<commit_message>
0.0.4 - Many bug fixes while implementing dslink-java-alarm-h2. - Added acknowledge all to the alarm service and class. - Added get alarms and get open alarms to the alarm service. - Escalation 2 is now relative to 1. - Added setLogLevel action to the service. - More code cleanup.
</commit_message>
<xml_diff>
--- a/Alarm-Link-User-Guide.docx
+++ b/Alarm-Link-User-Guide.docx
@@ -75,7 +75,7 @@
           <w:r>
             <w:fldChar w:fldCharType="separate"/>
           </w:r>
-          <w:hyperlink w:anchor="_Toc456771139" w:history="1">
+          <w:hyperlink w:anchor="_Toc458153459" w:history="1">
             <w:r>
               <w:rPr>
                 <w:rStyle w:val="Hyperlink"/>
@@ -102,7 +102,7 @@
                 <w:noProof/>
                 <w:webHidden/>
               </w:rPr>
-              <w:instrText xml:space="preserve"> PAGEREF _Toc456771139 \h </w:instrText>
+              <w:instrText xml:space="preserve"> PAGEREF _Toc458153459 \h </w:instrText>
             </w:r>
             <w:r>
               <w:rPr>
@@ -145,7 +145,7 @@
               <w:szCs w:val="22"/>
             </w:rPr>
           </w:pPr>
-          <w:hyperlink w:anchor="_Toc456771140" w:history="1">
+          <w:hyperlink w:anchor="_Toc458153460" w:history="1">
             <w:r>
               <w:rPr>
                 <w:rStyle w:val="Hyperlink"/>
@@ -172,7 +172,7 @@
                 <w:noProof/>
                 <w:webHidden/>
               </w:rPr>
-              <w:instrText xml:space="preserve"> PAGEREF _Toc456771140 \h </w:instrText>
+              <w:instrText xml:space="preserve"> PAGEREF _Toc458153460 \h </w:instrText>
             </w:r>
             <w:r>
               <w:rPr>
@@ -215,7 +215,7 @@
               <w:szCs w:val="22"/>
             </w:rPr>
           </w:pPr>
-          <w:hyperlink w:anchor="_Toc456771141" w:history="1">
+          <w:hyperlink w:anchor="_Toc458153461" w:history="1">
             <w:r>
               <w:rPr>
                 <w:rStyle w:val="Hyperlink"/>
@@ -242,7 +242,7 @@
                 <w:noProof/>
                 <w:webHidden/>
               </w:rPr>
-              <w:instrText xml:space="preserve"> PAGEREF _Toc456771141 \h </w:instrText>
+              <w:instrText xml:space="preserve"> PAGEREF _Toc458153461 \h </w:instrText>
             </w:r>
             <w:r>
               <w:rPr>
@@ -285,7 +285,7 @@
               <w:szCs w:val="22"/>
             </w:rPr>
           </w:pPr>
-          <w:hyperlink w:anchor="_Toc456771142" w:history="1">
+          <w:hyperlink w:anchor="_Toc458153462" w:history="1">
             <w:r>
               <w:rPr>
                 <w:rStyle w:val="Hyperlink"/>
@@ -312,7 +312,7 @@
                 <w:noProof/>
                 <w:webHidden/>
               </w:rPr>
-              <w:instrText xml:space="preserve"> PAGEREF _Toc456771142 \h </w:instrText>
+              <w:instrText xml:space="preserve"> PAGEREF _Toc458153462 \h </w:instrText>
             </w:r>
             <w:r>
               <w:rPr>
@@ -355,7 +355,7 @@
               <w:szCs w:val="22"/>
             </w:rPr>
           </w:pPr>
-          <w:hyperlink w:anchor="_Toc456771143" w:history="1">
+          <w:hyperlink w:anchor="_Toc458153463" w:history="1">
             <w:r>
               <w:rPr>
                 <w:rStyle w:val="Hyperlink"/>
@@ -382,7 +382,7 @@
                 <w:noProof/>
                 <w:webHidden/>
               </w:rPr>
-              <w:instrText xml:space="preserve"> PAGEREF _Toc456771143 \h </w:instrText>
+              <w:instrText xml:space="preserve"> PAGEREF _Toc458153463 \h </w:instrText>
             </w:r>
             <w:r>
               <w:rPr>
@@ -425,7 +425,7 @@
               <w:szCs w:val="22"/>
             </w:rPr>
           </w:pPr>
-          <w:hyperlink w:anchor="_Toc456771144" w:history="1">
+          <w:hyperlink w:anchor="_Toc458153464" w:history="1">
             <w:r>
               <w:rPr>
                 <w:rStyle w:val="Hyperlink"/>
@@ -452,7 +452,7 @@
                 <w:noProof/>
                 <w:webHidden/>
               </w:rPr>
-              <w:instrText xml:space="preserve"> PAGEREF _Toc456771144 \h </w:instrText>
+              <w:instrText xml:space="preserve"> PAGEREF _Toc458153464 \h </w:instrText>
             </w:r>
             <w:r>
               <w:rPr>
@@ -495,7 +495,7 @@
               <w:szCs w:val="22"/>
             </w:rPr>
           </w:pPr>
-          <w:hyperlink w:anchor="_Toc456771145" w:history="1">
+          <w:hyperlink w:anchor="_Toc458153465" w:history="1">
             <w:r>
               <w:rPr>
                 <w:rStyle w:val="Hyperlink"/>
@@ -522,7 +522,7 @@
                 <w:noProof/>
                 <w:webHidden/>
               </w:rPr>
-              <w:instrText xml:space="preserve"> PAGEREF _Toc456771145 \h </w:instrText>
+              <w:instrText xml:space="preserve"> PAGEREF _Toc458153465 \h </w:instrText>
             </w:r>
             <w:r>
               <w:rPr>
@@ -565,7 +565,7 @@
               <w:szCs w:val="22"/>
             </w:rPr>
           </w:pPr>
-          <w:hyperlink w:anchor="_Toc456771146" w:history="1">
+          <w:hyperlink w:anchor="_Toc458153466" w:history="1">
             <w:r>
               <w:rPr>
                 <w:rStyle w:val="Hyperlink"/>
@@ -592,7 +592,7 @@
                 <w:noProof/>
                 <w:webHidden/>
               </w:rPr>
-              <w:instrText xml:space="preserve"> PAGEREF _Toc456771146 \h </w:instrText>
+              <w:instrText xml:space="preserve"> PAGEREF _Toc458153466 \h </w:instrText>
             </w:r>
             <w:r>
               <w:rPr>
@@ -635,7 +635,7 @@
               <w:szCs w:val="22"/>
             </w:rPr>
           </w:pPr>
-          <w:hyperlink w:anchor="_Toc456771147" w:history="1">
+          <w:hyperlink w:anchor="_Toc458153467" w:history="1">
             <w:r>
               <w:rPr>
                 <w:rStyle w:val="Hyperlink"/>
@@ -662,7 +662,7 @@
                 <w:noProof/>
                 <w:webHidden/>
               </w:rPr>
-              <w:instrText xml:space="preserve"> PAGEREF _Toc456771147 \h </w:instrText>
+              <w:instrText xml:space="preserve"> PAGEREF _Toc458153467 \h </w:instrText>
             </w:r>
             <w:r>
               <w:rPr>
@@ -705,7 +705,7 @@
               <w:szCs w:val="22"/>
             </w:rPr>
           </w:pPr>
-          <w:hyperlink w:anchor="_Toc456771148" w:history="1">
+          <w:hyperlink w:anchor="_Toc458153468" w:history="1">
             <w:r>
               <w:rPr>
                 <w:rStyle w:val="Hyperlink"/>
@@ -732,7 +732,7 @@
                 <w:noProof/>
                 <w:webHidden/>
               </w:rPr>
-              <w:instrText xml:space="preserve"> PAGEREF _Toc456771148 \h </w:instrText>
+              <w:instrText xml:space="preserve"> PAGEREF _Toc458153468 \h </w:instrText>
             </w:r>
             <w:r>
               <w:rPr>
@@ -775,7 +775,7 @@
               <w:szCs w:val="22"/>
             </w:rPr>
           </w:pPr>
-          <w:hyperlink w:anchor="_Toc456771149" w:history="1">
+          <w:hyperlink w:anchor="_Toc458153469" w:history="1">
             <w:r>
               <w:rPr>
                 <w:rStyle w:val="Hyperlink"/>
@@ -802,7 +802,7 @@
                 <w:noProof/>
                 <w:webHidden/>
               </w:rPr>
-              <w:instrText xml:space="preserve"> PAGEREF _Toc456771149 \h </w:instrText>
+              <w:instrText xml:space="preserve"> PAGEREF _Toc458153469 \h </w:instrText>
             </w:r>
             <w:r>
               <w:rPr>
@@ -845,7 +845,7 @@
               <w:szCs w:val="22"/>
             </w:rPr>
           </w:pPr>
-          <w:hyperlink w:anchor="_Toc456771150" w:history="1">
+          <w:hyperlink w:anchor="_Toc458153470" w:history="1">
             <w:r>
               <w:rPr>
                 <w:rStyle w:val="Hyperlink"/>
@@ -872,7 +872,7 @@
                 <w:noProof/>
                 <w:webHidden/>
               </w:rPr>
-              <w:instrText xml:space="preserve"> PAGEREF _Toc456771150 \h </w:instrText>
+              <w:instrText xml:space="preserve"> PAGEREF _Toc458153470 \h </w:instrText>
             </w:r>
             <w:r>
               <w:rPr>
@@ -915,7 +915,7 @@
               <w:szCs w:val="22"/>
             </w:rPr>
           </w:pPr>
-          <w:hyperlink w:anchor="_Toc456771151" w:history="1">
+          <w:hyperlink w:anchor="_Toc458153471" w:history="1">
             <w:r>
               <w:rPr>
                 <w:rStyle w:val="Hyperlink"/>
@@ -942,7 +942,7 @@
                 <w:noProof/>
                 <w:webHidden/>
               </w:rPr>
-              <w:instrText xml:space="preserve"> PAGEREF _Toc456771151 \h </w:instrText>
+              <w:instrText xml:space="preserve"> PAGEREF _Toc458153471 \h </w:instrText>
             </w:r>
             <w:r>
               <w:rPr>
@@ -985,7 +985,7 @@
               <w:szCs w:val="22"/>
             </w:rPr>
           </w:pPr>
-          <w:hyperlink w:anchor="_Toc456771152" w:history="1">
+          <w:hyperlink w:anchor="_Toc458153472" w:history="1">
             <w:r>
               <w:rPr>
                 <w:rStyle w:val="Hyperlink"/>
@@ -1012,7 +1012,7 @@
                 <w:noProof/>
                 <w:webHidden/>
               </w:rPr>
-              <w:instrText xml:space="preserve"> PAGEREF _Toc456771152 \h </w:instrText>
+              <w:instrText xml:space="preserve"> PAGEREF _Toc458153472 \h </w:instrText>
             </w:r>
             <w:r>
               <w:rPr>
@@ -1055,7 +1055,7 @@
               <w:szCs w:val="22"/>
             </w:rPr>
           </w:pPr>
-          <w:hyperlink w:anchor="_Toc456771153" w:history="1">
+          <w:hyperlink w:anchor="_Toc458153473" w:history="1">
             <w:r>
               <w:rPr>
                 <w:rStyle w:val="Hyperlink"/>
@@ -1082,7 +1082,7 @@
                 <w:noProof/>
                 <w:webHidden/>
               </w:rPr>
-              <w:instrText xml:space="preserve"> PAGEREF _Toc456771153 \h </w:instrText>
+              <w:instrText xml:space="preserve"> PAGEREF _Toc458153473 \h </w:instrText>
             </w:r>
             <w:r>
               <w:rPr>
@@ -1125,7 +1125,7 @@
               <w:szCs w:val="22"/>
             </w:rPr>
           </w:pPr>
-          <w:hyperlink w:anchor="_Toc456771154" w:history="1">
+          <w:hyperlink w:anchor="_Toc458153474" w:history="1">
             <w:r>
               <w:rPr>
                 <w:rStyle w:val="Hyperlink"/>
@@ -1152,7 +1152,7 @@
                 <w:noProof/>
                 <w:webHidden/>
               </w:rPr>
-              <w:instrText xml:space="preserve"> PAGEREF _Toc456771154 \h </w:instrText>
+              <w:instrText xml:space="preserve"> PAGEREF _Toc458153474 \h </w:instrText>
             </w:r>
             <w:r>
               <w:rPr>
@@ -1195,7 +1195,7 @@
               <w:szCs w:val="22"/>
             </w:rPr>
           </w:pPr>
-          <w:hyperlink w:anchor="_Toc456771155" w:history="1">
+          <w:hyperlink w:anchor="_Toc458153475" w:history="1">
             <w:r>
               <w:rPr>
                 <w:rStyle w:val="Hyperlink"/>
@@ -1222,7 +1222,7 @@
                 <w:noProof/>
                 <w:webHidden/>
               </w:rPr>
-              <w:instrText xml:space="preserve"> PAGEREF _Toc456771155 \h </w:instrText>
+              <w:instrText xml:space="preserve"> PAGEREF _Toc458153475 \h </w:instrText>
             </w:r>
             <w:r>
               <w:rPr>
@@ -1265,7 +1265,7 @@
               <w:szCs w:val="22"/>
             </w:rPr>
           </w:pPr>
-          <w:hyperlink w:anchor="_Toc456771156" w:history="1">
+          <w:hyperlink w:anchor="_Toc458153476" w:history="1">
             <w:r>
               <w:rPr>
                 <w:rStyle w:val="Hyperlink"/>
@@ -1292,7 +1292,7 @@
                 <w:noProof/>
                 <w:webHidden/>
               </w:rPr>
-              <w:instrText xml:space="preserve"> PAGEREF _Toc456771156 \h </w:instrText>
+              <w:instrText xml:space="preserve"> PAGEREF _Toc458153476 \h </w:instrText>
             </w:r>
             <w:r>
               <w:rPr>
@@ -1335,7 +1335,7 @@
               <w:szCs w:val="22"/>
             </w:rPr>
           </w:pPr>
-          <w:hyperlink w:anchor="_Toc456771157" w:history="1">
+          <w:hyperlink w:anchor="_Toc458153477" w:history="1">
             <w:r>
               <w:rPr>
                 <w:rStyle w:val="Hyperlink"/>
@@ -1362,7 +1362,7 @@
                 <w:noProof/>
                 <w:webHidden/>
               </w:rPr>
-              <w:instrText xml:space="preserve"> PAGEREF _Toc456771157 \h </w:instrText>
+              <w:instrText xml:space="preserve"> PAGEREF _Toc458153477 \h </w:instrText>
             </w:r>
             <w:r>
               <w:rPr>
@@ -1405,7 +1405,7 @@
               <w:szCs w:val="22"/>
             </w:rPr>
           </w:pPr>
-          <w:hyperlink w:anchor="_Toc456771158" w:history="1">
+          <w:hyperlink w:anchor="_Toc458153478" w:history="1">
             <w:r>
               <w:rPr>
                 <w:rStyle w:val="Hyperlink"/>
@@ -1432,7 +1432,7 @@
                 <w:noProof/>
                 <w:webHidden/>
               </w:rPr>
-              <w:instrText xml:space="preserve"> PAGEREF _Toc456771158 \h </w:instrText>
+              <w:instrText xml:space="preserve"> PAGEREF _Toc458153478 \h </w:instrText>
             </w:r>
             <w:r>
               <w:rPr>
@@ -1475,7 +1475,7 @@
               <w:szCs w:val="22"/>
             </w:rPr>
           </w:pPr>
-          <w:hyperlink w:anchor="_Toc456771159" w:history="1">
+          <w:hyperlink w:anchor="_Toc458153479" w:history="1">
             <w:r>
               <w:rPr>
                 <w:rStyle w:val="Hyperlink"/>
@@ -1502,7 +1502,7 @@
                 <w:noProof/>
                 <w:webHidden/>
               </w:rPr>
-              <w:instrText xml:space="preserve"> PAGEREF _Toc456771159 \h </w:instrText>
+              <w:instrText xml:space="preserve"> PAGEREF _Toc458153479 \h </w:instrText>
             </w:r>
             <w:r>
               <w:rPr>
@@ -1545,7 +1545,7 @@
               <w:szCs w:val="22"/>
             </w:rPr>
           </w:pPr>
-          <w:hyperlink w:anchor="_Toc456771160" w:history="1">
+          <w:hyperlink w:anchor="_Toc458153480" w:history="1">
             <w:r>
               <w:rPr>
                 <w:rStyle w:val="Hyperlink"/>
@@ -1572,7 +1572,7 @@
                 <w:noProof/>
                 <w:webHidden/>
               </w:rPr>
-              <w:instrText xml:space="preserve"> PAGEREF _Toc456771160 \h </w:instrText>
+              <w:instrText xml:space="preserve"> PAGEREF _Toc458153480 \h </w:instrText>
             </w:r>
             <w:r>
               <w:rPr>
@@ -1615,7 +1615,7 @@
               <w:szCs w:val="22"/>
             </w:rPr>
           </w:pPr>
-          <w:hyperlink w:anchor="_Toc456771161" w:history="1">
+          <w:hyperlink w:anchor="_Toc458153481" w:history="1">
             <w:r>
               <w:rPr>
                 <w:rStyle w:val="Hyperlink"/>
@@ -1642,7 +1642,7 @@
                 <w:noProof/>
                 <w:webHidden/>
               </w:rPr>
-              <w:instrText xml:space="preserve"> PAGEREF _Toc456771161 \h </w:instrText>
+              <w:instrText xml:space="preserve"> PAGEREF _Toc458153481 \h </w:instrText>
             </w:r>
             <w:r>
               <w:rPr>
@@ -1685,7 +1685,7 @@
               <w:szCs w:val="22"/>
             </w:rPr>
           </w:pPr>
-          <w:hyperlink w:anchor="_Toc456771162" w:history="1">
+          <w:hyperlink w:anchor="_Toc458153482" w:history="1">
             <w:r>
               <w:rPr>
                 <w:rStyle w:val="Hyperlink"/>
@@ -1712,7 +1712,7 @@
                 <w:noProof/>
                 <w:webHidden/>
               </w:rPr>
-              <w:instrText xml:space="preserve"> PAGEREF _Toc456771162 \h </w:instrText>
+              <w:instrText xml:space="preserve"> PAGEREF _Toc458153482 \h </w:instrText>
             </w:r>
             <w:r>
               <w:rPr>
@@ -1755,7 +1755,7 @@
               <w:szCs w:val="22"/>
             </w:rPr>
           </w:pPr>
-          <w:hyperlink w:anchor="_Toc456771163" w:history="1">
+          <w:hyperlink w:anchor="_Toc458153483" w:history="1">
             <w:r>
               <w:rPr>
                 <w:rStyle w:val="Hyperlink"/>
@@ -1782,7 +1782,7 @@
                 <w:noProof/>
                 <w:webHidden/>
               </w:rPr>
-              <w:instrText xml:space="preserve"> PAGEREF _Toc456771163 \h </w:instrText>
+              <w:instrText xml:space="preserve"> PAGEREF _Toc458153483 \h </w:instrText>
             </w:r>
             <w:r>
               <w:rPr>
@@ -1825,7 +1825,7 @@
               <w:szCs w:val="22"/>
             </w:rPr>
           </w:pPr>
-          <w:hyperlink w:anchor="_Toc456771164" w:history="1">
+          <w:hyperlink w:anchor="_Toc458153484" w:history="1">
             <w:r>
               <w:rPr>
                 <w:rStyle w:val="Hyperlink"/>
@@ -1852,7 +1852,7 @@
                 <w:noProof/>
                 <w:webHidden/>
               </w:rPr>
-              <w:instrText xml:space="preserve"> PAGEREF _Toc456771164 \h </w:instrText>
+              <w:instrText xml:space="preserve"> PAGEREF _Toc458153484 \h </w:instrText>
             </w:r>
             <w:r>
               <w:rPr>
@@ -1895,7 +1895,7 @@
               <w:szCs w:val="22"/>
             </w:rPr>
           </w:pPr>
-          <w:hyperlink w:anchor="_Toc456771165" w:history="1">
+          <w:hyperlink w:anchor="_Toc458153485" w:history="1">
             <w:r>
               <w:rPr>
                 <w:rStyle w:val="Hyperlink"/>
@@ -1922,7 +1922,7 @@
                 <w:noProof/>
                 <w:webHidden/>
               </w:rPr>
-              <w:instrText xml:space="preserve"> PAGEREF _Toc456771165 \h </w:instrText>
+              <w:instrText xml:space="preserve"> PAGEREF _Toc458153485 \h </w:instrText>
             </w:r>
             <w:r>
               <w:rPr>
@@ -1965,7 +1965,7 @@
               <w:szCs w:val="22"/>
             </w:rPr>
           </w:pPr>
-          <w:hyperlink w:anchor="_Toc456771166" w:history="1">
+          <w:hyperlink w:anchor="_Toc458153486" w:history="1">
             <w:r>
               <w:rPr>
                 <w:rStyle w:val="Hyperlink"/>
@@ -1992,7 +1992,7 @@
                 <w:noProof/>
                 <w:webHidden/>
               </w:rPr>
-              <w:instrText xml:space="preserve"> PAGEREF _Toc456771166 \h </w:instrText>
+              <w:instrText xml:space="preserve"> PAGEREF _Toc458153486 \h </w:instrText>
             </w:r>
             <w:r>
               <w:rPr>
@@ -2035,7 +2035,7 @@
               <w:szCs w:val="22"/>
             </w:rPr>
           </w:pPr>
-          <w:hyperlink w:anchor="_Toc456771167" w:history="1">
+          <w:hyperlink w:anchor="_Toc458153487" w:history="1">
             <w:r>
               <w:rPr>
                 <w:rStyle w:val="Hyperlink"/>
@@ -2062,7 +2062,7 @@
                 <w:noProof/>
                 <w:webHidden/>
               </w:rPr>
-              <w:instrText xml:space="preserve"> PAGEREF _Toc456771167 \h </w:instrText>
+              <w:instrText xml:space="preserve"> PAGEREF _Toc458153487 \h </w:instrText>
             </w:r>
             <w:r>
               <w:rPr>
@@ -2105,7 +2105,7 @@
               <w:szCs w:val="22"/>
             </w:rPr>
           </w:pPr>
-          <w:hyperlink w:anchor="_Toc456771168" w:history="1">
+          <w:hyperlink w:anchor="_Toc458153488" w:history="1">
             <w:r>
               <w:rPr>
                 <w:rStyle w:val="Hyperlink"/>
@@ -2134,7 +2134,7 @@
                 <w:noProof/>
                 <w:webHidden/>
               </w:rPr>
-              <w:instrText xml:space="preserve"> PAGEREF _Toc456771168 \h </w:instrText>
+              <w:instrText xml:space="preserve"> PAGEREF _Toc458153488 \h </w:instrText>
             </w:r>
             <w:r>
               <w:rPr>
@@ -2177,7 +2177,7 @@
               <w:szCs w:val="22"/>
             </w:rPr>
           </w:pPr>
-          <w:hyperlink w:anchor="_Toc456771169" w:history="1">
+          <w:hyperlink w:anchor="_Toc458153489" w:history="1">
             <w:r>
               <w:rPr>
                 <w:rStyle w:val="Hyperlink"/>
@@ -2206,7 +2206,7 @@
                 <w:noProof/>
                 <w:webHidden/>
               </w:rPr>
-              <w:instrText xml:space="preserve"> PAGEREF _Toc456771169 \h </w:instrText>
+              <w:instrText xml:space="preserve"> PAGEREF _Toc458153489 \h </w:instrText>
             </w:r>
             <w:r>
               <w:rPr>
@@ -2249,7 +2249,7 @@
               <w:szCs w:val="22"/>
             </w:rPr>
           </w:pPr>
-          <w:hyperlink w:anchor="_Toc456771170" w:history="1">
+          <w:hyperlink w:anchor="_Toc458153490" w:history="1">
             <w:r>
               <w:rPr>
                 <w:rStyle w:val="Hyperlink"/>
@@ -2278,7 +2278,7 @@
                 <w:noProof/>
                 <w:webHidden/>
               </w:rPr>
-              <w:instrText xml:space="preserve"> PAGEREF _Toc456771170 \h </w:instrText>
+              <w:instrText xml:space="preserve"> PAGEREF _Toc458153490 \h </w:instrText>
             </w:r>
             <w:r>
               <w:rPr>
@@ -2321,7 +2321,7 @@
               <w:szCs w:val="22"/>
             </w:rPr>
           </w:pPr>
-          <w:hyperlink w:anchor="_Toc456771171" w:history="1">
+          <w:hyperlink w:anchor="_Toc458153491" w:history="1">
             <w:r>
               <w:rPr>
                 <w:rStyle w:val="Hyperlink"/>
@@ -2350,7 +2350,7 @@
                 <w:noProof/>
                 <w:webHidden/>
               </w:rPr>
-              <w:instrText xml:space="preserve"> PAGEREF _Toc456771171 \h </w:instrText>
+              <w:instrText xml:space="preserve"> PAGEREF _Toc458153491 \h </w:instrText>
             </w:r>
             <w:r>
               <w:rPr>
@@ -2393,7 +2393,7 @@
               <w:szCs w:val="22"/>
             </w:rPr>
           </w:pPr>
-          <w:hyperlink w:anchor="_Toc456771172" w:history="1">
+          <w:hyperlink w:anchor="_Toc458153492" w:history="1">
             <w:r>
               <w:rPr>
                 <w:rStyle w:val="Hyperlink"/>
@@ -2422,7 +2422,7 @@
                 <w:noProof/>
                 <w:webHidden/>
               </w:rPr>
-              <w:instrText xml:space="preserve"> PAGEREF _Toc456771172 \h </w:instrText>
+              <w:instrText xml:space="preserve"> PAGEREF _Toc458153492 \h </w:instrText>
             </w:r>
             <w:r>
               <w:rPr>
@@ -2465,7 +2465,7 @@
               <w:szCs w:val="22"/>
             </w:rPr>
           </w:pPr>
-          <w:hyperlink w:anchor="_Toc456771173" w:history="1">
+          <w:hyperlink w:anchor="_Toc458153493" w:history="1">
             <w:r>
               <w:rPr>
                 <w:rStyle w:val="Hyperlink"/>
@@ -2492,7 +2492,7 @@
                 <w:noProof/>
                 <w:webHidden/>
               </w:rPr>
-              <w:instrText xml:space="preserve"> PAGEREF _Toc456771173 \h </w:instrText>
+              <w:instrText xml:space="preserve"> PAGEREF _Toc458153493 \h </w:instrText>
             </w:r>
             <w:r>
               <w:rPr>
@@ -2535,7 +2535,7 @@
               <w:szCs w:val="22"/>
             </w:rPr>
           </w:pPr>
-          <w:hyperlink w:anchor="_Toc456771174" w:history="1">
+          <w:hyperlink w:anchor="_Toc458153494" w:history="1">
             <w:r>
               <w:rPr>
                 <w:rStyle w:val="Hyperlink"/>
@@ -2562,7 +2562,7 @@
                 <w:noProof/>
                 <w:webHidden/>
               </w:rPr>
-              <w:instrText xml:space="preserve"> PAGEREF _Toc456771174 \h </w:instrText>
+              <w:instrText xml:space="preserve"> PAGEREF _Toc458153494 \h </w:instrText>
             </w:r>
             <w:r>
               <w:rPr>
@@ -2605,7 +2605,7 @@
               <w:szCs w:val="22"/>
             </w:rPr>
           </w:pPr>
-          <w:hyperlink w:anchor="_Toc456771175" w:history="1">
+          <w:hyperlink w:anchor="_Toc458153495" w:history="1">
             <w:r>
               <w:rPr>
                 <w:rStyle w:val="Hyperlink"/>
@@ -2632,7 +2632,7 @@
                 <w:noProof/>
                 <w:webHidden/>
               </w:rPr>
-              <w:instrText xml:space="preserve"> PAGEREF _Toc456771175 \h </w:instrText>
+              <w:instrText xml:space="preserve"> PAGEREF _Toc458153495 \h </w:instrText>
             </w:r>
             <w:r>
               <w:rPr>
@@ -2675,7 +2675,7 @@
               <w:szCs w:val="22"/>
             </w:rPr>
           </w:pPr>
-          <w:hyperlink w:anchor="_Toc456771176" w:history="1">
+          <w:hyperlink w:anchor="_Toc458153496" w:history="1">
             <w:r>
               <w:rPr>
                 <w:rStyle w:val="Hyperlink"/>
@@ -2702,7 +2702,7 @@
                 <w:noProof/>
                 <w:webHidden/>
               </w:rPr>
-              <w:instrText xml:space="preserve"> PAGEREF _Toc456771176 \h </w:instrText>
+              <w:instrText xml:space="preserve"> PAGEREF _Toc458153496 \h </w:instrText>
             </w:r>
             <w:r>
               <w:rPr>
@@ -2771,7 +2771,7 @@
       <w:pPr>
         <w:pStyle w:val="Heading1"/>
       </w:pPr>
-      <w:bookmarkStart w:id="1" w:name="_Toc456771139"/>
+      <w:bookmarkStart w:id="1" w:name="_Toc458153459"/>
       <w:r>
         <w:lastRenderedPageBreak/>
         <w:t>Overview</w:t>
@@ -2780,7 +2780,10 @@
     </w:p>
     <w:p>
       <w:r>
-        <w:t>The alarm link record</w:t>
+        <w:t xml:space="preserve">This is a DSA link.  It </w:t>
+      </w:r>
+      <w:r>
+        <w:t>record</w:t>
       </w:r>
       <w:r>
         <w:t>s</w:t>
@@ -2818,26 +2821,47 @@
         <w:t>This link was designed as a framework upon which alarm links for different data stores can be developed</w:t>
       </w:r>
       <w:r>
-        <w:t>.  This module includes two example</w:t>
-      </w:r>
-      <w:r>
-        <w:t xml:space="preserve"> implementations:  </w:t>
-      </w:r>
+        <w:t xml:space="preserve">.  </w:t>
+      </w:r>
+      <w:r>
+        <w:t>It includes two functional implementations:</w:t>
+      </w:r>
+    </w:p>
+    <w:p>
+      <w:pPr>
+        <w:pStyle w:val="ListParagraph"/>
+        <w:numPr>
+          <w:ilvl w:val="0"/>
+          <w:numId w:val="13"/>
+        </w:numPr>
+      </w:pPr>
       <w:proofErr w:type="spellStart"/>
       <w:r>
-        <w:t>org.dsa.iot.alarm.inMemory.Main</w:t>
+        <w:t>org.</w:t>
+      </w:r>
+      <w:r>
+        <w:t>dsa.iot.alarm.inMemory.Main</w:t>
       </w:r>
       <w:proofErr w:type="spellEnd"/>
       <w:r>
-        <w:t xml:space="preserve"> and </w:t>
-      </w:r>
+        <w:t xml:space="preserve"> – Uses java collections for transient storage.</w:t>
+      </w:r>
+    </w:p>
+    <w:p>
+      <w:pPr>
+        <w:pStyle w:val="ListParagraph"/>
+        <w:numPr>
+          <w:ilvl w:val="0"/>
+          <w:numId w:val="13"/>
+        </w:numPr>
+      </w:pPr>
       <w:proofErr w:type="spellStart"/>
       <w:r>
         <w:t>org.dsa.iot.alarm.jdbc.Main</w:t>
       </w:r>
       <w:proofErr w:type="spellEnd"/>
       <w:r>
-        <w:t>.</w:t>
+        <w:t xml:space="preserve"> – Uses JDBC connection for persistence.</w:t>
       </w:r>
     </w:p>
     <w:p/>
@@ -2845,7 +2869,7 @@
       <w:pPr>
         <w:pStyle w:val="Heading2"/>
       </w:pPr>
-      <w:bookmarkStart w:id="2" w:name="_Toc456771140"/>
+      <w:bookmarkStart w:id="2" w:name="_Toc458153460"/>
       <w:r>
         <w:t>Link Structure</w:t>
       </w:r>
@@ -2948,7 +2972,7 @@
       <w:pPr>
         <w:pStyle w:val="Heading2"/>
       </w:pPr>
-      <w:bookmarkStart w:id="3" w:name="_Toc456771141"/>
+      <w:bookmarkStart w:id="3" w:name="_Toc458153461"/>
       <w:r>
         <w:t>Link Usage</w:t>
       </w:r>
@@ -2963,7 +2987,7 @@
       <w:pPr>
         <w:pStyle w:val="Heading3"/>
       </w:pPr>
-      <w:bookmarkStart w:id="4" w:name="_Toc456771142"/>
+      <w:bookmarkStart w:id="4" w:name="_Toc458153462"/>
       <w:r>
         <w:t>Creating Alarms</w:t>
       </w:r>
@@ -3003,7 +3027,7 @@
       <w:pPr>
         <w:pStyle w:val="Heading3"/>
       </w:pPr>
-      <w:bookmarkStart w:id="5" w:name="_Toc456771143"/>
+      <w:bookmarkStart w:id="5" w:name="_Toc458153463"/>
       <w:r>
         <w:t>Receiving Alarms</w:t>
       </w:r>
@@ -3052,7 +3076,7 @@
       <w:pPr>
         <w:pStyle w:val="Heading3"/>
       </w:pPr>
-      <w:bookmarkStart w:id="6" w:name="_Toc456771144"/>
+      <w:bookmarkStart w:id="6" w:name="_Toc458153464"/>
       <w:r>
         <w:t>Managing Alarms</w:t>
       </w:r>
@@ -3103,6 +3127,7 @@
         </w:numPr>
       </w:pPr>
       <w:r>
+        <w:lastRenderedPageBreak/>
         <w:t>Closing – An alarm is c</w:t>
       </w:r>
       <w:r>
@@ -3114,17 +3139,14 @@
       <w:r>
         <w:t xml:space="preserve"> normal and acknowledged (unless it is an alert which does not require acknowledgement).</w:t>
       </w:r>
-      <w:r>
-        <w:br w:type="page"/>
-      </w:r>
-    </w:p>
+    </w:p>
+    <w:p/>
     <w:p>
       <w:pPr>
         <w:pStyle w:val="Heading2"/>
       </w:pPr>
-      <w:bookmarkStart w:id="7" w:name="_Toc456771145"/>
-      <w:r>
-        <w:lastRenderedPageBreak/>
+      <w:bookmarkStart w:id="7" w:name="_Toc458153465"/>
+      <w:r>
         <w:t>Alarm States</w:t>
       </w:r>
       <w:bookmarkEnd w:id="7"/>
@@ -3138,7 +3160,7 @@
       <w:pPr>
         <w:pStyle w:val="Heading3"/>
       </w:pPr>
-      <w:bookmarkStart w:id="8" w:name="_Toc456771146"/>
+      <w:bookmarkStart w:id="8" w:name="_Toc458153466"/>
       <w:r>
         <w:t>Alert</w:t>
       </w:r>
@@ -3159,7 +3181,7 @@
       <w:pPr>
         <w:pStyle w:val="Heading3"/>
       </w:pPr>
-      <w:bookmarkStart w:id="9" w:name="_Toc456771147"/>
+      <w:bookmarkStart w:id="9" w:name="_Toc458153467"/>
       <w:r>
         <w:t>Fault</w:t>
       </w:r>
@@ -3180,7 +3202,7 @@
       <w:pPr>
         <w:pStyle w:val="Heading3"/>
       </w:pPr>
-      <w:bookmarkStart w:id="10" w:name="_Toc456771148"/>
+      <w:bookmarkStart w:id="10" w:name="_Toc458153468"/>
       <w:r>
         <w:t>Normal</w:t>
       </w:r>
@@ -3207,7 +3229,7 @@
       <w:pPr>
         <w:pStyle w:val="Heading3"/>
       </w:pPr>
-      <w:bookmarkStart w:id="11" w:name="_Toc456771149"/>
+      <w:bookmarkStart w:id="11" w:name="_Toc458153469"/>
       <w:r>
         <w:t>Offnormal</w:t>
       </w:r>
@@ -3240,7 +3262,7 @@
       <w:pPr>
         <w:pStyle w:val="Heading1"/>
       </w:pPr>
-      <w:bookmarkStart w:id="12" w:name="_Toc456771150"/>
+      <w:bookmarkStart w:id="12" w:name="_Toc458153470"/>
       <w:r>
         <w:lastRenderedPageBreak/>
         <w:t>Component</w:t>
@@ -3266,7 +3288,7 @@
       <w:pPr>
         <w:pStyle w:val="Heading2"/>
       </w:pPr>
-      <w:bookmarkStart w:id="13" w:name="_Toc456771151"/>
+      <w:bookmarkStart w:id="13" w:name="_Toc458153471"/>
       <w:r>
         <w:t xml:space="preserve">Alarm </w:t>
       </w:r>
@@ -3305,7 +3327,7 @@
       <w:pPr>
         <w:pStyle w:val="Heading3"/>
       </w:pPr>
-      <w:bookmarkStart w:id="14" w:name="_Toc456771152"/>
+      <w:bookmarkStart w:id="14" w:name="_Toc458153472"/>
       <w:r>
         <w:t>Properties</w:t>
       </w:r>
@@ -3327,7 +3349,7 @@
       <w:pPr>
         <w:pStyle w:val="Heading3"/>
       </w:pPr>
-      <w:bookmarkStart w:id="15" w:name="_Toc456771153"/>
+      <w:bookmarkStart w:id="15" w:name="_Toc458153473"/>
       <w:r>
         <w:t>Actions</w:t>
       </w:r>
@@ -3396,7 +3418,7 @@
         </w:numPr>
       </w:pPr>
       <w:r>
-        <w:t>Add Alarm Class – Add a new Alarm Class.</w:t>
+        <w:t>Acknowledge All – Acknowledges all open records that require acknowledgement.</w:t>
       </w:r>
     </w:p>
     <w:p>
@@ -3420,7 +3442,7 @@
         </w:numPr>
       </w:pPr>
       <w:r>
-        <w:t>Name – The alarm class name.</w:t>
+        <w:t>User – Entity performing the update.</w:t>
       </w:r>
     </w:p>
     <w:p>
@@ -3432,7 +3454,7 @@
         </w:numPr>
       </w:pPr>
       <w:r>
-        <w:t>Add Note – Add a note to an existing alarm.</w:t>
+        <w:t>Add Alarm Class – Add a new Alarm Class.</w:t>
       </w:r>
     </w:p>
     <w:p>
@@ -3456,7 +3478,31 @@
         </w:numPr>
       </w:pPr>
       <w:r>
-        <w:t>UUID – Alarm record.</w:t>
+        <w:t>Name – The alarm class name.</w:t>
+      </w:r>
+    </w:p>
+    <w:p>
+      <w:pPr>
+        <w:pStyle w:val="ListParagraph"/>
+        <w:numPr>
+          <w:ilvl w:val="0"/>
+          <w:numId w:val="3"/>
+        </w:numPr>
+      </w:pPr>
+      <w:r>
+        <w:t>Add Note – Add a note to an existing alarm.</w:t>
+      </w:r>
+    </w:p>
+    <w:p>
+      <w:pPr>
+        <w:pStyle w:val="ListParagraph"/>
+        <w:numPr>
+          <w:ilvl w:val="1"/>
+          <w:numId w:val="3"/>
+        </w:numPr>
+      </w:pPr>
+      <w:r>
+        <w:t>Parameters</w:t>
       </w:r>
     </w:p>
     <w:p>
@@ -3468,7 +3514,7 @@
         </w:numPr>
       </w:pPr>
       <w:r>
-        <w:t>User – User name.</w:t>
+        <w:t>UUID – Alarm record.</w:t>
       </w:r>
     </w:p>
     <w:p>
@@ -3480,6 +3526,18 @@
         </w:numPr>
       </w:pPr>
       <w:r>
+        <w:t>User – User name.</w:t>
+      </w:r>
+    </w:p>
+    <w:p>
+      <w:pPr>
+        <w:pStyle w:val="ListParagraph"/>
+        <w:numPr>
+          <w:ilvl w:val="2"/>
+          <w:numId w:val="3"/>
+        </w:numPr>
+      </w:pPr>
+      <w:r>
         <w:t>Note – Test message.</w:t>
       </w:r>
     </w:p>
@@ -3645,7 +3703,7 @@
         </w:numPr>
       </w:pPr>
       <w:r>
-        <w:t>Get Notes – This returns a table of notes for a specific alarm.  The columns are:</w:t>
+        <w:t>Get Alarms – Returns a table of alarms for all alarm classes.</w:t>
       </w:r>
     </w:p>
     <w:p>
@@ -3669,7 +3727,7 @@
         </w:numPr>
       </w:pPr>
       <w:r>
-        <w:t>UUID – Specific alarm id</w:t>
+        <w:t xml:space="preserve">Time Range – A DSA time range. </w:t>
       </w:r>
     </w:p>
     <w:p>
@@ -3681,7 +3739,7 @@
         </w:numPr>
       </w:pPr>
       <w:r>
-        <w:t>Return – a table with the following columns:</w:t>
+        <w:t>Returns – a table of alarm records.</w:t>
       </w:r>
     </w:p>
     <w:p>
@@ -3693,7 +3751,31 @@
         </w:numPr>
       </w:pPr>
       <w:r>
-        <w:t>Timestamp – The time of the alarm.</w:t>
+        <w:t>See the alarm record section of this document.</w:t>
+      </w:r>
+    </w:p>
+    <w:p>
+      <w:pPr>
+        <w:pStyle w:val="ListParagraph"/>
+        <w:numPr>
+          <w:ilvl w:val="0"/>
+          <w:numId w:val="3"/>
+        </w:numPr>
+      </w:pPr>
+      <w:r>
+        <w:t>Get Notes – This returns a table of notes for a specific alarm.  The columns are:</w:t>
+      </w:r>
+    </w:p>
+    <w:p>
+      <w:pPr>
+        <w:pStyle w:val="ListParagraph"/>
+        <w:numPr>
+          <w:ilvl w:val="1"/>
+          <w:numId w:val="3"/>
+        </w:numPr>
+      </w:pPr>
+      <w:r>
+        <w:t>Parameters</w:t>
       </w:r>
     </w:p>
     <w:p>
@@ -3705,7 +3787,20 @@
         </w:numPr>
       </w:pPr>
       <w:r>
-        <w:t>User – The entity providing the note.</w:t>
+        <w:lastRenderedPageBreak/>
+        <w:t>UUID – Specific alarm id</w:t>
+      </w:r>
+    </w:p>
+    <w:p>
+      <w:pPr>
+        <w:pStyle w:val="ListParagraph"/>
+        <w:numPr>
+          <w:ilvl w:val="1"/>
+          <w:numId w:val="3"/>
+        </w:numPr>
+      </w:pPr>
+      <w:r>
+        <w:t>Return – a table with the following columns:</w:t>
       </w:r>
     </w:p>
     <w:p>
@@ -3717,6 +3812,30 @@
         </w:numPr>
       </w:pPr>
       <w:r>
+        <w:t>Timestamp – The time of the alarm.</w:t>
+      </w:r>
+    </w:p>
+    <w:p>
+      <w:pPr>
+        <w:pStyle w:val="ListParagraph"/>
+        <w:numPr>
+          <w:ilvl w:val="2"/>
+          <w:numId w:val="3"/>
+        </w:numPr>
+      </w:pPr>
+      <w:r>
+        <w:t>User – The entity providing the note.</w:t>
+      </w:r>
+    </w:p>
+    <w:p>
+      <w:pPr>
+        <w:pStyle w:val="ListParagraph"/>
+        <w:numPr>
+          <w:ilvl w:val="2"/>
+          <w:numId w:val="3"/>
+        </w:numPr>
+      </w:pPr>
+      <w:r>
         <w:t>Note – The text of the note.</w:t>
       </w:r>
     </w:p>
@@ -3729,13 +3848,7 @@
         </w:numPr>
       </w:pPr>
       <w:r>
-        <w:t>Return To Normal – This return</w:t>
-      </w:r>
-      <w:r>
-        <w:t>s</w:t>
-      </w:r>
-      <w:r>
-        <w:t xml:space="preserve"> an alarm record to its normal state.  It has no effect on records that are already normal.</w:t>
+        <w:t>Get Open Alarms – This returns a table of open alarm alarms for all alarm classes.  The table stream can remain open and any updates as well as new records will be passed along.  The primary intent of this is for an alarm console.</w:t>
       </w:r>
     </w:p>
     <w:p>
@@ -3747,7 +3860,7 @@
         </w:numPr>
       </w:pPr>
       <w:r>
-        <w:t>Parameters</w:t>
+        <w:t xml:space="preserve">Returns – a stream of table rows representing the alarm records.  The stream state will switch to open once the initial set of open alarms is sent. </w:t>
       </w:r>
     </w:p>
     <w:p>
@@ -3759,7 +3872,48 @@
         </w:numPr>
       </w:pPr>
       <w:r>
-        <w:lastRenderedPageBreak/>
+        <w:t xml:space="preserve">See the alarm record section of this document. </w:t>
+      </w:r>
+    </w:p>
+    <w:p>
+      <w:pPr>
+        <w:pStyle w:val="ListParagraph"/>
+        <w:numPr>
+          <w:ilvl w:val="0"/>
+          <w:numId w:val="3"/>
+        </w:numPr>
+      </w:pPr>
+      <w:r>
+        <w:t>Return To Normal – This return</w:t>
+      </w:r>
+      <w:r>
+        <w:t>s</w:t>
+      </w:r>
+      <w:r>
+        <w:t xml:space="preserve"> an alarm record to its normal state.  It has no effect on records that are already normal.</w:t>
+      </w:r>
+    </w:p>
+    <w:p>
+      <w:pPr>
+        <w:pStyle w:val="ListParagraph"/>
+        <w:numPr>
+          <w:ilvl w:val="1"/>
+          <w:numId w:val="3"/>
+        </w:numPr>
+      </w:pPr>
+      <w:r>
+        <w:t>Parameters</w:t>
+      </w:r>
+    </w:p>
+    <w:p>
+      <w:pPr>
+        <w:pStyle w:val="ListParagraph"/>
+        <w:numPr>
+          <w:ilvl w:val="2"/>
+          <w:numId w:val="3"/>
+        </w:numPr>
+      </w:pPr>
+      <w:r>
         <w:t>UUID – The record to return to the normal state.</w:t>
       </w:r>
     </w:p>
@@ -3779,7 +3933,7 @@
       <w:pPr>
         <w:pStyle w:val="Heading2"/>
       </w:pPr>
-      <w:bookmarkStart w:id="16" w:name="_Toc456771154"/>
+      <w:bookmarkStart w:id="16" w:name="_Toc458153474"/>
       <w:r>
         <w:lastRenderedPageBreak/>
         <w:t>Alarm Class</w:t>
@@ -3802,7 +3956,10 @@
         <w:t>Escalation happens when alarm goes unacknowledged for a certain period of time and can be used to notify backup or higher seniority staff.</w:t>
       </w:r>
       <w:r>
-        <w:t xml:space="preserve">  There are two levels of escalation and their duration is calculated by combining the corresponding days, hours and minutes fields.  Escalation happens when the duration from the alarm created time elapses.  Escalation 2 is not relative to escalation 1.</w:t>
+        <w:t xml:space="preserve">  There are two levels of escalation and their duration is calculated by combining the corresponding days, hours and minutes fields.  Escalation happens when the duration from the alarm created time elapses.  Escalation 2 is </w:t>
+      </w:r>
+      <w:r>
+        <w:t>relative to escalation 1.</w:t>
       </w:r>
     </w:p>
     <w:p>
@@ -3814,7 +3971,7 @@
           <w:spacing w:val="0"/>
         </w:rPr>
       </w:pPr>
-      <w:bookmarkStart w:id="17" w:name="_Toc456771155"/>
+      <w:bookmarkStart w:id="17" w:name="_Toc458153475"/>
       <w:r>
         <w:t>Properties</w:t>
       </w:r>
@@ -3850,16 +4007,7 @@
         <w:t xml:space="preserve"> – </w:t>
       </w:r>
       <w:r>
-        <w:t xml:space="preserve">The number of days to add to the escalation duration.  If the total duration is zero or less, </w:t>
-      </w:r>
-      <w:r>
-        <w:t>the escalation level</w:t>
-      </w:r>
-      <w:r>
-        <w:t xml:space="preserve"> will be disabled.</w:t>
-      </w:r>
-      <w:r>
-        <w:t xml:space="preserve"> </w:t>
+        <w:t>The number of days to add to the escalation duration</w:t>
       </w:r>
     </w:p>
     <w:p>
@@ -3871,13 +4019,7 @@
         </w:numPr>
       </w:pPr>
       <w:r>
-        <w:t xml:space="preserve">Escalation 1 Hours – The number of hours to add to the escalation duration.  If the total duration is zero or less, </w:t>
-      </w:r>
-      <w:r>
-        <w:t xml:space="preserve">escalation level </w:t>
-      </w:r>
-      <w:r>
-        <w:t>will be disabled.</w:t>
+        <w:t>Escalation 1 Hours – The number of hours to add to the escalation duration</w:t>
       </w:r>
     </w:p>
     <w:p>
@@ -3889,13 +4031,7 @@
         </w:numPr>
       </w:pPr>
       <w:r>
-        <w:t xml:space="preserve">Escalation 1 Minutes – The number of minutes to add to the escalation duration.  If the total duration is zero or less, </w:t>
-      </w:r>
-      <w:r>
-        <w:t xml:space="preserve">escalation level </w:t>
-      </w:r>
-      <w:r>
-        <w:t>will be disabled.</w:t>
+        <w:t>Escalation 1 Minutes – The number of minutes to add to the escalation duration</w:t>
       </w:r>
     </w:p>
     <w:p>
@@ -3907,13 +4043,10 @@
         </w:numPr>
       </w:pPr>
       <w:r>
-        <w:t xml:space="preserve">Escalation 2 Days – The number of days to add to the escalation duration.  If the total duration is zero or less, </w:t>
-      </w:r>
-      <w:r>
-        <w:t xml:space="preserve">escalation level </w:t>
-      </w:r>
-      <w:r>
-        <w:t>will be disabled.</w:t>
+        <w:t>Escalation 2 Days – The number of days to add to the escalation duration</w:t>
+      </w:r>
+      <w:r>
+        <w:t>.  Escalation 2 is relative to escalation 1.</w:t>
       </w:r>
     </w:p>
     <w:p>
@@ -3925,13 +4058,10 @@
         </w:numPr>
       </w:pPr>
       <w:r>
-        <w:t xml:space="preserve">Escalation 2 Hours – The number of hours to add to the escalation duration.  If the total duration is zero or less, </w:t>
-      </w:r>
-      <w:r>
-        <w:t xml:space="preserve">escalation level </w:t>
-      </w:r>
-      <w:r>
-        <w:t>will be disabled.</w:t>
+        <w:t>Escalation 2 Hours – The number of hours to add to the escalation duration</w:t>
+      </w:r>
+      <w:r>
+        <w:t>.  Escalation 2 is relative to escalation 1.</w:t>
       </w:r>
     </w:p>
     <w:p>
@@ -3943,24 +4073,57 @@
         </w:numPr>
       </w:pPr>
       <w:r>
-        <w:t xml:space="preserve">Escalation 2 Minutes – The number of minutes to add to the escalation duration.  If the total duration is zero or less, </w:t>
-      </w:r>
-      <w:r>
-        <w:t xml:space="preserve">escalation level </w:t>
-      </w:r>
-      <w:r>
-        <w:t>will be disabled.</w:t>
+        <w:t>Escalation 2 Minutes – The number of minutes to add to the escalation duration</w:t>
+      </w:r>
+      <w:r>
+        <w:t>.  Escalation 2 is relative to escalation 1.</w:t>
       </w:r>
     </w:p>
     <w:p>
       <w:pPr>
         <w:pStyle w:val="Heading3"/>
       </w:pPr>
-      <w:bookmarkStart w:id="18" w:name="_Toc456771156"/>
+      <w:bookmarkStart w:id="18" w:name="_Toc458153476"/>
       <w:r>
         <w:t>Actions</w:t>
       </w:r>
       <w:bookmarkEnd w:id="18"/>
+    </w:p>
+    <w:p>
+      <w:pPr>
+        <w:pStyle w:val="ListParagraph"/>
+        <w:numPr>
+          <w:ilvl w:val="0"/>
+          <w:numId w:val="3"/>
+        </w:numPr>
+      </w:pPr>
+      <w:r>
+        <w:t>Acknowledge All – Acknowledges all open records if this alarm class that require acknowledgement.</w:t>
+      </w:r>
+    </w:p>
+    <w:p>
+      <w:pPr>
+        <w:pStyle w:val="ListParagraph"/>
+        <w:numPr>
+          <w:ilvl w:val="1"/>
+          <w:numId w:val="3"/>
+        </w:numPr>
+      </w:pPr>
+      <w:r>
+        <w:t>Parameters</w:t>
+      </w:r>
+    </w:p>
+    <w:p>
+      <w:pPr>
+        <w:pStyle w:val="ListParagraph"/>
+        <w:numPr>
+          <w:ilvl w:val="2"/>
+          <w:numId w:val="3"/>
+        </w:numPr>
+      </w:pPr>
+      <w:r>
+        <w:t>User – Entity performing the update.</w:t>
+      </w:r>
     </w:p>
     <w:p>
       <w:pPr>
@@ -4405,7 +4568,7 @@
       <w:pPr>
         <w:pStyle w:val="Heading2"/>
       </w:pPr>
-      <w:bookmarkStart w:id="19" w:name="_Toc456771157"/>
+      <w:bookmarkStart w:id="19" w:name="_Toc458153477"/>
       <w:r>
         <w:lastRenderedPageBreak/>
         <w:t>Alarm Algorithms</w:t>
@@ -4436,7 +4599,7 @@
       <w:pPr>
         <w:pStyle w:val="Heading3"/>
       </w:pPr>
-      <w:bookmarkStart w:id="20" w:name="_Toc456771158"/>
+      <w:bookmarkStart w:id="20" w:name="_Toc458153478"/>
       <w:r>
         <w:t>Properties</w:t>
       </w:r>
@@ -4571,7 +4734,7 @@
       <w:pPr>
         <w:pStyle w:val="Heading3"/>
       </w:pPr>
-      <w:bookmarkStart w:id="21" w:name="_Toc456771159"/>
+      <w:bookmarkStart w:id="21" w:name="_Toc458153479"/>
       <w:r>
         <w:t>Actions</w:t>
       </w:r>
@@ -4629,7 +4792,7 @@
       <w:pPr>
         <w:pStyle w:val="Heading2"/>
       </w:pPr>
-      <w:bookmarkStart w:id="22" w:name="_Toc456771160"/>
+      <w:bookmarkStart w:id="22" w:name="_Toc458153480"/>
       <w:r>
         <w:lastRenderedPageBreak/>
         <w:t>Alarm Watch</w:t>
@@ -4645,7 +4808,7 @@
       <w:pPr>
         <w:pStyle w:val="Heading3"/>
       </w:pPr>
-      <w:bookmarkStart w:id="23" w:name="_Toc456771161"/>
+      <w:bookmarkStart w:id="23" w:name="_Toc458153481"/>
       <w:r>
         <w:t>Properties</w:t>
       </w:r>
@@ -4760,7 +4923,7 @@
       <w:pPr>
         <w:pStyle w:val="Heading3"/>
       </w:pPr>
-      <w:bookmarkStart w:id="24" w:name="_Toc456771162"/>
+      <w:bookmarkStart w:id="24" w:name="_Toc458153482"/>
       <w:r>
         <w:t>Actions</w:t>
       </w:r>
@@ -4796,7 +4959,7 @@
       <w:pPr>
         <w:pStyle w:val="Heading2"/>
       </w:pPr>
-      <w:bookmarkStart w:id="25" w:name="_Toc456771163"/>
+      <w:bookmarkStart w:id="25" w:name="_Toc458153483"/>
       <w:r>
         <w:t>Alarm Record</w:t>
       </w:r>
@@ -4814,7 +4977,7 @@
       <w:pPr>
         <w:pStyle w:val="Heading3"/>
       </w:pPr>
-      <w:bookmarkStart w:id="26" w:name="_Toc456771164"/>
+      <w:bookmarkStart w:id="26" w:name="_Toc458153484"/>
       <w:r>
         <w:t>PROPERTIES</w:t>
       </w:r>
@@ -5006,7 +5169,7 @@
       <w:pPr>
         <w:pStyle w:val="Heading2"/>
       </w:pPr>
-      <w:bookmarkStart w:id="27" w:name="_Toc456771165"/>
+      <w:bookmarkStart w:id="27" w:name="_Toc458153485"/>
       <w:r>
         <w:lastRenderedPageBreak/>
         <w:t>Boolean Algorithm</w:t>
@@ -5030,7 +5193,7 @@
       <w:pPr>
         <w:pStyle w:val="Heading3"/>
       </w:pPr>
-      <w:bookmarkStart w:id="28" w:name="_Toc456771166"/>
+      <w:bookmarkStart w:id="28" w:name="_Toc458153486"/>
       <w:r>
         <w:t>Properties</w:t>
       </w:r>
@@ -5117,7 +5280,7 @@
       <w:pPr>
         <w:pStyle w:val="Heading3"/>
       </w:pPr>
-      <w:bookmarkStart w:id="29" w:name="_Toc456771167"/>
+      <w:bookmarkStart w:id="29" w:name="_Toc458153487"/>
       <w:r>
         <w:t>Actions</w:t>
       </w:r>
@@ -5191,7 +5354,7 @@
           <w:spacing w:val="15"/>
         </w:rPr>
       </w:pPr>
-      <w:bookmarkStart w:id="30" w:name="_Toc456771168"/>
+      <w:bookmarkStart w:id="30" w:name="_Toc458153488"/>
       <w:r>
         <w:rPr>
           <w:caps/>
@@ -5226,7 +5389,7 @@
           <w:spacing w:val="15"/>
         </w:rPr>
       </w:pPr>
-      <w:bookmarkStart w:id="31" w:name="_Toc456771169"/>
+      <w:bookmarkStart w:id="31" w:name="_Toc458153489"/>
       <w:r>
         <w:rPr>
           <w:caps/>
@@ -5374,7 +5537,7 @@
           <w:spacing w:val="15"/>
         </w:rPr>
       </w:pPr>
-      <w:bookmarkStart w:id="32" w:name="_Toc456771170"/>
+      <w:bookmarkStart w:id="32" w:name="_Toc458153490"/>
       <w:r>
         <w:rPr>
           <w:caps/>
@@ -5471,7 +5634,7 @@
           <w:spacing w:val="15"/>
         </w:rPr>
       </w:pPr>
-      <w:bookmarkStart w:id="33" w:name="_Toc456771171"/>
+      <w:bookmarkStart w:id="33" w:name="_Toc458153491"/>
       <w:r>
         <w:rPr>
           <w:caps/>
@@ -5500,7 +5663,7 @@
           <w:spacing w:val="15"/>
         </w:rPr>
       </w:pPr>
-      <w:bookmarkStart w:id="34" w:name="_Toc456771172"/>
+      <w:bookmarkStart w:id="34" w:name="_Toc458153492"/>
       <w:r>
         <w:rPr>
           <w:caps/>
@@ -5597,7 +5760,7 @@
       <w:pPr>
         <w:pStyle w:val="Heading2"/>
       </w:pPr>
-      <w:bookmarkStart w:id="35" w:name="_Toc456771173"/>
+      <w:bookmarkStart w:id="35" w:name="_Toc458153493"/>
       <w:r>
         <w:t>Stale Algorithm</w:t>
       </w:r>
@@ -5618,7 +5781,7 @@
       <w:pPr>
         <w:pStyle w:val="Heading3"/>
       </w:pPr>
-      <w:bookmarkStart w:id="36" w:name="_Toc456771174"/>
+      <w:bookmarkStart w:id="36" w:name="_Toc458153494"/>
       <w:r>
         <w:t>Properties</w:t>
       </w:r>
@@ -5729,7 +5892,7 @@
       <w:pPr>
         <w:pStyle w:val="Heading3"/>
       </w:pPr>
-      <w:bookmarkStart w:id="37" w:name="_Toc456771175"/>
+      <w:bookmarkStart w:id="37" w:name="_Toc458153495"/>
       <w:r>
         <w:t>Actions</w:t>
       </w:r>
@@ -5781,7 +5944,6 @@
           <w:szCs w:val="22"/>
         </w:rPr>
       </w:pPr>
-      <w:bookmarkStart w:id="38" w:name="_Toc456771176"/>
       <w:r>
         <w:br w:type="page"/>
       </w:r>
@@ -5790,6 +5952,7 @@
       <w:pPr>
         <w:pStyle w:val="Heading1"/>
       </w:pPr>
+      <w:bookmarkStart w:id="38" w:name="_Toc458153496"/>
       <w:r>
         <w:lastRenderedPageBreak/>
         <w:t>Creating a Custom Alarm Link</w:t>
@@ -6118,10 +6281,7 @@
       <w:pStyle w:val="Footer"/>
     </w:pPr>
     <w:r>
-      <w:t>July 26</w:t>
-    </w:r>
-    <w:r>
-      <w:t>, 2016</w:t>
+      <w:t>August 5, 2016</w:t>
     </w:r>
   </w:p>
 </w:ftr>
@@ -7091,6 +7251,119 @@
     </w:lvl>
   </w:abstractNum>
   <w:abstractNum w:abstractNumId="9" w15:restartNumberingAfterBreak="0">
+    <w:nsid w:val="4EFA00A2"/>
+    <w:multiLevelType w:val="hybridMultilevel"/>
+    <w:tmpl w:val="D1623088"/>
+    <w:lvl w:ilvl="0" w:tplc="04090001">
+      <w:start w:val="1"/>
+      <w:numFmt w:val="bullet"/>
+      <w:lvlText w:val=""/>
+      <w:lvlJc w:val="left"/>
+      <w:pPr>
+        <w:ind w:left="720" w:hanging="360"/>
+      </w:pPr>
+      <w:rPr>
+        <w:rFonts w:ascii="Symbol" w:hAnsi="Symbol" w:hint="default"/>
+      </w:rPr>
+    </w:lvl>
+    <w:lvl w:ilvl="1" w:tplc="04090003" w:tentative="1">
+      <w:start w:val="1"/>
+      <w:numFmt w:val="bullet"/>
+      <w:lvlText w:val="o"/>
+      <w:lvlJc w:val="left"/>
+      <w:pPr>
+        <w:ind w:left="1440" w:hanging="360"/>
+      </w:pPr>
+      <w:rPr>
+        <w:rFonts w:ascii="Courier New" w:hAnsi="Courier New" w:cs="Courier New" w:hint="default"/>
+      </w:rPr>
+    </w:lvl>
+    <w:lvl w:ilvl="2" w:tplc="04090005" w:tentative="1">
+      <w:start w:val="1"/>
+      <w:numFmt w:val="bullet"/>
+      <w:lvlText w:val=""/>
+      <w:lvlJc w:val="left"/>
+      <w:pPr>
+        <w:ind w:left="2160" w:hanging="360"/>
+      </w:pPr>
+      <w:rPr>
+        <w:rFonts w:ascii="Wingdings" w:hAnsi="Wingdings" w:hint="default"/>
+      </w:rPr>
+    </w:lvl>
+    <w:lvl w:ilvl="3" w:tplc="04090001" w:tentative="1">
+      <w:start w:val="1"/>
+      <w:numFmt w:val="bullet"/>
+      <w:lvlText w:val=""/>
+      <w:lvlJc w:val="left"/>
+      <w:pPr>
+        <w:ind w:left="2880" w:hanging="360"/>
+      </w:pPr>
+      <w:rPr>
+        <w:rFonts w:ascii="Symbol" w:hAnsi="Symbol" w:hint="default"/>
+      </w:rPr>
+    </w:lvl>
+    <w:lvl w:ilvl="4" w:tplc="04090003" w:tentative="1">
+      <w:start w:val="1"/>
+      <w:numFmt w:val="bullet"/>
+      <w:lvlText w:val="o"/>
+      <w:lvlJc w:val="left"/>
+      <w:pPr>
+        <w:ind w:left="3600" w:hanging="360"/>
+      </w:pPr>
+      <w:rPr>
+        <w:rFonts w:ascii="Courier New" w:hAnsi="Courier New" w:cs="Courier New" w:hint="default"/>
+      </w:rPr>
+    </w:lvl>
+    <w:lvl w:ilvl="5" w:tplc="04090005" w:tentative="1">
+      <w:start w:val="1"/>
+      <w:numFmt w:val="bullet"/>
+      <w:lvlText w:val=""/>
+      <w:lvlJc w:val="left"/>
+      <w:pPr>
+        <w:ind w:left="4320" w:hanging="360"/>
+      </w:pPr>
+      <w:rPr>
+        <w:rFonts w:ascii="Wingdings" w:hAnsi="Wingdings" w:hint="default"/>
+      </w:rPr>
+    </w:lvl>
+    <w:lvl w:ilvl="6" w:tplc="04090001" w:tentative="1">
+      <w:start w:val="1"/>
+      <w:numFmt w:val="bullet"/>
+      <w:lvlText w:val=""/>
+      <w:lvlJc w:val="left"/>
+      <w:pPr>
+        <w:ind w:left="5040" w:hanging="360"/>
+      </w:pPr>
+      <w:rPr>
+        <w:rFonts w:ascii="Symbol" w:hAnsi="Symbol" w:hint="default"/>
+      </w:rPr>
+    </w:lvl>
+    <w:lvl w:ilvl="7" w:tplc="04090003" w:tentative="1">
+      <w:start w:val="1"/>
+      <w:numFmt w:val="bullet"/>
+      <w:lvlText w:val="o"/>
+      <w:lvlJc w:val="left"/>
+      <w:pPr>
+        <w:ind w:left="5760" w:hanging="360"/>
+      </w:pPr>
+      <w:rPr>
+        <w:rFonts w:ascii="Courier New" w:hAnsi="Courier New" w:cs="Courier New" w:hint="default"/>
+      </w:rPr>
+    </w:lvl>
+    <w:lvl w:ilvl="8" w:tplc="04090005" w:tentative="1">
+      <w:start w:val="1"/>
+      <w:numFmt w:val="bullet"/>
+      <w:lvlText w:val=""/>
+      <w:lvlJc w:val="left"/>
+      <w:pPr>
+        <w:ind w:left="6480" w:hanging="360"/>
+      </w:pPr>
+      <w:rPr>
+        <w:rFonts w:ascii="Wingdings" w:hAnsi="Wingdings" w:hint="default"/>
+      </w:rPr>
+    </w:lvl>
+  </w:abstractNum>
+  <w:abstractNum w:abstractNumId="10" w15:restartNumberingAfterBreak="0">
     <w:nsid w:val="5B7736FD"/>
     <w:multiLevelType w:val="hybridMultilevel"/>
     <w:tmpl w:val="A77E0F7E"/>
@@ -7203,7 +7476,7 @@
       </w:rPr>
     </w:lvl>
   </w:abstractNum>
-  <w:abstractNum w:abstractNumId="10" w15:restartNumberingAfterBreak="0">
+  <w:abstractNum w:abstractNumId="11" w15:restartNumberingAfterBreak="0">
     <w:nsid w:val="7A253EF5"/>
     <w:multiLevelType w:val="hybridMultilevel"/>
     <w:tmpl w:val="7E04CA42"/>
@@ -7316,7 +7589,7 @@
       </w:rPr>
     </w:lvl>
   </w:abstractNum>
-  <w:abstractNum w:abstractNumId="11" w15:restartNumberingAfterBreak="0">
+  <w:abstractNum w:abstractNumId="12" w15:restartNumberingAfterBreak="0">
     <w:nsid w:val="7D6550A8"/>
     <w:multiLevelType w:val="hybridMultilevel"/>
     <w:tmpl w:val="050CF214"/>
@@ -7433,10 +7706,10 @@
     <w:abstractNumId w:val="6"/>
   </w:num>
   <w:num w:numId="2">
-    <w:abstractNumId w:val="9"/>
+    <w:abstractNumId w:val="10"/>
   </w:num>
   <w:num w:numId="3">
-    <w:abstractNumId w:val="11"/>
+    <w:abstractNumId w:val="12"/>
   </w:num>
   <w:num w:numId="4">
     <w:abstractNumId w:val="1"/>
@@ -7445,7 +7718,7 @@
     <w:abstractNumId w:val="3"/>
   </w:num>
   <w:num w:numId="6">
-    <w:abstractNumId w:val="10"/>
+    <w:abstractNumId w:val="11"/>
   </w:num>
   <w:num w:numId="7">
     <w:abstractNumId w:val="8"/>
@@ -7464,6 +7737,9 @@
   </w:num>
   <w:num w:numId="12">
     <w:abstractNumId w:val="7"/>
+  </w:num>
+  <w:num w:numId="13">
+    <w:abstractNumId w:val="9"/>
   </w:num>
 </w:numbering>
 </file>
@@ -8856,7 +9132,7 @@
 </file>
 
 <file path=customXml/itemProps1.xml><?xml version="1.0" encoding="utf-8"?>
-<ds:datastoreItem xmlns:ds="http://schemas.openxmlformats.org/officeDocument/2006/customXml" ds:itemID="{7022BDA8-B921-45DD-BFD6-C1E0F67FCE14}">
+<ds:datastoreItem xmlns:ds="http://schemas.openxmlformats.org/officeDocument/2006/customXml" ds:itemID="{7BEE1987-4301-417C-AE3E-CF6BAE7C0CB6}">
   <ds:schemaRefs>
     <ds:schemaRef ds:uri="http://schemas.openxmlformats.org/officeDocument/2006/bibliography"/>
   </ds:schemaRefs>

</xml_diff>

<commit_message>
Just trying to get this right.
</commit_message>
<xml_diff>
--- a/Alarm-Link-User-Guide.docx
+++ b/Alarm-Link-User-Guide.docx
@@ -6,6 +6,8 @@
       <w:pPr>
         <w:pStyle w:val="Title"/>
       </w:pPr>
+      <w:bookmarkStart w:id="0" w:name="_GoBack"/>
+      <w:bookmarkEnd w:id="0"/>
       <w:r>
         <w:t>Alarm Link</w:t>
       </w:r>
@@ -2829,12 +2831,12 @@
       <w:pPr>
         <w:pStyle w:val="Heading1"/>
       </w:pPr>
-      <w:bookmarkStart w:id="0" w:name="_Toc458673754"/>
+      <w:bookmarkStart w:id="1" w:name="_Toc458673754"/>
       <w:r>
         <w:lastRenderedPageBreak/>
         <w:t>Overview</w:t>
       </w:r>
-      <w:bookmarkEnd w:id="0"/>
+      <w:bookmarkEnd w:id="1"/>
     </w:p>
     <w:p>
       <w:r>
@@ -2852,12 +2854,7 @@
     </w:p>
     <w:p>
       <w:r>
-        <w:t xml:space="preserve">This link </w:t>
-      </w:r>
-      <w:bookmarkStart w:id="1" w:name="_GoBack"/>
-      <w:bookmarkEnd w:id="1"/>
-      <w:r>
-        <w:t xml:space="preserve">serves two purposes: </w:t>
+        <w:t xml:space="preserve">This link serves two purposes: </w:t>
       </w:r>
     </w:p>
     <w:p>
@@ -9525,7 +9522,7 @@
 </file>
 
 <file path=customXml/itemProps1.xml><?xml version="1.0" encoding="utf-8"?>
-<ds:datastoreItem xmlns:ds="http://schemas.openxmlformats.org/officeDocument/2006/customXml" ds:itemID="{B19D731A-C175-4C0B-8A28-7669A2B3CD09}">
+<ds:datastoreItem xmlns:ds="http://schemas.openxmlformats.org/officeDocument/2006/customXml" ds:itemID="{8D720E0D-3CD5-4D75-8CC0-6CDD346D2979}">
   <ds:schemaRefs>
     <ds:schemaRef ds:uri="http://schemas.openxmlformats.org/officeDocument/2006/bibliography"/>
   </ds:schemaRefs>

</xml_diff>

<commit_message>
0.1.2 - Fixed boolean algorithms not working. - Fixed Last Alarm Record property on watches. - More documentation improvements.
</commit_message>
<xml_diff>
--- a/Alarm-Link-User-Guide.docx
+++ b/Alarm-Link-User-Guide.docx
@@ -3224,7 +3224,19 @@
         <w:rPr>
           <w:rFonts w:ascii="Arial" w:hAnsi="Arial" w:cs="Arial"/>
         </w:rPr>
-        <w:t xml:space="preserve"> Guide.</w:t>
+        <w:t xml:space="preserve"> Guide</w:t>
+      </w:r>
+      <w:r>
+        <w:rPr>
+          <w:rFonts w:ascii="Arial" w:hAnsi="Arial" w:cs="Arial"/>
+        </w:rPr>
+        <w:t xml:space="preserve"> section of this document</w:t>
+      </w:r>
+      <w:r>
+        <w:rPr>
+          <w:rFonts w:ascii="Arial" w:hAnsi="Arial" w:cs="Arial"/>
+        </w:rPr>
+        <w:t>.</w:t>
       </w:r>
     </w:p>
     <w:p>
@@ -3241,8 +3253,15 @@
       <w:r>
         <w:rPr>
           <w:rFonts w:ascii="Arial" w:hAnsi="Arial" w:cs="Arial"/>
-        </w:rPr>
-        <w:t>Alarm Service – The single root node of the link.</w:t>
+          <w:i/>
+        </w:rPr>
+        <w:t>Alarm Service</w:t>
+      </w:r>
+      <w:r>
+        <w:rPr>
+          <w:rFonts w:ascii="Arial" w:hAnsi="Arial" w:cs="Arial"/>
+        </w:rPr>
+        <w:t xml:space="preserve"> – The single root node of the link.</w:t>
       </w:r>
     </w:p>
     <w:p>
@@ -3259,8 +3278,15 @@
       <w:r>
         <w:rPr>
           <w:rFonts w:ascii="Arial" w:hAnsi="Arial" w:cs="Arial"/>
-        </w:rPr>
-        <w:t xml:space="preserve">Alarm Class – There </w:t>
+          <w:i/>
+        </w:rPr>
+        <w:t>Alarm Class</w:t>
+      </w:r>
+      <w:r>
+        <w:rPr>
+          <w:rFonts w:ascii="Arial" w:hAnsi="Arial" w:cs="Arial"/>
+        </w:rPr>
+        <w:t xml:space="preserve"> – There </w:t>
       </w:r>
       <w:r>
         <w:rPr>
@@ -3325,8 +3351,15 @@
       <w:r>
         <w:rPr>
           <w:rFonts w:ascii="Arial" w:hAnsi="Arial" w:cs="Arial"/>
-        </w:rPr>
-        <w:t>Alarm Algorithm – There can be many algorithms per alarm class.  Each algorithm has its own logic for determining when an alarm condition exists.</w:t>
+          <w:i/>
+        </w:rPr>
+        <w:t xml:space="preserve">Alarm Algorithm </w:t>
+      </w:r>
+      <w:r>
+        <w:rPr>
+          <w:rFonts w:ascii="Arial" w:hAnsi="Arial" w:cs="Arial"/>
+        </w:rPr>
+        <w:t>– There can be many algorithms per alarm class.  Each algorithm has its own logic for determining when an alarm condition exists.</w:t>
       </w:r>
     </w:p>
     <w:p>
@@ -3343,12 +3376,14 @@
       <w:r>
         <w:rPr>
           <w:rFonts w:ascii="Arial" w:hAnsi="Arial" w:cs="Arial"/>
+          <w:i/>
         </w:rPr>
         <w:t xml:space="preserve">Alarm </w:t>
       </w:r>
       <w:r>
         <w:rPr>
           <w:rFonts w:ascii="Arial" w:hAnsi="Arial" w:cs="Arial"/>
+          <w:i/>
         </w:rPr>
         <w:t>Watch</w:t>
       </w:r>
@@ -3448,7 +3483,19 @@
         <w:rPr>
           <w:rFonts w:ascii="Arial" w:hAnsi="Arial" w:cs="Arial"/>
         </w:rPr>
-        <w:t>Action invocation – Alarm sources can invoke an action on an alarm class to create an alarm.</w:t>
+        <w:t xml:space="preserve">Action invocation – Alarm sources </w:t>
+      </w:r>
+      <w:r>
+        <w:rPr>
+          <w:rFonts w:ascii="Arial" w:hAnsi="Arial" w:cs="Arial"/>
+        </w:rPr>
+        <w:t>such as data flow logic can invoke the Create Alarm action on any Alarm Class to</w:t>
+      </w:r>
+      <w:r>
+        <w:rPr>
+          <w:rFonts w:ascii="Arial" w:hAnsi="Arial" w:cs="Arial"/>
+        </w:rPr>
+        <w:t xml:space="preserve"> create an alarm.</w:t>
       </w:r>
     </w:p>
     <w:p>
@@ -3472,14 +3519,28 @@
         <w:rPr>
           <w:rFonts w:ascii="Arial" w:hAnsi="Arial" w:cs="Arial"/>
         </w:rPr>
-        <w:t>of range” can subscribe to data</w:t>
-      </w:r>
-      <w:r>
-        <w:rPr>
-          <w:rFonts w:ascii="Arial" w:hAnsi="Arial" w:cs="Arial"/>
-        </w:rPr>
-        <w:t xml:space="preserve"> sources and monitor their condition.</w:t>
-      </w:r>
+        <w:t xml:space="preserve">of range” can subscribe to </w:t>
+      </w:r>
+      <w:r>
+        <w:rPr>
+          <w:rFonts w:ascii="Arial" w:hAnsi="Arial" w:cs="Arial"/>
+        </w:rPr>
+        <w:t>paths, monitor their condition and automatically create alarms as well as return them to normal</w:t>
+      </w:r>
+      <w:proofErr w:type="gramStart"/>
+      <w:r>
+        <w:rPr>
+          <w:rFonts w:ascii="Arial" w:hAnsi="Arial" w:cs="Arial"/>
+        </w:rPr>
+        <w:t>.</w:t>
+      </w:r>
+      <w:r>
+        <w:rPr>
+          <w:rFonts w:ascii="Arial" w:hAnsi="Arial" w:cs="Arial"/>
+        </w:rPr>
+        <w:t>.</w:t>
+      </w:r>
+      <w:proofErr w:type="gramEnd"/>
     </w:p>
     <w:p>
       <w:pPr>
@@ -3512,7 +3573,13 @@
         <w:rPr>
           <w:rFonts w:ascii="Arial" w:hAnsi="Arial" w:cs="Arial"/>
         </w:rPr>
-        <w:t>Viewing – The alarm class has actions for retrieving alarm records</w:t>
+        <w:t>Viewing – Alarm Service and Alarm Class objects have</w:t>
+      </w:r>
+      <w:r>
+        <w:rPr>
+          <w:rFonts w:ascii="Arial" w:hAnsi="Arial" w:cs="Arial"/>
+        </w:rPr>
+        <w:t xml:space="preserve"> actions for retrieving alarm records</w:t>
       </w:r>
       <w:r>
         <w:rPr>
@@ -3542,13 +3609,13 @@
         <w:rPr>
           <w:rFonts w:ascii="Arial" w:hAnsi="Arial" w:cs="Arial"/>
         </w:rPr>
-        <w:t>The</w:t>
-      </w:r>
-      <w:r>
-        <w:rPr>
-          <w:rFonts w:ascii="Arial" w:hAnsi="Arial" w:cs="Arial"/>
-        </w:rPr>
-        <w:t xml:space="preserve"> alarm class has actions for receiving streams of new alarms</w:t>
+        <w:t>Alarm Service and Alarm Class objects also have</w:t>
+      </w:r>
+      <w:r>
+        <w:rPr>
+          <w:rFonts w:ascii="Arial" w:hAnsi="Arial" w:cs="Arial"/>
+        </w:rPr>
+        <w:t xml:space="preserve"> actions for receiving streams of new alarms</w:t>
       </w:r>
       <w:r>
         <w:rPr>
@@ -3636,7 +3703,19 @@
         <w:rPr>
           <w:rFonts w:ascii="Arial" w:hAnsi="Arial" w:cs="Arial"/>
         </w:rPr>
-        <w:t xml:space="preserve"> an action on the Alarm Service or an alarm algorithm automatically detecting it.</w:t>
+        <w:t xml:space="preserve"> an action on the Alarm Service or </w:t>
+      </w:r>
+      <w:r>
+        <w:rPr>
+          <w:rFonts w:ascii="Arial" w:hAnsi="Arial" w:cs="Arial"/>
+        </w:rPr>
+        <w:t>by an</w:t>
+      </w:r>
+      <w:r>
+        <w:rPr>
+          <w:rFonts w:ascii="Arial" w:hAnsi="Arial" w:cs="Arial"/>
+        </w:rPr>
+        <w:t xml:space="preserve"> alarm algorithm automatically detecting it.</w:t>
       </w:r>
     </w:p>
     <w:p>
@@ -4090,7 +4169,31 @@
         <w:rPr>
           <w:rFonts w:ascii="Arial" w:hAnsi="Arial" w:cs="Arial"/>
         </w:rPr>
-        <w:t xml:space="preserve">– This updates an open alarm record. </w:t>
+        <w:t xml:space="preserve">– This </w:t>
+      </w:r>
+      <w:r>
+        <w:rPr>
+          <w:rFonts w:ascii="Arial" w:hAnsi="Arial" w:cs="Arial"/>
+        </w:rPr>
+        <w:t>set the acknowledge time and user on a specific alarm record</w:t>
+      </w:r>
+      <w:r>
+        <w:rPr>
+          <w:rFonts w:ascii="Arial" w:hAnsi="Arial" w:cs="Arial"/>
+        </w:rPr>
+        <w:t>.</w:t>
+      </w:r>
+      <w:r>
+        <w:rPr>
+          <w:rFonts w:ascii="Arial" w:hAnsi="Arial" w:cs="Arial"/>
+        </w:rPr>
+        <w:t xml:space="preserve">  Has no effect if the record is already acknowledged.</w:t>
+      </w:r>
+      <w:r>
+        <w:rPr>
+          <w:rFonts w:ascii="Arial" w:hAnsi="Arial" w:cs="Arial"/>
+        </w:rPr>
+        <w:t xml:space="preserve"> </w:t>
       </w:r>
     </w:p>
     <w:p>
@@ -4162,7 +4265,19 @@
         <w:rPr>
           <w:rFonts w:ascii="Arial" w:hAnsi="Arial" w:cs="Arial"/>
         </w:rPr>
-        <w:t>Acknowledge All – Acknowledges all open records that require acknowledgement.</w:t>
+        <w:t>Acknowledge All – Acknowledg</w:t>
+      </w:r>
+      <w:r>
+        <w:rPr>
+          <w:rFonts w:ascii="Arial" w:hAnsi="Arial" w:cs="Arial"/>
+        </w:rPr>
+        <w:t>es all open records that require acknowledgement</w:t>
+      </w:r>
+      <w:r>
+        <w:rPr>
+          <w:rFonts w:ascii="Arial" w:hAnsi="Arial" w:cs="Arial"/>
+        </w:rPr>
+        <w:t>.</w:t>
       </w:r>
     </w:p>
     <w:p>
@@ -4270,7 +4385,19 @@
         <w:rPr>
           <w:rFonts w:ascii="Arial" w:hAnsi="Arial" w:cs="Arial"/>
         </w:rPr>
-        <w:t>Add Note – Add a note to an existing alarm.</w:t>
+        <w:t xml:space="preserve">Add Note – Add a note to an </w:t>
+      </w:r>
+      <w:r>
+        <w:rPr>
+          <w:rFonts w:ascii="Arial" w:hAnsi="Arial" w:cs="Arial"/>
+        </w:rPr>
+        <w:t>alarm record</w:t>
+      </w:r>
+      <w:r>
+        <w:rPr>
+          <w:rFonts w:ascii="Arial" w:hAnsi="Arial" w:cs="Arial"/>
+        </w:rPr>
+        <w:t>.</w:t>
       </w:r>
     </w:p>
     <w:p>
@@ -4450,7 +4577,7 @@
         <w:rPr>
           <w:rFonts w:ascii="Arial" w:hAnsi="Arial" w:cs="Arial"/>
         </w:rPr>
-        <w:t>Deletes all records for the given UUIDs</w:t>
+        <w:t>Deletes everything associated with the given UUID</w:t>
       </w:r>
       <w:r>
         <w:rPr>
@@ -4708,7 +4835,13 @@
         <w:rPr>
           <w:rFonts w:ascii="Arial" w:hAnsi="Arial" w:cs="Arial"/>
         </w:rPr>
-        <w:t>Get Notes – This returns a table of notes for a specific alarm.  The columns are:</w:t>
+        <w:t>Get Notes – This returns a table of notes for a s</w:t>
+      </w:r>
+      <w:r>
+        <w:rPr>
+          <w:rFonts w:ascii="Arial" w:hAnsi="Arial" w:cs="Arial"/>
+        </w:rPr>
+        <w:t>pecific alarm.</w:t>
       </w:r>
     </w:p>
     <w:p>
@@ -4762,6 +4895,7 @@
         <w:rPr>
           <w:rFonts w:ascii="Arial" w:hAnsi="Arial" w:cs="Arial"/>
         </w:rPr>
+        <w:lastRenderedPageBreak/>
         <w:t>Return – a table with the following columns:</w:t>
       </w:r>
     </w:p>
@@ -4780,7 +4914,6 @@
         <w:rPr>
           <w:rFonts w:ascii="Arial" w:hAnsi="Arial" w:cs="Arial"/>
         </w:rPr>
-        <w:lastRenderedPageBreak/>
         <w:t>Timestamp – The time of the alarm.</w:t>
       </w:r>
     </w:p>
@@ -4835,7 +4968,19 @@
         <w:rPr>
           <w:rFonts w:ascii="Arial" w:hAnsi="Arial" w:cs="Arial"/>
         </w:rPr>
-        <w:t>Get Open Alarms – This returns a table of open alarm alarms for all alarm classes.  The table stream can remain open and any updates as well as new records will be passed along.  The primary intent of this is for an alarm console.</w:t>
+        <w:t xml:space="preserve">Get Open Alarms – This returns a table of open alarms for all alarm classes.  The table stream </w:t>
+      </w:r>
+      <w:r>
+        <w:rPr>
+          <w:rFonts w:ascii="Arial" w:hAnsi="Arial" w:cs="Arial"/>
+        </w:rPr>
+        <w:t>will</w:t>
+      </w:r>
+      <w:r>
+        <w:rPr>
+          <w:rFonts w:ascii="Arial" w:hAnsi="Arial" w:cs="Arial"/>
+        </w:rPr>
+        <w:t xml:space="preserve"> remain open and any updates as well as new records will be passed along.  The primary intent of this is for an alarm console.</w:t>
       </w:r>
     </w:p>
     <w:p>
@@ -4889,19 +5034,19 @@
         <w:rPr>
           <w:rFonts w:ascii="Arial" w:hAnsi="Arial" w:cs="Arial"/>
         </w:rPr>
-        <w:t>Return To Normal – This return</w:t>
-      </w:r>
-      <w:r>
-        <w:rPr>
-          <w:rFonts w:ascii="Arial" w:hAnsi="Arial" w:cs="Arial"/>
-        </w:rPr>
-        <w:t>s</w:t>
-      </w:r>
-      <w:r>
-        <w:rPr>
-          <w:rFonts w:ascii="Arial" w:hAnsi="Arial" w:cs="Arial"/>
-        </w:rPr>
-        <w:t xml:space="preserve"> an alarm record to its normal state.  It has no effect on records that are already normal.</w:t>
+        <w:t xml:space="preserve">Return To Normal – This </w:t>
+      </w:r>
+      <w:r>
+        <w:rPr>
+          <w:rFonts w:ascii="Arial" w:hAnsi="Arial" w:cs="Arial"/>
+        </w:rPr>
+        <w:t>sets the normal time of a specific alarm record</w:t>
+      </w:r>
+      <w:r>
+        <w:rPr>
+          <w:rFonts w:ascii="Arial" w:hAnsi="Arial" w:cs="Arial"/>
+        </w:rPr>
+        <w:t>.  It has no effect on records that are already normal.</w:t>
       </w:r>
     </w:p>
     <w:p>
@@ -4995,7 +5140,19 @@
         <w:rPr>
           <w:rFonts w:ascii="Arial" w:hAnsi="Arial" w:cs="Arial"/>
         </w:rPr>
-        <w:t xml:space="preserve">ions are handled on the service.  </w:t>
+        <w:t xml:space="preserve">ions </w:t>
+      </w:r>
+      <w:r>
+        <w:rPr>
+          <w:rFonts w:ascii="Arial" w:hAnsi="Arial" w:cs="Arial"/>
+        </w:rPr>
+        <w:t xml:space="preserve">such as acknowledgement </w:t>
+      </w:r>
+      <w:r>
+        <w:rPr>
+          <w:rFonts w:ascii="Arial" w:hAnsi="Arial" w:cs="Arial"/>
+        </w:rPr>
+        <w:t xml:space="preserve">are handled on the service.  </w:t>
       </w:r>
       <w:r>
         <w:rPr>
@@ -5253,7 +5410,33 @@
         <w:rPr>
           <w:rFonts w:ascii="Arial" w:hAnsi="Arial" w:cs="Arial"/>
         </w:rPr>
-        <w:t>f this alarm class that require acknowledgement.</w:t>
+        <w:t xml:space="preserve">f this alarm </w:t>
+      </w:r>
+      <w:proofErr w:type="gramStart"/>
+      <w:r>
+        <w:rPr>
+          <w:rFonts w:ascii="Arial" w:hAnsi="Arial" w:cs="Arial"/>
+        </w:rPr>
+        <w:t>class</w:t>
+      </w:r>
+      <w:r>
+        <w:rPr>
+          <w:rFonts w:ascii="Arial" w:hAnsi="Arial" w:cs="Arial"/>
+        </w:rPr>
+        <w:t>,</w:t>
+      </w:r>
+      <w:r>
+        <w:rPr>
+          <w:rFonts w:ascii="Arial" w:hAnsi="Arial" w:cs="Arial"/>
+        </w:rPr>
+        <w:t xml:space="preserve"> that</w:t>
+      </w:r>
+      <w:proofErr w:type="gramEnd"/>
+      <w:r>
+        <w:rPr>
+          <w:rFonts w:ascii="Arial" w:hAnsi="Arial" w:cs="Arial"/>
+        </w:rPr>
+        <w:t xml:space="preserve"> require acknowledgement.</w:t>
       </w:r>
     </w:p>
     <w:p>
@@ -5307,7 +5490,13 @@
         <w:rPr>
           <w:rFonts w:ascii="Arial" w:hAnsi="Arial" w:cs="Arial"/>
         </w:rPr>
-        <w:t xml:space="preserve">Add Algorithm – This adds an </w:t>
+        <w:t>Add Algorithm – A</w:t>
+      </w:r>
+      <w:r>
+        <w:rPr>
+          <w:rFonts w:ascii="Arial" w:hAnsi="Arial" w:cs="Arial"/>
+        </w:rPr>
+        <w:t xml:space="preserve">dds an </w:t>
       </w:r>
       <w:r>
         <w:rPr>
@@ -5423,6 +5612,12 @@
         </w:rPr>
         <w:t>Source Path – Path to the alarm source.</w:t>
       </w:r>
+      <w:r>
+        <w:rPr>
+          <w:rFonts w:ascii="Arial" w:hAnsi="Arial" w:cs="Arial"/>
+        </w:rPr>
+        <w:t xml:space="preserve">  This can actually be any text to describe the source but if the source can be accessed by a path, that path should be used for future proofing.</w:t>
+      </w:r>
     </w:p>
     <w:p>
       <w:pPr>
@@ -5631,6 +5826,7 @@
         <w:rPr>
           <w:rFonts w:ascii="Arial" w:hAnsi="Arial" w:cs="Arial"/>
         </w:rPr>
+        <w:lastRenderedPageBreak/>
         <w:t>See the alarm record section of this document.</w:t>
       </w:r>
     </w:p>
@@ -5649,7 +5845,6 @@
         <w:rPr>
           <w:rFonts w:ascii="Arial" w:hAnsi="Arial" w:cs="Arial"/>
         </w:rPr>
-        <w:lastRenderedPageBreak/>
         <w:t>Get Open Alarms</w:t>
       </w:r>
       <w:r>
@@ -5662,7 +5857,13 @@
         <w:rPr>
           <w:rFonts w:ascii="Arial" w:hAnsi="Arial" w:cs="Arial"/>
         </w:rPr>
-        <w:t xml:space="preserve"> can</w:t>
+        <w:t xml:space="preserve"> </w:t>
+      </w:r>
+      <w:r>
+        <w:rPr>
+          <w:rFonts w:ascii="Arial" w:hAnsi="Arial" w:cs="Arial"/>
+        </w:rPr>
+        <w:t>will</w:t>
       </w:r>
       <w:r>
         <w:rPr>
@@ -6003,8 +6204,6 @@
           <w:rFonts w:ascii="Arial" w:hAnsi="Arial" w:cs="Arial"/>
         </w:rPr>
       </w:pPr>
-      <w:bookmarkStart w:id="20" w:name="_GoBack"/>
-      <w:bookmarkEnd w:id="20"/>
       <w:r>
         <w:rPr>
           <w:rFonts w:ascii="Arial" w:hAnsi="Arial" w:cs="Arial"/>
@@ -6030,13 +6229,25 @@
         <w:rPr>
           <w:rFonts w:ascii="Arial" w:hAnsi="Arial" w:cs="Arial"/>
         </w:rPr>
-        <w:t>evaluates the state of</w:t>
-      </w:r>
-      <w:r>
-        <w:rPr>
-          <w:rFonts w:ascii="Arial" w:hAnsi="Arial" w:cs="Arial"/>
-        </w:rPr>
-        <w:t xml:space="preserve"> Alarm Watch objects, </w:t>
+        <w:t>evaluate</w:t>
+      </w:r>
+      <w:r>
+        <w:rPr>
+          <w:rFonts w:ascii="Arial" w:hAnsi="Arial" w:cs="Arial"/>
+        </w:rPr>
+        <w:t xml:space="preserve"> the state of</w:t>
+      </w:r>
+      <w:r>
+        <w:rPr>
+          <w:rFonts w:ascii="Arial" w:hAnsi="Arial" w:cs="Arial"/>
+        </w:rPr>
+        <w:t xml:space="preserve"> Alarm Watch objects</w:t>
+      </w:r>
+      <w:r>
+        <w:rPr>
+          <w:rFonts w:ascii="Arial" w:hAnsi="Arial" w:cs="Arial"/>
+        </w:rPr>
+        <w:t xml:space="preserve"> </w:t>
       </w:r>
       <w:r>
         <w:rPr>
@@ -6048,13 +6259,19 @@
         <w:rPr>
           <w:rFonts w:ascii="Arial" w:hAnsi="Arial" w:cs="Arial"/>
         </w:rPr>
+        <w:t xml:space="preserve">automatically </w:t>
+      </w:r>
+      <w:r>
+        <w:rPr>
+          <w:rFonts w:ascii="Arial" w:hAnsi="Arial" w:cs="Arial"/>
+        </w:rPr>
         <w:t>generate</w:t>
       </w:r>
       <w:r>
         <w:rPr>
           <w:rFonts w:ascii="Arial" w:hAnsi="Arial" w:cs="Arial"/>
         </w:rPr>
-        <w:t xml:space="preserve"> alarms for each when the conditions of the algorithm are met.  This describes the common functionality of all alarm algorithms, individual algorithms will be described in a separately.</w:t>
+        <w:t xml:space="preserve"> alarms when the conditions of the algorithm are met.  This describes the common functionality of all alarm algorithms, individual algorithms will be described in a separately.</w:t>
       </w:r>
     </w:p>
     <w:p>
@@ -6064,27 +6281,14 @@
           <w:rFonts w:ascii="Arial" w:hAnsi="Arial" w:cs="Arial"/>
         </w:rPr>
       </w:pPr>
-      <w:bookmarkStart w:id="21" w:name="_Toc459889510"/>
+      <w:bookmarkStart w:id="20" w:name="_Toc459889510"/>
       <w:r>
         <w:rPr>
           <w:rFonts w:ascii="Arial" w:hAnsi="Arial" w:cs="Arial"/>
         </w:rPr>
         <w:t>Properties</w:t>
       </w:r>
-      <w:bookmarkEnd w:id="21"/>
-    </w:p>
-    <w:p>
-      <w:pPr>
-        <w:rPr>
-          <w:rFonts w:ascii="Arial" w:hAnsi="Arial" w:cs="Arial"/>
-        </w:rPr>
-      </w:pPr>
-      <w:r>
-        <w:rPr>
-          <w:rFonts w:ascii="Arial" w:hAnsi="Arial" w:cs="Arial"/>
-        </w:rPr>
-        <w:t>The properties of an algorithm will be specific to its type.</w:t>
-      </w:r>
+      <w:bookmarkEnd w:id="20"/>
     </w:p>
     <w:p>
       <w:pPr>
@@ -6303,14 +6507,14 @@
           <w:rFonts w:ascii="Arial" w:hAnsi="Arial" w:cs="Arial"/>
         </w:rPr>
       </w:pPr>
-      <w:bookmarkStart w:id="22" w:name="_Toc459889511"/>
+      <w:bookmarkStart w:id="21" w:name="_Toc459889511"/>
       <w:r>
         <w:rPr>
           <w:rFonts w:ascii="Arial" w:hAnsi="Arial" w:cs="Arial"/>
         </w:rPr>
         <w:t>Actions</w:t>
       </w:r>
-      <w:bookmarkEnd w:id="22"/>
+      <w:bookmarkEnd w:id="21"/>
     </w:p>
     <w:p>
       <w:pPr>
@@ -6395,7 +6599,7 @@
           <w:rFonts w:ascii="Arial" w:hAnsi="Arial" w:cs="Arial"/>
         </w:rPr>
       </w:pPr>
-      <w:bookmarkStart w:id="23" w:name="_Toc459889512"/>
+      <w:bookmarkStart w:id="22" w:name="_Toc459889512"/>
       <w:r>
         <w:rPr>
           <w:rFonts w:ascii="Arial" w:hAnsi="Arial" w:cs="Arial"/>
@@ -6403,36 +6607,36 @@
         <w:lastRenderedPageBreak/>
         <w:t>Alarm Watch</w:t>
       </w:r>
+      <w:bookmarkEnd w:id="22"/>
+    </w:p>
+    <w:p>
+      <w:pPr>
+        <w:rPr>
+          <w:rFonts w:ascii="Arial" w:hAnsi="Arial" w:cs="Arial"/>
+        </w:rPr>
+      </w:pPr>
+      <w:r>
+        <w:rPr>
+          <w:rFonts w:ascii="Arial" w:hAnsi="Arial" w:cs="Arial"/>
+        </w:rPr>
+        <w:t>Represents an alarm source that an algorithm will monitor for alarm conditions. There is a primary alarm source, but other paths may be used by subclasses for determining more complex conditions.</w:t>
+      </w:r>
+    </w:p>
+    <w:p>
+      <w:pPr>
+        <w:pStyle w:val="Heading3"/>
+        <w:rPr>
+          <w:rFonts w:ascii="Arial" w:hAnsi="Arial" w:cs="Arial"/>
+        </w:rPr>
+      </w:pPr>
+      <w:bookmarkStart w:id="23" w:name="_Toc459889513"/>
+      <w:r>
+        <w:rPr>
+          <w:rFonts w:ascii="Arial" w:hAnsi="Arial" w:cs="Arial"/>
+        </w:rPr>
+        <w:t>Properties</w:t>
+      </w:r>
       <w:bookmarkEnd w:id="23"/>
-    </w:p>
-    <w:p>
-      <w:pPr>
-        <w:rPr>
-          <w:rFonts w:ascii="Arial" w:hAnsi="Arial" w:cs="Arial"/>
-        </w:rPr>
-      </w:pPr>
-      <w:r>
-        <w:rPr>
-          <w:rFonts w:ascii="Arial" w:hAnsi="Arial" w:cs="Arial"/>
-        </w:rPr>
-        <w:t>Represents an alarm source that an algorithm will monitor for alarm conditions. There is a primary alarm source, but other paths may be used by subclasses for determining more complex conditions.</w:t>
-      </w:r>
-    </w:p>
-    <w:p>
-      <w:pPr>
-        <w:pStyle w:val="Heading3"/>
-        <w:rPr>
-          <w:rFonts w:ascii="Arial" w:hAnsi="Arial" w:cs="Arial"/>
-        </w:rPr>
-      </w:pPr>
-      <w:bookmarkStart w:id="24" w:name="_Toc459889513"/>
-      <w:r>
-        <w:rPr>
-          <w:rFonts w:ascii="Arial" w:hAnsi="Arial" w:cs="Arial"/>
-        </w:rPr>
-        <w:t>Properties</w:t>
-      </w:r>
-      <w:bookmarkEnd w:id="24"/>
     </w:p>
     <w:p>
       <w:pPr>
@@ -6601,14 +6805,14 @@
           <w:rFonts w:ascii="Arial" w:hAnsi="Arial" w:cs="Arial"/>
         </w:rPr>
       </w:pPr>
-      <w:bookmarkStart w:id="25" w:name="_Toc459889514"/>
+      <w:bookmarkStart w:id="24" w:name="_Toc459889514"/>
       <w:r>
         <w:rPr>
           <w:rFonts w:ascii="Arial" w:hAnsi="Arial" w:cs="Arial"/>
         </w:rPr>
         <w:t>Actions</w:t>
       </w:r>
-      <w:bookmarkEnd w:id="25"/>
+      <w:bookmarkEnd w:id="24"/>
     </w:p>
     <w:p>
       <w:pPr>
@@ -6673,55 +6877,55 @@
           <w:rFonts w:ascii="Arial" w:hAnsi="Arial" w:cs="Arial"/>
         </w:rPr>
       </w:pPr>
-      <w:bookmarkStart w:id="26" w:name="_Toc459889515"/>
+      <w:bookmarkStart w:id="25" w:name="_Toc459889515"/>
       <w:r>
         <w:rPr>
           <w:rFonts w:ascii="Arial" w:hAnsi="Arial" w:cs="Arial"/>
         </w:rPr>
         <w:t>Alarm Record</w:t>
       </w:r>
+      <w:bookmarkEnd w:id="25"/>
+    </w:p>
+    <w:p>
+      <w:pPr>
+        <w:rPr>
+          <w:rFonts w:ascii="Arial" w:hAnsi="Arial" w:cs="Arial"/>
+        </w:rPr>
+      </w:pPr>
+      <w:r>
+        <w:rPr>
+          <w:rFonts w:ascii="Arial" w:hAnsi="Arial" w:cs="Arial"/>
+        </w:rPr>
+        <w:t xml:space="preserve">An alarm record represents details about an alarm.   </w:t>
+      </w:r>
+      <w:r>
+        <w:rPr>
+          <w:rFonts w:ascii="Arial" w:hAnsi="Arial" w:cs="Arial"/>
+        </w:rPr>
+        <w:t>This is an abstract description of the Java class as well table columns in the DSA protocol.</w:t>
+      </w:r>
+    </w:p>
+    <w:p>
+      <w:pPr>
+        <w:pStyle w:val="Heading3"/>
+        <w:rPr>
+          <w:rFonts w:ascii="Arial" w:hAnsi="Arial" w:cs="Arial"/>
+        </w:rPr>
+      </w:pPr>
+      <w:bookmarkStart w:id="26" w:name="_Toc459889516"/>
+      <w:r>
+        <w:rPr>
+          <w:rFonts w:ascii="Arial" w:hAnsi="Arial" w:cs="Arial"/>
+        </w:rPr>
+        <w:t>P</w:t>
+      </w:r>
+      <w:r>
+        <w:rPr>
+          <w:rFonts w:ascii="Arial" w:hAnsi="Arial" w:cs="Arial"/>
+        </w:rPr>
+        <w:t>roperties</w:t>
+      </w:r>
       <w:bookmarkEnd w:id="26"/>
-    </w:p>
-    <w:p>
-      <w:pPr>
-        <w:rPr>
-          <w:rFonts w:ascii="Arial" w:hAnsi="Arial" w:cs="Arial"/>
-        </w:rPr>
-      </w:pPr>
-      <w:r>
-        <w:rPr>
-          <w:rFonts w:ascii="Arial" w:hAnsi="Arial" w:cs="Arial"/>
-        </w:rPr>
-        <w:t xml:space="preserve">An alarm record represents details about an alarm.   </w:t>
-      </w:r>
-      <w:r>
-        <w:rPr>
-          <w:rFonts w:ascii="Arial" w:hAnsi="Arial" w:cs="Arial"/>
-        </w:rPr>
-        <w:t>This is an abstract description of the Java class as well table columns in the DSA protocol.</w:t>
-      </w:r>
-    </w:p>
-    <w:p>
-      <w:pPr>
-        <w:pStyle w:val="Heading3"/>
-        <w:rPr>
-          <w:rFonts w:ascii="Arial" w:hAnsi="Arial" w:cs="Arial"/>
-        </w:rPr>
-      </w:pPr>
-      <w:bookmarkStart w:id="27" w:name="_Toc459889516"/>
-      <w:r>
-        <w:rPr>
-          <w:rFonts w:ascii="Arial" w:hAnsi="Arial" w:cs="Arial"/>
-        </w:rPr>
-        <w:t>P</w:t>
-      </w:r>
-      <w:r>
-        <w:rPr>
-          <w:rFonts w:ascii="Arial" w:hAnsi="Arial" w:cs="Arial"/>
-        </w:rPr>
-        <w:t>roperties</w:t>
-      </w:r>
-      <w:bookmarkEnd w:id="27"/>
     </w:p>
     <w:p>
       <w:pPr>
@@ -7004,7 +7208,7 @@
           <w:rFonts w:ascii="Arial" w:hAnsi="Arial" w:cs="Arial"/>
         </w:rPr>
       </w:pPr>
-      <w:bookmarkStart w:id="28" w:name="_Toc459889517"/>
+      <w:bookmarkStart w:id="27" w:name="_Toc459889517"/>
       <w:r>
         <w:rPr>
           <w:rFonts w:ascii="Arial" w:hAnsi="Arial" w:cs="Arial"/>
@@ -7012,50 +7216,50 @@
         <w:lastRenderedPageBreak/>
         <w:t>Boolean Algorithm</w:t>
       </w:r>
+      <w:bookmarkEnd w:id="27"/>
+    </w:p>
+    <w:p>
+      <w:pPr>
+        <w:rPr>
+          <w:rFonts w:ascii="Arial" w:hAnsi="Arial" w:cs="Arial"/>
+        </w:rPr>
+      </w:pPr>
+      <w:r>
+        <w:rPr>
+          <w:rFonts w:ascii="Arial" w:hAnsi="Arial" w:cs="Arial"/>
+        </w:rPr>
+        <w:t xml:space="preserve">This algorithm creates alarms when </w:t>
+      </w:r>
+      <w:proofErr w:type="gramStart"/>
+      <w:r>
+        <w:rPr>
+          <w:rFonts w:ascii="Arial" w:hAnsi="Arial" w:cs="Arial"/>
+        </w:rPr>
+        <w:t>boolean</w:t>
+      </w:r>
+      <w:proofErr w:type="gramEnd"/>
+      <w:r>
+        <w:rPr>
+          <w:rFonts w:ascii="Arial" w:hAnsi="Arial" w:cs="Arial"/>
+        </w:rPr>
+        <w:t xml:space="preserve"> sources turn true or false.</w:t>
+      </w:r>
+    </w:p>
+    <w:p>
+      <w:pPr>
+        <w:pStyle w:val="Heading3"/>
+        <w:rPr>
+          <w:rFonts w:ascii="Arial" w:hAnsi="Arial" w:cs="Arial"/>
+        </w:rPr>
+      </w:pPr>
+      <w:bookmarkStart w:id="28" w:name="_Toc459889518"/>
+      <w:r>
+        <w:rPr>
+          <w:rFonts w:ascii="Arial" w:hAnsi="Arial" w:cs="Arial"/>
+        </w:rPr>
+        <w:t>Properties</w:t>
+      </w:r>
       <w:bookmarkEnd w:id="28"/>
-    </w:p>
-    <w:p>
-      <w:pPr>
-        <w:rPr>
-          <w:rFonts w:ascii="Arial" w:hAnsi="Arial" w:cs="Arial"/>
-        </w:rPr>
-      </w:pPr>
-      <w:r>
-        <w:rPr>
-          <w:rFonts w:ascii="Arial" w:hAnsi="Arial" w:cs="Arial"/>
-        </w:rPr>
-        <w:t xml:space="preserve">This algorithm creates alarms when </w:t>
-      </w:r>
-      <w:proofErr w:type="gramStart"/>
-      <w:r>
-        <w:rPr>
-          <w:rFonts w:ascii="Arial" w:hAnsi="Arial" w:cs="Arial"/>
-        </w:rPr>
-        <w:t>boolean</w:t>
-      </w:r>
-      <w:proofErr w:type="gramEnd"/>
-      <w:r>
-        <w:rPr>
-          <w:rFonts w:ascii="Arial" w:hAnsi="Arial" w:cs="Arial"/>
-        </w:rPr>
-        <w:t xml:space="preserve"> sources turn true or false.</w:t>
-      </w:r>
-    </w:p>
-    <w:p>
-      <w:pPr>
-        <w:pStyle w:val="Heading3"/>
-        <w:rPr>
-          <w:rFonts w:ascii="Arial" w:hAnsi="Arial" w:cs="Arial"/>
-        </w:rPr>
-      </w:pPr>
-      <w:bookmarkStart w:id="29" w:name="_Toc459889518"/>
-      <w:r>
-        <w:rPr>
-          <w:rFonts w:ascii="Arial" w:hAnsi="Arial" w:cs="Arial"/>
-        </w:rPr>
-        <w:t>Properties</w:t>
-      </w:r>
-      <w:bookmarkEnd w:id="29"/>
     </w:p>
     <w:p>
       <w:pPr>
@@ -7172,14 +7376,14 @@
           <w:rFonts w:ascii="Arial" w:hAnsi="Arial" w:cs="Arial"/>
         </w:rPr>
       </w:pPr>
-      <w:bookmarkStart w:id="30" w:name="_Toc459889519"/>
+      <w:bookmarkStart w:id="29" w:name="_Toc459889519"/>
       <w:r>
         <w:rPr>
           <w:rFonts w:ascii="Arial" w:hAnsi="Arial" w:cs="Arial"/>
         </w:rPr>
         <w:t>Actions</w:t>
       </w:r>
-      <w:bookmarkEnd w:id="30"/>
+      <w:bookmarkEnd w:id="29"/>
     </w:p>
     <w:p>
       <w:pPr>
@@ -7266,7 +7470,7 @@
           <w:rFonts w:ascii="Arial" w:hAnsi="Arial" w:cs="Arial"/>
         </w:rPr>
       </w:pPr>
-      <w:bookmarkStart w:id="31" w:name="_Toc459889520"/>
+      <w:bookmarkStart w:id="30" w:name="_Toc459889520"/>
       <w:r>
         <w:rPr>
           <w:rFonts w:ascii="Arial" w:hAnsi="Arial" w:cs="Arial"/>
@@ -7286,48 +7490,48 @@
         </w:rPr>
         <w:t>lgorithm</w:t>
       </w:r>
+      <w:bookmarkEnd w:id="30"/>
+    </w:p>
+    <w:p>
+      <w:pPr>
+        <w:rPr>
+          <w:rFonts w:ascii="Arial" w:hAnsi="Arial" w:cs="Arial"/>
+        </w:rPr>
+      </w:pPr>
+      <w:r>
+        <w:rPr>
+          <w:rFonts w:ascii="Arial" w:hAnsi="Arial" w:cs="Arial"/>
+        </w:rPr>
+        <w:t xml:space="preserve">This algorithm creates alarms for sources whose numeric value </w:t>
+      </w:r>
+      <w:r>
+        <w:rPr>
+          <w:rFonts w:ascii="Arial" w:hAnsi="Arial" w:cs="Arial"/>
+        </w:rPr>
+        <w:t>is</w:t>
+      </w:r>
+      <w:r>
+        <w:rPr>
+          <w:rFonts w:ascii="Arial" w:hAnsi="Arial" w:cs="Arial"/>
+        </w:rPr>
+        <w:t xml:space="preserve"> less than a minimum value, or greater than a maximum value.  </w:t>
+      </w:r>
+    </w:p>
+    <w:p>
+      <w:pPr>
+        <w:pStyle w:val="Heading3"/>
+        <w:rPr>
+          <w:rFonts w:ascii="Arial" w:hAnsi="Arial" w:cs="Arial"/>
+        </w:rPr>
+      </w:pPr>
+      <w:bookmarkStart w:id="31" w:name="_Toc459889521"/>
+      <w:r>
+        <w:rPr>
+          <w:rFonts w:ascii="Arial" w:hAnsi="Arial" w:cs="Arial"/>
+        </w:rPr>
+        <w:t>Properties</w:t>
+      </w:r>
       <w:bookmarkEnd w:id="31"/>
-    </w:p>
-    <w:p>
-      <w:pPr>
-        <w:rPr>
-          <w:rFonts w:ascii="Arial" w:hAnsi="Arial" w:cs="Arial"/>
-        </w:rPr>
-      </w:pPr>
-      <w:r>
-        <w:rPr>
-          <w:rFonts w:ascii="Arial" w:hAnsi="Arial" w:cs="Arial"/>
-        </w:rPr>
-        <w:t xml:space="preserve">This algorithm creates alarms for sources whose numeric value </w:t>
-      </w:r>
-      <w:r>
-        <w:rPr>
-          <w:rFonts w:ascii="Arial" w:hAnsi="Arial" w:cs="Arial"/>
-        </w:rPr>
-        <w:t>is</w:t>
-      </w:r>
-      <w:r>
-        <w:rPr>
-          <w:rFonts w:ascii="Arial" w:hAnsi="Arial" w:cs="Arial"/>
-        </w:rPr>
-        <w:t xml:space="preserve"> less than a minimum value, or greater than a maximum value.  </w:t>
-      </w:r>
-    </w:p>
-    <w:p>
-      <w:pPr>
-        <w:pStyle w:val="Heading3"/>
-        <w:rPr>
-          <w:rFonts w:ascii="Arial" w:hAnsi="Arial" w:cs="Arial"/>
-        </w:rPr>
-      </w:pPr>
-      <w:bookmarkStart w:id="32" w:name="_Toc459889521"/>
-      <w:r>
-        <w:rPr>
-          <w:rFonts w:ascii="Arial" w:hAnsi="Arial" w:cs="Arial"/>
-        </w:rPr>
-        <w:t>Properties</w:t>
-      </w:r>
-      <w:bookmarkEnd w:id="32"/>
     </w:p>
     <w:p>
       <w:pPr>
@@ -7530,7 +7734,7 @@
           <w:rFonts w:ascii="Arial" w:hAnsi="Arial" w:cs="Arial"/>
         </w:rPr>
       </w:pPr>
-      <w:bookmarkStart w:id="33" w:name="_Toc459889522"/>
+      <w:bookmarkStart w:id="32" w:name="_Toc459889522"/>
       <w:r>
         <w:rPr>
           <w:rFonts w:ascii="Arial" w:hAnsi="Arial" w:cs="Arial"/>
@@ -7543,7 +7747,7 @@
         </w:rPr>
         <w:t>ctions</w:t>
       </w:r>
-      <w:bookmarkEnd w:id="33"/>
+      <w:bookmarkEnd w:id="32"/>
     </w:p>
     <w:p>
       <w:pPr>
@@ -7647,7 +7851,7 @@
           <w:rFonts w:ascii="Arial" w:hAnsi="Arial" w:cs="Arial"/>
         </w:rPr>
       </w:pPr>
-      <w:bookmarkStart w:id="34" w:name="_Toc459889523"/>
+      <w:bookmarkStart w:id="33" w:name="_Toc459889523"/>
       <w:r>
         <w:rPr>
           <w:rFonts w:ascii="Arial" w:hAnsi="Arial" w:cs="Arial"/>
@@ -7667,42 +7871,42 @@
         </w:rPr>
         <w:t>ervice</w:t>
       </w:r>
+      <w:bookmarkEnd w:id="33"/>
+    </w:p>
+    <w:p>
+      <w:pPr>
+        <w:rPr>
+          <w:rFonts w:ascii="Arial" w:hAnsi="Arial" w:cs="Arial"/>
+        </w:rPr>
+      </w:pPr>
+      <w:r>
+        <w:rPr>
+          <w:rFonts w:ascii="Arial" w:hAnsi="Arial" w:cs="Arial"/>
+        </w:rPr>
+        <w:t xml:space="preserve">This is an alarm service with a connection to a remote database.  All properties and actions are inherited from the base Alarm Service.  </w:t>
+      </w:r>
+    </w:p>
+    <w:p>
+      <w:pPr>
+        <w:pStyle w:val="Heading3"/>
+        <w:rPr>
+          <w:rFonts w:ascii="Arial" w:hAnsi="Arial" w:cs="Arial"/>
+        </w:rPr>
+      </w:pPr>
+      <w:bookmarkStart w:id="34" w:name="_Toc459889524"/>
+      <w:r>
+        <w:rPr>
+          <w:rFonts w:ascii="Arial" w:hAnsi="Arial" w:cs="Arial"/>
+        </w:rPr>
+        <w:t>P</w:t>
+      </w:r>
+      <w:r>
+        <w:rPr>
+          <w:rFonts w:ascii="Arial" w:hAnsi="Arial" w:cs="Arial"/>
+        </w:rPr>
+        <w:t>roperties</w:t>
+      </w:r>
       <w:bookmarkEnd w:id="34"/>
-    </w:p>
-    <w:p>
-      <w:pPr>
-        <w:rPr>
-          <w:rFonts w:ascii="Arial" w:hAnsi="Arial" w:cs="Arial"/>
-        </w:rPr>
-      </w:pPr>
-      <w:r>
-        <w:rPr>
-          <w:rFonts w:ascii="Arial" w:hAnsi="Arial" w:cs="Arial"/>
-        </w:rPr>
-        <w:t xml:space="preserve">This is an alarm service with a connection to a remote database.  All properties and actions are inherited from the base Alarm Service.  </w:t>
-      </w:r>
-    </w:p>
-    <w:p>
-      <w:pPr>
-        <w:pStyle w:val="Heading3"/>
-        <w:rPr>
-          <w:rFonts w:ascii="Arial" w:hAnsi="Arial" w:cs="Arial"/>
-        </w:rPr>
-      </w:pPr>
-      <w:bookmarkStart w:id="35" w:name="_Toc459889524"/>
-      <w:r>
-        <w:rPr>
-          <w:rFonts w:ascii="Arial" w:hAnsi="Arial" w:cs="Arial"/>
-        </w:rPr>
-        <w:t>P</w:t>
-      </w:r>
-      <w:r>
-        <w:rPr>
-          <w:rFonts w:ascii="Arial" w:hAnsi="Arial" w:cs="Arial"/>
-        </w:rPr>
-        <w:t>roperties</w:t>
-      </w:r>
-      <w:bookmarkEnd w:id="35"/>
     </w:p>
     <w:p>
       <w:pPr>
@@ -7734,6 +7938,8 @@
         </w:rPr>
         <w:t>JDBC Driver – Class name of the driver.</w:t>
       </w:r>
+      <w:bookmarkStart w:id="35" w:name="_GoBack"/>
+      <w:bookmarkEnd w:id="35"/>
     </w:p>
     <w:p>
       <w:pPr>
@@ -11866,7 +12072,7 @@
 </file>
 
 <file path=customXml/itemProps1.xml><?xml version="1.0" encoding="utf-8"?>
-<ds:datastoreItem xmlns:ds="http://schemas.openxmlformats.org/officeDocument/2006/customXml" ds:itemID="{FFBE72C5-E9CB-4766-93AD-457C37B82364}">
+<ds:datastoreItem xmlns:ds="http://schemas.openxmlformats.org/officeDocument/2006/customXml" ds:itemID="{45888A11-8ACB-45A3-A9BA-240E1C095BD2}">
   <ds:schemaRefs>
     <ds:schemaRef ds:uri="http://schemas.openxmlformats.org/officeDocument/2006/bibliography"/>
   </ds:schemaRefs>

</xml_diff>

<commit_message>
0.3.0   - Fix streams not receiving updates.   - AcknowledgeAll now acks alerts.   - JDK 1.7 compatibility.   - Fix algorithm property change handling to call super, and only react while in the steady state.
</commit_message>
<xml_diff>
--- a/Alarm-Link-User-Guide.docx
+++ b/Alarm-Link-User-Guide.docx
@@ -3190,8 +3190,6 @@
         </w:rPr>
         <w:br w:type="page"/>
       </w:r>
-      <w:bookmarkStart w:id="0" w:name="_GoBack"/>
-      <w:bookmarkEnd w:id="0"/>
     </w:p>
     <w:p>
       <w:pPr>
@@ -3200,7 +3198,7 @@
           <w:rFonts w:ascii="Tahoma" w:hAnsi="Tahoma" w:cs="Tahoma"/>
         </w:rPr>
       </w:pPr>
-      <w:bookmarkStart w:id="1" w:name="_Toc459973802"/>
+      <w:bookmarkStart w:id="0" w:name="_Toc459973802"/>
       <w:r>
         <w:rPr>
           <w:rFonts w:ascii="Tahoma" w:hAnsi="Tahoma" w:cs="Tahoma"/>
@@ -3208,7 +3206,7 @@
         <w:lastRenderedPageBreak/>
         <w:t>Overview</w:t>
       </w:r>
-      <w:bookmarkEnd w:id="1"/>
+      <w:bookmarkEnd w:id="0"/>
     </w:p>
     <w:p>
       <w:pPr>
@@ -3304,14 +3302,14 @@
           <w:rFonts w:ascii="Tahoma" w:hAnsi="Tahoma" w:cs="Tahoma"/>
         </w:rPr>
       </w:pPr>
-      <w:bookmarkStart w:id="2" w:name="_Toc459973803"/>
+      <w:bookmarkStart w:id="1" w:name="_Toc459973803"/>
       <w:r>
         <w:rPr>
           <w:rFonts w:ascii="Tahoma" w:hAnsi="Tahoma" w:cs="Tahoma"/>
         </w:rPr>
         <w:t>Using the Provided Implementations</w:t>
       </w:r>
-      <w:bookmarkEnd w:id="2"/>
+      <w:bookmarkEnd w:id="1"/>
     </w:p>
     <w:p>
       <w:pPr>
@@ -3479,14 +3477,14 @@
           <w:rFonts w:ascii="Tahoma" w:hAnsi="Tahoma" w:cs="Tahoma"/>
         </w:rPr>
       </w:pPr>
-      <w:bookmarkStart w:id="3" w:name="_Toc459973804"/>
+      <w:bookmarkStart w:id="2" w:name="_Toc459973804"/>
       <w:r>
         <w:rPr>
           <w:rFonts w:ascii="Tahoma" w:hAnsi="Tahoma" w:cs="Tahoma"/>
         </w:rPr>
         <w:t>Link Structure</w:t>
       </w:r>
-      <w:bookmarkEnd w:id="3"/>
+      <w:bookmarkEnd w:id="2"/>
     </w:p>
     <w:p>
       <w:pPr>
@@ -3715,7 +3713,7 @@
           <w:rFonts w:ascii="Tahoma" w:hAnsi="Tahoma" w:cs="Tahoma"/>
         </w:rPr>
       </w:pPr>
-      <w:bookmarkStart w:id="4" w:name="_Toc459973805"/>
+      <w:bookmarkStart w:id="3" w:name="_Toc459973805"/>
       <w:r>
         <w:rPr>
           <w:rFonts w:ascii="Tahoma" w:hAnsi="Tahoma" w:cs="Tahoma"/>
@@ -3723,36 +3721,36 @@
         <w:lastRenderedPageBreak/>
         <w:t>Link Usage</w:t>
       </w:r>
+      <w:bookmarkEnd w:id="3"/>
+    </w:p>
+    <w:p>
+      <w:pPr>
+        <w:rPr>
+          <w:rFonts w:ascii="Tahoma" w:hAnsi="Tahoma" w:cs="Tahoma"/>
+        </w:rPr>
+      </w:pPr>
+      <w:r>
+        <w:rPr>
+          <w:rFonts w:ascii="Tahoma" w:hAnsi="Tahoma" w:cs="Tahoma"/>
+        </w:rPr>
+        <w:t>The purpose of this link is to create and manage alarms.</w:t>
+      </w:r>
+    </w:p>
+    <w:p>
+      <w:pPr>
+        <w:pStyle w:val="Heading3"/>
+        <w:rPr>
+          <w:rFonts w:ascii="Tahoma" w:hAnsi="Tahoma" w:cs="Tahoma"/>
+        </w:rPr>
+      </w:pPr>
+      <w:bookmarkStart w:id="4" w:name="_Toc459973806"/>
+      <w:r>
+        <w:rPr>
+          <w:rFonts w:ascii="Tahoma" w:hAnsi="Tahoma" w:cs="Tahoma"/>
+        </w:rPr>
+        <w:t>Initial Setup</w:t>
+      </w:r>
       <w:bookmarkEnd w:id="4"/>
-    </w:p>
-    <w:p>
-      <w:pPr>
-        <w:rPr>
-          <w:rFonts w:ascii="Tahoma" w:hAnsi="Tahoma" w:cs="Tahoma"/>
-        </w:rPr>
-      </w:pPr>
-      <w:r>
-        <w:rPr>
-          <w:rFonts w:ascii="Tahoma" w:hAnsi="Tahoma" w:cs="Tahoma"/>
-        </w:rPr>
-        <w:t>The purpose of this link is to create and manage alarms.</w:t>
-      </w:r>
-    </w:p>
-    <w:p>
-      <w:pPr>
-        <w:pStyle w:val="Heading3"/>
-        <w:rPr>
-          <w:rFonts w:ascii="Tahoma" w:hAnsi="Tahoma" w:cs="Tahoma"/>
-        </w:rPr>
-      </w:pPr>
-      <w:bookmarkStart w:id="5" w:name="_Toc459973806"/>
-      <w:r>
-        <w:rPr>
-          <w:rFonts w:ascii="Tahoma" w:hAnsi="Tahoma" w:cs="Tahoma"/>
-        </w:rPr>
-        <w:t>Initial Setup</w:t>
-      </w:r>
-      <w:bookmarkEnd w:id="5"/>
     </w:p>
     <w:p>
       <w:pPr>
@@ -4067,14 +4065,14 @@
           <w:rFonts w:ascii="Tahoma" w:hAnsi="Tahoma" w:cs="Tahoma"/>
         </w:rPr>
       </w:pPr>
-      <w:bookmarkStart w:id="6" w:name="_Toc459973807"/>
+      <w:bookmarkStart w:id="5" w:name="_Toc459973807"/>
       <w:r>
         <w:rPr>
           <w:rFonts w:ascii="Tahoma" w:hAnsi="Tahoma" w:cs="Tahoma"/>
         </w:rPr>
         <w:t>Creating Alarms</w:t>
       </w:r>
-      <w:bookmarkEnd w:id="6"/>
+      <w:bookmarkEnd w:id="5"/>
     </w:p>
     <w:p>
       <w:pPr>
@@ -4169,14 +4167,14 @@
           <w:rFonts w:ascii="Tahoma" w:hAnsi="Tahoma" w:cs="Tahoma"/>
         </w:rPr>
       </w:pPr>
-      <w:bookmarkStart w:id="7" w:name="_Toc459973808"/>
+      <w:bookmarkStart w:id="6" w:name="_Toc459973808"/>
       <w:r>
         <w:rPr>
           <w:rFonts w:ascii="Tahoma" w:hAnsi="Tahoma" w:cs="Tahoma"/>
         </w:rPr>
         <w:t>Receiving Alarms</w:t>
       </w:r>
-      <w:bookmarkEnd w:id="7"/>
+      <w:bookmarkEnd w:id="6"/>
     </w:p>
     <w:p>
       <w:pPr>
@@ -4281,14 +4279,14 @@
           <w:rFonts w:ascii="Tahoma" w:hAnsi="Tahoma" w:cs="Tahoma"/>
         </w:rPr>
       </w:pPr>
-      <w:bookmarkStart w:id="8" w:name="_Toc459973809"/>
+      <w:bookmarkStart w:id="7" w:name="_Toc459973809"/>
       <w:r>
         <w:rPr>
           <w:rFonts w:ascii="Tahoma" w:hAnsi="Tahoma" w:cs="Tahoma"/>
         </w:rPr>
         <w:t>Managing Alarms</w:t>
       </w:r>
-      <w:bookmarkEnd w:id="8"/>
+      <w:bookmarkEnd w:id="7"/>
     </w:p>
     <w:p>
       <w:pPr>
@@ -4411,7 +4409,7 @@
           <w:rFonts w:ascii="Tahoma" w:hAnsi="Tahoma" w:cs="Tahoma"/>
         </w:rPr>
       </w:pPr>
-      <w:bookmarkStart w:id="9" w:name="_Toc459973810"/>
+      <w:bookmarkStart w:id="8" w:name="_Toc459973810"/>
       <w:r>
         <w:rPr>
           <w:rFonts w:ascii="Tahoma" w:hAnsi="Tahoma" w:cs="Tahoma"/>
@@ -4419,6 +4417,35 @@
         <w:lastRenderedPageBreak/>
         <w:t>Alarm States</w:t>
       </w:r>
+      <w:bookmarkEnd w:id="8"/>
+    </w:p>
+    <w:p>
+      <w:pPr>
+        <w:rPr>
+          <w:rFonts w:ascii="Tahoma" w:hAnsi="Tahoma" w:cs="Tahoma"/>
+        </w:rPr>
+      </w:pPr>
+      <w:r>
+        <w:rPr>
+          <w:rFonts w:ascii="Tahoma" w:hAnsi="Tahoma" w:cs="Tahoma"/>
+        </w:rPr>
+        <w:t>An alarm source is an entity that can be in an alarm condition.  There are four possible states a source can be in.</w:t>
+      </w:r>
+    </w:p>
+    <w:p>
+      <w:pPr>
+        <w:pStyle w:val="Heading3"/>
+        <w:rPr>
+          <w:rFonts w:ascii="Tahoma" w:hAnsi="Tahoma" w:cs="Tahoma"/>
+        </w:rPr>
+      </w:pPr>
+      <w:bookmarkStart w:id="9" w:name="_Toc459973811"/>
+      <w:r>
+        <w:rPr>
+          <w:rFonts w:ascii="Tahoma" w:hAnsi="Tahoma" w:cs="Tahoma"/>
+        </w:rPr>
+        <w:t>Alert</w:t>
+      </w:r>
       <w:bookmarkEnd w:id="9"/>
     </w:p>
     <w:p>
@@ -4431,7 +4458,19 @@
         <w:rPr>
           <w:rFonts w:ascii="Tahoma" w:hAnsi="Tahoma" w:cs="Tahoma"/>
         </w:rPr>
-        <w:t>An alarm source is an entity that can be in an alarm condition.  There are four possible states a source can be in.</w:t>
+        <w:t>An alert is informational, it does not require acknowledgement.  Once an alarm source in alert return</w:t>
+      </w:r>
+      <w:r>
+        <w:rPr>
+          <w:rFonts w:ascii="Tahoma" w:hAnsi="Tahoma" w:cs="Tahoma"/>
+        </w:rPr>
+        <w:t>s</w:t>
+      </w:r>
+      <w:r>
+        <w:rPr>
+          <w:rFonts w:ascii="Tahoma" w:hAnsi="Tahoma" w:cs="Tahoma"/>
+        </w:rPr>
+        <w:t xml:space="preserve"> to normal, an operator would not see the alert on their console unless explicitly queried.</w:t>
       </w:r>
     </w:p>
     <w:p>
@@ -4441,12 +4480,12 @@
           <w:rFonts w:ascii="Tahoma" w:hAnsi="Tahoma" w:cs="Tahoma"/>
         </w:rPr>
       </w:pPr>
-      <w:bookmarkStart w:id="10" w:name="_Toc459973811"/>
-      <w:r>
-        <w:rPr>
-          <w:rFonts w:ascii="Tahoma" w:hAnsi="Tahoma" w:cs="Tahoma"/>
-        </w:rPr>
-        <w:t>Alert</w:t>
+      <w:bookmarkStart w:id="10" w:name="_Toc459973812"/>
+      <w:r>
+        <w:rPr>
+          <w:rFonts w:ascii="Tahoma" w:hAnsi="Tahoma" w:cs="Tahoma"/>
+        </w:rPr>
+        <w:t>Fault</w:t>
       </w:r>
       <w:bookmarkEnd w:id="10"/>
     </w:p>
@@ -4460,19 +4499,19 @@
         <w:rPr>
           <w:rFonts w:ascii="Tahoma" w:hAnsi="Tahoma" w:cs="Tahoma"/>
         </w:rPr>
-        <w:t>An alert is informational, it does not require acknowledgement.  Once an alarm source in alert return</w:t>
-      </w:r>
-      <w:r>
-        <w:rPr>
-          <w:rFonts w:ascii="Tahoma" w:hAnsi="Tahoma" w:cs="Tahoma"/>
-        </w:rPr>
-        <w:t>s</w:t>
-      </w:r>
-      <w:r>
-        <w:rPr>
-          <w:rFonts w:ascii="Tahoma" w:hAnsi="Tahoma" w:cs="Tahoma"/>
-        </w:rPr>
-        <w:t xml:space="preserve"> to normal, an operator would not see the alert on their console unless explicitly queried.</w:t>
+        <w:t>F</w:t>
+      </w:r>
+      <w:r>
+        <w:rPr>
+          <w:rFonts w:ascii="Tahoma" w:hAnsi="Tahoma" w:cs="Tahoma"/>
+        </w:rPr>
+        <w:t>aults represent a malfunction or failure within the system.</w:t>
+      </w:r>
+      <w:r>
+        <w:rPr>
+          <w:rFonts w:ascii="Tahoma" w:hAnsi="Tahoma" w:cs="Tahoma"/>
+        </w:rPr>
+        <w:t xml:space="preserve">  To close a fault, it must return to the normal state and be acknowledged.</w:t>
       </w:r>
     </w:p>
     <w:p>
@@ -4482,12 +4521,12 @@
           <w:rFonts w:ascii="Tahoma" w:hAnsi="Tahoma" w:cs="Tahoma"/>
         </w:rPr>
       </w:pPr>
-      <w:bookmarkStart w:id="11" w:name="_Toc459973812"/>
-      <w:r>
-        <w:rPr>
-          <w:rFonts w:ascii="Tahoma" w:hAnsi="Tahoma" w:cs="Tahoma"/>
-        </w:rPr>
-        <w:t>Fault</w:t>
+      <w:bookmarkStart w:id="11" w:name="_Toc459973813"/>
+      <w:r>
+        <w:rPr>
+          <w:rFonts w:ascii="Tahoma" w:hAnsi="Tahoma" w:cs="Tahoma"/>
+        </w:rPr>
+        <w:t>Normal</w:t>
       </w:r>
       <w:bookmarkEnd w:id="11"/>
     </w:p>
@@ -4501,19 +4540,31 @@
         <w:rPr>
           <w:rFonts w:ascii="Tahoma" w:hAnsi="Tahoma" w:cs="Tahoma"/>
         </w:rPr>
-        <w:t>F</w:t>
-      </w:r>
-      <w:r>
-        <w:rPr>
-          <w:rFonts w:ascii="Tahoma" w:hAnsi="Tahoma" w:cs="Tahoma"/>
-        </w:rPr>
-        <w:t>aults represent a malfunction or failure within the system.</w:t>
-      </w:r>
-      <w:r>
-        <w:rPr>
-          <w:rFonts w:ascii="Tahoma" w:hAnsi="Tahoma" w:cs="Tahoma"/>
-        </w:rPr>
-        <w:t xml:space="preserve">  To close a fault, it must return to the normal state and be acknowledged.</w:t>
+        <w:t xml:space="preserve">Normal is </w:t>
+      </w:r>
+      <w:r>
+        <w:rPr>
+          <w:rFonts w:ascii="Tahoma" w:hAnsi="Tahoma" w:cs="Tahoma"/>
+        </w:rPr>
+        <w:t>healthy</w:t>
+      </w:r>
+      <w:r>
+        <w:rPr>
+          <w:rFonts w:ascii="Tahoma" w:hAnsi="Tahoma" w:cs="Tahoma"/>
+        </w:rPr>
+        <w:t>, and none of the other states</w:t>
+      </w:r>
+      <w:r>
+        <w:rPr>
+          <w:rFonts w:ascii="Tahoma" w:hAnsi="Tahoma" w:cs="Tahoma"/>
+        </w:rPr>
+        <w:t>.</w:t>
+      </w:r>
+      <w:r>
+        <w:rPr>
+          <w:rFonts w:ascii="Tahoma" w:hAnsi="Tahoma" w:cs="Tahoma"/>
+        </w:rPr>
+        <w:t xml:space="preserve"> </w:t>
       </w:r>
     </w:p>
     <w:p>
@@ -4523,67 +4574,14 @@
           <w:rFonts w:ascii="Tahoma" w:hAnsi="Tahoma" w:cs="Tahoma"/>
         </w:rPr>
       </w:pPr>
-      <w:bookmarkStart w:id="12" w:name="_Toc459973813"/>
-      <w:r>
-        <w:rPr>
-          <w:rFonts w:ascii="Tahoma" w:hAnsi="Tahoma" w:cs="Tahoma"/>
-        </w:rPr>
-        <w:t>Normal</w:t>
+      <w:bookmarkStart w:id="12" w:name="_Toc459973814"/>
+      <w:r>
+        <w:rPr>
+          <w:rFonts w:ascii="Tahoma" w:hAnsi="Tahoma" w:cs="Tahoma"/>
+        </w:rPr>
+        <w:t>Offnormal</w:t>
       </w:r>
       <w:bookmarkEnd w:id="12"/>
-    </w:p>
-    <w:p>
-      <w:pPr>
-        <w:rPr>
-          <w:rFonts w:ascii="Tahoma" w:hAnsi="Tahoma" w:cs="Tahoma"/>
-        </w:rPr>
-      </w:pPr>
-      <w:r>
-        <w:rPr>
-          <w:rFonts w:ascii="Tahoma" w:hAnsi="Tahoma" w:cs="Tahoma"/>
-        </w:rPr>
-        <w:t xml:space="preserve">Normal is </w:t>
-      </w:r>
-      <w:r>
-        <w:rPr>
-          <w:rFonts w:ascii="Tahoma" w:hAnsi="Tahoma" w:cs="Tahoma"/>
-        </w:rPr>
-        <w:t>healthy</w:t>
-      </w:r>
-      <w:r>
-        <w:rPr>
-          <w:rFonts w:ascii="Tahoma" w:hAnsi="Tahoma" w:cs="Tahoma"/>
-        </w:rPr>
-        <w:t>, and none of the other states</w:t>
-      </w:r>
-      <w:r>
-        <w:rPr>
-          <w:rFonts w:ascii="Tahoma" w:hAnsi="Tahoma" w:cs="Tahoma"/>
-        </w:rPr>
-        <w:t>.</w:t>
-      </w:r>
-      <w:r>
-        <w:rPr>
-          <w:rFonts w:ascii="Tahoma" w:hAnsi="Tahoma" w:cs="Tahoma"/>
-        </w:rPr>
-        <w:t xml:space="preserve"> </w:t>
-      </w:r>
-    </w:p>
-    <w:p>
-      <w:pPr>
-        <w:pStyle w:val="Heading3"/>
-        <w:rPr>
-          <w:rFonts w:ascii="Tahoma" w:hAnsi="Tahoma" w:cs="Tahoma"/>
-        </w:rPr>
-      </w:pPr>
-      <w:bookmarkStart w:id="13" w:name="_Toc459973814"/>
-      <w:r>
-        <w:rPr>
-          <w:rFonts w:ascii="Tahoma" w:hAnsi="Tahoma" w:cs="Tahoma"/>
-        </w:rPr>
-        <w:t>Offnormal</w:t>
-      </w:r>
-      <w:bookmarkEnd w:id="13"/>
     </w:p>
     <w:p>
       <w:pPr>
@@ -4629,7 +4627,7 @@
           <w:rFonts w:ascii="Tahoma" w:hAnsi="Tahoma" w:cs="Tahoma"/>
         </w:rPr>
       </w:pPr>
-      <w:bookmarkStart w:id="14" w:name="_Toc459973815"/>
+      <w:bookmarkStart w:id="13" w:name="_Toc459973815"/>
       <w:r>
         <w:rPr>
           <w:rFonts w:ascii="Tahoma" w:hAnsi="Tahoma" w:cs="Tahoma"/>
@@ -4643,6 +4641,60 @@
         </w:rPr>
         <w:t xml:space="preserve"> Guide</w:t>
       </w:r>
+      <w:bookmarkEnd w:id="13"/>
+    </w:p>
+    <w:p>
+      <w:pPr>
+        <w:rPr>
+          <w:rFonts w:ascii="Tahoma" w:hAnsi="Tahoma" w:cs="Tahoma"/>
+        </w:rPr>
+      </w:pPr>
+      <w:r>
+        <w:rPr>
+          <w:rFonts w:ascii="Tahoma" w:hAnsi="Tahoma" w:cs="Tahoma"/>
+        </w:rPr>
+        <w:t xml:space="preserve">This section documents the major </w:t>
+      </w:r>
+      <w:r>
+        <w:rPr>
+          <w:rFonts w:ascii="Tahoma" w:hAnsi="Tahoma" w:cs="Tahoma"/>
+        </w:rPr>
+        <w:t>components</w:t>
+      </w:r>
+      <w:r>
+        <w:rPr>
+          <w:rFonts w:ascii="Tahoma" w:hAnsi="Tahoma" w:cs="Tahoma"/>
+        </w:rPr>
+        <w:t xml:space="preserve"> of the link.</w:t>
+      </w:r>
+    </w:p>
+    <w:p>
+      <w:pPr>
+        <w:rPr>
+          <w:rFonts w:ascii="Tahoma" w:hAnsi="Tahoma" w:cs="Tahoma"/>
+        </w:rPr>
+      </w:pPr>
+    </w:p>
+    <w:p>
+      <w:pPr>
+        <w:pStyle w:val="Heading2"/>
+        <w:rPr>
+          <w:rFonts w:ascii="Tahoma" w:hAnsi="Tahoma" w:cs="Tahoma"/>
+        </w:rPr>
+      </w:pPr>
+      <w:bookmarkStart w:id="14" w:name="_Toc459973816"/>
+      <w:r>
+        <w:rPr>
+          <w:rFonts w:ascii="Tahoma" w:hAnsi="Tahoma" w:cs="Tahoma"/>
+        </w:rPr>
+        <w:t xml:space="preserve">Alarm </w:t>
+      </w:r>
+      <w:r>
+        <w:rPr>
+          <w:rFonts w:ascii="Tahoma" w:hAnsi="Tahoma" w:cs="Tahoma"/>
+        </w:rPr>
+        <w:t>Service</w:t>
+      </w:r>
       <w:bookmarkEnd w:id="14"/>
     </w:p>
     <w:p>
@@ -4655,120 +4707,66 @@
         <w:rPr>
           <w:rFonts w:ascii="Tahoma" w:hAnsi="Tahoma" w:cs="Tahoma"/>
         </w:rPr>
-        <w:t xml:space="preserve">This section documents the major </w:t>
-      </w:r>
-      <w:r>
-        <w:rPr>
-          <w:rFonts w:ascii="Tahoma" w:hAnsi="Tahoma" w:cs="Tahoma"/>
-        </w:rPr>
-        <w:t>components</w:t>
-      </w:r>
-      <w:r>
-        <w:rPr>
-          <w:rFonts w:ascii="Tahoma" w:hAnsi="Tahoma" w:cs="Tahoma"/>
-        </w:rPr>
-        <w:t xml:space="preserve"> of the link.</w:t>
-      </w:r>
-    </w:p>
-    <w:p>
-      <w:pPr>
-        <w:rPr>
-          <w:rFonts w:ascii="Tahoma" w:hAnsi="Tahoma" w:cs="Tahoma"/>
-        </w:rPr>
-      </w:pPr>
-    </w:p>
-    <w:p>
-      <w:pPr>
-        <w:pStyle w:val="Heading2"/>
-        <w:rPr>
-          <w:rFonts w:ascii="Tahoma" w:hAnsi="Tahoma" w:cs="Tahoma"/>
-        </w:rPr>
-      </w:pPr>
-      <w:bookmarkStart w:id="15" w:name="_Toc459973816"/>
-      <w:r>
-        <w:rPr>
-          <w:rFonts w:ascii="Tahoma" w:hAnsi="Tahoma" w:cs="Tahoma"/>
-        </w:rPr>
-        <w:t xml:space="preserve">Alarm </w:t>
-      </w:r>
-      <w:r>
-        <w:rPr>
-          <w:rFonts w:ascii="Tahoma" w:hAnsi="Tahoma" w:cs="Tahoma"/>
-        </w:rPr>
-        <w:t>Service</w:t>
+        <w:t xml:space="preserve">This is the </w:t>
+      </w:r>
+      <w:r>
+        <w:rPr>
+          <w:rFonts w:ascii="Tahoma" w:hAnsi="Tahoma" w:cs="Tahoma"/>
+        </w:rPr>
+        <w:t xml:space="preserve">visible </w:t>
+      </w:r>
+      <w:r>
+        <w:rPr>
+          <w:rFonts w:ascii="Tahoma" w:hAnsi="Tahoma" w:cs="Tahoma"/>
+        </w:rPr>
+        <w:t>root node of the link.</w:t>
+      </w:r>
+      <w:r>
+        <w:rPr>
+          <w:rFonts w:ascii="Tahoma" w:hAnsi="Tahoma" w:cs="Tahoma"/>
+        </w:rPr>
+        <w:t xml:space="preserve">  Its purpose is</w:t>
+      </w:r>
+      <w:r>
+        <w:rPr>
+          <w:rFonts w:ascii="Tahoma" w:hAnsi="Tahoma" w:cs="Tahoma"/>
+        </w:rPr>
+        <w:t xml:space="preserve"> to</w:t>
+      </w:r>
+      <w:r>
+        <w:rPr>
+          <w:rFonts w:ascii="Tahoma" w:hAnsi="Tahoma" w:cs="Tahoma"/>
+        </w:rPr>
+        <w:t xml:space="preserve"> create alarm classes </w:t>
+      </w:r>
+      <w:r>
+        <w:rPr>
+          <w:rFonts w:ascii="Tahoma" w:hAnsi="Tahoma" w:cs="Tahoma"/>
+        </w:rPr>
+        <w:t>and</w:t>
+      </w:r>
+      <w:r>
+        <w:rPr>
+          <w:rFonts w:ascii="Tahoma" w:hAnsi="Tahoma" w:cs="Tahoma"/>
+        </w:rPr>
+        <w:t xml:space="preserve"> manage alarm records independent of alarm class.</w:t>
+      </w:r>
+    </w:p>
+    <w:p>
+      <w:pPr>
+        <w:pStyle w:val="Heading3"/>
+        <w:rPr>
+          <w:rFonts w:ascii="Tahoma" w:hAnsi="Tahoma" w:cs="Tahoma"/>
+        </w:rPr>
+      </w:pPr>
+      <w:bookmarkStart w:id="15" w:name="_Toc459973817"/>
+      <w:r>
+        <w:rPr>
+          <w:rFonts w:ascii="Tahoma" w:hAnsi="Tahoma" w:cs="Tahoma"/>
+        </w:rPr>
+        <w:t>Properties</w:t>
       </w:r>
       <w:bookmarkEnd w:id="15"/>
-    </w:p>
-    <w:p>
-      <w:pPr>
-        <w:rPr>
-          <w:rFonts w:ascii="Tahoma" w:hAnsi="Tahoma" w:cs="Tahoma"/>
-        </w:rPr>
-      </w:pPr>
-      <w:r>
-        <w:rPr>
-          <w:rFonts w:ascii="Tahoma" w:hAnsi="Tahoma" w:cs="Tahoma"/>
-        </w:rPr>
-        <w:t xml:space="preserve">This is the </w:t>
-      </w:r>
-      <w:r>
-        <w:rPr>
-          <w:rFonts w:ascii="Tahoma" w:hAnsi="Tahoma" w:cs="Tahoma"/>
-        </w:rPr>
-        <w:t xml:space="preserve">visible </w:t>
-      </w:r>
-      <w:r>
-        <w:rPr>
-          <w:rFonts w:ascii="Tahoma" w:hAnsi="Tahoma" w:cs="Tahoma"/>
-        </w:rPr>
-        <w:t>root node of the link.</w:t>
-      </w:r>
-      <w:r>
-        <w:rPr>
-          <w:rFonts w:ascii="Tahoma" w:hAnsi="Tahoma" w:cs="Tahoma"/>
-        </w:rPr>
-        <w:t xml:space="preserve">  Its purpose is</w:t>
-      </w:r>
-      <w:r>
-        <w:rPr>
-          <w:rFonts w:ascii="Tahoma" w:hAnsi="Tahoma" w:cs="Tahoma"/>
-        </w:rPr>
-        <w:t xml:space="preserve"> to</w:t>
-      </w:r>
-      <w:r>
-        <w:rPr>
-          <w:rFonts w:ascii="Tahoma" w:hAnsi="Tahoma" w:cs="Tahoma"/>
-        </w:rPr>
-        <w:t xml:space="preserve"> create alarm classes </w:t>
-      </w:r>
-      <w:r>
-        <w:rPr>
-          <w:rFonts w:ascii="Tahoma" w:hAnsi="Tahoma" w:cs="Tahoma"/>
-        </w:rPr>
-        <w:t>and</w:t>
-      </w:r>
-      <w:r>
-        <w:rPr>
-          <w:rFonts w:ascii="Tahoma" w:hAnsi="Tahoma" w:cs="Tahoma"/>
-        </w:rPr>
-        <w:t xml:space="preserve"> manage alarm records independent of alarm class.</w:t>
-      </w:r>
-    </w:p>
-    <w:p>
-      <w:pPr>
-        <w:pStyle w:val="Heading3"/>
-        <w:rPr>
-          <w:rFonts w:ascii="Tahoma" w:hAnsi="Tahoma" w:cs="Tahoma"/>
-        </w:rPr>
-      </w:pPr>
-      <w:bookmarkStart w:id="16" w:name="_Toc459973817"/>
-      <w:r>
-        <w:rPr>
-          <w:rFonts w:ascii="Tahoma" w:hAnsi="Tahoma" w:cs="Tahoma"/>
-        </w:rPr>
-        <w:t>Properties</w:t>
-      </w:r>
-      <w:bookmarkEnd w:id="16"/>
     </w:p>
     <w:p>
       <w:pPr>
@@ -4795,14 +4793,14 @@
           <w:rFonts w:ascii="Tahoma" w:hAnsi="Tahoma" w:cs="Tahoma"/>
         </w:rPr>
       </w:pPr>
-      <w:bookmarkStart w:id="17" w:name="_Toc459973818"/>
+      <w:bookmarkStart w:id="16" w:name="_Toc459973818"/>
       <w:r>
         <w:rPr>
           <w:rFonts w:ascii="Tahoma" w:hAnsi="Tahoma" w:cs="Tahoma"/>
         </w:rPr>
         <w:t>Actions</w:t>
       </w:r>
-      <w:bookmarkEnd w:id="17"/>
+      <w:bookmarkEnd w:id="16"/>
     </w:p>
     <w:p>
       <w:pPr>
@@ -4933,7 +4931,25 @@
         <w:rPr>
           <w:rFonts w:ascii="Tahoma" w:hAnsi="Tahoma" w:cs="Tahoma"/>
         </w:rPr>
-        <w:t>es all open records that require acknowledgement</w:t>
+        <w:t>es all open reco</w:t>
+      </w:r>
+      <w:r>
+        <w:rPr>
+          <w:rFonts w:ascii="Tahoma" w:hAnsi="Tahoma" w:cs="Tahoma"/>
+        </w:rPr>
+        <w:t>rds</w:t>
+      </w:r>
+      <w:r>
+        <w:rPr>
+          <w:rFonts w:ascii="Tahoma" w:hAnsi="Tahoma" w:cs="Tahoma"/>
+        </w:rPr>
+        <w:t xml:space="preserve"> </w:t>
+      </w:r>
+      <w:r>
+        <w:rPr>
+          <w:rFonts w:ascii="Tahoma" w:hAnsi="Tahoma" w:cs="Tahoma"/>
+        </w:rPr>
+        <w:t>that are unacknowledged</w:t>
       </w:r>
       <w:r>
         <w:rPr>
@@ -5776,7 +5792,7 @@
           <w:rFonts w:ascii="Tahoma" w:hAnsi="Tahoma" w:cs="Tahoma"/>
         </w:rPr>
       </w:pPr>
-      <w:bookmarkStart w:id="18" w:name="_Toc459973819"/>
+      <w:bookmarkStart w:id="17" w:name="_Toc459973819"/>
       <w:r>
         <w:rPr>
           <w:rFonts w:ascii="Tahoma" w:hAnsi="Tahoma" w:cs="Tahoma"/>
@@ -5784,7 +5800,7 @@
         <w:lastRenderedPageBreak/>
         <w:t>Alarm Class</w:t>
       </w:r>
-      <w:bookmarkEnd w:id="18"/>
+      <w:bookmarkEnd w:id="17"/>
     </w:p>
     <w:p>
       <w:pPr>
@@ -5858,14 +5874,14 @@
           <w:spacing w:val="0"/>
         </w:rPr>
       </w:pPr>
-      <w:bookmarkStart w:id="19" w:name="_Toc459973820"/>
+      <w:bookmarkStart w:id="18" w:name="_Toc459973820"/>
       <w:r>
         <w:rPr>
           <w:rFonts w:ascii="Tahoma" w:hAnsi="Tahoma" w:cs="Tahoma"/>
         </w:rPr>
         <w:t>Properties</w:t>
       </w:r>
-      <w:bookmarkEnd w:id="19"/>
+      <w:bookmarkEnd w:id="18"/>
     </w:p>
     <w:p>
       <w:pPr>
@@ -6036,14 +6052,14 @@
           <w:rFonts w:ascii="Tahoma" w:hAnsi="Tahoma" w:cs="Tahoma"/>
         </w:rPr>
       </w:pPr>
-      <w:bookmarkStart w:id="20" w:name="_Toc459973821"/>
+      <w:bookmarkStart w:id="19" w:name="_Toc459973821"/>
       <w:r>
         <w:rPr>
           <w:rFonts w:ascii="Tahoma" w:hAnsi="Tahoma" w:cs="Tahoma"/>
         </w:rPr>
         <w:t>Actions</w:t>
       </w:r>
-      <w:bookmarkEnd w:id="20"/>
+      <w:bookmarkEnd w:id="19"/>
     </w:p>
     <w:p>
       <w:pPr>
@@ -6066,25 +6082,19 @@
         <w:rPr>
           <w:rFonts w:ascii="Tahoma" w:hAnsi="Tahoma" w:cs="Tahoma"/>
         </w:rPr>
-        <w:t xml:space="preserve"> Acknowledges all open records o</w:t>
-      </w:r>
-      <w:r>
-        <w:rPr>
-          <w:rFonts w:ascii="Tahoma" w:hAnsi="Tahoma" w:cs="Tahoma"/>
-        </w:rPr>
-        <w:t xml:space="preserve">f this alarm </w:t>
-      </w:r>
-      <w:r>
-        <w:rPr>
-          <w:rFonts w:ascii="Tahoma" w:hAnsi="Tahoma" w:cs="Tahoma"/>
-        </w:rPr>
-        <w:t>class that</w:t>
-      </w:r>
-      <w:r>
-        <w:rPr>
-          <w:rFonts w:ascii="Tahoma" w:hAnsi="Tahoma" w:cs="Tahoma"/>
-        </w:rPr>
-        <w:t xml:space="preserve"> require acknowledgement.</w:t>
+        <w:t xml:space="preserve"> Acknowledges all open records</w:t>
+      </w:r>
+      <w:r>
+        <w:rPr>
+          <w:rFonts w:ascii="Tahoma" w:hAnsi="Tahoma" w:cs="Tahoma"/>
+        </w:rPr>
+        <w:t xml:space="preserve"> that are unacknowledged</w:t>
+      </w:r>
+      <w:r>
+        <w:rPr>
+          <w:rFonts w:ascii="Tahoma" w:hAnsi="Tahoma" w:cs="Tahoma"/>
+        </w:rPr>
+        <w:t>.</w:t>
       </w:r>
     </w:p>
     <w:p>
@@ -6438,7 +6448,6 @@
         <w:rPr>
           <w:rFonts w:ascii="Tahoma" w:hAnsi="Tahoma" w:cs="Tahoma"/>
         </w:rPr>
-        <w:lastRenderedPageBreak/>
         <w:t xml:space="preserve">Time Range – A DSA time range. </w:t>
       </w:r>
     </w:p>
@@ -6457,6 +6466,7 @@
         <w:rPr>
           <w:rFonts w:ascii="Tahoma" w:hAnsi="Tahoma" w:cs="Tahoma"/>
         </w:rPr>
+        <w:lastRenderedPageBreak/>
         <w:t>Returns – a table of alarm records.</w:t>
       </w:r>
     </w:p>
@@ -6851,7 +6861,7 @@
           <w:rFonts w:ascii="Tahoma" w:hAnsi="Tahoma" w:cs="Tahoma"/>
         </w:rPr>
       </w:pPr>
-      <w:bookmarkStart w:id="21" w:name="_Toc459973822"/>
+      <w:bookmarkStart w:id="20" w:name="_Toc459973822"/>
       <w:r>
         <w:rPr>
           <w:rFonts w:ascii="Tahoma" w:hAnsi="Tahoma" w:cs="Tahoma"/>
@@ -6859,84 +6869,84 @@
         <w:lastRenderedPageBreak/>
         <w:t>Alarm Algorithms</w:t>
       </w:r>
+      <w:bookmarkEnd w:id="20"/>
+    </w:p>
+    <w:p>
+      <w:pPr>
+        <w:rPr>
+          <w:rFonts w:ascii="Tahoma" w:hAnsi="Tahoma" w:cs="Tahoma"/>
+        </w:rPr>
+      </w:pPr>
+      <w:r>
+        <w:rPr>
+          <w:rFonts w:ascii="Tahoma" w:hAnsi="Tahoma" w:cs="Tahoma"/>
+        </w:rPr>
+        <w:t xml:space="preserve">Alarm algorithms </w:t>
+      </w:r>
+      <w:r>
+        <w:rPr>
+          <w:rFonts w:ascii="Tahoma" w:hAnsi="Tahoma" w:cs="Tahoma"/>
+        </w:rPr>
+        <w:t>evaluate</w:t>
+      </w:r>
+      <w:r>
+        <w:rPr>
+          <w:rFonts w:ascii="Tahoma" w:hAnsi="Tahoma" w:cs="Tahoma"/>
+        </w:rPr>
+        <w:t xml:space="preserve"> the state of</w:t>
+      </w:r>
+      <w:r>
+        <w:rPr>
+          <w:rFonts w:ascii="Tahoma" w:hAnsi="Tahoma" w:cs="Tahoma"/>
+        </w:rPr>
+        <w:t xml:space="preserve"> Alarm Watch objects</w:t>
+      </w:r>
+      <w:r>
+        <w:rPr>
+          <w:rFonts w:ascii="Tahoma" w:hAnsi="Tahoma" w:cs="Tahoma"/>
+        </w:rPr>
+        <w:t xml:space="preserve"> </w:t>
+      </w:r>
+      <w:r>
+        <w:rPr>
+          <w:rFonts w:ascii="Tahoma" w:hAnsi="Tahoma" w:cs="Tahoma"/>
+        </w:rPr>
+        <w:t xml:space="preserve">and </w:t>
+      </w:r>
+      <w:r>
+        <w:rPr>
+          <w:rFonts w:ascii="Tahoma" w:hAnsi="Tahoma" w:cs="Tahoma"/>
+        </w:rPr>
+        <w:t xml:space="preserve">automatically </w:t>
+      </w:r>
+      <w:r>
+        <w:rPr>
+          <w:rFonts w:ascii="Tahoma" w:hAnsi="Tahoma" w:cs="Tahoma"/>
+        </w:rPr>
+        <w:t>generate</w:t>
+      </w:r>
+      <w:r>
+        <w:rPr>
+          <w:rFonts w:ascii="Tahoma" w:hAnsi="Tahoma" w:cs="Tahoma"/>
+        </w:rPr>
+        <w:t xml:space="preserve"> alarms when the conditions of the algorithm are met.  This describes the common functionality of all alarm algorithms, individual algorithms will be described in a separately.</w:t>
+      </w:r>
+    </w:p>
+    <w:p>
+      <w:pPr>
+        <w:pStyle w:val="Heading3"/>
+        <w:rPr>
+          <w:rFonts w:ascii="Tahoma" w:hAnsi="Tahoma" w:cs="Tahoma"/>
+        </w:rPr>
+      </w:pPr>
+      <w:bookmarkStart w:id="21" w:name="_Toc459973823"/>
+      <w:r>
+        <w:rPr>
+          <w:rFonts w:ascii="Tahoma" w:hAnsi="Tahoma" w:cs="Tahoma"/>
+        </w:rPr>
+        <w:t>Properties</w:t>
+      </w:r>
       <w:bookmarkEnd w:id="21"/>
-    </w:p>
-    <w:p>
-      <w:pPr>
-        <w:rPr>
-          <w:rFonts w:ascii="Tahoma" w:hAnsi="Tahoma" w:cs="Tahoma"/>
-        </w:rPr>
-      </w:pPr>
-      <w:r>
-        <w:rPr>
-          <w:rFonts w:ascii="Tahoma" w:hAnsi="Tahoma" w:cs="Tahoma"/>
-        </w:rPr>
-        <w:t xml:space="preserve">Alarm algorithms </w:t>
-      </w:r>
-      <w:r>
-        <w:rPr>
-          <w:rFonts w:ascii="Tahoma" w:hAnsi="Tahoma" w:cs="Tahoma"/>
-        </w:rPr>
-        <w:t>evaluate</w:t>
-      </w:r>
-      <w:r>
-        <w:rPr>
-          <w:rFonts w:ascii="Tahoma" w:hAnsi="Tahoma" w:cs="Tahoma"/>
-        </w:rPr>
-        <w:t xml:space="preserve"> the state of</w:t>
-      </w:r>
-      <w:r>
-        <w:rPr>
-          <w:rFonts w:ascii="Tahoma" w:hAnsi="Tahoma" w:cs="Tahoma"/>
-        </w:rPr>
-        <w:t xml:space="preserve"> Alarm Watch objects</w:t>
-      </w:r>
-      <w:r>
-        <w:rPr>
-          <w:rFonts w:ascii="Tahoma" w:hAnsi="Tahoma" w:cs="Tahoma"/>
-        </w:rPr>
-        <w:t xml:space="preserve"> </w:t>
-      </w:r>
-      <w:r>
-        <w:rPr>
-          <w:rFonts w:ascii="Tahoma" w:hAnsi="Tahoma" w:cs="Tahoma"/>
-        </w:rPr>
-        <w:t xml:space="preserve">and </w:t>
-      </w:r>
-      <w:r>
-        <w:rPr>
-          <w:rFonts w:ascii="Tahoma" w:hAnsi="Tahoma" w:cs="Tahoma"/>
-        </w:rPr>
-        <w:t xml:space="preserve">automatically </w:t>
-      </w:r>
-      <w:r>
-        <w:rPr>
-          <w:rFonts w:ascii="Tahoma" w:hAnsi="Tahoma" w:cs="Tahoma"/>
-        </w:rPr>
-        <w:t>generate</w:t>
-      </w:r>
-      <w:r>
-        <w:rPr>
-          <w:rFonts w:ascii="Tahoma" w:hAnsi="Tahoma" w:cs="Tahoma"/>
-        </w:rPr>
-        <w:t xml:space="preserve"> alarms when the conditions of the algorithm are met.  This describes the common functionality of all alarm algorithms, individual algorithms will be described in a separately.</w:t>
-      </w:r>
-    </w:p>
-    <w:p>
-      <w:pPr>
-        <w:pStyle w:val="Heading3"/>
-        <w:rPr>
-          <w:rFonts w:ascii="Tahoma" w:hAnsi="Tahoma" w:cs="Tahoma"/>
-        </w:rPr>
-      </w:pPr>
-      <w:bookmarkStart w:id="22" w:name="_Toc459973823"/>
-      <w:r>
-        <w:rPr>
-          <w:rFonts w:ascii="Tahoma" w:hAnsi="Tahoma" w:cs="Tahoma"/>
-        </w:rPr>
-        <w:t>Properties</w:t>
-      </w:r>
-      <w:bookmarkEnd w:id="22"/>
     </w:p>
     <w:p>
       <w:pPr>
@@ -7155,14 +7165,14 @@
           <w:rFonts w:ascii="Tahoma" w:hAnsi="Tahoma" w:cs="Tahoma"/>
         </w:rPr>
       </w:pPr>
-      <w:bookmarkStart w:id="23" w:name="_Toc459973824"/>
+      <w:bookmarkStart w:id="22" w:name="_Toc459973824"/>
       <w:r>
         <w:rPr>
           <w:rFonts w:ascii="Tahoma" w:hAnsi="Tahoma" w:cs="Tahoma"/>
         </w:rPr>
         <w:t>Actions</w:t>
       </w:r>
-      <w:bookmarkEnd w:id="23"/>
+      <w:bookmarkEnd w:id="22"/>
     </w:p>
     <w:p>
       <w:pPr>
@@ -7247,7 +7257,7 @@
           <w:rFonts w:ascii="Tahoma" w:hAnsi="Tahoma" w:cs="Tahoma"/>
         </w:rPr>
       </w:pPr>
-      <w:bookmarkStart w:id="24" w:name="_Toc459973825"/>
+      <w:bookmarkStart w:id="23" w:name="_Toc459973825"/>
       <w:r>
         <w:rPr>
           <w:rFonts w:ascii="Tahoma" w:hAnsi="Tahoma" w:cs="Tahoma"/>
@@ -7255,36 +7265,36 @@
         <w:lastRenderedPageBreak/>
         <w:t>Alarm Watch</w:t>
       </w:r>
+      <w:bookmarkEnd w:id="23"/>
+    </w:p>
+    <w:p>
+      <w:pPr>
+        <w:rPr>
+          <w:rFonts w:ascii="Tahoma" w:hAnsi="Tahoma" w:cs="Tahoma"/>
+        </w:rPr>
+      </w:pPr>
+      <w:r>
+        <w:rPr>
+          <w:rFonts w:ascii="Tahoma" w:hAnsi="Tahoma" w:cs="Tahoma"/>
+        </w:rPr>
+        <w:t>Represents an alarm source that an algorithm will monitor for alarm conditions. There is a primary alarm source, but other paths may be used by subclasses for determining more complex conditions.</w:t>
+      </w:r>
+    </w:p>
+    <w:p>
+      <w:pPr>
+        <w:pStyle w:val="Heading3"/>
+        <w:rPr>
+          <w:rFonts w:ascii="Tahoma" w:hAnsi="Tahoma" w:cs="Tahoma"/>
+        </w:rPr>
+      </w:pPr>
+      <w:bookmarkStart w:id="24" w:name="_Toc459973826"/>
+      <w:r>
+        <w:rPr>
+          <w:rFonts w:ascii="Tahoma" w:hAnsi="Tahoma" w:cs="Tahoma"/>
+        </w:rPr>
+        <w:t>Properties</w:t>
+      </w:r>
       <w:bookmarkEnd w:id="24"/>
-    </w:p>
-    <w:p>
-      <w:pPr>
-        <w:rPr>
-          <w:rFonts w:ascii="Tahoma" w:hAnsi="Tahoma" w:cs="Tahoma"/>
-        </w:rPr>
-      </w:pPr>
-      <w:r>
-        <w:rPr>
-          <w:rFonts w:ascii="Tahoma" w:hAnsi="Tahoma" w:cs="Tahoma"/>
-        </w:rPr>
-        <w:t>Represents an alarm source that an algorithm will monitor for alarm conditions. There is a primary alarm source, but other paths may be used by subclasses for determining more complex conditions.</w:t>
-      </w:r>
-    </w:p>
-    <w:p>
-      <w:pPr>
-        <w:pStyle w:val="Heading3"/>
-        <w:rPr>
-          <w:rFonts w:ascii="Tahoma" w:hAnsi="Tahoma" w:cs="Tahoma"/>
-        </w:rPr>
-      </w:pPr>
-      <w:bookmarkStart w:id="25" w:name="_Toc459973826"/>
-      <w:r>
-        <w:rPr>
-          <w:rFonts w:ascii="Tahoma" w:hAnsi="Tahoma" w:cs="Tahoma"/>
-        </w:rPr>
-        <w:t>Properties</w:t>
-      </w:r>
-      <w:bookmarkEnd w:id="25"/>
     </w:p>
     <w:p>
       <w:pPr>
@@ -7453,14 +7463,14 @@
           <w:rFonts w:ascii="Tahoma" w:hAnsi="Tahoma" w:cs="Tahoma"/>
         </w:rPr>
       </w:pPr>
-      <w:bookmarkStart w:id="26" w:name="_Toc459973827"/>
+      <w:bookmarkStart w:id="25" w:name="_Toc459973827"/>
       <w:r>
         <w:rPr>
           <w:rFonts w:ascii="Tahoma" w:hAnsi="Tahoma" w:cs="Tahoma"/>
         </w:rPr>
         <w:t>Actions</w:t>
       </w:r>
-      <w:bookmarkEnd w:id="26"/>
+      <w:bookmarkEnd w:id="25"/>
     </w:p>
     <w:p>
       <w:pPr>
@@ -7525,55 +7535,55 @@
           <w:rFonts w:ascii="Tahoma" w:hAnsi="Tahoma" w:cs="Tahoma"/>
         </w:rPr>
       </w:pPr>
-      <w:bookmarkStart w:id="27" w:name="_Toc459973828"/>
+      <w:bookmarkStart w:id="26" w:name="_Toc459973828"/>
       <w:r>
         <w:rPr>
           <w:rFonts w:ascii="Tahoma" w:hAnsi="Tahoma" w:cs="Tahoma"/>
         </w:rPr>
         <w:t>Alarm Record</w:t>
       </w:r>
+      <w:bookmarkEnd w:id="26"/>
+    </w:p>
+    <w:p>
+      <w:pPr>
+        <w:rPr>
+          <w:rFonts w:ascii="Tahoma" w:hAnsi="Tahoma" w:cs="Tahoma"/>
+        </w:rPr>
+      </w:pPr>
+      <w:r>
+        <w:rPr>
+          <w:rFonts w:ascii="Tahoma" w:hAnsi="Tahoma" w:cs="Tahoma"/>
+        </w:rPr>
+        <w:t xml:space="preserve">An alarm record represents details about an alarm.   </w:t>
+      </w:r>
+      <w:r>
+        <w:rPr>
+          <w:rFonts w:ascii="Tahoma" w:hAnsi="Tahoma" w:cs="Tahoma"/>
+        </w:rPr>
+        <w:t>This is an abstract description of the Java class as well table columns in the DSA protocol.</w:t>
+      </w:r>
+    </w:p>
+    <w:p>
+      <w:pPr>
+        <w:pStyle w:val="Heading3"/>
+        <w:rPr>
+          <w:rFonts w:ascii="Tahoma" w:hAnsi="Tahoma" w:cs="Tahoma"/>
+        </w:rPr>
+      </w:pPr>
+      <w:bookmarkStart w:id="27" w:name="_Toc459973829"/>
+      <w:r>
+        <w:rPr>
+          <w:rFonts w:ascii="Tahoma" w:hAnsi="Tahoma" w:cs="Tahoma"/>
+        </w:rPr>
+        <w:t>P</w:t>
+      </w:r>
+      <w:r>
+        <w:rPr>
+          <w:rFonts w:ascii="Tahoma" w:hAnsi="Tahoma" w:cs="Tahoma"/>
+        </w:rPr>
+        <w:t>roperties</w:t>
+      </w:r>
       <w:bookmarkEnd w:id="27"/>
-    </w:p>
-    <w:p>
-      <w:pPr>
-        <w:rPr>
-          <w:rFonts w:ascii="Tahoma" w:hAnsi="Tahoma" w:cs="Tahoma"/>
-        </w:rPr>
-      </w:pPr>
-      <w:r>
-        <w:rPr>
-          <w:rFonts w:ascii="Tahoma" w:hAnsi="Tahoma" w:cs="Tahoma"/>
-        </w:rPr>
-        <w:t xml:space="preserve">An alarm record represents details about an alarm.   </w:t>
-      </w:r>
-      <w:r>
-        <w:rPr>
-          <w:rFonts w:ascii="Tahoma" w:hAnsi="Tahoma" w:cs="Tahoma"/>
-        </w:rPr>
-        <w:t>This is an abstract description of the Java class as well table columns in the DSA protocol.</w:t>
-      </w:r>
-    </w:p>
-    <w:p>
-      <w:pPr>
-        <w:pStyle w:val="Heading3"/>
-        <w:rPr>
-          <w:rFonts w:ascii="Tahoma" w:hAnsi="Tahoma" w:cs="Tahoma"/>
-        </w:rPr>
-      </w:pPr>
-      <w:bookmarkStart w:id="28" w:name="_Toc459973829"/>
-      <w:r>
-        <w:rPr>
-          <w:rFonts w:ascii="Tahoma" w:hAnsi="Tahoma" w:cs="Tahoma"/>
-        </w:rPr>
-        <w:t>P</w:t>
-      </w:r>
-      <w:r>
-        <w:rPr>
-          <w:rFonts w:ascii="Tahoma" w:hAnsi="Tahoma" w:cs="Tahoma"/>
-        </w:rPr>
-        <w:t>roperties</w:t>
-      </w:r>
-      <w:bookmarkEnd w:id="28"/>
     </w:p>
     <w:p>
       <w:pPr>
@@ -7856,7 +7866,7 @@
           <w:rFonts w:ascii="Tahoma" w:hAnsi="Tahoma" w:cs="Tahoma"/>
         </w:rPr>
       </w:pPr>
-      <w:bookmarkStart w:id="29" w:name="_Toc459973830"/>
+      <w:bookmarkStart w:id="28" w:name="_Toc459973830"/>
       <w:r>
         <w:rPr>
           <w:rFonts w:ascii="Tahoma" w:hAnsi="Tahoma" w:cs="Tahoma"/>
@@ -7864,50 +7874,50 @@
         <w:lastRenderedPageBreak/>
         <w:t>Boolean Algorithm</w:t>
       </w:r>
+      <w:bookmarkEnd w:id="28"/>
+    </w:p>
+    <w:p>
+      <w:pPr>
+        <w:rPr>
+          <w:rFonts w:ascii="Tahoma" w:hAnsi="Tahoma" w:cs="Tahoma"/>
+        </w:rPr>
+      </w:pPr>
+      <w:r>
+        <w:rPr>
+          <w:rFonts w:ascii="Tahoma" w:hAnsi="Tahoma" w:cs="Tahoma"/>
+        </w:rPr>
+        <w:t xml:space="preserve">This algorithm creates alarms when </w:t>
+      </w:r>
+      <w:proofErr w:type="gramStart"/>
+      <w:r>
+        <w:rPr>
+          <w:rFonts w:ascii="Tahoma" w:hAnsi="Tahoma" w:cs="Tahoma"/>
+        </w:rPr>
+        <w:t>boolean</w:t>
+      </w:r>
+      <w:proofErr w:type="gramEnd"/>
+      <w:r>
+        <w:rPr>
+          <w:rFonts w:ascii="Tahoma" w:hAnsi="Tahoma" w:cs="Tahoma"/>
+        </w:rPr>
+        <w:t xml:space="preserve"> sources turn true or false.</w:t>
+      </w:r>
+    </w:p>
+    <w:p>
+      <w:pPr>
+        <w:pStyle w:val="Heading3"/>
+        <w:rPr>
+          <w:rFonts w:ascii="Tahoma" w:hAnsi="Tahoma" w:cs="Tahoma"/>
+        </w:rPr>
+      </w:pPr>
+      <w:bookmarkStart w:id="29" w:name="_Toc459973831"/>
+      <w:r>
+        <w:rPr>
+          <w:rFonts w:ascii="Tahoma" w:hAnsi="Tahoma" w:cs="Tahoma"/>
+        </w:rPr>
+        <w:t>Properties</w:t>
+      </w:r>
       <w:bookmarkEnd w:id="29"/>
-    </w:p>
-    <w:p>
-      <w:pPr>
-        <w:rPr>
-          <w:rFonts w:ascii="Tahoma" w:hAnsi="Tahoma" w:cs="Tahoma"/>
-        </w:rPr>
-      </w:pPr>
-      <w:r>
-        <w:rPr>
-          <w:rFonts w:ascii="Tahoma" w:hAnsi="Tahoma" w:cs="Tahoma"/>
-        </w:rPr>
-        <w:t xml:space="preserve">This algorithm creates alarms when </w:t>
-      </w:r>
-      <w:proofErr w:type="gramStart"/>
-      <w:r>
-        <w:rPr>
-          <w:rFonts w:ascii="Tahoma" w:hAnsi="Tahoma" w:cs="Tahoma"/>
-        </w:rPr>
-        <w:t>boolean</w:t>
-      </w:r>
-      <w:proofErr w:type="gramEnd"/>
-      <w:r>
-        <w:rPr>
-          <w:rFonts w:ascii="Tahoma" w:hAnsi="Tahoma" w:cs="Tahoma"/>
-        </w:rPr>
-        <w:t xml:space="preserve"> sources turn true or false.</w:t>
-      </w:r>
-    </w:p>
-    <w:p>
-      <w:pPr>
-        <w:pStyle w:val="Heading3"/>
-        <w:rPr>
-          <w:rFonts w:ascii="Tahoma" w:hAnsi="Tahoma" w:cs="Tahoma"/>
-        </w:rPr>
-      </w:pPr>
-      <w:bookmarkStart w:id="30" w:name="_Toc459973831"/>
-      <w:r>
-        <w:rPr>
-          <w:rFonts w:ascii="Tahoma" w:hAnsi="Tahoma" w:cs="Tahoma"/>
-        </w:rPr>
-        <w:t>Properties</w:t>
-      </w:r>
-      <w:bookmarkEnd w:id="30"/>
     </w:p>
     <w:p>
       <w:pPr>
@@ -8024,14 +8034,14 @@
           <w:rFonts w:ascii="Tahoma" w:hAnsi="Tahoma" w:cs="Tahoma"/>
         </w:rPr>
       </w:pPr>
-      <w:bookmarkStart w:id="31" w:name="_Toc459973832"/>
+      <w:bookmarkStart w:id="30" w:name="_Toc459973832"/>
       <w:r>
         <w:rPr>
           <w:rFonts w:ascii="Tahoma" w:hAnsi="Tahoma" w:cs="Tahoma"/>
         </w:rPr>
         <w:t>Actions</w:t>
       </w:r>
-      <w:bookmarkEnd w:id="31"/>
+      <w:bookmarkEnd w:id="30"/>
     </w:p>
     <w:p>
       <w:pPr>
@@ -8118,7 +8128,7 @@
           <w:rFonts w:ascii="Tahoma" w:hAnsi="Tahoma" w:cs="Tahoma"/>
         </w:rPr>
       </w:pPr>
-      <w:bookmarkStart w:id="32" w:name="_Toc459973833"/>
+      <w:bookmarkStart w:id="31" w:name="_Toc459973833"/>
       <w:r>
         <w:rPr>
           <w:rFonts w:ascii="Tahoma" w:hAnsi="Tahoma" w:cs="Tahoma"/>
@@ -8138,48 +8148,48 @@
         </w:rPr>
         <w:t>lgorithm</w:t>
       </w:r>
+      <w:bookmarkEnd w:id="31"/>
+    </w:p>
+    <w:p>
+      <w:pPr>
+        <w:rPr>
+          <w:rFonts w:ascii="Tahoma" w:hAnsi="Tahoma" w:cs="Tahoma"/>
+        </w:rPr>
+      </w:pPr>
+      <w:r>
+        <w:rPr>
+          <w:rFonts w:ascii="Tahoma" w:hAnsi="Tahoma" w:cs="Tahoma"/>
+        </w:rPr>
+        <w:t xml:space="preserve">This algorithm creates alarms for sources whose numeric value </w:t>
+      </w:r>
+      <w:r>
+        <w:rPr>
+          <w:rFonts w:ascii="Tahoma" w:hAnsi="Tahoma" w:cs="Tahoma"/>
+        </w:rPr>
+        <w:t>is</w:t>
+      </w:r>
+      <w:r>
+        <w:rPr>
+          <w:rFonts w:ascii="Tahoma" w:hAnsi="Tahoma" w:cs="Tahoma"/>
+        </w:rPr>
+        <w:t xml:space="preserve"> less than a minimum value, or greater than a maximum value.  </w:t>
+      </w:r>
+    </w:p>
+    <w:p>
+      <w:pPr>
+        <w:pStyle w:val="Heading3"/>
+        <w:rPr>
+          <w:rFonts w:ascii="Tahoma" w:hAnsi="Tahoma" w:cs="Tahoma"/>
+        </w:rPr>
+      </w:pPr>
+      <w:bookmarkStart w:id="32" w:name="_Toc459973834"/>
+      <w:r>
+        <w:rPr>
+          <w:rFonts w:ascii="Tahoma" w:hAnsi="Tahoma" w:cs="Tahoma"/>
+        </w:rPr>
+        <w:t>Properties</w:t>
+      </w:r>
       <w:bookmarkEnd w:id="32"/>
-    </w:p>
-    <w:p>
-      <w:pPr>
-        <w:rPr>
-          <w:rFonts w:ascii="Tahoma" w:hAnsi="Tahoma" w:cs="Tahoma"/>
-        </w:rPr>
-      </w:pPr>
-      <w:r>
-        <w:rPr>
-          <w:rFonts w:ascii="Tahoma" w:hAnsi="Tahoma" w:cs="Tahoma"/>
-        </w:rPr>
-        <w:t xml:space="preserve">This algorithm creates alarms for sources whose numeric value </w:t>
-      </w:r>
-      <w:r>
-        <w:rPr>
-          <w:rFonts w:ascii="Tahoma" w:hAnsi="Tahoma" w:cs="Tahoma"/>
-        </w:rPr>
-        <w:t>is</w:t>
-      </w:r>
-      <w:r>
-        <w:rPr>
-          <w:rFonts w:ascii="Tahoma" w:hAnsi="Tahoma" w:cs="Tahoma"/>
-        </w:rPr>
-        <w:t xml:space="preserve"> less than a minimum value, or greater than a maximum value.  </w:t>
-      </w:r>
-    </w:p>
-    <w:p>
-      <w:pPr>
-        <w:pStyle w:val="Heading3"/>
-        <w:rPr>
-          <w:rFonts w:ascii="Tahoma" w:hAnsi="Tahoma" w:cs="Tahoma"/>
-        </w:rPr>
-      </w:pPr>
-      <w:bookmarkStart w:id="33" w:name="_Toc459973834"/>
-      <w:r>
-        <w:rPr>
-          <w:rFonts w:ascii="Tahoma" w:hAnsi="Tahoma" w:cs="Tahoma"/>
-        </w:rPr>
-        <w:t>Properties</w:t>
-      </w:r>
-      <w:bookmarkEnd w:id="33"/>
     </w:p>
     <w:p>
       <w:pPr>
@@ -8382,7 +8392,7 @@
           <w:rFonts w:ascii="Tahoma" w:hAnsi="Tahoma" w:cs="Tahoma"/>
         </w:rPr>
       </w:pPr>
-      <w:bookmarkStart w:id="34" w:name="_Toc459973835"/>
+      <w:bookmarkStart w:id="33" w:name="_Toc459973835"/>
       <w:r>
         <w:rPr>
           <w:rFonts w:ascii="Tahoma" w:hAnsi="Tahoma" w:cs="Tahoma"/>
@@ -8395,7 +8405,7 @@
         </w:rPr>
         <w:t>ctions</w:t>
       </w:r>
-      <w:bookmarkEnd w:id="34"/>
+      <w:bookmarkEnd w:id="33"/>
     </w:p>
     <w:p>
       <w:pPr>
@@ -8499,7 +8509,7 @@
           <w:rFonts w:ascii="Tahoma" w:hAnsi="Tahoma" w:cs="Tahoma"/>
         </w:rPr>
       </w:pPr>
-      <w:bookmarkStart w:id="35" w:name="_Toc459973836"/>
+      <w:bookmarkStart w:id="34" w:name="_Toc459973836"/>
       <w:r>
         <w:rPr>
           <w:rFonts w:ascii="Tahoma" w:hAnsi="Tahoma" w:cs="Tahoma"/>
@@ -8519,42 +8529,42 @@
         </w:rPr>
         <w:t>ervice</w:t>
       </w:r>
+      <w:bookmarkEnd w:id="34"/>
+    </w:p>
+    <w:p>
+      <w:pPr>
+        <w:rPr>
+          <w:rFonts w:ascii="Tahoma" w:hAnsi="Tahoma" w:cs="Tahoma"/>
+        </w:rPr>
+      </w:pPr>
+      <w:r>
+        <w:rPr>
+          <w:rFonts w:ascii="Tahoma" w:hAnsi="Tahoma" w:cs="Tahoma"/>
+        </w:rPr>
+        <w:t xml:space="preserve">This is an alarm service with a connection to a remote database.  All properties and actions are inherited from the base Alarm Service.  </w:t>
+      </w:r>
+    </w:p>
+    <w:p>
+      <w:pPr>
+        <w:pStyle w:val="Heading3"/>
+        <w:rPr>
+          <w:rFonts w:ascii="Tahoma" w:hAnsi="Tahoma" w:cs="Tahoma"/>
+        </w:rPr>
+      </w:pPr>
+      <w:bookmarkStart w:id="35" w:name="_Toc459973837"/>
+      <w:r>
+        <w:rPr>
+          <w:rFonts w:ascii="Tahoma" w:hAnsi="Tahoma" w:cs="Tahoma"/>
+        </w:rPr>
+        <w:t>P</w:t>
+      </w:r>
+      <w:r>
+        <w:rPr>
+          <w:rFonts w:ascii="Tahoma" w:hAnsi="Tahoma" w:cs="Tahoma"/>
+        </w:rPr>
+        <w:t>roperties</w:t>
+      </w:r>
       <w:bookmarkEnd w:id="35"/>
-    </w:p>
-    <w:p>
-      <w:pPr>
-        <w:rPr>
-          <w:rFonts w:ascii="Tahoma" w:hAnsi="Tahoma" w:cs="Tahoma"/>
-        </w:rPr>
-      </w:pPr>
-      <w:r>
-        <w:rPr>
-          <w:rFonts w:ascii="Tahoma" w:hAnsi="Tahoma" w:cs="Tahoma"/>
-        </w:rPr>
-        <w:t xml:space="preserve">This is an alarm service with a connection to a remote database.  All properties and actions are inherited from the base Alarm Service.  </w:t>
-      </w:r>
-    </w:p>
-    <w:p>
-      <w:pPr>
-        <w:pStyle w:val="Heading3"/>
-        <w:rPr>
-          <w:rFonts w:ascii="Tahoma" w:hAnsi="Tahoma" w:cs="Tahoma"/>
-        </w:rPr>
-      </w:pPr>
-      <w:bookmarkStart w:id="36" w:name="_Toc459973837"/>
-      <w:r>
-        <w:rPr>
-          <w:rFonts w:ascii="Tahoma" w:hAnsi="Tahoma" w:cs="Tahoma"/>
-        </w:rPr>
-        <w:t>P</w:t>
-      </w:r>
-      <w:r>
-        <w:rPr>
-          <w:rFonts w:ascii="Tahoma" w:hAnsi="Tahoma" w:cs="Tahoma"/>
-        </w:rPr>
-        <w:t>roperties</w:t>
-      </w:r>
-      <w:bookmarkEnd w:id="36"/>
     </w:p>
     <w:p>
       <w:pPr>
@@ -8675,55 +8685,55 @@
           <w:rFonts w:ascii="Tahoma" w:hAnsi="Tahoma" w:cs="Tahoma"/>
         </w:rPr>
       </w:pPr>
-      <w:bookmarkStart w:id="37" w:name="_Toc459973838"/>
+      <w:bookmarkStart w:id="36" w:name="_Toc459973838"/>
       <w:r>
         <w:rPr>
           <w:rFonts w:ascii="Tahoma" w:hAnsi="Tahoma" w:cs="Tahoma"/>
         </w:rPr>
         <w:t>Stale Algorithm</w:t>
       </w:r>
+      <w:bookmarkEnd w:id="36"/>
+    </w:p>
+    <w:p>
+      <w:pPr>
+        <w:rPr>
+          <w:rFonts w:ascii="Tahoma" w:hAnsi="Tahoma" w:cs="Tahoma"/>
+        </w:rPr>
+      </w:pPr>
+      <w:r>
+        <w:rPr>
+          <w:rFonts w:ascii="Tahoma" w:hAnsi="Tahoma" w:cs="Tahoma"/>
+        </w:rPr>
+        <w:t xml:space="preserve">This algorithm creates alarms for sources whose value does not change after a certain period of time. This can be useful for detecting </w:t>
+      </w:r>
+      <w:r>
+        <w:rPr>
+          <w:rFonts w:ascii="Tahoma" w:hAnsi="Tahoma" w:cs="Tahoma"/>
+        </w:rPr>
+        <w:t>sensor failure</w:t>
+      </w:r>
+      <w:r>
+        <w:rPr>
+          <w:rFonts w:ascii="Tahoma" w:hAnsi="Tahoma" w:cs="Tahoma"/>
+        </w:rPr>
+        <w:t>.</w:t>
+      </w:r>
+    </w:p>
+    <w:p>
+      <w:pPr>
+        <w:pStyle w:val="Heading3"/>
+        <w:rPr>
+          <w:rFonts w:ascii="Tahoma" w:hAnsi="Tahoma" w:cs="Tahoma"/>
+        </w:rPr>
+      </w:pPr>
+      <w:bookmarkStart w:id="37" w:name="_Toc459973839"/>
+      <w:r>
+        <w:rPr>
+          <w:rFonts w:ascii="Tahoma" w:hAnsi="Tahoma" w:cs="Tahoma"/>
+        </w:rPr>
+        <w:t>Properties</w:t>
+      </w:r>
       <w:bookmarkEnd w:id="37"/>
-    </w:p>
-    <w:p>
-      <w:pPr>
-        <w:rPr>
-          <w:rFonts w:ascii="Tahoma" w:hAnsi="Tahoma" w:cs="Tahoma"/>
-        </w:rPr>
-      </w:pPr>
-      <w:r>
-        <w:rPr>
-          <w:rFonts w:ascii="Tahoma" w:hAnsi="Tahoma" w:cs="Tahoma"/>
-        </w:rPr>
-        <w:t xml:space="preserve">This algorithm creates alarms for sources whose value does not change after a certain period of time. This can be useful for detecting </w:t>
-      </w:r>
-      <w:r>
-        <w:rPr>
-          <w:rFonts w:ascii="Tahoma" w:hAnsi="Tahoma" w:cs="Tahoma"/>
-        </w:rPr>
-        <w:t>sensor failure</w:t>
-      </w:r>
-      <w:r>
-        <w:rPr>
-          <w:rFonts w:ascii="Tahoma" w:hAnsi="Tahoma" w:cs="Tahoma"/>
-        </w:rPr>
-        <w:t>.</w:t>
-      </w:r>
-    </w:p>
-    <w:p>
-      <w:pPr>
-        <w:pStyle w:val="Heading3"/>
-        <w:rPr>
-          <w:rFonts w:ascii="Tahoma" w:hAnsi="Tahoma" w:cs="Tahoma"/>
-        </w:rPr>
-      </w:pPr>
-      <w:bookmarkStart w:id="38" w:name="_Toc459973839"/>
-      <w:r>
-        <w:rPr>
-          <w:rFonts w:ascii="Tahoma" w:hAnsi="Tahoma" w:cs="Tahoma"/>
-        </w:rPr>
-        <w:t>Properties</w:t>
-      </w:r>
-      <w:bookmarkEnd w:id="38"/>
     </w:p>
     <w:p>
       <w:pPr>
@@ -8876,14 +8886,14 @@
           <w:rFonts w:ascii="Tahoma" w:hAnsi="Tahoma" w:cs="Tahoma"/>
         </w:rPr>
       </w:pPr>
-      <w:bookmarkStart w:id="39" w:name="_Toc459973840"/>
+      <w:bookmarkStart w:id="38" w:name="_Toc459973840"/>
       <w:r>
         <w:rPr>
           <w:rFonts w:ascii="Tahoma" w:hAnsi="Tahoma" w:cs="Tahoma"/>
         </w:rPr>
         <w:t>Actions</w:t>
       </w:r>
-      <w:bookmarkEnd w:id="39"/>
+      <w:bookmarkEnd w:id="38"/>
     </w:p>
     <w:p>
       <w:pPr>
@@ -8964,7 +8974,7 @@
           <w:rFonts w:ascii="Tahoma" w:hAnsi="Tahoma" w:cs="Tahoma"/>
         </w:rPr>
       </w:pPr>
-      <w:bookmarkStart w:id="40" w:name="_Toc459973841"/>
+      <w:bookmarkStart w:id="39" w:name="_Toc459973841"/>
       <w:r>
         <w:rPr>
           <w:rFonts w:ascii="Tahoma" w:hAnsi="Tahoma" w:cs="Tahoma"/>
@@ -8978,54 +8988,54 @@
         </w:rPr>
         <w:t xml:space="preserve"> Algorithm</w:t>
       </w:r>
+      <w:bookmarkEnd w:id="39"/>
+    </w:p>
+    <w:p>
+      <w:pPr>
+        <w:rPr>
+          <w:rFonts w:ascii="Tahoma" w:hAnsi="Tahoma" w:cs="Tahoma"/>
+        </w:rPr>
+      </w:pPr>
+      <w:r>
+        <w:rPr>
+          <w:rFonts w:ascii="Tahoma" w:hAnsi="Tahoma" w:cs="Tahoma"/>
+        </w:rPr>
+        <w:t>T</w:t>
+      </w:r>
+      <w:r>
+        <w:rPr>
+          <w:rFonts w:ascii="Tahoma" w:hAnsi="Tahoma" w:cs="Tahoma"/>
+        </w:rPr>
+        <w:t>his algorithm creates alarms based on Strings</w:t>
+      </w:r>
+      <w:r>
+        <w:rPr>
+          <w:rFonts w:ascii="Tahoma" w:hAnsi="Tahoma" w:cs="Tahoma"/>
+        </w:rPr>
+        <w:t xml:space="preserve">. </w:t>
+      </w:r>
+      <w:r>
+        <w:rPr>
+          <w:rFonts w:ascii="Tahoma" w:hAnsi="Tahoma" w:cs="Tahoma"/>
+        </w:rPr>
+        <w:t>Use the Value Mode property to determine how the source value is compared to the alarm value defined on this object.  The source can be any value type, it will be converted to a string.</w:t>
+      </w:r>
+    </w:p>
+    <w:p>
+      <w:pPr>
+        <w:pStyle w:val="Heading3"/>
+        <w:rPr>
+          <w:rFonts w:ascii="Tahoma" w:hAnsi="Tahoma" w:cs="Tahoma"/>
+        </w:rPr>
+      </w:pPr>
+      <w:bookmarkStart w:id="40" w:name="_Toc459973842"/>
+      <w:r>
+        <w:rPr>
+          <w:rFonts w:ascii="Tahoma" w:hAnsi="Tahoma" w:cs="Tahoma"/>
+        </w:rPr>
+        <w:t>Properties</w:t>
+      </w:r>
       <w:bookmarkEnd w:id="40"/>
-    </w:p>
-    <w:p>
-      <w:pPr>
-        <w:rPr>
-          <w:rFonts w:ascii="Tahoma" w:hAnsi="Tahoma" w:cs="Tahoma"/>
-        </w:rPr>
-      </w:pPr>
-      <w:r>
-        <w:rPr>
-          <w:rFonts w:ascii="Tahoma" w:hAnsi="Tahoma" w:cs="Tahoma"/>
-        </w:rPr>
-        <w:t>T</w:t>
-      </w:r>
-      <w:r>
-        <w:rPr>
-          <w:rFonts w:ascii="Tahoma" w:hAnsi="Tahoma" w:cs="Tahoma"/>
-        </w:rPr>
-        <w:t>his algorithm creates alarms based on Strings</w:t>
-      </w:r>
-      <w:r>
-        <w:rPr>
-          <w:rFonts w:ascii="Tahoma" w:hAnsi="Tahoma" w:cs="Tahoma"/>
-        </w:rPr>
-        <w:t xml:space="preserve">. </w:t>
-      </w:r>
-      <w:r>
-        <w:rPr>
-          <w:rFonts w:ascii="Tahoma" w:hAnsi="Tahoma" w:cs="Tahoma"/>
-        </w:rPr>
-        <w:t>Use the Value Mode property to determine how the source value is compared to the alarm value defined on this object.  The source can be any value type, it will be converted to a string.</w:t>
-      </w:r>
-    </w:p>
-    <w:p>
-      <w:pPr>
-        <w:pStyle w:val="Heading3"/>
-        <w:rPr>
-          <w:rFonts w:ascii="Tahoma" w:hAnsi="Tahoma" w:cs="Tahoma"/>
-        </w:rPr>
-      </w:pPr>
-      <w:bookmarkStart w:id="41" w:name="_Toc459973842"/>
-      <w:r>
-        <w:rPr>
-          <w:rFonts w:ascii="Tahoma" w:hAnsi="Tahoma" w:cs="Tahoma"/>
-        </w:rPr>
-        <w:t>Properties</w:t>
-      </w:r>
-      <w:bookmarkEnd w:id="41"/>
     </w:p>
     <w:p>
       <w:pPr>
@@ -9210,14 +9220,14 @@
           <w:rFonts w:ascii="Tahoma" w:hAnsi="Tahoma" w:cs="Tahoma"/>
         </w:rPr>
       </w:pPr>
-      <w:bookmarkStart w:id="42" w:name="_Toc459973843"/>
+      <w:bookmarkStart w:id="41" w:name="_Toc459973843"/>
       <w:r>
         <w:rPr>
           <w:rFonts w:ascii="Tahoma" w:hAnsi="Tahoma" w:cs="Tahoma"/>
         </w:rPr>
         <w:t>Actions</w:t>
       </w:r>
-      <w:bookmarkEnd w:id="42"/>
+      <w:bookmarkEnd w:id="41"/>
     </w:p>
     <w:p>
       <w:pPr>
@@ -9305,7 +9315,7 @@
           <w:rFonts w:ascii="Tahoma" w:hAnsi="Tahoma" w:cs="Tahoma"/>
         </w:rPr>
       </w:pPr>
-      <w:bookmarkStart w:id="43" w:name="_Toc459973844"/>
+      <w:bookmarkStart w:id="42" w:name="_Toc459973844"/>
       <w:r>
         <w:rPr>
           <w:rFonts w:ascii="Tahoma" w:hAnsi="Tahoma" w:cs="Tahoma"/>
@@ -9313,7 +9323,7 @@
         <w:lastRenderedPageBreak/>
         <w:t>Creating a Custom Alarm Link</w:t>
       </w:r>
-      <w:bookmarkEnd w:id="43"/>
+      <w:bookmarkEnd w:id="42"/>
     </w:p>
     <w:p>
       <w:pPr>
@@ -9865,7 +9875,15 @@
         <w:rPr>
           <w:rFonts w:ascii="Tahoma" w:hAnsi="Tahoma" w:cs="Tahoma"/>
         </w:rPr>
-        <w:t>ord.dsa.iot.alarm.jdbc.H2Main</w:t>
+        <w:t>ord.dsa.iot.ala</w:t>
+      </w:r>
+      <w:bookmarkStart w:id="43" w:name="_GoBack"/>
+      <w:bookmarkEnd w:id="43"/>
+      <w:r>
+        <w:rPr>
+          <w:rFonts w:ascii="Tahoma" w:hAnsi="Tahoma" w:cs="Tahoma"/>
+        </w:rPr>
+        <w:t>rm.jdbc.H2Main</w:t>
       </w:r>
     </w:p>
     <w:sectPr>
@@ -9911,10 +9929,7 @@
       <w:pStyle w:val="Footer"/>
     </w:pPr>
     <w:r>
-      <w:t>August 26</w:t>
-    </w:r>
-    <w:r>
-      <w:t>, 2016</w:t>
+      <w:t>October 3, 2016</w:t>
     </w:r>
   </w:p>
 </w:ftr>
@@ -13175,7 +13190,7 @@
 </file>
 
 <file path=customXml/itemProps1.xml><?xml version="1.0" encoding="utf-8"?>
-<ds:datastoreItem xmlns:ds="http://schemas.openxmlformats.org/officeDocument/2006/customXml" ds:itemID="{78A6614F-93CD-4E47-A508-45801B0C9534}">
+<ds:datastoreItem xmlns:ds="http://schemas.openxmlformats.org/officeDocument/2006/customXml" ds:itemID="{9DBFF7B3-21FF-40B4-8D15-159095E954CE}">
   <ds:schemaRefs>
     <ds:schemaRef ds:uri="http://schemas.openxmlformats.org/officeDocument/2006/bibliography"/>
   </ds:schemaRefs>

</xml_diff>

<commit_message>
Added watch path column and configurable messages.
</commit_message>
<xml_diff>
--- a/Alarm-Link-User-Guide.docx
+++ b/Alarm-Link-User-Guide.docx
@@ -104,7 +104,7 @@
             </w:rPr>
             <w:fldChar w:fldCharType="separate"/>
           </w:r>
-          <w:hyperlink w:anchor="_Toc459973802" w:history="1">
+          <w:hyperlink w:anchor="_Toc468111829" w:history="1">
             <w:r>
               <w:rPr>
                 <w:rStyle w:val="Hyperlink"/>
@@ -132,7 +132,7 @@
                 <w:noProof/>
                 <w:webHidden/>
               </w:rPr>
-              <w:instrText xml:space="preserve"> PAGEREF _Toc459973802 \h </w:instrText>
+              <w:instrText xml:space="preserve"> PAGEREF _Toc468111829 \h </w:instrText>
             </w:r>
             <w:r>
               <w:rPr>
@@ -175,7 +175,7 @@
               <w:szCs w:val="22"/>
             </w:rPr>
           </w:pPr>
-          <w:hyperlink w:anchor="_Toc459973803" w:history="1">
+          <w:hyperlink w:anchor="_Toc468111830" w:history="1">
             <w:r>
               <w:rPr>
                 <w:rStyle w:val="Hyperlink"/>
@@ -203,7 +203,7 @@
                 <w:noProof/>
                 <w:webHidden/>
               </w:rPr>
-              <w:instrText xml:space="preserve"> PAGEREF _Toc459973803 \h </w:instrText>
+              <w:instrText xml:space="preserve"> PAGEREF _Toc468111830 \h </w:instrText>
             </w:r>
             <w:r>
               <w:rPr>
@@ -246,7 +246,7 @@
               <w:szCs w:val="22"/>
             </w:rPr>
           </w:pPr>
-          <w:hyperlink w:anchor="_Toc459973804" w:history="1">
+          <w:hyperlink w:anchor="_Toc468111831" w:history="1">
             <w:r>
               <w:rPr>
                 <w:rStyle w:val="Hyperlink"/>
@@ -274,7 +274,7 @@
                 <w:noProof/>
                 <w:webHidden/>
               </w:rPr>
-              <w:instrText xml:space="preserve"> PAGEREF _Toc459973804 \h </w:instrText>
+              <w:instrText xml:space="preserve"> PAGEREF _Toc468111831 \h </w:instrText>
             </w:r>
             <w:r>
               <w:rPr>
@@ -317,7 +317,7 @@
               <w:szCs w:val="22"/>
             </w:rPr>
           </w:pPr>
-          <w:hyperlink w:anchor="_Toc459973805" w:history="1">
+          <w:hyperlink w:anchor="_Toc468111832" w:history="1">
             <w:r>
               <w:rPr>
                 <w:rStyle w:val="Hyperlink"/>
@@ -345,7 +345,7 @@
                 <w:noProof/>
                 <w:webHidden/>
               </w:rPr>
-              <w:instrText xml:space="preserve"> PAGEREF _Toc459973805 \h </w:instrText>
+              <w:instrText xml:space="preserve"> PAGEREF _Toc468111832 \h </w:instrText>
             </w:r>
             <w:r>
               <w:rPr>
@@ -388,7 +388,7 @@
               <w:szCs w:val="22"/>
             </w:rPr>
           </w:pPr>
-          <w:hyperlink w:anchor="_Toc459973806" w:history="1">
+          <w:hyperlink w:anchor="_Toc468111833" w:history="1">
             <w:r>
               <w:rPr>
                 <w:rStyle w:val="Hyperlink"/>
@@ -416,7 +416,7 @@
                 <w:noProof/>
                 <w:webHidden/>
               </w:rPr>
-              <w:instrText xml:space="preserve"> PAGEREF _Toc459973806 \h </w:instrText>
+              <w:instrText xml:space="preserve"> PAGEREF _Toc468111833 \h </w:instrText>
             </w:r>
             <w:r>
               <w:rPr>
@@ -459,7 +459,7 @@
               <w:szCs w:val="22"/>
             </w:rPr>
           </w:pPr>
-          <w:hyperlink w:anchor="_Toc459973807" w:history="1">
+          <w:hyperlink w:anchor="_Toc468111834" w:history="1">
             <w:r>
               <w:rPr>
                 <w:rStyle w:val="Hyperlink"/>
@@ -487,7 +487,7 @@
                 <w:noProof/>
                 <w:webHidden/>
               </w:rPr>
-              <w:instrText xml:space="preserve"> PAGEREF _Toc459973807 \h </w:instrText>
+              <w:instrText xml:space="preserve"> PAGEREF _Toc468111834 \h </w:instrText>
             </w:r>
             <w:r>
               <w:rPr>
@@ -530,7 +530,7 @@
               <w:szCs w:val="22"/>
             </w:rPr>
           </w:pPr>
-          <w:hyperlink w:anchor="_Toc459973808" w:history="1">
+          <w:hyperlink w:anchor="_Toc468111835" w:history="1">
             <w:r>
               <w:rPr>
                 <w:rStyle w:val="Hyperlink"/>
@@ -558,7 +558,7 @@
                 <w:noProof/>
                 <w:webHidden/>
               </w:rPr>
-              <w:instrText xml:space="preserve"> PAGEREF _Toc459973808 \h </w:instrText>
+              <w:instrText xml:space="preserve"> PAGEREF _Toc468111835 \h </w:instrText>
             </w:r>
             <w:r>
               <w:rPr>
@@ -601,7 +601,7 @@
               <w:szCs w:val="22"/>
             </w:rPr>
           </w:pPr>
-          <w:hyperlink w:anchor="_Toc459973809" w:history="1">
+          <w:hyperlink w:anchor="_Toc468111836" w:history="1">
             <w:r>
               <w:rPr>
                 <w:rStyle w:val="Hyperlink"/>
@@ -629,7 +629,7 @@
                 <w:noProof/>
                 <w:webHidden/>
               </w:rPr>
-              <w:instrText xml:space="preserve"> PAGEREF _Toc459973809 \h </w:instrText>
+              <w:instrText xml:space="preserve"> PAGEREF _Toc468111836 \h </w:instrText>
             </w:r>
             <w:r>
               <w:rPr>
@@ -672,7 +672,7 @@
               <w:szCs w:val="22"/>
             </w:rPr>
           </w:pPr>
-          <w:hyperlink w:anchor="_Toc459973810" w:history="1">
+          <w:hyperlink w:anchor="_Toc468111837" w:history="1">
             <w:r>
               <w:rPr>
                 <w:rStyle w:val="Hyperlink"/>
@@ -700,7 +700,7 @@
                 <w:noProof/>
                 <w:webHidden/>
               </w:rPr>
-              <w:instrText xml:space="preserve"> PAGEREF _Toc459973810 \h </w:instrText>
+              <w:instrText xml:space="preserve"> PAGEREF _Toc468111837 \h </w:instrText>
             </w:r>
             <w:r>
               <w:rPr>
@@ -743,7 +743,7 @@
               <w:szCs w:val="22"/>
             </w:rPr>
           </w:pPr>
-          <w:hyperlink w:anchor="_Toc459973811" w:history="1">
+          <w:hyperlink w:anchor="_Toc468111838" w:history="1">
             <w:r>
               <w:rPr>
                 <w:rStyle w:val="Hyperlink"/>
@@ -771,7 +771,7 @@
                 <w:noProof/>
                 <w:webHidden/>
               </w:rPr>
-              <w:instrText xml:space="preserve"> PAGEREF _Toc459973811 \h </w:instrText>
+              <w:instrText xml:space="preserve"> PAGEREF _Toc468111838 \h </w:instrText>
             </w:r>
             <w:r>
               <w:rPr>
@@ -814,7 +814,7 @@
               <w:szCs w:val="22"/>
             </w:rPr>
           </w:pPr>
-          <w:hyperlink w:anchor="_Toc459973812" w:history="1">
+          <w:hyperlink w:anchor="_Toc468111839" w:history="1">
             <w:r>
               <w:rPr>
                 <w:rStyle w:val="Hyperlink"/>
@@ -842,7 +842,7 @@
                 <w:noProof/>
                 <w:webHidden/>
               </w:rPr>
-              <w:instrText xml:space="preserve"> PAGEREF _Toc459973812 \h </w:instrText>
+              <w:instrText xml:space="preserve"> PAGEREF _Toc468111839 \h </w:instrText>
             </w:r>
             <w:r>
               <w:rPr>
@@ -885,7 +885,7 @@
               <w:szCs w:val="22"/>
             </w:rPr>
           </w:pPr>
-          <w:hyperlink w:anchor="_Toc459973813" w:history="1">
+          <w:hyperlink w:anchor="_Toc468111840" w:history="1">
             <w:r>
               <w:rPr>
                 <w:rStyle w:val="Hyperlink"/>
@@ -913,7 +913,7 @@
                 <w:noProof/>
                 <w:webHidden/>
               </w:rPr>
-              <w:instrText xml:space="preserve"> PAGEREF _Toc459973813 \h </w:instrText>
+              <w:instrText xml:space="preserve"> PAGEREF _Toc468111840 \h </w:instrText>
             </w:r>
             <w:r>
               <w:rPr>
@@ -956,7 +956,7 @@
               <w:szCs w:val="22"/>
             </w:rPr>
           </w:pPr>
-          <w:hyperlink w:anchor="_Toc459973814" w:history="1">
+          <w:hyperlink w:anchor="_Toc468111841" w:history="1">
             <w:r>
               <w:rPr>
                 <w:rStyle w:val="Hyperlink"/>
@@ -984,7 +984,7 @@
                 <w:noProof/>
                 <w:webHidden/>
               </w:rPr>
-              <w:instrText xml:space="preserve"> PAGEREF _Toc459973814 \h </w:instrText>
+              <w:instrText xml:space="preserve"> PAGEREF _Toc468111841 \h </w:instrText>
             </w:r>
             <w:r>
               <w:rPr>
@@ -1027,7 +1027,7 @@
               <w:szCs w:val="22"/>
             </w:rPr>
           </w:pPr>
-          <w:hyperlink w:anchor="_Toc459973815" w:history="1">
+          <w:hyperlink w:anchor="_Toc468111842" w:history="1">
             <w:r>
               <w:rPr>
                 <w:rStyle w:val="Hyperlink"/>
@@ -1055,7 +1055,7 @@
                 <w:noProof/>
                 <w:webHidden/>
               </w:rPr>
-              <w:instrText xml:space="preserve"> PAGEREF _Toc459973815 \h </w:instrText>
+              <w:instrText xml:space="preserve"> PAGEREF _Toc468111842 \h </w:instrText>
             </w:r>
             <w:r>
               <w:rPr>
@@ -1098,7 +1098,7 @@
               <w:szCs w:val="22"/>
             </w:rPr>
           </w:pPr>
-          <w:hyperlink w:anchor="_Toc459973816" w:history="1">
+          <w:hyperlink w:anchor="_Toc468111843" w:history="1">
             <w:r>
               <w:rPr>
                 <w:rStyle w:val="Hyperlink"/>
@@ -1126,7 +1126,7 @@
                 <w:noProof/>
                 <w:webHidden/>
               </w:rPr>
-              <w:instrText xml:space="preserve"> PAGEREF _Toc459973816 \h </w:instrText>
+              <w:instrText xml:space="preserve"> PAGEREF _Toc468111843 \h </w:instrText>
             </w:r>
             <w:r>
               <w:rPr>
@@ -1169,7 +1169,7 @@
               <w:szCs w:val="22"/>
             </w:rPr>
           </w:pPr>
-          <w:hyperlink w:anchor="_Toc459973817" w:history="1">
+          <w:hyperlink w:anchor="_Toc468111844" w:history="1">
             <w:r>
               <w:rPr>
                 <w:rStyle w:val="Hyperlink"/>
@@ -1197,7 +1197,7 @@
                 <w:noProof/>
                 <w:webHidden/>
               </w:rPr>
-              <w:instrText xml:space="preserve"> PAGEREF _Toc459973817 \h </w:instrText>
+              <w:instrText xml:space="preserve"> PAGEREF _Toc468111844 \h </w:instrText>
             </w:r>
             <w:r>
               <w:rPr>
@@ -1240,7 +1240,7 @@
               <w:szCs w:val="22"/>
             </w:rPr>
           </w:pPr>
-          <w:hyperlink w:anchor="_Toc459973818" w:history="1">
+          <w:hyperlink w:anchor="_Toc468111845" w:history="1">
             <w:r>
               <w:rPr>
                 <w:rStyle w:val="Hyperlink"/>
@@ -1268,7 +1268,7 @@
                 <w:noProof/>
                 <w:webHidden/>
               </w:rPr>
-              <w:instrText xml:space="preserve"> PAGEREF _Toc459973818 \h </w:instrText>
+              <w:instrText xml:space="preserve"> PAGEREF _Toc468111845 \h </w:instrText>
             </w:r>
             <w:r>
               <w:rPr>
@@ -1311,7 +1311,7 @@
               <w:szCs w:val="22"/>
             </w:rPr>
           </w:pPr>
-          <w:hyperlink w:anchor="_Toc459973819" w:history="1">
+          <w:hyperlink w:anchor="_Toc468111846" w:history="1">
             <w:r>
               <w:rPr>
                 <w:rStyle w:val="Hyperlink"/>
@@ -1339,7 +1339,7 @@
                 <w:noProof/>
                 <w:webHidden/>
               </w:rPr>
-              <w:instrText xml:space="preserve"> PAGEREF _Toc459973819 \h </w:instrText>
+              <w:instrText xml:space="preserve"> PAGEREF _Toc468111846 \h </w:instrText>
             </w:r>
             <w:r>
               <w:rPr>
@@ -1382,7 +1382,7 @@
               <w:szCs w:val="22"/>
             </w:rPr>
           </w:pPr>
-          <w:hyperlink w:anchor="_Toc459973820" w:history="1">
+          <w:hyperlink w:anchor="_Toc468111847" w:history="1">
             <w:r>
               <w:rPr>
                 <w:rStyle w:val="Hyperlink"/>
@@ -1410,7 +1410,7 @@
                 <w:noProof/>
                 <w:webHidden/>
               </w:rPr>
-              <w:instrText xml:space="preserve"> PAGEREF _Toc459973820 \h </w:instrText>
+              <w:instrText xml:space="preserve"> PAGEREF _Toc468111847 \h </w:instrText>
             </w:r>
             <w:r>
               <w:rPr>
@@ -1453,7 +1453,7 @@
               <w:szCs w:val="22"/>
             </w:rPr>
           </w:pPr>
-          <w:hyperlink w:anchor="_Toc459973821" w:history="1">
+          <w:hyperlink w:anchor="_Toc468111848" w:history="1">
             <w:r>
               <w:rPr>
                 <w:rStyle w:val="Hyperlink"/>
@@ -1481,7 +1481,7 @@
                 <w:noProof/>
                 <w:webHidden/>
               </w:rPr>
-              <w:instrText xml:space="preserve"> PAGEREF _Toc459973821 \h </w:instrText>
+              <w:instrText xml:space="preserve"> PAGEREF _Toc468111848 \h </w:instrText>
             </w:r>
             <w:r>
               <w:rPr>
@@ -1524,7 +1524,7 @@
               <w:szCs w:val="22"/>
             </w:rPr>
           </w:pPr>
-          <w:hyperlink w:anchor="_Toc459973822" w:history="1">
+          <w:hyperlink w:anchor="_Toc468111849" w:history="1">
             <w:r>
               <w:rPr>
                 <w:rStyle w:val="Hyperlink"/>
@@ -1552,7 +1552,7 @@
                 <w:noProof/>
                 <w:webHidden/>
               </w:rPr>
-              <w:instrText xml:space="preserve"> PAGEREF _Toc459973822 \h </w:instrText>
+              <w:instrText xml:space="preserve"> PAGEREF _Toc468111849 \h </w:instrText>
             </w:r>
             <w:r>
               <w:rPr>
@@ -1595,7 +1595,7 @@
               <w:szCs w:val="22"/>
             </w:rPr>
           </w:pPr>
-          <w:hyperlink w:anchor="_Toc459973823" w:history="1">
+          <w:hyperlink w:anchor="_Toc468111850" w:history="1">
             <w:r>
               <w:rPr>
                 <w:rStyle w:val="Hyperlink"/>
@@ -1623,7 +1623,7 @@
                 <w:noProof/>
                 <w:webHidden/>
               </w:rPr>
-              <w:instrText xml:space="preserve"> PAGEREF _Toc459973823 \h </w:instrText>
+              <w:instrText xml:space="preserve"> PAGEREF _Toc468111850 \h </w:instrText>
             </w:r>
             <w:r>
               <w:rPr>
@@ -1666,7 +1666,7 @@
               <w:szCs w:val="22"/>
             </w:rPr>
           </w:pPr>
-          <w:hyperlink w:anchor="_Toc459973824" w:history="1">
+          <w:hyperlink w:anchor="_Toc468111851" w:history="1">
             <w:r>
               <w:rPr>
                 <w:rStyle w:val="Hyperlink"/>
@@ -1694,7 +1694,7 @@
                 <w:noProof/>
                 <w:webHidden/>
               </w:rPr>
-              <w:instrText xml:space="preserve"> PAGEREF _Toc459973824 \h </w:instrText>
+              <w:instrText xml:space="preserve"> PAGEREF _Toc468111851 \h </w:instrText>
             </w:r>
             <w:r>
               <w:rPr>
@@ -1737,7 +1737,7 @@
               <w:szCs w:val="22"/>
             </w:rPr>
           </w:pPr>
-          <w:hyperlink w:anchor="_Toc459973825" w:history="1">
+          <w:hyperlink w:anchor="_Toc468111852" w:history="1">
             <w:r>
               <w:rPr>
                 <w:rStyle w:val="Hyperlink"/>
@@ -1765,7 +1765,7 @@
                 <w:noProof/>
                 <w:webHidden/>
               </w:rPr>
-              <w:instrText xml:space="preserve"> PAGEREF _Toc459973825 \h </w:instrText>
+              <w:instrText xml:space="preserve"> PAGEREF _Toc468111852 \h </w:instrText>
             </w:r>
             <w:r>
               <w:rPr>
@@ -1808,7 +1808,7 @@
               <w:szCs w:val="22"/>
             </w:rPr>
           </w:pPr>
-          <w:hyperlink w:anchor="_Toc459973826" w:history="1">
+          <w:hyperlink w:anchor="_Toc468111853" w:history="1">
             <w:r>
               <w:rPr>
                 <w:rStyle w:val="Hyperlink"/>
@@ -1836,7 +1836,7 @@
                 <w:noProof/>
                 <w:webHidden/>
               </w:rPr>
-              <w:instrText xml:space="preserve"> PAGEREF _Toc459973826 \h </w:instrText>
+              <w:instrText xml:space="preserve"> PAGEREF _Toc468111853 \h </w:instrText>
             </w:r>
             <w:r>
               <w:rPr>
@@ -1879,7 +1879,7 @@
               <w:szCs w:val="22"/>
             </w:rPr>
           </w:pPr>
-          <w:hyperlink w:anchor="_Toc459973827" w:history="1">
+          <w:hyperlink w:anchor="_Toc468111854" w:history="1">
             <w:r>
               <w:rPr>
                 <w:rStyle w:val="Hyperlink"/>
@@ -1907,7 +1907,7 @@
                 <w:noProof/>
                 <w:webHidden/>
               </w:rPr>
-              <w:instrText xml:space="preserve"> PAGEREF _Toc459973827 \h </w:instrText>
+              <w:instrText xml:space="preserve"> PAGEREF _Toc468111854 \h </w:instrText>
             </w:r>
             <w:r>
               <w:rPr>
@@ -1950,7 +1950,7 @@
               <w:szCs w:val="22"/>
             </w:rPr>
           </w:pPr>
-          <w:hyperlink w:anchor="_Toc459973828" w:history="1">
+          <w:hyperlink w:anchor="_Toc468111855" w:history="1">
             <w:r>
               <w:rPr>
                 <w:rStyle w:val="Hyperlink"/>
@@ -1978,7 +1978,7 @@
                 <w:noProof/>
                 <w:webHidden/>
               </w:rPr>
-              <w:instrText xml:space="preserve"> PAGEREF _Toc459973828 \h </w:instrText>
+              <w:instrText xml:space="preserve"> PAGEREF _Toc468111855 \h </w:instrText>
             </w:r>
             <w:r>
               <w:rPr>
@@ -2021,7 +2021,7 @@
               <w:szCs w:val="22"/>
             </w:rPr>
           </w:pPr>
-          <w:hyperlink w:anchor="_Toc459973829" w:history="1">
+          <w:hyperlink w:anchor="_Toc468111856" w:history="1">
             <w:r>
               <w:rPr>
                 <w:rStyle w:val="Hyperlink"/>
@@ -2049,7 +2049,7 @@
                 <w:noProof/>
                 <w:webHidden/>
               </w:rPr>
-              <w:instrText xml:space="preserve"> PAGEREF _Toc459973829 \h </w:instrText>
+              <w:instrText xml:space="preserve"> PAGEREF _Toc468111856 \h </w:instrText>
             </w:r>
             <w:r>
               <w:rPr>
@@ -2092,7 +2092,7 @@
               <w:szCs w:val="22"/>
             </w:rPr>
           </w:pPr>
-          <w:hyperlink w:anchor="_Toc459973830" w:history="1">
+          <w:hyperlink w:anchor="_Toc468111857" w:history="1">
             <w:r>
               <w:rPr>
                 <w:rStyle w:val="Hyperlink"/>
@@ -2120,7 +2120,7 @@
                 <w:noProof/>
                 <w:webHidden/>
               </w:rPr>
-              <w:instrText xml:space="preserve"> PAGEREF _Toc459973830 \h </w:instrText>
+              <w:instrText xml:space="preserve"> PAGEREF _Toc468111857 \h </w:instrText>
             </w:r>
             <w:r>
               <w:rPr>
@@ -2163,7 +2163,7 @@
               <w:szCs w:val="22"/>
             </w:rPr>
           </w:pPr>
-          <w:hyperlink w:anchor="_Toc459973831" w:history="1">
+          <w:hyperlink w:anchor="_Toc468111858" w:history="1">
             <w:r>
               <w:rPr>
                 <w:rStyle w:val="Hyperlink"/>
@@ -2191,7 +2191,7 @@
                 <w:noProof/>
                 <w:webHidden/>
               </w:rPr>
-              <w:instrText xml:space="preserve"> PAGEREF _Toc459973831 \h </w:instrText>
+              <w:instrText xml:space="preserve"> PAGEREF _Toc468111858 \h </w:instrText>
             </w:r>
             <w:r>
               <w:rPr>
@@ -2234,7 +2234,7 @@
               <w:szCs w:val="22"/>
             </w:rPr>
           </w:pPr>
-          <w:hyperlink w:anchor="_Toc459973832" w:history="1">
+          <w:hyperlink w:anchor="_Toc468111859" w:history="1">
             <w:r>
               <w:rPr>
                 <w:rStyle w:val="Hyperlink"/>
@@ -2262,7 +2262,7 @@
                 <w:noProof/>
                 <w:webHidden/>
               </w:rPr>
-              <w:instrText xml:space="preserve"> PAGEREF _Toc459973832 \h </w:instrText>
+              <w:instrText xml:space="preserve"> PAGEREF _Toc468111859 \h </w:instrText>
             </w:r>
             <w:r>
               <w:rPr>
@@ -2305,7 +2305,7 @@
               <w:szCs w:val="22"/>
             </w:rPr>
           </w:pPr>
-          <w:hyperlink w:anchor="_Toc459973833" w:history="1">
+          <w:hyperlink w:anchor="_Toc468111860" w:history="1">
             <w:r>
               <w:rPr>
                 <w:rStyle w:val="Hyperlink"/>
@@ -2333,7 +2333,7 @@
                 <w:noProof/>
                 <w:webHidden/>
               </w:rPr>
-              <w:instrText xml:space="preserve"> PAGEREF _Toc459973833 \h </w:instrText>
+              <w:instrText xml:space="preserve"> PAGEREF _Toc468111860 \h </w:instrText>
             </w:r>
             <w:r>
               <w:rPr>
@@ -2376,7 +2376,7 @@
               <w:szCs w:val="22"/>
             </w:rPr>
           </w:pPr>
-          <w:hyperlink w:anchor="_Toc459973834" w:history="1">
+          <w:hyperlink w:anchor="_Toc468111861" w:history="1">
             <w:r>
               <w:rPr>
                 <w:rStyle w:val="Hyperlink"/>
@@ -2404,7 +2404,7 @@
                 <w:noProof/>
                 <w:webHidden/>
               </w:rPr>
-              <w:instrText xml:space="preserve"> PAGEREF _Toc459973834 \h </w:instrText>
+              <w:instrText xml:space="preserve"> PAGEREF _Toc468111861 \h </w:instrText>
             </w:r>
             <w:r>
               <w:rPr>
@@ -2447,7 +2447,7 @@
               <w:szCs w:val="22"/>
             </w:rPr>
           </w:pPr>
-          <w:hyperlink w:anchor="_Toc459973835" w:history="1">
+          <w:hyperlink w:anchor="_Toc468111862" w:history="1">
             <w:r>
               <w:rPr>
                 <w:rStyle w:val="Hyperlink"/>
@@ -2475,7 +2475,7 @@
                 <w:noProof/>
                 <w:webHidden/>
               </w:rPr>
-              <w:instrText xml:space="preserve"> PAGEREF _Toc459973835 \h </w:instrText>
+              <w:instrText xml:space="preserve"> PAGEREF _Toc468111862 \h </w:instrText>
             </w:r>
             <w:r>
               <w:rPr>
@@ -2518,7 +2518,7 @@
               <w:szCs w:val="22"/>
             </w:rPr>
           </w:pPr>
-          <w:hyperlink w:anchor="_Toc459973836" w:history="1">
+          <w:hyperlink w:anchor="_Toc468111863" w:history="1">
             <w:r>
               <w:rPr>
                 <w:rStyle w:val="Hyperlink"/>
@@ -2546,7 +2546,7 @@
                 <w:noProof/>
                 <w:webHidden/>
               </w:rPr>
-              <w:instrText xml:space="preserve"> PAGEREF _Toc459973836 \h </w:instrText>
+              <w:instrText xml:space="preserve"> PAGEREF _Toc468111863 \h </w:instrText>
             </w:r>
             <w:r>
               <w:rPr>
@@ -2589,7 +2589,7 @@
               <w:szCs w:val="22"/>
             </w:rPr>
           </w:pPr>
-          <w:hyperlink w:anchor="_Toc459973837" w:history="1">
+          <w:hyperlink w:anchor="_Toc468111864" w:history="1">
             <w:r>
               <w:rPr>
                 <w:rStyle w:val="Hyperlink"/>
@@ -2617,7 +2617,7 @@
                 <w:noProof/>
                 <w:webHidden/>
               </w:rPr>
-              <w:instrText xml:space="preserve"> PAGEREF _Toc459973837 \h </w:instrText>
+              <w:instrText xml:space="preserve"> PAGEREF _Toc468111864 \h </w:instrText>
             </w:r>
             <w:r>
               <w:rPr>
@@ -2660,7 +2660,7 @@
               <w:szCs w:val="22"/>
             </w:rPr>
           </w:pPr>
-          <w:hyperlink w:anchor="_Toc459973838" w:history="1">
+          <w:hyperlink w:anchor="_Toc468111865" w:history="1">
             <w:r>
               <w:rPr>
                 <w:rStyle w:val="Hyperlink"/>
@@ -2688,7 +2688,7 @@
                 <w:noProof/>
                 <w:webHidden/>
               </w:rPr>
-              <w:instrText xml:space="preserve"> PAGEREF _Toc459973838 \h </w:instrText>
+              <w:instrText xml:space="preserve"> PAGEREF _Toc468111865 \h </w:instrText>
             </w:r>
             <w:r>
               <w:rPr>
@@ -2731,7 +2731,7 @@
               <w:szCs w:val="22"/>
             </w:rPr>
           </w:pPr>
-          <w:hyperlink w:anchor="_Toc459973839" w:history="1">
+          <w:hyperlink w:anchor="_Toc468111866" w:history="1">
             <w:r>
               <w:rPr>
                 <w:rStyle w:val="Hyperlink"/>
@@ -2759,7 +2759,7 @@
                 <w:noProof/>
                 <w:webHidden/>
               </w:rPr>
-              <w:instrText xml:space="preserve"> PAGEREF _Toc459973839 \h </w:instrText>
+              <w:instrText xml:space="preserve"> PAGEREF _Toc468111866 \h </w:instrText>
             </w:r>
             <w:r>
               <w:rPr>
@@ -2802,7 +2802,7 @@
               <w:szCs w:val="22"/>
             </w:rPr>
           </w:pPr>
-          <w:hyperlink w:anchor="_Toc459973840" w:history="1">
+          <w:hyperlink w:anchor="_Toc468111867" w:history="1">
             <w:r>
               <w:rPr>
                 <w:rStyle w:val="Hyperlink"/>
@@ -2830,7 +2830,7 @@
                 <w:noProof/>
                 <w:webHidden/>
               </w:rPr>
-              <w:instrText xml:space="preserve"> PAGEREF _Toc459973840 \h </w:instrText>
+              <w:instrText xml:space="preserve"> PAGEREF _Toc468111867 \h </w:instrText>
             </w:r>
             <w:r>
               <w:rPr>
@@ -2873,7 +2873,7 @@
               <w:szCs w:val="22"/>
             </w:rPr>
           </w:pPr>
-          <w:hyperlink w:anchor="_Toc459973841" w:history="1">
+          <w:hyperlink w:anchor="_Toc468111868" w:history="1">
             <w:r>
               <w:rPr>
                 <w:rStyle w:val="Hyperlink"/>
@@ -2901,7 +2901,7 @@
                 <w:noProof/>
                 <w:webHidden/>
               </w:rPr>
-              <w:instrText xml:space="preserve"> PAGEREF _Toc459973841 \h </w:instrText>
+              <w:instrText xml:space="preserve"> PAGEREF _Toc468111868 \h </w:instrText>
             </w:r>
             <w:r>
               <w:rPr>
@@ -2944,7 +2944,7 @@
               <w:szCs w:val="22"/>
             </w:rPr>
           </w:pPr>
-          <w:hyperlink w:anchor="_Toc459973842" w:history="1">
+          <w:hyperlink w:anchor="_Toc468111869" w:history="1">
             <w:r>
               <w:rPr>
                 <w:rStyle w:val="Hyperlink"/>
@@ -2972,7 +2972,7 @@
                 <w:noProof/>
                 <w:webHidden/>
               </w:rPr>
-              <w:instrText xml:space="preserve"> PAGEREF _Toc459973842 \h </w:instrText>
+              <w:instrText xml:space="preserve"> PAGEREF _Toc468111869 \h </w:instrText>
             </w:r>
             <w:r>
               <w:rPr>
@@ -3015,7 +3015,7 @@
               <w:szCs w:val="22"/>
             </w:rPr>
           </w:pPr>
-          <w:hyperlink w:anchor="_Toc459973843" w:history="1">
+          <w:hyperlink w:anchor="_Toc468111870" w:history="1">
             <w:r>
               <w:rPr>
                 <w:rStyle w:val="Hyperlink"/>
@@ -3043,7 +3043,7 @@
                 <w:noProof/>
                 <w:webHidden/>
               </w:rPr>
-              <w:instrText xml:space="preserve"> PAGEREF _Toc459973843 \h </w:instrText>
+              <w:instrText xml:space="preserve"> PAGEREF _Toc468111870 \h </w:instrText>
             </w:r>
             <w:r>
               <w:rPr>
@@ -3086,7 +3086,7 @@
               <w:szCs w:val="22"/>
             </w:rPr>
           </w:pPr>
-          <w:hyperlink w:anchor="_Toc459973844" w:history="1">
+          <w:hyperlink w:anchor="_Toc468111871" w:history="1">
             <w:r>
               <w:rPr>
                 <w:rStyle w:val="Hyperlink"/>
@@ -3114,7 +3114,7 @@
                 <w:noProof/>
                 <w:webHidden/>
               </w:rPr>
-              <w:instrText xml:space="preserve"> PAGEREF _Toc459973844 \h </w:instrText>
+              <w:instrText xml:space="preserve"> PAGEREF _Toc468111871 \h </w:instrText>
             </w:r>
             <w:r>
               <w:rPr>
@@ -3190,6 +3190,8 @@
         </w:rPr>
         <w:br w:type="page"/>
       </w:r>
+      <w:bookmarkStart w:id="0" w:name="_GoBack"/>
+      <w:bookmarkEnd w:id="0"/>
     </w:p>
     <w:p>
       <w:pPr>
@@ -3198,7 +3200,7 @@
           <w:rFonts w:ascii="Tahoma" w:hAnsi="Tahoma" w:cs="Tahoma"/>
         </w:rPr>
       </w:pPr>
-      <w:bookmarkStart w:id="0" w:name="_Toc459973802"/>
+      <w:bookmarkStart w:id="1" w:name="_Toc468111829"/>
       <w:r>
         <w:rPr>
           <w:rFonts w:ascii="Tahoma" w:hAnsi="Tahoma" w:cs="Tahoma"/>
@@ -3206,7 +3208,7 @@
         <w:lastRenderedPageBreak/>
         <w:t>Overview</w:t>
       </w:r>
-      <w:bookmarkEnd w:id="0"/>
+      <w:bookmarkEnd w:id="1"/>
     </w:p>
     <w:p>
       <w:pPr>
@@ -3302,14 +3304,14 @@
           <w:rFonts w:ascii="Tahoma" w:hAnsi="Tahoma" w:cs="Tahoma"/>
         </w:rPr>
       </w:pPr>
-      <w:bookmarkStart w:id="1" w:name="_Toc459973803"/>
+      <w:bookmarkStart w:id="2" w:name="_Toc468111830"/>
       <w:r>
         <w:rPr>
           <w:rFonts w:ascii="Tahoma" w:hAnsi="Tahoma" w:cs="Tahoma"/>
         </w:rPr>
         <w:t>Using the Provided Implementations</w:t>
       </w:r>
-      <w:bookmarkEnd w:id="1"/>
+      <w:bookmarkEnd w:id="2"/>
     </w:p>
     <w:p>
       <w:pPr>
@@ -3477,14 +3479,14 @@
           <w:rFonts w:ascii="Tahoma" w:hAnsi="Tahoma" w:cs="Tahoma"/>
         </w:rPr>
       </w:pPr>
-      <w:bookmarkStart w:id="2" w:name="_Toc459973804"/>
+      <w:bookmarkStart w:id="3" w:name="_Toc468111831"/>
       <w:r>
         <w:rPr>
           <w:rFonts w:ascii="Tahoma" w:hAnsi="Tahoma" w:cs="Tahoma"/>
         </w:rPr>
         <w:t>Link Structure</w:t>
       </w:r>
-      <w:bookmarkEnd w:id="2"/>
+      <w:bookmarkEnd w:id="3"/>
     </w:p>
     <w:p>
       <w:pPr>
@@ -3713,7 +3715,7 @@
           <w:rFonts w:ascii="Tahoma" w:hAnsi="Tahoma" w:cs="Tahoma"/>
         </w:rPr>
       </w:pPr>
-      <w:bookmarkStart w:id="3" w:name="_Toc459973805"/>
+      <w:bookmarkStart w:id="4" w:name="_Toc468111832"/>
       <w:r>
         <w:rPr>
           <w:rFonts w:ascii="Tahoma" w:hAnsi="Tahoma" w:cs="Tahoma"/>
@@ -3721,7 +3723,7 @@
         <w:lastRenderedPageBreak/>
         <w:t>Link Usage</w:t>
       </w:r>
-      <w:bookmarkEnd w:id="3"/>
+      <w:bookmarkEnd w:id="4"/>
     </w:p>
     <w:p>
       <w:pPr>
@@ -3743,14 +3745,14 @@
           <w:rFonts w:ascii="Tahoma" w:hAnsi="Tahoma" w:cs="Tahoma"/>
         </w:rPr>
       </w:pPr>
-      <w:bookmarkStart w:id="4" w:name="_Toc459973806"/>
+      <w:bookmarkStart w:id="5" w:name="_Toc468111833"/>
       <w:r>
         <w:rPr>
           <w:rFonts w:ascii="Tahoma" w:hAnsi="Tahoma" w:cs="Tahoma"/>
         </w:rPr>
         <w:t>Initial Setup</w:t>
       </w:r>
-      <w:bookmarkEnd w:id="4"/>
+      <w:bookmarkEnd w:id="5"/>
     </w:p>
     <w:p>
       <w:pPr>
@@ -4065,14 +4067,14 @@
           <w:rFonts w:ascii="Tahoma" w:hAnsi="Tahoma" w:cs="Tahoma"/>
         </w:rPr>
       </w:pPr>
-      <w:bookmarkStart w:id="5" w:name="_Toc459973807"/>
+      <w:bookmarkStart w:id="6" w:name="_Toc468111834"/>
       <w:r>
         <w:rPr>
           <w:rFonts w:ascii="Tahoma" w:hAnsi="Tahoma" w:cs="Tahoma"/>
         </w:rPr>
         <w:t>Creating Alarms</w:t>
       </w:r>
-      <w:bookmarkEnd w:id="5"/>
+      <w:bookmarkEnd w:id="6"/>
     </w:p>
     <w:p>
       <w:pPr>
@@ -4167,14 +4169,14 @@
           <w:rFonts w:ascii="Tahoma" w:hAnsi="Tahoma" w:cs="Tahoma"/>
         </w:rPr>
       </w:pPr>
-      <w:bookmarkStart w:id="6" w:name="_Toc459973808"/>
+      <w:bookmarkStart w:id="7" w:name="_Toc468111835"/>
       <w:r>
         <w:rPr>
           <w:rFonts w:ascii="Tahoma" w:hAnsi="Tahoma" w:cs="Tahoma"/>
         </w:rPr>
         <w:t>Receiving Alarms</w:t>
       </w:r>
-      <w:bookmarkEnd w:id="6"/>
+      <w:bookmarkEnd w:id="7"/>
     </w:p>
     <w:p>
       <w:pPr>
@@ -4279,14 +4281,14 @@
           <w:rFonts w:ascii="Tahoma" w:hAnsi="Tahoma" w:cs="Tahoma"/>
         </w:rPr>
       </w:pPr>
-      <w:bookmarkStart w:id="7" w:name="_Toc459973809"/>
+      <w:bookmarkStart w:id="8" w:name="_Toc468111836"/>
       <w:r>
         <w:rPr>
           <w:rFonts w:ascii="Tahoma" w:hAnsi="Tahoma" w:cs="Tahoma"/>
         </w:rPr>
         <w:t>Managing Alarms</w:t>
       </w:r>
-      <w:bookmarkEnd w:id="7"/>
+      <w:bookmarkEnd w:id="8"/>
     </w:p>
     <w:p>
       <w:pPr>
@@ -4409,7 +4411,7 @@
           <w:rFonts w:ascii="Tahoma" w:hAnsi="Tahoma" w:cs="Tahoma"/>
         </w:rPr>
       </w:pPr>
-      <w:bookmarkStart w:id="8" w:name="_Toc459973810"/>
+      <w:bookmarkStart w:id="9" w:name="_Toc468111837"/>
       <w:r>
         <w:rPr>
           <w:rFonts w:ascii="Tahoma" w:hAnsi="Tahoma" w:cs="Tahoma"/>
@@ -4417,7 +4419,7 @@
         <w:lastRenderedPageBreak/>
         <w:t>Alarm States</w:t>
       </w:r>
-      <w:bookmarkEnd w:id="8"/>
+      <w:bookmarkEnd w:id="9"/>
     </w:p>
     <w:p>
       <w:pPr>
@@ -4439,14 +4441,14 @@
           <w:rFonts w:ascii="Tahoma" w:hAnsi="Tahoma" w:cs="Tahoma"/>
         </w:rPr>
       </w:pPr>
-      <w:bookmarkStart w:id="9" w:name="_Toc459973811"/>
+      <w:bookmarkStart w:id="10" w:name="_Toc468111838"/>
       <w:r>
         <w:rPr>
           <w:rFonts w:ascii="Tahoma" w:hAnsi="Tahoma" w:cs="Tahoma"/>
         </w:rPr>
         <w:t>Alert</w:t>
       </w:r>
-      <w:bookmarkEnd w:id="9"/>
+      <w:bookmarkEnd w:id="10"/>
     </w:p>
     <w:p>
       <w:pPr>
@@ -4480,14 +4482,14 @@
           <w:rFonts w:ascii="Tahoma" w:hAnsi="Tahoma" w:cs="Tahoma"/>
         </w:rPr>
       </w:pPr>
-      <w:bookmarkStart w:id="10" w:name="_Toc459973812"/>
+      <w:bookmarkStart w:id="11" w:name="_Toc468111839"/>
       <w:r>
         <w:rPr>
           <w:rFonts w:ascii="Tahoma" w:hAnsi="Tahoma" w:cs="Tahoma"/>
         </w:rPr>
         <w:t>Fault</w:t>
       </w:r>
-      <w:bookmarkEnd w:id="10"/>
+      <w:bookmarkEnd w:id="11"/>
     </w:p>
     <w:p>
       <w:pPr>
@@ -4521,14 +4523,14 @@
           <w:rFonts w:ascii="Tahoma" w:hAnsi="Tahoma" w:cs="Tahoma"/>
         </w:rPr>
       </w:pPr>
-      <w:bookmarkStart w:id="11" w:name="_Toc459973813"/>
+      <w:bookmarkStart w:id="12" w:name="_Toc468111840"/>
       <w:r>
         <w:rPr>
           <w:rFonts w:ascii="Tahoma" w:hAnsi="Tahoma" w:cs="Tahoma"/>
         </w:rPr>
         <w:t>Normal</w:t>
       </w:r>
-      <w:bookmarkEnd w:id="11"/>
+      <w:bookmarkEnd w:id="12"/>
     </w:p>
     <w:p>
       <w:pPr>
@@ -4574,14 +4576,14 @@
           <w:rFonts w:ascii="Tahoma" w:hAnsi="Tahoma" w:cs="Tahoma"/>
         </w:rPr>
       </w:pPr>
-      <w:bookmarkStart w:id="12" w:name="_Toc459973814"/>
+      <w:bookmarkStart w:id="13" w:name="_Toc468111841"/>
       <w:r>
         <w:rPr>
           <w:rFonts w:ascii="Tahoma" w:hAnsi="Tahoma" w:cs="Tahoma"/>
         </w:rPr>
         <w:t>Offnormal</w:t>
       </w:r>
-      <w:bookmarkEnd w:id="12"/>
+      <w:bookmarkEnd w:id="13"/>
     </w:p>
     <w:p>
       <w:pPr>
@@ -4627,7 +4629,7 @@
           <w:rFonts w:ascii="Tahoma" w:hAnsi="Tahoma" w:cs="Tahoma"/>
         </w:rPr>
       </w:pPr>
-      <w:bookmarkStart w:id="13" w:name="_Toc459973815"/>
+      <w:bookmarkStart w:id="14" w:name="_Toc468111842"/>
       <w:r>
         <w:rPr>
           <w:rFonts w:ascii="Tahoma" w:hAnsi="Tahoma" w:cs="Tahoma"/>
@@ -4641,7 +4643,7 @@
         </w:rPr>
         <w:t xml:space="preserve"> Guide</w:t>
       </w:r>
-      <w:bookmarkEnd w:id="13"/>
+      <w:bookmarkEnd w:id="14"/>
     </w:p>
     <w:p>
       <w:pPr>
@@ -4682,7 +4684,7 @@
           <w:rFonts w:ascii="Tahoma" w:hAnsi="Tahoma" w:cs="Tahoma"/>
         </w:rPr>
       </w:pPr>
-      <w:bookmarkStart w:id="14" w:name="_Toc459973816"/>
+      <w:bookmarkStart w:id="15" w:name="_Toc468111843"/>
       <w:r>
         <w:rPr>
           <w:rFonts w:ascii="Tahoma" w:hAnsi="Tahoma" w:cs="Tahoma"/>
@@ -4695,7 +4697,7 @@
         </w:rPr>
         <w:t>Service</w:t>
       </w:r>
-      <w:bookmarkEnd w:id="14"/>
+      <w:bookmarkEnd w:id="15"/>
     </w:p>
     <w:p>
       <w:pPr>
@@ -4759,14 +4761,14 @@
           <w:rFonts w:ascii="Tahoma" w:hAnsi="Tahoma" w:cs="Tahoma"/>
         </w:rPr>
       </w:pPr>
-      <w:bookmarkStart w:id="15" w:name="_Toc459973817"/>
+      <w:bookmarkStart w:id="16" w:name="_Toc468111844"/>
       <w:r>
         <w:rPr>
           <w:rFonts w:ascii="Tahoma" w:hAnsi="Tahoma" w:cs="Tahoma"/>
         </w:rPr>
         <w:t>Properties</w:t>
       </w:r>
-      <w:bookmarkEnd w:id="15"/>
+      <w:bookmarkEnd w:id="16"/>
     </w:p>
     <w:p>
       <w:pPr>
@@ -4793,14 +4795,14 @@
           <w:rFonts w:ascii="Tahoma" w:hAnsi="Tahoma" w:cs="Tahoma"/>
         </w:rPr>
       </w:pPr>
-      <w:bookmarkStart w:id="16" w:name="_Toc459973818"/>
+      <w:bookmarkStart w:id="17" w:name="_Toc468111845"/>
       <w:r>
         <w:rPr>
           <w:rFonts w:ascii="Tahoma" w:hAnsi="Tahoma" w:cs="Tahoma"/>
         </w:rPr>
         <w:t>Actions</w:t>
       </w:r>
-      <w:bookmarkEnd w:id="16"/>
+      <w:bookmarkEnd w:id="17"/>
     </w:p>
     <w:p>
       <w:pPr>
@@ -4943,13 +4945,7 @@
         <w:rPr>
           <w:rFonts w:ascii="Tahoma" w:hAnsi="Tahoma" w:cs="Tahoma"/>
         </w:rPr>
-        <w:t xml:space="preserve"> </w:t>
-      </w:r>
-      <w:r>
-        <w:rPr>
-          <w:rFonts w:ascii="Tahoma" w:hAnsi="Tahoma" w:cs="Tahoma"/>
-        </w:rPr>
-        <w:t>that are unacknowledged</w:t>
+        <w:t xml:space="preserve"> that are unacknowledged</w:t>
       </w:r>
       <w:r>
         <w:rPr>
@@ -5792,7 +5788,7 @@
           <w:rFonts w:ascii="Tahoma" w:hAnsi="Tahoma" w:cs="Tahoma"/>
         </w:rPr>
       </w:pPr>
-      <w:bookmarkStart w:id="17" w:name="_Toc459973819"/>
+      <w:bookmarkStart w:id="18" w:name="_Toc468111846"/>
       <w:r>
         <w:rPr>
           <w:rFonts w:ascii="Tahoma" w:hAnsi="Tahoma" w:cs="Tahoma"/>
@@ -5800,7 +5796,7 @@
         <w:lastRenderedPageBreak/>
         <w:t>Alarm Class</w:t>
       </w:r>
-      <w:bookmarkEnd w:id="17"/>
+      <w:bookmarkEnd w:id="18"/>
     </w:p>
     <w:p>
       <w:pPr>
@@ -5874,14 +5870,14 @@
           <w:spacing w:val="0"/>
         </w:rPr>
       </w:pPr>
-      <w:bookmarkStart w:id="18" w:name="_Toc459973820"/>
+      <w:bookmarkStart w:id="19" w:name="_Toc468111847"/>
       <w:r>
         <w:rPr>
           <w:rFonts w:ascii="Tahoma" w:hAnsi="Tahoma" w:cs="Tahoma"/>
         </w:rPr>
         <w:t>Properties</w:t>
       </w:r>
-      <w:bookmarkEnd w:id="18"/>
+      <w:bookmarkEnd w:id="19"/>
     </w:p>
     <w:p>
       <w:pPr>
@@ -6052,14 +6048,14 @@
           <w:rFonts w:ascii="Tahoma" w:hAnsi="Tahoma" w:cs="Tahoma"/>
         </w:rPr>
       </w:pPr>
-      <w:bookmarkStart w:id="19" w:name="_Toc459973821"/>
+      <w:bookmarkStart w:id="20" w:name="_Toc468111848"/>
       <w:r>
         <w:rPr>
           <w:rFonts w:ascii="Tahoma" w:hAnsi="Tahoma" w:cs="Tahoma"/>
         </w:rPr>
         <w:t>Actions</w:t>
       </w:r>
-      <w:bookmarkEnd w:id="19"/>
+      <w:bookmarkEnd w:id="20"/>
     </w:p>
     <w:p>
       <w:pPr>
@@ -6861,7 +6857,7 @@
           <w:rFonts w:ascii="Tahoma" w:hAnsi="Tahoma" w:cs="Tahoma"/>
         </w:rPr>
       </w:pPr>
-      <w:bookmarkStart w:id="20" w:name="_Toc459973822"/>
+      <w:bookmarkStart w:id="21" w:name="_Toc468111849"/>
       <w:r>
         <w:rPr>
           <w:rFonts w:ascii="Tahoma" w:hAnsi="Tahoma" w:cs="Tahoma"/>
@@ -6869,7 +6865,7 @@
         <w:lastRenderedPageBreak/>
         <w:t>Alarm Algorithms</w:t>
       </w:r>
-      <w:bookmarkEnd w:id="20"/>
+      <w:bookmarkEnd w:id="21"/>
     </w:p>
     <w:p>
       <w:pPr>
@@ -6939,14 +6935,14 @@
           <w:rFonts w:ascii="Tahoma" w:hAnsi="Tahoma" w:cs="Tahoma"/>
         </w:rPr>
       </w:pPr>
-      <w:bookmarkStart w:id="21" w:name="_Toc459973823"/>
+      <w:bookmarkStart w:id="22" w:name="_Toc468111850"/>
       <w:r>
         <w:rPr>
           <w:rFonts w:ascii="Tahoma" w:hAnsi="Tahoma" w:cs="Tahoma"/>
         </w:rPr>
         <w:t>Properties</w:t>
       </w:r>
-      <w:bookmarkEnd w:id="21"/>
+      <w:bookmarkEnd w:id="22"/>
     </w:p>
     <w:p>
       <w:pPr>
@@ -7165,14 +7161,14 @@
           <w:rFonts w:ascii="Tahoma" w:hAnsi="Tahoma" w:cs="Tahoma"/>
         </w:rPr>
       </w:pPr>
-      <w:bookmarkStart w:id="22" w:name="_Toc459973824"/>
+      <w:bookmarkStart w:id="23" w:name="_Toc468111851"/>
       <w:r>
         <w:rPr>
           <w:rFonts w:ascii="Tahoma" w:hAnsi="Tahoma" w:cs="Tahoma"/>
         </w:rPr>
         <w:t>Actions</w:t>
       </w:r>
-      <w:bookmarkEnd w:id="22"/>
+      <w:bookmarkEnd w:id="23"/>
     </w:p>
     <w:p>
       <w:pPr>
@@ -7257,7 +7253,7 @@
           <w:rFonts w:ascii="Tahoma" w:hAnsi="Tahoma" w:cs="Tahoma"/>
         </w:rPr>
       </w:pPr>
-      <w:bookmarkStart w:id="23" w:name="_Toc459973825"/>
+      <w:bookmarkStart w:id="24" w:name="_Toc468111852"/>
       <w:r>
         <w:rPr>
           <w:rFonts w:ascii="Tahoma" w:hAnsi="Tahoma" w:cs="Tahoma"/>
@@ -7265,7 +7261,7 @@
         <w:lastRenderedPageBreak/>
         <w:t>Alarm Watch</w:t>
       </w:r>
-      <w:bookmarkEnd w:id="23"/>
+      <w:bookmarkEnd w:id="24"/>
     </w:p>
     <w:p>
       <w:pPr>
@@ -7287,14 +7283,14 @@
           <w:rFonts w:ascii="Tahoma" w:hAnsi="Tahoma" w:cs="Tahoma"/>
         </w:rPr>
       </w:pPr>
-      <w:bookmarkStart w:id="24" w:name="_Toc459973826"/>
+      <w:bookmarkStart w:id="25" w:name="_Toc468111853"/>
       <w:r>
         <w:rPr>
           <w:rFonts w:ascii="Tahoma" w:hAnsi="Tahoma" w:cs="Tahoma"/>
         </w:rPr>
         <w:t>Properties</w:t>
       </w:r>
-      <w:bookmarkEnd w:id="24"/>
+      <w:bookmarkEnd w:id="25"/>
     </w:p>
     <w:p>
       <w:pPr>
@@ -7463,14 +7459,14 @@
           <w:rFonts w:ascii="Tahoma" w:hAnsi="Tahoma" w:cs="Tahoma"/>
         </w:rPr>
       </w:pPr>
-      <w:bookmarkStart w:id="25" w:name="_Toc459973827"/>
+      <w:bookmarkStart w:id="26" w:name="_Toc468111854"/>
       <w:r>
         <w:rPr>
           <w:rFonts w:ascii="Tahoma" w:hAnsi="Tahoma" w:cs="Tahoma"/>
         </w:rPr>
         <w:t>Actions</w:t>
       </w:r>
-      <w:bookmarkEnd w:id="25"/>
+      <w:bookmarkEnd w:id="26"/>
     </w:p>
     <w:p>
       <w:pPr>
@@ -7535,14 +7531,14 @@
           <w:rFonts w:ascii="Tahoma" w:hAnsi="Tahoma" w:cs="Tahoma"/>
         </w:rPr>
       </w:pPr>
-      <w:bookmarkStart w:id="26" w:name="_Toc459973828"/>
+      <w:bookmarkStart w:id="27" w:name="_Toc468111855"/>
       <w:r>
         <w:rPr>
           <w:rFonts w:ascii="Tahoma" w:hAnsi="Tahoma" w:cs="Tahoma"/>
         </w:rPr>
         <w:t>Alarm Record</w:t>
       </w:r>
-      <w:bookmarkEnd w:id="26"/>
+      <w:bookmarkEnd w:id="27"/>
     </w:p>
     <w:p>
       <w:pPr>
@@ -7570,7 +7566,7 @@
           <w:rFonts w:ascii="Tahoma" w:hAnsi="Tahoma" w:cs="Tahoma"/>
         </w:rPr>
       </w:pPr>
-      <w:bookmarkStart w:id="27" w:name="_Toc459973829"/>
+      <w:bookmarkStart w:id="28" w:name="_Toc468111856"/>
       <w:r>
         <w:rPr>
           <w:rFonts w:ascii="Tahoma" w:hAnsi="Tahoma" w:cs="Tahoma"/>
@@ -7583,7 +7579,7 @@
         </w:rPr>
         <w:t>roperties</w:t>
       </w:r>
-      <w:bookmarkEnd w:id="27"/>
+      <w:bookmarkEnd w:id="28"/>
     </w:p>
     <w:p>
       <w:pPr>
@@ -7837,6 +7833,24 @@
     </w:p>
     <w:p>
       <w:pPr>
+        <w:pStyle w:val="ListParagraph"/>
+        <w:numPr>
+          <w:ilvl w:val="0"/>
+          <w:numId w:val="1"/>
+        </w:numPr>
+        <w:rPr>
+          <w:rFonts w:ascii="Tahoma" w:hAnsi="Tahoma" w:cs="Tahoma"/>
+        </w:rPr>
+      </w:pPr>
+      <w:r>
+        <w:rPr>
+          <w:rFonts w:ascii="Tahoma" w:hAnsi="Tahoma" w:cs="Tahoma"/>
+        </w:rPr>
+        <w:t>Watch Path – The path of the algorithm watch that created the alarm, or null if the alarm was created another way.</w:t>
+      </w:r>
+    </w:p>
+    <w:p>
+      <w:pPr>
         <w:rPr>
           <w:rFonts w:ascii="Tahoma" w:hAnsi="Tahoma" w:cs="Tahoma"/>
         </w:rPr>
@@ -7866,7 +7880,7 @@
           <w:rFonts w:ascii="Tahoma" w:hAnsi="Tahoma" w:cs="Tahoma"/>
         </w:rPr>
       </w:pPr>
-      <w:bookmarkStart w:id="28" w:name="_Toc459973830"/>
+      <w:bookmarkStart w:id="29" w:name="_Toc468111857"/>
       <w:r>
         <w:rPr>
           <w:rFonts w:ascii="Tahoma" w:hAnsi="Tahoma" w:cs="Tahoma"/>
@@ -7874,7 +7888,7 @@
         <w:lastRenderedPageBreak/>
         <w:t>Boolean Algorithm</w:t>
       </w:r>
-      <w:bookmarkEnd w:id="28"/>
+      <w:bookmarkEnd w:id="29"/>
     </w:p>
     <w:p>
       <w:pPr>
@@ -7910,14 +7924,14 @@
           <w:rFonts w:ascii="Tahoma" w:hAnsi="Tahoma" w:cs="Tahoma"/>
         </w:rPr>
       </w:pPr>
-      <w:bookmarkStart w:id="29" w:name="_Toc459973831"/>
+      <w:bookmarkStart w:id="30" w:name="_Toc468111858"/>
       <w:r>
         <w:rPr>
           <w:rFonts w:ascii="Tahoma" w:hAnsi="Tahoma" w:cs="Tahoma"/>
         </w:rPr>
         <w:t>Properties</w:t>
       </w:r>
-      <w:bookmarkEnd w:id="29"/>
+      <w:bookmarkEnd w:id="30"/>
     </w:p>
     <w:p>
       <w:pPr>
@@ -8029,22 +8043,6 @@
     </w:p>
     <w:p>
       <w:pPr>
-        <w:pStyle w:val="Heading3"/>
-        <w:rPr>
-          <w:rFonts w:ascii="Tahoma" w:hAnsi="Tahoma" w:cs="Tahoma"/>
-        </w:rPr>
-      </w:pPr>
-      <w:bookmarkStart w:id="30" w:name="_Toc459973832"/>
-      <w:r>
-        <w:rPr>
-          <w:rFonts w:ascii="Tahoma" w:hAnsi="Tahoma" w:cs="Tahoma"/>
-        </w:rPr>
-        <w:t>Actions</w:t>
-      </w:r>
-      <w:bookmarkEnd w:id="30"/>
-    </w:p>
-    <w:p>
-      <w:pPr>
         <w:pStyle w:val="ListParagraph"/>
         <w:numPr>
           <w:ilvl w:val="0"/>
@@ -8058,8 +8056,30 @@
         <w:rPr>
           <w:rFonts w:ascii="Tahoma" w:hAnsi="Tahoma" w:cs="Tahoma"/>
         </w:rPr>
-        <w:t>Add Watch – Takes path for subscription in the parent broker.</w:t>
-      </w:r>
+        <w:t xml:space="preserve">Message – The pattern used to generate the alarm message.  Use %s to have the </w:t>
+      </w:r>
+      <w:r>
+        <w:rPr>
+          <w:rFonts w:ascii="Tahoma" w:hAnsi="Tahoma" w:cs="Tahoma"/>
+        </w:rPr>
+        <w:t>value at the time of alarm creation inserted into the message.</w:t>
+      </w:r>
+    </w:p>
+    <w:p>
+      <w:pPr>
+        <w:pStyle w:val="Heading3"/>
+        <w:rPr>
+          <w:rFonts w:ascii="Tahoma" w:hAnsi="Tahoma" w:cs="Tahoma"/>
+        </w:rPr>
+      </w:pPr>
+      <w:bookmarkStart w:id="31" w:name="_Toc468111859"/>
+      <w:r>
+        <w:rPr>
+          <w:rFonts w:ascii="Tahoma" w:hAnsi="Tahoma" w:cs="Tahoma"/>
+        </w:rPr>
+        <w:t>Actions</w:t>
+      </w:r>
+      <w:bookmarkEnd w:id="31"/>
     </w:p>
     <w:p>
       <w:pPr>
@@ -8076,7 +8096,7 @@
         <w:rPr>
           <w:rFonts w:ascii="Tahoma" w:hAnsi="Tahoma" w:cs="Tahoma"/>
         </w:rPr>
-        <w:t>Delete Algorithm – Remove the algorithm from the parent alarm class.</w:t>
+        <w:t>Add Watch – Takes path for subscription in the parent broker.</w:t>
       </w:r>
     </w:p>
     <w:p>
@@ -8094,6 +8114,24 @@
         <w:rPr>
           <w:rFonts w:ascii="Tahoma" w:hAnsi="Tahoma" w:cs="Tahoma"/>
         </w:rPr>
+        <w:t>Delete Algorithm – Remove the algorithm from the parent alarm class.</w:t>
+      </w:r>
+    </w:p>
+    <w:p>
+      <w:pPr>
+        <w:pStyle w:val="ListParagraph"/>
+        <w:numPr>
+          <w:ilvl w:val="0"/>
+          <w:numId w:val="5"/>
+        </w:numPr>
+        <w:rPr>
+          <w:rFonts w:ascii="Tahoma" w:hAnsi="Tahoma" w:cs="Tahoma"/>
+        </w:rPr>
+      </w:pPr>
+      <w:r>
+        <w:rPr>
+          <w:rFonts w:ascii="Tahoma" w:hAnsi="Tahoma" w:cs="Tahoma"/>
+        </w:rPr>
         <w:t>Update All – Re-evaluate all child watches.</w:t>
       </w:r>
     </w:p>
@@ -8128,7 +8166,7 @@
           <w:rFonts w:ascii="Tahoma" w:hAnsi="Tahoma" w:cs="Tahoma"/>
         </w:rPr>
       </w:pPr>
-      <w:bookmarkStart w:id="31" w:name="_Toc459973833"/>
+      <w:bookmarkStart w:id="32" w:name="_Toc468111860"/>
       <w:r>
         <w:rPr>
           <w:rFonts w:ascii="Tahoma" w:hAnsi="Tahoma" w:cs="Tahoma"/>
@@ -8148,7 +8186,7 @@
         </w:rPr>
         <w:t>lgorithm</w:t>
       </w:r>
-      <w:bookmarkEnd w:id="31"/>
+      <w:bookmarkEnd w:id="32"/>
     </w:p>
     <w:p>
       <w:pPr>
@@ -8182,14 +8220,14 @@
           <w:rFonts w:ascii="Tahoma" w:hAnsi="Tahoma" w:cs="Tahoma"/>
         </w:rPr>
       </w:pPr>
-      <w:bookmarkStart w:id="32" w:name="_Toc459973834"/>
+      <w:bookmarkStart w:id="33" w:name="_Toc468111861"/>
       <w:r>
         <w:rPr>
           <w:rFonts w:ascii="Tahoma" w:hAnsi="Tahoma" w:cs="Tahoma"/>
         </w:rPr>
         <w:t>Properties</w:t>
       </w:r>
-      <w:bookmarkEnd w:id="32"/>
+      <w:bookmarkEnd w:id="33"/>
     </w:p>
     <w:p>
       <w:pPr>
@@ -8379,6 +8417,24 @@
     </w:p>
     <w:p>
       <w:pPr>
+        <w:pStyle w:val="ListParagraph"/>
+        <w:numPr>
+          <w:ilvl w:val="0"/>
+          <w:numId w:val="9"/>
+        </w:numPr>
+        <w:rPr>
+          <w:rFonts w:ascii="Tahoma" w:hAnsi="Tahoma" w:cs="Tahoma"/>
+        </w:rPr>
+      </w:pPr>
+      <w:r>
+        <w:rPr>
+          <w:rFonts w:ascii="Tahoma" w:hAnsi="Tahoma" w:cs="Tahoma"/>
+        </w:rPr>
+        <w:t>Message – The pattern used to generate the alarm message.  Use %s to have the value at the time of alarm creation inserted into the message.</w:t>
+      </w:r>
+    </w:p>
+    <w:p>
+      <w:pPr>
         <w:contextualSpacing/>
         <w:rPr>
           <w:rFonts w:ascii="Tahoma" w:hAnsi="Tahoma" w:cs="Tahoma"/>
@@ -8392,7 +8448,7 @@
           <w:rFonts w:ascii="Tahoma" w:hAnsi="Tahoma" w:cs="Tahoma"/>
         </w:rPr>
       </w:pPr>
-      <w:bookmarkStart w:id="33" w:name="_Toc459973835"/>
+      <w:bookmarkStart w:id="34" w:name="_Toc468111862"/>
       <w:r>
         <w:rPr>
           <w:rFonts w:ascii="Tahoma" w:hAnsi="Tahoma" w:cs="Tahoma"/>
@@ -8405,7 +8461,7 @@
         </w:rPr>
         <w:t>ctions</w:t>
       </w:r>
-      <w:bookmarkEnd w:id="33"/>
+      <w:bookmarkEnd w:id="34"/>
     </w:p>
     <w:p>
       <w:pPr>
@@ -8509,7 +8565,7 @@
           <w:rFonts w:ascii="Tahoma" w:hAnsi="Tahoma" w:cs="Tahoma"/>
         </w:rPr>
       </w:pPr>
-      <w:bookmarkStart w:id="34" w:name="_Toc459973836"/>
+      <w:bookmarkStart w:id="35" w:name="_Toc468111863"/>
       <w:r>
         <w:rPr>
           <w:rFonts w:ascii="Tahoma" w:hAnsi="Tahoma" w:cs="Tahoma"/>
@@ -8529,7 +8585,7 @@
         </w:rPr>
         <w:t>ervice</w:t>
       </w:r>
-      <w:bookmarkEnd w:id="34"/>
+      <w:bookmarkEnd w:id="35"/>
     </w:p>
     <w:p>
       <w:pPr>
@@ -8551,7 +8607,7 @@
           <w:rFonts w:ascii="Tahoma" w:hAnsi="Tahoma" w:cs="Tahoma"/>
         </w:rPr>
       </w:pPr>
-      <w:bookmarkStart w:id="35" w:name="_Toc459973837"/>
+      <w:bookmarkStart w:id="36" w:name="_Toc468111864"/>
       <w:r>
         <w:rPr>
           <w:rFonts w:ascii="Tahoma" w:hAnsi="Tahoma" w:cs="Tahoma"/>
@@ -8564,7 +8620,7 @@
         </w:rPr>
         <w:t>roperties</w:t>
       </w:r>
-      <w:bookmarkEnd w:id="35"/>
+      <w:bookmarkEnd w:id="36"/>
     </w:p>
     <w:p>
       <w:pPr>
@@ -8685,14 +8741,14 @@
           <w:rFonts w:ascii="Tahoma" w:hAnsi="Tahoma" w:cs="Tahoma"/>
         </w:rPr>
       </w:pPr>
-      <w:bookmarkStart w:id="36" w:name="_Toc459973838"/>
+      <w:bookmarkStart w:id="37" w:name="_Toc468111865"/>
       <w:r>
         <w:rPr>
           <w:rFonts w:ascii="Tahoma" w:hAnsi="Tahoma" w:cs="Tahoma"/>
         </w:rPr>
         <w:t>Stale Algorithm</w:t>
       </w:r>
-      <w:bookmarkEnd w:id="36"/>
+      <w:bookmarkEnd w:id="37"/>
     </w:p>
     <w:p>
       <w:pPr>
@@ -8726,14 +8782,14 @@
           <w:rFonts w:ascii="Tahoma" w:hAnsi="Tahoma" w:cs="Tahoma"/>
         </w:rPr>
       </w:pPr>
-      <w:bookmarkStart w:id="37" w:name="_Toc459973839"/>
+      <w:bookmarkStart w:id="38" w:name="_Toc468111866"/>
       <w:r>
         <w:rPr>
           <w:rFonts w:ascii="Tahoma" w:hAnsi="Tahoma" w:cs="Tahoma"/>
         </w:rPr>
         <w:t>Properties</w:t>
       </w:r>
-      <w:bookmarkEnd w:id="37"/>
+      <w:bookmarkEnd w:id="38"/>
     </w:p>
     <w:p>
       <w:pPr>
@@ -8881,19 +8937,37 @@
     </w:p>
     <w:p>
       <w:pPr>
+        <w:pStyle w:val="ListParagraph"/>
+        <w:numPr>
+          <w:ilvl w:val="0"/>
+          <w:numId w:val="5"/>
+        </w:numPr>
+        <w:rPr>
+          <w:rFonts w:ascii="Tahoma" w:hAnsi="Tahoma" w:cs="Tahoma"/>
+        </w:rPr>
+      </w:pPr>
+      <w:r>
+        <w:rPr>
+          <w:rFonts w:ascii="Tahoma" w:hAnsi="Tahoma" w:cs="Tahoma"/>
+        </w:rPr>
+        <w:t>Message – The pattern used to generate the alarm message.  Use %s to have the value at the time of alarm creation inserted into the message.</w:t>
+      </w:r>
+    </w:p>
+    <w:p>
+      <w:pPr>
         <w:pStyle w:val="Heading3"/>
         <w:rPr>
           <w:rFonts w:ascii="Tahoma" w:hAnsi="Tahoma" w:cs="Tahoma"/>
         </w:rPr>
       </w:pPr>
-      <w:bookmarkStart w:id="38" w:name="_Toc459973840"/>
+      <w:bookmarkStart w:id="39" w:name="_Toc468111867"/>
       <w:r>
         <w:rPr>
           <w:rFonts w:ascii="Tahoma" w:hAnsi="Tahoma" w:cs="Tahoma"/>
         </w:rPr>
         <w:t>Actions</w:t>
       </w:r>
-      <w:bookmarkEnd w:id="38"/>
+      <w:bookmarkEnd w:id="39"/>
     </w:p>
     <w:p>
       <w:pPr>
@@ -8974,7 +9048,7 @@
           <w:rFonts w:ascii="Tahoma" w:hAnsi="Tahoma" w:cs="Tahoma"/>
         </w:rPr>
       </w:pPr>
-      <w:bookmarkStart w:id="39" w:name="_Toc459973841"/>
+      <w:bookmarkStart w:id="40" w:name="_Toc468111868"/>
       <w:r>
         <w:rPr>
           <w:rFonts w:ascii="Tahoma" w:hAnsi="Tahoma" w:cs="Tahoma"/>
@@ -8988,7 +9062,7 @@
         </w:rPr>
         <w:t xml:space="preserve"> Algorithm</w:t>
       </w:r>
-      <w:bookmarkEnd w:id="39"/>
+      <w:bookmarkEnd w:id="40"/>
     </w:p>
     <w:p>
       <w:pPr>
@@ -9028,14 +9102,14 @@
           <w:rFonts w:ascii="Tahoma" w:hAnsi="Tahoma" w:cs="Tahoma"/>
         </w:rPr>
       </w:pPr>
-      <w:bookmarkStart w:id="40" w:name="_Toc459973842"/>
+      <w:bookmarkStart w:id="41" w:name="_Toc468111869"/>
       <w:r>
         <w:rPr>
           <w:rFonts w:ascii="Tahoma" w:hAnsi="Tahoma" w:cs="Tahoma"/>
         </w:rPr>
         <w:t>Properties</w:t>
       </w:r>
-      <w:bookmarkEnd w:id="40"/>
+      <w:bookmarkEnd w:id="41"/>
     </w:p>
     <w:p>
       <w:pPr>
@@ -9215,19 +9289,37 @@
     </w:p>
     <w:p>
       <w:pPr>
+        <w:pStyle w:val="ListParagraph"/>
+        <w:numPr>
+          <w:ilvl w:val="0"/>
+          <w:numId w:val="5"/>
+        </w:numPr>
+        <w:rPr>
+          <w:rFonts w:ascii="Tahoma" w:hAnsi="Tahoma" w:cs="Tahoma"/>
+        </w:rPr>
+      </w:pPr>
+      <w:r>
+        <w:rPr>
+          <w:rFonts w:ascii="Tahoma" w:hAnsi="Tahoma" w:cs="Tahoma"/>
+        </w:rPr>
+        <w:t>Message – The pattern used to generate the alarm message.  Use %s to have the value at the time of alarm creation inserted into the message.</w:t>
+      </w:r>
+    </w:p>
+    <w:p>
+      <w:pPr>
         <w:pStyle w:val="Heading3"/>
         <w:rPr>
           <w:rFonts w:ascii="Tahoma" w:hAnsi="Tahoma" w:cs="Tahoma"/>
         </w:rPr>
       </w:pPr>
-      <w:bookmarkStart w:id="41" w:name="_Toc459973843"/>
+      <w:bookmarkStart w:id="42" w:name="_Toc468111870"/>
       <w:r>
         <w:rPr>
           <w:rFonts w:ascii="Tahoma" w:hAnsi="Tahoma" w:cs="Tahoma"/>
         </w:rPr>
         <w:t>Actions</w:t>
       </w:r>
-      <w:bookmarkEnd w:id="41"/>
+      <w:bookmarkEnd w:id="42"/>
     </w:p>
     <w:p>
       <w:pPr>
@@ -9315,7 +9407,7 @@
           <w:rFonts w:ascii="Tahoma" w:hAnsi="Tahoma" w:cs="Tahoma"/>
         </w:rPr>
       </w:pPr>
-      <w:bookmarkStart w:id="42" w:name="_Toc459973844"/>
+      <w:bookmarkStart w:id="43" w:name="_Toc468111871"/>
       <w:r>
         <w:rPr>
           <w:rFonts w:ascii="Tahoma" w:hAnsi="Tahoma" w:cs="Tahoma"/>
@@ -9323,7 +9415,7 @@
         <w:lastRenderedPageBreak/>
         <w:t>Creating a Custom Alarm Link</w:t>
       </w:r>
-      <w:bookmarkEnd w:id="42"/>
+      <w:bookmarkEnd w:id="43"/>
     </w:p>
     <w:p>
       <w:pPr>
@@ -9875,15 +9967,7 @@
         <w:rPr>
           <w:rFonts w:ascii="Tahoma" w:hAnsi="Tahoma" w:cs="Tahoma"/>
         </w:rPr>
-        <w:t>ord.dsa.iot.ala</w:t>
-      </w:r>
-      <w:bookmarkStart w:id="43" w:name="_GoBack"/>
-      <w:bookmarkEnd w:id="43"/>
-      <w:r>
-        <w:rPr>
-          <w:rFonts w:ascii="Tahoma" w:hAnsi="Tahoma" w:cs="Tahoma"/>
-        </w:rPr>
-        <w:t>rm.jdbc.H2Main</w:t>
+        <w:t>ord.dsa.iot.alarm.jdbc.H2Main</w:t>
       </w:r>
     </w:p>
     <w:sectPr>
@@ -9929,7 +10013,7 @@
       <w:pStyle w:val="Footer"/>
     </w:pPr>
     <w:r>
-      <w:t>October 3, 2016</w:t>
+      <w:t>November 28, 2016</w:t>
     </w:r>
   </w:p>
 </w:ftr>
@@ -13190,7 +13274,7 @@
 </file>
 
 <file path=customXml/itemProps1.xml><?xml version="1.0" encoding="utf-8"?>
-<ds:datastoreItem xmlns:ds="http://schemas.openxmlformats.org/officeDocument/2006/customXml" ds:itemID="{9DBFF7B3-21FF-40B4-8D15-159095E954CE}">
+<ds:datastoreItem xmlns:ds="http://schemas.openxmlformats.org/officeDocument/2006/customXml" ds:itemID="{4DB979D2-287B-412D-83D3-DF6B69CC7AE0}">
   <ds:schemaRefs>
     <ds:schemaRef ds:uri="http://schemas.openxmlformats.org/officeDocument/2006/bibliography"/>
   </ds:schemaRefs>

</xml_diff>

<commit_message>
0.6.0 - All table column names changed: replaced spaces with underscores. - Added two new columns: Is_Normal and Is_Acknowledged - Now multiple watches can subscribe to the same path.
</commit_message>
<xml_diff>
--- a/Alarm-Link-User-Guide.docx
+++ b/Alarm-Link-User-Guide.docx
@@ -35,8 +35,6 @@
         </w:rPr>
         <w:t>dslink-java-alarm</w:t>
       </w:r>
-      <w:bookmarkStart w:id="0" w:name="_GoBack"/>
-      <w:bookmarkEnd w:id="0"/>
     </w:p>
     <w:sdt>
       <w:sdtPr>
@@ -106,7 +104,7 @@
             </w:rPr>
             <w:fldChar w:fldCharType="separate"/>
           </w:r>
-          <w:hyperlink w:anchor="_Toc468111829" w:history="1">
+          <w:hyperlink w:anchor="_Toc469321528" w:history="1">
             <w:r>
               <w:rPr>
                 <w:rStyle w:val="Hyperlink"/>
@@ -134,7 +132,7 @@
                 <w:noProof/>
                 <w:webHidden/>
               </w:rPr>
-              <w:instrText xml:space="preserve"> PAGEREF _Toc468111829 \h </w:instrText>
+              <w:instrText xml:space="preserve"> PAGEREF _Toc469321528 \h </w:instrText>
             </w:r>
             <w:r>
               <w:rPr>
@@ -177,7 +175,7 @@
               <w:szCs w:val="22"/>
             </w:rPr>
           </w:pPr>
-          <w:hyperlink w:anchor="_Toc468111830" w:history="1">
+          <w:hyperlink w:anchor="_Toc469321529" w:history="1">
             <w:r>
               <w:rPr>
                 <w:rStyle w:val="Hyperlink"/>
@@ -205,7 +203,7 @@
                 <w:noProof/>
                 <w:webHidden/>
               </w:rPr>
-              <w:instrText xml:space="preserve"> PAGEREF _Toc468111830 \h </w:instrText>
+              <w:instrText xml:space="preserve"> PAGEREF _Toc469321529 \h </w:instrText>
             </w:r>
             <w:r>
               <w:rPr>
@@ -248,7 +246,7 @@
               <w:szCs w:val="22"/>
             </w:rPr>
           </w:pPr>
-          <w:hyperlink w:anchor="_Toc468111831" w:history="1">
+          <w:hyperlink w:anchor="_Toc469321530" w:history="1">
             <w:r>
               <w:rPr>
                 <w:rStyle w:val="Hyperlink"/>
@@ -276,7 +274,7 @@
                 <w:noProof/>
                 <w:webHidden/>
               </w:rPr>
-              <w:instrText xml:space="preserve"> PAGEREF _Toc468111831 \h </w:instrText>
+              <w:instrText xml:space="preserve"> PAGEREF _Toc469321530 \h </w:instrText>
             </w:r>
             <w:r>
               <w:rPr>
@@ -319,7 +317,7 @@
               <w:szCs w:val="22"/>
             </w:rPr>
           </w:pPr>
-          <w:hyperlink w:anchor="_Toc468111832" w:history="1">
+          <w:hyperlink w:anchor="_Toc469321531" w:history="1">
             <w:r>
               <w:rPr>
                 <w:rStyle w:val="Hyperlink"/>
@@ -347,7 +345,7 @@
                 <w:noProof/>
                 <w:webHidden/>
               </w:rPr>
-              <w:instrText xml:space="preserve"> PAGEREF _Toc468111832 \h </w:instrText>
+              <w:instrText xml:space="preserve"> PAGEREF _Toc469321531 \h </w:instrText>
             </w:r>
             <w:r>
               <w:rPr>
@@ -390,7 +388,7 @@
               <w:szCs w:val="22"/>
             </w:rPr>
           </w:pPr>
-          <w:hyperlink w:anchor="_Toc468111833" w:history="1">
+          <w:hyperlink w:anchor="_Toc469321532" w:history="1">
             <w:r>
               <w:rPr>
                 <w:rStyle w:val="Hyperlink"/>
@@ -418,7 +416,7 @@
                 <w:noProof/>
                 <w:webHidden/>
               </w:rPr>
-              <w:instrText xml:space="preserve"> PAGEREF _Toc468111833 \h </w:instrText>
+              <w:instrText xml:space="preserve"> PAGEREF _Toc469321532 \h </w:instrText>
             </w:r>
             <w:r>
               <w:rPr>
@@ -461,7 +459,7 @@
               <w:szCs w:val="22"/>
             </w:rPr>
           </w:pPr>
-          <w:hyperlink w:anchor="_Toc468111834" w:history="1">
+          <w:hyperlink w:anchor="_Toc469321533" w:history="1">
             <w:r>
               <w:rPr>
                 <w:rStyle w:val="Hyperlink"/>
@@ -489,7 +487,7 @@
                 <w:noProof/>
                 <w:webHidden/>
               </w:rPr>
-              <w:instrText xml:space="preserve"> PAGEREF _Toc468111834 \h </w:instrText>
+              <w:instrText xml:space="preserve"> PAGEREF _Toc469321533 \h </w:instrText>
             </w:r>
             <w:r>
               <w:rPr>
@@ -532,7 +530,7 @@
               <w:szCs w:val="22"/>
             </w:rPr>
           </w:pPr>
-          <w:hyperlink w:anchor="_Toc468111835" w:history="1">
+          <w:hyperlink w:anchor="_Toc469321534" w:history="1">
             <w:r>
               <w:rPr>
                 <w:rStyle w:val="Hyperlink"/>
@@ -560,7 +558,7 @@
                 <w:noProof/>
                 <w:webHidden/>
               </w:rPr>
-              <w:instrText xml:space="preserve"> PAGEREF _Toc468111835 \h </w:instrText>
+              <w:instrText xml:space="preserve"> PAGEREF _Toc469321534 \h </w:instrText>
             </w:r>
             <w:r>
               <w:rPr>
@@ -603,7 +601,7 @@
               <w:szCs w:val="22"/>
             </w:rPr>
           </w:pPr>
-          <w:hyperlink w:anchor="_Toc468111836" w:history="1">
+          <w:hyperlink w:anchor="_Toc469321535" w:history="1">
             <w:r>
               <w:rPr>
                 <w:rStyle w:val="Hyperlink"/>
@@ -631,7 +629,7 @@
                 <w:noProof/>
                 <w:webHidden/>
               </w:rPr>
-              <w:instrText xml:space="preserve"> PAGEREF _Toc468111836 \h </w:instrText>
+              <w:instrText xml:space="preserve"> PAGEREF _Toc469321535 \h </w:instrText>
             </w:r>
             <w:r>
               <w:rPr>
@@ -674,7 +672,7 @@
               <w:szCs w:val="22"/>
             </w:rPr>
           </w:pPr>
-          <w:hyperlink w:anchor="_Toc468111837" w:history="1">
+          <w:hyperlink w:anchor="_Toc469321536" w:history="1">
             <w:r>
               <w:rPr>
                 <w:rStyle w:val="Hyperlink"/>
@@ -702,7 +700,7 @@
                 <w:noProof/>
                 <w:webHidden/>
               </w:rPr>
-              <w:instrText xml:space="preserve"> PAGEREF _Toc468111837 \h </w:instrText>
+              <w:instrText xml:space="preserve"> PAGEREF _Toc469321536 \h </w:instrText>
             </w:r>
             <w:r>
               <w:rPr>
@@ -745,7 +743,7 @@
               <w:szCs w:val="22"/>
             </w:rPr>
           </w:pPr>
-          <w:hyperlink w:anchor="_Toc468111838" w:history="1">
+          <w:hyperlink w:anchor="_Toc469321537" w:history="1">
             <w:r>
               <w:rPr>
                 <w:rStyle w:val="Hyperlink"/>
@@ -773,7 +771,7 @@
                 <w:noProof/>
                 <w:webHidden/>
               </w:rPr>
-              <w:instrText xml:space="preserve"> PAGEREF _Toc468111838 \h </w:instrText>
+              <w:instrText xml:space="preserve"> PAGEREF _Toc469321537 \h </w:instrText>
             </w:r>
             <w:r>
               <w:rPr>
@@ -816,7 +814,7 @@
               <w:szCs w:val="22"/>
             </w:rPr>
           </w:pPr>
-          <w:hyperlink w:anchor="_Toc468111839" w:history="1">
+          <w:hyperlink w:anchor="_Toc469321538" w:history="1">
             <w:r>
               <w:rPr>
                 <w:rStyle w:val="Hyperlink"/>
@@ -844,7 +842,7 @@
                 <w:noProof/>
                 <w:webHidden/>
               </w:rPr>
-              <w:instrText xml:space="preserve"> PAGEREF _Toc468111839 \h </w:instrText>
+              <w:instrText xml:space="preserve"> PAGEREF _Toc469321538 \h </w:instrText>
             </w:r>
             <w:r>
               <w:rPr>
@@ -887,7 +885,7 @@
               <w:szCs w:val="22"/>
             </w:rPr>
           </w:pPr>
-          <w:hyperlink w:anchor="_Toc468111840" w:history="1">
+          <w:hyperlink w:anchor="_Toc469321539" w:history="1">
             <w:r>
               <w:rPr>
                 <w:rStyle w:val="Hyperlink"/>
@@ -915,7 +913,7 @@
                 <w:noProof/>
                 <w:webHidden/>
               </w:rPr>
-              <w:instrText xml:space="preserve"> PAGEREF _Toc468111840 \h </w:instrText>
+              <w:instrText xml:space="preserve"> PAGEREF _Toc469321539 \h </w:instrText>
             </w:r>
             <w:r>
               <w:rPr>
@@ -958,7 +956,7 @@
               <w:szCs w:val="22"/>
             </w:rPr>
           </w:pPr>
-          <w:hyperlink w:anchor="_Toc468111841" w:history="1">
+          <w:hyperlink w:anchor="_Toc469321540" w:history="1">
             <w:r>
               <w:rPr>
                 <w:rStyle w:val="Hyperlink"/>
@@ -986,7 +984,7 @@
                 <w:noProof/>
                 <w:webHidden/>
               </w:rPr>
-              <w:instrText xml:space="preserve"> PAGEREF _Toc468111841 \h </w:instrText>
+              <w:instrText xml:space="preserve"> PAGEREF _Toc469321540 \h </w:instrText>
             </w:r>
             <w:r>
               <w:rPr>
@@ -1029,7 +1027,7 @@
               <w:szCs w:val="22"/>
             </w:rPr>
           </w:pPr>
-          <w:hyperlink w:anchor="_Toc468111842" w:history="1">
+          <w:hyperlink w:anchor="_Toc469321541" w:history="1">
             <w:r>
               <w:rPr>
                 <w:rStyle w:val="Hyperlink"/>
@@ -1057,7 +1055,7 @@
                 <w:noProof/>
                 <w:webHidden/>
               </w:rPr>
-              <w:instrText xml:space="preserve"> PAGEREF _Toc468111842 \h </w:instrText>
+              <w:instrText xml:space="preserve"> PAGEREF _Toc469321541 \h </w:instrText>
             </w:r>
             <w:r>
               <w:rPr>
@@ -1100,7 +1098,7 @@
               <w:szCs w:val="22"/>
             </w:rPr>
           </w:pPr>
-          <w:hyperlink w:anchor="_Toc468111843" w:history="1">
+          <w:hyperlink w:anchor="_Toc469321542" w:history="1">
             <w:r>
               <w:rPr>
                 <w:rStyle w:val="Hyperlink"/>
@@ -1128,7 +1126,7 @@
                 <w:noProof/>
                 <w:webHidden/>
               </w:rPr>
-              <w:instrText xml:space="preserve"> PAGEREF _Toc468111843 \h </w:instrText>
+              <w:instrText xml:space="preserve"> PAGEREF _Toc469321542 \h </w:instrText>
             </w:r>
             <w:r>
               <w:rPr>
@@ -1171,7 +1169,7 @@
               <w:szCs w:val="22"/>
             </w:rPr>
           </w:pPr>
-          <w:hyperlink w:anchor="_Toc468111844" w:history="1">
+          <w:hyperlink w:anchor="_Toc469321543" w:history="1">
             <w:r>
               <w:rPr>
                 <w:rStyle w:val="Hyperlink"/>
@@ -1199,7 +1197,7 @@
                 <w:noProof/>
                 <w:webHidden/>
               </w:rPr>
-              <w:instrText xml:space="preserve"> PAGEREF _Toc468111844 \h </w:instrText>
+              <w:instrText xml:space="preserve"> PAGEREF _Toc469321543 \h </w:instrText>
             </w:r>
             <w:r>
               <w:rPr>
@@ -1242,7 +1240,7 @@
               <w:szCs w:val="22"/>
             </w:rPr>
           </w:pPr>
-          <w:hyperlink w:anchor="_Toc468111845" w:history="1">
+          <w:hyperlink w:anchor="_Toc469321544" w:history="1">
             <w:r>
               <w:rPr>
                 <w:rStyle w:val="Hyperlink"/>
@@ -1270,7 +1268,7 @@
                 <w:noProof/>
                 <w:webHidden/>
               </w:rPr>
-              <w:instrText xml:space="preserve"> PAGEREF _Toc468111845 \h </w:instrText>
+              <w:instrText xml:space="preserve"> PAGEREF _Toc469321544 \h </w:instrText>
             </w:r>
             <w:r>
               <w:rPr>
@@ -1313,7 +1311,7 @@
               <w:szCs w:val="22"/>
             </w:rPr>
           </w:pPr>
-          <w:hyperlink w:anchor="_Toc468111846" w:history="1">
+          <w:hyperlink w:anchor="_Toc469321545" w:history="1">
             <w:r>
               <w:rPr>
                 <w:rStyle w:val="Hyperlink"/>
@@ -1341,7 +1339,7 @@
                 <w:noProof/>
                 <w:webHidden/>
               </w:rPr>
-              <w:instrText xml:space="preserve"> PAGEREF _Toc468111846 \h </w:instrText>
+              <w:instrText xml:space="preserve"> PAGEREF _Toc469321545 \h </w:instrText>
             </w:r>
             <w:r>
               <w:rPr>
@@ -1384,7 +1382,7 @@
               <w:szCs w:val="22"/>
             </w:rPr>
           </w:pPr>
-          <w:hyperlink w:anchor="_Toc468111847" w:history="1">
+          <w:hyperlink w:anchor="_Toc469321546" w:history="1">
             <w:r>
               <w:rPr>
                 <w:rStyle w:val="Hyperlink"/>
@@ -1412,7 +1410,7 @@
                 <w:noProof/>
                 <w:webHidden/>
               </w:rPr>
-              <w:instrText xml:space="preserve"> PAGEREF _Toc468111847 \h </w:instrText>
+              <w:instrText xml:space="preserve"> PAGEREF _Toc469321546 \h </w:instrText>
             </w:r>
             <w:r>
               <w:rPr>
@@ -1455,7 +1453,7 @@
               <w:szCs w:val="22"/>
             </w:rPr>
           </w:pPr>
-          <w:hyperlink w:anchor="_Toc468111848" w:history="1">
+          <w:hyperlink w:anchor="_Toc469321547" w:history="1">
             <w:r>
               <w:rPr>
                 <w:rStyle w:val="Hyperlink"/>
@@ -1483,7 +1481,7 @@
                 <w:noProof/>
                 <w:webHidden/>
               </w:rPr>
-              <w:instrText xml:space="preserve"> PAGEREF _Toc468111848 \h </w:instrText>
+              <w:instrText xml:space="preserve"> PAGEREF _Toc469321547 \h </w:instrText>
             </w:r>
             <w:r>
               <w:rPr>
@@ -1526,7 +1524,7 @@
               <w:szCs w:val="22"/>
             </w:rPr>
           </w:pPr>
-          <w:hyperlink w:anchor="_Toc468111849" w:history="1">
+          <w:hyperlink w:anchor="_Toc469321548" w:history="1">
             <w:r>
               <w:rPr>
                 <w:rStyle w:val="Hyperlink"/>
@@ -1554,7 +1552,7 @@
                 <w:noProof/>
                 <w:webHidden/>
               </w:rPr>
-              <w:instrText xml:space="preserve"> PAGEREF _Toc468111849 \h </w:instrText>
+              <w:instrText xml:space="preserve"> PAGEREF _Toc469321548 \h </w:instrText>
             </w:r>
             <w:r>
               <w:rPr>
@@ -1597,7 +1595,7 @@
               <w:szCs w:val="22"/>
             </w:rPr>
           </w:pPr>
-          <w:hyperlink w:anchor="_Toc468111850" w:history="1">
+          <w:hyperlink w:anchor="_Toc469321549" w:history="1">
             <w:r>
               <w:rPr>
                 <w:rStyle w:val="Hyperlink"/>
@@ -1625,7 +1623,7 @@
                 <w:noProof/>
                 <w:webHidden/>
               </w:rPr>
-              <w:instrText xml:space="preserve"> PAGEREF _Toc468111850 \h </w:instrText>
+              <w:instrText xml:space="preserve"> PAGEREF _Toc469321549 \h </w:instrText>
             </w:r>
             <w:r>
               <w:rPr>
@@ -1668,7 +1666,7 @@
               <w:szCs w:val="22"/>
             </w:rPr>
           </w:pPr>
-          <w:hyperlink w:anchor="_Toc468111851" w:history="1">
+          <w:hyperlink w:anchor="_Toc469321550" w:history="1">
             <w:r>
               <w:rPr>
                 <w:rStyle w:val="Hyperlink"/>
@@ -1696,7 +1694,7 @@
                 <w:noProof/>
                 <w:webHidden/>
               </w:rPr>
-              <w:instrText xml:space="preserve"> PAGEREF _Toc468111851 \h </w:instrText>
+              <w:instrText xml:space="preserve"> PAGEREF _Toc469321550 \h </w:instrText>
             </w:r>
             <w:r>
               <w:rPr>
@@ -1739,7 +1737,7 @@
               <w:szCs w:val="22"/>
             </w:rPr>
           </w:pPr>
-          <w:hyperlink w:anchor="_Toc468111852" w:history="1">
+          <w:hyperlink w:anchor="_Toc469321551" w:history="1">
             <w:r>
               <w:rPr>
                 <w:rStyle w:val="Hyperlink"/>
@@ -1767,7 +1765,7 @@
                 <w:noProof/>
                 <w:webHidden/>
               </w:rPr>
-              <w:instrText xml:space="preserve"> PAGEREF _Toc468111852 \h </w:instrText>
+              <w:instrText xml:space="preserve"> PAGEREF _Toc469321551 \h </w:instrText>
             </w:r>
             <w:r>
               <w:rPr>
@@ -1810,7 +1808,7 @@
               <w:szCs w:val="22"/>
             </w:rPr>
           </w:pPr>
-          <w:hyperlink w:anchor="_Toc468111853" w:history="1">
+          <w:hyperlink w:anchor="_Toc469321552" w:history="1">
             <w:r>
               <w:rPr>
                 <w:rStyle w:val="Hyperlink"/>
@@ -1838,7 +1836,7 @@
                 <w:noProof/>
                 <w:webHidden/>
               </w:rPr>
-              <w:instrText xml:space="preserve"> PAGEREF _Toc468111853 \h </w:instrText>
+              <w:instrText xml:space="preserve"> PAGEREF _Toc469321552 \h </w:instrText>
             </w:r>
             <w:r>
               <w:rPr>
@@ -1881,7 +1879,7 @@
               <w:szCs w:val="22"/>
             </w:rPr>
           </w:pPr>
-          <w:hyperlink w:anchor="_Toc468111854" w:history="1">
+          <w:hyperlink w:anchor="_Toc469321553" w:history="1">
             <w:r>
               <w:rPr>
                 <w:rStyle w:val="Hyperlink"/>
@@ -1909,7 +1907,7 @@
                 <w:noProof/>
                 <w:webHidden/>
               </w:rPr>
-              <w:instrText xml:space="preserve"> PAGEREF _Toc468111854 \h </w:instrText>
+              <w:instrText xml:space="preserve"> PAGEREF _Toc469321553 \h </w:instrText>
             </w:r>
             <w:r>
               <w:rPr>
@@ -1952,7 +1950,7 @@
               <w:szCs w:val="22"/>
             </w:rPr>
           </w:pPr>
-          <w:hyperlink w:anchor="_Toc468111855" w:history="1">
+          <w:hyperlink w:anchor="_Toc469321554" w:history="1">
             <w:r>
               <w:rPr>
                 <w:rStyle w:val="Hyperlink"/>
@@ -1980,7 +1978,7 @@
                 <w:noProof/>
                 <w:webHidden/>
               </w:rPr>
-              <w:instrText xml:space="preserve"> PAGEREF _Toc468111855 \h </w:instrText>
+              <w:instrText xml:space="preserve"> PAGEREF _Toc469321554 \h </w:instrText>
             </w:r>
             <w:r>
               <w:rPr>
@@ -2023,7 +2021,7 @@
               <w:szCs w:val="22"/>
             </w:rPr>
           </w:pPr>
-          <w:hyperlink w:anchor="_Toc468111856" w:history="1">
+          <w:hyperlink w:anchor="_Toc469321555" w:history="1">
             <w:r>
               <w:rPr>
                 <w:rStyle w:val="Hyperlink"/>
@@ -2051,7 +2049,7 @@
                 <w:noProof/>
                 <w:webHidden/>
               </w:rPr>
-              <w:instrText xml:space="preserve"> PAGEREF _Toc468111856 \h </w:instrText>
+              <w:instrText xml:space="preserve"> PAGEREF _Toc469321555 \h </w:instrText>
             </w:r>
             <w:r>
               <w:rPr>
@@ -2094,7 +2092,7 @@
               <w:szCs w:val="22"/>
             </w:rPr>
           </w:pPr>
-          <w:hyperlink w:anchor="_Toc468111857" w:history="1">
+          <w:hyperlink w:anchor="_Toc469321556" w:history="1">
             <w:r>
               <w:rPr>
                 <w:rStyle w:val="Hyperlink"/>
@@ -2122,7 +2120,7 @@
                 <w:noProof/>
                 <w:webHidden/>
               </w:rPr>
-              <w:instrText xml:space="preserve"> PAGEREF _Toc468111857 \h </w:instrText>
+              <w:instrText xml:space="preserve"> PAGEREF _Toc469321556 \h </w:instrText>
             </w:r>
             <w:r>
               <w:rPr>
@@ -2165,7 +2163,7 @@
               <w:szCs w:val="22"/>
             </w:rPr>
           </w:pPr>
-          <w:hyperlink w:anchor="_Toc468111858" w:history="1">
+          <w:hyperlink w:anchor="_Toc469321557" w:history="1">
             <w:r>
               <w:rPr>
                 <w:rStyle w:val="Hyperlink"/>
@@ -2193,7 +2191,7 @@
                 <w:noProof/>
                 <w:webHidden/>
               </w:rPr>
-              <w:instrText xml:space="preserve"> PAGEREF _Toc468111858 \h </w:instrText>
+              <w:instrText xml:space="preserve"> PAGEREF _Toc469321557 \h </w:instrText>
             </w:r>
             <w:r>
               <w:rPr>
@@ -2236,7 +2234,7 @@
               <w:szCs w:val="22"/>
             </w:rPr>
           </w:pPr>
-          <w:hyperlink w:anchor="_Toc468111859" w:history="1">
+          <w:hyperlink w:anchor="_Toc469321558" w:history="1">
             <w:r>
               <w:rPr>
                 <w:rStyle w:val="Hyperlink"/>
@@ -2264,7 +2262,7 @@
                 <w:noProof/>
                 <w:webHidden/>
               </w:rPr>
-              <w:instrText xml:space="preserve"> PAGEREF _Toc468111859 \h </w:instrText>
+              <w:instrText xml:space="preserve"> PAGEREF _Toc469321558 \h </w:instrText>
             </w:r>
             <w:r>
               <w:rPr>
@@ -2307,7 +2305,7 @@
               <w:szCs w:val="22"/>
             </w:rPr>
           </w:pPr>
-          <w:hyperlink w:anchor="_Toc468111860" w:history="1">
+          <w:hyperlink w:anchor="_Toc469321559" w:history="1">
             <w:r>
               <w:rPr>
                 <w:rStyle w:val="Hyperlink"/>
@@ -2335,7 +2333,7 @@
                 <w:noProof/>
                 <w:webHidden/>
               </w:rPr>
-              <w:instrText xml:space="preserve"> PAGEREF _Toc468111860 \h </w:instrText>
+              <w:instrText xml:space="preserve"> PAGEREF _Toc469321559 \h </w:instrText>
             </w:r>
             <w:r>
               <w:rPr>
@@ -2378,7 +2376,7 @@
               <w:szCs w:val="22"/>
             </w:rPr>
           </w:pPr>
-          <w:hyperlink w:anchor="_Toc468111861" w:history="1">
+          <w:hyperlink w:anchor="_Toc469321560" w:history="1">
             <w:r>
               <w:rPr>
                 <w:rStyle w:val="Hyperlink"/>
@@ -2406,7 +2404,7 @@
                 <w:noProof/>
                 <w:webHidden/>
               </w:rPr>
-              <w:instrText xml:space="preserve"> PAGEREF _Toc468111861 \h </w:instrText>
+              <w:instrText xml:space="preserve"> PAGEREF _Toc469321560 \h </w:instrText>
             </w:r>
             <w:r>
               <w:rPr>
@@ -2449,7 +2447,7 @@
               <w:szCs w:val="22"/>
             </w:rPr>
           </w:pPr>
-          <w:hyperlink w:anchor="_Toc468111862" w:history="1">
+          <w:hyperlink w:anchor="_Toc469321561" w:history="1">
             <w:r>
               <w:rPr>
                 <w:rStyle w:val="Hyperlink"/>
@@ -2477,7 +2475,7 @@
                 <w:noProof/>
                 <w:webHidden/>
               </w:rPr>
-              <w:instrText xml:space="preserve"> PAGEREF _Toc468111862 \h </w:instrText>
+              <w:instrText xml:space="preserve"> PAGEREF _Toc469321561 \h </w:instrText>
             </w:r>
             <w:r>
               <w:rPr>
@@ -2520,7 +2518,7 @@
               <w:szCs w:val="22"/>
             </w:rPr>
           </w:pPr>
-          <w:hyperlink w:anchor="_Toc468111863" w:history="1">
+          <w:hyperlink w:anchor="_Toc469321562" w:history="1">
             <w:r>
               <w:rPr>
                 <w:rStyle w:val="Hyperlink"/>
@@ -2548,7 +2546,7 @@
                 <w:noProof/>
                 <w:webHidden/>
               </w:rPr>
-              <w:instrText xml:space="preserve"> PAGEREF _Toc468111863 \h </w:instrText>
+              <w:instrText xml:space="preserve"> PAGEREF _Toc469321562 \h </w:instrText>
             </w:r>
             <w:r>
               <w:rPr>
@@ -2591,7 +2589,7 @@
               <w:szCs w:val="22"/>
             </w:rPr>
           </w:pPr>
-          <w:hyperlink w:anchor="_Toc468111864" w:history="1">
+          <w:hyperlink w:anchor="_Toc469321563" w:history="1">
             <w:r>
               <w:rPr>
                 <w:rStyle w:val="Hyperlink"/>
@@ -2619,7 +2617,7 @@
                 <w:noProof/>
                 <w:webHidden/>
               </w:rPr>
-              <w:instrText xml:space="preserve"> PAGEREF _Toc468111864 \h </w:instrText>
+              <w:instrText xml:space="preserve"> PAGEREF _Toc469321563 \h </w:instrText>
             </w:r>
             <w:r>
               <w:rPr>
@@ -2662,7 +2660,7 @@
               <w:szCs w:val="22"/>
             </w:rPr>
           </w:pPr>
-          <w:hyperlink w:anchor="_Toc468111865" w:history="1">
+          <w:hyperlink w:anchor="_Toc469321564" w:history="1">
             <w:r>
               <w:rPr>
                 <w:rStyle w:val="Hyperlink"/>
@@ -2690,7 +2688,7 @@
                 <w:noProof/>
                 <w:webHidden/>
               </w:rPr>
-              <w:instrText xml:space="preserve"> PAGEREF _Toc468111865 \h </w:instrText>
+              <w:instrText xml:space="preserve"> PAGEREF _Toc469321564 \h </w:instrText>
             </w:r>
             <w:r>
               <w:rPr>
@@ -2733,7 +2731,7 @@
               <w:szCs w:val="22"/>
             </w:rPr>
           </w:pPr>
-          <w:hyperlink w:anchor="_Toc468111866" w:history="1">
+          <w:hyperlink w:anchor="_Toc469321565" w:history="1">
             <w:r>
               <w:rPr>
                 <w:rStyle w:val="Hyperlink"/>
@@ -2761,7 +2759,7 @@
                 <w:noProof/>
                 <w:webHidden/>
               </w:rPr>
-              <w:instrText xml:space="preserve"> PAGEREF _Toc468111866 \h </w:instrText>
+              <w:instrText xml:space="preserve"> PAGEREF _Toc469321565 \h </w:instrText>
             </w:r>
             <w:r>
               <w:rPr>
@@ -2804,7 +2802,7 @@
               <w:szCs w:val="22"/>
             </w:rPr>
           </w:pPr>
-          <w:hyperlink w:anchor="_Toc468111867" w:history="1">
+          <w:hyperlink w:anchor="_Toc469321566" w:history="1">
             <w:r>
               <w:rPr>
                 <w:rStyle w:val="Hyperlink"/>
@@ -2832,7 +2830,7 @@
                 <w:noProof/>
                 <w:webHidden/>
               </w:rPr>
-              <w:instrText xml:space="preserve"> PAGEREF _Toc468111867 \h </w:instrText>
+              <w:instrText xml:space="preserve"> PAGEREF _Toc469321566 \h </w:instrText>
             </w:r>
             <w:r>
               <w:rPr>
@@ -2875,7 +2873,7 @@
               <w:szCs w:val="22"/>
             </w:rPr>
           </w:pPr>
-          <w:hyperlink w:anchor="_Toc468111868" w:history="1">
+          <w:hyperlink w:anchor="_Toc469321567" w:history="1">
             <w:r>
               <w:rPr>
                 <w:rStyle w:val="Hyperlink"/>
@@ -2903,7 +2901,7 @@
                 <w:noProof/>
                 <w:webHidden/>
               </w:rPr>
-              <w:instrText xml:space="preserve"> PAGEREF _Toc468111868 \h </w:instrText>
+              <w:instrText xml:space="preserve"> PAGEREF _Toc469321567 \h </w:instrText>
             </w:r>
             <w:r>
               <w:rPr>
@@ -2946,7 +2944,7 @@
               <w:szCs w:val="22"/>
             </w:rPr>
           </w:pPr>
-          <w:hyperlink w:anchor="_Toc468111869" w:history="1">
+          <w:hyperlink w:anchor="_Toc469321568" w:history="1">
             <w:r>
               <w:rPr>
                 <w:rStyle w:val="Hyperlink"/>
@@ -2974,7 +2972,7 @@
                 <w:noProof/>
                 <w:webHidden/>
               </w:rPr>
-              <w:instrText xml:space="preserve"> PAGEREF _Toc468111869 \h </w:instrText>
+              <w:instrText xml:space="preserve"> PAGEREF _Toc469321568 \h </w:instrText>
             </w:r>
             <w:r>
               <w:rPr>
@@ -3017,7 +3015,7 @@
               <w:szCs w:val="22"/>
             </w:rPr>
           </w:pPr>
-          <w:hyperlink w:anchor="_Toc468111870" w:history="1">
+          <w:hyperlink w:anchor="_Toc469321569" w:history="1">
             <w:r>
               <w:rPr>
                 <w:rStyle w:val="Hyperlink"/>
@@ -3045,7 +3043,7 @@
                 <w:noProof/>
                 <w:webHidden/>
               </w:rPr>
-              <w:instrText xml:space="preserve"> PAGEREF _Toc468111870 \h </w:instrText>
+              <w:instrText xml:space="preserve"> PAGEREF _Toc469321569 \h </w:instrText>
             </w:r>
             <w:r>
               <w:rPr>
@@ -3088,7 +3086,7 @@
               <w:szCs w:val="22"/>
             </w:rPr>
           </w:pPr>
-          <w:hyperlink w:anchor="_Toc468111871" w:history="1">
+          <w:hyperlink w:anchor="_Toc469321570" w:history="1">
             <w:r>
               <w:rPr>
                 <w:rStyle w:val="Hyperlink"/>
@@ -3116,7 +3114,7 @@
                 <w:noProof/>
                 <w:webHidden/>
               </w:rPr>
-              <w:instrText xml:space="preserve"> PAGEREF _Toc468111871 \h </w:instrText>
+              <w:instrText xml:space="preserve"> PAGEREF _Toc469321570 \h </w:instrText>
             </w:r>
             <w:r>
               <w:rPr>
@@ -3192,6 +3190,8 @@
         </w:rPr>
         <w:br w:type="page"/>
       </w:r>
+      <w:bookmarkStart w:id="0" w:name="_GoBack"/>
+      <w:bookmarkEnd w:id="0"/>
     </w:p>
     <w:p>
       <w:pPr>
@@ -3200,7 +3200,7 @@
           <w:rFonts w:ascii="Tahoma" w:hAnsi="Tahoma" w:cs="Tahoma"/>
         </w:rPr>
       </w:pPr>
-      <w:bookmarkStart w:id="1" w:name="_Toc468111829"/>
+      <w:bookmarkStart w:id="1" w:name="_Toc469321528"/>
       <w:r>
         <w:rPr>
           <w:rFonts w:ascii="Tahoma" w:hAnsi="Tahoma" w:cs="Tahoma"/>
@@ -3304,7 +3304,7 @@
           <w:rFonts w:ascii="Tahoma" w:hAnsi="Tahoma" w:cs="Tahoma"/>
         </w:rPr>
       </w:pPr>
-      <w:bookmarkStart w:id="2" w:name="_Toc468111830"/>
+      <w:bookmarkStart w:id="2" w:name="_Toc469321529"/>
       <w:r>
         <w:rPr>
           <w:rFonts w:ascii="Tahoma" w:hAnsi="Tahoma" w:cs="Tahoma"/>
@@ -3479,7 +3479,7 @@
           <w:rFonts w:ascii="Tahoma" w:hAnsi="Tahoma" w:cs="Tahoma"/>
         </w:rPr>
       </w:pPr>
-      <w:bookmarkStart w:id="3" w:name="_Toc468111831"/>
+      <w:bookmarkStart w:id="3" w:name="_Toc469321530"/>
       <w:r>
         <w:rPr>
           <w:rFonts w:ascii="Tahoma" w:hAnsi="Tahoma" w:cs="Tahoma"/>
@@ -3715,7 +3715,7 @@
           <w:rFonts w:ascii="Tahoma" w:hAnsi="Tahoma" w:cs="Tahoma"/>
         </w:rPr>
       </w:pPr>
-      <w:bookmarkStart w:id="4" w:name="_Toc468111832"/>
+      <w:bookmarkStart w:id="4" w:name="_Toc469321531"/>
       <w:r>
         <w:rPr>
           <w:rFonts w:ascii="Tahoma" w:hAnsi="Tahoma" w:cs="Tahoma"/>
@@ -3745,7 +3745,7 @@
           <w:rFonts w:ascii="Tahoma" w:hAnsi="Tahoma" w:cs="Tahoma"/>
         </w:rPr>
       </w:pPr>
-      <w:bookmarkStart w:id="5" w:name="_Toc468111833"/>
+      <w:bookmarkStart w:id="5" w:name="_Toc469321532"/>
       <w:r>
         <w:rPr>
           <w:rFonts w:ascii="Tahoma" w:hAnsi="Tahoma" w:cs="Tahoma"/>
@@ -4067,7 +4067,7 @@
           <w:rFonts w:ascii="Tahoma" w:hAnsi="Tahoma" w:cs="Tahoma"/>
         </w:rPr>
       </w:pPr>
-      <w:bookmarkStart w:id="6" w:name="_Toc468111834"/>
+      <w:bookmarkStart w:id="6" w:name="_Toc469321533"/>
       <w:r>
         <w:rPr>
           <w:rFonts w:ascii="Tahoma" w:hAnsi="Tahoma" w:cs="Tahoma"/>
@@ -4169,7 +4169,7 @@
           <w:rFonts w:ascii="Tahoma" w:hAnsi="Tahoma" w:cs="Tahoma"/>
         </w:rPr>
       </w:pPr>
-      <w:bookmarkStart w:id="7" w:name="_Toc468111835"/>
+      <w:bookmarkStart w:id="7" w:name="_Toc469321534"/>
       <w:r>
         <w:rPr>
           <w:rFonts w:ascii="Tahoma" w:hAnsi="Tahoma" w:cs="Tahoma"/>
@@ -4281,7 +4281,7 @@
           <w:rFonts w:ascii="Tahoma" w:hAnsi="Tahoma" w:cs="Tahoma"/>
         </w:rPr>
       </w:pPr>
-      <w:bookmarkStart w:id="8" w:name="_Toc468111836"/>
+      <w:bookmarkStart w:id="8" w:name="_Toc469321535"/>
       <w:r>
         <w:rPr>
           <w:rFonts w:ascii="Tahoma" w:hAnsi="Tahoma" w:cs="Tahoma"/>
@@ -4411,7 +4411,7 @@
           <w:rFonts w:ascii="Tahoma" w:hAnsi="Tahoma" w:cs="Tahoma"/>
         </w:rPr>
       </w:pPr>
-      <w:bookmarkStart w:id="9" w:name="_Toc468111837"/>
+      <w:bookmarkStart w:id="9" w:name="_Toc469321536"/>
       <w:r>
         <w:rPr>
           <w:rFonts w:ascii="Tahoma" w:hAnsi="Tahoma" w:cs="Tahoma"/>
@@ -4441,7 +4441,7 @@
           <w:rFonts w:ascii="Tahoma" w:hAnsi="Tahoma" w:cs="Tahoma"/>
         </w:rPr>
       </w:pPr>
-      <w:bookmarkStart w:id="10" w:name="_Toc468111838"/>
+      <w:bookmarkStart w:id="10" w:name="_Toc469321537"/>
       <w:r>
         <w:rPr>
           <w:rFonts w:ascii="Tahoma" w:hAnsi="Tahoma" w:cs="Tahoma"/>
@@ -4482,7 +4482,7 @@
           <w:rFonts w:ascii="Tahoma" w:hAnsi="Tahoma" w:cs="Tahoma"/>
         </w:rPr>
       </w:pPr>
-      <w:bookmarkStart w:id="11" w:name="_Toc468111839"/>
+      <w:bookmarkStart w:id="11" w:name="_Toc469321538"/>
       <w:r>
         <w:rPr>
           <w:rFonts w:ascii="Tahoma" w:hAnsi="Tahoma" w:cs="Tahoma"/>
@@ -4523,7 +4523,7 @@
           <w:rFonts w:ascii="Tahoma" w:hAnsi="Tahoma" w:cs="Tahoma"/>
         </w:rPr>
       </w:pPr>
-      <w:bookmarkStart w:id="12" w:name="_Toc468111840"/>
+      <w:bookmarkStart w:id="12" w:name="_Toc469321539"/>
       <w:r>
         <w:rPr>
           <w:rFonts w:ascii="Tahoma" w:hAnsi="Tahoma" w:cs="Tahoma"/>
@@ -4576,7 +4576,7 @@
           <w:rFonts w:ascii="Tahoma" w:hAnsi="Tahoma" w:cs="Tahoma"/>
         </w:rPr>
       </w:pPr>
-      <w:bookmarkStart w:id="13" w:name="_Toc468111841"/>
+      <w:bookmarkStart w:id="13" w:name="_Toc469321540"/>
       <w:r>
         <w:rPr>
           <w:rFonts w:ascii="Tahoma" w:hAnsi="Tahoma" w:cs="Tahoma"/>
@@ -4629,7 +4629,7 @@
           <w:rFonts w:ascii="Tahoma" w:hAnsi="Tahoma" w:cs="Tahoma"/>
         </w:rPr>
       </w:pPr>
-      <w:bookmarkStart w:id="14" w:name="_Toc468111842"/>
+      <w:bookmarkStart w:id="14" w:name="_Toc469321541"/>
       <w:r>
         <w:rPr>
           <w:rFonts w:ascii="Tahoma" w:hAnsi="Tahoma" w:cs="Tahoma"/>
@@ -4684,7 +4684,7 @@
           <w:rFonts w:ascii="Tahoma" w:hAnsi="Tahoma" w:cs="Tahoma"/>
         </w:rPr>
       </w:pPr>
-      <w:bookmarkStart w:id="15" w:name="_Toc468111843"/>
+      <w:bookmarkStart w:id="15" w:name="_Toc469321542"/>
       <w:r>
         <w:rPr>
           <w:rFonts w:ascii="Tahoma" w:hAnsi="Tahoma" w:cs="Tahoma"/>
@@ -4761,7 +4761,7 @@
           <w:rFonts w:ascii="Tahoma" w:hAnsi="Tahoma" w:cs="Tahoma"/>
         </w:rPr>
       </w:pPr>
-      <w:bookmarkStart w:id="16" w:name="_Toc468111844"/>
+      <w:bookmarkStart w:id="16" w:name="_Toc469321543"/>
       <w:r>
         <w:rPr>
           <w:rFonts w:ascii="Tahoma" w:hAnsi="Tahoma" w:cs="Tahoma"/>
@@ -4795,7 +4795,7 @@
           <w:rFonts w:ascii="Tahoma" w:hAnsi="Tahoma" w:cs="Tahoma"/>
         </w:rPr>
       </w:pPr>
-      <w:bookmarkStart w:id="17" w:name="_Toc468111845"/>
+      <w:bookmarkStart w:id="17" w:name="_Toc469321544"/>
       <w:r>
         <w:rPr>
           <w:rFonts w:ascii="Tahoma" w:hAnsi="Tahoma" w:cs="Tahoma"/>
@@ -5788,7 +5788,7 @@
           <w:rFonts w:ascii="Tahoma" w:hAnsi="Tahoma" w:cs="Tahoma"/>
         </w:rPr>
       </w:pPr>
-      <w:bookmarkStart w:id="18" w:name="_Toc468111846"/>
+      <w:bookmarkStart w:id="18" w:name="_Toc469321545"/>
       <w:r>
         <w:rPr>
           <w:rFonts w:ascii="Tahoma" w:hAnsi="Tahoma" w:cs="Tahoma"/>
@@ -5870,7 +5870,7 @@
           <w:spacing w:val="0"/>
         </w:rPr>
       </w:pPr>
-      <w:bookmarkStart w:id="19" w:name="_Toc468111847"/>
+      <w:bookmarkStart w:id="19" w:name="_Toc469321546"/>
       <w:r>
         <w:rPr>
           <w:rFonts w:ascii="Tahoma" w:hAnsi="Tahoma" w:cs="Tahoma"/>
@@ -6048,7 +6048,7 @@
           <w:rFonts w:ascii="Tahoma" w:hAnsi="Tahoma" w:cs="Tahoma"/>
         </w:rPr>
       </w:pPr>
-      <w:bookmarkStart w:id="20" w:name="_Toc468111848"/>
+      <w:bookmarkStart w:id="20" w:name="_Toc469321547"/>
       <w:r>
         <w:rPr>
           <w:rFonts w:ascii="Tahoma" w:hAnsi="Tahoma" w:cs="Tahoma"/>
@@ -6857,7 +6857,7 @@
           <w:rFonts w:ascii="Tahoma" w:hAnsi="Tahoma" w:cs="Tahoma"/>
         </w:rPr>
       </w:pPr>
-      <w:bookmarkStart w:id="21" w:name="_Toc468111849"/>
+      <w:bookmarkStart w:id="21" w:name="_Toc469321548"/>
       <w:r>
         <w:rPr>
           <w:rFonts w:ascii="Tahoma" w:hAnsi="Tahoma" w:cs="Tahoma"/>
@@ -6935,7 +6935,7 @@
           <w:rFonts w:ascii="Tahoma" w:hAnsi="Tahoma" w:cs="Tahoma"/>
         </w:rPr>
       </w:pPr>
-      <w:bookmarkStart w:id="22" w:name="_Toc468111850"/>
+      <w:bookmarkStart w:id="22" w:name="_Toc469321549"/>
       <w:r>
         <w:rPr>
           <w:rFonts w:ascii="Tahoma" w:hAnsi="Tahoma" w:cs="Tahoma"/>
@@ -7161,7 +7161,7 @@
           <w:rFonts w:ascii="Tahoma" w:hAnsi="Tahoma" w:cs="Tahoma"/>
         </w:rPr>
       </w:pPr>
-      <w:bookmarkStart w:id="23" w:name="_Toc468111851"/>
+      <w:bookmarkStart w:id="23" w:name="_Toc469321550"/>
       <w:r>
         <w:rPr>
           <w:rFonts w:ascii="Tahoma" w:hAnsi="Tahoma" w:cs="Tahoma"/>
@@ -7253,7 +7253,7 @@
           <w:rFonts w:ascii="Tahoma" w:hAnsi="Tahoma" w:cs="Tahoma"/>
         </w:rPr>
       </w:pPr>
-      <w:bookmarkStart w:id="24" w:name="_Toc468111852"/>
+      <w:bookmarkStart w:id="24" w:name="_Toc469321551"/>
       <w:r>
         <w:rPr>
           <w:rFonts w:ascii="Tahoma" w:hAnsi="Tahoma" w:cs="Tahoma"/>
@@ -7283,7 +7283,7 @@
           <w:rFonts w:ascii="Tahoma" w:hAnsi="Tahoma" w:cs="Tahoma"/>
         </w:rPr>
       </w:pPr>
-      <w:bookmarkStart w:id="25" w:name="_Toc468111853"/>
+      <w:bookmarkStart w:id="25" w:name="_Toc469321552"/>
       <w:r>
         <w:rPr>
           <w:rFonts w:ascii="Tahoma" w:hAnsi="Tahoma" w:cs="Tahoma"/>
@@ -7459,7 +7459,7 @@
           <w:rFonts w:ascii="Tahoma" w:hAnsi="Tahoma" w:cs="Tahoma"/>
         </w:rPr>
       </w:pPr>
-      <w:bookmarkStart w:id="26" w:name="_Toc468111854"/>
+      <w:bookmarkStart w:id="26" w:name="_Toc469321553"/>
       <w:r>
         <w:rPr>
           <w:rFonts w:ascii="Tahoma" w:hAnsi="Tahoma" w:cs="Tahoma"/>
@@ -7531,7 +7531,7 @@
           <w:rFonts w:ascii="Tahoma" w:hAnsi="Tahoma" w:cs="Tahoma"/>
         </w:rPr>
       </w:pPr>
-      <w:bookmarkStart w:id="27" w:name="_Toc468111855"/>
+      <w:bookmarkStart w:id="27" w:name="_Toc469321554"/>
       <w:r>
         <w:rPr>
           <w:rFonts w:ascii="Tahoma" w:hAnsi="Tahoma" w:cs="Tahoma"/>
@@ -7566,7 +7566,7 @@
           <w:rFonts w:ascii="Tahoma" w:hAnsi="Tahoma" w:cs="Tahoma"/>
         </w:rPr>
       </w:pPr>
-      <w:bookmarkStart w:id="28" w:name="_Toc468111856"/>
+      <w:bookmarkStart w:id="28" w:name="_Toc469321555"/>
       <w:r>
         <w:rPr>
           <w:rFonts w:ascii="Tahoma" w:hAnsi="Tahoma" w:cs="Tahoma"/>
@@ -7628,11 +7628,25 @@
           <w:rFonts w:ascii="Tahoma" w:hAnsi="Tahoma" w:cs="Tahoma"/>
         </w:rPr>
       </w:pPr>
-      <w:r>
-        <w:rPr>
-          <w:rFonts w:ascii="Tahoma" w:hAnsi="Tahoma" w:cs="Tahoma"/>
-        </w:rPr>
-        <w:t>Alarm Class – The name of the alarm class the record was created in.</w:t>
+      <w:proofErr w:type="spellStart"/>
+      <w:r>
+        <w:rPr>
+          <w:rFonts w:ascii="Tahoma" w:hAnsi="Tahoma" w:cs="Tahoma"/>
+        </w:rPr>
+        <w:t>Alarm_</w:t>
+      </w:r>
+      <w:r>
+        <w:rPr>
+          <w:rFonts w:ascii="Tahoma" w:hAnsi="Tahoma" w:cs="Tahoma"/>
+        </w:rPr>
+        <w:t>Class</w:t>
+      </w:r>
+      <w:proofErr w:type="spellEnd"/>
+      <w:r>
+        <w:rPr>
+          <w:rFonts w:ascii="Tahoma" w:hAnsi="Tahoma" w:cs="Tahoma"/>
+        </w:rPr>
+        <w:t xml:space="preserve"> – The name of the alarm class the record was created in.</w:t>
       </w:r>
     </w:p>
     <w:p>
@@ -7646,11 +7660,25 @@
           <w:rFonts w:ascii="Tahoma" w:hAnsi="Tahoma" w:cs="Tahoma"/>
         </w:rPr>
       </w:pPr>
-      <w:r>
-        <w:rPr>
-          <w:rFonts w:ascii="Tahoma" w:hAnsi="Tahoma" w:cs="Tahoma"/>
-        </w:rPr>
-        <w:t>Created Time – Timestamp of creation.</w:t>
+      <w:proofErr w:type="spellStart"/>
+      <w:r>
+        <w:rPr>
+          <w:rFonts w:ascii="Tahoma" w:hAnsi="Tahoma" w:cs="Tahoma"/>
+        </w:rPr>
+        <w:t>Created_</w:t>
+      </w:r>
+      <w:r>
+        <w:rPr>
+          <w:rFonts w:ascii="Tahoma" w:hAnsi="Tahoma" w:cs="Tahoma"/>
+        </w:rPr>
+        <w:t>Time</w:t>
+      </w:r>
+      <w:proofErr w:type="spellEnd"/>
+      <w:r>
+        <w:rPr>
+          <w:rFonts w:ascii="Tahoma" w:hAnsi="Tahoma" w:cs="Tahoma"/>
+        </w:rPr>
+        <w:t xml:space="preserve"> – Timestamp of creation.</w:t>
       </w:r>
     </w:p>
     <w:p>
@@ -7664,11 +7692,25 @@
           <w:rFonts w:ascii="Tahoma" w:hAnsi="Tahoma" w:cs="Tahoma"/>
         </w:rPr>
       </w:pPr>
-      <w:r>
-        <w:rPr>
-          <w:rFonts w:ascii="Tahoma" w:hAnsi="Tahoma" w:cs="Tahoma"/>
-        </w:rPr>
-        <w:t>Created State – The state of the source at creation.  Possible values are:</w:t>
+      <w:proofErr w:type="spellStart"/>
+      <w:r>
+        <w:rPr>
+          <w:rFonts w:ascii="Tahoma" w:hAnsi="Tahoma" w:cs="Tahoma"/>
+        </w:rPr>
+        <w:t>Created_</w:t>
+      </w:r>
+      <w:r>
+        <w:rPr>
+          <w:rFonts w:ascii="Tahoma" w:hAnsi="Tahoma" w:cs="Tahoma"/>
+        </w:rPr>
+        <w:t>State</w:t>
+      </w:r>
+      <w:proofErr w:type="spellEnd"/>
+      <w:r>
+        <w:rPr>
+          <w:rFonts w:ascii="Tahoma" w:hAnsi="Tahoma" w:cs="Tahoma"/>
+        </w:rPr>
+        <w:t xml:space="preserve"> – The state of the source at creation.  Possible values are:</w:t>
       </w:r>
     </w:p>
     <w:p>
@@ -7736,11 +7778,25 @@
           <w:rFonts w:ascii="Tahoma" w:hAnsi="Tahoma" w:cs="Tahoma"/>
         </w:rPr>
       </w:pPr>
-      <w:r>
-        <w:rPr>
-          <w:rFonts w:ascii="Tahoma" w:hAnsi="Tahoma" w:cs="Tahoma"/>
-        </w:rPr>
-        <w:t>Normal Time – If not null, the timestamp that the source returned to normal.</w:t>
+      <w:proofErr w:type="spellStart"/>
+      <w:r>
+        <w:rPr>
+          <w:rFonts w:ascii="Tahoma" w:hAnsi="Tahoma" w:cs="Tahoma"/>
+        </w:rPr>
+        <w:t>Normal_</w:t>
+      </w:r>
+      <w:r>
+        <w:rPr>
+          <w:rFonts w:ascii="Tahoma" w:hAnsi="Tahoma" w:cs="Tahoma"/>
+        </w:rPr>
+        <w:t>Time</w:t>
+      </w:r>
+      <w:proofErr w:type="spellEnd"/>
+      <w:r>
+        <w:rPr>
+          <w:rFonts w:ascii="Tahoma" w:hAnsi="Tahoma" w:cs="Tahoma"/>
+        </w:rPr>
+        <w:t xml:space="preserve"> – If not null, the timestamp that the source returned to normal.</w:t>
       </w:r>
     </w:p>
     <w:p>
@@ -7759,14 +7815,20 @@
         <w:rPr>
           <w:rFonts w:ascii="Tahoma" w:hAnsi="Tahoma" w:cs="Tahoma"/>
         </w:rPr>
-        <w:t>Ack</w:t>
+        <w:t>Ack_</w:t>
+      </w:r>
+      <w:r>
+        <w:rPr>
+          <w:rFonts w:ascii="Tahoma" w:hAnsi="Tahoma" w:cs="Tahoma"/>
+        </w:rPr>
+        <w:t>Time</w:t>
       </w:r>
       <w:proofErr w:type="spellEnd"/>
       <w:r>
         <w:rPr>
           <w:rFonts w:ascii="Tahoma" w:hAnsi="Tahoma" w:cs="Tahoma"/>
         </w:rPr>
-        <w:t xml:space="preserve"> Time – If not null, the timestamp of acknowledgement.</w:t>
+        <w:t xml:space="preserve"> – If not null, the timestamp of acknowledgement.</w:t>
       </w:r>
     </w:p>
     <w:p>
@@ -7785,14 +7847,20 @@
         <w:rPr>
           <w:rFonts w:ascii="Tahoma" w:hAnsi="Tahoma" w:cs="Tahoma"/>
         </w:rPr>
-        <w:t>Ack</w:t>
+        <w:t>Ack_</w:t>
+      </w:r>
+      <w:r>
+        <w:rPr>
+          <w:rFonts w:ascii="Tahoma" w:hAnsi="Tahoma" w:cs="Tahoma"/>
+        </w:rPr>
+        <w:t>User</w:t>
       </w:r>
       <w:proofErr w:type="spellEnd"/>
       <w:r>
         <w:rPr>
           <w:rFonts w:ascii="Tahoma" w:hAnsi="Tahoma" w:cs="Tahoma"/>
         </w:rPr>
-        <w:t xml:space="preserve"> User – The entity that acknowledged the alarm.</w:t>
+        <w:t xml:space="preserve"> – The entity that acknowledged the alarm.</w:t>
       </w:r>
     </w:p>
     <w:p>
@@ -7824,11 +7892,25 @@
           <w:rFonts w:ascii="Tahoma" w:hAnsi="Tahoma" w:cs="Tahoma"/>
         </w:rPr>
       </w:pPr>
-      <w:r>
-        <w:rPr>
-          <w:rFonts w:ascii="Tahoma" w:hAnsi="Tahoma" w:cs="Tahoma"/>
-        </w:rPr>
-        <w:t>Has Notes – Whether or not the alarm has any notes associated with it.</w:t>
+      <w:proofErr w:type="spellStart"/>
+      <w:r>
+        <w:rPr>
+          <w:rFonts w:ascii="Tahoma" w:hAnsi="Tahoma" w:cs="Tahoma"/>
+        </w:rPr>
+        <w:t>Has_</w:t>
+      </w:r>
+      <w:r>
+        <w:rPr>
+          <w:rFonts w:ascii="Tahoma" w:hAnsi="Tahoma" w:cs="Tahoma"/>
+        </w:rPr>
+        <w:t>Notes</w:t>
+      </w:r>
+      <w:proofErr w:type="spellEnd"/>
+      <w:r>
+        <w:rPr>
+          <w:rFonts w:ascii="Tahoma" w:hAnsi="Tahoma" w:cs="Tahoma"/>
+        </w:rPr>
+        <w:t xml:space="preserve"> – Whether or not the alarm has any notes associated with it.</w:t>
       </w:r>
     </w:p>
     <w:p>
@@ -7842,19 +7924,92 @@
           <w:rFonts w:ascii="Tahoma" w:hAnsi="Tahoma" w:cs="Tahoma"/>
         </w:rPr>
       </w:pPr>
-      <w:r>
-        <w:rPr>
-          <w:rFonts w:ascii="Tahoma" w:hAnsi="Tahoma" w:cs="Tahoma"/>
-        </w:rPr>
-        <w:t>Watch Path – The path of the algorithm watch that created the alarm, or null if the alarm was created another way.</w:t>
-      </w:r>
-    </w:p>
-    <w:p>
-      <w:pPr>
-        <w:rPr>
-          <w:rFonts w:ascii="Tahoma" w:hAnsi="Tahoma" w:cs="Tahoma"/>
-        </w:rPr>
-      </w:pPr>
+      <w:proofErr w:type="spellStart"/>
+      <w:r>
+        <w:rPr>
+          <w:rFonts w:ascii="Tahoma" w:hAnsi="Tahoma" w:cs="Tahoma"/>
+        </w:rPr>
+        <w:t>Watch_</w:t>
+      </w:r>
+      <w:r>
+        <w:rPr>
+          <w:rFonts w:ascii="Tahoma" w:hAnsi="Tahoma" w:cs="Tahoma"/>
+        </w:rPr>
+        <w:t>Path</w:t>
+      </w:r>
+      <w:proofErr w:type="spellEnd"/>
+      <w:r>
+        <w:rPr>
+          <w:rFonts w:ascii="Tahoma" w:hAnsi="Tahoma" w:cs="Tahoma"/>
+        </w:rPr>
+        <w:t xml:space="preserve"> – The path of the algorithm watch that created the alarm, or null if the alarm was created another way.</w:t>
+      </w:r>
+    </w:p>
+    <w:p>
+      <w:pPr>
+        <w:pStyle w:val="ListParagraph"/>
+        <w:numPr>
+          <w:ilvl w:val="0"/>
+          <w:numId w:val="1"/>
+        </w:numPr>
+        <w:rPr>
+          <w:rFonts w:ascii="Tahoma" w:hAnsi="Tahoma" w:cs="Tahoma"/>
+        </w:rPr>
+      </w:pPr>
+      <w:proofErr w:type="spellStart"/>
+      <w:r>
+        <w:rPr>
+          <w:rFonts w:ascii="Tahoma" w:hAnsi="Tahoma" w:cs="Tahoma"/>
+        </w:rPr>
+        <w:t>Is_Normal</w:t>
+      </w:r>
+      <w:proofErr w:type="spellEnd"/>
+      <w:r>
+        <w:rPr>
+          <w:rFonts w:ascii="Tahoma" w:hAnsi="Tahoma" w:cs="Tahoma"/>
+        </w:rPr>
+        <w:t xml:space="preserve"> – Boolean indicating whether or not the alarm source returned to normal.</w:t>
+      </w:r>
+    </w:p>
+    <w:p>
+      <w:pPr>
+        <w:pStyle w:val="ListParagraph"/>
+        <w:numPr>
+          <w:ilvl w:val="0"/>
+          <w:numId w:val="1"/>
+        </w:numPr>
+        <w:rPr>
+          <w:rFonts w:ascii="Tahoma" w:hAnsi="Tahoma" w:cs="Tahoma"/>
+        </w:rPr>
+      </w:pPr>
+      <w:proofErr w:type="spellStart"/>
+      <w:r>
+        <w:rPr>
+          <w:rFonts w:ascii="Tahoma" w:hAnsi="Tahoma" w:cs="Tahoma"/>
+        </w:rPr>
+        <w:t>Is_Acknowledged</w:t>
+      </w:r>
+      <w:proofErr w:type="spellEnd"/>
+      <w:r>
+        <w:rPr>
+          <w:rFonts w:ascii="Tahoma" w:hAnsi="Tahoma" w:cs="Tahoma"/>
+        </w:rPr>
+        <w:t xml:space="preserve"> – Boolean indicated whether or not the alarm has been </w:t>
+      </w:r>
+      <w:proofErr w:type="spellStart"/>
+      <w:r>
+        <w:rPr>
+          <w:rFonts w:ascii="Tahoma" w:hAnsi="Tahoma" w:cs="Tahoma"/>
+        </w:rPr>
+        <w:t>acked</w:t>
+      </w:r>
+      <w:proofErr w:type="spellEnd"/>
+      <w:r>
+        <w:rPr>
+          <w:rFonts w:ascii="Tahoma" w:hAnsi="Tahoma" w:cs="Tahoma"/>
+        </w:rPr>
+        <w:t>.</w:t>
+      </w:r>
     </w:p>
     <w:p>
       <w:pPr>
@@ -7880,7 +8035,7 @@
           <w:rFonts w:ascii="Tahoma" w:hAnsi="Tahoma" w:cs="Tahoma"/>
         </w:rPr>
       </w:pPr>
-      <w:bookmarkStart w:id="29" w:name="_Toc468111857"/>
+      <w:bookmarkStart w:id="29" w:name="_Toc469321556"/>
       <w:r>
         <w:rPr>
           <w:rFonts w:ascii="Tahoma" w:hAnsi="Tahoma" w:cs="Tahoma"/>
@@ -7924,7 +8079,7 @@
           <w:rFonts w:ascii="Tahoma" w:hAnsi="Tahoma" w:cs="Tahoma"/>
         </w:rPr>
       </w:pPr>
-      <w:bookmarkStart w:id="30" w:name="_Toc468111858"/>
+      <w:bookmarkStart w:id="30" w:name="_Toc469321557"/>
       <w:r>
         <w:rPr>
           <w:rFonts w:ascii="Tahoma" w:hAnsi="Tahoma" w:cs="Tahoma"/>
@@ -8072,7 +8227,7 @@
           <w:rFonts w:ascii="Tahoma" w:hAnsi="Tahoma" w:cs="Tahoma"/>
         </w:rPr>
       </w:pPr>
-      <w:bookmarkStart w:id="31" w:name="_Toc468111859"/>
+      <w:bookmarkStart w:id="31" w:name="_Toc469321558"/>
       <w:r>
         <w:rPr>
           <w:rFonts w:ascii="Tahoma" w:hAnsi="Tahoma" w:cs="Tahoma"/>
@@ -8166,7 +8321,7 @@
           <w:rFonts w:ascii="Tahoma" w:hAnsi="Tahoma" w:cs="Tahoma"/>
         </w:rPr>
       </w:pPr>
-      <w:bookmarkStart w:id="32" w:name="_Toc468111860"/>
+      <w:bookmarkStart w:id="32" w:name="_Toc469321559"/>
       <w:r>
         <w:rPr>
           <w:rFonts w:ascii="Tahoma" w:hAnsi="Tahoma" w:cs="Tahoma"/>
@@ -8220,7 +8375,7 @@
           <w:rFonts w:ascii="Tahoma" w:hAnsi="Tahoma" w:cs="Tahoma"/>
         </w:rPr>
       </w:pPr>
-      <w:bookmarkStart w:id="33" w:name="_Toc468111861"/>
+      <w:bookmarkStart w:id="33" w:name="_Toc469321560"/>
       <w:r>
         <w:rPr>
           <w:rFonts w:ascii="Tahoma" w:hAnsi="Tahoma" w:cs="Tahoma"/>
@@ -8448,7 +8603,7 @@
           <w:rFonts w:ascii="Tahoma" w:hAnsi="Tahoma" w:cs="Tahoma"/>
         </w:rPr>
       </w:pPr>
-      <w:bookmarkStart w:id="34" w:name="_Toc468111862"/>
+      <w:bookmarkStart w:id="34" w:name="_Toc469321561"/>
       <w:r>
         <w:rPr>
           <w:rFonts w:ascii="Tahoma" w:hAnsi="Tahoma" w:cs="Tahoma"/>
@@ -8565,7 +8720,7 @@
           <w:rFonts w:ascii="Tahoma" w:hAnsi="Tahoma" w:cs="Tahoma"/>
         </w:rPr>
       </w:pPr>
-      <w:bookmarkStart w:id="35" w:name="_Toc468111863"/>
+      <w:bookmarkStart w:id="35" w:name="_Toc469321562"/>
       <w:r>
         <w:rPr>
           <w:rFonts w:ascii="Tahoma" w:hAnsi="Tahoma" w:cs="Tahoma"/>
@@ -8607,7 +8762,7 @@
           <w:rFonts w:ascii="Tahoma" w:hAnsi="Tahoma" w:cs="Tahoma"/>
         </w:rPr>
       </w:pPr>
-      <w:bookmarkStart w:id="36" w:name="_Toc468111864"/>
+      <w:bookmarkStart w:id="36" w:name="_Toc469321563"/>
       <w:r>
         <w:rPr>
           <w:rFonts w:ascii="Tahoma" w:hAnsi="Tahoma" w:cs="Tahoma"/>
@@ -8741,7 +8896,7 @@
           <w:rFonts w:ascii="Tahoma" w:hAnsi="Tahoma" w:cs="Tahoma"/>
         </w:rPr>
       </w:pPr>
-      <w:bookmarkStart w:id="37" w:name="_Toc468111865"/>
+      <w:bookmarkStart w:id="37" w:name="_Toc469321564"/>
       <w:r>
         <w:rPr>
           <w:rFonts w:ascii="Tahoma" w:hAnsi="Tahoma" w:cs="Tahoma"/>
@@ -8782,7 +8937,7 @@
           <w:rFonts w:ascii="Tahoma" w:hAnsi="Tahoma" w:cs="Tahoma"/>
         </w:rPr>
       </w:pPr>
-      <w:bookmarkStart w:id="38" w:name="_Toc468111866"/>
+      <w:bookmarkStart w:id="38" w:name="_Toc469321565"/>
       <w:r>
         <w:rPr>
           <w:rFonts w:ascii="Tahoma" w:hAnsi="Tahoma" w:cs="Tahoma"/>
@@ -8960,7 +9115,7 @@
           <w:rFonts w:ascii="Tahoma" w:hAnsi="Tahoma" w:cs="Tahoma"/>
         </w:rPr>
       </w:pPr>
-      <w:bookmarkStart w:id="39" w:name="_Toc468111867"/>
+      <w:bookmarkStart w:id="39" w:name="_Toc469321566"/>
       <w:r>
         <w:rPr>
           <w:rFonts w:ascii="Tahoma" w:hAnsi="Tahoma" w:cs="Tahoma"/>
@@ -9048,7 +9203,7 @@
           <w:rFonts w:ascii="Tahoma" w:hAnsi="Tahoma" w:cs="Tahoma"/>
         </w:rPr>
       </w:pPr>
-      <w:bookmarkStart w:id="40" w:name="_Toc468111868"/>
+      <w:bookmarkStart w:id="40" w:name="_Toc469321567"/>
       <w:r>
         <w:rPr>
           <w:rFonts w:ascii="Tahoma" w:hAnsi="Tahoma" w:cs="Tahoma"/>
@@ -9102,7 +9257,7 @@
           <w:rFonts w:ascii="Tahoma" w:hAnsi="Tahoma" w:cs="Tahoma"/>
         </w:rPr>
       </w:pPr>
-      <w:bookmarkStart w:id="41" w:name="_Toc468111869"/>
+      <w:bookmarkStart w:id="41" w:name="_Toc469321568"/>
       <w:r>
         <w:rPr>
           <w:rFonts w:ascii="Tahoma" w:hAnsi="Tahoma" w:cs="Tahoma"/>
@@ -9312,7 +9467,7 @@
           <w:rFonts w:ascii="Tahoma" w:hAnsi="Tahoma" w:cs="Tahoma"/>
         </w:rPr>
       </w:pPr>
-      <w:bookmarkStart w:id="42" w:name="_Toc468111870"/>
+      <w:bookmarkStart w:id="42" w:name="_Toc469321569"/>
       <w:r>
         <w:rPr>
           <w:rFonts w:ascii="Tahoma" w:hAnsi="Tahoma" w:cs="Tahoma"/>
@@ -9407,7 +9562,7 @@
           <w:rFonts w:ascii="Tahoma" w:hAnsi="Tahoma" w:cs="Tahoma"/>
         </w:rPr>
       </w:pPr>
-      <w:bookmarkStart w:id="43" w:name="_Toc468111871"/>
+      <w:bookmarkStart w:id="43" w:name="_Toc469321570"/>
       <w:r>
         <w:rPr>
           <w:rFonts w:ascii="Tahoma" w:hAnsi="Tahoma" w:cs="Tahoma"/>
@@ -10013,7 +10168,13 @@
       <w:pStyle w:val="Footer"/>
     </w:pPr>
     <w:r>
-      <w:t>December 1, 2016</w:t>
+      <w:t>December 1</w:t>
+    </w:r>
+    <w:r>
+      <w:t>2</w:t>
+    </w:r>
+    <w:r>
+      <w:t>, 2016</w:t>
     </w:r>
   </w:p>
 </w:ftr>
@@ -13274,7 +13435,7 @@
 </file>
 
 <file path=customXml/itemProps1.xml><?xml version="1.0" encoding="utf-8"?>
-<ds:datastoreItem xmlns:ds="http://schemas.openxmlformats.org/officeDocument/2006/customXml" ds:itemID="{E2B4BDF0-A35C-4881-B831-8270AEB5831C}">
+<ds:datastoreItem xmlns:ds="http://schemas.openxmlformats.org/officeDocument/2006/customXml" ds:itemID="{34BC3B83-46E6-4EC6-AA02-0C8BF46E1D1E}">
   <ds:schemaRefs>
     <ds:schemaRef ds:uri="http://schemas.openxmlformats.org/officeDocument/2006/bibliography"/>
   </ds:schemaRefs>

</xml_diff>

<commit_message>
Update version number to 1.4.0, updated documentation.
</commit_message>
<xml_diff>
--- a/Alarm-Link-User-Guide.docx
+++ b/Alarm-Link-User-Guide.docx
@@ -1,6 +1,6 @@
 
 <file path=word/document.xml><?xml version="1.0" encoding="utf-8"?>
-<w:document xmlns:wpc="http://schemas.microsoft.com/office/word/2010/wordprocessingCanvas" xmlns:mc="http://schemas.openxmlformats.org/markup-compatibility/2006" xmlns:o="urn:schemas-microsoft-com:office:office" xmlns:r="http://schemas.openxmlformats.org/officeDocument/2006/relationships" xmlns:m="http://schemas.openxmlformats.org/officeDocument/2006/math" xmlns:v="urn:schemas-microsoft-com:vml" xmlns:wp14="http://schemas.microsoft.com/office/word/2010/wordprocessingDrawing" xmlns:wp="http://schemas.openxmlformats.org/drawingml/2006/wordprocessingDrawing" xmlns:w10="urn:schemas-microsoft-com:office:word" xmlns:w="http://schemas.openxmlformats.org/wordprocessingml/2006/main" xmlns:w14="http://schemas.microsoft.com/office/word/2010/wordml" xmlns:w15="http://schemas.microsoft.com/office/word/2012/wordml" xmlns:wpg="http://schemas.microsoft.com/office/word/2010/wordprocessingGroup" xmlns:wpi="http://schemas.microsoft.com/office/word/2010/wordprocessingInk" xmlns:wne="http://schemas.microsoft.com/office/word/2006/wordml" xmlns:wps="http://schemas.microsoft.com/office/word/2010/wordprocessingShape" mc:Ignorable="w14 w15 wp14">
+<w:document xmlns:wpc="http://schemas.microsoft.com/office/word/2010/wordprocessingCanvas" xmlns:cx="http://schemas.microsoft.com/office/drawing/2014/chartex" xmlns:cx1="http://schemas.microsoft.com/office/drawing/2015/9/8/chartex" xmlns:cx2="http://schemas.microsoft.com/office/drawing/2015/10/21/chartex" xmlns:cx3="http://schemas.microsoft.com/office/drawing/2016/5/9/chartex" xmlns:cx4="http://schemas.microsoft.com/office/drawing/2016/5/10/chartex" xmlns:cx5="http://schemas.microsoft.com/office/drawing/2016/5/11/chartex" xmlns:cx6="http://schemas.microsoft.com/office/drawing/2016/5/12/chartex" xmlns:cx7="http://schemas.microsoft.com/office/drawing/2016/5/13/chartex" xmlns:cx8="http://schemas.microsoft.com/office/drawing/2016/5/14/chartex" xmlns:mc="http://schemas.openxmlformats.org/markup-compatibility/2006" xmlns:aink="http://schemas.microsoft.com/office/drawing/2016/ink" xmlns:am3d="http://schemas.microsoft.com/office/drawing/2017/model3d" xmlns:o="urn:schemas-microsoft-com:office:office" xmlns:r="http://schemas.openxmlformats.org/officeDocument/2006/relationships" xmlns:m="http://schemas.openxmlformats.org/officeDocument/2006/math" xmlns:v="urn:schemas-microsoft-com:vml" xmlns:wp14="http://schemas.microsoft.com/office/word/2010/wordprocessingDrawing" xmlns:wp="http://schemas.openxmlformats.org/drawingml/2006/wordprocessingDrawing" xmlns:w10="urn:schemas-microsoft-com:office:word" xmlns:w="http://schemas.openxmlformats.org/wordprocessingml/2006/main" xmlns:w14="http://schemas.microsoft.com/office/word/2010/wordml" xmlns:w15="http://schemas.microsoft.com/office/word/2012/wordml" xmlns:w16cid="http://schemas.microsoft.com/office/word/2016/wordml/cid" xmlns:w16se="http://schemas.microsoft.com/office/word/2015/wordml/symex" xmlns:wpg="http://schemas.microsoft.com/office/word/2010/wordprocessingGroup" xmlns:wpi="http://schemas.microsoft.com/office/word/2010/wordprocessingInk" xmlns:wne="http://schemas.microsoft.com/office/word/2006/wordml" xmlns:wps="http://schemas.microsoft.com/office/word/2010/wordprocessingShape" mc:Ignorable="w14 w15 w16se w16cid wp14">
   <w:body>
     <w:p>
       <w:pPr>
@@ -4213,14 +4213,14 @@
         <w:rPr>
           <w:rFonts w:ascii="Tahoma" w:hAnsi="Tahoma" w:cs="Tahoma"/>
         </w:rPr>
-        <w:t>paths, monitor their condition and automatically create alarms as well as return them to normal</w:t>
+        <w:t xml:space="preserve">paths, monitor their condition and automatically create alarms as well as return them to </w:t>
       </w:r>
       <w:proofErr w:type="gramStart"/>
       <w:r>
         <w:rPr>
           <w:rFonts w:ascii="Tahoma" w:hAnsi="Tahoma" w:cs="Tahoma"/>
         </w:rPr>
-        <w:t>.</w:t>
+        <w:t>normal.</w:t>
       </w:r>
       <w:r>
         <w:rPr>
@@ -4871,7 +4871,99 @@
         <w:rPr>
           <w:rFonts w:ascii="Tahoma" w:hAnsi="Tahoma" w:cs="Tahoma"/>
         </w:rPr>
-        <w:t>Enabled - When false, no new alarms will be created.</w:t>
+        <w:t>DB Name – Name of the database for alarm record storage. (Warning: changing this value creates a new empty database</w:t>
+      </w:r>
+      <w:proofErr w:type="gramStart"/>
+      <w:r>
+        <w:rPr>
+          <w:rFonts w:ascii="Tahoma" w:hAnsi="Tahoma" w:cs="Tahoma"/>
+        </w:rPr>
+        <w:t xml:space="preserve">. </w:t>
+      </w:r>
+      <w:proofErr w:type="gramEnd"/>
+      <w:r>
+        <w:rPr>
+          <w:rFonts w:ascii="Tahoma" w:hAnsi="Tahoma" w:cs="Tahoma"/>
+        </w:rPr>
+        <w:t>The old database can still be accessed, but changing the database name back to original, and entering the proper User/Password.)</w:t>
+      </w:r>
+    </w:p>
+    <w:p>
+      <w:pPr>
+        <w:pStyle w:val="ListParagraph"/>
+        <w:numPr>
+          <w:ilvl w:val="0"/>
+          <w:numId w:val="2"/>
+        </w:numPr>
+        <w:rPr>
+          <w:rFonts w:ascii="Tahoma" w:hAnsi="Tahoma" w:cs="Tahoma"/>
+        </w:rPr>
+      </w:pPr>
+      <w:r>
+        <w:rPr>
+          <w:rFonts w:ascii="Tahoma" w:hAnsi="Tahoma" w:cs="Tahoma"/>
+        </w:rPr>
+        <w:t>DB Server On – When true, the database is accessible through TCP.</w:t>
+      </w:r>
+    </w:p>
+    <w:p>
+      <w:pPr>
+        <w:pStyle w:val="ListParagraph"/>
+        <w:numPr>
+          <w:ilvl w:val="0"/>
+          <w:numId w:val="2"/>
+        </w:numPr>
+        <w:rPr>
+          <w:rFonts w:ascii="Tahoma" w:hAnsi="Tahoma" w:cs="Tahoma"/>
+        </w:rPr>
+      </w:pPr>
+      <w:r>
+        <w:rPr>
+          <w:rFonts w:ascii="Tahoma" w:hAnsi="Tahoma" w:cs="Tahoma"/>
+        </w:rPr>
+        <w:t>DB URL – URL where the alarm database can be accessed.</w:t>
+      </w:r>
+    </w:p>
+    <w:p>
+      <w:pPr>
+        <w:pStyle w:val="ListParagraph"/>
+        <w:numPr>
+          <w:ilvl w:val="0"/>
+          <w:numId w:val="2"/>
+        </w:numPr>
+        <w:rPr>
+          <w:rFonts w:ascii="Tahoma" w:hAnsi="Tahoma" w:cs="Tahoma"/>
+        </w:rPr>
+      </w:pPr>
+      <w:r>
+        <w:rPr>
+          <w:rFonts w:ascii="Tahoma" w:hAnsi="Tahoma" w:cs="Tahoma"/>
+        </w:rPr>
+        <w:t>DB User – User name for database login</w:t>
+      </w:r>
+    </w:p>
+    <w:p>
+      <w:pPr>
+        <w:pStyle w:val="ListParagraph"/>
+        <w:numPr>
+          <w:ilvl w:val="0"/>
+          <w:numId w:val="2"/>
+        </w:numPr>
+        <w:rPr>
+          <w:rFonts w:ascii="Tahoma" w:hAnsi="Tahoma" w:cs="Tahoma"/>
+        </w:rPr>
+      </w:pPr>
+      <w:r>
+        <w:rPr>
+          <w:rFonts w:ascii="Tahoma" w:hAnsi="Tahoma" w:cs="Tahoma"/>
+        </w:rPr>
+        <w:t>Enabled –</w:t>
+      </w:r>
+      <w:r>
+        <w:rPr>
+          <w:rFonts w:ascii="Tahoma" w:hAnsi="Tahoma" w:cs="Tahoma"/>
+        </w:rPr>
+        <w:t xml:space="preserve"> When false, no new alarms will be created.</w:t>
       </w:r>
     </w:p>
     <w:p>
@@ -5483,19 +5575,7 @@
         <w:rPr>
           <w:rFonts w:ascii="Tahoma" w:hAnsi="Tahoma" w:cs="Tahoma"/>
         </w:rPr>
-        <w:t>Get Alarm – Return</w:t>
-      </w:r>
-      <w:r>
-        <w:rPr>
-          <w:rFonts w:ascii="Tahoma" w:hAnsi="Tahoma" w:cs="Tahoma"/>
-        </w:rPr>
-        <w:t xml:space="preserve"> a single row table representing the alarm record for the give UUID</w:t>
-      </w:r>
-      <w:r>
-        <w:rPr>
-          <w:rFonts w:ascii="Tahoma" w:hAnsi="Tahoma" w:cs="Tahoma"/>
-        </w:rPr>
-        <w:t>.</w:t>
+        <w:t>Edit DB Cred – Edit credentials for the local dataset where alarm records are stored</w:t>
       </w:r>
     </w:p>
     <w:p>
@@ -5513,6 +5593,7 @@
         <w:rPr>
           <w:rFonts w:ascii="Tahoma" w:hAnsi="Tahoma" w:cs="Tahoma"/>
         </w:rPr>
+        <w:lastRenderedPageBreak/>
         <w:t>Parameters</w:t>
       </w:r>
     </w:p>
@@ -5531,7 +5612,73 @@
         <w:rPr>
           <w:rFonts w:ascii="Tahoma" w:hAnsi="Tahoma" w:cs="Tahoma"/>
         </w:rPr>
-        <w:t>UUID – Specific alarm id</w:t>
+        <w:t>DB Name – Name of the database (Warning: change creates new a database.)</w:t>
+      </w:r>
+    </w:p>
+    <w:p>
+      <w:pPr>
+        <w:pStyle w:val="ListParagraph"/>
+        <w:numPr>
+          <w:ilvl w:val="2"/>
+          <w:numId w:val="3"/>
+        </w:numPr>
+        <w:rPr>
+          <w:rFonts w:ascii="Tahoma" w:hAnsi="Tahoma" w:cs="Tahoma"/>
+        </w:rPr>
+      </w:pPr>
+      <w:r>
+        <w:rPr>
+          <w:rFonts w:ascii="Tahoma" w:hAnsi="Tahoma" w:cs="Tahoma"/>
+        </w:rPr>
+        <w:t>DB User – User name for database login</w:t>
+      </w:r>
+    </w:p>
+    <w:p>
+      <w:pPr>
+        <w:pStyle w:val="ListParagraph"/>
+        <w:numPr>
+          <w:ilvl w:val="2"/>
+          <w:numId w:val="3"/>
+        </w:numPr>
+        <w:rPr>
+          <w:rFonts w:ascii="Tahoma" w:hAnsi="Tahoma" w:cs="Tahoma"/>
+        </w:rPr>
+      </w:pPr>
+      <w:r>
+        <w:rPr>
+          <w:rFonts w:ascii="Tahoma" w:hAnsi="Tahoma" w:cs="Tahoma"/>
+        </w:rPr>
+        <w:t>DB Password – Password for database login</w:t>
+      </w:r>
+    </w:p>
+    <w:p>
+      <w:pPr>
+        <w:pStyle w:val="ListParagraph"/>
+        <w:numPr>
+          <w:ilvl w:val="0"/>
+          <w:numId w:val="3"/>
+        </w:numPr>
+        <w:rPr>
+          <w:rFonts w:ascii="Tahoma" w:hAnsi="Tahoma" w:cs="Tahoma"/>
+        </w:rPr>
+      </w:pPr>
+      <w:r>
+        <w:rPr>
+          <w:rFonts w:ascii="Tahoma" w:hAnsi="Tahoma" w:cs="Tahoma"/>
+        </w:rPr>
+        <w:t>Get Alarm – Return</w:t>
+      </w:r>
+      <w:r>
+        <w:rPr>
+          <w:rFonts w:ascii="Tahoma" w:hAnsi="Tahoma" w:cs="Tahoma"/>
+        </w:rPr>
+        <w:t xml:space="preserve"> a single row table representing the alarm record for the give UUID</w:t>
+      </w:r>
+      <w:r>
+        <w:rPr>
+          <w:rFonts w:ascii="Tahoma" w:hAnsi="Tahoma" w:cs="Tahoma"/>
+        </w:rPr>
+        <w:t>.</w:t>
       </w:r>
     </w:p>
     <w:p>
@@ -5549,32 +5696,14 @@
         <w:rPr>
           <w:rFonts w:ascii="Tahoma" w:hAnsi="Tahoma" w:cs="Tahoma"/>
         </w:rPr>
-        <w:t xml:space="preserve">Return </w:t>
-      </w:r>
-      <w:r>
-        <w:rPr>
-          <w:rFonts w:ascii="Tahoma" w:hAnsi="Tahoma" w:cs="Tahoma"/>
-        </w:rPr>
-        <w:t xml:space="preserve">– </w:t>
-      </w:r>
-      <w:r>
-        <w:rPr>
-          <w:rFonts w:ascii="Tahoma" w:hAnsi="Tahoma" w:cs="Tahoma"/>
-        </w:rPr>
-        <w:t xml:space="preserve">a single record.  </w:t>
-      </w:r>
-      <w:r>
-        <w:rPr>
-          <w:rFonts w:ascii="Tahoma" w:hAnsi="Tahoma" w:cs="Tahoma"/>
-        </w:rPr>
-        <w:t>See the alarm record section of this document.</w:t>
-      </w:r>
-    </w:p>
-    <w:p>
-      <w:pPr>
-        <w:pStyle w:val="ListParagraph"/>
-        <w:numPr>
-          <w:ilvl w:val="0"/>
+        <w:t>Parameters</w:t>
+      </w:r>
+    </w:p>
+    <w:p>
+      <w:pPr>
+        <w:pStyle w:val="ListParagraph"/>
+        <w:numPr>
+          <w:ilvl w:val="2"/>
           <w:numId w:val="3"/>
         </w:numPr>
         <w:rPr>
@@ -5585,7 +5714,7 @@
         <w:rPr>
           <w:rFonts w:ascii="Tahoma" w:hAnsi="Tahoma" w:cs="Tahoma"/>
         </w:rPr>
-        <w:t>Get Alarms – Returns a table of alarms for all alarm classes.</w:t>
+        <w:t>UUID – Specific alarm id</w:t>
       </w:r>
     </w:p>
     <w:p>
@@ -5603,6 +5732,60 @@
         <w:rPr>
           <w:rFonts w:ascii="Tahoma" w:hAnsi="Tahoma" w:cs="Tahoma"/>
         </w:rPr>
+        <w:t xml:space="preserve">Return </w:t>
+      </w:r>
+      <w:r>
+        <w:rPr>
+          <w:rFonts w:ascii="Tahoma" w:hAnsi="Tahoma" w:cs="Tahoma"/>
+        </w:rPr>
+        <w:t xml:space="preserve">– </w:t>
+      </w:r>
+      <w:r>
+        <w:rPr>
+          <w:rFonts w:ascii="Tahoma" w:hAnsi="Tahoma" w:cs="Tahoma"/>
+        </w:rPr>
+        <w:t xml:space="preserve">a single record.  </w:t>
+      </w:r>
+      <w:r>
+        <w:rPr>
+          <w:rFonts w:ascii="Tahoma" w:hAnsi="Tahoma" w:cs="Tahoma"/>
+        </w:rPr>
+        <w:t>See the alarm record section of this document.</w:t>
+      </w:r>
+    </w:p>
+    <w:p>
+      <w:pPr>
+        <w:pStyle w:val="ListParagraph"/>
+        <w:numPr>
+          <w:ilvl w:val="0"/>
+          <w:numId w:val="3"/>
+        </w:numPr>
+        <w:rPr>
+          <w:rFonts w:ascii="Tahoma" w:hAnsi="Tahoma" w:cs="Tahoma"/>
+        </w:rPr>
+      </w:pPr>
+      <w:r>
+        <w:rPr>
+          <w:rFonts w:ascii="Tahoma" w:hAnsi="Tahoma" w:cs="Tahoma"/>
+        </w:rPr>
+        <w:t>Get Alarms – Returns a table of alarms for all alarm classes.</w:t>
+      </w:r>
+    </w:p>
+    <w:p>
+      <w:pPr>
+        <w:pStyle w:val="ListParagraph"/>
+        <w:numPr>
+          <w:ilvl w:val="1"/>
+          <w:numId w:val="3"/>
+        </w:numPr>
+        <w:rPr>
+          <w:rFonts w:ascii="Tahoma" w:hAnsi="Tahoma" w:cs="Tahoma"/>
+        </w:rPr>
+      </w:pPr>
+      <w:r>
+        <w:rPr>
+          <w:rFonts w:ascii="Tahoma" w:hAnsi="Tahoma" w:cs="Tahoma"/>
+        </w:rPr>
         <w:t>Parameters</w:t>
       </w:r>
     </w:p>
@@ -5639,7 +5822,6 @@
         <w:rPr>
           <w:rFonts w:ascii="Tahoma" w:hAnsi="Tahoma" w:cs="Tahoma"/>
         </w:rPr>
-        <w:lastRenderedPageBreak/>
         <w:t>Returns – a table of alarm records.</w:t>
       </w:r>
     </w:p>
@@ -5956,8 +6138,6 @@
           <w:rFonts w:ascii="Tahoma" w:hAnsi="Tahoma" w:cs="Tahoma"/>
         </w:rPr>
       </w:pPr>
-      <w:bookmarkStart w:id="18" w:name="_GoBack"/>
-      <w:bookmarkEnd w:id="18"/>
       <w:r>
         <w:rPr>
           <w:rFonts w:ascii="Tahoma" w:hAnsi="Tahoma" w:cs="Tahoma"/>
@@ -6042,7 +6222,7 @@
           <w:rFonts w:ascii="Tahoma" w:hAnsi="Tahoma" w:cs="Tahoma"/>
         </w:rPr>
       </w:pPr>
-      <w:bookmarkStart w:id="19" w:name="_Toc492890035"/>
+      <w:bookmarkStart w:id="18" w:name="_Toc492890035"/>
       <w:r>
         <w:rPr>
           <w:rFonts w:ascii="Tahoma" w:hAnsi="Tahoma" w:cs="Tahoma"/>
@@ -6050,7 +6230,7 @@
         <w:lastRenderedPageBreak/>
         <w:t>Alarm Class</w:t>
       </w:r>
-      <w:bookmarkEnd w:id="19"/>
+      <w:bookmarkEnd w:id="18"/>
     </w:p>
     <w:p>
       <w:pPr>
@@ -6124,308 +6304,308 @@
           <w:spacing w:val="0"/>
         </w:rPr>
       </w:pPr>
-      <w:bookmarkStart w:id="20" w:name="_Toc492890036"/>
+      <w:bookmarkStart w:id="19" w:name="_Toc492890036"/>
       <w:r>
         <w:rPr>
           <w:rFonts w:ascii="Tahoma" w:hAnsi="Tahoma" w:cs="Tahoma"/>
         </w:rPr>
         <w:t>Properties</w:t>
       </w:r>
+      <w:bookmarkEnd w:id="19"/>
+    </w:p>
+    <w:p>
+      <w:pPr>
+        <w:pStyle w:val="ListParagraph"/>
+        <w:numPr>
+          <w:ilvl w:val="0"/>
+          <w:numId w:val="2"/>
+        </w:numPr>
+        <w:rPr>
+          <w:rFonts w:ascii="Tahoma" w:hAnsi="Tahoma" w:cs="Tahoma"/>
+        </w:rPr>
+      </w:pPr>
+      <w:r>
+        <w:rPr>
+          <w:rFonts w:ascii="Tahoma" w:hAnsi="Tahoma" w:cs="Tahoma"/>
+        </w:rPr>
+        <w:t>Enabled – When false, no new alarms will be created.</w:t>
+      </w:r>
+    </w:p>
+    <w:p>
+      <w:pPr>
+        <w:pStyle w:val="ListParagraph"/>
+        <w:numPr>
+          <w:ilvl w:val="0"/>
+          <w:numId w:val="2"/>
+        </w:numPr>
+        <w:rPr>
+          <w:rFonts w:ascii="Tahoma" w:hAnsi="Tahoma" w:cs="Tahoma"/>
+        </w:rPr>
+      </w:pPr>
+      <w:r>
+        <w:rPr>
+          <w:rFonts w:ascii="Tahoma" w:hAnsi="Tahoma" w:cs="Tahoma"/>
+        </w:rPr>
+        <w:t>Purge Closed Days – If greater than zero, age in days after which closed alarms are deleted from the database.</w:t>
+      </w:r>
+    </w:p>
+    <w:p>
+      <w:pPr>
+        <w:pStyle w:val="ListParagraph"/>
+        <w:numPr>
+          <w:ilvl w:val="0"/>
+          <w:numId w:val="2"/>
+        </w:numPr>
+        <w:rPr>
+          <w:rFonts w:ascii="Tahoma" w:hAnsi="Tahoma" w:cs="Tahoma"/>
+        </w:rPr>
+      </w:pPr>
+      <w:r>
+        <w:rPr>
+          <w:rFonts w:ascii="Tahoma" w:hAnsi="Tahoma" w:cs="Tahoma"/>
+        </w:rPr>
+        <w:t>Purge Open Days – If greater than zero, age in days after which open alarms are deleted from the database.</w:t>
+      </w:r>
+    </w:p>
+    <w:p>
+      <w:pPr>
+        <w:pStyle w:val="ListParagraph"/>
+        <w:numPr>
+          <w:ilvl w:val="0"/>
+          <w:numId w:val="2"/>
+        </w:numPr>
+        <w:rPr>
+          <w:rFonts w:ascii="Tahoma" w:hAnsi="Tahoma" w:cs="Tahoma"/>
+        </w:rPr>
+      </w:pPr>
+      <w:r>
+        <w:rPr>
+          <w:rFonts w:ascii="Tahoma" w:hAnsi="Tahoma" w:cs="Tahoma"/>
+        </w:rPr>
+        <w:t xml:space="preserve">Escalation 1 </w:t>
+      </w:r>
+      <w:r>
+        <w:rPr>
+          <w:rFonts w:ascii="Tahoma" w:hAnsi="Tahoma" w:cs="Tahoma"/>
+        </w:rPr>
+        <w:t>Days</w:t>
+      </w:r>
+      <w:r>
+        <w:rPr>
+          <w:rFonts w:ascii="Tahoma" w:hAnsi="Tahoma" w:cs="Tahoma"/>
+        </w:rPr>
+        <w:t xml:space="preserve"> – </w:t>
+      </w:r>
+      <w:r>
+        <w:rPr>
+          <w:rFonts w:ascii="Tahoma" w:hAnsi="Tahoma" w:cs="Tahoma"/>
+        </w:rPr>
+        <w:t>The number of days to add to the escalation duration</w:t>
+      </w:r>
+    </w:p>
+    <w:p>
+      <w:pPr>
+        <w:pStyle w:val="ListParagraph"/>
+        <w:numPr>
+          <w:ilvl w:val="0"/>
+          <w:numId w:val="2"/>
+        </w:numPr>
+        <w:rPr>
+          <w:rFonts w:ascii="Tahoma" w:hAnsi="Tahoma" w:cs="Tahoma"/>
+        </w:rPr>
+      </w:pPr>
+      <w:r>
+        <w:rPr>
+          <w:rFonts w:ascii="Tahoma" w:hAnsi="Tahoma" w:cs="Tahoma"/>
+        </w:rPr>
+        <w:t>Escalation 1 Hours – The number of hours to add to the escalation duration</w:t>
+      </w:r>
+    </w:p>
+    <w:p>
+      <w:pPr>
+        <w:pStyle w:val="ListParagraph"/>
+        <w:numPr>
+          <w:ilvl w:val="0"/>
+          <w:numId w:val="2"/>
+        </w:numPr>
+        <w:rPr>
+          <w:rFonts w:ascii="Tahoma" w:hAnsi="Tahoma" w:cs="Tahoma"/>
+        </w:rPr>
+      </w:pPr>
+      <w:r>
+        <w:rPr>
+          <w:rFonts w:ascii="Tahoma" w:hAnsi="Tahoma" w:cs="Tahoma"/>
+        </w:rPr>
+        <w:t>Escalation 1 Minutes – The number of minutes to add to the escalation duration</w:t>
+      </w:r>
+    </w:p>
+    <w:p>
+      <w:pPr>
+        <w:pStyle w:val="ListParagraph"/>
+        <w:numPr>
+          <w:ilvl w:val="0"/>
+          <w:numId w:val="2"/>
+        </w:numPr>
+        <w:rPr>
+          <w:rFonts w:ascii="Tahoma" w:hAnsi="Tahoma" w:cs="Tahoma"/>
+        </w:rPr>
+      </w:pPr>
+      <w:r>
+        <w:rPr>
+          <w:rFonts w:ascii="Tahoma" w:hAnsi="Tahoma" w:cs="Tahoma"/>
+        </w:rPr>
+        <w:t>Escalation 2 Days – The number of days to add to the escalation duration</w:t>
+      </w:r>
+      <w:r>
+        <w:rPr>
+          <w:rFonts w:ascii="Tahoma" w:hAnsi="Tahoma" w:cs="Tahoma"/>
+        </w:rPr>
+        <w:t>.  Escalation 2 is relative to escalation 1.</w:t>
+      </w:r>
+    </w:p>
+    <w:p>
+      <w:pPr>
+        <w:pStyle w:val="ListParagraph"/>
+        <w:numPr>
+          <w:ilvl w:val="0"/>
+          <w:numId w:val="2"/>
+        </w:numPr>
+        <w:rPr>
+          <w:rFonts w:ascii="Tahoma" w:hAnsi="Tahoma" w:cs="Tahoma"/>
+        </w:rPr>
+      </w:pPr>
+      <w:r>
+        <w:rPr>
+          <w:rFonts w:ascii="Tahoma" w:hAnsi="Tahoma" w:cs="Tahoma"/>
+        </w:rPr>
+        <w:t>Escalation 2 Hours – The number of hours to add to the escalation duration</w:t>
+      </w:r>
+      <w:r>
+        <w:rPr>
+          <w:rFonts w:ascii="Tahoma" w:hAnsi="Tahoma" w:cs="Tahoma"/>
+        </w:rPr>
+        <w:t>.  Escalation 2 is relative to escalation 1.</w:t>
+      </w:r>
+    </w:p>
+    <w:p>
+      <w:pPr>
+        <w:pStyle w:val="ListParagraph"/>
+        <w:numPr>
+          <w:ilvl w:val="0"/>
+          <w:numId w:val="2"/>
+        </w:numPr>
+        <w:rPr>
+          <w:rFonts w:ascii="Tahoma" w:hAnsi="Tahoma" w:cs="Tahoma"/>
+        </w:rPr>
+      </w:pPr>
+      <w:r>
+        <w:rPr>
+          <w:rFonts w:ascii="Tahoma" w:hAnsi="Tahoma" w:cs="Tahoma"/>
+        </w:rPr>
+        <w:t>Escalation 2 Minutes – The number of minutes to add to the escalation duration</w:t>
+      </w:r>
+      <w:r>
+        <w:rPr>
+          <w:rFonts w:ascii="Tahoma" w:hAnsi="Tahoma" w:cs="Tahoma"/>
+        </w:rPr>
+        <w:t>.  Escalation 2 is relative to escalation 1.</w:t>
+      </w:r>
+    </w:p>
+    <w:p>
+      <w:pPr>
+        <w:pStyle w:val="ListParagraph"/>
+        <w:numPr>
+          <w:ilvl w:val="0"/>
+          <w:numId w:val="2"/>
+        </w:numPr>
+        <w:rPr>
+          <w:rFonts w:ascii="Tahoma" w:hAnsi="Tahoma" w:cs="Tahoma"/>
+        </w:rPr>
+      </w:pPr>
+      <w:r>
+        <w:rPr>
+          <w:rFonts w:ascii="Tahoma" w:hAnsi="Tahoma" w:cs="Tahoma"/>
+        </w:rPr>
+        <w:t>In Alarm Count – Number of alarms in the alarm state (not normal).</w:t>
+      </w:r>
+    </w:p>
+    <w:p>
+      <w:pPr>
+        <w:pStyle w:val="ListParagraph"/>
+        <w:numPr>
+          <w:ilvl w:val="0"/>
+          <w:numId w:val="2"/>
+        </w:numPr>
+        <w:rPr>
+          <w:rFonts w:ascii="Tahoma" w:hAnsi="Tahoma" w:cs="Tahoma"/>
+        </w:rPr>
+      </w:pPr>
+      <w:r>
+        <w:rPr>
+          <w:rFonts w:ascii="Tahoma" w:hAnsi="Tahoma" w:cs="Tahoma"/>
+        </w:rPr>
+        <w:t>Open Alarm Count – Number of open alarms.</w:t>
+      </w:r>
+    </w:p>
+    <w:p>
+      <w:pPr>
+        <w:pStyle w:val="ListParagraph"/>
+        <w:numPr>
+          <w:ilvl w:val="0"/>
+          <w:numId w:val="2"/>
+        </w:numPr>
+        <w:rPr>
+          <w:rFonts w:ascii="Tahoma" w:hAnsi="Tahoma" w:cs="Tahoma"/>
+        </w:rPr>
+      </w:pPr>
+      <w:r>
+        <w:rPr>
+          <w:rFonts w:ascii="Tahoma" w:hAnsi="Tahoma" w:cs="Tahoma"/>
+        </w:rPr>
+        <w:t>Total Alarm Count – Total not of alarms in any state.</w:t>
+      </w:r>
+    </w:p>
+    <w:p>
+      <w:pPr>
+        <w:pStyle w:val="ListParagraph"/>
+        <w:numPr>
+          <w:ilvl w:val="0"/>
+          <w:numId w:val="2"/>
+        </w:numPr>
+        <w:rPr>
+          <w:rFonts w:ascii="Tahoma" w:hAnsi="Tahoma" w:cs="Tahoma"/>
+        </w:rPr>
+      </w:pPr>
+      <w:proofErr w:type="spellStart"/>
+      <w:r>
+        <w:rPr>
+          <w:rFonts w:ascii="Tahoma" w:hAnsi="Tahoma" w:cs="Tahoma"/>
+        </w:rPr>
+        <w:t>Unacked</w:t>
+      </w:r>
+      <w:proofErr w:type="spellEnd"/>
+      <w:r>
+        <w:rPr>
+          <w:rFonts w:ascii="Tahoma" w:hAnsi="Tahoma" w:cs="Tahoma"/>
+        </w:rPr>
+        <w:t xml:space="preserve"> Alarm Count – Number of unacknowledged alarms.</w:t>
+      </w:r>
+    </w:p>
+    <w:p>
+      <w:pPr>
+        <w:pStyle w:val="Heading3"/>
+        <w:rPr>
+          <w:rFonts w:ascii="Tahoma" w:hAnsi="Tahoma" w:cs="Tahoma"/>
+        </w:rPr>
+      </w:pPr>
+      <w:bookmarkStart w:id="20" w:name="_Toc492890037"/>
+      <w:r>
+        <w:rPr>
+          <w:rFonts w:ascii="Tahoma" w:hAnsi="Tahoma" w:cs="Tahoma"/>
+        </w:rPr>
+        <w:t>Actions</w:t>
+      </w:r>
       <w:bookmarkEnd w:id="20"/>
-    </w:p>
-    <w:p>
-      <w:pPr>
-        <w:pStyle w:val="ListParagraph"/>
-        <w:numPr>
-          <w:ilvl w:val="0"/>
-          <w:numId w:val="2"/>
-        </w:numPr>
-        <w:rPr>
-          <w:rFonts w:ascii="Tahoma" w:hAnsi="Tahoma" w:cs="Tahoma"/>
-        </w:rPr>
-      </w:pPr>
-      <w:r>
-        <w:rPr>
-          <w:rFonts w:ascii="Tahoma" w:hAnsi="Tahoma" w:cs="Tahoma"/>
-        </w:rPr>
-        <w:t>Enabled – When false, no new alarms will be created.</w:t>
-      </w:r>
-    </w:p>
-    <w:p>
-      <w:pPr>
-        <w:pStyle w:val="ListParagraph"/>
-        <w:numPr>
-          <w:ilvl w:val="0"/>
-          <w:numId w:val="2"/>
-        </w:numPr>
-        <w:rPr>
-          <w:rFonts w:ascii="Tahoma" w:hAnsi="Tahoma" w:cs="Tahoma"/>
-        </w:rPr>
-      </w:pPr>
-      <w:r>
-        <w:rPr>
-          <w:rFonts w:ascii="Tahoma" w:hAnsi="Tahoma" w:cs="Tahoma"/>
-        </w:rPr>
-        <w:t>Purge Closed Days – If greater than zero, age in days after which closed alarms are deleted from the database.</w:t>
-      </w:r>
-    </w:p>
-    <w:p>
-      <w:pPr>
-        <w:pStyle w:val="ListParagraph"/>
-        <w:numPr>
-          <w:ilvl w:val="0"/>
-          <w:numId w:val="2"/>
-        </w:numPr>
-        <w:rPr>
-          <w:rFonts w:ascii="Tahoma" w:hAnsi="Tahoma" w:cs="Tahoma"/>
-        </w:rPr>
-      </w:pPr>
-      <w:r>
-        <w:rPr>
-          <w:rFonts w:ascii="Tahoma" w:hAnsi="Tahoma" w:cs="Tahoma"/>
-        </w:rPr>
-        <w:t>Purge Open Days – If greater than zero, age in days after which open alarms are deleted from the database.</w:t>
-      </w:r>
-    </w:p>
-    <w:p>
-      <w:pPr>
-        <w:pStyle w:val="ListParagraph"/>
-        <w:numPr>
-          <w:ilvl w:val="0"/>
-          <w:numId w:val="2"/>
-        </w:numPr>
-        <w:rPr>
-          <w:rFonts w:ascii="Tahoma" w:hAnsi="Tahoma" w:cs="Tahoma"/>
-        </w:rPr>
-      </w:pPr>
-      <w:r>
-        <w:rPr>
-          <w:rFonts w:ascii="Tahoma" w:hAnsi="Tahoma" w:cs="Tahoma"/>
-        </w:rPr>
-        <w:t xml:space="preserve">Escalation 1 </w:t>
-      </w:r>
-      <w:r>
-        <w:rPr>
-          <w:rFonts w:ascii="Tahoma" w:hAnsi="Tahoma" w:cs="Tahoma"/>
-        </w:rPr>
-        <w:t>Days</w:t>
-      </w:r>
-      <w:r>
-        <w:rPr>
-          <w:rFonts w:ascii="Tahoma" w:hAnsi="Tahoma" w:cs="Tahoma"/>
-        </w:rPr>
-        <w:t xml:space="preserve"> – </w:t>
-      </w:r>
-      <w:r>
-        <w:rPr>
-          <w:rFonts w:ascii="Tahoma" w:hAnsi="Tahoma" w:cs="Tahoma"/>
-        </w:rPr>
-        <w:t>The number of days to add to the escalation duration</w:t>
-      </w:r>
-    </w:p>
-    <w:p>
-      <w:pPr>
-        <w:pStyle w:val="ListParagraph"/>
-        <w:numPr>
-          <w:ilvl w:val="0"/>
-          <w:numId w:val="2"/>
-        </w:numPr>
-        <w:rPr>
-          <w:rFonts w:ascii="Tahoma" w:hAnsi="Tahoma" w:cs="Tahoma"/>
-        </w:rPr>
-      </w:pPr>
-      <w:r>
-        <w:rPr>
-          <w:rFonts w:ascii="Tahoma" w:hAnsi="Tahoma" w:cs="Tahoma"/>
-        </w:rPr>
-        <w:t>Escalation 1 Hours – The number of hours to add to the escalation duration</w:t>
-      </w:r>
-    </w:p>
-    <w:p>
-      <w:pPr>
-        <w:pStyle w:val="ListParagraph"/>
-        <w:numPr>
-          <w:ilvl w:val="0"/>
-          <w:numId w:val="2"/>
-        </w:numPr>
-        <w:rPr>
-          <w:rFonts w:ascii="Tahoma" w:hAnsi="Tahoma" w:cs="Tahoma"/>
-        </w:rPr>
-      </w:pPr>
-      <w:r>
-        <w:rPr>
-          <w:rFonts w:ascii="Tahoma" w:hAnsi="Tahoma" w:cs="Tahoma"/>
-        </w:rPr>
-        <w:t>Escalation 1 Minutes – The number of minutes to add to the escalation duration</w:t>
-      </w:r>
-    </w:p>
-    <w:p>
-      <w:pPr>
-        <w:pStyle w:val="ListParagraph"/>
-        <w:numPr>
-          <w:ilvl w:val="0"/>
-          <w:numId w:val="2"/>
-        </w:numPr>
-        <w:rPr>
-          <w:rFonts w:ascii="Tahoma" w:hAnsi="Tahoma" w:cs="Tahoma"/>
-        </w:rPr>
-      </w:pPr>
-      <w:r>
-        <w:rPr>
-          <w:rFonts w:ascii="Tahoma" w:hAnsi="Tahoma" w:cs="Tahoma"/>
-        </w:rPr>
-        <w:t>Escalation 2 Days – The number of days to add to the escalation duration</w:t>
-      </w:r>
-      <w:r>
-        <w:rPr>
-          <w:rFonts w:ascii="Tahoma" w:hAnsi="Tahoma" w:cs="Tahoma"/>
-        </w:rPr>
-        <w:t>.  Escalation 2 is relative to escalation 1.</w:t>
-      </w:r>
-    </w:p>
-    <w:p>
-      <w:pPr>
-        <w:pStyle w:val="ListParagraph"/>
-        <w:numPr>
-          <w:ilvl w:val="0"/>
-          <w:numId w:val="2"/>
-        </w:numPr>
-        <w:rPr>
-          <w:rFonts w:ascii="Tahoma" w:hAnsi="Tahoma" w:cs="Tahoma"/>
-        </w:rPr>
-      </w:pPr>
-      <w:r>
-        <w:rPr>
-          <w:rFonts w:ascii="Tahoma" w:hAnsi="Tahoma" w:cs="Tahoma"/>
-        </w:rPr>
-        <w:t>Escalation 2 Hours – The number of hours to add to the escalation duration</w:t>
-      </w:r>
-      <w:r>
-        <w:rPr>
-          <w:rFonts w:ascii="Tahoma" w:hAnsi="Tahoma" w:cs="Tahoma"/>
-        </w:rPr>
-        <w:t>.  Escalation 2 is relative to escalation 1.</w:t>
-      </w:r>
-    </w:p>
-    <w:p>
-      <w:pPr>
-        <w:pStyle w:val="ListParagraph"/>
-        <w:numPr>
-          <w:ilvl w:val="0"/>
-          <w:numId w:val="2"/>
-        </w:numPr>
-        <w:rPr>
-          <w:rFonts w:ascii="Tahoma" w:hAnsi="Tahoma" w:cs="Tahoma"/>
-        </w:rPr>
-      </w:pPr>
-      <w:r>
-        <w:rPr>
-          <w:rFonts w:ascii="Tahoma" w:hAnsi="Tahoma" w:cs="Tahoma"/>
-        </w:rPr>
-        <w:t>Escalation 2 Minutes – The number of minutes to add to the escalation duration</w:t>
-      </w:r>
-      <w:r>
-        <w:rPr>
-          <w:rFonts w:ascii="Tahoma" w:hAnsi="Tahoma" w:cs="Tahoma"/>
-        </w:rPr>
-        <w:t>.  Escalation 2 is relative to escalation 1.</w:t>
-      </w:r>
-    </w:p>
-    <w:p>
-      <w:pPr>
-        <w:pStyle w:val="ListParagraph"/>
-        <w:numPr>
-          <w:ilvl w:val="0"/>
-          <w:numId w:val="2"/>
-        </w:numPr>
-        <w:rPr>
-          <w:rFonts w:ascii="Tahoma" w:hAnsi="Tahoma" w:cs="Tahoma"/>
-        </w:rPr>
-      </w:pPr>
-      <w:r>
-        <w:rPr>
-          <w:rFonts w:ascii="Tahoma" w:hAnsi="Tahoma" w:cs="Tahoma"/>
-        </w:rPr>
-        <w:t>In Alarm Count – Number of alarms in the alarm state (not normal).</w:t>
-      </w:r>
-    </w:p>
-    <w:p>
-      <w:pPr>
-        <w:pStyle w:val="ListParagraph"/>
-        <w:numPr>
-          <w:ilvl w:val="0"/>
-          <w:numId w:val="2"/>
-        </w:numPr>
-        <w:rPr>
-          <w:rFonts w:ascii="Tahoma" w:hAnsi="Tahoma" w:cs="Tahoma"/>
-        </w:rPr>
-      </w:pPr>
-      <w:r>
-        <w:rPr>
-          <w:rFonts w:ascii="Tahoma" w:hAnsi="Tahoma" w:cs="Tahoma"/>
-        </w:rPr>
-        <w:t>Open Alarm Count – Number of open alarms.</w:t>
-      </w:r>
-    </w:p>
-    <w:p>
-      <w:pPr>
-        <w:pStyle w:val="ListParagraph"/>
-        <w:numPr>
-          <w:ilvl w:val="0"/>
-          <w:numId w:val="2"/>
-        </w:numPr>
-        <w:rPr>
-          <w:rFonts w:ascii="Tahoma" w:hAnsi="Tahoma" w:cs="Tahoma"/>
-        </w:rPr>
-      </w:pPr>
-      <w:r>
-        <w:rPr>
-          <w:rFonts w:ascii="Tahoma" w:hAnsi="Tahoma" w:cs="Tahoma"/>
-        </w:rPr>
-        <w:t>Total Alarm Count – Total not of alarms in any state.</w:t>
-      </w:r>
-    </w:p>
-    <w:p>
-      <w:pPr>
-        <w:pStyle w:val="ListParagraph"/>
-        <w:numPr>
-          <w:ilvl w:val="0"/>
-          <w:numId w:val="2"/>
-        </w:numPr>
-        <w:rPr>
-          <w:rFonts w:ascii="Tahoma" w:hAnsi="Tahoma" w:cs="Tahoma"/>
-        </w:rPr>
-      </w:pPr>
-      <w:proofErr w:type="spellStart"/>
-      <w:r>
-        <w:rPr>
-          <w:rFonts w:ascii="Tahoma" w:hAnsi="Tahoma" w:cs="Tahoma"/>
-        </w:rPr>
-        <w:t>Unacked</w:t>
-      </w:r>
-      <w:proofErr w:type="spellEnd"/>
-      <w:r>
-        <w:rPr>
-          <w:rFonts w:ascii="Tahoma" w:hAnsi="Tahoma" w:cs="Tahoma"/>
-        </w:rPr>
-        <w:t xml:space="preserve"> Alarm Count – Number of unacknowledged alarms.</w:t>
-      </w:r>
-    </w:p>
-    <w:p>
-      <w:pPr>
-        <w:pStyle w:val="Heading3"/>
-        <w:rPr>
-          <w:rFonts w:ascii="Tahoma" w:hAnsi="Tahoma" w:cs="Tahoma"/>
-        </w:rPr>
-      </w:pPr>
-      <w:bookmarkStart w:id="21" w:name="_Toc492890037"/>
-      <w:r>
-        <w:rPr>
-          <w:rFonts w:ascii="Tahoma" w:hAnsi="Tahoma" w:cs="Tahoma"/>
-        </w:rPr>
-        <w:t>Actions</w:t>
-      </w:r>
-      <w:bookmarkEnd w:id="21"/>
     </w:p>
     <w:p>
       <w:pPr>
@@ -6659,7 +6839,15 @@
           <w:rFonts w:ascii="Tahoma" w:hAnsi="Tahoma" w:cs="Tahoma"/>
         </w:rPr>
         <w:lastRenderedPageBreak/>
-        <w:t>Create State – Alert, Fault or Offnormal</w:t>
+        <w:t>Create State</w:t>
+      </w:r>
+      <w:bookmarkStart w:id="21" w:name="_GoBack"/>
+      <w:bookmarkEnd w:id="21"/>
+      <w:r>
+        <w:rPr>
+          <w:rFonts w:ascii="Tahoma" w:hAnsi="Tahoma" w:cs="Tahoma"/>
+        </w:rPr>
+        <w:t xml:space="preserve"> – Alert, Fault or Offnormal</w:t>
       </w:r>
     </w:p>
     <w:p>
@@ -7787,21 +7975,7 @@
         <w:rPr>
           <w:rFonts w:ascii="Tahoma" w:hAnsi="Tahoma" w:cs="Tahoma"/>
         </w:rPr>
-        <w:t xml:space="preserve">Path – The path to the primary </w:t>
-      </w:r>
-      <w:proofErr w:type="spellStart"/>
-      <w:r>
-        <w:rPr>
-          <w:rFonts w:ascii="Tahoma" w:hAnsi="Tahoma" w:cs="Tahoma"/>
-        </w:rPr>
-        <w:t>alarmable</w:t>
-      </w:r>
-      <w:proofErr w:type="spellEnd"/>
-      <w:r>
-        <w:rPr>
-          <w:rFonts w:ascii="Tahoma" w:hAnsi="Tahoma" w:cs="Tahoma"/>
-        </w:rPr>
-        <w:t xml:space="preserve"> entity.</w:t>
+        <w:t>Path – The path to the primary alarmable entity.</w:t>
       </w:r>
     </w:p>
     <w:p>
@@ -8511,21 +8685,7 @@
         <w:rPr>
           <w:rFonts w:ascii="Tahoma" w:hAnsi="Tahoma" w:cs="Tahoma"/>
         </w:rPr>
-        <w:t xml:space="preserve">This algorithm creates alarms when </w:t>
-      </w:r>
-      <w:proofErr w:type="gramStart"/>
-      <w:r>
-        <w:rPr>
-          <w:rFonts w:ascii="Tahoma" w:hAnsi="Tahoma" w:cs="Tahoma"/>
-        </w:rPr>
-        <w:t>boolean</w:t>
-      </w:r>
-      <w:proofErr w:type="gramEnd"/>
-      <w:r>
-        <w:rPr>
-          <w:rFonts w:ascii="Tahoma" w:hAnsi="Tahoma" w:cs="Tahoma"/>
-        </w:rPr>
-        <w:t xml:space="preserve"> sources turn true or false.</w:t>
+        <w:t>This algorithm creates alarms when boolean sources turn true or false.</w:t>
       </w:r>
     </w:p>
     <w:p>
@@ -10593,7 +10753,7 @@
 </file>
 
 <file path=word/endnotes.xml><?xml version="1.0" encoding="utf-8"?>
-<w:endnotes xmlns:wpc="http://schemas.microsoft.com/office/word/2010/wordprocessingCanvas" xmlns:mc="http://schemas.openxmlformats.org/markup-compatibility/2006" xmlns:o="urn:schemas-microsoft-com:office:office" xmlns:r="http://schemas.openxmlformats.org/officeDocument/2006/relationships" xmlns:m="http://schemas.openxmlformats.org/officeDocument/2006/math" xmlns:v="urn:schemas-microsoft-com:vml" xmlns:wp14="http://schemas.microsoft.com/office/word/2010/wordprocessingDrawing" xmlns:wp="http://schemas.openxmlformats.org/drawingml/2006/wordprocessingDrawing" xmlns:w10="urn:schemas-microsoft-com:office:word" xmlns:w="http://schemas.openxmlformats.org/wordprocessingml/2006/main" xmlns:w14="http://schemas.microsoft.com/office/word/2010/wordml" xmlns:w15="http://schemas.microsoft.com/office/word/2012/wordml" xmlns:wpg="http://schemas.microsoft.com/office/word/2010/wordprocessingGroup" xmlns:wpi="http://schemas.microsoft.com/office/word/2010/wordprocessingInk" xmlns:wne="http://schemas.microsoft.com/office/word/2006/wordml" xmlns:wps="http://schemas.microsoft.com/office/word/2010/wordprocessingShape" mc:Ignorable="w14 w15 wp14">
+<w:endnotes xmlns:wpc="http://schemas.microsoft.com/office/word/2010/wordprocessingCanvas" xmlns:cx="http://schemas.microsoft.com/office/drawing/2014/chartex" xmlns:cx1="http://schemas.microsoft.com/office/drawing/2015/9/8/chartex" xmlns:cx2="http://schemas.microsoft.com/office/drawing/2015/10/21/chartex" xmlns:cx3="http://schemas.microsoft.com/office/drawing/2016/5/9/chartex" xmlns:cx4="http://schemas.microsoft.com/office/drawing/2016/5/10/chartex" xmlns:cx5="http://schemas.microsoft.com/office/drawing/2016/5/11/chartex" xmlns:cx6="http://schemas.microsoft.com/office/drawing/2016/5/12/chartex" xmlns:cx7="http://schemas.microsoft.com/office/drawing/2016/5/13/chartex" xmlns:cx8="http://schemas.microsoft.com/office/drawing/2016/5/14/chartex" xmlns:mc="http://schemas.openxmlformats.org/markup-compatibility/2006" xmlns:aink="http://schemas.microsoft.com/office/drawing/2016/ink" xmlns:am3d="http://schemas.microsoft.com/office/drawing/2017/model3d" xmlns:o="urn:schemas-microsoft-com:office:office" xmlns:r="http://schemas.openxmlformats.org/officeDocument/2006/relationships" xmlns:m="http://schemas.openxmlformats.org/officeDocument/2006/math" xmlns:v="urn:schemas-microsoft-com:vml" xmlns:wp14="http://schemas.microsoft.com/office/word/2010/wordprocessingDrawing" xmlns:wp="http://schemas.openxmlformats.org/drawingml/2006/wordprocessingDrawing" xmlns:w10="urn:schemas-microsoft-com:office:word" xmlns:w="http://schemas.openxmlformats.org/wordprocessingml/2006/main" xmlns:w14="http://schemas.microsoft.com/office/word/2010/wordml" xmlns:w15="http://schemas.microsoft.com/office/word/2012/wordml" xmlns:w16cid="http://schemas.microsoft.com/office/word/2016/wordml/cid" xmlns:w16se="http://schemas.microsoft.com/office/word/2015/wordml/symex" xmlns:wpg="http://schemas.microsoft.com/office/word/2010/wordprocessingGroup" xmlns:wpi="http://schemas.microsoft.com/office/word/2010/wordprocessingInk" xmlns:wne="http://schemas.microsoft.com/office/word/2006/wordml" xmlns:wps="http://schemas.microsoft.com/office/word/2010/wordprocessingShape" mc:Ignorable="w14 w15 w16se w16cid wp14">
   <w:endnote w:type="separator" w:id="-1">
     <w:p>
       <w:pPr>
@@ -10618,23 +10778,20 @@
 </file>
 
 <file path=word/footer1.xml><?xml version="1.0" encoding="utf-8"?>
-<w:ftr xmlns:wpc="http://schemas.microsoft.com/office/word/2010/wordprocessingCanvas" xmlns:mc="http://schemas.openxmlformats.org/markup-compatibility/2006" xmlns:o="urn:schemas-microsoft-com:office:office" xmlns:r="http://schemas.openxmlformats.org/officeDocument/2006/relationships" xmlns:m="http://schemas.openxmlformats.org/officeDocument/2006/math" xmlns:v="urn:schemas-microsoft-com:vml" xmlns:wp14="http://schemas.microsoft.com/office/word/2010/wordprocessingDrawing" xmlns:wp="http://schemas.openxmlformats.org/drawingml/2006/wordprocessingDrawing" xmlns:w10="urn:schemas-microsoft-com:office:word" xmlns:w="http://schemas.openxmlformats.org/wordprocessingml/2006/main" xmlns:w14="http://schemas.microsoft.com/office/word/2010/wordml" xmlns:w15="http://schemas.microsoft.com/office/word/2012/wordml" xmlns:wpg="http://schemas.microsoft.com/office/word/2010/wordprocessingGroup" xmlns:wpi="http://schemas.microsoft.com/office/word/2010/wordprocessingInk" xmlns:wne="http://schemas.microsoft.com/office/word/2006/wordml" xmlns:wps="http://schemas.microsoft.com/office/word/2010/wordprocessingShape" mc:Ignorable="w14 w15 wp14">
+<w:ftr xmlns:wpc="http://schemas.microsoft.com/office/word/2010/wordprocessingCanvas" xmlns:cx="http://schemas.microsoft.com/office/drawing/2014/chartex" xmlns:cx1="http://schemas.microsoft.com/office/drawing/2015/9/8/chartex" xmlns:cx2="http://schemas.microsoft.com/office/drawing/2015/10/21/chartex" xmlns:cx3="http://schemas.microsoft.com/office/drawing/2016/5/9/chartex" xmlns:cx4="http://schemas.microsoft.com/office/drawing/2016/5/10/chartex" xmlns:cx5="http://schemas.microsoft.com/office/drawing/2016/5/11/chartex" xmlns:cx6="http://schemas.microsoft.com/office/drawing/2016/5/12/chartex" xmlns:cx7="http://schemas.microsoft.com/office/drawing/2016/5/13/chartex" xmlns:cx8="http://schemas.microsoft.com/office/drawing/2016/5/14/chartex" xmlns:mc="http://schemas.openxmlformats.org/markup-compatibility/2006" xmlns:aink="http://schemas.microsoft.com/office/drawing/2016/ink" xmlns:am3d="http://schemas.microsoft.com/office/drawing/2017/model3d" xmlns:o="urn:schemas-microsoft-com:office:office" xmlns:r="http://schemas.openxmlformats.org/officeDocument/2006/relationships" xmlns:m="http://schemas.openxmlformats.org/officeDocument/2006/math" xmlns:v="urn:schemas-microsoft-com:vml" xmlns:wp14="http://schemas.microsoft.com/office/word/2010/wordprocessingDrawing" xmlns:wp="http://schemas.openxmlformats.org/drawingml/2006/wordprocessingDrawing" xmlns:w10="urn:schemas-microsoft-com:office:word" xmlns:w="http://schemas.openxmlformats.org/wordprocessingml/2006/main" xmlns:w14="http://schemas.microsoft.com/office/word/2010/wordml" xmlns:w15="http://schemas.microsoft.com/office/word/2012/wordml" xmlns:w16cid="http://schemas.microsoft.com/office/word/2016/wordml/cid" xmlns:w16se="http://schemas.microsoft.com/office/word/2015/wordml/symex" xmlns:wpg="http://schemas.microsoft.com/office/word/2010/wordprocessingGroup" xmlns:wpi="http://schemas.microsoft.com/office/word/2010/wordprocessingInk" xmlns:wne="http://schemas.microsoft.com/office/word/2006/wordml" xmlns:wps="http://schemas.microsoft.com/office/word/2010/wordprocessingShape" mc:Ignorable="w14 w15 w16se w16cid wp14">
   <w:p>
     <w:pPr>
       <w:pStyle w:val="Footer"/>
     </w:pPr>
     <w:r>
-      <w:t>September 8</w:t>
-    </w:r>
-    <w:r>
-      <w:t>, 2017</w:t>
+      <w:t>September 8, 2017</w:t>
     </w:r>
   </w:p>
 </w:ftr>
 </file>
 
 <file path=word/footnotes.xml><?xml version="1.0" encoding="utf-8"?>
-<w:footnotes xmlns:wpc="http://schemas.microsoft.com/office/word/2010/wordprocessingCanvas" xmlns:mc="http://schemas.openxmlformats.org/markup-compatibility/2006" xmlns:o="urn:schemas-microsoft-com:office:office" xmlns:r="http://schemas.openxmlformats.org/officeDocument/2006/relationships" xmlns:m="http://schemas.openxmlformats.org/officeDocument/2006/math" xmlns:v="urn:schemas-microsoft-com:vml" xmlns:wp14="http://schemas.microsoft.com/office/word/2010/wordprocessingDrawing" xmlns:wp="http://schemas.openxmlformats.org/drawingml/2006/wordprocessingDrawing" xmlns:w10="urn:schemas-microsoft-com:office:word" xmlns:w="http://schemas.openxmlformats.org/wordprocessingml/2006/main" xmlns:w14="http://schemas.microsoft.com/office/word/2010/wordml" xmlns:w15="http://schemas.microsoft.com/office/word/2012/wordml" xmlns:wpg="http://schemas.microsoft.com/office/word/2010/wordprocessingGroup" xmlns:wpi="http://schemas.microsoft.com/office/word/2010/wordprocessingInk" xmlns:wne="http://schemas.microsoft.com/office/word/2006/wordml" xmlns:wps="http://schemas.microsoft.com/office/word/2010/wordprocessingShape" mc:Ignorable="w14 w15 wp14">
+<w:footnotes xmlns:wpc="http://schemas.microsoft.com/office/word/2010/wordprocessingCanvas" xmlns:cx="http://schemas.microsoft.com/office/drawing/2014/chartex" xmlns:cx1="http://schemas.microsoft.com/office/drawing/2015/9/8/chartex" xmlns:cx2="http://schemas.microsoft.com/office/drawing/2015/10/21/chartex" xmlns:cx3="http://schemas.microsoft.com/office/drawing/2016/5/9/chartex" xmlns:cx4="http://schemas.microsoft.com/office/drawing/2016/5/10/chartex" xmlns:cx5="http://schemas.microsoft.com/office/drawing/2016/5/11/chartex" xmlns:cx6="http://schemas.microsoft.com/office/drawing/2016/5/12/chartex" xmlns:cx7="http://schemas.microsoft.com/office/drawing/2016/5/13/chartex" xmlns:cx8="http://schemas.microsoft.com/office/drawing/2016/5/14/chartex" xmlns:mc="http://schemas.openxmlformats.org/markup-compatibility/2006" xmlns:aink="http://schemas.microsoft.com/office/drawing/2016/ink" xmlns:am3d="http://schemas.microsoft.com/office/drawing/2017/model3d" xmlns:o="urn:schemas-microsoft-com:office:office" xmlns:r="http://schemas.openxmlformats.org/officeDocument/2006/relationships" xmlns:m="http://schemas.openxmlformats.org/officeDocument/2006/math" xmlns:v="urn:schemas-microsoft-com:vml" xmlns:wp14="http://schemas.microsoft.com/office/word/2010/wordprocessingDrawing" xmlns:wp="http://schemas.openxmlformats.org/drawingml/2006/wordprocessingDrawing" xmlns:w10="urn:schemas-microsoft-com:office:word" xmlns:w="http://schemas.openxmlformats.org/wordprocessingml/2006/main" xmlns:w14="http://schemas.microsoft.com/office/word/2010/wordml" xmlns:w15="http://schemas.microsoft.com/office/word/2012/wordml" xmlns:w16cid="http://schemas.microsoft.com/office/word/2016/wordml/cid" xmlns:w16se="http://schemas.microsoft.com/office/word/2015/wordml/symex" xmlns:wpg="http://schemas.microsoft.com/office/word/2010/wordprocessingGroup" xmlns:wpi="http://schemas.microsoft.com/office/word/2010/wordprocessingInk" xmlns:wne="http://schemas.microsoft.com/office/word/2006/wordml" xmlns:wps="http://schemas.microsoft.com/office/word/2010/wordprocessingShape" mc:Ignorable="w14 w15 w16se w16cid wp14">
   <w:footnote w:type="separator" w:id="-1">
     <w:p>
       <w:pPr>
@@ -10659,7 +10816,7 @@
 </file>
 
 <file path=word/numbering.xml><?xml version="1.0" encoding="utf-8"?>
-<w:numbering xmlns:wpc="http://schemas.microsoft.com/office/word/2010/wordprocessingCanvas" xmlns:mc="http://schemas.openxmlformats.org/markup-compatibility/2006" xmlns:o="urn:schemas-microsoft-com:office:office" xmlns:r="http://schemas.openxmlformats.org/officeDocument/2006/relationships" xmlns:m="http://schemas.openxmlformats.org/officeDocument/2006/math" xmlns:v="urn:schemas-microsoft-com:vml" xmlns:wp14="http://schemas.microsoft.com/office/word/2010/wordprocessingDrawing" xmlns:wp="http://schemas.openxmlformats.org/drawingml/2006/wordprocessingDrawing" xmlns:w10="urn:schemas-microsoft-com:office:word" xmlns:w="http://schemas.openxmlformats.org/wordprocessingml/2006/main" xmlns:w14="http://schemas.microsoft.com/office/word/2010/wordml" xmlns:w15="http://schemas.microsoft.com/office/word/2012/wordml" xmlns:wpg="http://schemas.microsoft.com/office/word/2010/wordprocessingGroup" xmlns:wpi="http://schemas.microsoft.com/office/word/2010/wordprocessingInk" xmlns:wne="http://schemas.microsoft.com/office/word/2006/wordml" xmlns:wps="http://schemas.microsoft.com/office/word/2010/wordprocessingShape" mc:Ignorable="w14 w15 wp14">
+<w:numbering xmlns:wpc="http://schemas.microsoft.com/office/word/2010/wordprocessingCanvas" xmlns:cx="http://schemas.microsoft.com/office/drawing/2014/chartex" xmlns:cx1="http://schemas.microsoft.com/office/drawing/2015/9/8/chartex" xmlns:cx2="http://schemas.microsoft.com/office/drawing/2015/10/21/chartex" xmlns:cx3="http://schemas.microsoft.com/office/drawing/2016/5/9/chartex" xmlns:cx4="http://schemas.microsoft.com/office/drawing/2016/5/10/chartex" xmlns:cx5="http://schemas.microsoft.com/office/drawing/2016/5/11/chartex" xmlns:cx6="http://schemas.microsoft.com/office/drawing/2016/5/12/chartex" xmlns:cx7="http://schemas.microsoft.com/office/drawing/2016/5/13/chartex" xmlns:cx8="http://schemas.microsoft.com/office/drawing/2016/5/14/chartex" xmlns:mc="http://schemas.openxmlformats.org/markup-compatibility/2006" xmlns:aink="http://schemas.microsoft.com/office/drawing/2016/ink" xmlns:am3d="http://schemas.microsoft.com/office/drawing/2017/model3d" xmlns:o="urn:schemas-microsoft-com:office:office" xmlns:r="http://schemas.openxmlformats.org/officeDocument/2006/relationships" xmlns:m="http://schemas.openxmlformats.org/officeDocument/2006/math" xmlns:v="urn:schemas-microsoft-com:vml" xmlns:wp14="http://schemas.microsoft.com/office/word/2010/wordprocessingDrawing" xmlns:wp="http://schemas.openxmlformats.org/drawingml/2006/wordprocessingDrawing" xmlns:w10="urn:schemas-microsoft-com:office:word" xmlns:w="http://schemas.openxmlformats.org/wordprocessingml/2006/main" xmlns:w14="http://schemas.microsoft.com/office/word/2010/wordml" xmlns:w15="http://schemas.microsoft.com/office/word/2012/wordml" xmlns:w16cid="http://schemas.microsoft.com/office/word/2016/wordml/cid" xmlns:w16se="http://schemas.microsoft.com/office/word/2015/wordml/symex" xmlns:wpg="http://schemas.microsoft.com/office/word/2010/wordprocessingGroup" xmlns:wpi="http://schemas.microsoft.com/office/word/2010/wordprocessingInk" xmlns:wne="http://schemas.microsoft.com/office/word/2006/wordml" xmlns:wps="http://schemas.microsoft.com/office/word/2010/wordprocessingShape" mc:Ignorable="w14 w15 w16se w16cid wp14">
   <w:abstractNum w:abstractNumId="0" w15:restartNumberingAfterBreak="0">
     <w:nsid w:val="040B4AF1"/>
     <w:multiLevelType w:val="hybridMultilevel"/>
@@ -12501,7 +12658,7 @@
 </file>
 
 <file path=word/styles.xml><?xml version="1.0" encoding="utf-8"?>
-<w:styles xmlns:mc="http://schemas.openxmlformats.org/markup-compatibility/2006" xmlns:r="http://schemas.openxmlformats.org/officeDocument/2006/relationships" xmlns:w="http://schemas.openxmlformats.org/wordprocessingml/2006/main" xmlns:w14="http://schemas.microsoft.com/office/word/2010/wordml" xmlns:w15="http://schemas.microsoft.com/office/word/2012/wordml" mc:Ignorable="w14 w15">
+<w:styles xmlns:mc="http://schemas.openxmlformats.org/markup-compatibility/2006" xmlns:r="http://schemas.openxmlformats.org/officeDocument/2006/relationships" xmlns:w="http://schemas.openxmlformats.org/wordprocessingml/2006/main" xmlns:w14="http://schemas.microsoft.com/office/word/2010/wordml" xmlns:w15="http://schemas.microsoft.com/office/word/2012/wordml" xmlns:w16cid="http://schemas.microsoft.com/office/word/2016/wordml/cid" xmlns:w16se="http://schemas.microsoft.com/office/word/2015/wordml/symex" mc:Ignorable="w14 w15 w16se w16cid">
   <w:docDefaults>
     <w:rPrDefault>
       <w:rPr>
@@ -12515,7 +12672,7 @@
       </w:pPr>
     </w:pPrDefault>
   </w:docDefaults>
-  <w:latentStyles w:defLockedState="0" w:defUIPriority="99" w:defSemiHidden="0" w:defUnhideWhenUsed="0" w:defQFormat="0" w:count="371">
+  <w:latentStyles w:defLockedState="0" w:defUIPriority="99" w:defSemiHidden="0" w:defUnhideWhenUsed="0" w:defQFormat="0" w:count="375">
     <w:lsdException w:name="Normal" w:uiPriority="0" w:qFormat="1"/>
     <w:lsdException w:name="heading 1" w:uiPriority="9" w:qFormat="1"/>
     <w:lsdException w:name="heading 2" w:semiHidden="1" w:uiPriority="9" w:unhideWhenUsed="1" w:qFormat="1"/>
@@ -12621,7 +12778,6 @@
     <w:lsdException w:name="HTML Sample" w:semiHidden="1" w:unhideWhenUsed="1"/>
     <w:lsdException w:name="HTML Typewriter" w:semiHidden="1" w:unhideWhenUsed="1"/>
     <w:lsdException w:name="HTML Variable" w:semiHidden="1" w:unhideWhenUsed="1"/>
-    <w:lsdException w:name="Normal Table" w:semiHidden="1" w:unhideWhenUsed="1"/>
     <w:lsdException w:name="annotation subject" w:semiHidden="1" w:unhideWhenUsed="1"/>
     <w:lsdException w:name="No List" w:semiHidden="1" w:unhideWhenUsed="1"/>
     <w:lsdException w:name="Outline List 1" w:semiHidden="1" w:unhideWhenUsed="1"/>
@@ -12665,10 +12821,8 @@
     <w:lsdException w:name="Table Elegant" w:semiHidden="1" w:unhideWhenUsed="1"/>
     <w:lsdException w:name="Table Professional" w:semiHidden="1" w:unhideWhenUsed="1"/>
     <w:lsdException w:name="Table Subtle 1" w:semiHidden="1" w:unhideWhenUsed="1"/>
-    <w:lsdException w:name="Table Subtle 2" w:semiHidden="1" w:unhideWhenUsed="1"/>
     <w:lsdException w:name="Table Web 1" w:semiHidden="1" w:unhideWhenUsed="1"/>
     <w:lsdException w:name="Table Web 2" w:semiHidden="1" w:unhideWhenUsed="1"/>
-    <w:lsdException w:name="Table Web 3" w:semiHidden="1" w:unhideWhenUsed="1"/>
     <w:lsdException w:name="Balloon Text" w:semiHidden="1" w:unhideWhenUsed="1"/>
     <w:lsdException w:name="Table Grid" w:uiPriority="39"/>
     <w:lsdException w:name="Table Theme" w:semiHidden="1" w:unhideWhenUsed="1"/>
@@ -12887,6 +13041,10 @@
     <w:lsdException w:name="List Table 5 Dark Accent 6" w:uiPriority="50"/>
     <w:lsdException w:name="List Table 6 Colorful Accent 6" w:uiPriority="51"/>
     <w:lsdException w:name="List Table 7 Colorful Accent 6" w:uiPriority="52"/>
+    <w:lsdException w:name="Mention" w:semiHidden="1" w:unhideWhenUsed="1"/>
+    <w:lsdException w:name="Smart Hyperlink" w:semiHidden="1" w:unhideWhenUsed="1"/>
+    <w:lsdException w:name="Hashtag" w:semiHidden="1" w:unhideWhenUsed="1"/>
+    <w:lsdException w:name="Unresolved Mention" w:semiHidden="1" w:unhideWhenUsed="1"/>
   </w:latentStyles>
   <w:style w:type="paragraph" w:default="1" w:styleId="Normal">
     <w:name w:val="Normal"/>
@@ -13888,7 +14046,7 @@
 </file>
 
 <file path=customXml/itemProps1.xml><?xml version="1.0" encoding="utf-8"?>
-<ds:datastoreItem xmlns:ds="http://schemas.openxmlformats.org/officeDocument/2006/customXml" ds:itemID="{2A586AFF-72F4-42A2-A1AD-FBF645EA5BA9}">
+<ds:datastoreItem xmlns:ds="http://schemas.openxmlformats.org/officeDocument/2006/customXml" ds:itemID="{EA982123-6F11-4BF5-B19D-E07F05A3697D}">
   <ds:schemaRefs>
     <ds:schemaRef ds:uri="http://schemas.openxmlformats.org/officeDocument/2006/bibliography"/>
   </ds:schemaRefs>

</xml_diff>

<commit_message>
Watches can be disabled.
</commit_message>
<xml_diff>
--- a/Alarm-Link-User-Guide.docx
+++ b/Alarm-Link-User-Guide.docx
@@ -104,7 +104,7 @@
             </w:rPr>
             <w:fldChar w:fldCharType="separate"/>
           </w:r>
-          <w:hyperlink w:anchor="_Toc492890017" w:history="1">
+          <w:hyperlink w:anchor="_Toc494174535" w:history="1">
             <w:r>
               <w:rPr>
                 <w:rStyle w:val="Hyperlink"/>
@@ -132,7 +132,7 @@
                 <w:noProof/>
                 <w:webHidden/>
               </w:rPr>
-              <w:instrText xml:space="preserve"> PAGEREF _Toc492890017 \h </w:instrText>
+              <w:instrText xml:space="preserve"> PAGEREF _Toc494174535 \h </w:instrText>
             </w:r>
             <w:r>
               <w:rPr>
@@ -175,14 +175,14 @@
               <w:szCs w:val="22"/>
             </w:rPr>
           </w:pPr>
-          <w:hyperlink w:anchor="_Toc492890018" w:history="1">
+          <w:hyperlink w:anchor="_Toc494174536" w:history="1">
             <w:r>
               <w:rPr>
                 <w:rStyle w:val="Hyperlink"/>
                 <w:rFonts w:ascii="Tahoma" w:hAnsi="Tahoma" w:cs="Tahoma"/>
                 <w:noProof/>
               </w:rPr>
-              <w:t>Using the Provided Implementations</w:t>
+              <w:t>Link Structure</w:t>
             </w:r>
             <w:r>
               <w:rPr>
@@ -203,7 +203,13 @@
                 <w:noProof/>
                 <w:webHidden/>
               </w:rPr>
-              <w:instrText xml:space="preserve"> PAGEREF _Toc492890018 \h </w:instrText>
+              <w:instrText xml:space="preserve"> PAGEREF _Toc494174536 \h </w:instrText>
+            </w:r>
+            <w:r>
+              <w:rPr>
+                <w:noProof/>
+                <w:webHidden/>
+              </w:rPr>
             </w:r>
             <w:r>
               <w:rPr>
@@ -214,12 +220,10 @@
             </w:r>
             <w:r>
               <w:rPr>
-                <w:b/>
-                <w:bCs/>
-                <w:noProof/>
-                <w:webHidden/>
-              </w:rPr>
-              <w:t>Error! Bookmark not defined.</w:t>
+                <w:noProof/>
+                <w:webHidden/>
+              </w:rPr>
+              <w:t>3</w:t>
             </w:r>
             <w:r>
               <w:rPr>
@@ -242,14 +246,13 @@
               <w:szCs w:val="22"/>
             </w:rPr>
           </w:pPr>
-          <w:hyperlink w:anchor="_Toc492890019" w:history="1">
+          <w:hyperlink w:anchor="_Toc494174537" w:history="1">
             <w:r>
               <w:rPr>
                 <w:rStyle w:val="Hyperlink"/>
-                <w:rFonts w:ascii="Tahoma" w:hAnsi="Tahoma" w:cs="Tahoma"/>
-                <w:noProof/>
-              </w:rPr>
-              <w:t>Link Structure</w:t>
+                <w:noProof/>
+              </w:rPr>
+              <w:t>Running The Database In Server Mode</w:t>
             </w:r>
             <w:r>
               <w:rPr>
@@ -270,7 +273,7 @@
                 <w:noProof/>
                 <w:webHidden/>
               </w:rPr>
-              <w:instrText xml:space="preserve"> PAGEREF _Toc492890019 \h </w:instrText>
+              <w:instrText xml:space="preserve"> PAGEREF _Toc494174537 \h </w:instrText>
             </w:r>
             <w:r>
               <w:rPr>
@@ -313,7 +316,7 @@
               <w:szCs w:val="22"/>
             </w:rPr>
           </w:pPr>
-          <w:hyperlink w:anchor="_Toc492890020" w:history="1">
+          <w:hyperlink w:anchor="_Toc494174538" w:history="1">
             <w:r>
               <w:rPr>
                 <w:rStyle w:val="Hyperlink"/>
@@ -341,7 +344,7 @@
                 <w:noProof/>
                 <w:webHidden/>
               </w:rPr>
-              <w:instrText xml:space="preserve"> PAGEREF _Toc492890020 \h </w:instrText>
+              <w:instrText xml:space="preserve"> PAGEREF _Toc494174538 \h </w:instrText>
             </w:r>
             <w:r>
               <w:rPr>
@@ -384,7 +387,7 @@
               <w:szCs w:val="22"/>
             </w:rPr>
           </w:pPr>
-          <w:hyperlink w:anchor="_Toc492890021" w:history="1">
+          <w:hyperlink w:anchor="_Toc494174539" w:history="1">
             <w:r>
               <w:rPr>
                 <w:rStyle w:val="Hyperlink"/>
@@ -412,7 +415,7 @@
                 <w:noProof/>
                 <w:webHidden/>
               </w:rPr>
-              <w:instrText xml:space="preserve"> PAGEREF _Toc492890021 \h </w:instrText>
+              <w:instrText xml:space="preserve"> PAGEREF _Toc494174539 \h </w:instrText>
             </w:r>
             <w:r>
               <w:rPr>
@@ -455,7 +458,7 @@
               <w:szCs w:val="22"/>
             </w:rPr>
           </w:pPr>
-          <w:hyperlink w:anchor="_Toc492890022" w:history="1">
+          <w:hyperlink w:anchor="_Toc494174540" w:history="1">
             <w:r>
               <w:rPr>
                 <w:rStyle w:val="Hyperlink"/>
@@ -483,7 +486,7 @@
                 <w:noProof/>
                 <w:webHidden/>
               </w:rPr>
-              <w:instrText xml:space="preserve"> PAGEREF _Toc492890022 \h </w:instrText>
+              <w:instrText xml:space="preserve"> PAGEREF _Toc494174540 \h </w:instrText>
             </w:r>
             <w:r>
               <w:rPr>
@@ -526,7 +529,7 @@
               <w:szCs w:val="22"/>
             </w:rPr>
           </w:pPr>
-          <w:hyperlink w:anchor="_Toc492890023" w:history="1">
+          <w:hyperlink w:anchor="_Toc494174541" w:history="1">
             <w:r>
               <w:rPr>
                 <w:rStyle w:val="Hyperlink"/>
@@ -554,7 +557,7 @@
                 <w:noProof/>
                 <w:webHidden/>
               </w:rPr>
-              <w:instrText xml:space="preserve"> PAGEREF _Toc492890023 \h </w:instrText>
+              <w:instrText xml:space="preserve"> PAGEREF _Toc494174541 \h </w:instrText>
             </w:r>
             <w:r>
               <w:rPr>
@@ -597,7 +600,7 @@
               <w:szCs w:val="22"/>
             </w:rPr>
           </w:pPr>
-          <w:hyperlink w:anchor="_Toc492890024" w:history="1">
+          <w:hyperlink w:anchor="_Toc494174542" w:history="1">
             <w:r>
               <w:rPr>
                 <w:rStyle w:val="Hyperlink"/>
@@ -625,7 +628,7 @@
                 <w:noProof/>
                 <w:webHidden/>
               </w:rPr>
-              <w:instrText xml:space="preserve"> PAGEREF _Toc492890024 \h </w:instrText>
+              <w:instrText xml:space="preserve"> PAGEREF _Toc494174542 \h </w:instrText>
             </w:r>
             <w:r>
               <w:rPr>
@@ -668,7 +671,7 @@
               <w:szCs w:val="22"/>
             </w:rPr>
           </w:pPr>
-          <w:hyperlink w:anchor="_Toc492890025" w:history="1">
+          <w:hyperlink w:anchor="_Toc494174543" w:history="1">
             <w:r>
               <w:rPr>
                 <w:rStyle w:val="Hyperlink"/>
@@ -696,7 +699,7 @@
                 <w:noProof/>
                 <w:webHidden/>
               </w:rPr>
-              <w:instrText xml:space="preserve"> PAGEREF _Toc492890025 \h </w:instrText>
+              <w:instrText xml:space="preserve"> PAGEREF _Toc494174543 \h </w:instrText>
             </w:r>
             <w:r>
               <w:rPr>
@@ -739,7 +742,7 @@
               <w:szCs w:val="22"/>
             </w:rPr>
           </w:pPr>
-          <w:hyperlink w:anchor="_Toc492890026" w:history="1">
+          <w:hyperlink w:anchor="_Toc494174544" w:history="1">
             <w:r>
               <w:rPr>
                 <w:rStyle w:val="Hyperlink"/>
@@ -767,7 +770,7 @@
                 <w:noProof/>
                 <w:webHidden/>
               </w:rPr>
-              <w:instrText xml:space="preserve"> PAGEREF _Toc492890026 \h </w:instrText>
+              <w:instrText xml:space="preserve"> PAGEREF _Toc494174544 \h </w:instrText>
             </w:r>
             <w:r>
               <w:rPr>
@@ -810,7 +813,7 @@
               <w:szCs w:val="22"/>
             </w:rPr>
           </w:pPr>
-          <w:hyperlink w:anchor="_Toc492890027" w:history="1">
+          <w:hyperlink w:anchor="_Toc494174545" w:history="1">
             <w:r>
               <w:rPr>
                 <w:rStyle w:val="Hyperlink"/>
@@ -838,7 +841,7 @@
                 <w:noProof/>
                 <w:webHidden/>
               </w:rPr>
-              <w:instrText xml:space="preserve"> PAGEREF _Toc492890027 \h </w:instrText>
+              <w:instrText xml:space="preserve"> PAGEREF _Toc494174545 \h </w:instrText>
             </w:r>
             <w:r>
               <w:rPr>
@@ -881,7 +884,7 @@
               <w:szCs w:val="22"/>
             </w:rPr>
           </w:pPr>
-          <w:hyperlink w:anchor="_Toc492890028" w:history="1">
+          <w:hyperlink w:anchor="_Toc494174546" w:history="1">
             <w:r>
               <w:rPr>
                 <w:rStyle w:val="Hyperlink"/>
@@ -909,7 +912,7 @@
                 <w:noProof/>
                 <w:webHidden/>
               </w:rPr>
-              <w:instrText xml:space="preserve"> PAGEREF _Toc492890028 \h </w:instrText>
+              <w:instrText xml:space="preserve"> PAGEREF _Toc494174546 \h </w:instrText>
             </w:r>
             <w:r>
               <w:rPr>
@@ -952,7 +955,7 @@
               <w:szCs w:val="22"/>
             </w:rPr>
           </w:pPr>
-          <w:hyperlink w:anchor="_Toc492890029" w:history="1">
+          <w:hyperlink w:anchor="_Toc494174547" w:history="1">
             <w:r>
               <w:rPr>
                 <w:rStyle w:val="Hyperlink"/>
@@ -980,7 +983,7 @@
                 <w:noProof/>
                 <w:webHidden/>
               </w:rPr>
-              <w:instrText xml:space="preserve"> PAGEREF _Toc492890029 \h </w:instrText>
+              <w:instrText xml:space="preserve"> PAGEREF _Toc494174547 \h </w:instrText>
             </w:r>
             <w:r>
               <w:rPr>
@@ -1023,7 +1026,7 @@
               <w:szCs w:val="22"/>
             </w:rPr>
           </w:pPr>
-          <w:hyperlink w:anchor="_Toc492890030" w:history="1">
+          <w:hyperlink w:anchor="_Toc494174548" w:history="1">
             <w:r>
               <w:rPr>
                 <w:rStyle w:val="Hyperlink"/>
@@ -1050,7 +1053,7 @@
                 <w:noProof/>
                 <w:webHidden/>
               </w:rPr>
-              <w:instrText xml:space="preserve"> PAGEREF _Toc492890030 \h </w:instrText>
+              <w:instrText xml:space="preserve"> PAGEREF _Toc494174548 \h </w:instrText>
             </w:r>
             <w:r>
               <w:rPr>
@@ -1093,7 +1096,7 @@
               <w:szCs w:val="22"/>
             </w:rPr>
           </w:pPr>
-          <w:hyperlink w:anchor="_Toc492890031" w:history="1">
+          <w:hyperlink w:anchor="_Toc494174549" w:history="1">
             <w:r>
               <w:rPr>
                 <w:rStyle w:val="Hyperlink"/>
@@ -1121,7 +1124,7 @@
                 <w:noProof/>
                 <w:webHidden/>
               </w:rPr>
-              <w:instrText xml:space="preserve"> PAGEREF _Toc492890031 \h </w:instrText>
+              <w:instrText xml:space="preserve"> PAGEREF _Toc494174549 \h </w:instrText>
             </w:r>
             <w:r>
               <w:rPr>
@@ -1164,7 +1167,7 @@
               <w:szCs w:val="22"/>
             </w:rPr>
           </w:pPr>
-          <w:hyperlink w:anchor="_Toc492890032" w:history="1">
+          <w:hyperlink w:anchor="_Toc494174550" w:history="1">
             <w:r>
               <w:rPr>
                 <w:rStyle w:val="Hyperlink"/>
@@ -1192,7 +1195,7 @@
                 <w:noProof/>
                 <w:webHidden/>
               </w:rPr>
-              <w:instrText xml:space="preserve"> PAGEREF _Toc492890032 \h </w:instrText>
+              <w:instrText xml:space="preserve"> PAGEREF _Toc494174550 \h </w:instrText>
             </w:r>
             <w:r>
               <w:rPr>
@@ -1235,7 +1238,7 @@
               <w:szCs w:val="22"/>
             </w:rPr>
           </w:pPr>
-          <w:hyperlink w:anchor="_Toc492890033" w:history="1">
+          <w:hyperlink w:anchor="_Toc494174551" w:history="1">
             <w:r>
               <w:rPr>
                 <w:rStyle w:val="Hyperlink"/>
@@ -1263,7 +1266,7 @@
                 <w:noProof/>
                 <w:webHidden/>
               </w:rPr>
-              <w:instrText xml:space="preserve"> PAGEREF _Toc492890033 \h </w:instrText>
+              <w:instrText xml:space="preserve"> PAGEREF _Toc494174551 \h </w:instrText>
             </w:r>
             <w:r>
               <w:rPr>
@@ -1306,7 +1309,7 @@
               <w:szCs w:val="22"/>
             </w:rPr>
           </w:pPr>
-          <w:hyperlink w:anchor="_Toc492890034" w:history="1">
+          <w:hyperlink w:anchor="_Toc494174552" w:history="1">
             <w:r>
               <w:rPr>
                 <w:rStyle w:val="Hyperlink"/>
@@ -1334,7 +1337,7 @@
                 <w:noProof/>
                 <w:webHidden/>
               </w:rPr>
-              <w:instrText xml:space="preserve"> PAGEREF _Toc492890034 \h </w:instrText>
+              <w:instrText xml:space="preserve"> PAGEREF _Toc494174552 \h </w:instrText>
             </w:r>
             <w:r>
               <w:rPr>
@@ -1377,7 +1380,7 @@
               <w:szCs w:val="22"/>
             </w:rPr>
           </w:pPr>
-          <w:hyperlink w:anchor="_Toc492890035" w:history="1">
+          <w:hyperlink w:anchor="_Toc494174553" w:history="1">
             <w:r>
               <w:rPr>
                 <w:rStyle w:val="Hyperlink"/>
@@ -1405,7 +1408,7 @@
                 <w:noProof/>
                 <w:webHidden/>
               </w:rPr>
-              <w:instrText xml:space="preserve"> PAGEREF _Toc492890035 \h </w:instrText>
+              <w:instrText xml:space="preserve"> PAGEREF _Toc494174553 \h </w:instrText>
             </w:r>
             <w:r>
               <w:rPr>
@@ -1448,7 +1451,7 @@
               <w:szCs w:val="22"/>
             </w:rPr>
           </w:pPr>
-          <w:hyperlink w:anchor="_Toc492890036" w:history="1">
+          <w:hyperlink w:anchor="_Toc494174554" w:history="1">
             <w:r>
               <w:rPr>
                 <w:rStyle w:val="Hyperlink"/>
@@ -1476,7 +1479,7 @@
                 <w:noProof/>
                 <w:webHidden/>
               </w:rPr>
-              <w:instrText xml:space="preserve"> PAGEREF _Toc492890036 \h </w:instrText>
+              <w:instrText xml:space="preserve"> PAGEREF _Toc494174554 \h </w:instrText>
             </w:r>
             <w:r>
               <w:rPr>
@@ -1519,7 +1522,7 @@
               <w:szCs w:val="22"/>
             </w:rPr>
           </w:pPr>
-          <w:hyperlink w:anchor="_Toc492890037" w:history="1">
+          <w:hyperlink w:anchor="_Toc494174555" w:history="1">
             <w:r>
               <w:rPr>
                 <w:rStyle w:val="Hyperlink"/>
@@ -1547,7 +1550,7 @@
                 <w:noProof/>
                 <w:webHidden/>
               </w:rPr>
-              <w:instrText xml:space="preserve"> PAGEREF _Toc492890037 \h </w:instrText>
+              <w:instrText xml:space="preserve"> PAGEREF _Toc494174555 \h </w:instrText>
             </w:r>
             <w:r>
               <w:rPr>
@@ -1590,7 +1593,7 @@
               <w:szCs w:val="22"/>
             </w:rPr>
           </w:pPr>
-          <w:hyperlink w:anchor="_Toc492890038" w:history="1">
+          <w:hyperlink w:anchor="_Toc494174556" w:history="1">
             <w:r>
               <w:rPr>
                 <w:rStyle w:val="Hyperlink"/>
@@ -1618,7 +1621,7 @@
                 <w:noProof/>
                 <w:webHidden/>
               </w:rPr>
-              <w:instrText xml:space="preserve"> PAGEREF _Toc492890038 \h </w:instrText>
+              <w:instrText xml:space="preserve"> PAGEREF _Toc494174556 \h </w:instrText>
             </w:r>
             <w:r>
               <w:rPr>
@@ -1661,7 +1664,7 @@
               <w:szCs w:val="22"/>
             </w:rPr>
           </w:pPr>
-          <w:hyperlink w:anchor="_Toc492890039" w:history="1">
+          <w:hyperlink w:anchor="_Toc494174557" w:history="1">
             <w:r>
               <w:rPr>
                 <w:rStyle w:val="Hyperlink"/>
@@ -1689,7 +1692,7 @@
                 <w:noProof/>
                 <w:webHidden/>
               </w:rPr>
-              <w:instrText xml:space="preserve"> PAGEREF _Toc492890039 \h </w:instrText>
+              <w:instrText xml:space="preserve"> PAGEREF _Toc494174557 \h </w:instrText>
             </w:r>
             <w:r>
               <w:rPr>
@@ -1732,7 +1735,7 @@
               <w:szCs w:val="22"/>
             </w:rPr>
           </w:pPr>
-          <w:hyperlink w:anchor="_Toc492890040" w:history="1">
+          <w:hyperlink w:anchor="_Toc494174558" w:history="1">
             <w:r>
               <w:rPr>
                 <w:rStyle w:val="Hyperlink"/>
@@ -1760,7 +1763,7 @@
                 <w:noProof/>
                 <w:webHidden/>
               </w:rPr>
-              <w:instrText xml:space="preserve"> PAGEREF _Toc492890040 \h </w:instrText>
+              <w:instrText xml:space="preserve"> PAGEREF _Toc494174558 \h </w:instrText>
             </w:r>
             <w:r>
               <w:rPr>
@@ -1803,7 +1806,7 @@
               <w:szCs w:val="22"/>
             </w:rPr>
           </w:pPr>
-          <w:hyperlink w:anchor="_Toc492890041" w:history="1">
+          <w:hyperlink w:anchor="_Toc494174559" w:history="1">
             <w:r>
               <w:rPr>
                 <w:rStyle w:val="Hyperlink"/>
@@ -1831,7 +1834,7 @@
                 <w:noProof/>
                 <w:webHidden/>
               </w:rPr>
-              <w:instrText xml:space="preserve"> PAGEREF _Toc492890041 \h </w:instrText>
+              <w:instrText xml:space="preserve"> PAGEREF _Toc494174559 \h </w:instrText>
             </w:r>
             <w:r>
               <w:rPr>
@@ -1874,7 +1877,7 @@
               <w:szCs w:val="22"/>
             </w:rPr>
           </w:pPr>
-          <w:hyperlink w:anchor="_Toc492890042" w:history="1">
+          <w:hyperlink w:anchor="_Toc494174560" w:history="1">
             <w:r>
               <w:rPr>
                 <w:rStyle w:val="Hyperlink"/>
@@ -1902,7 +1905,7 @@
                 <w:noProof/>
                 <w:webHidden/>
               </w:rPr>
-              <w:instrText xml:space="preserve"> PAGEREF _Toc492890042 \h </w:instrText>
+              <w:instrText xml:space="preserve"> PAGEREF _Toc494174560 \h </w:instrText>
             </w:r>
             <w:r>
               <w:rPr>
@@ -1945,7 +1948,7 @@
               <w:szCs w:val="22"/>
             </w:rPr>
           </w:pPr>
-          <w:hyperlink w:anchor="_Toc492890043" w:history="1">
+          <w:hyperlink w:anchor="_Toc494174561" w:history="1">
             <w:r>
               <w:rPr>
                 <w:rStyle w:val="Hyperlink"/>
@@ -1973,7 +1976,7 @@
                 <w:noProof/>
                 <w:webHidden/>
               </w:rPr>
-              <w:instrText xml:space="preserve"> PAGEREF _Toc492890043 \h </w:instrText>
+              <w:instrText xml:space="preserve"> PAGEREF _Toc494174561 \h </w:instrText>
             </w:r>
             <w:r>
               <w:rPr>
@@ -2016,7 +2019,7 @@
               <w:szCs w:val="22"/>
             </w:rPr>
           </w:pPr>
-          <w:hyperlink w:anchor="_Toc492890044" w:history="1">
+          <w:hyperlink w:anchor="_Toc494174562" w:history="1">
             <w:r>
               <w:rPr>
                 <w:rStyle w:val="Hyperlink"/>
@@ -2044,7 +2047,7 @@
                 <w:noProof/>
                 <w:webHidden/>
               </w:rPr>
-              <w:instrText xml:space="preserve"> PAGEREF _Toc492890044 \h </w:instrText>
+              <w:instrText xml:space="preserve"> PAGEREF _Toc494174562 \h </w:instrText>
             </w:r>
             <w:r>
               <w:rPr>
@@ -2087,7 +2090,7 @@
               <w:szCs w:val="22"/>
             </w:rPr>
           </w:pPr>
-          <w:hyperlink w:anchor="_Toc492890045" w:history="1">
+          <w:hyperlink w:anchor="_Toc494174563" w:history="1">
             <w:r>
               <w:rPr>
                 <w:rStyle w:val="Hyperlink"/>
@@ -2115,7 +2118,7 @@
                 <w:noProof/>
                 <w:webHidden/>
               </w:rPr>
-              <w:instrText xml:space="preserve"> PAGEREF _Toc492890045 \h </w:instrText>
+              <w:instrText xml:space="preserve"> PAGEREF _Toc494174563 \h </w:instrText>
             </w:r>
             <w:r>
               <w:rPr>
@@ -2158,7 +2161,7 @@
               <w:szCs w:val="22"/>
             </w:rPr>
           </w:pPr>
-          <w:hyperlink w:anchor="_Toc492890046" w:history="1">
+          <w:hyperlink w:anchor="_Toc494174564" w:history="1">
             <w:r>
               <w:rPr>
                 <w:rStyle w:val="Hyperlink"/>
@@ -2186,7 +2189,7 @@
                 <w:noProof/>
                 <w:webHidden/>
               </w:rPr>
-              <w:instrText xml:space="preserve"> PAGEREF _Toc492890046 \h </w:instrText>
+              <w:instrText xml:space="preserve"> PAGEREF _Toc494174564 \h </w:instrText>
             </w:r>
             <w:r>
               <w:rPr>
@@ -2229,7 +2232,7 @@
               <w:szCs w:val="22"/>
             </w:rPr>
           </w:pPr>
-          <w:hyperlink w:anchor="_Toc492890047" w:history="1">
+          <w:hyperlink w:anchor="_Toc494174565" w:history="1">
             <w:r>
               <w:rPr>
                 <w:rStyle w:val="Hyperlink"/>
@@ -2257,7 +2260,7 @@
                 <w:noProof/>
                 <w:webHidden/>
               </w:rPr>
-              <w:instrText xml:space="preserve"> PAGEREF _Toc492890047 \h </w:instrText>
+              <w:instrText xml:space="preserve"> PAGEREF _Toc494174565 \h </w:instrText>
             </w:r>
             <w:r>
               <w:rPr>
@@ -2300,7 +2303,7 @@
               <w:szCs w:val="22"/>
             </w:rPr>
           </w:pPr>
-          <w:hyperlink w:anchor="_Toc492890048" w:history="1">
+          <w:hyperlink w:anchor="_Toc494174566" w:history="1">
             <w:r>
               <w:rPr>
                 <w:rStyle w:val="Hyperlink"/>
@@ -2328,7 +2331,7 @@
                 <w:noProof/>
                 <w:webHidden/>
               </w:rPr>
-              <w:instrText xml:space="preserve"> PAGEREF _Toc492890048 \h </w:instrText>
+              <w:instrText xml:space="preserve"> PAGEREF _Toc494174566 \h </w:instrText>
             </w:r>
             <w:r>
               <w:rPr>
@@ -2371,7 +2374,7 @@
               <w:szCs w:val="22"/>
             </w:rPr>
           </w:pPr>
-          <w:hyperlink w:anchor="_Toc492890049" w:history="1">
+          <w:hyperlink w:anchor="_Toc494174567" w:history="1">
             <w:r>
               <w:rPr>
                 <w:rStyle w:val="Hyperlink"/>
@@ -2399,7 +2402,7 @@
                 <w:noProof/>
                 <w:webHidden/>
               </w:rPr>
-              <w:instrText xml:space="preserve"> PAGEREF _Toc492890049 \h </w:instrText>
+              <w:instrText xml:space="preserve"> PAGEREF _Toc494174567 \h </w:instrText>
             </w:r>
             <w:r>
               <w:rPr>
@@ -2442,7 +2445,7 @@
               <w:szCs w:val="22"/>
             </w:rPr>
           </w:pPr>
-          <w:hyperlink w:anchor="_Toc492890050" w:history="1">
+          <w:hyperlink w:anchor="_Toc494174568" w:history="1">
             <w:r>
               <w:rPr>
                 <w:rStyle w:val="Hyperlink"/>
@@ -2470,7 +2473,7 @@
                 <w:noProof/>
                 <w:webHidden/>
               </w:rPr>
-              <w:instrText xml:space="preserve"> PAGEREF _Toc492890050 \h </w:instrText>
+              <w:instrText xml:space="preserve"> PAGEREF _Toc494174568 \h </w:instrText>
             </w:r>
             <w:r>
               <w:rPr>
@@ -2513,7 +2516,7 @@
               <w:szCs w:val="22"/>
             </w:rPr>
           </w:pPr>
-          <w:hyperlink w:anchor="_Toc492890051" w:history="1">
+          <w:hyperlink w:anchor="_Toc494174569" w:history="1">
             <w:r>
               <w:rPr>
                 <w:rStyle w:val="Hyperlink"/>
@@ -2541,7 +2544,7 @@
                 <w:noProof/>
                 <w:webHidden/>
               </w:rPr>
-              <w:instrText xml:space="preserve"> PAGEREF _Toc492890051 \h </w:instrText>
+              <w:instrText xml:space="preserve"> PAGEREF _Toc494174569 \h </w:instrText>
             </w:r>
             <w:r>
               <w:rPr>
@@ -2584,7 +2587,7 @@
               <w:szCs w:val="22"/>
             </w:rPr>
           </w:pPr>
-          <w:hyperlink w:anchor="_Toc492890052" w:history="1">
+          <w:hyperlink w:anchor="_Toc494174570" w:history="1">
             <w:r>
               <w:rPr>
                 <w:rStyle w:val="Hyperlink"/>
@@ -2612,7 +2615,7 @@
                 <w:noProof/>
                 <w:webHidden/>
               </w:rPr>
-              <w:instrText xml:space="preserve"> PAGEREF _Toc492890052 \h </w:instrText>
+              <w:instrText xml:space="preserve"> PAGEREF _Toc494174570 \h </w:instrText>
             </w:r>
             <w:r>
               <w:rPr>
@@ -2655,7 +2658,7 @@
               <w:szCs w:val="22"/>
             </w:rPr>
           </w:pPr>
-          <w:hyperlink w:anchor="_Toc492890053" w:history="1">
+          <w:hyperlink w:anchor="_Toc494174571" w:history="1">
             <w:r>
               <w:rPr>
                 <w:rStyle w:val="Hyperlink"/>
@@ -2683,7 +2686,7 @@
                 <w:noProof/>
                 <w:webHidden/>
               </w:rPr>
-              <w:instrText xml:space="preserve"> PAGEREF _Toc492890053 \h </w:instrText>
+              <w:instrText xml:space="preserve"> PAGEREF _Toc494174571 \h </w:instrText>
             </w:r>
             <w:r>
               <w:rPr>
@@ -2726,7 +2729,7 @@
               <w:szCs w:val="22"/>
             </w:rPr>
           </w:pPr>
-          <w:hyperlink w:anchor="_Toc492890054" w:history="1">
+          <w:hyperlink w:anchor="_Toc494174572" w:history="1">
             <w:r>
               <w:rPr>
                 <w:rStyle w:val="Hyperlink"/>
@@ -2754,7 +2757,7 @@
                 <w:noProof/>
                 <w:webHidden/>
               </w:rPr>
-              <w:instrText xml:space="preserve"> PAGEREF _Toc492890054 \h </w:instrText>
+              <w:instrText xml:space="preserve"> PAGEREF _Toc494174572 \h </w:instrText>
             </w:r>
             <w:r>
               <w:rPr>
@@ -2797,7 +2800,7 @@
               <w:szCs w:val="22"/>
             </w:rPr>
           </w:pPr>
-          <w:hyperlink w:anchor="_Toc492890055" w:history="1">
+          <w:hyperlink w:anchor="_Toc494174573" w:history="1">
             <w:r>
               <w:rPr>
                 <w:rStyle w:val="Hyperlink"/>
@@ -2825,7 +2828,7 @@
                 <w:noProof/>
                 <w:webHidden/>
               </w:rPr>
-              <w:instrText xml:space="preserve"> PAGEREF _Toc492890055 \h </w:instrText>
+              <w:instrText xml:space="preserve"> PAGEREF _Toc494174573 \h </w:instrText>
             </w:r>
             <w:r>
               <w:rPr>
@@ -2868,7 +2871,7 @@
               <w:szCs w:val="22"/>
             </w:rPr>
           </w:pPr>
-          <w:hyperlink w:anchor="_Toc492890056" w:history="1">
+          <w:hyperlink w:anchor="_Toc494174574" w:history="1">
             <w:r>
               <w:rPr>
                 <w:rStyle w:val="Hyperlink"/>
@@ -2896,7 +2899,7 @@
                 <w:noProof/>
                 <w:webHidden/>
               </w:rPr>
-              <w:instrText xml:space="preserve"> PAGEREF _Toc492890056 \h </w:instrText>
+              <w:instrText xml:space="preserve"> PAGEREF _Toc494174574 \h </w:instrText>
             </w:r>
             <w:r>
               <w:rPr>
@@ -2939,7 +2942,7 @@
               <w:szCs w:val="22"/>
             </w:rPr>
           </w:pPr>
-          <w:hyperlink w:anchor="_Toc492890057" w:history="1">
+          <w:hyperlink w:anchor="_Toc494174575" w:history="1">
             <w:r>
               <w:rPr>
                 <w:rStyle w:val="Hyperlink"/>
@@ -2967,7 +2970,7 @@
                 <w:noProof/>
                 <w:webHidden/>
               </w:rPr>
-              <w:instrText xml:space="preserve"> PAGEREF _Toc492890057 \h </w:instrText>
+              <w:instrText xml:space="preserve"> PAGEREF _Toc494174575 \h </w:instrText>
             </w:r>
             <w:r>
               <w:rPr>
@@ -3010,7 +3013,7 @@
               <w:szCs w:val="22"/>
             </w:rPr>
           </w:pPr>
-          <w:hyperlink w:anchor="_Toc492890058" w:history="1">
+          <w:hyperlink w:anchor="_Toc494174576" w:history="1">
             <w:r>
               <w:rPr>
                 <w:rStyle w:val="Hyperlink"/>
@@ -3038,7 +3041,7 @@
                 <w:noProof/>
                 <w:webHidden/>
               </w:rPr>
-              <w:instrText xml:space="preserve"> PAGEREF _Toc492890058 \h </w:instrText>
+              <w:instrText xml:space="preserve"> PAGEREF _Toc494174576 \h </w:instrText>
             </w:r>
             <w:r>
               <w:rPr>
@@ -3081,7 +3084,7 @@
               <w:szCs w:val="22"/>
             </w:rPr>
           </w:pPr>
-          <w:hyperlink w:anchor="_Toc492890059" w:history="1">
+          <w:hyperlink w:anchor="_Toc494174577" w:history="1">
             <w:r>
               <w:rPr>
                 <w:rStyle w:val="Hyperlink"/>
@@ -3109,7 +3112,7 @@
                 <w:noProof/>
                 <w:webHidden/>
               </w:rPr>
-              <w:instrText xml:space="preserve"> PAGEREF _Toc492890059 \h </w:instrText>
+              <w:instrText xml:space="preserve"> PAGEREF _Toc494174577 \h </w:instrText>
             </w:r>
             <w:r>
               <w:rPr>
@@ -3152,7 +3155,7 @@
               <w:szCs w:val="22"/>
             </w:rPr>
           </w:pPr>
-          <w:hyperlink w:anchor="_Toc492890060" w:history="1">
+          <w:hyperlink w:anchor="_Toc494174578" w:history="1">
             <w:r>
               <w:rPr>
                 <w:rStyle w:val="Hyperlink"/>
@@ -3180,7 +3183,7 @@
                 <w:noProof/>
                 <w:webHidden/>
               </w:rPr>
-              <w:instrText xml:space="preserve"> PAGEREF _Toc492890060 \h </w:instrText>
+              <w:instrText xml:space="preserve"> PAGEREF _Toc494174578 \h </w:instrText>
             </w:r>
             <w:r>
               <w:rPr>
@@ -3264,7 +3267,7 @@
           <w:rFonts w:ascii="Tahoma" w:hAnsi="Tahoma" w:cs="Tahoma"/>
         </w:rPr>
       </w:pPr>
-      <w:bookmarkStart w:id="0" w:name="_Toc492890017"/>
+      <w:bookmarkStart w:id="0" w:name="_Toc494174535"/>
       <w:r>
         <w:rPr>
           <w:rFonts w:ascii="Tahoma" w:hAnsi="Tahoma" w:cs="Tahoma"/>
@@ -3368,7 +3371,7 @@
           <w:rFonts w:ascii="Tahoma" w:hAnsi="Tahoma" w:cs="Tahoma"/>
         </w:rPr>
       </w:pPr>
-      <w:bookmarkStart w:id="1" w:name="_Toc492890019"/>
+      <w:bookmarkStart w:id="1" w:name="_Toc494174536"/>
       <w:r>
         <w:rPr>
           <w:rFonts w:ascii="Tahoma" w:hAnsi="Tahoma" w:cs="Tahoma"/>
@@ -3593,21 +3596,35 @@
       <w:pPr>
         <w:pStyle w:val="Heading2"/>
       </w:pPr>
+      <w:bookmarkStart w:id="2" w:name="_Toc494174537"/>
       <w:r>
         <w:t>Running The Database In Server Mode</w:t>
       </w:r>
-    </w:p>
-    <w:p>
-      <w:pPr>
-        <w:rPr>
-          <w:rFonts w:ascii="Tahoma" w:hAnsi="Tahoma" w:cs="Tahoma"/>
-        </w:rPr>
-      </w:pPr>
-      <w:r>
-        <w:rPr>
-          <w:rFonts w:ascii="Tahoma" w:hAnsi="Tahoma" w:cs="Tahoma"/>
-        </w:rPr>
-        <w:t>The database instance used by the link can be run in server mode thus exposing it to remote JDBC connection.  Some key facts:</w:t>
+      <w:bookmarkEnd w:id="2"/>
+    </w:p>
+    <w:p>
+      <w:pPr>
+        <w:rPr>
+          <w:rFonts w:ascii="Tahoma" w:hAnsi="Tahoma" w:cs="Tahoma"/>
+        </w:rPr>
+      </w:pPr>
+      <w:r>
+        <w:rPr>
+          <w:rFonts w:ascii="Tahoma" w:hAnsi="Tahoma" w:cs="Tahoma"/>
+        </w:rPr>
+        <w:t>The database instance used by the link can be run in server mode thus exposing it to remote JDBC connection</w:t>
+      </w:r>
+      <w:r>
+        <w:rPr>
+          <w:rFonts w:ascii="Tahoma" w:hAnsi="Tahoma" w:cs="Tahoma"/>
+        </w:rPr>
+        <w:t>s</w:t>
+      </w:r>
+      <w:r>
+        <w:rPr>
+          <w:rFonts w:ascii="Tahoma" w:hAnsi="Tahoma" w:cs="Tahoma"/>
+        </w:rPr>
+        <w:t>.  Some key facts:</w:t>
       </w:r>
     </w:p>
     <w:p>
@@ -3661,7 +3678,25 @@
         <w:rPr>
           <w:rFonts w:ascii="Tahoma" w:hAnsi="Tahoma" w:cs="Tahoma"/>
         </w:rPr>
-        <w:t>You can change the database username and pass by invoke Edit DB Credentials on the Alarm Server.</w:t>
+        <w:t>You can change the database username and pass</w:t>
+      </w:r>
+      <w:r>
+        <w:rPr>
+          <w:rFonts w:ascii="Tahoma" w:hAnsi="Tahoma" w:cs="Tahoma"/>
+        </w:rPr>
+        <w:t>word by invoking</w:t>
+      </w:r>
+      <w:r>
+        <w:rPr>
+          <w:rFonts w:ascii="Tahoma" w:hAnsi="Tahoma" w:cs="Tahoma"/>
+        </w:rPr>
+        <w:t xml:space="preserve"> Edit DB</w:t>
+      </w:r>
+      <w:r>
+        <w:rPr>
+          <w:rFonts w:ascii="Tahoma" w:hAnsi="Tahoma" w:cs="Tahoma"/>
+        </w:rPr>
+        <w:t xml:space="preserve"> Credentials on the Alarm Service.</w:t>
       </w:r>
     </w:p>
     <w:p>
@@ -3679,7 +3714,31 @@
         <w:rPr>
           <w:rFonts w:ascii="Tahoma" w:hAnsi="Tahoma" w:cs="Tahoma"/>
         </w:rPr>
-        <w:t>The URL for remote entities is the value “DB URL” on the Alarm Service.  Server mode has to be enabled for this to have a valid value.</w:t>
+        <w:t>The</w:t>
+      </w:r>
+      <w:r>
+        <w:rPr>
+          <w:rFonts w:ascii="Tahoma" w:hAnsi="Tahoma" w:cs="Tahoma"/>
+        </w:rPr>
+        <w:t xml:space="preserve"> JDBC</w:t>
+      </w:r>
+      <w:r>
+        <w:rPr>
+          <w:rFonts w:ascii="Tahoma" w:hAnsi="Tahoma" w:cs="Tahoma"/>
+        </w:rPr>
+        <w:t xml:space="preserve"> URL for remote </w:t>
+      </w:r>
+      <w:r>
+        <w:rPr>
+          <w:rFonts w:ascii="Tahoma" w:hAnsi="Tahoma" w:cs="Tahoma"/>
+        </w:rPr>
+        <w:t>access</w:t>
+      </w:r>
+      <w:r>
+        <w:rPr>
+          <w:rFonts w:ascii="Tahoma" w:hAnsi="Tahoma" w:cs="Tahoma"/>
+        </w:rPr>
+        <w:t xml:space="preserve"> is the value “DB URL” on the Alarm Service.  Server mode has to be enabled for this to have a valid value.</w:t>
       </w:r>
     </w:p>
     <w:p>
@@ -3704,7 +3763,7 @@
           <w:rFonts w:ascii="Tahoma" w:hAnsi="Tahoma" w:cs="Tahoma"/>
         </w:rPr>
       </w:pPr>
-      <w:bookmarkStart w:id="2" w:name="_Toc492890020"/>
+      <w:bookmarkStart w:id="3" w:name="_Toc494174538"/>
       <w:r>
         <w:rPr>
           <w:rFonts w:ascii="Tahoma" w:hAnsi="Tahoma" w:cs="Tahoma"/>
@@ -3712,7 +3771,7 @@
         <w:lastRenderedPageBreak/>
         <w:t>Link Usage</w:t>
       </w:r>
-      <w:bookmarkEnd w:id="2"/>
+      <w:bookmarkEnd w:id="3"/>
     </w:p>
     <w:p>
       <w:pPr>
@@ -3734,14 +3793,14 @@
           <w:rFonts w:ascii="Tahoma" w:hAnsi="Tahoma" w:cs="Tahoma"/>
         </w:rPr>
       </w:pPr>
-      <w:bookmarkStart w:id="3" w:name="_Toc492890021"/>
+      <w:bookmarkStart w:id="4" w:name="_Toc494174539"/>
       <w:r>
         <w:rPr>
           <w:rFonts w:ascii="Tahoma" w:hAnsi="Tahoma" w:cs="Tahoma"/>
         </w:rPr>
         <w:t>Initial Setup</w:t>
       </w:r>
-      <w:bookmarkEnd w:id="3"/>
+      <w:bookmarkEnd w:id="4"/>
     </w:p>
     <w:p>
       <w:pPr>
@@ -4056,14 +4115,14 @@
           <w:rFonts w:ascii="Tahoma" w:hAnsi="Tahoma" w:cs="Tahoma"/>
         </w:rPr>
       </w:pPr>
-      <w:bookmarkStart w:id="4" w:name="_Toc492890022"/>
+      <w:bookmarkStart w:id="5" w:name="_Toc494174540"/>
       <w:r>
         <w:rPr>
           <w:rFonts w:ascii="Tahoma" w:hAnsi="Tahoma" w:cs="Tahoma"/>
         </w:rPr>
         <w:t>Creating Alarms</w:t>
       </w:r>
-      <w:bookmarkEnd w:id="4"/>
+      <w:bookmarkEnd w:id="5"/>
     </w:p>
     <w:p>
       <w:pPr>
@@ -4158,14 +4217,14 @@
           <w:rFonts w:ascii="Tahoma" w:hAnsi="Tahoma" w:cs="Tahoma"/>
         </w:rPr>
       </w:pPr>
-      <w:bookmarkStart w:id="5" w:name="_Toc492890023"/>
+      <w:bookmarkStart w:id="6" w:name="_Toc494174541"/>
       <w:r>
         <w:rPr>
           <w:rFonts w:ascii="Tahoma" w:hAnsi="Tahoma" w:cs="Tahoma"/>
         </w:rPr>
         <w:t>Receiving Alarms</w:t>
       </w:r>
-      <w:bookmarkEnd w:id="5"/>
+      <w:bookmarkEnd w:id="6"/>
     </w:p>
     <w:p>
       <w:pPr>
@@ -4270,14 +4329,14 @@
           <w:rFonts w:ascii="Tahoma" w:hAnsi="Tahoma" w:cs="Tahoma"/>
         </w:rPr>
       </w:pPr>
-      <w:bookmarkStart w:id="6" w:name="_Toc492890024"/>
+      <w:bookmarkStart w:id="7" w:name="_Toc494174542"/>
       <w:r>
         <w:rPr>
           <w:rFonts w:ascii="Tahoma" w:hAnsi="Tahoma" w:cs="Tahoma"/>
         </w:rPr>
         <w:t>Managing Alarms</w:t>
       </w:r>
-      <w:bookmarkEnd w:id="6"/>
+      <w:bookmarkEnd w:id="7"/>
     </w:p>
     <w:p>
       <w:pPr>
@@ -4400,7 +4459,7 @@
           <w:rFonts w:ascii="Tahoma" w:hAnsi="Tahoma" w:cs="Tahoma"/>
         </w:rPr>
       </w:pPr>
-      <w:bookmarkStart w:id="7" w:name="_Toc492890025"/>
+      <w:bookmarkStart w:id="8" w:name="_Toc494174543"/>
       <w:r>
         <w:rPr>
           <w:rFonts w:ascii="Tahoma" w:hAnsi="Tahoma" w:cs="Tahoma"/>
@@ -4408,7 +4467,7 @@
         <w:lastRenderedPageBreak/>
         <w:t>Alarm States</w:t>
       </w:r>
-      <w:bookmarkEnd w:id="7"/>
+      <w:bookmarkEnd w:id="8"/>
     </w:p>
     <w:p>
       <w:pPr>
@@ -4430,14 +4489,14 @@
           <w:rFonts w:ascii="Tahoma" w:hAnsi="Tahoma" w:cs="Tahoma"/>
         </w:rPr>
       </w:pPr>
-      <w:bookmarkStart w:id="8" w:name="_Toc492890026"/>
+      <w:bookmarkStart w:id="9" w:name="_Toc494174544"/>
       <w:r>
         <w:rPr>
           <w:rFonts w:ascii="Tahoma" w:hAnsi="Tahoma" w:cs="Tahoma"/>
         </w:rPr>
         <w:t>Alert</w:t>
       </w:r>
-      <w:bookmarkEnd w:id="8"/>
+      <w:bookmarkEnd w:id="9"/>
     </w:p>
     <w:p>
       <w:pPr>
@@ -4471,14 +4530,14 @@
           <w:rFonts w:ascii="Tahoma" w:hAnsi="Tahoma" w:cs="Tahoma"/>
         </w:rPr>
       </w:pPr>
-      <w:bookmarkStart w:id="9" w:name="_Toc492890027"/>
+      <w:bookmarkStart w:id="10" w:name="_Toc494174545"/>
       <w:r>
         <w:rPr>
           <w:rFonts w:ascii="Tahoma" w:hAnsi="Tahoma" w:cs="Tahoma"/>
         </w:rPr>
         <w:t>Fault</w:t>
       </w:r>
-      <w:bookmarkEnd w:id="9"/>
+      <w:bookmarkEnd w:id="10"/>
     </w:p>
     <w:p>
       <w:pPr>
@@ -4512,14 +4571,14 @@
           <w:rFonts w:ascii="Tahoma" w:hAnsi="Tahoma" w:cs="Tahoma"/>
         </w:rPr>
       </w:pPr>
-      <w:bookmarkStart w:id="10" w:name="_Toc492890028"/>
+      <w:bookmarkStart w:id="11" w:name="_Toc494174546"/>
       <w:r>
         <w:rPr>
           <w:rFonts w:ascii="Tahoma" w:hAnsi="Tahoma" w:cs="Tahoma"/>
         </w:rPr>
         <w:t>Normal</w:t>
       </w:r>
-      <w:bookmarkEnd w:id="10"/>
+      <w:bookmarkEnd w:id="11"/>
     </w:p>
     <w:p>
       <w:pPr>
@@ -4565,14 +4624,14 @@
           <w:rFonts w:ascii="Tahoma" w:hAnsi="Tahoma" w:cs="Tahoma"/>
         </w:rPr>
       </w:pPr>
-      <w:bookmarkStart w:id="11" w:name="_Toc492890029"/>
+      <w:bookmarkStart w:id="12" w:name="_Toc494174547"/>
       <w:r>
         <w:rPr>
           <w:rFonts w:ascii="Tahoma" w:hAnsi="Tahoma" w:cs="Tahoma"/>
         </w:rPr>
         <w:t>Offnormal</w:t>
       </w:r>
-      <w:bookmarkEnd w:id="11"/>
+      <w:bookmarkEnd w:id="12"/>
     </w:p>
     <w:p>
       <w:pPr>
@@ -4604,23 +4663,115 @@
       <w:pPr>
         <w:pStyle w:val="Heading2"/>
       </w:pPr>
-      <w:bookmarkStart w:id="12" w:name="_Toc492890030"/>
+      <w:bookmarkStart w:id="13" w:name="_Toc494174548"/>
       <w:r>
         <w:t>Open vs Closed Alarms</w:t>
       </w:r>
-      <w:bookmarkEnd w:id="12"/>
-    </w:p>
-    <w:p>
-      <w:pPr>
-        <w:rPr>
-          <w:rFonts w:ascii="Tahoma" w:hAnsi="Tahoma" w:cs="Tahoma"/>
-        </w:rPr>
-      </w:pPr>
-      <w:r>
-        <w:rPr>
-          <w:rFonts w:ascii="Tahoma" w:hAnsi="Tahoma" w:cs="Tahoma"/>
-        </w:rPr>
-        <w:t>An alarm is considered open if it is not normal and/or if it required an acknowledgement and has not been acknowledged.  A fault alarm that has returned to normal but is unacknowledged is considered open.  It will be closed once the acknowledgement has occurred.</w:t>
+      <w:bookmarkEnd w:id="13"/>
+    </w:p>
+    <w:p>
+      <w:pPr>
+        <w:rPr>
+          <w:rFonts w:ascii="Tahoma" w:hAnsi="Tahoma" w:cs="Tahoma"/>
+        </w:rPr>
+      </w:pPr>
+      <w:r>
+        <w:rPr>
+          <w:rFonts w:ascii="Tahoma" w:hAnsi="Tahoma" w:cs="Tahoma"/>
+        </w:rPr>
+        <w:t>An alarm is consider</w:t>
+      </w:r>
+      <w:r>
+        <w:rPr>
+          <w:rFonts w:ascii="Tahoma" w:hAnsi="Tahoma" w:cs="Tahoma"/>
+        </w:rPr>
+        <w:t>ed open if:</w:t>
+      </w:r>
+    </w:p>
+    <w:p>
+      <w:pPr>
+        <w:pStyle w:val="ListParagraph"/>
+        <w:numPr>
+          <w:ilvl w:val="0"/>
+          <w:numId w:val="19"/>
+        </w:numPr>
+        <w:rPr>
+          <w:rFonts w:ascii="Tahoma" w:hAnsi="Tahoma" w:cs="Tahoma"/>
+        </w:rPr>
+      </w:pPr>
+      <w:r>
+        <w:rPr>
+          <w:rFonts w:ascii="Tahoma" w:hAnsi="Tahoma" w:cs="Tahoma"/>
+        </w:rPr>
+        <w:t>It has</w:t>
+      </w:r>
+      <w:r>
+        <w:rPr>
+          <w:rFonts w:ascii="Tahoma" w:hAnsi="Tahoma" w:cs="Tahoma"/>
+        </w:rPr>
+        <w:t xml:space="preserve"> not </w:t>
+      </w:r>
+      <w:r>
+        <w:rPr>
+          <w:rFonts w:ascii="Tahoma" w:hAnsi="Tahoma" w:cs="Tahoma"/>
+        </w:rPr>
+        <w:t>returned to normal.</w:t>
+      </w:r>
+    </w:p>
+    <w:p>
+      <w:pPr>
+        <w:pStyle w:val="ListParagraph"/>
+        <w:numPr>
+          <w:ilvl w:val="0"/>
+          <w:numId w:val="19"/>
+        </w:numPr>
+        <w:rPr>
+          <w:rFonts w:ascii="Tahoma" w:hAnsi="Tahoma" w:cs="Tahoma"/>
+        </w:rPr>
+      </w:pPr>
+      <w:r>
+        <w:rPr>
+          <w:rFonts w:ascii="Tahoma" w:hAnsi="Tahoma" w:cs="Tahoma"/>
+        </w:rPr>
+        <w:t>It requires</w:t>
+      </w:r>
+      <w:r>
+        <w:rPr>
+          <w:rFonts w:ascii="Tahoma" w:hAnsi="Tahoma" w:cs="Tahoma"/>
+        </w:rPr>
+        <w:t xml:space="preserve"> an acknowledgement and has not been acknowledged.  </w:t>
+      </w:r>
+    </w:p>
+    <w:p>
+      <w:pPr>
+        <w:ind w:left="60"/>
+        <w:rPr>
+          <w:rFonts w:ascii="Tahoma" w:hAnsi="Tahoma" w:cs="Tahoma"/>
+        </w:rPr>
+      </w:pPr>
+      <w:r>
+        <w:rPr>
+          <w:rFonts w:ascii="Tahoma" w:hAnsi="Tahoma" w:cs="Tahoma"/>
+        </w:rPr>
+        <w:t>For example, a</w:t>
+      </w:r>
+      <w:r>
+        <w:rPr>
+          <w:rFonts w:ascii="Tahoma" w:hAnsi="Tahoma" w:cs="Tahoma"/>
+        </w:rPr>
+        <w:t xml:space="preserve"> fault alarm that has returned to normal but is unacknowledged is considered open.  It will be</w:t>
+      </w:r>
+      <w:r>
+        <w:rPr>
+          <w:rFonts w:ascii="Tahoma" w:hAnsi="Tahoma" w:cs="Tahoma"/>
+        </w:rPr>
+        <w:t xml:space="preserve"> considered</w:t>
+      </w:r>
+      <w:r>
+        <w:rPr>
+          <w:rFonts w:ascii="Tahoma" w:hAnsi="Tahoma" w:cs="Tahoma"/>
+        </w:rPr>
+        <w:t xml:space="preserve"> closed once the acknowledgement has occurred.</w:t>
       </w:r>
     </w:p>
     <w:p>
@@ -4650,7 +4801,7 @@
           <w:rFonts w:ascii="Tahoma" w:hAnsi="Tahoma" w:cs="Tahoma"/>
         </w:rPr>
       </w:pPr>
-      <w:bookmarkStart w:id="13" w:name="_Toc492890031"/>
+      <w:bookmarkStart w:id="14" w:name="_Toc494174549"/>
       <w:r>
         <w:rPr>
           <w:rFonts w:ascii="Tahoma" w:hAnsi="Tahoma" w:cs="Tahoma"/>
@@ -4664,7 +4815,7 @@
         </w:rPr>
         <w:t xml:space="preserve"> Guide</w:t>
       </w:r>
-      <w:bookmarkEnd w:id="13"/>
+      <w:bookmarkEnd w:id="14"/>
     </w:p>
     <w:p>
       <w:pPr>
@@ -4705,7 +4856,7 @@
           <w:rFonts w:ascii="Tahoma" w:hAnsi="Tahoma" w:cs="Tahoma"/>
         </w:rPr>
       </w:pPr>
-      <w:bookmarkStart w:id="14" w:name="_Toc492890032"/>
+      <w:bookmarkStart w:id="15" w:name="_Toc494174550"/>
       <w:r>
         <w:rPr>
           <w:rFonts w:ascii="Tahoma" w:hAnsi="Tahoma" w:cs="Tahoma"/>
@@ -4718,7 +4869,7 @@
         </w:rPr>
         <w:t>Service</w:t>
       </w:r>
-      <w:bookmarkEnd w:id="14"/>
+      <w:bookmarkEnd w:id="15"/>
     </w:p>
     <w:p>
       <w:pPr>
@@ -4782,14 +4933,14 @@
           <w:rFonts w:ascii="Tahoma" w:hAnsi="Tahoma" w:cs="Tahoma"/>
         </w:rPr>
       </w:pPr>
-      <w:bookmarkStart w:id="15" w:name="_Toc492890033"/>
+      <w:bookmarkStart w:id="16" w:name="_Toc494174551"/>
       <w:r>
         <w:rPr>
           <w:rFonts w:ascii="Tahoma" w:hAnsi="Tahoma" w:cs="Tahoma"/>
         </w:rPr>
         <w:t>Properties</w:t>
       </w:r>
-      <w:bookmarkEnd w:id="15"/>
+      <w:bookmarkEnd w:id="16"/>
     </w:p>
     <w:p>
       <w:pPr>
@@ -4956,14 +5107,14 @@
           <w:rFonts w:ascii="Tahoma" w:hAnsi="Tahoma" w:cs="Tahoma"/>
         </w:rPr>
       </w:pPr>
-      <w:bookmarkStart w:id="16" w:name="_Toc492890034"/>
+      <w:bookmarkStart w:id="17" w:name="_Toc494174552"/>
       <w:r>
         <w:rPr>
           <w:rFonts w:ascii="Tahoma" w:hAnsi="Tahoma" w:cs="Tahoma"/>
         </w:rPr>
         <w:t>Actions</w:t>
       </w:r>
-      <w:bookmarkEnd w:id="16"/>
+      <w:bookmarkEnd w:id="17"/>
     </w:p>
     <w:p>
       <w:pPr>
@@ -5486,8 +5637,6 @@
         </w:rPr>
         <w:t>entials</w:t>
       </w:r>
-      <w:bookmarkStart w:id="17" w:name="_GoBack"/>
-      <w:bookmarkEnd w:id="17"/>
       <w:r>
         <w:rPr>
           <w:rFonts w:ascii="Tahoma" w:hAnsi="Tahoma" w:cs="Tahoma"/>
@@ -6139,7 +6288,7 @@
           <w:rFonts w:ascii="Tahoma" w:hAnsi="Tahoma" w:cs="Tahoma"/>
         </w:rPr>
       </w:pPr>
-      <w:bookmarkStart w:id="18" w:name="_Toc492890035"/>
+      <w:bookmarkStart w:id="18" w:name="_Toc494174553"/>
       <w:r>
         <w:rPr>
           <w:rFonts w:ascii="Tahoma" w:hAnsi="Tahoma" w:cs="Tahoma"/>
@@ -6221,7 +6370,7 @@
           <w:spacing w:val="0"/>
         </w:rPr>
       </w:pPr>
-      <w:bookmarkStart w:id="19" w:name="_Toc492890036"/>
+      <w:bookmarkStart w:id="19" w:name="_Toc494174554"/>
       <w:r>
         <w:rPr>
           <w:rFonts w:ascii="Tahoma" w:hAnsi="Tahoma" w:cs="Tahoma"/>
@@ -6319,6 +6468,12 @@
         </w:rPr>
         <w:t>The number of days to add to the escalation duration</w:t>
       </w:r>
+      <w:r>
+        <w:rPr>
+          <w:rFonts w:ascii="Tahoma" w:hAnsi="Tahoma" w:cs="Tahoma"/>
+        </w:rPr>
+        <w:t>.  For escalation to occur, the total duration must be at least one minute.</w:t>
+      </w:r>
     </w:p>
     <w:p>
       <w:pPr>
@@ -6337,6 +6492,18 @@
         </w:rPr>
         <w:t>Escalation 1 Hours – The number of hours to add to the escalation duration</w:t>
       </w:r>
+      <w:r>
+        <w:rPr>
+          <w:rFonts w:ascii="Tahoma" w:hAnsi="Tahoma" w:cs="Tahoma"/>
+        </w:rPr>
+        <w:t>.</w:t>
+      </w:r>
+      <w:r>
+        <w:rPr>
+          <w:rFonts w:ascii="Tahoma" w:hAnsi="Tahoma" w:cs="Tahoma"/>
+        </w:rPr>
+        <w:t xml:space="preserve">  For escalation to occur, the total duration must be at least one minute.</w:t>
+      </w:r>
     </w:p>
     <w:p>
       <w:pPr>
@@ -6355,6 +6522,18 @@
         </w:rPr>
         <w:t>Escalation 1 Minutes – The number of minutes to add to the escalation duration</w:t>
       </w:r>
+      <w:r>
+        <w:rPr>
+          <w:rFonts w:ascii="Tahoma" w:hAnsi="Tahoma" w:cs="Tahoma"/>
+        </w:rPr>
+        <w:t>.</w:t>
+      </w:r>
+      <w:r>
+        <w:rPr>
+          <w:rFonts w:ascii="Tahoma" w:hAnsi="Tahoma" w:cs="Tahoma"/>
+        </w:rPr>
+        <w:t xml:space="preserve">  For escalation to occur, the total duration must be at least one minute.</w:t>
+      </w:r>
     </w:p>
     <w:p>
       <w:pPr>
@@ -6515,7 +6694,7 @@
           <w:rFonts w:ascii="Tahoma" w:hAnsi="Tahoma" w:cs="Tahoma"/>
         </w:rPr>
       </w:pPr>
-      <w:bookmarkStart w:id="20" w:name="_Toc492890037"/>
+      <w:bookmarkStart w:id="20" w:name="_Toc494174555"/>
       <w:r>
         <w:rPr>
           <w:rFonts w:ascii="Tahoma" w:hAnsi="Tahoma" w:cs="Tahoma"/>
@@ -6731,6 +6910,7 @@
         <w:rPr>
           <w:rFonts w:ascii="Tahoma" w:hAnsi="Tahoma" w:cs="Tahoma"/>
         </w:rPr>
+        <w:lastRenderedPageBreak/>
         <w:t>Source Path – Path to the alarm source.</w:t>
       </w:r>
       <w:r>
@@ -6755,7 +6935,6 @@
         <w:rPr>
           <w:rFonts w:ascii="Tahoma" w:hAnsi="Tahoma" w:cs="Tahoma"/>
         </w:rPr>
-        <w:lastRenderedPageBreak/>
         <w:t>Create State – Alert, Fault or Offnormal</w:t>
       </w:r>
     </w:p>
@@ -7410,7 +7589,7 @@
           <w:rFonts w:ascii="Tahoma" w:hAnsi="Tahoma" w:cs="Tahoma"/>
         </w:rPr>
       </w:pPr>
-      <w:bookmarkStart w:id="21" w:name="_Toc492890038"/>
+      <w:bookmarkStart w:id="21" w:name="_Toc494174556"/>
       <w:r>
         <w:rPr>
           <w:rFonts w:ascii="Tahoma" w:hAnsi="Tahoma" w:cs="Tahoma"/>
@@ -7488,7 +7667,7 @@
           <w:rFonts w:ascii="Tahoma" w:hAnsi="Tahoma" w:cs="Tahoma"/>
         </w:rPr>
       </w:pPr>
-      <w:bookmarkStart w:id="22" w:name="_Toc492890039"/>
+      <w:bookmarkStart w:id="22" w:name="_Toc494174557"/>
       <w:r>
         <w:rPr>
           <w:rFonts w:ascii="Tahoma" w:hAnsi="Tahoma" w:cs="Tahoma"/>
@@ -7714,7 +7893,7 @@
           <w:rFonts w:ascii="Tahoma" w:hAnsi="Tahoma" w:cs="Tahoma"/>
         </w:rPr>
       </w:pPr>
-      <w:bookmarkStart w:id="23" w:name="_Toc492890040"/>
+      <w:bookmarkStart w:id="23" w:name="_Toc494174558"/>
       <w:r>
         <w:rPr>
           <w:rFonts w:ascii="Tahoma" w:hAnsi="Tahoma" w:cs="Tahoma"/>
@@ -7806,7 +7985,7 @@
           <w:rFonts w:ascii="Tahoma" w:hAnsi="Tahoma" w:cs="Tahoma"/>
         </w:rPr>
       </w:pPr>
-      <w:bookmarkStart w:id="24" w:name="_Toc492890041"/>
+      <w:bookmarkStart w:id="24" w:name="_Toc494174559"/>
       <w:r>
         <w:rPr>
           <w:rFonts w:ascii="Tahoma" w:hAnsi="Tahoma" w:cs="Tahoma"/>
@@ -7836,7 +8015,7 @@
           <w:rFonts w:ascii="Tahoma" w:hAnsi="Tahoma" w:cs="Tahoma"/>
         </w:rPr>
       </w:pPr>
-      <w:bookmarkStart w:id="25" w:name="_Toc492890042"/>
+      <w:bookmarkStart w:id="25" w:name="_Toc494174560"/>
       <w:r>
         <w:rPr>
           <w:rFonts w:ascii="Tahoma" w:hAnsi="Tahoma" w:cs="Tahoma"/>
@@ -7950,7 +8129,15 @@
         <w:rPr>
           <w:rFonts w:ascii="Tahoma" w:hAnsi="Tahoma" w:cs="Tahoma"/>
         </w:rPr>
-        <w:t>Last Alarm Record www– The UUID of the last related alarm record.</w:t>
+        <w:t xml:space="preserve">Last Alarm Record </w:t>
+      </w:r>
+      <w:bookmarkStart w:id="26" w:name="_GoBack"/>
+      <w:bookmarkEnd w:id="26"/>
+      <w:r>
+        <w:rPr>
+          <w:rFonts w:ascii="Tahoma" w:hAnsi="Tahoma" w:cs="Tahoma"/>
+        </w:rPr>
+        <w:t>– The UUID of the last related alarm record.</w:t>
       </w:r>
     </w:p>
     <w:p>
@@ -7998,14 +8185,14 @@
           <w:rFonts w:ascii="Tahoma" w:hAnsi="Tahoma" w:cs="Tahoma"/>
         </w:rPr>
       </w:pPr>
-      <w:bookmarkStart w:id="26" w:name="_Toc492890043"/>
+      <w:bookmarkStart w:id="27" w:name="_Toc494174561"/>
       <w:r>
         <w:rPr>
           <w:rFonts w:ascii="Tahoma" w:hAnsi="Tahoma" w:cs="Tahoma"/>
         </w:rPr>
         <w:t>Actions</w:t>
       </w:r>
-      <w:bookmarkEnd w:id="26"/>
+      <w:bookmarkEnd w:id="27"/>
     </w:p>
     <w:p>
       <w:pPr>
@@ -8070,14 +8257,14 @@
           <w:rFonts w:ascii="Tahoma" w:hAnsi="Tahoma" w:cs="Tahoma"/>
         </w:rPr>
       </w:pPr>
-      <w:bookmarkStart w:id="27" w:name="_Toc492890044"/>
+      <w:bookmarkStart w:id="28" w:name="_Toc494174562"/>
       <w:r>
         <w:rPr>
           <w:rFonts w:ascii="Tahoma" w:hAnsi="Tahoma" w:cs="Tahoma"/>
         </w:rPr>
         <w:t>Alarm Record</w:t>
       </w:r>
-      <w:bookmarkEnd w:id="27"/>
+      <w:bookmarkEnd w:id="28"/>
     </w:p>
     <w:p>
       <w:pPr>
@@ -8105,7 +8292,7 @@
           <w:rFonts w:ascii="Tahoma" w:hAnsi="Tahoma" w:cs="Tahoma"/>
         </w:rPr>
       </w:pPr>
-      <w:bookmarkStart w:id="28" w:name="_Toc492890045"/>
+      <w:bookmarkStart w:id="29" w:name="_Toc494174563"/>
       <w:r>
         <w:rPr>
           <w:rFonts w:ascii="Tahoma" w:hAnsi="Tahoma" w:cs="Tahoma"/>
@@ -8118,7 +8305,7 @@
         </w:rPr>
         <w:t>roperties</w:t>
       </w:r>
-      <w:bookmarkEnd w:id="28"/>
+      <w:bookmarkEnd w:id="29"/>
     </w:p>
     <w:p>
       <w:pPr>
@@ -8574,7 +8761,7 @@
           <w:rFonts w:ascii="Tahoma" w:hAnsi="Tahoma" w:cs="Tahoma"/>
         </w:rPr>
       </w:pPr>
-      <w:bookmarkStart w:id="29" w:name="_Toc492890046"/>
+      <w:bookmarkStart w:id="30" w:name="_Toc494174564"/>
       <w:r>
         <w:rPr>
           <w:rFonts w:ascii="Tahoma" w:hAnsi="Tahoma" w:cs="Tahoma"/>
@@ -8582,7 +8769,7 @@
         <w:lastRenderedPageBreak/>
         <w:t>Boolean Algorithm</w:t>
       </w:r>
-      <w:bookmarkEnd w:id="29"/>
+      <w:bookmarkEnd w:id="30"/>
     </w:p>
     <w:p>
       <w:pPr>
@@ -8604,14 +8791,14 @@
           <w:rFonts w:ascii="Tahoma" w:hAnsi="Tahoma" w:cs="Tahoma"/>
         </w:rPr>
       </w:pPr>
-      <w:bookmarkStart w:id="30" w:name="_Toc492890047"/>
+      <w:bookmarkStart w:id="31" w:name="_Toc494174565"/>
       <w:r>
         <w:rPr>
           <w:rFonts w:ascii="Tahoma" w:hAnsi="Tahoma" w:cs="Tahoma"/>
         </w:rPr>
         <w:t>Properties</w:t>
       </w:r>
-      <w:bookmarkEnd w:id="30"/>
+      <w:bookmarkEnd w:id="31"/>
     </w:p>
     <w:p>
       <w:pPr>
@@ -8752,14 +8939,14 @@
           <w:rFonts w:ascii="Tahoma" w:hAnsi="Tahoma" w:cs="Tahoma"/>
         </w:rPr>
       </w:pPr>
-      <w:bookmarkStart w:id="31" w:name="_Toc492890048"/>
+      <w:bookmarkStart w:id="32" w:name="_Toc494174566"/>
       <w:r>
         <w:rPr>
           <w:rFonts w:ascii="Tahoma" w:hAnsi="Tahoma" w:cs="Tahoma"/>
         </w:rPr>
         <w:t>Actions</w:t>
       </w:r>
-      <w:bookmarkEnd w:id="31"/>
+      <w:bookmarkEnd w:id="32"/>
     </w:p>
     <w:p>
       <w:pPr>
@@ -8846,7 +9033,7 @@
           <w:rFonts w:ascii="Tahoma" w:hAnsi="Tahoma" w:cs="Tahoma"/>
         </w:rPr>
       </w:pPr>
-      <w:bookmarkStart w:id="32" w:name="_Toc492890049"/>
+      <w:bookmarkStart w:id="33" w:name="_Toc494174567"/>
       <w:r>
         <w:rPr>
           <w:rFonts w:ascii="Tahoma" w:hAnsi="Tahoma" w:cs="Tahoma"/>
@@ -8866,7 +9053,7 @@
         </w:rPr>
         <w:t>lgorithm</w:t>
       </w:r>
-      <w:bookmarkEnd w:id="32"/>
+      <w:bookmarkEnd w:id="33"/>
     </w:p>
     <w:p>
       <w:pPr>
@@ -8900,14 +9087,14 @@
           <w:rFonts w:ascii="Tahoma" w:hAnsi="Tahoma" w:cs="Tahoma"/>
         </w:rPr>
       </w:pPr>
-      <w:bookmarkStart w:id="33" w:name="_Toc492890050"/>
+      <w:bookmarkStart w:id="34" w:name="_Toc494174568"/>
       <w:r>
         <w:rPr>
           <w:rFonts w:ascii="Tahoma" w:hAnsi="Tahoma" w:cs="Tahoma"/>
         </w:rPr>
         <w:t>Properties</w:t>
       </w:r>
-      <w:bookmarkEnd w:id="33"/>
+      <w:bookmarkEnd w:id="34"/>
     </w:p>
     <w:p>
       <w:pPr>
@@ -9128,7 +9315,7 @@
           <w:rFonts w:ascii="Tahoma" w:hAnsi="Tahoma" w:cs="Tahoma"/>
         </w:rPr>
       </w:pPr>
-      <w:bookmarkStart w:id="34" w:name="_Toc492890051"/>
+      <w:bookmarkStart w:id="35" w:name="_Toc494174569"/>
       <w:r>
         <w:rPr>
           <w:rFonts w:ascii="Tahoma" w:hAnsi="Tahoma" w:cs="Tahoma"/>
@@ -9141,7 +9328,7 @@
         </w:rPr>
         <w:t>ctions</w:t>
       </w:r>
-      <w:bookmarkEnd w:id="34"/>
+      <w:bookmarkEnd w:id="35"/>
     </w:p>
     <w:p>
       <w:pPr>
@@ -9245,7 +9432,7 @@
           <w:rFonts w:ascii="Tahoma" w:hAnsi="Tahoma" w:cs="Tahoma"/>
         </w:rPr>
       </w:pPr>
-      <w:bookmarkStart w:id="35" w:name="_Toc492890052"/>
+      <w:bookmarkStart w:id="36" w:name="_Toc494174570"/>
       <w:r>
         <w:rPr>
           <w:rFonts w:ascii="Tahoma" w:hAnsi="Tahoma" w:cs="Tahoma"/>
@@ -9265,7 +9452,7 @@
         </w:rPr>
         <w:t>ervice</w:t>
       </w:r>
-      <w:bookmarkEnd w:id="35"/>
+      <w:bookmarkEnd w:id="36"/>
     </w:p>
     <w:p>
       <w:pPr>
@@ -9287,7 +9474,7 @@
           <w:rFonts w:ascii="Tahoma" w:hAnsi="Tahoma" w:cs="Tahoma"/>
         </w:rPr>
       </w:pPr>
-      <w:bookmarkStart w:id="36" w:name="_Toc492890053"/>
+      <w:bookmarkStart w:id="37" w:name="_Toc494174571"/>
       <w:r>
         <w:rPr>
           <w:rFonts w:ascii="Tahoma" w:hAnsi="Tahoma" w:cs="Tahoma"/>
@@ -9300,7 +9487,7 @@
         </w:rPr>
         <w:t>roperties</w:t>
       </w:r>
-      <w:bookmarkEnd w:id="36"/>
+      <w:bookmarkEnd w:id="37"/>
     </w:p>
     <w:p>
       <w:pPr>
@@ -9421,14 +9608,14 @@
           <w:rFonts w:ascii="Tahoma" w:hAnsi="Tahoma" w:cs="Tahoma"/>
         </w:rPr>
       </w:pPr>
-      <w:bookmarkStart w:id="37" w:name="_Toc492890054"/>
+      <w:bookmarkStart w:id="38" w:name="_Toc494174572"/>
       <w:r>
         <w:rPr>
           <w:rFonts w:ascii="Tahoma" w:hAnsi="Tahoma" w:cs="Tahoma"/>
         </w:rPr>
         <w:t>Stale Algorithm</w:t>
       </w:r>
-      <w:bookmarkEnd w:id="37"/>
+      <w:bookmarkEnd w:id="38"/>
     </w:p>
     <w:p>
       <w:pPr>
@@ -9462,14 +9649,14 @@
           <w:rFonts w:ascii="Tahoma" w:hAnsi="Tahoma" w:cs="Tahoma"/>
         </w:rPr>
       </w:pPr>
-      <w:bookmarkStart w:id="38" w:name="_Toc492890055"/>
+      <w:bookmarkStart w:id="39" w:name="_Toc494174573"/>
       <w:r>
         <w:rPr>
           <w:rFonts w:ascii="Tahoma" w:hAnsi="Tahoma" w:cs="Tahoma"/>
         </w:rPr>
         <w:t>Properties</w:t>
       </w:r>
-      <w:bookmarkEnd w:id="38"/>
+      <w:bookmarkEnd w:id="39"/>
     </w:p>
     <w:p>
       <w:pPr>
@@ -9640,14 +9827,14 @@
           <w:rFonts w:ascii="Tahoma" w:hAnsi="Tahoma" w:cs="Tahoma"/>
         </w:rPr>
       </w:pPr>
-      <w:bookmarkStart w:id="39" w:name="_Toc492890056"/>
+      <w:bookmarkStart w:id="40" w:name="_Toc494174574"/>
       <w:r>
         <w:rPr>
           <w:rFonts w:ascii="Tahoma" w:hAnsi="Tahoma" w:cs="Tahoma"/>
         </w:rPr>
         <w:t>Actions</w:t>
       </w:r>
-      <w:bookmarkEnd w:id="39"/>
+      <w:bookmarkEnd w:id="40"/>
     </w:p>
     <w:p>
       <w:pPr>
@@ -9728,7 +9915,7 @@
           <w:rFonts w:ascii="Tahoma" w:hAnsi="Tahoma" w:cs="Tahoma"/>
         </w:rPr>
       </w:pPr>
-      <w:bookmarkStart w:id="40" w:name="_Toc492890057"/>
+      <w:bookmarkStart w:id="41" w:name="_Toc494174575"/>
       <w:r>
         <w:rPr>
           <w:rFonts w:ascii="Tahoma" w:hAnsi="Tahoma" w:cs="Tahoma"/>
@@ -9742,7 +9929,7 @@
         </w:rPr>
         <w:t xml:space="preserve"> Algorithm</w:t>
       </w:r>
-      <w:bookmarkEnd w:id="40"/>
+      <w:bookmarkEnd w:id="41"/>
     </w:p>
     <w:p>
       <w:pPr>
@@ -9782,14 +9969,14 @@
           <w:rFonts w:ascii="Tahoma" w:hAnsi="Tahoma" w:cs="Tahoma"/>
         </w:rPr>
       </w:pPr>
-      <w:bookmarkStart w:id="41" w:name="_Toc492890058"/>
+      <w:bookmarkStart w:id="42" w:name="_Toc494174576"/>
       <w:r>
         <w:rPr>
           <w:rFonts w:ascii="Tahoma" w:hAnsi="Tahoma" w:cs="Tahoma"/>
         </w:rPr>
         <w:t>Properties</w:t>
       </w:r>
-      <w:bookmarkEnd w:id="41"/>
+      <w:bookmarkEnd w:id="42"/>
     </w:p>
     <w:p>
       <w:pPr>
@@ -9992,14 +10179,14 @@
           <w:rFonts w:ascii="Tahoma" w:hAnsi="Tahoma" w:cs="Tahoma"/>
         </w:rPr>
       </w:pPr>
-      <w:bookmarkStart w:id="42" w:name="_Toc492890059"/>
+      <w:bookmarkStart w:id="43" w:name="_Toc494174577"/>
       <w:r>
         <w:rPr>
           <w:rFonts w:ascii="Tahoma" w:hAnsi="Tahoma" w:cs="Tahoma"/>
         </w:rPr>
         <w:t>Actions</w:t>
       </w:r>
-      <w:bookmarkEnd w:id="42"/>
+      <w:bookmarkEnd w:id="43"/>
     </w:p>
     <w:p>
       <w:pPr>
@@ -10087,7 +10274,7 @@
           <w:rFonts w:ascii="Tahoma" w:hAnsi="Tahoma" w:cs="Tahoma"/>
         </w:rPr>
       </w:pPr>
-      <w:bookmarkStart w:id="43" w:name="_Toc492890060"/>
+      <w:bookmarkStart w:id="44" w:name="_Toc494174578"/>
       <w:r>
         <w:rPr>
           <w:rFonts w:ascii="Tahoma" w:hAnsi="Tahoma" w:cs="Tahoma"/>
@@ -10095,7 +10282,7 @@
         <w:lastRenderedPageBreak/>
         <w:t>Creating a Custom Alarm Link</w:t>
       </w:r>
-      <w:bookmarkEnd w:id="43"/>
+      <w:bookmarkEnd w:id="44"/>
     </w:p>
     <w:p>
       <w:pPr>
@@ -11241,6 +11428,92 @@
     </w:lvl>
   </w:abstractNum>
   <w:abstractNum w:abstractNumId="5" w15:restartNumberingAfterBreak="0">
+    <w:nsid w:val="1AE73414"/>
+    <w:multiLevelType w:val="hybridMultilevel"/>
+    <w:tmpl w:val="5096F688"/>
+    <w:lvl w:ilvl="0" w:tplc="0409000F">
+      <w:start w:val="1"/>
+      <w:numFmt w:val="decimal"/>
+      <w:lvlText w:val="%1."/>
+      <w:lvlJc w:val="left"/>
+      <w:pPr>
+        <w:ind w:left="780" w:hanging="360"/>
+      </w:pPr>
+    </w:lvl>
+    <w:lvl w:ilvl="1" w:tplc="04090019" w:tentative="1">
+      <w:start w:val="1"/>
+      <w:numFmt w:val="lowerLetter"/>
+      <w:lvlText w:val="%2."/>
+      <w:lvlJc w:val="left"/>
+      <w:pPr>
+        <w:ind w:left="1500" w:hanging="360"/>
+      </w:pPr>
+    </w:lvl>
+    <w:lvl w:ilvl="2" w:tplc="0409001B" w:tentative="1">
+      <w:start w:val="1"/>
+      <w:numFmt w:val="lowerRoman"/>
+      <w:lvlText w:val="%3."/>
+      <w:lvlJc w:val="right"/>
+      <w:pPr>
+        <w:ind w:left="2220" w:hanging="180"/>
+      </w:pPr>
+    </w:lvl>
+    <w:lvl w:ilvl="3" w:tplc="0409000F" w:tentative="1">
+      <w:start w:val="1"/>
+      <w:numFmt w:val="decimal"/>
+      <w:lvlText w:val="%4."/>
+      <w:lvlJc w:val="left"/>
+      <w:pPr>
+        <w:ind w:left="2940" w:hanging="360"/>
+      </w:pPr>
+    </w:lvl>
+    <w:lvl w:ilvl="4" w:tplc="04090019" w:tentative="1">
+      <w:start w:val="1"/>
+      <w:numFmt w:val="lowerLetter"/>
+      <w:lvlText w:val="%5."/>
+      <w:lvlJc w:val="left"/>
+      <w:pPr>
+        <w:ind w:left="3660" w:hanging="360"/>
+      </w:pPr>
+    </w:lvl>
+    <w:lvl w:ilvl="5" w:tplc="0409001B" w:tentative="1">
+      <w:start w:val="1"/>
+      <w:numFmt w:val="lowerRoman"/>
+      <w:lvlText w:val="%6."/>
+      <w:lvlJc w:val="right"/>
+      <w:pPr>
+        <w:ind w:left="4380" w:hanging="180"/>
+      </w:pPr>
+    </w:lvl>
+    <w:lvl w:ilvl="6" w:tplc="0409000F" w:tentative="1">
+      <w:start w:val="1"/>
+      <w:numFmt w:val="decimal"/>
+      <w:lvlText w:val="%7."/>
+      <w:lvlJc w:val="left"/>
+      <w:pPr>
+        <w:ind w:left="5100" w:hanging="360"/>
+      </w:pPr>
+    </w:lvl>
+    <w:lvl w:ilvl="7" w:tplc="04090019" w:tentative="1">
+      <w:start w:val="1"/>
+      <w:numFmt w:val="lowerLetter"/>
+      <w:lvlText w:val="%8."/>
+      <w:lvlJc w:val="left"/>
+      <w:pPr>
+        <w:ind w:left="5820" w:hanging="360"/>
+      </w:pPr>
+    </w:lvl>
+    <w:lvl w:ilvl="8" w:tplc="0409001B" w:tentative="1">
+      <w:start w:val="1"/>
+      <w:numFmt w:val="lowerRoman"/>
+      <w:lvlText w:val="%9."/>
+      <w:lvlJc w:val="right"/>
+      <w:pPr>
+        <w:ind w:left="6540" w:hanging="180"/>
+      </w:pPr>
+    </w:lvl>
+  </w:abstractNum>
+  <w:abstractNum w:abstractNumId="6" w15:restartNumberingAfterBreak="0">
     <w:nsid w:val="229D197D"/>
     <w:multiLevelType w:val="hybridMultilevel"/>
     <w:tmpl w:val="F2040AFE"/>
@@ -11353,7 +11626,7 @@
       </w:rPr>
     </w:lvl>
   </w:abstractNum>
-  <w:abstractNum w:abstractNumId="6" w15:restartNumberingAfterBreak="0">
+  <w:abstractNum w:abstractNumId="7" w15:restartNumberingAfterBreak="0">
     <w:nsid w:val="275E74FB"/>
     <w:multiLevelType w:val="hybridMultilevel"/>
     <w:tmpl w:val="0B10C460"/>
@@ -11439,7 +11712,7 @@
       </w:pPr>
     </w:lvl>
   </w:abstractNum>
-  <w:abstractNum w:abstractNumId="7" w15:restartNumberingAfterBreak="0">
+  <w:abstractNum w:abstractNumId="8" w15:restartNumberingAfterBreak="0">
     <w:nsid w:val="35CA521D"/>
     <w:multiLevelType w:val="hybridMultilevel"/>
     <w:tmpl w:val="F690AD64"/>
@@ -11525,7 +11798,7 @@
       </w:pPr>
     </w:lvl>
   </w:abstractNum>
-  <w:abstractNum w:abstractNumId="8" w15:restartNumberingAfterBreak="0">
+  <w:abstractNum w:abstractNumId="9" w15:restartNumberingAfterBreak="0">
     <w:nsid w:val="3BCB168A"/>
     <w:multiLevelType w:val="hybridMultilevel"/>
     <w:tmpl w:val="A1A48AB0"/>
@@ -11638,7 +11911,7 @@
       </w:rPr>
     </w:lvl>
   </w:abstractNum>
-  <w:abstractNum w:abstractNumId="9" w15:restartNumberingAfterBreak="0">
+  <w:abstractNum w:abstractNumId="10" w15:restartNumberingAfterBreak="0">
     <w:nsid w:val="3DD26108"/>
     <w:multiLevelType w:val="hybridMultilevel"/>
     <w:tmpl w:val="605E5F2E"/>
@@ -11751,7 +12024,7 @@
       </w:rPr>
     </w:lvl>
   </w:abstractNum>
-  <w:abstractNum w:abstractNumId="10" w15:restartNumberingAfterBreak="0">
+  <w:abstractNum w:abstractNumId="11" w15:restartNumberingAfterBreak="0">
     <w:nsid w:val="3ED110AC"/>
     <w:multiLevelType w:val="hybridMultilevel"/>
     <w:tmpl w:val="94BC67EE"/>
@@ -11837,7 +12110,7 @@
       </w:pPr>
     </w:lvl>
   </w:abstractNum>
-  <w:abstractNum w:abstractNumId="11" w15:restartNumberingAfterBreak="0">
+  <w:abstractNum w:abstractNumId="12" w15:restartNumberingAfterBreak="0">
     <w:nsid w:val="456564EE"/>
     <w:multiLevelType w:val="hybridMultilevel"/>
     <w:tmpl w:val="AE58DA3A"/>
@@ -11950,7 +12223,7 @@
       </w:rPr>
     </w:lvl>
   </w:abstractNum>
-  <w:abstractNum w:abstractNumId="12" w15:restartNumberingAfterBreak="0">
+  <w:abstractNum w:abstractNumId="13" w15:restartNumberingAfterBreak="0">
     <w:nsid w:val="4EFA00A2"/>
     <w:multiLevelType w:val="hybridMultilevel"/>
     <w:tmpl w:val="D1623088"/>
@@ -12063,7 +12336,7 @@
       </w:rPr>
     </w:lvl>
   </w:abstractNum>
-  <w:abstractNum w:abstractNumId="13" w15:restartNumberingAfterBreak="0">
+  <w:abstractNum w:abstractNumId="14" w15:restartNumberingAfterBreak="0">
     <w:nsid w:val="56292589"/>
     <w:multiLevelType w:val="hybridMultilevel"/>
     <w:tmpl w:val="882EC44A"/>
@@ -12176,7 +12449,7 @@
       </w:rPr>
     </w:lvl>
   </w:abstractNum>
-  <w:abstractNum w:abstractNumId="14" w15:restartNumberingAfterBreak="0">
+  <w:abstractNum w:abstractNumId="15" w15:restartNumberingAfterBreak="0">
     <w:nsid w:val="5B7736FD"/>
     <w:multiLevelType w:val="hybridMultilevel"/>
     <w:tmpl w:val="A77E0F7E"/>
@@ -12289,7 +12562,7 @@
       </w:rPr>
     </w:lvl>
   </w:abstractNum>
-  <w:abstractNum w:abstractNumId="15" w15:restartNumberingAfterBreak="0">
+  <w:abstractNum w:abstractNumId="16" w15:restartNumberingAfterBreak="0">
     <w:nsid w:val="720031D1"/>
     <w:multiLevelType w:val="hybridMultilevel"/>
     <w:tmpl w:val="C952CAD4"/>
@@ -12402,7 +12675,7 @@
       </w:rPr>
     </w:lvl>
   </w:abstractNum>
-  <w:abstractNum w:abstractNumId="16" w15:restartNumberingAfterBreak="0">
+  <w:abstractNum w:abstractNumId="17" w15:restartNumberingAfterBreak="0">
     <w:nsid w:val="7A253EF5"/>
     <w:multiLevelType w:val="hybridMultilevel"/>
     <w:tmpl w:val="7E04CA42"/>
@@ -12515,7 +12788,7 @@
       </w:rPr>
     </w:lvl>
   </w:abstractNum>
-  <w:abstractNum w:abstractNumId="17" w15:restartNumberingAfterBreak="0">
+  <w:abstractNum w:abstractNumId="18" w15:restartNumberingAfterBreak="0">
     <w:nsid w:val="7D6550A8"/>
     <w:multiLevelType w:val="hybridMultilevel"/>
     <w:tmpl w:val="050CF214"/>
@@ -12629,28 +12902,28 @@
     </w:lvl>
   </w:abstractNum>
   <w:num w:numId="1">
-    <w:abstractNumId w:val="9"/>
+    <w:abstractNumId w:val="10"/>
   </w:num>
   <w:num w:numId="2">
-    <w:abstractNumId w:val="14"/>
+    <w:abstractNumId w:val="15"/>
   </w:num>
   <w:num w:numId="3">
-    <w:abstractNumId w:val="17"/>
+    <w:abstractNumId w:val="18"/>
   </w:num>
   <w:num w:numId="4">
     <w:abstractNumId w:val="2"/>
   </w:num>
   <w:num w:numId="5">
-    <w:abstractNumId w:val="5"/>
+    <w:abstractNumId w:val="6"/>
   </w:num>
   <w:num w:numId="6">
-    <w:abstractNumId w:val="16"/>
+    <w:abstractNumId w:val="17"/>
   </w:num>
   <w:num w:numId="7">
-    <w:abstractNumId w:val="11"/>
+    <w:abstractNumId w:val="12"/>
   </w:num>
   <w:num w:numId="8">
-    <w:abstractNumId w:val="8"/>
+    <w:abstractNumId w:val="9"/>
   </w:num>
   <w:num w:numId="9">
     <w:abstractNumId w:val="3"/>
@@ -12659,19 +12932,19 @@
     <w:abstractNumId w:val="1"/>
   </w:num>
   <w:num w:numId="11">
+    <w:abstractNumId w:val="8"/>
+  </w:num>
+  <w:num w:numId="12">
+    <w:abstractNumId w:val="11"/>
+  </w:num>
+  <w:num w:numId="13">
+    <w:abstractNumId w:val="13"/>
+  </w:num>
+  <w:num w:numId="14">
     <w:abstractNumId w:val="7"/>
   </w:num>
-  <w:num w:numId="12">
-    <w:abstractNumId w:val="10"/>
-  </w:num>
-  <w:num w:numId="13">
-    <w:abstractNumId w:val="12"/>
-  </w:num>
-  <w:num w:numId="14">
-    <w:abstractNumId w:val="6"/>
-  </w:num>
   <w:num w:numId="15">
-    <w:abstractNumId w:val="15"/>
+    <w:abstractNumId w:val="16"/>
   </w:num>
   <w:num w:numId="16">
     <w:abstractNumId w:val="4"/>
@@ -12680,7 +12953,10 @@
     <w:abstractNumId w:val="0"/>
   </w:num>
   <w:num w:numId="18">
-    <w:abstractNumId w:val="13"/>
+    <w:abstractNumId w:val="14"/>
+  </w:num>
+  <w:num w:numId="19">
+    <w:abstractNumId w:val="5"/>
   </w:num>
 </w:numbering>
 </file>
@@ -14073,7 +14349,7 @@
 </file>
 
 <file path=customXml/itemProps1.xml><?xml version="1.0" encoding="utf-8"?>
-<ds:datastoreItem xmlns:ds="http://schemas.openxmlformats.org/officeDocument/2006/customXml" ds:itemID="{9B74C387-F1A8-4425-A19A-1700B9E542F8}">
+<ds:datastoreItem xmlns:ds="http://schemas.openxmlformats.org/officeDocument/2006/customXml" ds:itemID="{DEB783C1-6311-484D-BCF3-21754C7C20B8}">
   <ds:schemaRefs>
     <ds:schemaRef ds:uri="http://schemas.openxmlformats.org/officeDocument/2006/bibliography"/>
   </ds:schemaRefs>

</xml_diff>

<commit_message>
Get alarm page changes: ack state, open state and normal state.
</commit_message>
<xml_diff>
--- a/Alarm-Link-User-Guide.docx
+++ b/Alarm-Link-User-Guide.docx
@@ -1641,7 +1641,7 @@
                 <w:noProof/>
                 <w:webHidden/>
               </w:rPr>
-              <w:t>10</w:t>
+              <w:t>11</w:t>
             </w:r>
             <w:r>
               <w:rPr>
@@ -1712,7 +1712,7 @@
                 <w:noProof/>
                 <w:webHidden/>
               </w:rPr>
-              <w:t>10</w:t>
+              <w:t>11</w:t>
             </w:r>
             <w:r>
               <w:rPr>
@@ -1783,7 +1783,7 @@
                 <w:noProof/>
                 <w:webHidden/>
               </w:rPr>
-              <w:t>10</w:t>
+              <w:t>11</w:t>
             </w:r>
             <w:r>
               <w:rPr>
@@ -1854,7 +1854,7 @@
                 <w:noProof/>
                 <w:webHidden/>
               </w:rPr>
-              <w:t>11</w:t>
+              <w:t>12</w:t>
             </w:r>
             <w:r>
               <w:rPr>
@@ -1925,7 +1925,7 @@
                 <w:noProof/>
                 <w:webHidden/>
               </w:rPr>
-              <w:t>11</w:t>
+              <w:t>12</w:t>
             </w:r>
             <w:r>
               <w:rPr>
@@ -1996,7 +1996,7 @@
                 <w:noProof/>
                 <w:webHidden/>
               </w:rPr>
-              <w:t>11</w:t>
+              <w:t>12</w:t>
             </w:r>
             <w:r>
               <w:rPr>
@@ -2067,7 +2067,7 @@
                 <w:noProof/>
                 <w:webHidden/>
               </w:rPr>
-              <w:t>11</w:t>
+              <w:t>12</w:t>
             </w:r>
             <w:r>
               <w:rPr>
@@ -2138,7 +2138,7 @@
                 <w:noProof/>
                 <w:webHidden/>
               </w:rPr>
-              <w:t>11</w:t>
+              <w:t>12</w:t>
             </w:r>
             <w:r>
               <w:rPr>
@@ -2209,7 +2209,7 @@
                 <w:noProof/>
                 <w:webHidden/>
               </w:rPr>
-              <w:t>12</w:t>
+              <w:t>13</w:t>
             </w:r>
             <w:r>
               <w:rPr>
@@ -2280,7 +2280,7 @@
                 <w:noProof/>
                 <w:webHidden/>
               </w:rPr>
-              <w:t>12</w:t>
+              <w:t>13</w:t>
             </w:r>
             <w:r>
               <w:rPr>
@@ -2351,7 +2351,7 @@
                 <w:noProof/>
                 <w:webHidden/>
               </w:rPr>
-              <w:t>12</w:t>
+              <w:t>13</w:t>
             </w:r>
             <w:r>
               <w:rPr>
@@ -2422,7 +2422,7 @@
                 <w:noProof/>
                 <w:webHidden/>
               </w:rPr>
-              <w:t>13</w:t>
+              <w:t>14</w:t>
             </w:r>
             <w:r>
               <w:rPr>
@@ -2493,7 +2493,7 @@
                 <w:noProof/>
                 <w:webHidden/>
               </w:rPr>
-              <w:t>13</w:t>
+              <w:t>14</w:t>
             </w:r>
             <w:r>
               <w:rPr>
@@ -2564,7 +2564,7 @@
                 <w:noProof/>
                 <w:webHidden/>
               </w:rPr>
-              <w:t>13</w:t>
+              <w:t>14</w:t>
             </w:r>
             <w:r>
               <w:rPr>
@@ -2635,7 +2635,7 @@
                 <w:noProof/>
                 <w:webHidden/>
               </w:rPr>
-              <w:t>14</w:t>
+              <w:t>15</w:t>
             </w:r>
             <w:r>
               <w:rPr>
@@ -2706,7 +2706,7 @@
                 <w:noProof/>
                 <w:webHidden/>
               </w:rPr>
-              <w:t>14</w:t>
+              <w:t>15</w:t>
             </w:r>
             <w:r>
               <w:rPr>
@@ -2777,7 +2777,7 @@
                 <w:noProof/>
                 <w:webHidden/>
               </w:rPr>
-              <w:t>14</w:t>
+              <w:t>15</w:t>
             </w:r>
             <w:r>
               <w:rPr>
@@ -2848,7 +2848,7 @@
                 <w:noProof/>
                 <w:webHidden/>
               </w:rPr>
-              <w:t>14</w:t>
+              <w:t>15</w:t>
             </w:r>
             <w:r>
               <w:rPr>
@@ -2919,7 +2919,7 @@
                 <w:noProof/>
                 <w:webHidden/>
               </w:rPr>
-              <w:t>14</w:t>
+              <w:t>15</w:t>
             </w:r>
             <w:r>
               <w:rPr>
@@ -2990,7 +2990,7 @@
                 <w:noProof/>
                 <w:webHidden/>
               </w:rPr>
-              <w:t>15</w:t>
+              <w:t>16</w:t>
             </w:r>
             <w:r>
               <w:rPr>
@@ -3061,7 +3061,7 @@
                 <w:noProof/>
                 <w:webHidden/>
               </w:rPr>
-              <w:t>15</w:t>
+              <w:t>16</w:t>
             </w:r>
             <w:r>
               <w:rPr>
@@ -3132,7 +3132,7 @@
                 <w:noProof/>
                 <w:webHidden/>
               </w:rPr>
-              <w:t>15</w:t>
+              <w:t>16</w:t>
             </w:r>
             <w:r>
               <w:rPr>
@@ -3203,7 +3203,7 @@
                 <w:noProof/>
                 <w:webHidden/>
               </w:rPr>
-              <w:t>16</w:t>
+              <w:t>17</w:t>
             </w:r>
             <w:r>
               <w:rPr>
@@ -5924,6 +5924,270 @@
         <w:rPr>
           <w:rFonts w:ascii="Tahoma" w:hAnsi="Tahoma" w:cs="Tahoma"/>
         </w:rPr>
+        <w:t>Get Alarm Page – Allows paged viewing of the alarm database.</w:t>
+      </w:r>
+    </w:p>
+    <w:p>
+      <w:pPr>
+        <w:pStyle w:val="ListParagraph"/>
+        <w:numPr>
+          <w:ilvl w:val="1"/>
+          <w:numId w:val="3"/>
+        </w:numPr>
+        <w:rPr>
+          <w:rFonts w:ascii="Tahoma" w:hAnsi="Tahoma" w:cs="Tahoma"/>
+        </w:rPr>
+      </w:pPr>
+      <w:r>
+        <w:rPr>
+          <w:rFonts w:ascii="Tahoma" w:hAnsi="Tahoma" w:cs="Tahoma"/>
+        </w:rPr>
+        <w:t>Parameters</w:t>
+      </w:r>
+    </w:p>
+    <w:p>
+      <w:pPr>
+        <w:pStyle w:val="ListParagraph"/>
+        <w:numPr>
+          <w:ilvl w:val="2"/>
+          <w:numId w:val="3"/>
+        </w:numPr>
+        <w:rPr>
+          <w:rFonts w:ascii="Tahoma" w:hAnsi="Tahoma" w:cs="Tahoma"/>
+        </w:rPr>
+      </w:pPr>
+      <w:r>
+        <w:rPr>
+          <w:rFonts w:ascii="Tahoma" w:hAnsi="Tahoma" w:cs="Tahoma"/>
+        </w:rPr>
+        <w:t xml:space="preserve">Time Range – A DSA time range. </w:t>
+      </w:r>
+    </w:p>
+    <w:p>
+      <w:pPr>
+        <w:pStyle w:val="ListParagraph"/>
+        <w:numPr>
+          <w:ilvl w:val="2"/>
+          <w:numId w:val="3"/>
+        </w:numPr>
+        <w:rPr>
+          <w:rFonts w:ascii="Tahoma" w:hAnsi="Tahoma" w:cs="Tahoma"/>
+        </w:rPr>
+      </w:pPr>
+      <w:r>
+        <w:rPr>
+          <w:rFonts w:ascii="Tahoma" w:hAnsi="Tahoma" w:cs="Tahoma"/>
+        </w:rPr>
+        <w:t>Page – Which page to return, starting with index 0.</w:t>
+      </w:r>
+    </w:p>
+    <w:p>
+      <w:pPr>
+        <w:pStyle w:val="ListParagraph"/>
+        <w:numPr>
+          <w:ilvl w:val="2"/>
+          <w:numId w:val="3"/>
+        </w:numPr>
+        <w:rPr>
+          <w:rFonts w:ascii="Tahoma" w:hAnsi="Tahoma" w:cs="Tahoma"/>
+        </w:rPr>
+      </w:pPr>
+      <w:r>
+        <w:rPr>
+          <w:rFonts w:ascii="Tahoma" w:hAnsi="Tahoma" w:cs="Tahoma"/>
+        </w:rPr>
+        <w:t>Page Size – The number of rows per page.</w:t>
+      </w:r>
+    </w:p>
+    <w:p>
+      <w:pPr>
+        <w:pStyle w:val="ListParagraph"/>
+        <w:numPr>
+          <w:ilvl w:val="2"/>
+          <w:numId w:val="3"/>
+        </w:numPr>
+        <w:rPr>
+          <w:rFonts w:ascii="Tahoma" w:hAnsi="Tahoma" w:cs="Tahoma"/>
+        </w:rPr>
+      </w:pPr>
+      <w:proofErr w:type="spellStart"/>
+      <w:r>
+        <w:rPr>
+          <w:rFonts w:ascii="Tahoma" w:hAnsi="Tahoma" w:cs="Tahoma"/>
+        </w:rPr>
+        <w:t>Ack</w:t>
+      </w:r>
+      <w:proofErr w:type="spellEnd"/>
+      <w:r>
+        <w:rPr>
+          <w:rFonts w:ascii="Tahoma" w:hAnsi="Tahoma" w:cs="Tahoma"/>
+        </w:rPr>
+        <w:t xml:space="preserve"> State – </w:t>
+      </w:r>
+      <w:proofErr w:type="spellStart"/>
+      <w:r>
+        <w:rPr>
+          <w:rFonts w:ascii="Tahoma" w:hAnsi="Tahoma" w:cs="Tahoma"/>
+        </w:rPr>
+        <w:t>Acked</w:t>
+      </w:r>
+      <w:proofErr w:type="spellEnd"/>
+      <w:r>
+        <w:rPr>
+          <w:rFonts w:ascii="Tahoma" w:hAnsi="Tahoma" w:cs="Tahoma"/>
+        </w:rPr>
+        <w:t xml:space="preserve">, </w:t>
+      </w:r>
+      <w:proofErr w:type="spellStart"/>
+      <w:r>
+        <w:rPr>
+          <w:rFonts w:ascii="Tahoma" w:hAnsi="Tahoma" w:cs="Tahoma"/>
+        </w:rPr>
+        <w:t>Unacked</w:t>
+      </w:r>
+      <w:proofErr w:type="spellEnd"/>
+      <w:r>
+        <w:rPr>
+          <w:rFonts w:ascii="Tahoma" w:hAnsi="Tahoma" w:cs="Tahoma"/>
+        </w:rPr>
+        <w:t xml:space="preserve"> or Any.</w:t>
+      </w:r>
+    </w:p>
+    <w:p>
+      <w:pPr>
+        <w:pStyle w:val="ListParagraph"/>
+        <w:numPr>
+          <w:ilvl w:val="2"/>
+          <w:numId w:val="3"/>
+        </w:numPr>
+        <w:rPr>
+          <w:rFonts w:ascii="Tahoma" w:hAnsi="Tahoma" w:cs="Tahoma"/>
+        </w:rPr>
+      </w:pPr>
+      <w:r>
+        <w:rPr>
+          <w:rFonts w:ascii="Tahoma" w:hAnsi="Tahoma" w:cs="Tahoma"/>
+        </w:rPr>
+        <w:t>Alarm State – Alarm, Normal or Any.</w:t>
+      </w:r>
+    </w:p>
+    <w:p>
+      <w:pPr>
+        <w:pStyle w:val="ListParagraph"/>
+        <w:numPr>
+          <w:ilvl w:val="2"/>
+          <w:numId w:val="3"/>
+        </w:numPr>
+        <w:rPr>
+          <w:rFonts w:ascii="Tahoma" w:hAnsi="Tahoma" w:cs="Tahoma"/>
+        </w:rPr>
+      </w:pPr>
+      <w:r>
+        <w:rPr>
+          <w:rFonts w:ascii="Tahoma" w:hAnsi="Tahoma" w:cs="Tahoma"/>
+        </w:rPr>
+        <w:t>Open State – Open, Closed or Any.</w:t>
+      </w:r>
+    </w:p>
+    <w:p>
+      <w:pPr>
+        <w:pStyle w:val="ListParagraph"/>
+        <w:numPr>
+          <w:ilvl w:val="2"/>
+          <w:numId w:val="3"/>
+        </w:numPr>
+        <w:rPr>
+          <w:rFonts w:ascii="Tahoma" w:hAnsi="Tahoma" w:cs="Tahoma"/>
+        </w:rPr>
+      </w:pPr>
+      <w:r>
+        <w:rPr>
+          <w:rFonts w:ascii="Tahoma" w:hAnsi="Tahoma" w:cs="Tahoma"/>
+        </w:rPr>
+        <w:t>Sort By – Which column to sort by.</w:t>
+      </w:r>
+    </w:p>
+    <w:p>
+      <w:pPr>
+        <w:pStyle w:val="ListParagraph"/>
+        <w:numPr>
+          <w:ilvl w:val="2"/>
+          <w:numId w:val="3"/>
+        </w:numPr>
+        <w:rPr>
+          <w:rFonts w:ascii="Tahoma" w:hAnsi="Tahoma" w:cs="Tahoma"/>
+        </w:rPr>
+      </w:pPr>
+      <w:r>
+        <w:rPr>
+          <w:rFonts w:ascii="Tahoma" w:hAnsi="Tahoma" w:cs="Tahoma"/>
+        </w:rPr>
+        <w:t xml:space="preserve">Sort Ascending – True for </w:t>
+      </w:r>
+      <w:r>
+        <w:rPr>
+          <w:rFonts w:ascii="Tahoma" w:hAnsi="Tahoma" w:cs="Tahoma"/>
+        </w:rPr>
+        <w:t>ascending, false for descending</w:t>
+      </w:r>
+      <w:r>
+        <w:rPr>
+          <w:rFonts w:ascii="Tahoma" w:hAnsi="Tahoma" w:cs="Tahoma"/>
+        </w:rPr>
+        <w:t>.</w:t>
+      </w:r>
+    </w:p>
+    <w:p>
+      <w:pPr>
+        <w:pStyle w:val="ListParagraph"/>
+        <w:numPr>
+          <w:ilvl w:val="1"/>
+          <w:numId w:val="3"/>
+        </w:numPr>
+        <w:rPr>
+          <w:rFonts w:ascii="Tahoma" w:hAnsi="Tahoma" w:cs="Tahoma"/>
+        </w:rPr>
+      </w:pPr>
+      <w:r>
+        <w:rPr>
+          <w:rFonts w:ascii="Tahoma" w:hAnsi="Tahoma" w:cs="Tahoma"/>
+        </w:rPr>
+        <w:t>Returns – a table of alarm records.</w:t>
+      </w:r>
+    </w:p>
+    <w:p>
+      <w:pPr>
+        <w:pStyle w:val="ListParagraph"/>
+        <w:numPr>
+          <w:ilvl w:val="2"/>
+          <w:numId w:val="3"/>
+        </w:numPr>
+        <w:rPr>
+          <w:rFonts w:ascii="Tahoma" w:hAnsi="Tahoma" w:cs="Tahoma"/>
+        </w:rPr>
+      </w:pPr>
+      <w:r>
+        <w:rPr>
+          <w:rFonts w:ascii="Tahoma" w:hAnsi="Tahoma" w:cs="Tahoma"/>
+        </w:rPr>
+        <w:t>See the alarm record section of this document</w:t>
+      </w:r>
+    </w:p>
+    <w:p>
+      <w:pPr>
+        <w:pStyle w:val="ListParagraph"/>
+        <w:numPr>
+          <w:ilvl w:val="0"/>
+          <w:numId w:val="3"/>
+        </w:numPr>
+        <w:rPr>
+          <w:rFonts w:ascii="Tahoma" w:hAnsi="Tahoma" w:cs="Tahoma"/>
+        </w:rPr>
+      </w:pPr>
+      <w:r>
+        <w:rPr>
+          <w:rFonts w:ascii="Tahoma" w:hAnsi="Tahoma" w:cs="Tahoma"/>
+        </w:rPr>
         <w:t>Get Notes – This returns a table of notes for a s</w:t>
       </w:r>
       <w:r>
@@ -6496,13 +6760,7 @@
         <w:rPr>
           <w:rFonts w:ascii="Tahoma" w:hAnsi="Tahoma" w:cs="Tahoma"/>
         </w:rPr>
-        <w:t>.</w:t>
-      </w:r>
-      <w:r>
-        <w:rPr>
-          <w:rFonts w:ascii="Tahoma" w:hAnsi="Tahoma" w:cs="Tahoma"/>
-        </w:rPr>
-        <w:t xml:space="preserve">  For escalation to occur, the total duration must be at least one minute.</w:t>
+        <w:t>.  For escalation to occur, the total duration must be at least one minute.</w:t>
       </w:r>
     </w:p>
     <w:p>
@@ -6526,13 +6784,7 @@
         <w:rPr>
           <w:rFonts w:ascii="Tahoma" w:hAnsi="Tahoma" w:cs="Tahoma"/>
         </w:rPr>
-        <w:t>.</w:t>
-      </w:r>
-      <w:r>
-        <w:rPr>
-          <w:rFonts w:ascii="Tahoma" w:hAnsi="Tahoma" w:cs="Tahoma"/>
-        </w:rPr>
-        <w:t xml:space="preserve">  For escalation to occur, the total duration must be at least one minute.</w:t>
+        <w:t>.  For escalation to occur, the total duration must be at least one minute.</w:t>
       </w:r>
     </w:p>
     <w:p>
@@ -7145,67 +7397,7 @@
         <w:rPr>
           <w:rFonts w:ascii="Tahoma" w:hAnsi="Tahoma" w:cs="Tahoma"/>
         </w:rPr>
-        <w:t>Get Open Alarms</w:t>
-      </w:r>
-      <w:r>
-        <w:rPr>
-          <w:rFonts w:ascii="Tahoma" w:hAnsi="Tahoma" w:cs="Tahoma"/>
-        </w:rPr>
-        <w:t xml:space="preserve"> – This returns a table of open alarm alarms for this alarm class.  The table stream</w:t>
-      </w:r>
-      <w:r>
-        <w:rPr>
-          <w:rFonts w:ascii="Tahoma" w:hAnsi="Tahoma" w:cs="Tahoma"/>
-        </w:rPr>
-        <w:t xml:space="preserve"> </w:t>
-      </w:r>
-      <w:r>
-        <w:rPr>
-          <w:rFonts w:ascii="Tahoma" w:hAnsi="Tahoma" w:cs="Tahoma"/>
-        </w:rPr>
-        <w:t>can</w:t>
-      </w:r>
-      <w:r>
-        <w:rPr>
-          <w:rFonts w:ascii="Tahoma" w:hAnsi="Tahoma" w:cs="Tahoma"/>
-        </w:rPr>
-        <w:t xml:space="preserve"> remain open and any updates </w:t>
-      </w:r>
-      <w:r>
-        <w:rPr>
-          <w:rFonts w:ascii="Tahoma" w:hAnsi="Tahoma" w:cs="Tahoma"/>
-        </w:rPr>
-        <w:t>as well as</w:t>
-      </w:r>
-      <w:r>
-        <w:rPr>
-          <w:rFonts w:ascii="Tahoma" w:hAnsi="Tahoma" w:cs="Tahoma"/>
-        </w:rPr>
-        <w:t xml:space="preserve"> new records will be passed along</w:t>
-      </w:r>
-      <w:r>
-        <w:rPr>
-          <w:rFonts w:ascii="Tahoma" w:hAnsi="Tahoma" w:cs="Tahoma"/>
-        </w:rPr>
-        <w:t xml:space="preserve"> as new rows</w:t>
-      </w:r>
-      <w:r>
-        <w:rPr>
-          <w:rFonts w:ascii="Tahoma" w:hAnsi="Tahoma" w:cs="Tahoma"/>
-        </w:rPr>
-        <w:t>.</w:t>
-      </w:r>
-      <w:r>
-        <w:rPr>
-          <w:rFonts w:ascii="Tahoma" w:hAnsi="Tahoma" w:cs="Tahoma"/>
-        </w:rPr>
-        <w:t xml:space="preserve">  The primary intent </w:t>
-      </w:r>
-      <w:r>
-        <w:rPr>
-          <w:rFonts w:ascii="Tahoma" w:hAnsi="Tahoma" w:cs="Tahoma"/>
-        </w:rPr>
-        <w:t>of this is for an alarm console and the console would be responsible for merging the rows sent after the stream is open.</w:t>
+        <w:t>Get Alarm Page – Allows paged viewing of the alarm database.</w:t>
       </w:r>
     </w:p>
     <w:p>
@@ -7241,39 +7433,169 @@
         <w:rPr>
           <w:rFonts w:ascii="Tahoma" w:hAnsi="Tahoma" w:cs="Tahoma"/>
         </w:rPr>
-        <w:t>Stream Updates</w:t>
-      </w:r>
-      <w:r>
-        <w:rPr>
-          <w:rFonts w:ascii="Tahoma" w:hAnsi="Tahoma" w:cs="Tahoma"/>
-        </w:rPr>
-        <w:t xml:space="preserve"> – </w:t>
-      </w:r>
-      <w:r>
-        <w:rPr>
-          <w:rFonts w:ascii="Tahoma" w:hAnsi="Tahoma" w:cs="Tahoma"/>
-        </w:rPr>
-        <w:t xml:space="preserve">Whether or not to keep the stream open after the initial set </w:t>
-      </w:r>
+        <w:t xml:space="preserve">Time Range – A DSA time range. </w:t>
+      </w:r>
+    </w:p>
+    <w:p>
+      <w:pPr>
+        <w:pStyle w:val="ListParagraph"/>
+        <w:numPr>
+          <w:ilvl w:val="2"/>
+          <w:numId w:val="3"/>
+        </w:numPr>
+        <w:rPr>
+          <w:rFonts w:ascii="Tahoma" w:hAnsi="Tahoma" w:cs="Tahoma"/>
+        </w:rPr>
+      </w:pPr>
+      <w:r>
+        <w:rPr>
+          <w:rFonts w:ascii="Tahoma" w:hAnsi="Tahoma" w:cs="Tahoma"/>
+        </w:rPr>
+        <w:t>Page – Which page to return, starting with index 0.</w:t>
+      </w:r>
+    </w:p>
+    <w:p>
+      <w:pPr>
+        <w:pStyle w:val="ListParagraph"/>
+        <w:numPr>
+          <w:ilvl w:val="2"/>
+          <w:numId w:val="3"/>
+        </w:numPr>
+        <w:rPr>
+          <w:rFonts w:ascii="Tahoma" w:hAnsi="Tahoma" w:cs="Tahoma"/>
+        </w:rPr>
+      </w:pPr>
+      <w:r>
+        <w:rPr>
+          <w:rFonts w:ascii="Tahoma" w:hAnsi="Tahoma" w:cs="Tahoma"/>
+        </w:rPr>
+        <w:t>Page Size – The number of rows per page.</w:t>
+      </w:r>
+    </w:p>
+    <w:p>
+      <w:pPr>
+        <w:pStyle w:val="ListParagraph"/>
+        <w:numPr>
+          <w:ilvl w:val="2"/>
+          <w:numId w:val="3"/>
+        </w:numPr>
+        <w:rPr>
+          <w:rFonts w:ascii="Tahoma" w:hAnsi="Tahoma" w:cs="Tahoma"/>
+        </w:rPr>
+      </w:pPr>
       <w:proofErr w:type="spellStart"/>
       <w:r>
         <w:rPr>
           <w:rFonts w:ascii="Tahoma" w:hAnsi="Tahoma" w:cs="Tahoma"/>
         </w:rPr>
-        <w:t>of</w:t>
+        <w:t>Ack</w:t>
       </w:r>
       <w:proofErr w:type="spellEnd"/>
       <w:r>
         <w:rPr>
           <w:rFonts w:ascii="Tahoma" w:hAnsi="Tahoma" w:cs="Tahoma"/>
         </w:rPr>
-        <w:t xml:space="preserve"> alarms has been sent and stream updates as new rows</w:t>
-      </w:r>
-      <w:r>
-        <w:rPr>
-          <w:rFonts w:ascii="Tahoma" w:hAnsi="Tahoma" w:cs="Tahoma"/>
-        </w:rPr>
-        <w:t xml:space="preserve">. </w:t>
+        <w:t xml:space="preserve"> State – </w:t>
+      </w:r>
+      <w:proofErr w:type="spellStart"/>
+      <w:r>
+        <w:rPr>
+          <w:rFonts w:ascii="Tahoma" w:hAnsi="Tahoma" w:cs="Tahoma"/>
+        </w:rPr>
+        <w:t>Acked</w:t>
+      </w:r>
+      <w:proofErr w:type="spellEnd"/>
+      <w:r>
+        <w:rPr>
+          <w:rFonts w:ascii="Tahoma" w:hAnsi="Tahoma" w:cs="Tahoma"/>
+        </w:rPr>
+        <w:t xml:space="preserve">, </w:t>
+      </w:r>
+      <w:proofErr w:type="spellStart"/>
+      <w:r>
+        <w:rPr>
+          <w:rFonts w:ascii="Tahoma" w:hAnsi="Tahoma" w:cs="Tahoma"/>
+        </w:rPr>
+        <w:t>Unacked</w:t>
+      </w:r>
+      <w:proofErr w:type="spellEnd"/>
+      <w:r>
+        <w:rPr>
+          <w:rFonts w:ascii="Tahoma" w:hAnsi="Tahoma" w:cs="Tahoma"/>
+        </w:rPr>
+        <w:t xml:space="preserve"> or Any.</w:t>
+      </w:r>
+    </w:p>
+    <w:p>
+      <w:pPr>
+        <w:pStyle w:val="ListParagraph"/>
+        <w:numPr>
+          <w:ilvl w:val="2"/>
+          <w:numId w:val="3"/>
+        </w:numPr>
+        <w:rPr>
+          <w:rFonts w:ascii="Tahoma" w:hAnsi="Tahoma" w:cs="Tahoma"/>
+        </w:rPr>
+      </w:pPr>
+      <w:r>
+        <w:rPr>
+          <w:rFonts w:ascii="Tahoma" w:hAnsi="Tahoma" w:cs="Tahoma"/>
+        </w:rPr>
+        <w:t>Alarm State – Alarm, Normal or Any.</w:t>
+      </w:r>
+    </w:p>
+    <w:p>
+      <w:pPr>
+        <w:pStyle w:val="ListParagraph"/>
+        <w:numPr>
+          <w:ilvl w:val="2"/>
+          <w:numId w:val="3"/>
+        </w:numPr>
+        <w:rPr>
+          <w:rFonts w:ascii="Tahoma" w:hAnsi="Tahoma" w:cs="Tahoma"/>
+        </w:rPr>
+      </w:pPr>
+      <w:r>
+        <w:rPr>
+          <w:rFonts w:ascii="Tahoma" w:hAnsi="Tahoma" w:cs="Tahoma"/>
+        </w:rPr>
+        <w:t>Open State – Open, Closed or Any.</w:t>
+      </w:r>
+    </w:p>
+    <w:p>
+      <w:pPr>
+        <w:pStyle w:val="ListParagraph"/>
+        <w:numPr>
+          <w:ilvl w:val="2"/>
+          <w:numId w:val="3"/>
+        </w:numPr>
+        <w:rPr>
+          <w:rFonts w:ascii="Tahoma" w:hAnsi="Tahoma" w:cs="Tahoma"/>
+        </w:rPr>
+      </w:pPr>
+      <w:r>
+        <w:rPr>
+          <w:rFonts w:ascii="Tahoma" w:hAnsi="Tahoma" w:cs="Tahoma"/>
+        </w:rPr>
+        <w:t>Sort By – Which column to sort by.</w:t>
+      </w:r>
+    </w:p>
+    <w:p>
+      <w:pPr>
+        <w:pStyle w:val="ListParagraph"/>
+        <w:numPr>
+          <w:ilvl w:val="2"/>
+          <w:numId w:val="3"/>
+        </w:numPr>
+        <w:rPr>
+          <w:rFonts w:ascii="Tahoma" w:hAnsi="Tahoma" w:cs="Tahoma"/>
+        </w:rPr>
+      </w:pPr>
+      <w:r>
+        <w:rPr>
+          <w:rFonts w:ascii="Tahoma" w:hAnsi="Tahoma" w:cs="Tahoma"/>
+        </w:rPr>
+        <w:t>Sort Ascending – True for ascending, false for descending.</w:t>
       </w:r>
     </w:p>
     <w:p>
@@ -7287,41 +7609,13 @@
           <w:rFonts w:ascii="Tahoma" w:hAnsi="Tahoma" w:cs="Tahoma"/>
         </w:rPr>
       </w:pPr>
-      <w:r>
-        <w:rPr>
-          <w:rFonts w:ascii="Tahoma" w:hAnsi="Tahoma" w:cs="Tahoma"/>
-        </w:rPr>
-        <w:t>Returns –</w:t>
-      </w:r>
-      <w:r>
-        <w:rPr>
-          <w:rFonts w:ascii="Tahoma" w:hAnsi="Tahoma" w:cs="Tahoma"/>
-        </w:rPr>
-        <w:t xml:space="preserve"> a stream</w:t>
-      </w:r>
-      <w:r>
-        <w:rPr>
-          <w:rFonts w:ascii="Tahoma" w:hAnsi="Tahoma" w:cs="Tahoma"/>
-        </w:rPr>
-        <w:t xml:space="preserve"> </w:t>
-      </w:r>
-      <w:r>
-        <w:rPr>
-          <w:rFonts w:ascii="Tahoma" w:hAnsi="Tahoma" w:cs="Tahoma"/>
-        </w:rPr>
-        <w:t xml:space="preserve">of </w:t>
-      </w:r>
-      <w:r>
-        <w:rPr>
-          <w:rFonts w:ascii="Tahoma" w:hAnsi="Tahoma" w:cs="Tahoma"/>
-        </w:rPr>
-        <w:t>table rows representing the alarm records.</w:t>
-      </w:r>
-      <w:r>
-        <w:rPr>
-          <w:rFonts w:ascii="Tahoma" w:hAnsi="Tahoma" w:cs="Tahoma"/>
-        </w:rPr>
-        <w:t xml:space="preserve">  The stream state will switch to open once the initial set of open alarms is sent. </w:t>
+      <w:bookmarkStart w:id="21" w:name="_GoBack"/>
+      <w:bookmarkEnd w:id="21"/>
+      <w:r>
+        <w:rPr>
+          <w:rFonts w:ascii="Tahoma" w:hAnsi="Tahoma" w:cs="Tahoma"/>
+        </w:rPr>
+        <w:t>Returns – a table of alarm records.</w:t>
       </w:r>
     </w:p>
     <w:p>
@@ -7339,7 +7633,7 @@
         <w:rPr>
           <w:rFonts w:ascii="Tahoma" w:hAnsi="Tahoma" w:cs="Tahoma"/>
         </w:rPr>
-        <w:t xml:space="preserve">See the alarm record section of this document. </w:t>
+        <w:t>See the alarm record section of this document</w:t>
       </w:r>
     </w:p>
     <w:p>
@@ -7357,7 +7651,67 @@
         <w:rPr>
           <w:rFonts w:ascii="Tahoma" w:hAnsi="Tahoma" w:cs="Tahoma"/>
         </w:rPr>
-        <w:t>Stream Escalation 1 – Returns a stream of alarm records as they escalate in real time.</w:t>
+        <w:t>Get Open Alarms</w:t>
+      </w:r>
+      <w:r>
+        <w:rPr>
+          <w:rFonts w:ascii="Tahoma" w:hAnsi="Tahoma" w:cs="Tahoma"/>
+        </w:rPr>
+        <w:t xml:space="preserve"> – This returns a table of open alarm alarms for this alarm class.  The table stream</w:t>
+      </w:r>
+      <w:r>
+        <w:rPr>
+          <w:rFonts w:ascii="Tahoma" w:hAnsi="Tahoma" w:cs="Tahoma"/>
+        </w:rPr>
+        <w:t xml:space="preserve"> </w:t>
+      </w:r>
+      <w:r>
+        <w:rPr>
+          <w:rFonts w:ascii="Tahoma" w:hAnsi="Tahoma" w:cs="Tahoma"/>
+        </w:rPr>
+        <w:t>can</w:t>
+      </w:r>
+      <w:r>
+        <w:rPr>
+          <w:rFonts w:ascii="Tahoma" w:hAnsi="Tahoma" w:cs="Tahoma"/>
+        </w:rPr>
+        <w:t xml:space="preserve"> remain open and any updates </w:t>
+      </w:r>
+      <w:r>
+        <w:rPr>
+          <w:rFonts w:ascii="Tahoma" w:hAnsi="Tahoma" w:cs="Tahoma"/>
+        </w:rPr>
+        <w:t>as well as</w:t>
+      </w:r>
+      <w:r>
+        <w:rPr>
+          <w:rFonts w:ascii="Tahoma" w:hAnsi="Tahoma" w:cs="Tahoma"/>
+        </w:rPr>
+        <w:t xml:space="preserve"> new records will be passed along</w:t>
+      </w:r>
+      <w:r>
+        <w:rPr>
+          <w:rFonts w:ascii="Tahoma" w:hAnsi="Tahoma" w:cs="Tahoma"/>
+        </w:rPr>
+        <w:t xml:space="preserve"> as new rows</w:t>
+      </w:r>
+      <w:r>
+        <w:rPr>
+          <w:rFonts w:ascii="Tahoma" w:hAnsi="Tahoma" w:cs="Tahoma"/>
+        </w:rPr>
+        <w:t>.</w:t>
+      </w:r>
+      <w:r>
+        <w:rPr>
+          <w:rFonts w:ascii="Tahoma" w:hAnsi="Tahoma" w:cs="Tahoma"/>
+        </w:rPr>
+        <w:t xml:space="preserve">  The primary intent </w:t>
+      </w:r>
+      <w:r>
+        <w:rPr>
+          <w:rFonts w:ascii="Tahoma" w:hAnsi="Tahoma" w:cs="Tahoma"/>
+        </w:rPr>
+        <w:t>of this is for an alarm console and the console would be responsible for merging the rows sent after the stream is open.</w:t>
       </w:r>
     </w:p>
     <w:p>
@@ -7375,7 +7729,7 @@
         <w:rPr>
           <w:rFonts w:ascii="Tahoma" w:hAnsi="Tahoma" w:cs="Tahoma"/>
         </w:rPr>
-        <w:t>Returns – table rows representing the alarm records.</w:t>
+        <w:t>Parameters</w:t>
       </w:r>
     </w:p>
     <w:p>
@@ -7393,7 +7747,105 @@
         <w:rPr>
           <w:rFonts w:ascii="Tahoma" w:hAnsi="Tahoma" w:cs="Tahoma"/>
         </w:rPr>
-        <w:t>See the alarm record section of this document.</w:t>
+        <w:t>Stream Updates</w:t>
+      </w:r>
+      <w:r>
+        <w:rPr>
+          <w:rFonts w:ascii="Tahoma" w:hAnsi="Tahoma" w:cs="Tahoma"/>
+        </w:rPr>
+        <w:t xml:space="preserve"> – </w:t>
+      </w:r>
+      <w:r>
+        <w:rPr>
+          <w:rFonts w:ascii="Tahoma" w:hAnsi="Tahoma" w:cs="Tahoma"/>
+        </w:rPr>
+        <w:t xml:space="preserve">Whether or not to keep the stream open after the initial set </w:t>
+      </w:r>
+      <w:proofErr w:type="spellStart"/>
+      <w:r>
+        <w:rPr>
+          <w:rFonts w:ascii="Tahoma" w:hAnsi="Tahoma" w:cs="Tahoma"/>
+        </w:rPr>
+        <w:t>of</w:t>
+      </w:r>
+      <w:proofErr w:type="spellEnd"/>
+      <w:r>
+        <w:rPr>
+          <w:rFonts w:ascii="Tahoma" w:hAnsi="Tahoma" w:cs="Tahoma"/>
+        </w:rPr>
+        <w:t xml:space="preserve"> alarms has been sent and stream updates as new rows</w:t>
+      </w:r>
+      <w:r>
+        <w:rPr>
+          <w:rFonts w:ascii="Tahoma" w:hAnsi="Tahoma" w:cs="Tahoma"/>
+        </w:rPr>
+        <w:t xml:space="preserve">. </w:t>
+      </w:r>
+    </w:p>
+    <w:p>
+      <w:pPr>
+        <w:pStyle w:val="ListParagraph"/>
+        <w:numPr>
+          <w:ilvl w:val="1"/>
+          <w:numId w:val="3"/>
+        </w:numPr>
+        <w:rPr>
+          <w:rFonts w:ascii="Tahoma" w:hAnsi="Tahoma" w:cs="Tahoma"/>
+        </w:rPr>
+      </w:pPr>
+      <w:r>
+        <w:rPr>
+          <w:rFonts w:ascii="Tahoma" w:hAnsi="Tahoma" w:cs="Tahoma"/>
+        </w:rPr>
+        <w:t>Returns –</w:t>
+      </w:r>
+      <w:r>
+        <w:rPr>
+          <w:rFonts w:ascii="Tahoma" w:hAnsi="Tahoma" w:cs="Tahoma"/>
+        </w:rPr>
+        <w:t xml:space="preserve"> a stream</w:t>
+      </w:r>
+      <w:r>
+        <w:rPr>
+          <w:rFonts w:ascii="Tahoma" w:hAnsi="Tahoma" w:cs="Tahoma"/>
+        </w:rPr>
+        <w:t xml:space="preserve"> </w:t>
+      </w:r>
+      <w:r>
+        <w:rPr>
+          <w:rFonts w:ascii="Tahoma" w:hAnsi="Tahoma" w:cs="Tahoma"/>
+        </w:rPr>
+        <w:t xml:space="preserve">of </w:t>
+      </w:r>
+      <w:r>
+        <w:rPr>
+          <w:rFonts w:ascii="Tahoma" w:hAnsi="Tahoma" w:cs="Tahoma"/>
+        </w:rPr>
+        <w:t>table rows representing the alarm records.</w:t>
+      </w:r>
+      <w:r>
+        <w:rPr>
+          <w:rFonts w:ascii="Tahoma" w:hAnsi="Tahoma" w:cs="Tahoma"/>
+        </w:rPr>
+        <w:t xml:space="preserve">  The stream state will switch to open once the initial set of open alarms is sent. </w:t>
+      </w:r>
+    </w:p>
+    <w:p>
+      <w:pPr>
+        <w:pStyle w:val="ListParagraph"/>
+        <w:numPr>
+          <w:ilvl w:val="2"/>
+          <w:numId w:val="3"/>
+        </w:numPr>
+        <w:rPr>
+          <w:rFonts w:ascii="Tahoma" w:hAnsi="Tahoma" w:cs="Tahoma"/>
+        </w:rPr>
+      </w:pPr>
+      <w:r>
+        <w:rPr>
+          <w:rFonts w:ascii="Tahoma" w:hAnsi="Tahoma" w:cs="Tahoma"/>
+        </w:rPr>
+        <w:t xml:space="preserve">See the alarm record section of this document. </w:t>
       </w:r>
     </w:p>
     <w:p>
@@ -7411,7 +7863,7 @@
         <w:rPr>
           <w:rFonts w:ascii="Tahoma" w:hAnsi="Tahoma" w:cs="Tahoma"/>
         </w:rPr>
-        <w:t>Stream Escalation 2 – Returns a stream of alarm records as they escalate in real time.</w:t>
+        <w:t>Stream Escalation 1 – Returns a stream of alarm records as they escalate in real time.</w:t>
       </w:r>
     </w:p>
     <w:p>
@@ -7465,61 +7917,7 @@
         <w:rPr>
           <w:rFonts w:ascii="Tahoma" w:hAnsi="Tahoma" w:cs="Tahoma"/>
         </w:rPr>
-        <w:t xml:space="preserve">Stream </w:t>
-      </w:r>
-      <w:r>
-        <w:rPr>
-          <w:rFonts w:ascii="Tahoma" w:hAnsi="Tahoma" w:cs="Tahoma"/>
-        </w:rPr>
-        <w:t>New</w:t>
-      </w:r>
-      <w:r>
-        <w:rPr>
-          <w:rFonts w:ascii="Tahoma" w:hAnsi="Tahoma" w:cs="Tahoma"/>
-        </w:rPr>
-        <w:t xml:space="preserve"> Alarms</w:t>
-      </w:r>
-      <w:r>
-        <w:rPr>
-          <w:rFonts w:ascii="Tahoma" w:hAnsi="Tahoma" w:cs="Tahoma"/>
-        </w:rPr>
-        <w:t xml:space="preserve">– This returns a </w:t>
-      </w:r>
-      <w:r>
-        <w:rPr>
-          <w:rFonts w:ascii="Tahoma" w:hAnsi="Tahoma" w:cs="Tahoma"/>
-        </w:rPr>
-        <w:t>stream</w:t>
-      </w:r>
-      <w:r>
-        <w:rPr>
-          <w:rFonts w:ascii="Tahoma" w:hAnsi="Tahoma" w:cs="Tahoma"/>
-        </w:rPr>
-        <w:t xml:space="preserve"> of </w:t>
-      </w:r>
-      <w:r>
-        <w:rPr>
-          <w:rFonts w:ascii="Tahoma" w:hAnsi="Tahoma" w:cs="Tahoma"/>
-        </w:rPr>
-        <w:t>new</w:t>
-      </w:r>
-      <w:r>
-        <w:rPr>
-          <w:rFonts w:ascii="Tahoma" w:hAnsi="Tahoma" w:cs="Tahoma"/>
-        </w:rPr>
-        <w:t xml:space="preserve"> alarm </w:t>
-      </w:r>
-      <w:r>
-        <w:rPr>
-          <w:rFonts w:ascii="Tahoma" w:hAnsi="Tahoma" w:cs="Tahoma"/>
-        </w:rPr>
-        <w:t>records</w:t>
-      </w:r>
-      <w:r>
-        <w:rPr>
-          <w:rFonts w:ascii="Tahoma" w:hAnsi="Tahoma" w:cs="Tahoma"/>
-        </w:rPr>
-        <w:t xml:space="preserve"> for this alarm class.  The table stream will remain open and any updates and new records will be passed along.</w:t>
+        <w:t>Stream Escalation 2 – Returns a stream of alarm records as they escalate in real time.</w:t>
       </w:r>
     </w:p>
     <w:p>
@@ -7560,6 +7958,114 @@
     </w:p>
     <w:p>
       <w:pPr>
+        <w:pStyle w:val="ListParagraph"/>
+        <w:numPr>
+          <w:ilvl w:val="0"/>
+          <w:numId w:val="3"/>
+        </w:numPr>
+        <w:rPr>
+          <w:rFonts w:ascii="Tahoma" w:hAnsi="Tahoma" w:cs="Tahoma"/>
+        </w:rPr>
+      </w:pPr>
+      <w:r>
+        <w:rPr>
+          <w:rFonts w:ascii="Tahoma" w:hAnsi="Tahoma" w:cs="Tahoma"/>
+        </w:rPr>
+        <w:t xml:space="preserve">Stream </w:t>
+      </w:r>
+      <w:r>
+        <w:rPr>
+          <w:rFonts w:ascii="Tahoma" w:hAnsi="Tahoma" w:cs="Tahoma"/>
+        </w:rPr>
+        <w:t>New</w:t>
+      </w:r>
+      <w:r>
+        <w:rPr>
+          <w:rFonts w:ascii="Tahoma" w:hAnsi="Tahoma" w:cs="Tahoma"/>
+        </w:rPr>
+        <w:t xml:space="preserve"> Alarms</w:t>
+      </w:r>
+      <w:r>
+        <w:rPr>
+          <w:rFonts w:ascii="Tahoma" w:hAnsi="Tahoma" w:cs="Tahoma"/>
+        </w:rPr>
+        <w:t xml:space="preserve">– This returns a </w:t>
+      </w:r>
+      <w:r>
+        <w:rPr>
+          <w:rFonts w:ascii="Tahoma" w:hAnsi="Tahoma" w:cs="Tahoma"/>
+        </w:rPr>
+        <w:t>stream</w:t>
+      </w:r>
+      <w:r>
+        <w:rPr>
+          <w:rFonts w:ascii="Tahoma" w:hAnsi="Tahoma" w:cs="Tahoma"/>
+        </w:rPr>
+        <w:t xml:space="preserve"> of </w:t>
+      </w:r>
+      <w:r>
+        <w:rPr>
+          <w:rFonts w:ascii="Tahoma" w:hAnsi="Tahoma" w:cs="Tahoma"/>
+        </w:rPr>
+        <w:t>new</w:t>
+      </w:r>
+      <w:r>
+        <w:rPr>
+          <w:rFonts w:ascii="Tahoma" w:hAnsi="Tahoma" w:cs="Tahoma"/>
+        </w:rPr>
+        <w:t xml:space="preserve"> alarm </w:t>
+      </w:r>
+      <w:r>
+        <w:rPr>
+          <w:rFonts w:ascii="Tahoma" w:hAnsi="Tahoma" w:cs="Tahoma"/>
+        </w:rPr>
+        <w:t>records</w:t>
+      </w:r>
+      <w:r>
+        <w:rPr>
+          <w:rFonts w:ascii="Tahoma" w:hAnsi="Tahoma" w:cs="Tahoma"/>
+        </w:rPr>
+        <w:t xml:space="preserve"> for this alarm class.  The table stream will remain open and any updates and new records will be passed along.</w:t>
+      </w:r>
+    </w:p>
+    <w:p>
+      <w:pPr>
+        <w:pStyle w:val="ListParagraph"/>
+        <w:numPr>
+          <w:ilvl w:val="1"/>
+          <w:numId w:val="3"/>
+        </w:numPr>
+        <w:rPr>
+          <w:rFonts w:ascii="Tahoma" w:hAnsi="Tahoma" w:cs="Tahoma"/>
+        </w:rPr>
+      </w:pPr>
+      <w:r>
+        <w:rPr>
+          <w:rFonts w:ascii="Tahoma" w:hAnsi="Tahoma" w:cs="Tahoma"/>
+        </w:rPr>
+        <w:t>Returns – table rows representing the alarm records.</w:t>
+      </w:r>
+    </w:p>
+    <w:p>
+      <w:pPr>
+        <w:pStyle w:val="ListParagraph"/>
+        <w:numPr>
+          <w:ilvl w:val="2"/>
+          <w:numId w:val="3"/>
+        </w:numPr>
+        <w:rPr>
+          <w:rFonts w:ascii="Tahoma" w:hAnsi="Tahoma" w:cs="Tahoma"/>
+        </w:rPr>
+      </w:pPr>
+      <w:r>
+        <w:rPr>
+          <w:rFonts w:ascii="Tahoma" w:hAnsi="Tahoma" w:cs="Tahoma"/>
+        </w:rPr>
+        <w:t>See the alarm record section of this document.</w:t>
+      </w:r>
+    </w:p>
+    <w:p>
+      <w:pPr>
         <w:rPr>
           <w:rFonts w:ascii="Tahoma" w:hAnsi="Tahoma" w:cs="Tahoma"/>
           <w:caps/>
@@ -7579,6 +8085,7 @@
         <w:rPr>
           <w:rFonts w:ascii="Tahoma" w:hAnsi="Tahoma" w:cs="Tahoma"/>
         </w:rPr>
+        <w:lastRenderedPageBreak/>
         <w:br w:type="page"/>
       </w:r>
     </w:p>
@@ -7589,7 +8096,7 @@
           <w:rFonts w:ascii="Tahoma" w:hAnsi="Tahoma" w:cs="Tahoma"/>
         </w:rPr>
       </w:pPr>
-      <w:bookmarkStart w:id="21" w:name="_Toc494174556"/>
+      <w:bookmarkStart w:id="22" w:name="_Toc494174556"/>
       <w:r>
         <w:rPr>
           <w:rFonts w:ascii="Tahoma" w:hAnsi="Tahoma" w:cs="Tahoma"/>
@@ -7597,7 +8104,7 @@
         <w:lastRenderedPageBreak/>
         <w:t>Alarm Algorithms</w:t>
       </w:r>
-      <w:bookmarkEnd w:id="21"/>
+      <w:bookmarkEnd w:id="22"/>
     </w:p>
     <w:p>
       <w:pPr>
@@ -7667,14 +8174,14 @@
           <w:rFonts w:ascii="Tahoma" w:hAnsi="Tahoma" w:cs="Tahoma"/>
         </w:rPr>
       </w:pPr>
-      <w:bookmarkStart w:id="22" w:name="_Toc494174557"/>
+      <w:bookmarkStart w:id="23" w:name="_Toc494174557"/>
       <w:r>
         <w:rPr>
           <w:rFonts w:ascii="Tahoma" w:hAnsi="Tahoma" w:cs="Tahoma"/>
         </w:rPr>
         <w:t>Properties</w:t>
       </w:r>
-      <w:bookmarkEnd w:id="22"/>
+      <w:bookmarkEnd w:id="23"/>
     </w:p>
     <w:p>
       <w:pPr>
@@ -7893,14 +8400,14 @@
           <w:rFonts w:ascii="Tahoma" w:hAnsi="Tahoma" w:cs="Tahoma"/>
         </w:rPr>
       </w:pPr>
-      <w:bookmarkStart w:id="23" w:name="_Toc494174558"/>
+      <w:bookmarkStart w:id="24" w:name="_Toc494174558"/>
       <w:r>
         <w:rPr>
           <w:rFonts w:ascii="Tahoma" w:hAnsi="Tahoma" w:cs="Tahoma"/>
         </w:rPr>
         <w:t>Actions</w:t>
       </w:r>
-      <w:bookmarkEnd w:id="23"/>
+      <w:bookmarkEnd w:id="24"/>
     </w:p>
     <w:p>
       <w:pPr>
@@ -7985,7 +8492,7 @@
           <w:rFonts w:ascii="Tahoma" w:hAnsi="Tahoma" w:cs="Tahoma"/>
         </w:rPr>
       </w:pPr>
-      <w:bookmarkStart w:id="24" w:name="_Toc494174559"/>
+      <w:bookmarkStart w:id="25" w:name="_Toc494174559"/>
       <w:r>
         <w:rPr>
           <w:rFonts w:ascii="Tahoma" w:hAnsi="Tahoma" w:cs="Tahoma"/>
@@ -7993,7 +8500,7 @@
         <w:lastRenderedPageBreak/>
         <w:t>Alarm Watch</w:t>
       </w:r>
-      <w:bookmarkEnd w:id="24"/>
+      <w:bookmarkEnd w:id="25"/>
     </w:p>
     <w:p>
       <w:pPr>
@@ -8015,14 +8522,14 @@
           <w:rFonts w:ascii="Tahoma" w:hAnsi="Tahoma" w:cs="Tahoma"/>
         </w:rPr>
       </w:pPr>
-      <w:bookmarkStart w:id="25" w:name="_Toc494174560"/>
+      <w:bookmarkStart w:id="26" w:name="_Toc494174560"/>
       <w:r>
         <w:rPr>
           <w:rFonts w:ascii="Tahoma" w:hAnsi="Tahoma" w:cs="Tahoma"/>
         </w:rPr>
         <w:t>Properties</w:t>
       </w:r>
-      <w:bookmarkEnd w:id="25"/>
+      <w:bookmarkEnd w:id="26"/>
     </w:p>
     <w:p>
       <w:pPr>
@@ -8131,8 +8638,6 @@
         </w:rPr>
         <w:t xml:space="preserve">Last Alarm Record </w:t>
       </w:r>
-      <w:bookmarkStart w:id="26" w:name="_GoBack"/>
-      <w:bookmarkEnd w:id="26"/>
       <w:r>
         <w:rPr>
           <w:rFonts w:ascii="Tahoma" w:hAnsi="Tahoma" w:cs="Tahoma"/>
@@ -10880,10 +11385,7 @@
       <w:pStyle w:val="Footer"/>
     </w:pPr>
     <w:r>
-      <w:t>September 19</w:t>
-    </w:r>
-    <w:r>
-      <w:t>, 2017</w:t>
+      <w:t>May 24, 2018</w:t>
     </w:r>
   </w:p>
 </w:ftr>
@@ -14349,7 +14851,7 @@
 </file>
 
 <file path=customXml/itemProps1.xml><?xml version="1.0" encoding="utf-8"?>
-<ds:datastoreItem xmlns:ds="http://schemas.openxmlformats.org/officeDocument/2006/customXml" ds:itemID="{DEB783C1-6311-484D-BCF3-21754C7C20B8}">
+<ds:datastoreItem xmlns:ds="http://schemas.openxmlformats.org/officeDocument/2006/customXml" ds:itemID="{5551B782-5F0E-4A37-AC72-996C0229D8E9}">
   <ds:schemaRefs>
     <ds:schemaRef ds:uri="http://schemas.openxmlformats.org/officeDocument/2006/bibliography"/>
   </ds:schemaRefs>

</xml_diff>

<commit_message>
Add Get Alarm Page Count action to the alarm service and class.
</commit_message>
<xml_diff>
--- a/Alarm-Link-User-Guide.docx
+++ b/Alarm-Link-User-Guide.docx
@@ -1428,7 +1428,7 @@
                 <w:noProof/>
                 <w:webHidden/>
               </w:rPr>
-              <w:t>8</w:t>
+              <w:t>9</w:t>
             </w:r>
             <w:r>
               <w:rPr>
@@ -1499,7 +1499,7 @@
                 <w:noProof/>
                 <w:webHidden/>
               </w:rPr>
-              <w:t>8</w:t>
+              <w:t>9</w:t>
             </w:r>
             <w:r>
               <w:rPr>
@@ -1570,7 +1570,7 @@
                 <w:noProof/>
                 <w:webHidden/>
               </w:rPr>
-              <w:t>8</w:t>
+              <w:t>9</w:t>
             </w:r>
             <w:r>
               <w:rPr>
@@ -1641,7 +1641,7 @@
                 <w:noProof/>
                 <w:webHidden/>
               </w:rPr>
-              <w:t>11</w:t>
+              <w:t>12</w:t>
             </w:r>
             <w:r>
               <w:rPr>
@@ -1712,7 +1712,7 @@
                 <w:noProof/>
                 <w:webHidden/>
               </w:rPr>
-              <w:t>11</w:t>
+              <w:t>12</w:t>
             </w:r>
             <w:r>
               <w:rPr>
@@ -1783,7 +1783,7 @@
                 <w:noProof/>
                 <w:webHidden/>
               </w:rPr>
-              <w:t>11</w:t>
+              <w:t>12</w:t>
             </w:r>
             <w:r>
               <w:rPr>
@@ -1854,7 +1854,7 @@
                 <w:noProof/>
                 <w:webHidden/>
               </w:rPr>
-              <w:t>12</w:t>
+              <w:t>13</w:t>
             </w:r>
             <w:r>
               <w:rPr>
@@ -1925,7 +1925,7 @@
                 <w:noProof/>
                 <w:webHidden/>
               </w:rPr>
-              <w:t>12</w:t>
+              <w:t>13</w:t>
             </w:r>
             <w:r>
               <w:rPr>
@@ -1996,7 +1996,7 @@
                 <w:noProof/>
                 <w:webHidden/>
               </w:rPr>
-              <w:t>12</w:t>
+              <w:t>13</w:t>
             </w:r>
             <w:r>
               <w:rPr>
@@ -2067,7 +2067,7 @@
                 <w:noProof/>
                 <w:webHidden/>
               </w:rPr>
-              <w:t>12</w:t>
+              <w:t>13</w:t>
             </w:r>
             <w:r>
               <w:rPr>
@@ -2138,7 +2138,7 @@
                 <w:noProof/>
                 <w:webHidden/>
               </w:rPr>
-              <w:t>12</w:t>
+              <w:t>13</w:t>
             </w:r>
             <w:r>
               <w:rPr>
@@ -2209,7 +2209,7 @@
                 <w:noProof/>
                 <w:webHidden/>
               </w:rPr>
-              <w:t>13</w:t>
+              <w:t>14</w:t>
             </w:r>
             <w:r>
               <w:rPr>
@@ -2280,7 +2280,7 @@
                 <w:noProof/>
                 <w:webHidden/>
               </w:rPr>
-              <w:t>13</w:t>
+              <w:t>14</w:t>
             </w:r>
             <w:r>
               <w:rPr>
@@ -2351,7 +2351,7 @@
                 <w:noProof/>
                 <w:webHidden/>
               </w:rPr>
-              <w:t>13</w:t>
+              <w:t>14</w:t>
             </w:r>
             <w:r>
               <w:rPr>
@@ -2422,7 +2422,7 @@
                 <w:noProof/>
                 <w:webHidden/>
               </w:rPr>
-              <w:t>14</w:t>
+              <w:t>15</w:t>
             </w:r>
             <w:r>
               <w:rPr>
@@ -2493,7 +2493,7 @@
                 <w:noProof/>
                 <w:webHidden/>
               </w:rPr>
-              <w:t>14</w:t>
+              <w:t>15</w:t>
             </w:r>
             <w:r>
               <w:rPr>
@@ -2564,7 +2564,7 @@
                 <w:noProof/>
                 <w:webHidden/>
               </w:rPr>
-              <w:t>14</w:t>
+              <w:t>15</w:t>
             </w:r>
             <w:r>
               <w:rPr>
@@ -2635,7 +2635,7 @@
                 <w:noProof/>
                 <w:webHidden/>
               </w:rPr>
-              <w:t>15</w:t>
+              <w:t>16</w:t>
             </w:r>
             <w:r>
               <w:rPr>
@@ -2706,7 +2706,7 @@
                 <w:noProof/>
                 <w:webHidden/>
               </w:rPr>
-              <w:t>15</w:t>
+              <w:t>16</w:t>
             </w:r>
             <w:r>
               <w:rPr>
@@ -2777,7 +2777,7 @@
                 <w:noProof/>
                 <w:webHidden/>
               </w:rPr>
-              <w:t>15</w:t>
+              <w:t>16</w:t>
             </w:r>
             <w:r>
               <w:rPr>
@@ -2848,7 +2848,7 @@
                 <w:noProof/>
                 <w:webHidden/>
               </w:rPr>
-              <w:t>15</w:t>
+              <w:t>16</w:t>
             </w:r>
             <w:r>
               <w:rPr>
@@ -2919,7 +2919,7 @@
                 <w:noProof/>
                 <w:webHidden/>
               </w:rPr>
-              <w:t>15</w:t>
+              <w:t>16</w:t>
             </w:r>
             <w:r>
               <w:rPr>
@@ -2990,7 +2990,7 @@
                 <w:noProof/>
                 <w:webHidden/>
               </w:rPr>
-              <w:t>16</w:t>
+              <w:t>17</w:t>
             </w:r>
             <w:r>
               <w:rPr>
@@ -3061,7 +3061,7 @@
                 <w:noProof/>
                 <w:webHidden/>
               </w:rPr>
-              <w:t>16</w:t>
+              <w:t>17</w:t>
             </w:r>
             <w:r>
               <w:rPr>
@@ -3132,7 +3132,7 @@
                 <w:noProof/>
                 <w:webHidden/>
               </w:rPr>
-              <w:t>16</w:t>
+              <w:t>17</w:t>
             </w:r>
             <w:r>
               <w:rPr>
@@ -3203,7 +3203,7 @@
                 <w:noProof/>
                 <w:webHidden/>
               </w:rPr>
-              <w:t>17</w:t>
+              <w:t>18</w:t>
             </w:r>
             <w:r>
               <w:rPr>
@@ -6188,13 +6188,31 @@
         <w:rPr>
           <w:rFonts w:ascii="Tahoma" w:hAnsi="Tahoma" w:cs="Tahoma"/>
         </w:rPr>
-        <w:t>Get Notes – This returns a table of notes for a s</w:t>
-      </w:r>
-      <w:r>
-        <w:rPr>
-          <w:rFonts w:ascii="Tahoma" w:hAnsi="Tahoma" w:cs="Tahoma"/>
-        </w:rPr>
-        <w:t>pecific alarm.</w:t>
+        <w:t xml:space="preserve">Get Alarm Page </w:t>
+      </w:r>
+      <w:r>
+        <w:rPr>
+          <w:rFonts w:ascii="Tahoma" w:hAnsi="Tahoma" w:cs="Tahoma"/>
+        </w:rPr>
+        <w:t xml:space="preserve">Count </w:t>
+      </w:r>
+      <w:r>
+        <w:rPr>
+          <w:rFonts w:ascii="Tahoma" w:hAnsi="Tahoma" w:cs="Tahoma"/>
+        </w:rPr>
+        <w:t xml:space="preserve">– </w:t>
+      </w:r>
+      <w:r>
+        <w:rPr>
+          <w:rFonts w:ascii="Tahoma" w:hAnsi="Tahoma" w:cs="Tahoma"/>
+        </w:rPr>
+        <w:t>Can be used to determine the total number of pages for the corresponding Get Alarm Page action</w:t>
+      </w:r>
+      <w:r>
+        <w:rPr>
+          <w:rFonts w:ascii="Tahoma" w:hAnsi="Tahoma" w:cs="Tahoma"/>
+        </w:rPr>
+        <w:t>.</w:t>
       </w:r>
     </w:p>
     <w:p>
@@ -6230,7 +6248,115 @@
         <w:rPr>
           <w:rFonts w:ascii="Tahoma" w:hAnsi="Tahoma" w:cs="Tahoma"/>
         </w:rPr>
-        <w:t>UUID – Specific alarm id</w:t>
+        <w:t xml:space="preserve">Time Range – A DSA time range. </w:t>
+      </w:r>
+    </w:p>
+    <w:p>
+      <w:pPr>
+        <w:pStyle w:val="ListParagraph"/>
+        <w:numPr>
+          <w:ilvl w:val="2"/>
+          <w:numId w:val="3"/>
+        </w:numPr>
+        <w:rPr>
+          <w:rFonts w:ascii="Tahoma" w:hAnsi="Tahoma" w:cs="Tahoma"/>
+        </w:rPr>
+      </w:pPr>
+      <w:r>
+        <w:rPr>
+          <w:rFonts w:ascii="Tahoma" w:hAnsi="Tahoma" w:cs="Tahoma"/>
+        </w:rPr>
+        <w:t>Page Size – The number of rows per page.</w:t>
+      </w:r>
+    </w:p>
+    <w:p>
+      <w:pPr>
+        <w:pStyle w:val="ListParagraph"/>
+        <w:numPr>
+          <w:ilvl w:val="2"/>
+          <w:numId w:val="3"/>
+        </w:numPr>
+        <w:rPr>
+          <w:rFonts w:ascii="Tahoma" w:hAnsi="Tahoma" w:cs="Tahoma"/>
+        </w:rPr>
+      </w:pPr>
+      <w:proofErr w:type="spellStart"/>
+      <w:r>
+        <w:rPr>
+          <w:rFonts w:ascii="Tahoma" w:hAnsi="Tahoma" w:cs="Tahoma"/>
+        </w:rPr>
+        <w:t>Ack</w:t>
+      </w:r>
+      <w:proofErr w:type="spellEnd"/>
+      <w:r>
+        <w:rPr>
+          <w:rFonts w:ascii="Tahoma" w:hAnsi="Tahoma" w:cs="Tahoma"/>
+        </w:rPr>
+        <w:t xml:space="preserve"> State – </w:t>
+      </w:r>
+      <w:proofErr w:type="spellStart"/>
+      <w:r>
+        <w:rPr>
+          <w:rFonts w:ascii="Tahoma" w:hAnsi="Tahoma" w:cs="Tahoma"/>
+        </w:rPr>
+        <w:t>Acked</w:t>
+      </w:r>
+      <w:proofErr w:type="spellEnd"/>
+      <w:r>
+        <w:rPr>
+          <w:rFonts w:ascii="Tahoma" w:hAnsi="Tahoma" w:cs="Tahoma"/>
+        </w:rPr>
+        <w:t xml:space="preserve">, </w:t>
+      </w:r>
+      <w:proofErr w:type="spellStart"/>
+      <w:r>
+        <w:rPr>
+          <w:rFonts w:ascii="Tahoma" w:hAnsi="Tahoma" w:cs="Tahoma"/>
+        </w:rPr>
+        <w:t>Unacked</w:t>
+      </w:r>
+      <w:proofErr w:type="spellEnd"/>
+      <w:r>
+        <w:rPr>
+          <w:rFonts w:ascii="Tahoma" w:hAnsi="Tahoma" w:cs="Tahoma"/>
+        </w:rPr>
+        <w:t xml:space="preserve"> or Any.</w:t>
+      </w:r>
+    </w:p>
+    <w:p>
+      <w:pPr>
+        <w:pStyle w:val="ListParagraph"/>
+        <w:numPr>
+          <w:ilvl w:val="2"/>
+          <w:numId w:val="3"/>
+        </w:numPr>
+        <w:rPr>
+          <w:rFonts w:ascii="Tahoma" w:hAnsi="Tahoma" w:cs="Tahoma"/>
+        </w:rPr>
+      </w:pPr>
+      <w:r>
+        <w:rPr>
+          <w:rFonts w:ascii="Tahoma" w:hAnsi="Tahoma" w:cs="Tahoma"/>
+        </w:rPr>
+        <w:t>Alarm State – Alarm, Normal or Any.</w:t>
+      </w:r>
+    </w:p>
+    <w:p>
+      <w:pPr>
+        <w:pStyle w:val="ListParagraph"/>
+        <w:numPr>
+          <w:ilvl w:val="2"/>
+          <w:numId w:val="3"/>
+        </w:numPr>
+        <w:rPr>
+          <w:rFonts w:ascii="Tahoma" w:hAnsi="Tahoma" w:cs="Tahoma"/>
+        </w:rPr>
+      </w:pPr>
+      <w:r>
+        <w:rPr>
+          <w:rFonts w:ascii="Tahoma" w:hAnsi="Tahoma" w:cs="Tahoma"/>
+        </w:rPr>
+        <w:t>Open State – Open, Closed or Any.</w:t>
       </w:r>
     </w:p>
     <w:p>
@@ -6248,8 +6374,10 @@
         <w:rPr>
           <w:rFonts w:ascii="Tahoma" w:hAnsi="Tahoma" w:cs="Tahoma"/>
         </w:rPr>
-        <w:t>Return – a table with the following columns:</w:t>
-      </w:r>
+        <w:t>Returns</w:t>
+      </w:r>
+      <w:bookmarkStart w:id="18" w:name="_GoBack"/>
+      <w:bookmarkEnd w:id="18"/>
     </w:p>
     <w:p>
       <w:pPr>
@@ -6266,7 +6394,61 @@
         <w:rPr>
           <w:rFonts w:ascii="Tahoma" w:hAnsi="Tahoma" w:cs="Tahoma"/>
         </w:rPr>
-        <w:t>Timestamp – The time of the alarm.</w:t>
+        <w:t>Result – Total number of pages for the given parameters.</w:t>
+      </w:r>
+    </w:p>
+    <w:p>
+      <w:pPr>
+        <w:pStyle w:val="ListParagraph"/>
+        <w:numPr>
+          <w:ilvl w:val="0"/>
+          <w:numId w:val="3"/>
+        </w:numPr>
+        <w:rPr>
+          <w:rFonts w:ascii="Tahoma" w:hAnsi="Tahoma" w:cs="Tahoma"/>
+        </w:rPr>
+      </w:pPr>
+    </w:p>
+    <w:p>
+      <w:pPr>
+        <w:pStyle w:val="ListParagraph"/>
+        <w:numPr>
+          <w:ilvl w:val="0"/>
+          <w:numId w:val="3"/>
+        </w:numPr>
+        <w:rPr>
+          <w:rFonts w:ascii="Tahoma" w:hAnsi="Tahoma" w:cs="Tahoma"/>
+        </w:rPr>
+      </w:pPr>
+      <w:r>
+        <w:rPr>
+          <w:rFonts w:ascii="Tahoma" w:hAnsi="Tahoma" w:cs="Tahoma"/>
+        </w:rPr>
+        <w:t>Get Notes – This returns a table of notes for a s</w:t>
+      </w:r>
+      <w:r>
+        <w:rPr>
+          <w:rFonts w:ascii="Tahoma" w:hAnsi="Tahoma" w:cs="Tahoma"/>
+        </w:rPr>
+        <w:t>pecific alarm.</w:t>
+      </w:r>
+    </w:p>
+    <w:p>
+      <w:pPr>
+        <w:pStyle w:val="ListParagraph"/>
+        <w:numPr>
+          <w:ilvl w:val="1"/>
+          <w:numId w:val="3"/>
+        </w:numPr>
+        <w:rPr>
+          <w:rFonts w:ascii="Tahoma" w:hAnsi="Tahoma" w:cs="Tahoma"/>
+        </w:rPr>
+      </w:pPr>
+      <w:r>
+        <w:rPr>
+          <w:rFonts w:ascii="Tahoma" w:hAnsi="Tahoma" w:cs="Tahoma"/>
+        </w:rPr>
+        <w:t>Parameters</w:t>
       </w:r>
     </w:p>
     <w:p>
@@ -6284,7 +6466,25 @@
         <w:rPr>
           <w:rFonts w:ascii="Tahoma" w:hAnsi="Tahoma" w:cs="Tahoma"/>
         </w:rPr>
-        <w:t>User – The entity providing the note.</w:t>
+        <w:t>UUID – Specific alarm id</w:t>
+      </w:r>
+    </w:p>
+    <w:p>
+      <w:pPr>
+        <w:pStyle w:val="ListParagraph"/>
+        <w:numPr>
+          <w:ilvl w:val="1"/>
+          <w:numId w:val="3"/>
+        </w:numPr>
+        <w:rPr>
+          <w:rFonts w:ascii="Tahoma" w:hAnsi="Tahoma" w:cs="Tahoma"/>
+        </w:rPr>
+      </w:pPr>
+      <w:r>
+        <w:rPr>
+          <w:rFonts w:ascii="Tahoma" w:hAnsi="Tahoma" w:cs="Tahoma"/>
+        </w:rPr>
+        <w:t>Return – a table with the following columns:</w:t>
       </w:r>
     </w:p>
     <w:p>
@@ -6302,6 +6502,42 @@
         <w:rPr>
           <w:rFonts w:ascii="Tahoma" w:hAnsi="Tahoma" w:cs="Tahoma"/>
         </w:rPr>
+        <w:t>Timestamp – The time of the alarm.</w:t>
+      </w:r>
+    </w:p>
+    <w:p>
+      <w:pPr>
+        <w:pStyle w:val="ListParagraph"/>
+        <w:numPr>
+          <w:ilvl w:val="2"/>
+          <w:numId w:val="3"/>
+        </w:numPr>
+        <w:rPr>
+          <w:rFonts w:ascii="Tahoma" w:hAnsi="Tahoma" w:cs="Tahoma"/>
+        </w:rPr>
+      </w:pPr>
+      <w:r>
+        <w:rPr>
+          <w:rFonts w:ascii="Tahoma" w:hAnsi="Tahoma" w:cs="Tahoma"/>
+        </w:rPr>
+        <w:t>User – The entity providing the note.</w:t>
+      </w:r>
+    </w:p>
+    <w:p>
+      <w:pPr>
+        <w:pStyle w:val="ListParagraph"/>
+        <w:numPr>
+          <w:ilvl w:val="2"/>
+          <w:numId w:val="3"/>
+        </w:numPr>
+        <w:rPr>
+          <w:rFonts w:ascii="Tahoma" w:hAnsi="Tahoma" w:cs="Tahoma"/>
+        </w:rPr>
+      </w:pPr>
+      <w:r>
+        <w:rPr>
+          <w:rFonts w:ascii="Tahoma" w:hAnsi="Tahoma" w:cs="Tahoma"/>
+        </w:rPr>
         <w:t>Note – The text of the note.</w:t>
       </w:r>
     </w:p>
@@ -6386,6 +6622,7 @@
         <w:rPr>
           <w:rFonts w:ascii="Tahoma" w:hAnsi="Tahoma" w:cs="Tahoma"/>
         </w:rPr>
+        <w:lastRenderedPageBreak/>
         <w:t>Stream Updates</w:t>
       </w:r>
       <w:r>
@@ -6552,7 +6789,7 @@
           <w:rFonts w:ascii="Tahoma" w:hAnsi="Tahoma" w:cs="Tahoma"/>
         </w:rPr>
       </w:pPr>
-      <w:bookmarkStart w:id="18" w:name="_Toc494174553"/>
+      <w:bookmarkStart w:id="19" w:name="_Toc494174553"/>
       <w:r>
         <w:rPr>
           <w:rFonts w:ascii="Tahoma" w:hAnsi="Tahoma" w:cs="Tahoma"/>
@@ -6560,7 +6797,7 @@
         <w:lastRenderedPageBreak/>
         <w:t>Alarm Class</w:t>
       </w:r>
-      <w:bookmarkEnd w:id="18"/>
+      <w:bookmarkEnd w:id="19"/>
     </w:p>
     <w:p>
       <w:pPr>
@@ -6634,14 +6871,14 @@
           <w:spacing w:val="0"/>
         </w:rPr>
       </w:pPr>
-      <w:bookmarkStart w:id="19" w:name="_Toc494174554"/>
+      <w:bookmarkStart w:id="20" w:name="_Toc494174554"/>
       <w:r>
         <w:rPr>
           <w:rFonts w:ascii="Tahoma" w:hAnsi="Tahoma" w:cs="Tahoma"/>
         </w:rPr>
         <w:t>Properties</w:t>
       </w:r>
-      <w:bookmarkEnd w:id="19"/>
+      <w:bookmarkEnd w:id="20"/>
     </w:p>
     <w:p>
       <w:pPr>
@@ -6946,14 +7183,14 @@
           <w:rFonts w:ascii="Tahoma" w:hAnsi="Tahoma" w:cs="Tahoma"/>
         </w:rPr>
       </w:pPr>
-      <w:bookmarkStart w:id="20" w:name="_Toc494174555"/>
+      <w:bookmarkStart w:id="21" w:name="_Toc494174555"/>
       <w:r>
         <w:rPr>
           <w:rFonts w:ascii="Tahoma" w:hAnsi="Tahoma" w:cs="Tahoma"/>
         </w:rPr>
         <w:t>Actions</w:t>
       </w:r>
-      <w:bookmarkEnd w:id="20"/>
+      <w:bookmarkEnd w:id="21"/>
     </w:p>
     <w:p>
       <w:pPr>
@@ -7609,8 +7846,6 @@
           <w:rFonts w:ascii="Tahoma" w:hAnsi="Tahoma" w:cs="Tahoma"/>
         </w:rPr>
       </w:pPr>
-      <w:bookmarkStart w:id="21" w:name="_GoBack"/>
-      <w:bookmarkEnd w:id="21"/>
       <w:r>
         <w:rPr>
           <w:rFonts w:ascii="Tahoma" w:hAnsi="Tahoma" w:cs="Tahoma"/>
@@ -7651,67 +7886,7 @@
         <w:rPr>
           <w:rFonts w:ascii="Tahoma" w:hAnsi="Tahoma" w:cs="Tahoma"/>
         </w:rPr>
-        <w:t>Get Open Alarms</w:t>
-      </w:r>
-      <w:r>
-        <w:rPr>
-          <w:rFonts w:ascii="Tahoma" w:hAnsi="Tahoma" w:cs="Tahoma"/>
-        </w:rPr>
-        <w:t xml:space="preserve"> – This returns a table of open alarm alarms for this alarm class.  The table stream</w:t>
-      </w:r>
-      <w:r>
-        <w:rPr>
-          <w:rFonts w:ascii="Tahoma" w:hAnsi="Tahoma" w:cs="Tahoma"/>
-        </w:rPr>
-        <w:t xml:space="preserve"> </w:t>
-      </w:r>
-      <w:r>
-        <w:rPr>
-          <w:rFonts w:ascii="Tahoma" w:hAnsi="Tahoma" w:cs="Tahoma"/>
-        </w:rPr>
-        <w:t>can</w:t>
-      </w:r>
-      <w:r>
-        <w:rPr>
-          <w:rFonts w:ascii="Tahoma" w:hAnsi="Tahoma" w:cs="Tahoma"/>
-        </w:rPr>
-        <w:t xml:space="preserve"> remain open and any updates </w:t>
-      </w:r>
-      <w:r>
-        <w:rPr>
-          <w:rFonts w:ascii="Tahoma" w:hAnsi="Tahoma" w:cs="Tahoma"/>
-        </w:rPr>
-        <w:t>as well as</w:t>
-      </w:r>
-      <w:r>
-        <w:rPr>
-          <w:rFonts w:ascii="Tahoma" w:hAnsi="Tahoma" w:cs="Tahoma"/>
-        </w:rPr>
-        <w:t xml:space="preserve"> new records will be passed along</w:t>
-      </w:r>
-      <w:r>
-        <w:rPr>
-          <w:rFonts w:ascii="Tahoma" w:hAnsi="Tahoma" w:cs="Tahoma"/>
-        </w:rPr>
-        <w:t xml:space="preserve"> as new rows</w:t>
-      </w:r>
-      <w:r>
-        <w:rPr>
-          <w:rFonts w:ascii="Tahoma" w:hAnsi="Tahoma" w:cs="Tahoma"/>
-        </w:rPr>
-        <w:t>.</w:t>
-      </w:r>
-      <w:r>
-        <w:rPr>
-          <w:rFonts w:ascii="Tahoma" w:hAnsi="Tahoma" w:cs="Tahoma"/>
-        </w:rPr>
-        <w:t xml:space="preserve">  The primary intent </w:t>
-      </w:r>
-      <w:r>
-        <w:rPr>
-          <w:rFonts w:ascii="Tahoma" w:hAnsi="Tahoma" w:cs="Tahoma"/>
-        </w:rPr>
-        <w:t>of this is for an alarm console and the console would be responsible for merging the rows sent after the stream is open.</w:t>
+        <w:t>Get Alarm Page Count – Can be used to determine the total number of pages for the corresponding Get Alarm Page action.</w:t>
       </w:r>
     </w:p>
     <w:p>
@@ -7747,39 +7922,115 @@
         <w:rPr>
           <w:rFonts w:ascii="Tahoma" w:hAnsi="Tahoma" w:cs="Tahoma"/>
         </w:rPr>
-        <w:t>Stream Updates</w:t>
-      </w:r>
-      <w:r>
-        <w:rPr>
-          <w:rFonts w:ascii="Tahoma" w:hAnsi="Tahoma" w:cs="Tahoma"/>
-        </w:rPr>
-        <w:t xml:space="preserve"> – </w:t>
-      </w:r>
-      <w:r>
-        <w:rPr>
-          <w:rFonts w:ascii="Tahoma" w:hAnsi="Tahoma" w:cs="Tahoma"/>
-        </w:rPr>
-        <w:t xml:space="preserve">Whether or not to keep the stream open after the initial set </w:t>
-      </w:r>
+        <w:t xml:space="preserve">Time Range – A DSA time range. </w:t>
+      </w:r>
+    </w:p>
+    <w:p>
+      <w:pPr>
+        <w:pStyle w:val="ListParagraph"/>
+        <w:numPr>
+          <w:ilvl w:val="2"/>
+          <w:numId w:val="3"/>
+        </w:numPr>
+        <w:rPr>
+          <w:rFonts w:ascii="Tahoma" w:hAnsi="Tahoma" w:cs="Tahoma"/>
+        </w:rPr>
+      </w:pPr>
+      <w:r>
+        <w:rPr>
+          <w:rFonts w:ascii="Tahoma" w:hAnsi="Tahoma" w:cs="Tahoma"/>
+        </w:rPr>
+        <w:t>Page Size – The number of rows per page.</w:t>
+      </w:r>
+    </w:p>
+    <w:p>
+      <w:pPr>
+        <w:pStyle w:val="ListParagraph"/>
+        <w:numPr>
+          <w:ilvl w:val="2"/>
+          <w:numId w:val="3"/>
+        </w:numPr>
+        <w:rPr>
+          <w:rFonts w:ascii="Tahoma" w:hAnsi="Tahoma" w:cs="Tahoma"/>
+        </w:rPr>
+      </w:pPr>
       <w:proofErr w:type="spellStart"/>
       <w:r>
         <w:rPr>
           <w:rFonts w:ascii="Tahoma" w:hAnsi="Tahoma" w:cs="Tahoma"/>
         </w:rPr>
-        <w:t>of</w:t>
+        <w:t>Ack</w:t>
       </w:r>
       <w:proofErr w:type="spellEnd"/>
       <w:r>
         <w:rPr>
           <w:rFonts w:ascii="Tahoma" w:hAnsi="Tahoma" w:cs="Tahoma"/>
         </w:rPr>
-        <w:t xml:space="preserve"> alarms has been sent and stream updates as new rows</w:t>
-      </w:r>
-      <w:r>
-        <w:rPr>
-          <w:rFonts w:ascii="Tahoma" w:hAnsi="Tahoma" w:cs="Tahoma"/>
-        </w:rPr>
-        <w:t xml:space="preserve">. </w:t>
+        <w:t xml:space="preserve"> State – </w:t>
+      </w:r>
+      <w:proofErr w:type="spellStart"/>
+      <w:r>
+        <w:rPr>
+          <w:rFonts w:ascii="Tahoma" w:hAnsi="Tahoma" w:cs="Tahoma"/>
+        </w:rPr>
+        <w:t>Acked</w:t>
+      </w:r>
+      <w:proofErr w:type="spellEnd"/>
+      <w:r>
+        <w:rPr>
+          <w:rFonts w:ascii="Tahoma" w:hAnsi="Tahoma" w:cs="Tahoma"/>
+        </w:rPr>
+        <w:t xml:space="preserve">, </w:t>
+      </w:r>
+      <w:proofErr w:type="spellStart"/>
+      <w:r>
+        <w:rPr>
+          <w:rFonts w:ascii="Tahoma" w:hAnsi="Tahoma" w:cs="Tahoma"/>
+        </w:rPr>
+        <w:t>Unacked</w:t>
+      </w:r>
+      <w:proofErr w:type="spellEnd"/>
+      <w:r>
+        <w:rPr>
+          <w:rFonts w:ascii="Tahoma" w:hAnsi="Tahoma" w:cs="Tahoma"/>
+        </w:rPr>
+        <w:t xml:space="preserve"> or Any.</w:t>
+      </w:r>
+    </w:p>
+    <w:p>
+      <w:pPr>
+        <w:pStyle w:val="ListParagraph"/>
+        <w:numPr>
+          <w:ilvl w:val="2"/>
+          <w:numId w:val="3"/>
+        </w:numPr>
+        <w:rPr>
+          <w:rFonts w:ascii="Tahoma" w:hAnsi="Tahoma" w:cs="Tahoma"/>
+        </w:rPr>
+      </w:pPr>
+      <w:r>
+        <w:rPr>
+          <w:rFonts w:ascii="Tahoma" w:hAnsi="Tahoma" w:cs="Tahoma"/>
+        </w:rPr>
+        <w:t>Alarm State – Alarm, Normal or Any.</w:t>
+      </w:r>
+    </w:p>
+    <w:p>
+      <w:pPr>
+        <w:pStyle w:val="ListParagraph"/>
+        <w:numPr>
+          <w:ilvl w:val="2"/>
+          <w:numId w:val="3"/>
+        </w:numPr>
+        <w:rPr>
+          <w:rFonts w:ascii="Tahoma" w:hAnsi="Tahoma" w:cs="Tahoma"/>
+        </w:rPr>
+      </w:pPr>
+      <w:r>
+        <w:rPr>
+          <w:rFonts w:ascii="Tahoma" w:hAnsi="Tahoma" w:cs="Tahoma"/>
+        </w:rPr>
+        <w:t>Open State – Open, Closed or Any.</w:t>
       </w:r>
     </w:p>
     <w:p>
@@ -7797,37 +8048,13 @@
         <w:rPr>
           <w:rFonts w:ascii="Tahoma" w:hAnsi="Tahoma" w:cs="Tahoma"/>
         </w:rPr>
-        <w:t>Returns –</w:t>
-      </w:r>
-      <w:r>
-        <w:rPr>
-          <w:rFonts w:ascii="Tahoma" w:hAnsi="Tahoma" w:cs="Tahoma"/>
-        </w:rPr>
-        <w:t xml:space="preserve"> a stream</w:t>
-      </w:r>
-      <w:r>
-        <w:rPr>
-          <w:rFonts w:ascii="Tahoma" w:hAnsi="Tahoma" w:cs="Tahoma"/>
-        </w:rPr>
-        <w:t xml:space="preserve"> </w:t>
-      </w:r>
-      <w:r>
-        <w:rPr>
-          <w:rFonts w:ascii="Tahoma" w:hAnsi="Tahoma" w:cs="Tahoma"/>
-        </w:rPr>
-        <w:t xml:space="preserve">of </w:t>
-      </w:r>
-      <w:r>
-        <w:rPr>
-          <w:rFonts w:ascii="Tahoma" w:hAnsi="Tahoma" w:cs="Tahoma"/>
-        </w:rPr>
-        <w:t>table rows representing the alarm records.</w:t>
-      </w:r>
-      <w:r>
-        <w:rPr>
-          <w:rFonts w:ascii="Tahoma" w:hAnsi="Tahoma" w:cs="Tahoma"/>
-        </w:rPr>
-        <w:t xml:space="preserve">  The stream state will switch to open once the initial set of open alarms is sent. </w:t>
+        <w:t>Return</w:t>
+      </w:r>
+      <w:r>
+        <w:rPr>
+          <w:rFonts w:ascii="Tahoma" w:hAnsi="Tahoma" w:cs="Tahoma"/>
+        </w:rPr>
+        <w:t>s</w:t>
       </w:r>
     </w:p>
     <w:p>
@@ -7845,7 +8072,7 @@
         <w:rPr>
           <w:rFonts w:ascii="Tahoma" w:hAnsi="Tahoma" w:cs="Tahoma"/>
         </w:rPr>
-        <w:t xml:space="preserve">See the alarm record section of this document. </w:t>
+        <w:t>Result – Total number of pages for the given parameters.</w:t>
       </w:r>
     </w:p>
     <w:p>
@@ -7863,7 +8090,67 @@
         <w:rPr>
           <w:rFonts w:ascii="Tahoma" w:hAnsi="Tahoma" w:cs="Tahoma"/>
         </w:rPr>
-        <w:t>Stream Escalation 1 – Returns a stream of alarm records as they escalate in real time.</w:t>
+        <w:t>Get Open Alarms</w:t>
+      </w:r>
+      <w:r>
+        <w:rPr>
+          <w:rFonts w:ascii="Tahoma" w:hAnsi="Tahoma" w:cs="Tahoma"/>
+        </w:rPr>
+        <w:t xml:space="preserve"> – This returns a table of open alarm alarms for this alarm class.  The table stream</w:t>
+      </w:r>
+      <w:r>
+        <w:rPr>
+          <w:rFonts w:ascii="Tahoma" w:hAnsi="Tahoma" w:cs="Tahoma"/>
+        </w:rPr>
+        <w:t xml:space="preserve"> </w:t>
+      </w:r>
+      <w:r>
+        <w:rPr>
+          <w:rFonts w:ascii="Tahoma" w:hAnsi="Tahoma" w:cs="Tahoma"/>
+        </w:rPr>
+        <w:t>can</w:t>
+      </w:r>
+      <w:r>
+        <w:rPr>
+          <w:rFonts w:ascii="Tahoma" w:hAnsi="Tahoma" w:cs="Tahoma"/>
+        </w:rPr>
+        <w:t xml:space="preserve"> remain open and any updates </w:t>
+      </w:r>
+      <w:r>
+        <w:rPr>
+          <w:rFonts w:ascii="Tahoma" w:hAnsi="Tahoma" w:cs="Tahoma"/>
+        </w:rPr>
+        <w:t>as well as</w:t>
+      </w:r>
+      <w:r>
+        <w:rPr>
+          <w:rFonts w:ascii="Tahoma" w:hAnsi="Tahoma" w:cs="Tahoma"/>
+        </w:rPr>
+        <w:t xml:space="preserve"> new records will be passed along</w:t>
+      </w:r>
+      <w:r>
+        <w:rPr>
+          <w:rFonts w:ascii="Tahoma" w:hAnsi="Tahoma" w:cs="Tahoma"/>
+        </w:rPr>
+        <w:t xml:space="preserve"> as new rows</w:t>
+      </w:r>
+      <w:r>
+        <w:rPr>
+          <w:rFonts w:ascii="Tahoma" w:hAnsi="Tahoma" w:cs="Tahoma"/>
+        </w:rPr>
+        <w:t>.</w:t>
+      </w:r>
+      <w:r>
+        <w:rPr>
+          <w:rFonts w:ascii="Tahoma" w:hAnsi="Tahoma" w:cs="Tahoma"/>
+        </w:rPr>
+        <w:t xml:space="preserve">  The primary intent </w:t>
+      </w:r>
+      <w:r>
+        <w:rPr>
+          <w:rFonts w:ascii="Tahoma" w:hAnsi="Tahoma" w:cs="Tahoma"/>
+        </w:rPr>
+        <w:t>of this is for an alarm console and the console would be responsible for merging the rows sent after the stream is open.</w:t>
       </w:r>
     </w:p>
     <w:p>
@@ -7881,7 +8168,7 @@
         <w:rPr>
           <w:rFonts w:ascii="Tahoma" w:hAnsi="Tahoma" w:cs="Tahoma"/>
         </w:rPr>
-        <w:t>Returns – table rows representing the alarm records.</w:t>
+        <w:t>Parameters</w:t>
       </w:r>
     </w:p>
     <w:p>
@@ -7899,7 +8186,105 @@
         <w:rPr>
           <w:rFonts w:ascii="Tahoma" w:hAnsi="Tahoma" w:cs="Tahoma"/>
         </w:rPr>
-        <w:t>See the alarm record section of this document.</w:t>
+        <w:t>Stream Updates</w:t>
+      </w:r>
+      <w:r>
+        <w:rPr>
+          <w:rFonts w:ascii="Tahoma" w:hAnsi="Tahoma" w:cs="Tahoma"/>
+        </w:rPr>
+        <w:t xml:space="preserve"> – </w:t>
+      </w:r>
+      <w:r>
+        <w:rPr>
+          <w:rFonts w:ascii="Tahoma" w:hAnsi="Tahoma" w:cs="Tahoma"/>
+        </w:rPr>
+        <w:t xml:space="preserve">Whether or not to keep the stream open after the initial set </w:t>
+      </w:r>
+      <w:proofErr w:type="spellStart"/>
+      <w:r>
+        <w:rPr>
+          <w:rFonts w:ascii="Tahoma" w:hAnsi="Tahoma" w:cs="Tahoma"/>
+        </w:rPr>
+        <w:t>of</w:t>
+      </w:r>
+      <w:proofErr w:type="spellEnd"/>
+      <w:r>
+        <w:rPr>
+          <w:rFonts w:ascii="Tahoma" w:hAnsi="Tahoma" w:cs="Tahoma"/>
+        </w:rPr>
+        <w:t xml:space="preserve"> alarms has been sent and stream updates as new rows</w:t>
+      </w:r>
+      <w:r>
+        <w:rPr>
+          <w:rFonts w:ascii="Tahoma" w:hAnsi="Tahoma" w:cs="Tahoma"/>
+        </w:rPr>
+        <w:t xml:space="preserve">. </w:t>
+      </w:r>
+    </w:p>
+    <w:p>
+      <w:pPr>
+        <w:pStyle w:val="ListParagraph"/>
+        <w:numPr>
+          <w:ilvl w:val="1"/>
+          <w:numId w:val="3"/>
+        </w:numPr>
+        <w:rPr>
+          <w:rFonts w:ascii="Tahoma" w:hAnsi="Tahoma" w:cs="Tahoma"/>
+        </w:rPr>
+      </w:pPr>
+      <w:r>
+        <w:rPr>
+          <w:rFonts w:ascii="Tahoma" w:hAnsi="Tahoma" w:cs="Tahoma"/>
+        </w:rPr>
+        <w:t>Returns –</w:t>
+      </w:r>
+      <w:r>
+        <w:rPr>
+          <w:rFonts w:ascii="Tahoma" w:hAnsi="Tahoma" w:cs="Tahoma"/>
+        </w:rPr>
+        <w:t xml:space="preserve"> a stream</w:t>
+      </w:r>
+      <w:r>
+        <w:rPr>
+          <w:rFonts w:ascii="Tahoma" w:hAnsi="Tahoma" w:cs="Tahoma"/>
+        </w:rPr>
+        <w:t xml:space="preserve"> </w:t>
+      </w:r>
+      <w:r>
+        <w:rPr>
+          <w:rFonts w:ascii="Tahoma" w:hAnsi="Tahoma" w:cs="Tahoma"/>
+        </w:rPr>
+        <w:t xml:space="preserve">of </w:t>
+      </w:r>
+      <w:r>
+        <w:rPr>
+          <w:rFonts w:ascii="Tahoma" w:hAnsi="Tahoma" w:cs="Tahoma"/>
+        </w:rPr>
+        <w:t>table rows representing the alarm records.</w:t>
+      </w:r>
+      <w:r>
+        <w:rPr>
+          <w:rFonts w:ascii="Tahoma" w:hAnsi="Tahoma" w:cs="Tahoma"/>
+        </w:rPr>
+        <w:t xml:space="preserve">  The stream state will switch to open once the initial set of open alarms is sent. </w:t>
+      </w:r>
+    </w:p>
+    <w:p>
+      <w:pPr>
+        <w:pStyle w:val="ListParagraph"/>
+        <w:numPr>
+          <w:ilvl w:val="2"/>
+          <w:numId w:val="3"/>
+        </w:numPr>
+        <w:rPr>
+          <w:rFonts w:ascii="Tahoma" w:hAnsi="Tahoma" w:cs="Tahoma"/>
+        </w:rPr>
+      </w:pPr>
+      <w:r>
+        <w:rPr>
+          <w:rFonts w:ascii="Tahoma" w:hAnsi="Tahoma" w:cs="Tahoma"/>
+        </w:rPr>
+        <w:t xml:space="preserve">See the alarm record section of this document. </w:t>
       </w:r>
     </w:p>
     <w:p>
@@ -7917,7 +8302,7 @@
         <w:rPr>
           <w:rFonts w:ascii="Tahoma" w:hAnsi="Tahoma" w:cs="Tahoma"/>
         </w:rPr>
-        <w:t>Stream Escalation 2 – Returns a stream of alarm records as they escalate in real time.</w:t>
+        <w:t>Stream Escalation 1 – Returns a stream of alarm records as they escalate in real time.</w:t>
       </w:r>
     </w:p>
     <w:p>
@@ -7935,6 +8320,7 @@
         <w:rPr>
           <w:rFonts w:ascii="Tahoma" w:hAnsi="Tahoma" w:cs="Tahoma"/>
         </w:rPr>
+        <w:lastRenderedPageBreak/>
         <w:t>Returns – table rows representing the alarm records.</w:t>
       </w:r>
     </w:p>
@@ -7971,61 +8357,7 @@
         <w:rPr>
           <w:rFonts w:ascii="Tahoma" w:hAnsi="Tahoma" w:cs="Tahoma"/>
         </w:rPr>
-        <w:t xml:space="preserve">Stream </w:t>
-      </w:r>
-      <w:r>
-        <w:rPr>
-          <w:rFonts w:ascii="Tahoma" w:hAnsi="Tahoma" w:cs="Tahoma"/>
-        </w:rPr>
-        <w:t>New</w:t>
-      </w:r>
-      <w:r>
-        <w:rPr>
-          <w:rFonts w:ascii="Tahoma" w:hAnsi="Tahoma" w:cs="Tahoma"/>
-        </w:rPr>
-        <w:t xml:space="preserve"> Alarms</w:t>
-      </w:r>
-      <w:r>
-        <w:rPr>
-          <w:rFonts w:ascii="Tahoma" w:hAnsi="Tahoma" w:cs="Tahoma"/>
-        </w:rPr>
-        <w:t xml:space="preserve">– This returns a </w:t>
-      </w:r>
-      <w:r>
-        <w:rPr>
-          <w:rFonts w:ascii="Tahoma" w:hAnsi="Tahoma" w:cs="Tahoma"/>
-        </w:rPr>
-        <w:t>stream</w:t>
-      </w:r>
-      <w:r>
-        <w:rPr>
-          <w:rFonts w:ascii="Tahoma" w:hAnsi="Tahoma" w:cs="Tahoma"/>
-        </w:rPr>
-        <w:t xml:space="preserve"> of </w:t>
-      </w:r>
-      <w:r>
-        <w:rPr>
-          <w:rFonts w:ascii="Tahoma" w:hAnsi="Tahoma" w:cs="Tahoma"/>
-        </w:rPr>
-        <w:t>new</w:t>
-      </w:r>
-      <w:r>
-        <w:rPr>
-          <w:rFonts w:ascii="Tahoma" w:hAnsi="Tahoma" w:cs="Tahoma"/>
-        </w:rPr>
-        <w:t xml:space="preserve"> alarm </w:t>
-      </w:r>
-      <w:r>
-        <w:rPr>
-          <w:rFonts w:ascii="Tahoma" w:hAnsi="Tahoma" w:cs="Tahoma"/>
-        </w:rPr>
-        <w:t>records</w:t>
-      </w:r>
-      <w:r>
-        <w:rPr>
-          <w:rFonts w:ascii="Tahoma" w:hAnsi="Tahoma" w:cs="Tahoma"/>
-        </w:rPr>
-        <w:t xml:space="preserve"> for this alarm class.  The table stream will remain open and any updates and new records will be passed along.</w:t>
+        <w:t>Stream Escalation 2 – Returns a stream of alarm records as they escalate in real time.</w:t>
       </w:r>
     </w:p>
     <w:p>
@@ -8066,6 +8398,114 @@
     </w:p>
     <w:p>
       <w:pPr>
+        <w:pStyle w:val="ListParagraph"/>
+        <w:numPr>
+          <w:ilvl w:val="0"/>
+          <w:numId w:val="3"/>
+        </w:numPr>
+        <w:rPr>
+          <w:rFonts w:ascii="Tahoma" w:hAnsi="Tahoma" w:cs="Tahoma"/>
+        </w:rPr>
+      </w:pPr>
+      <w:r>
+        <w:rPr>
+          <w:rFonts w:ascii="Tahoma" w:hAnsi="Tahoma" w:cs="Tahoma"/>
+        </w:rPr>
+        <w:t xml:space="preserve">Stream </w:t>
+      </w:r>
+      <w:r>
+        <w:rPr>
+          <w:rFonts w:ascii="Tahoma" w:hAnsi="Tahoma" w:cs="Tahoma"/>
+        </w:rPr>
+        <w:t>New</w:t>
+      </w:r>
+      <w:r>
+        <w:rPr>
+          <w:rFonts w:ascii="Tahoma" w:hAnsi="Tahoma" w:cs="Tahoma"/>
+        </w:rPr>
+        <w:t xml:space="preserve"> Alarms</w:t>
+      </w:r>
+      <w:r>
+        <w:rPr>
+          <w:rFonts w:ascii="Tahoma" w:hAnsi="Tahoma" w:cs="Tahoma"/>
+        </w:rPr>
+        <w:t xml:space="preserve">– This returns a </w:t>
+      </w:r>
+      <w:r>
+        <w:rPr>
+          <w:rFonts w:ascii="Tahoma" w:hAnsi="Tahoma" w:cs="Tahoma"/>
+        </w:rPr>
+        <w:t>stream</w:t>
+      </w:r>
+      <w:r>
+        <w:rPr>
+          <w:rFonts w:ascii="Tahoma" w:hAnsi="Tahoma" w:cs="Tahoma"/>
+        </w:rPr>
+        <w:t xml:space="preserve"> of </w:t>
+      </w:r>
+      <w:r>
+        <w:rPr>
+          <w:rFonts w:ascii="Tahoma" w:hAnsi="Tahoma" w:cs="Tahoma"/>
+        </w:rPr>
+        <w:t>new</w:t>
+      </w:r>
+      <w:r>
+        <w:rPr>
+          <w:rFonts w:ascii="Tahoma" w:hAnsi="Tahoma" w:cs="Tahoma"/>
+        </w:rPr>
+        <w:t xml:space="preserve"> alarm </w:t>
+      </w:r>
+      <w:r>
+        <w:rPr>
+          <w:rFonts w:ascii="Tahoma" w:hAnsi="Tahoma" w:cs="Tahoma"/>
+        </w:rPr>
+        <w:t>records</w:t>
+      </w:r>
+      <w:r>
+        <w:rPr>
+          <w:rFonts w:ascii="Tahoma" w:hAnsi="Tahoma" w:cs="Tahoma"/>
+        </w:rPr>
+        <w:t xml:space="preserve"> for this alarm class.  The table stream will remain open and any updates and new records will be passed along.</w:t>
+      </w:r>
+    </w:p>
+    <w:p>
+      <w:pPr>
+        <w:pStyle w:val="ListParagraph"/>
+        <w:numPr>
+          <w:ilvl w:val="1"/>
+          <w:numId w:val="3"/>
+        </w:numPr>
+        <w:rPr>
+          <w:rFonts w:ascii="Tahoma" w:hAnsi="Tahoma" w:cs="Tahoma"/>
+        </w:rPr>
+      </w:pPr>
+      <w:r>
+        <w:rPr>
+          <w:rFonts w:ascii="Tahoma" w:hAnsi="Tahoma" w:cs="Tahoma"/>
+        </w:rPr>
+        <w:t>Returns – table rows representing the alarm records.</w:t>
+      </w:r>
+    </w:p>
+    <w:p>
+      <w:pPr>
+        <w:pStyle w:val="ListParagraph"/>
+        <w:numPr>
+          <w:ilvl w:val="2"/>
+          <w:numId w:val="3"/>
+        </w:numPr>
+        <w:rPr>
+          <w:rFonts w:ascii="Tahoma" w:hAnsi="Tahoma" w:cs="Tahoma"/>
+        </w:rPr>
+      </w:pPr>
+      <w:r>
+        <w:rPr>
+          <w:rFonts w:ascii="Tahoma" w:hAnsi="Tahoma" w:cs="Tahoma"/>
+        </w:rPr>
+        <w:t>See the alarm record section of this document.</w:t>
+      </w:r>
+    </w:p>
+    <w:p>
+      <w:pPr>
         <w:rPr>
           <w:rFonts w:ascii="Tahoma" w:hAnsi="Tahoma" w:cs="Tahoma"/>
           <w:caps/>
@@ -8085,7 +8525,6 @@
         <w:rPr>
           <w:rFonts w:ascii="Tahoma" w:hAnsi="Tahoma" w:cs="Tahoma"/>
         </w:rPr>
-        <w:lastRenderedPageBreak/>
         <w:br w:type="page"/>
       </w:r>
     </w:p>
@@ -14851,7 +15290,7 @@
 </file>
 
 <file path=customXml/itemProps1.xml><?xml version="1.0" encoding="utf-8"?>
-<ds:datastoreItem xmlns:ds="http://schemas.openxmlformats.org/officeDocument/2006/customXml" ds:itemID="{5551B782-5F0E-4A37-AC72-996C0229D8E9}">
+<ds:datastoreItem xmlns:ds="http://schemas.openxmlformats.org/officeDocument/2006/customXml" ds:itemID="{D0963997-98AA-4A7B-B3C4-26D2D0085C76}">
   <ds:schemaRefs>
     <ds:schemaRef ds:uri="http://schemas.openxmlformats.org/officeDocument/2006/bibliography"/>
   </ds:schemaRefs>

</xml_diff>

<commit_message>
1.10.0 - Build.gradle changes (jcenter). - Stop using the subscription manager. - Update sdk dependency.
</commit_message>
<xml_diff>
--- a/Alarm-Link-User-Guide.docx
+++ b/Alarm-Link-User-Guide.docx
@@ -587,8 +587,6 @@
               <w:fldChar w:fldCharType="end"/>
             </w:r>
           </w:hyperlink>
-          <w:bookmarkStart w:id="0" w:name="_GoBack"/>
-          <w:bookmarkEnd w:id="0"/>
         </w:p>
         <w:p>
           <w:pPr>
@@ -3269,7 +3267,7 @@
           <w:rFonts w:ascii="Tahoma" w:hAnsi="Tahoma" w:cs="Tahoma"/>
         </w:rPr>
       </w:pPr>
-      <w:bookmarkStart w:id="1" w:name="_Toc528757648"/>
+      <w:bookmarkStart w:id="0" w:name="_Toc528757648"/>
       <w:r>
         <w:rPr>
           <w:rFonts w:ascii="Tahoma" w:hAnsi="Tahoma" w:cs="Tahoma"/>
@@ -3277,7 +3275,7 @@
         <w:lastRenderedPageBreak/>
         <w:t>Overview</w:t>
       </w:r>
-      <w:bookmarkEnd w:id="1"/>
+      <w:bookmarkEnd w:id="0"/>
     </w:p>
     <w:p>
       <w:pPr>
@@ -3373,14 +3371,14 @@
           <w:rFonts w:ascii="Tahoma" w:hAnsi="Tahoma" w:cs="Tahoma"/>
         </w:rPr>
       </w:pPr>
-      <w:bookmarkStart w:id="2" w:name="_Toc528757649"/>
+      <w:bookmarkStart w:id="1" w:name="_Toc528757649"/>
       <w:r>
         <w:rPr>
           <w:rFonts w:ascii="Tahoma" w:hAnsi="Tahoma" w:cs="Tahoma"/>
         </w:rPr>
         <w:t>Link Structure</w:t>
       </w:r>
-      <w:bookmarkEnd w:id="2"/>
+      <w:bookmarkEnd w:id="1"/>
     </w:p>
     <w:p>
       <w:pPr>
@@ -3598,11 +3596,11 @@
       <w:pPr>
         <w:pStyle w:val="Heading2"/>
       </w:pPr>
-      <w:bookmarkStart w:id="3" w:name="_Toc528757650"/>
+      <w:bookmarkStart w:id="2" w:name="_Toc528757650"/>
       <w:r>
         <w:t>Running The Database In Server Mode</w:t>
       </w:r>
-      <w:bookmarkEnd w:id="3"/>
+      <w:bookmarkEnd w:id="2"/>
     </w:p>
     <w:p>
       <w:pPr>
@@ -3765,7 +3763,7 @@
           <w:rFonts w:ascii="Tahoma" w:hAnsi="Tahoma" w:cs="Tahoma"/>
         </w:rPr>
       </w:pPr>
-      <w:bookmarkStart w:id="4" w:name="_Toc528757651"/>
+      <w:bookmarkStart w:id="3" w:name="_Toc528757651"/>
       <w:r>
         <w:rPr>
           <w:rFonts w:ascii="Tahoma" w:hAnsi="Tahoma" w:cs="Tahoma"/>
@@ -3773,36 +3771,36 @@
         <w:lastRenderedPageBreak/>
         <w:t>Link Usage</w:t>
       </w:r>
+      <w:bookmarkEnd w:id="3"/>
+    </w:p>
+    <w:p>
+      <w:pPr>
+        <w:rPr>
+          <w:rFonts w:ascii="Tahoma" w:hAnsi="Tahoma" w:cs="Tahoma"/>
+        </w:rPr>
+      </w:pPr>
+      <w:r>
+        <w:rPr>
+          <w:rFonts w:ascii="Tahoma" w:hAnsi="Tahoma" w:cs="Tahoma"/>
+        </w:rPr>
+        <w:t>The purpose of this link is to create and manage alarms.</w:t>
+      </w:r>
+    </w:p>
+    <w:p>
+      <w:pPr>
+        <w:pStyle w:val="Heading3"/>
+        <w:rPr>
+          <w:rFonts w:ascii="Tahoma" w:hAnsi="Tahoma" w:cs="Tahoma"/>
+        </w:rPr>
+      </w:pPr>
+      <w:bookmarkStart w:id="4" w:name="_Toc528757652"/>
+      <w:r>
+        <w:rPr>
+          <w:rFonts w:ascii="Tahoma" w:hAnsi="Tahoma" w:cs="Tahoma"/>
+        </w:rPr>
+        <w:t>Initial Setup</w:t>
+      </w:r>
       <w:bookmarkEnd w:id="4"/>
-    </w:p>
-    <w:p>
-      <w:pPr>
-        <w:rPr>
-          <w:rFonts w:ascii="Tahoma" w:hAnsi="Tahoma" w:cs="Tahoma"/>
-        </w:rPr>
-      </w:pPr>
-      <w:r>
-        <w:rPr>
-          <w:rFonts w:ascii="Tahoma" w:hAnsi="Tahoma" w:cs="Tahoma"/>
-        </w:rPr>
-        <w:t>The purpose of this link is to create and manage alarms.</w:t>
-      </w:r>
-    </w:p>
-    <w:p>
-      <w:pPr>
-        <w:pStyle w:val="Heading3"/>
-        <w:rPr>
-          <w:rFonts w:ascii="Tahoma" w:hAnsi="Tahoma" w:cs="Tahoma"/>
-        </w:rPr>
-      </w:pPr>
-      <w:bookmarkStart w:id="5" w:name="_Toc528757652"/>
-      <w:r>
-        <w:rPr>
-          <w:rFonts w:ascii="Tahoma" w:hAnsi="Tahoma" w:cs="Tahoma"/>
-        </w:rPr>
-        <w:t>Initial Setup</w:t>
-      </w:r>
-      <w:bookmarkEnd w:id="5"/>
     </w:p>
     <w:p>
       <w:pPr>
@@ -4117,14 +4115,14 @@
           <w:rFonts w:ascii="Tahoma" w:hAnsi="Tahoma" w:cs="Tahoma"/>
         </w:rPr>
       </w:pPr>
-      <w:bookmarkStart w:id="6" w:name="_Toc528757653"/>
+      <w:bookmarkStart w:id="5" w:name="_Toc528757653"/>
       <w:r>
         <w:rPr>
           <w:rFonts w:ascii="Tahoma" w:hAnsi="Tahoma" w:cs="Tahoma"/>
         </w:rPr>
         <w:t>Creating Alarms</w:t>
       </w:r>
-      <w:bookmarkEnd w:id="6"/>
+      <w:bookmarkEnd w:id="5"/>
     </w:p>
     <w:p>
       <w:pPr>
@@ -4219,14 +4217,14 @@
           <w:rFonts w:ascii="Tahoma" w:hAnsi="Tahoma" w:cs="Tahoma"/>
         </w:rPr>
       </w:pPr>
-      <w:bookmarkStart w:id="7" w:name="_Toc528757654"/>
+      <w:bookmarkStart w:id="6" w:name="_Toc528757654"/>
       <w:r>
         <w:rPr>
           <w:rFonts w:ascii="Tahoma" w:hAnsi="Tahoma" w:cs="Tahoma"/>
         </w:rPr>
         <w:t>Receiving Alarms</w:t>
       </w:r>
-      <w:bookmarkEnd w:id="7"/>
+      <w:bookmarkEnd w:id="6"/>
     </w:p>
     <w:p>
       <w:pPr>
@@ -4331,14 +4329,14 @@
           <w:rFonts w:ascii="Tahoma" w:hAnsi="Tahoma" w:cs="Tahoma"/>
         </w:rPr>
       </w:pPr>
-      <w:bookmarkStart w:id="8" w:name="_Toc528757655"/>
+      <w:bookmarkStart w:id="7" w:name="_Toc528757655"/>
       <w:r>
         <w:rPr>
           <w:rFonts w:ascii="Tahoma" w:hAnsi="Tahoma" w:cs="Tahoma"/>
         </w:rPr>
         <w:t>Managing Alarms</w:t>
       </w:r>
-      <w:bookmarkEnd w:id="8"/>
+      <w:bookmarkEnd w:id="7"/>
     </w:p>
     <w:p>
       <w:pPr>
@@ -4461,7 +4459,7 @@
           <w:rFonts w:ascii="Tahoma" w:hAnsi="Tahoma" w:cs="Tahoma"/>
         </w:rPr>
       </w:pPr>
-      <w:bookmarkStart w:id="9" w:name="_Toc528757656"/>
+      <w:bookmarkStart w:id="8" w:name="_Toc528757656"/>
       <w:r>
         <w:rPr>
           <w:rFonts w:ascii="Tahoma" w:hAnsi="Tahoma" w:cs="Tahoma"/>
@@ -4469,6 +4467,35 @@
         <w:lastRenderedPageBreak/>
         <w:t>Alarm States</w:t>
       </w:r>
+      <w:bookmarkEnd w:id="8"/>
+    </w:p>
+    <w:p>
+      <w:pPr>
+        <w:rPr>
+          <w:rFonts w:ascii="Tahoma" w:hAnsi="Tahoma" w:cs="Tahoma"/>
+        </w:rPr>
+      </w:pPr>
+      <w:r>
+        <w:rPr>
+          <w:rFonts w:ascii="Tahoma" w:hAnsi="Tahoma" w:cs="Tahoma"/>
+        </w:rPr>
+        <w:t>An alarm source is an entity that can be in an alarm condition.  There are four possible states a source can be in.</w:t>
+      </w:r>
+    </w:p>
+    <w:p>
+      <w:pPr>
+        <w:pStyle w:val="Heading3"/>
+        <w:rPr>
+          <w:rFonts w:ascii="Tahoma" w:hAnsi="Tahoma" w:cs="Tahoma"/>
+        </w:rPr>
+      </w:pPr>
+      <w:bookmarkStart w:id="9" w:name="_Toc528757657"/>
+      <w:r>
+        <w:rPr>
+          <w:rFonts w:ascii="Tahoma" w:hAnsi="Tahoma" w:cs="Tahoma"/>
+        </w:rPr>
+        <w:t>Alert</w:t>
+      </w:r>
       <w:bookmarkEnd w:id="9"/>
     </w:p>
     <w:p>
@@ -4481,7 +4508,19 @@
         <w:rPr>
           <w:rFonts w:ascii="Tahoma" w:hAnsi="Tahoma" w:cs="Tahoma"/>
         </w:rPr>
-        <w:t>An alarm source is an entity that can be in an alarm condition.  There are four possible states a source can be in.</w:t>
+        <w:t>An alert is informational, it does not require acknowledgement.  Once an alarm source in alert return</w:t>
+      </w:r>
+      <w:r>
+        <w:rPr>
+          <w:rFonts w:ascii="Tahoma" w:hAnsi="Tahoma" w:cs="Tahoma"/>
+        </w:rPr>
+        <w:t>s</w:t>
+      </w:r>
+      <w:r>
+        <w:rPr>
+          <w:rFonts w:ascii="Tahoma" w:hAnsi="Tahoma" w:cs="Tahoma"/>
+        </w:rPr>
+        <w:t xml:space="preserve"> to normal, an operator would not see the alert on their console unless explicitly queried.</w:t>
       </w:r>
     </w:p>
     <w:p>
@@ -4491,12 +4530,12 @@
           <w:rFonts w:ascii="Tahoma" w:hAnsi="Tahoma" w:cs="Tahoma"/>
         </w:rPr>
       </w:pPr>
-      <w:bookmarkStart w:id="10" w:name="_Toc528757657"/>
-      <w:r>
-        <w:rPr>
-          <w:rFonts w:ascii="Tahoma" w:hAnsi="Tahoma" w:cs="Tahoma"/>
-        </w:rPr>
-        <w:t>Alert</w:t>
+      <w:bookmarkStart w:id="10" w:name="_Toc528757658"/>
+      <w:r>
+        <w:rPr>
+          <w:rFonts w:ascii="Tahoma" w:hAnsi="Tahoma" w:cs="Tahoma"/>
+        </w:rPr>
+        <w:t>Fault</w:t>
       </w:r>
       <w:bookmarkEnd w:id="10"/>
     </w:p>
@@ -4510,19 +4549,19 @@
         <w:rPr>
           <w:rFonts w:ascii="Tahoma" w:hAnsi="Tahoma" w:cs="Tahoma"/>
         </w:rPr>
-        <w:t>An alert is informational, it does not require acknowledgement.  Once an alarm source in alert return</w:t>
-      </w:r>
-      <w:r>
-        <w:rPr>
-          <w:rFonts w:ascii="Tahoma" w:hAnsi="Tahoma" w:cs="Tahoma"/>
-        </w:rPr>
-        <w:t>s</w:t>
-      </w:r>
-      <w:r>
-        <w:rPr>
-          <w:rFonts w:ascii="Tahoma" w:hAnsi="Tahoma" w:cs="Tahoma"/>
-        </w:rPr>
-        <w:t xml:space="preserve"> to normal, an operator would not see the alert on their console unless explicitly queried.</w:t>
+        <w:t>F</w:t>
+      </w:r>
+      <w:r>
+        <w:rPr>
+          <w:rFonts w:ascii="Tahoma" w:hAnsi="Tahoma" w:cs="Tahoma"/>
+        </w:rPr>
+        <w:t>aults represent a malfunction or failure within the system.</w:t>
+      </w:r>
+      <w:r>
+        <w:rPr>
+          <w:rFonts w:ascii="Tahoma" w:hAnsi="Tahoma" w:cs="Tahoma"/>
+        </w:rPr>
+        <w:t xml:space="preserve">  To close a fault, it must return to the normal state and be acknowledged.</w:t>
       </w:r>
     </w:p>
     <w:p>
@@ -4532,12 +4571,12 @@
           <w:rFonts w:ascii="Tahoma" w:hAnsi="Tahoma" w:cs="Tahoma"/>
         </w:rPr>
       </w:pPr>
-      <w:bookmarkStart w:id="11" w:name="_Toc528757658"/>
-      <w:r>
-        <w:rPr>
-          <w:rFonts w:ascii="Tahoma" w:hAnsi="Tahoma" w:cs="Tahoma"/>
-        </w:rPr>
-        <w:t>Fault</w:t>
+      <w:bookmarkStart w:id="11" w:name="_Toc528757659"/>
+      <w:r>
+        <w:rPr>
+          <w:rFonts w:ascii="Tahoma" w:hAnsi="Tahoma" w:cs="Tahoma"/>
+        </w:rPr>
+        <w:t>Normal</w:t>
       </w:r>
       <w:bookmarkEnd w:id="11"/>
     </w:p>
@@ -4551,19 +4590,31 @@
         <w:rPr>
           <w:rFonts w:ascii="Tahoma" w:hAnsi="Tahoma" w:cs="Tahoma"/>
         </w:rPr>
-        <w:t>F</w:t>
-      </w:r>
-      <w:r>
-        <w:rPr>
-          <w:rFonts w:ascii="Tahoma" w:hAnsi="Tahoma" w:cs="Tahoma"/>
-        </w:rPr>
-        <w:t>aults represent a malfunction or failure within the system.</w:t>
-      </w:r>
-      <w:r>
-        <w:rPr>
-          <w:rFonts w:ascii="Tahoma" w:hAnsi="Tahoma" w:cs="Tahoma"/>
-        </w:rPr>
-        <w:t xml:space="preserve">  To close a fault, it must return to the normal state and be acknowledged.</w:t>
+        <w:t xml:space="preserve">Normal is </w:t>
+      </w:r>
+      <w:r>
+        <w:rPr>
+          <w:rFonts w:ascii="Tahoma" w:hAnsi="Tahoma" w:cs="Tahoma"/>
+        </w:rPr>
+        <w:t>healthy</w:t>
+      </w:r>
+      <w:r>
+        <w:rPr>
+          <w:rFonts w:ascii="Tahoma" w:hAnsi="Tahoma" w:cs="Tahoma"/>
+        </w:rPr>
+        <w:t>, and none of the other states</w:t>
+      </w:r>
+      <w:r>
+        <w:rPr>
+          <w:rFonts w:ascii="Tahoma" w:hAnsi="Tahoma" w:cs="Tahoma"/>
+        </w:rPr>
+        <w:t>.</w:t>
+      </w:r>
+      <w:r>
+        <w:rPr>
+          <w:rFonts w:ascii="Tahoma" w:hAnsi="Tahoma" w:cs="Tahoma"/>
+        </w:rPr>
+        <w:t xml:space="preserve"> </w:t>
       </w:r>
     </w:p>
     <w:p>
@@ -4573,12 +4624,12 @@
           <w:rFonts w:ascii="Tahoma" w:hAnsi="Tahoma" w:cs="Tahoma"/>
         </w:rPr>
       </w:pPr>
-      <w:bookmarkStart w:id="12" w:name="_Toc528757659"/>
-      <w:r>
-        <w:rPr>
-          <w:rFonts w:ascii="Tahoma" w:hAnsi="Tahoma" w:cs="Tahoma"/>
-        </w:rPr>
-        <w:t>Normal</w:t>
+      <w:bookmarkStart w:id="12" w:name="_Toc528757660"/>
+      <w:r>
+        <w:rPr>
+          <w:rFonts w:ascii="Tahoma" w:hAnsi="Tahoma" w:cs="Tahoma"/>
+        </w:rPr>
+        <w:t>Offnormal</w:t>
       </w:r>
       <w:bookmarkEnd w:id="12"/>
     </w:p>
@@ -4592,84 +4643,31 @@
         <w:rPr>
           <w:rFonts w:ascii="Tahoma" w:hAnsi="Tahoma" w:cs="Tahoma"/>
         </w:rPr>
-        <w:t xml:space="preserve">Normal is </w:t>
-      </w:r>
-      <w:r>
-        <w:rPr>
-          <w:rFonts w:ascii="Tahoma" w:hAnsi="Tahoma" w:cs="Tahoma"/>
-        </w:rPr>
-        <w:t>healthy</w:t>
-      </w:r>
-      <w:r>
-        <w:rPr>
-          <w:rFonts w:ascii="Tahoma" w:hAnsi="Tahoma" w:cs="Tahoma"/>
-        </w:rPr>
-        <w:t>, and none of the other states</w:t>
-      </w:r>
-      <w:r>
-        <w:rPr>
-          <w:rFonts w:ascii="Tahoma" w:hAnsi="Tahoma" w:cs="Tahoma"/>
-        </w:rPr>
-        <w:t>.</w:t>
-      </w:r>
-      <w:r>
-        <w:rPr>
-          <w:rFonts w:ascii="Tahoma" w:hAnsi="Tahoma" w:cs="Tahoma"/>
-        </w:rPr>
-        <w:t xml:space="preserve"> </w:t>
-      </w:r>
-    </w:p>
-    <w:p>
-      <w:pPr>
-        <w:pStyle w:val="Heading3"/>
-        <w:rPr>
-          <w:rFonts w:ascii="Tahoma" w:hAnsi="Tahoma" w:cs="Tahoma"/>
-        </w:rPr>
-      </w:pPr>
-      <w:bookmarkStart w:id="13" w:name="_Toc528757660"/>
-      <w:r>
-        <w:rPr>
-          <w:rFonts w:ascii="Tahoma" w:hAnsi="Tahoma" w:cs="Tahoma"/>
-        </w:rPr>
-        <w:t>Offnormal</w:t>
+        <w:t>Offnormal represents an unexpected condition, or something outside the bounds of normal operation.</w:t>
+      </w:r>
+      <w:r>
+        <w:rPr>
+          <w:rFonts w:ascii="Tahoma" w:hAnsi="Tahoma" w:cs="Tahoma"/>
+        </w:rPr>
+        <w:t xml:space="preserve">  To close an offnormal alarm, it must return to the normal state and be acknowledged.</w:t>
+      </w:r>
+    </w:p>
+    <w:p>
+      <w:pPr>
+        <w:rPr>
+          <w:rFonts w:ascii="Tahoma" w:hAnsi="Tahoma" w:cs="Tahoma"/>
+        </w:rPr>
+      </w:pPr>
+    </w:p>
+    <w:p>
+      <w:pPr>
+        <w:pStyle w:val="Heading2"/>
+      </w:pPr>
+      <w:bookmarkStart w:id="13" w:name="_Toc528757661"/>
+      <w:r>
+        <w:t>Open vs Closed Alarms</w:t>
       </w:r>
       <w:bookmarkEnd w:id="13"/>
-    </w:p>
-    <w:p>
-      <w:pPr>
-        <w:rPr>
-          <w:rFonts w:ascii="Tahoma" w:hAnsi="Tahoma" w:cs="Tahoma"/>
-        </w:rPr>
-      </w:pPr>
-      <w:r>
-        <w:rPr>
-          <w:rFonts w:ascii="Tahoma" w:hAnsi="Tahoma" w:cs="Tahoma"/>
-        </w:rPr>
-        <w:t>Offnormal represents an unexpected condition, or something outside the bounds of normal operation.</w:t>
-      </w:r>
-      <w:r>
-        <w:rPr>
-          <w:rFonts w:ascii="Tahoma" w:hAnsi="Tahoma" w:cs="Tahoma"/>
-        </w:rPr>
-        <w:t xml:space="preserve">  To close an offnormal alarm, it must return to the normal state and be acknowledged.</w:t>
-      </w:r>
-    </w:p>
-    <w:p>
-      <w:pPr>
-        <w:rPr>
-          <w:rFonts w:ascii="Tahoma" w:hAnsi="Tahoma" w:cs="Tahoma"/>
-        </w:rPr>
-      </w:pPr>
-    </w:p>
-    <w:p>
-      <w:pPr>
-        <w:pStyle w:val="Heading2"/>
-      </w:pPr>
-      <w:bookmarkStart w:id="14" w:name="_Toc528757661"/>
-      <w:r>
-        <w:t>Open vs Closed Alarms</w:t>
-      </w:r>
-      <w:bookmarkEnd w:id="14"/>
     </w:p>
     <w:p>
       <w:pPr>
@@ -4803,7 +4801,7 @@
           <w:rFonts w:ascii="Tahoma" w:hAnsi="Tahoma" w:cs="Tahoma"/>
         </w:rPr>
       </w:pPr>
-      <w:bookmarkStart w:id="15" w:name="_Toc528757662"/>
+      <w:bookmarkStart w:id="14" w:name="_Toc528757662"/>
       <w:r>
         <w:rPr>
           <w:rFonts w:ascii="Tahoma" w:hAnsi="Tahoma" w:cs="Tahoma"/>
@@ -4817,6 +4815,60 @@
         </w:rPr>
         <w:t xml:space="preserve"> Guide</w:t>
       </w:r>
+      <w:bookmarkEnd w:id="14"/>
+    </w:p>
+    <w:p>
+      <w:pPr>
+        <w:rPr>
+          <w:rFonts w:ascii="Tahoma" w:hAnsi="Tahoma" w:cs="Tahoma"/>
+        </w:rPr>
+      </w:pPr>
+      <w:r>
+        <w:rPr>
+          <w:rFonts w:ascii="Tahoma" w:hAnsi="Tahoma" w:cs="Tahoma"/>
+        </w:rPr>
+        <w:t xml:space="preserve">This section documents the major </w:t>
+      </w:r>
+      <w:r>
+        <w:rPr>
+          <w:rFonts w:ascii="Tahoma" w:hAnsi="Tahoma" w:cs="Tahoma"/>
+        </w:rPr>
+        <w:t>components</w:t>
+      </w:r>
+      <w:r>
+        <w:rPr>
+          <w:rFonts w:ascii="Tahoma" w:hAnsi="Tahoma" w:cs="Tahoma"/>
+        </w:rPr>
+        <w:t xml:space="preserve"> of the link.</w:t>
+      </w:r>
+    </w:p>
+    <w:p>
+      <w:pPr>
+        <w:rPr>
+          <w:rFonts w:ascii="Tahoma" w:hAnsi="Tahoma" w:cs="Tahoma"/>
+        </w:rPr>
+      </w:pPr>
+    </w:p>
+    <w:p>
+      <w:pPr>
+        <w:pStyle w:val="Heading2"/>
+        <w:rPr>
+          <w:rFonts w:ascii="Tahoma" w:hAnsi="Tahoma" w:cs="Tahoma"/>
+        </w:rPr>
+      </w:pPr>
+      <w:bookmarkStart w:id="15" w:name="_Toc528757663"/>
+      <w:r>
+        <w:rPr>
+          <w:rFonts w:ascii="Tahoma" w:hAnsi="Tahoma" w:cs="Tahoma"/>
+        </w:rPr>
+        <w:t xml:space="preserve">Alarm </w:t>
+      </w:r>
+      <w:r>
+        <w:rPr>
+          <w:rFonts w:ascii="Tahoma" w:hAnsi="Tahoma" w:cs="Tahoma"/>
+        </w:rPr>
+        <w:t>Service</w:t>
+      </w:r>
       <w:bookmarkEnd w:id="15"/>
     </w:p>
     <w:p>
@@ -4829,120 +4881,66 @@
         <w:rPr>
           <w:rFonts w:ascii="Tahoma" w:hAnsi="Tahoma" w:cs="Tahoma"/>
         </w:rPr>
-        <w:t xml:space="preserve">This section documents the major </w:t>
-      </w:r>
-      <w:r>
-        <w:rPr>
-          <w:rFonts w:ascii="Tahoma" w:hAnsi="Tahoma" w:cs="Tahoma"/>
-        </w:rPr>
-        <w:t>components</w:t>
-      </w:r>
-      <w:r>
-        <w:rPr>
-          <w:rFonts w:ascii="Tahoma" w:hAnsi="Tahoma" w:cs="Tahoma"/>
-        </w:rPr>
-        <w:t xml:space="preserve"> of the link.</w:t>
-      </w:r>
-    </w:p>
-    <w:p>
-      <w:pPr>
-        <w:rPr>
-          <w:rFonts w:ascii="Tahoma" w:hAnsi="Tahoma" w:cs="Tahoma"/>
-        </w:rPr>
-      </w:pPr>
-    </w:p>
-    <w:p>
-      <w:pPr>
-        <w:pStyle w:val="Heading2"/>
-        <w:rPr>
-          <w:rFonts w:ascii="Tahoma" w:hAnsi="Tahoma" w:cs="Tahoma"/>
-        </w:rPr>
-      </w:pPr>
-      <w:bookmarkStart w:id="16" w:name="_Toc528757663"/>
-      <w:r>
-        <w:rPr>
-          <w:rFonts w:ascii="Tahoma" w:hAnsi="Tahoma" w:cs="Tahoma"/>
-        </w:rPr>
-        <w:t xml:space="preserve">Alarm </w:t>
-      </w:r>
-      <w:r>
-        <w:rPr>
-          <w:rFonts w:ascii="Tahoma" w:hAnsi="Tahoma" w:cs="Tahoma"/>
-        </w:rPr>
-        <w:t>Service</w:t>
+        <w:t xml:space="preserve">This is the </w:t>
+      </w:r>
+      <w:r>
+        <w:rPr>
+          <w:rFonts w:ascii="Tahoma" w:hAnsi="Tahoma" w:cs="Tahoma"/>
+        </w:rPr>
+        <w:t xml:space="preserve">visible </w:t>
+      </w:r>
+      <w:r>
+        <w:rPr>
+          <w:rFonts w:ascii="Tahoma" w:hAnsi="Tahoma" w:cs="Tahoma"/>
+        </w:rPr>
+        <w:t>root node of the link.</w:t>
+      </w:r>
+      <w:r>
+        <w:rPr>
+          <w:rFonts w:ascii="Tahoma" w:hAnsi="Tahoma" w:cs="Tahoma"/>
+        </w:rPr>
+        <w:t xml:space="preserve">  Its purpose is</w:t>
+      </w:r>
+      <w:r>
+        <w:rPr>
+          <w:rFonts w:ascii="Tahoma" w:hAnsi="Tahoma" w:cs="Tahoma"/>
+        </w:rPr>
+        <w:t xml:space="preserve"> to</w:t>
+      </w:r>
+      <w:r>
+        <w:rPr>
+          <w:rFonts w:ascii="Tahoma" w:hAnsi="Tahoma" w:cs="Tahoma"/>
+        </w:rPr>
+        <w:t xml:space="preserve"> create alarm classes </w:t>
+      </w:r>
+      <w:r>
+        <w:rPr>
+          <w:rFonts w:ascii="Tahoma" w:hAnsi="Tahoma" w:cs="Tahoma"/>
+        </w:rPr>
+        <w:t>and</w:t>
+      </w:r>
+      <w:r>
+        <w:rPr>
+          <w:rFonts w:ascii="Tahoma" w:hAnsi="Tahoma" w:cs="Tahoma"/>
+        </w:rPr>
+        <w:t xml:space="preserve"> manage alarm records independent of alarm class.</w:t>
+      </w:r>
+    </w:p>
+    <w:p>
+      <w:pPr>
+        <w:pStyle w:val="Heading3"/>
+        <w:rPr>
+          <w:rFonts w:ascii="Tahoma" w:hAnsi="Tahoma" w:cs="Tahoma"/>
+        </w:rPr>
+      </w:pPr>
+      <w:bookmarkStart w:id="16" w:name="_Toc528757664"/>
+      <w:r>
+        <w:rPr>
+          <w:rFonts w:ascii="Tahoma" w:hAnsi="Tahoma" w:cs="Tahoma"/>
+        </w:rPr>
+        <w:t>Properties</w:t>
       </w:r>
       <w:bookmarkEnd w:id="16"/>
-    </w:p>
-    <w:p>
-      <w:pPr>
-        <w:rPr>
-          <w:rFonts w:ascii="Tahoma" w:hAnsi="Tahoma" w:cs="Tahoma"/>
-        </w:rPr>
-      </w:pPr>
-      <w:r>
-        <w:rPr>
-          <w:rFonts w:ascii="Tahoma" w:hAnsi="Tahoma" w:cs="Tahoma"/>
-        </w:rPr>
-        <w:t xml:space="preserve">This is the </w:t>
-      </w:r>
-      <w:r>
-        <w:rPr>
-          <w:rFonts w:ascii="Tahoma" w:hAnsi="Tahoma" w:cs="Tahoma"/>
-        </w:rPr>
-        <w:t xml:space="preserve">visible </w:t>
-      </w:r>
-      <w:r>
-        <w:rPr>
-          <w:rFonts w:ascii="Tahoma" w:hAnsi="Tahoma" w:cs="Tahoma"/>
-        </w:rPr>
-        <w:t>root node of the link.</w:t>
-      </w:r>
-      <w:r>
-        <w:rPr>
-          <w:rFonts w:ascii="Tahoma" w:hAnsi="Tahoma" w:cs="Tahoma"/>
-        </w:rPr>
-        <w:t xml:space="preserve">  Its purpose is</w:t>
-      </w:r>
-      <w:r>
-        <w:rPr>
-          <w:rFonts w:ascii="Tahoma" w:hAnsi="Tahoma" w:cs="Tahoma"/>
-        </w:rPr>
-        <w:t xml:space="preserve"> to</w:t>
-      </w:r>
-      <w:r>
-        <w:rPr>
-          <w:rFonts w:ascii="Tahoma" w:hAnsi="Tahoma" w:cs="Tahoma"/>
-        </w:rPr>
-        <w:t xml:space="preserve"> create alarm classes </w:t>
-      </w:r>
-      <w:r>
-        <w:rPr>
-          <w:rFonts w:ascii="Tahoma" w:hAnsi="Tahoma" w:cs="Tahoma"/>
-        </w:rPr>
-        <w:t>and</w:t>
-      </w:r>
-      <w:r>
-        <w:rPr>
-          <w:rFonts w:ascii="Tahoma" w:hAnsi="Tahoma" w:cs="Tahoma"/>
-        </w:rPr>
-        <w:t xml:space="preserve"> manage alarm records independent of alarm class.</w:t>
-      </w:r>
-    </w:p>
-    <w:p>
-      <w:pPr>
-        <w:pStyle w:val="Heading3"/>
-        <w:rPr>
-          <w:rFonts w:ascii="Tahoma" w:hAnsi="Tahoma" w:cs="Tahoma"/>
-        </w:rPr>
-      </w:pPr>
-      <w:bookmarkStart w:id="17" w:name="_Toc528757664"/>
-      <w:r>
-        <w:rPr>
-          <w:rFonts w:ascii="Tahoma" w:hAnsi="Tahoma" w:cs="Tahoma"/>
-        </w:rPr>
-        <w:t>Properties</w:t>
-      </w:r>
-      <w:bookmarkEnd w:id="17"/>
     </w:p>
     <w:p>
       <w:pPr>
@@ -5109,14 +5107,14 @@
           <w:rFonts w:ascii="Tahoma" w:hAnsi="Tahoma" w:cs="Tahoma"/>
         </w:rPr>
       </w:pPr>
-      <w:bookmarkStart w:id="18" w:name="_Toc528757665"/>
+      <w:bookmarkStart w:id="17" w:name="_Toc528757665"/>
       <w:r>
         <w:rPr>
           <w:rFonts w:ascii="Tahoma" w:hAnsi="Tahoma" w:cs="Tahoma"/>
         </w:rPr>
         <w:t>Actions</w:t>
       </w:r>
-      <w:bookmarkEnd w:id="18"/>
+      <w:bookmarkEnd w:id="17"/>
     </w:p>
     <w:p>
       <w:pPr>
@@ -6765,7 +6763,7 @@
           <w:rFonts w:ascii="Tahoma" w:hAnsi="Tahoma" w:cs="Tahoma"/>
         </w:rPr>
       </w:pPr>
-      <w:bookmarkStart w:id="19" w:name="_Toc528757666"/>
+      <w:bookmarkStart w:id="18" w:name="_Toc528757666"/>
       <w:r>
         <w:rPr>
           <w:rFonts w:ascii="Tahoma" w:hAnsi="Tahoma" w:cs="Tahoma"/>
@@ -6773,7 +6771,7 @@
         <w:lastRenderedPageBreak/>
         <w:t>Alarm Class</w:t>
       </w:r>
-      <w:bookmarkEnd w:id="19"/>
+      <w:bookmarkEnd w:id="18"/>
     </w:p>
     <w:p>
       <w:pPr>
@@ -6847,14 +6845,14 @@
           <w:spacing w:val="0"/>
         </w:rPr>
       </w:pPr>
-      <w:bookmarkStart w:id="20" w:name="_Toc528757667"/>
+      <w:bookmarkStart w:id="19" w:name="_Toc528757667"/>
       <w:r>
         <w:rPr>
           <w:rFonts w:ascii="Tahoma" w:hAnsi="Tahoma" w:cs="Tahoma"/>
         </w:rPr>
         <w:t>Properties</w:t>
       </w:r>
-      <w:bookmarkEnd w:id="20"/>
+      <w:bookmarkEnd w:id="19"/>
     </w:p>
     <w:p>
       <w:pPr>
@@ -7159,14 +7157,14 @@
           <w:rFonts w:ascii="Tahoma" w:hAnsi="Tahoma" w:cs="Tahoma"/>
         </w:rPr>
       </w:pPr>
-      <w:bookmarkStart w:id="21" w:name="_Toc528757668"/>
+      <w:bookmarkStart w:id="20" w:name="_Toc528757668"/>
       <w:r>
         <w:rPr>
           <w:rFonts w:ascii="Tahoma" w:hAnsi="Tahoma" w:cs="Tahoma"/>
         </w:rPr>
         <w:t>Actions</w:t>
       </w:r>
-      <w:bookmarkEnd w:id="21"/>
+      <w:bookmarkEnd w:id="20"/>
     </w:p>
     <w:p>
       <w:pPr>
@@ -8505,7 +8503,7 @@
           <w:rFonts w:ascii="Tahoma" w:hAnsi="Tahoma" w:cs="Tahoma"/>
         </w:rPr>
       </w:pPr>
-      <w:bookmarkStart w:id="22" w:name="_Toc528757669"/>
+      <w:bookmarkStart w:id="21" w:name="_Toc528757669"/>
       <w:r>
         <w:rPr>
           <w:rFonts w:ascii="Tahoma" w:hAnsi="Tahoma" w:cs="Tahoma"/>
@@ -8513,84 +8511,84 @@
         <w:lastRenderedPageBreak/>
         <w:t>Alarm Algorithms</w:t>
       </w:r>
+      <w:bookmarkEnd w:id="21"/>
+    </w:p>
+    <w:p>
+      <w:pPr>
+        <w:rPr>
+          <w:rFonts w:ascii="Tahoma" w:hAnsi="Tahoma" w:cs="Tahoma"/>
+        </w:rPr>
+      </w:pPr>
+      <w:r>
+        <w:rPr>
+          <w:rFonts w:ascii="Tahoma" w:hAnsi="Tahoma" w:cs="Tahoma"/>
+        </w:rPr>
+        <w:t xml:space="preserve">Alarm algorithms </w:t>
+      </w:r>
+      <w:r>
+        <w:rPr>
+          <w:rFonts w:ascii="Tahoma" w:hAnsi="Tahoma" w:cs="Tahoma"/>
+        </w:rPr>
+        <w:t>evaluate</w:t>
+      </w:r>
+      <w:r>
+        <w:rPr>
+          <w:rFonts w:ascii="Tahoma" w:hAnsi="Tahoma" w:cs="Tahoma"/>
+        </w:rPr>
+        <w:t xml:space="preserve"> the state of</w:t>
+      </w:r>
+      <w:r>
+        <w:rPr>
+          <w:rFonts w:ascii="Tahoma" w:hAnsi="Tahoma" w:cs="Tahoma"/>
+        </w:rPr>
+        <w:t xml:space="preserve"> Alarm Watch objects</w:t>
+      </w:r>
+      <w:r>
+        <w:rPr>
+          <w:rFonts w:ascii="Tahoma" w:hAnsi="Tahoma" w:cs="Tahoma"/>
+        </w:rPr>
+        <w:t xml:space="preserve"> </w:t>
+      </w:r>
+      <w:r>
+        <w:rPr>
+          <w:rFonts w:ascii="Tahoma" w:hAnsi="Tahoma" w:cs="Tahoma"/>
+        </w:rPr>
+        <w:t xml:space="preserve">and </w:t>
+      </w:r>
+      <w:r>
+        <w:rPr>
+          <w:rFonts w:ascii="Tahoma" w:hAnsi="Tahoma" w:cs="Tahoma"/>
+        </w:rPr>
+        <w:t xml:space="preserve">automatically </w:t>
+      </w:r>
+      <w:r>
+        <w:rPr>
+          <w:rFonts w:ascii="Tahoma" w:hAnsi="Tahoma" w:cs="Tahoma"/>
+        </w:rPr>
+        <w:t>generate</w:t>
+      </w:r>
+      <w:r>
+        <w:rPr>
+          <w:rFonts w:ascii="Tahoma" w:hAnsi="Tahoma" w:cs="Tahoma"/>
+        </w:rPr>
+        <w:t xml:space="preserve"> alarms when the conditions of the algorithm are met.  This describes the common functionality of all alarm algorithms, individual algorithms will be described in a separately.</w:t>
+      </w:r>
+    </w:p>
+    <w:p>
+      <w:pPr>
+        <w:pStyle w:val="Heading3"/>
+        <w:rPr>
+          <w:rFonts w:ascii="Tahoma" w:hAnsi="Tahoma" w:cs="Tahoma"/>
+        </w:rPr>
+      </w:pPr>
+      <w:bookmarkStart w:id="22" w:name="_Toc528757670"/>
+      <w:r>
+        <w:rPr>
+          <w:rFonts w:ascii="Tahoma" w:hAnsi="Tahoma" w:cs="Tahoma"/>
+        </w:rPr>
+        <w:t>Properties</w:t>
+      </w:r>
       <w:bookmarkEnd w:id="22"/>
-    </w:p>
-    <w:p>
-      <w:pPr>
-        <w:rPr>
-          <w:rFonts w:ascii="Tahoma" w:hAnsi="Tahoma" w:cs="Tahoma"/>
-        </w:rPr>
-      </w:pPr>
-      <w:r>
-        <w:rPr>
-          <w:rFonts w:ascii="Tahoma" w:hAnsi="Tahoma" w:cs="Tahoma"/>
-        </w:rPr>
-        <w:t xml:space="preserve">Alarm algorithms </w:t>
-      </w:r>
-      <w:r>
-        <w:rPr>
-          <w:rFonts w:ascii="Tahoma" w:hAnsi="Tahoma" w:cs="Tahoma"/>
-        </w:rPr>
-        <w:t>evaluate</w:t>
-      </w:r>
-      <w:r>
-        <w:rPr>
-          <w:rFonts w:ascii="Tahoma" w:hAnsi="Tahoma" w:cs="Tahoma"/>
-        </w:rPr>
-        <w:t xml:space="preserve"> the state of</w:t>
-      </w:r>
-      <w:r>
-        <w:rPr>
-          <w:rFonts w:ascii="Tahoma" w:hAnsi="Tahoma" w:cs="Tahoma"/>
-        </w:rPr>
-        <w:t xml:space="preserve"> Alarm Watch objects</w:t>
-      </w:r>
-      <w:r>
-        <w:rPr>
-          <w:rFonts w:ascii="Tahoma" w:hAnsi="Tahoma" w:cs="Tahoma"/>
-        </w:rPr>
-        <w:t xml:space="preserve"> </w:t>
-      </w:r>
-      <w:r>
-        <w:rPr>
-          <w:rFonts w:ascii="Tahoma" w:hAnsi="Tahoma" w:cs="Tahoma"/>
-        </w:rPr>
-        <w:t xml:space="preserve">and </w:t>
-      </w:r>
-      <w:r>
-        <w:rPr>
-          <w:rFonts w:ascii="Tahoma" w:hAnsi="Tahoma" w:cs="Tahoma"/>
-        </w:rPr>
-        <w:t xml:space="preserve">automatically </w:t>
-      </w:r>
-      <w:r>
-        <w:rPr>
-          <w:rFonts w:ascii="Tahoma" w:hAnsi="Tahoma" w:cs="Tahoma"/>
-        </w:rPr>
-        <w:t>generate</w:t>
-      </w:r>
-      <w:r>
-        <w:rPr>
-          <w:rFonts w:ascii="Tahoma" w:hAnsi="Tahoma" w:cs="Tahoma"/>
-        </w:rPr>
-        <w:t xml:space="preserve"> alarms when the conditions of the algorithm are met.  This describes the common functionality of all alarm algorithms, individual algorithms will be described in a separately.</w:t>
-      </w:r>
-    </w:p>
-    <w:p>
-      <w:pPr>
-        <w:pStyle w:val="Heading3"/>
-        <w:rPr>
-          <w:rFonts w:ascii="Tahoma" w:hAnsi="Tahoma" w:cs="Tahoma"/>
-        </w:rPr>
-      </w:pPr>
-      <w:bookmarkStart w:id="23" w:name="_Toc528757670"/>
-      <w:r>
-        <w:rPr>
-          <w:rFonts w:ascii="Tahoma" w:hAnsi="Tahoma" w:cs="Tahoma"/>
-        </w:rPr>
-        <w:t>Properties</w:t>
-      </w:r>
-      <w:bookmarkEnd w:id="23"/>
     </w:p>
     <w:p>
       <w:pPr>
@@ -8809,14 +8807,14 @@
           <w:rFonts w:ascii="Tahoma" w:hAnsi="Tahoma" w:cs="Tahoma"/>
         </w:rPr>
       </w:pPr>
-      <w:bookmarkStart w:id="24" w:name="_Toc528757671"/>
+      <w:bookmarkStart w:id="23" w:name="_Toc528757671"/>
       <w:r>
         <w:rPr>
           <w:rFonts w:ascii="Tahoma" w:hAnsi="Tahoma" w:cs="Tahoma"/>
         </w:rPr>
         <w:t>Actions</w:t>
       </w:r>
-      <w:bookmarkEnd w:id="24"/>
+      <w:bookmarkEnd w:id="23"/>
     </w:p>
     <w:p>
       <w:pPr>
@@ -8901,7 +8899,7 @@
           <w:rFonts w:ascii="Tahoma" w:hAnsi="Tahoma" w:cs="Tahoma"/>
         </w:rPr>
       </w:pPr>
-      <w:bookmarkStart w:id="25" w:name="_Toc528757672"/>
+      <w:bookmarkStart w:id="24" w:name="_Toc528757672"/>
       <w:r>
         <w:rPr>
           <w:rFonts w:ascii="Tahoma" w:hAnsi="Tahoma" w:cs="Tahoma"/>
@@ -8909,36 +8907,36 @@
         <w:lastRenderedPageBreak/>
         <w:t>Alarm Watch</w:t>
       </w:r>
+      <w:bookmarkEnd w:id="24"/>
+    </w:p>
+    <w:p>
+      <w:pPr>
+        <w:rPr>
+          <w:rFonts w:ascii="Tahoma" w:hAnsi="Tahoma" w:cs="Tahoma"/>
+        </w:rPr>
+      </w:pPr>
+      <w:r>
+        <w:rPr>
+          <w:rFonts w:ascii="Tahoma" w:hAnsi="Tahoma" w:cs="Tahoma"/>
+        </w:rPr>
+        <w:t>Represents an alarm source that an algorithm will monitor for alarm conditions. There is a primary alarm source, but other paths may be used by subclasses for determining more complex conditions.</w:t>
+      </w:r>
+    </w:p>
+    <w:p>
+      <w:pPr>
+        <w:pStyle w:val="Heading3"/>
+        <w:rPr>
+          <w:rFonts w:ascii="Tahoma" w:hAnsi="Tahoma" w:cs="Tahoma"/>
+        </w:rPr>
+      </w:pPr>
+      <w:bookmarkStart w:id="25" w:name="_Toc528757673"/>
+      <w:r>
+        <w:rPr>
+          <w:rFonts w:ascii="Tahoma" w:hAnsi="Tahoma" w:cs="Tahoma"/>
+        </w:rPr>
+        <w:t>Properties</w:t>
+      </w:r>
       <w:bookmarkEnd w:id="25"/>
-    </w:p>
-    <w:p>
-      <w:pPr>
-        <w:rPr>
-          <w:rFonts w:ascii="Tahoma" w:hAnsi="Tahoma" w:cs="Tahoma"/>
-        </w:rPr>
-      </w:pPr>
-      <w:r>
-        <w:rPr>
-          <w:rFonts w:ascii="Tahoma" w:hAnsi="Tahoma" w:cs="Tahoma"/>
-        </w:rPr>
-        <w:t>Represents an alarm source that an algorithm will monitor for alarm conditions. There is a primary alarm source, but other paths may be used by subclasses for determining more complex conditions.</w:t>
-      </w:r>
-    </w:p>
-    <w:p>
-      <w:pPr>
-        <w:pStyle w:val="Heading3"/>
-        <w:rPr>
-          <w:rFonts w:ascii="Tahoma" w:hAnsi="Tahoma" w:cs="Tahoma"/>
-        </w:rPr>
-      </w:pPr>
-      <w:bookmarkStart w:id="26" w:name="_Toc528757673"/>
-      <w:r>
-        <w:rPr>
-          <w:rFonts w:ascii="Tahoma" w:hAnsi="Tahoma" w:cs="Tahoma"/>
-        </w:rPr>
-        <w:t>Properties</w:t>
-      </w:r>
-      <w:bookmarkEnd w:id="26"/>
     </w:p>
     <w:p>
       <w:pPr>
@@ -9099,14 +9097,14 @@
           <w:rFonts w:ascii="Tahoma" w:hAnsi="Tahoma" w:cs="Tahoma"/>
         </w:rPr>
       </w:pPr>
-      <w:bookmarkStart w:id="27" w:name="_Toc528757674"/>
+      <w:bookmarkStart w:id="26" w:name="_Toc528757674"/>
       <w:r>
         <w:rPr>
           <w:rFonts w:ascii="Tahoma" w:hAnsi="Tahoma" w:cs="Tahoma"/>
         </w:rPr>
         <w:t>Actions</w:t>
       </w:r>
-      <w:bookmarkEnd w:id="27"/>
+      <w:bookmarkEnd w:id="26"/>
     </w:p>
     <w:p>
       <w:pPr>
@@ -9171,55 +9169,55 @@
           <w:rFonts w:ascii="Tahoma" w:hAnsi="Tahoma" w:cs="Tahoma"/>
         </w:rPr>
       </w:pPr>
-      <w:bookmarkStart w:id="28" w:name="_Toc528757675"/>
+      <w:bookmarkStart w:id="27" w:name="_Toc528757675"/>
       <w:r>
         <w:rPr>
           <w:rFonts w:ascii="Tahoma" w:hAnsi="Tahoma" w:cs="Tahoma"/>
         </w:rPr>
         <w:t>Alarm Record</w:t>
       </w:r>
+      <w:bookmarkEnd w:id="27"/>
+    </w:p>
+    <w:p>
+      <w:pPr>
+        <w:rPr>
+          <w:rFonts w:ascii="Tahoma" w:hAnsi="Tahoma" w:cs="Tahoma"/>
+        </w:rPr>
+      </w:pPr>
+      <w:r>
+        <w:rPr>
+          <w:rFonts w:ascii="Tahoma" w:hAnsi="Tahoma" w:cs="Tahoma"/>
+        </w:rPr>
+        <w:t xml:space="preserve">An alarm record represents details about an alarm.   </w:t>
+      </w:r>
+      <w:r>
+        <w:rPr>
+          <w:rFonts w:ascii="Tahoma" w:hAnsi="Tahoma" w:cs="Tahoma"/>
+        </w:rPr>
+        <w:t>This is an abstract description of the Java class as well table columns in the DSA protocol.</w:t>
+      </w:r>
+    </w:p>
+    <w:p>
+      <w:pPr>
+        <w:pStyle w:val="Heading3"/>
+        <w:rPr>
+          <w:rFonts w:ascii="Tahoma" w:hAnsi="Tahoma" w:cs="Tahoma"/>
+        </w:rPr>
+      </w:pPr>
+      <w:bookmarkStart w:id="28" w:name="_Toc528757676"/>
+      <w:r>
+        <w:rPr>
+          <w:rFonts w:ascii="Tahoma" w:hAnsi="Tahoma" w:cs="Tahoma"/>
+        </w:rPr>
+        <w:t>P</w:t>
+      </w:r>
+      <w:r>
+        <w:rPr>
+          <w:rFonts w:ascii="Tahoma" w:hAnsi="Tahoma" w:cs="Tahoma"/>
+        </w:rPr>
+        <w:t>roperties</w:t>
+      </w:r>
       <w:bookmarkEnd w:id="28"/>
-    </w:p>
-    <w:p>
-      <w:pPr>
-        <w:rPr>
-          <w:rFonts w:ascii="Tahoma" w:hAnsi="Tahoma" w:cs="Tahoma"/>
-        </w:rPr>
-      </w:pPr>
-      <w:r>
-        <w:rPr>
-          <w:rFonts w:ascii="Tahoma" w:hAnsi="Tahoma" w:cs="Tahoma"/>
-        </w:rPr>
-        <w:t xml:space="preserve">An alarm record represents details about an alarm.   </w:t>
-      </w:r>
-      <w:r>
-        <w:rPr>
-          <w:rFonts w:ascii="Tahoma" w:hAnsi="Tahoma" w:cs="Tahoma"/>
-        </w:rPr>
-        <w:t>This is an abstract description of the Java class as well table columns in the DSA protocol.</w:t>
-      </w:r>
-    </w:p>
-    <w:p>
-      <w:pPr>
-        <w:pStyle w:val="Heading3"/>
-        <w:rPr>
-          <w:rFonts w:ascii="Tahoma" w:hAnsi="Tahoma" w:cs="Tahoma"/>
-        </w:rPr>
-      </w:pPr>
-      <w:bookmarkStart w:id="29" w:name="_Toc528757676"/>
-      <w:r>
-        <w:rPr>
-          <w:rFonts w:ascii="Tahoma" w:hAnsi="Tahoma" w:cs="Tahoma"/>
-        </w:rPr>
-        <w:t>P</w:t>
-      </w:r>
-      <w:r>
-        <w:rPr>
-          <w:rFonts w:ascii="Tahoma" w:hAnsi="Tahoma" w:cs="Tahoma"/>
-        </w:rPr>
-        <w:t>roperties</w:t>
-      </w:r>
-      <w:bookmarkEnd w:id="29"/>
     </w:p>
     <w:p>
       <w:pPr>
@@ -9675,7 +9673,7 @@
           <w:rFonts w:ascii="Tahoma" w:hAnsi="Tahoma" w:cs="Tahoma"/>
         </w:rPr>
       </w:pPr>
-      <w:bookmarkStart w:id="30" w:name="_Toc528757677"/>
+      <w:bookmarkStart w:id="29" w:name="_Toc528757677"/>
       <w:r>
         <w:rPr>
           <w:rFonts w:ascii="Tahoma" w:hAnsi="Tahoma" w:cs="Tahoma"/>
@@ -9683,36 +9681,36 @@
         <w:lastRenderedPageBreak/>
         <w:t>Boolean Algorithm</w:t>
       </w:r>
+      <w:bookmarkEnd w:id="29"/>
+    </w:p>
+    <w:p>
+      <w:pPr>
+        <w:rPr>
+          <w:rFonts w:ascii="Tahoma" w:hAnsi="Tahoma" w:cs="Tahoma"/>
+        </w:rPr>
+      </w:pPr>
+      <w:r>
+        <w:rPr>
+          <w:rFonts w:ascii="Tahoma" w:hAnsi="Tahoma" w:cs="Tahoma"/>
+        </w:rPr>
+        <w:t>This algorithm creates alarms when boolean sources turn true or false.</w:t>
+      </w:r>
+    </w:p>
+    <w:p>
+      <w:pPr>
+        <w:pStyle w:val="Heading3"/>
+        <w:rPr>
+          <w:rFonts w:ascii="Tahoma" w:hAnsi="Tahoma" w:cs="Tahoma"/>
+        </w:rPr>
+      </w:pPr>
+      <w:bookmarkStart w:id="30" w:name="_Toc528757678"/>
+      <w:r>
+        <w:rPr>
+          <w:rFonts w:ascii="Tahoma" w:hAnsi="Tahoma" w:cs="Tahoma"/>
+        </w:rPr>
+        <w:t>Properties</w:t>
+      </w:r>
       <w:bookmarkEnd w:id="30"/>
-    </w:p>
-    <w:p>
-      <w:pPr>
-        <w:rPr>
-          <w:rFonts w:ascii="Tahoma" w:hAnsi="Tahoma" w:cs="Tahoma"/>
-        </w:rPr>
-      </w:pPr>
-      <w:r>
-        <w:rPr>
-          <w:rFonts w:ascii="Tahoma" w:hAnsi="Tahoma" w:cs="Tahoma"/>
-        </w:rPr>
-        <w:t>This algorithm creates alarms when boolean sources turn true or false.</w:t>
-      </w:r>
-    </w:p>
-    <w:p>
-      <w:pPr>
-        <w:pStyle w:val="Heading3"/>
-        <w:rPr>
-          <w:rFonts w:ascii="Tahoma" w:hAnsi="Tahoma" w:cs="Tahoma"/>
-        </w:rPr>
-      </w:pPr>
-      <w:bookmarkStart w:id="31" w:name="_Toc528757678"/>
-      <w:r>
-        <w:rPr>
-          <w:rFonts w:ascii="Tahoma" w:hAnsi="Tahoma" w:cs="Tahoma"/>
-        </w:rPr>
-        <w:t>Properties</w:t>
-      </w:r>
-      <w:bookmarkEnd w:id="31"/>
     </w:p>
     <w:p>
       <w:pPr>
@@ -9833,17 +9831,31 @@
           <w:rFonts w:ascii="Tahoma" w:hAnsi="Tahoma" w:cs="Tahoma"/>
         </w:rPr>
       </w:pPr>
-      <w:r>
-        <w:rPr>
-          <w:rFonts w:ascii="Tahoma" w:hAnsi="Tahoma" w:cs="Tahoma"/>
-        </w:rPr>
-        <w:t xml:space="preserve">Message – The pattern used to generate the alarm message.  Use %s to have the </w:t>
+      <w:bookmarkStart w:id="31" w:name="_GoBack"/>
+      <w:r>
+        <w:rPr>
+          <w:rFonts w:ascii="Tahoma" w:hAnsi="Tahoma" w:cs="Tahoma"/>
+        </w:rPr>
+        <w:t>Message</w:t>
+      </w:r>
+      <w:bookmarkEnd w:id="31"/>
+      <w:r>
+        <w:rPr>
+          <w:rFonts w:ascii="Tahoma" w:hAnsi="Tahoma" w:cs="Tahoma"/>
+        </w:rPr>
+        <w:t xml:space="preserve"> – The pattern used to generate the alarm message.  Use %s to have the </w:t>
       </w:r>
       <w:r>
         <w:rPr>
           <w:rFonts w:ascii="Tahoma" w:hAnsi="Tahoma" w:cs="Tahoma"/>
         </w:rPr>
         <w:t>value at the time of alarm creation inserted into the message.</w:t>
+      </w:r>
+      <w:r>
+        <w:rPr>
+          <w:rFonts w:ascii="Tahoma" w:hAnsi="Tahoma" w:cs="Tahoma"/>
+        </w:rPr>
+        <w:t xml:space="preserve">  Use two percent characters (%%) to represent a literal percent character.</w:t>
       </w:r>
     </w:p>
     <w:p>
@@ -10213,6 +10225,12 @@
         </w:rPr>
         <w:t>Message – The pattern used to generate the alarm message.  Use %s to have the value at the time of alarm creation inserted into the message.</w:t>
       </w:r>
+      <w:r>
+        <w:rPr>
+          <w:rFonts w:ascii="Tahoma" w:hAnsi="Tahoma" w:cs="Tahoma"/>
+        </w:rPr>
+        <w:t xml:space="preserve">  Use two percent characters (%%) to represent a literal percent character.</w:t>
+      </w:r>
     </w:p>
     <w:p>
       <w:pPr>
@@ -10744,6 +10762,12 @@
           <w:rFonts w:ascii="Tahoma" w:hAnsi="Tahoma" w:cs="Tahoma"/>
         </w:rPr>
         <w:t>Message – The pattern used to generate the alarm message.  Use %s to have the value at the time of alarm creation inserted into the message.</w:t>
+      </w:r>
+      <w:r>
+        <w:rPr>
+          <w:rFonts w:ascii="Tahoma" w:hAnsi="Tahoma" w:cs="Tahoma"/>
+        </w:rPr>
+        <w:t xml:space="preserve">  Use two percent characters (%%) to represent a literal percent character.</w:t>
       </w:r>
     </w:p>
     <w:p>
@@ -11096,6 +11120,12 @@
           <w:rFonts w:ascii="Tahoma" w:hAnsi="Tahoma" w:cs="Tahoma"/>
         </w:rPr>
         <w:t>Message – The pattern used to generate the alarm message.  Use %s to have the value at the time of alarm creation inserted into the message.</w:t>
+      </w:r>
+      <w:r>
+        <w:rPr>
+          <w:rFonts w:ascii="Tahoma" w:hAnsi="Tahoma" w:cs="Tahoma"/>
+        </w:rPr>
+        <w:t xml:space="preserve">  Use two percent characters (%%) to represent a literal percent character.</w:t>
       </w:r>
     </w:p>
     <w:p>
@@ -15272,7 +15302,7 @@
 </file>
 
 <file path=customXml/itemProps1.xml><?xml version="1.0" encoding="utf-8"?>
-<ds:datastoreItem xmlns:ds="http://schemas.openxmlformats.org/officeDocument/2006/customXml" ds:itemID="{9329AA79-AD33-4E2C-9486-FFF70C4A5ACE}">
+<ds:datastoreItem xmlns:ds="http://schemas.openxmlformats.org/officeDocument/2006/customXml" ds:itemID="{03C68CE9-5F67-4617-B304-09A39400A56F}">
   <ds:schemaRefs>
     <ds:schemaRef ds:uri="http://schemas.openxmlformats.org/officeDocument/2006/bibliography"/>
   </ds:schemaRefs>

</xml_diff>

<commit_message>
1.10.0 - Build.gradle changes (jcenter). - Stop using the subscription manager. - Update sdk dependency. - New StringAlgorithm modes: NotContains, Contained, NotContained, InList, NotInList.
</commit_message>
<xml_diff>
--- a/Alarm-Link-User-Guide.docx
+++ b/Alarm-Link-User-Guide.docx
@@ -104,7 +104,7 @@
             </w:rPr>
             <w:fldChar w:fldCharType="separate"/>
           </w:r>
-          <w:hyperlink w:anchor="_Toc528757648" w:history="1">
+          <w:hyperlink w:anchor="_Toc7675949" w:history="1">
             <w:r>
               <w:rPr>
                 <w:rStyle w:val="Hyperlink"/>
@@ -132,7 +132,7 @@
                 <w:noProof/>
                 <w:webHidden/>
               </w:rPr>
-              <w:instrText xml:space="preserve"> PAGEREF _Toc528757648 \h </w:instrText>
+              <w:instrText xml:space="preserve"> PAGEREF _Toc7675949 \h </w:instrText>
             </w:r>
             <w:r>
               <w:rPr>
@@ -175,7 +175,7 @@
               <w:szCs w:val="22"/>
             </w:rPr>
           </w:pPr>
-          <w:hyperlink w:anchor="_Toc528757649" w:history="1">
+          <w:hyperlink w:anchor="_Toc7675950" w:history="1">
             <w:r>
               <w:rPr>
                 <w:rStyle w:val="Hyperlink"/>
@@ -203,7 +203,7 @@
                 <w:noProof/>
                 <w:webHidden/>
               </w:rPr>
-              <w:instrText xml:space="preserve"> PAGEREF _Toc528757649 \h </w:instrText>
+              <w:instrText xml:space="preserve"> PAGEREF _Toc7675950 \h </w:instrText>
             </w:r>
             <w:r>
               <w:rPr>
@@ -246,7 +246,7 @@
               <w:szCs w:val="22"/>
             </w:rPr>
           </w:pPr>
-          <w:hyperlink w:anchor="_Toc528757650" w:history="1">
+          <w:hyperlink w:anchor="_Toc7675951" w:history="1">
             <w:r>
               <w:rPr>
                 <w:rStyle w:val="Hyperlink"/>
@@ -273,7 +273,7 @@
                 <w:noProof/>
                 <w:webHidden/>
               </w:rPr>
-              <w:instrText xml:space="preserve"> PAGEREF _Toc528757650 \h </w:instrText>
+              <w:instrText xml:space="preserve"> PAGEREF _Toc7675951 \h </w:instrText>
             </w:r>
             <w:r>
               <w:rPr>
@@ -316,7 +316,7 @@
               <w:szCs w:val="22"/>
             </w:rPr>
           </w:pPr>
-          <w:hyperlink w:anchor="_Toc528757651" w:history="1">
+          <w:hyperlink w:anchor="_Toc7675952" w:history="1">
             <w:r>
               <w:rPr>
                 <w:rStyle w:val="Hyperlink"/>
@@ -344,7 +344,7 @@
                 <w:noProof/>
                 <w:webHidden/>
               </w:rPr>
-              <w:instrText xml:space="preserve"> PAGEREF _Toc528757651 \h </w:instrText>
+              <w:instrText xml:space="preserve"> PAGEREF _Toc7675952 \h </w:instrText>
             </w:r>
             <w:r>
               <w:rPr>
@@ -387,7 +387,7 @@
               <w:szCs w:val="22"/>
             </w:rPr>
           </w:pPr>
-          <w:hyperlink w:anchor="_Toc528757652" w:history="1">
+          <w:hyperlink w:anchor="_Toc7675953" w:history="1">
             <w:r>
               <w:rPr>
                 <w:rStyle w:val="Hyperlink"/>
@@ -415,7 +415,7 @@
                 <w:noProof/>
                 <w:webHidden/>
               </w:rPr>
-              <w:instrText xml:space="preserve"> PAGEREF _Toc528757652 \h </w:instrText>
+              <w:instrText xml:space="preserve"> PAGEREF _Toc7675953 \h </w:instrText>
             </w:r>
             <w:r>
               <w:rPr>
@@ -458,7 +458,7 @@
               <w:szCs w:val="22"/>
             </w:rPr>
           </w:pPr>
-          <w:hyperlink w:anchor="_Toc528757653" w:history="1">
+          <w:hyperlink w:anchor="_Toc7675954" w:history="1">
             <w:r>
               <w:rPr>
                 <w:rStyle w:val="Hyperlink"/>
@@ -486,7 +486,7 @@
                 <w:noProof/>
                 <w:webHidden/>
               </w:rPr>
-              <w:instrText xml:space="preserve"> PAGEREF _Toc528757653 \h </w:instrText>
+              <w:instrText xml:space="preserve"> PAGEREF _Toc7675954 \h </w:instrText>
             </w:r>
             <w:r>
               <w:rPr>
@@ -529,7 +529,7 @@
               <w:szCs w:val="22"/>
             </w:rPr>
           </w:pPr>
-          <w:hyperlink w:anchor="_Toc528757654" w:history="1">
+          <w:hyperlink w:anchor="_Toc7675955" w:history="1">
             <w:r>
               <w:rPr>
                 <w:rStyle w:val="Hyperlink"/>
@@ -557,7 +557,7 @@
                 <w:noProof/>
                 <w:webHidden/>
               </w:rPr>
-              <w:instrText xml:space="preserve"> PAGEREF _Toc528757654 \h </w:instrText>
+              <w:instrText xml:space="preserve"> PAGEREF _Toc7675955 \h </w:instrText>
             </w:r>
             <w:r>
               <w:rPr>
@@ -600,7 +600,7 @@
               <w:szCs w:val="22"/>
             </w:rPr>
           </w:pPr>
-          <w:hyperlink w:anchor="_Toc528757655" w:history="1">
+          <w:hyperlink w:anchor="_Toc7675956" w:history="1">
             <w:r>
               <w:rPr>
                 <w:rStyle w:val="Hyperlink"/>
@@ -628,7 +628,7 @@
                 <w:noProof/>
                 <w:webHidden/>
               </w:rPr>
-              <w:instrText xml:space="preserve"> PAGEREF _Toc528757655 \h </w:instrText>
+              <w:instrText xml:space="preserve"> PAGEREF _Toc7675956 \h </w:instrText>
             </w:r>
             <w:r>
               <w:rPr>
@@ -671,7 +671,7 @@
               <w:szCs w:val="22"/>
             </w:rPr>
           </w:pPr>
-          <w:hyperlink w:anchor="_Toc528757656" w:history="1">
+          <w:hyperlink w:anchor="_Toc7675957" w:history="1">
             <w:r>
               <w:rPr>
                 <w:rStyle w:val="Hyperlink"/>
@@ -699,7 +699,7 @@
                 <w:noProof/>
                 <w:webHidden/>
               </w:rPr>
-              <w:instrText xml:space="preserve"> PAGEREF _Toc528757656 \h </w:instrText>
+              <w:instrText xml:space="preserve"> PAGEREF _Toc7675957 \h </w:instrText>
             </w:r>
             <w:r>
               <w:rPr>
@@ -742,7 +742,7 @@
               <w:szCs w:val="22"/>
             </w:rPr>
           </w:pPr>
-          <w:hyperlink w:anchor="_Toc528757657" w:history="1">
+          <w:hyperlink w:anchor="_Toc7675958" w:history="1">
             <w:r>
               <w:rPr>
                 <w:rStyle w:val="Hyperlink"/>
@@ -770,7 +770,7 @@
                 <w:noProof/>
                 <w:webHidden/>
               </w:rPr>
-              <w:instrText xml:space="preserve"> PAGEREF _Toc528757657 \h </w:instrText>
+              <w:instrText xml:space="preserve"> PAGEREF _Toc7675958 \h </w:instrText>
             </w:r>
             <w:r>
               <w:rPr>
@@ -813,7 +813,7 @@
               <w:szCs w:val="22"/>
             </w:rPr>
           </w:pPr>
-          <w:hyperlink w:anchor="_Toc528757658" w:history="1">
+          <w:hyperlink w:anchor="_Toc7675959" w:history="1">
             <w:r>
               <w:rPr>
                 <w:rStyle w:val="Hyperlink"/>
@@ -841,7 +841,7 @@
                 <w:noProof/>
                 <w:webHidden/>
               </w:rPr>
-              <w:instrText xml:space="preserve"> PAGEREF _Toc528757658 \h </w:instrText>
+              <w:instrText xml:space="preserve"> PAGEREF _Toc7675959 \h </w:instrText>
             </w:r>
             <w:r>
               <w:rPr>
@@ -884,7 +884,7 @@
               <w:szCs w:val="22"/>
             </w:rPr>
           </w:pPr>
-          <w:hyperlink w:anchor="_Toc528757659" w:history="1">
+          <w:hyperlink w:anchor="_Toc7675960" w:history="1">
             <w:r>
               <w:rPr>
                 <w:rStyle w:val="Hyperlink"/>
@@ -912,7 +912,7 @@
                 <w:noProof/>
                 <w:webHidden/>
               </w:rPr>
-              <w:instrText xml:space="preserve"> PAGEREF _Toc528757659 \h </w:instrText>
+              <w:instrText xml:space="preserve"> PAGEREF _Toc7675960 \h </w:instrText>
             </w:r>
             <w:r>
               <w:rPr>
@@ -955,7 +955,7 @@
               <w:szCs w:val="22"/>
             </w:rPr>
           </w:pPr>
-          <w:hyperlink w:anchor="_Toc528757660" w:history="1">
+          <w:hyperlink w:anchor="_Toc7675961" w:history="1">
             <w:r>
               <w:rPr>
                 <w:rStyle w:val="Hyperlink"/>
@@ -983,7 +983,7 @@
                 <w:noProof/>
                 <w:webHidden/>
               </w:rPr>
-              <w:instrText xml:space="preserve"> PAGEREF _Toc528757660 \h </w:instrText>
+              <w:instrText xml:space="preserve"> PAGEREF _Toc7675961 \h </w:instrText>
             </w:r>
             <w:r>
               <w:rPr>
@@ -1026,7 +1026,7 @@
               <w:szCs w:val="22"/>
             </w:rPr>
           </w:pPr>
-          <w:hyperlink w:anchor="_Toc528757661" w:history="1">
+          <w:hyperlink w:anchor="_Toc7675962" w:history="1">
             <w:r>
               <w:rPr>
                 <w:rStyle w:val="Hyperlink"/>
@@ -1053,7 +1053,7 @@
                 <w:noProof/>
                 <w:webHidden/>
               </w:rPr>
-              <w:instrText xml:space="preserve"> PAGEREF _Toc528757661 \h </w:instrText>
+              <w:instrText xml:space="preserve"> PAGEREF _Toc7675962 \h </w:instrText>
             </w:r>
             <w:r>
               <w:rPr>
@@ -1096,7 +1096,7 @@
               <w:szCs w:val="22"/>
             </w:rPr>
           </w:pPr>
-          <w:hyperlink w:anchor="_Toc528757662" w:history="1">
+          <w:hyperlink w:anchor="_Toc7675963" w:history="1">
             <w:r>
               <w:rPr>
                 <w:rStyle w:val="Hyperlink"/>
@@ -1124,7 +1124,7 @@
                 <w:noProof/>
                 <w:webHidden/>
               </w:rPr>
-              <w:instrText xml:space="preserve"> PAGEREF _Toc528757662 \h </w:instrText>
+              <w:instrText xml:space="preserve"> PAGEREF _Toc7675963 \h </w:instrText>
             </w:r>
             <w:r>
               <w:rPr>
@@ -1167,7 +1167,7 @@
               <w:szCs w:val="22"/>
             </w:rPr>
           </w:pPr>
-          <w:hyperlink w:anchor="_Toc528757663" w:history="1">
+          <w:hyperlink w:anchor="_Toc7675964" w:history="1">
             <w:r>
               <w:rPr>
                 <w:rStyle w:val="Hyperlink"/>
@@ -1195,7 +1195,7 @@
                 <w:noProof/>
                 <w:webHidden/>
               </w:rPr>
-              <w:instrText xml:space="preserve"> PAGEREF _Toc528757663 \h </w:instrText>
+              <w:instrText xml:space="preserve"> PAGEREF _Toc7675964 \h </w:instrText>
             </w:r>
             <w:r>
               <w:rPr>
@@ -1238,7 +1238,7 @@
               <w:szCs w:val="22"/>
             </w:rPr>
           </w:pPr>
-          <w:hyperlink w:anchor="_Toc528757664" w:history="1">
+          <w:hyperlink w:anchor="_Toc7675965" w:history="1">
             <w:r>
               <w:rPr>
                 <w:rStyle w:val="Hyperlink"/>
@@ -1266,7 +1266,7 @@
                 <w:noProof/>
                 <w:webHidden/>
               </w:rPr>
-              <w:instrText xml:space="preserve"> PAGEREF _Toc528757664 \h </w:instrText>
+              <w:instrText xml:space="preserve"> PAGEREF _Toc7675965 \h </w:instrText>
             </w:r>
             <w:r>
               <w:rPr>
@@ -1309,7 +1309,7 @@
               <w:szCs w:val="22"/>
             </w:rPr>
           </w:pPr>
-          <w:hyperlink w:anchor="_Toc528757665" w:history="1">
+          <w:hyperlink w:anchor="_Toc7675966" w:history="1">
             <w:r>
               <w:rPr>
                 <w:rStyle w:val="Hyperlink"/>
@@ -1337,7 +1337,7 @@
                 <w:noProof/>
                 <w:webHidden/>
               </w:rPr>
-              <w:instrText xml:space="preserve"> PAGEREF _Toc528757665 \h </w:instrText>
+              <w:instrText xml:space="preserve"> PAGEREF _Toc7675966 \h </w:instrText>
             </w:r>
             <w:r>
               <w:rPr>
@@ -1380,7 +1380,7 @@
               <w:szCs w:val="22"/>
             </w:rPr>
           </w:pPr>
-          <w:hyperlink w:anchor="_Toc528757666" w:history="1">
+          <w:hyperlink w:anchor="_Toc7675967" w:history="1">
             <w:r>
               <w:rPr>
                 <w:rStyle w:val="Hyperlink"/>
@@ -1408,7 +1408,7 @@
                 <w:noProof/>
                 <w:webHidden/>
               </w:rPr>
-              <w:instrText xml:space="preserve"> PAGEREF _Toc528757666 \h </w:instrText>
+              <w:instrText xml:space="preserve"> PAGEREF _Toc7675967 \h </w:instrText>
             </w:r>
             <w:r>
               <w:rPr>
@@ -1451,7 +1451,7 @@
               <w:szCs w:val="22"/>
             </w:rPr>
           </w:pPr>
-          <w:hyperlink w:anchor="_Toc528757667" w:history="1">
+          <w:hyperlink w:anchor="_Toc7675968" w:history="1">
             <w:r>
               <w:rPr>
                 <w:rStyle w:val="Hyperlink"/>
@@ -1479,7 +1479,7 @@
                 <w:noProof/>
                 <w:webHidden/>
               </w:rPr>
-              <w:instrText xml:space="preserve"> PAGEREF _Toc528757667 \h </w:instrText>
+              <w:instrText xml:space="preserve"> PAGEREF _Toc7675968 \h </w:instrText>
             </w:r>
             <w:r>
               <w:rPr>
@@ -1522,7 +1522,7 @@
               <w:szCs w:val="22"/>
             </w:rPr>
           </w:pPr>
-          <w:hyperlink w:anchor="_Toc528757668" w:history="1">
+          <w:hyperlink w:anchor="_Toc7675969" w:history="1">
             <w:r>
               <w:rPr>
                 <w:rStyle w:val="Hyperlink"/>
@@ -1550,7 +1550,7 @@
                 <w:noProof/>
                 <w:webHidden/>
               </w:rPr>
-              <w:instrText xml:space="preserve"> PAGEREF _Toc528757668 \h </w:instrText>
+              <w:instrText xml:space="preserve"> PAGEREF _Toc7675969 \h </w:instrText>
             </w:r>
             <w:r>
               <w:rPr>
@@ -1593,7 +1593,7 @@
               <w:szCs w:val="22"/>
             </w:rPr>
           </w:pPr>
-          <w:hyperlink w:anchor="_Toc528757669" w:history="1">
+          <w:hyperlink w:anchor="_Toc7675970" w:history="1">
             <w:r>
               <w:rPr>
                 <w:rStyle w:val="Hyperlink"/>
@@ -1621,7 +1621,7 @@
                 <w:noProof/>
                 <w:webHidden/>
               </w:rPr>
-              <w:instrText xml:space="preserve"> PAGEREF _Toc528757669 \h </w:instrText>
+              <w:instrText xml:space="preserve"> PAGEREF _Toc7675970 \h </w:instrText>
             </w:r>
             <w:r>
               <w:rPr>
@@ -1664,7 +1664,7 @@
               <w:szCs w:val="22"/>
             </w:rPr>
           </w:pPr>
-          <w:hyperlink w:anchor="_Toc528757670" w:history="1">
+          <w:hyperlink w:anchor="_Toc7675971" w:history="1">
             <w:r>
               <w:rPr>
                 <w:rStyle w:val="Hyperlink"/>
@@ -1692,7 +1692,7 @@
                 <w:noProof/>
                 <w:webHidden/>
               </w:rPr>
-              <w:instrText xml:space="preserve"> PAGEREF _Toc528757670 \h </w:instrText>
+              <w:instrText xml:space="preserve"> PAGEREF _Toc7675971 \h </w:instrText>
             </w:r>
             <w:r>
               <w:rPr>
@@ -1735,7 +1735,7 @@
               <w:szCs w:val="22"/>
             </w:rPr>
           </w:pPr>
-          <w:hyperlink w:anchor="_Toc528757671" w:history="1">
+          <w:hyperlink w:anchor="_Toc7675972" w:history="1">
             <w:r>
               <w:rPr>
                 <w:rStyle w:val="Hyperlink"/>
@@ -1763,7 +1763,7 @@
                 <w:noProof/>
                 <w:webHidden/>
               </w:rPr>
-              <w:instrText xml:space="preserve"> PAGEREF _Toc528757671 \h </w:instrText>
+              <w:instrText xml:space="preserve"> PAGEREF _Toc7675972 \h </w:instrText>
             </w:r>
             <w:r>
               <w:rPr>
@@ -1806,7 +1806,7 @@
               <w:szCs w:val="22"/>
             </w:rPr>
           </w:pPr>
-          <w:hyperlink w:anchor="_Toc528757672" w:history="1">
+          <w:hyperlink w:anchor="_Toc7675973" w:history="1">
             <w:r>
               <w:rPr>
                 <w:rStyle w:val="Hyperlink"/>
@@ -1834,7 +1834,7 @@
                 <w:noProof/>
                 <w:webHidden/>
               </w:rPr>
-              <w:instrText xml:space="preserve"> PAGEREF _Toc528757672 \h </w:instrText>
+              <w:instrText xml:space="preserve"> PAGEREF _Toc7675973 \h </w:instrText>
             </w:r>
             <w:r>
               <w:rPr>
@@ -1877,7 +1877,7 @@
               <w:szCs w:val="22"/>
             </w:rPr>
           </w:pPr>
-          <w:hyperlink w:anchor="_Toc528757673" w:history="1">
+          <w:hyperlink w:anchor="_Toc7675974" w:history="1">
             <w:r>
               <w:rPr>
                 <w:rStyle w:val="Hyperlink"/>
@@ -1905,7 +1905,7 @@
                 <w:noProof/>
                 <w:webHidden/>
               </w:rPr>
-              <w:instrText xml:space="preserve"> PAGEREF _Toc528757673 \h </w:instrText>
+              <w:instrText xml:space="preserve"> PAGEREF _Toc7675974 \h </w:instrText>
             </w:r>
             <w:r>
               <w:rPr>
@@ -1948,7 +1948,7 @@
               <w:szCs w:val="22"/>
             </w:rPr>
           </w:pPr>
-          <w:hyperlink w:anchor="_Toc528757674" w:history="1">
+          <w:hyperlink w:anchor="_Toc7675975" w:history="1">
             <w:r>
               <w:rPr>
                 <w:rStyle w:val="Hyperlink"/>
@@ -1976,7 +1976,7 @@
                 <w:noProof/>
                 <w:webHidden/>
               </w:rPr>
-              <w:instrText xml:space="preserve"> PAGEREF _Toc528757674 \h </w:instrText>
+              <w:instrText xml:space="preserve"> PAGEREF _Toc7675975 \h </w:instrText>
             </w:r>
             <w:r>
               <w:rPr>
@@ -2019,7 +2019,7 @@
               <w:szCs w:val="22"/>
             </w:rPr>
           </w:pPr>
-          <w:hyperlink w:anchor="_Toc528757675" w:history="1">
+          <w:hyperlink w:anchor="_Toc7675976" w:history="1">
             <w:r>
               <w:rPr>
                 <w:rStyle w:val="Hyperlink"/>
@@ -2047,7 +2047,7 @@
                 <w:noProof/>
                 <w:webHidden/>
               </w:rPr>
-              <w:instrText xml:space="preserve"> PAGEREF _Toc528757675 \h </w:instrText>
+              <w:instrText xml:space="preserve"> PAGEREF _Toc7675976 \h </w:instrText>
             </w:r>
             <w:r>
               <w:rPr>
@@ -2090,7 +2090,7 @@
               <w:szCs w:val="22"/>
             </w:rPr>
           </w:pPr>
-          <w:hyperlink w:anchor="_Toc528757676" w:history="1">
+          <w:hyperlink w:anchor="_Toc7675977" w:history="1">
             <w:r>
               <w:rPr>
                 <w:rStyle w:val="Hyperlink"/>
@@ -2118,7 +2118,7 @@
                 <w:noProof/>
                 <w:webHidden/>
               </w:rPr>
-              <w:instrText xml:space="preserve"> PAGEREF _Toc528757676 \h </w:instrText>
+              <w:instrText xml:space="preserve"> PAGEREF _Toc7675977 \h </w:instrText>
             </w:r>
             <w:r>
               <w:rPr>
@@ -2161,7 +2161,7 @@
               <w:szCs w:val="22"/>
             </w:rPr>
           </w:pPr>
-          <w:hyperlink w:anchor="_Toc528757677" w:history="1">
+          <w:hyperlink w:anchor="_Toc7675978" w:history="1">
             <w:r>
               <w:rPr>
                 <w:rStyle w:val="Hyperlink"/>
@@ -2189,7 +2189,7 @@
                 <w:noProof/>
                 <w:webHidden/>
               </w:rPr>
-              <w:instrText xml:space="preserve"> PAGEREF _Toc528757677 \h </w:instrText>
+              <w:instrText xml:space="preserve"> PAGEREF _Toc7675978 \h </w:instrText>
             </w:r>
             <w:r>
               <w:rPr>
@@ -2232,7 +2232,7 @@
               <w:szCs w:val="22"/>
             </w:rPr>
           </w:pPr>
-          <w:hyperlink w:anchor="_Toc528757678" w:history="1">
+          <w:hyperlink w:anchor="_Toc7675979" w:history="1">
             <w:r>
               <w:rPr>
                 <w:rStyle w:val="Hyperlink"/>
@@ -2260,7 +2260,7 @@
                 <w:noProof/>
                 <w:webHidden/>
               </w:rPr>
-              <w:instrText xml:space="preserve"> PAGEREF _Toc528757678 \h </w:instrText>
+              <w:instrText xml:space="preserve"> PAGEREF _Toc7675979 \h </w:instrText>
             </w:r>
             <w:r>
               <w:rPr>
@@ -2303,7 +2303,7 @@
               <w:szCs w:val="22"/>
             </w:rPr>
           </w:pPr>
-          <w:hyperlink w:anchor="_Toc528757679" w:history="1">
+          <w:hyperlink w:anchor="_Toc7675980" w:history="1">
             <w:r>
               <w:rPr>
                 <w:rStyle w:val="Hyperlink"/>
@@ -2331,7 +2331,7 @@
                 <w:noProof/>
                 <w:webHidden/>
               </w:rPr>
-              <w:instrText xml:space="preserve"> PAGEREF _Toc528757679 \h </w:instrText>
+              <w:instrText xml:space="preserve"> PAGEREF _Toc7675980 \h </w:instrText>
             </w:r>
             <w:r>
               <w:rPr>
@@ -2374,7 +2374,7 @@
               <w:szCs w:val="22"/>
             </w:rPr>
           </w:pPr>
-          <w:hyperlink w:anchor="_Toc528757680" w:history="1">
+          <w:hyperlink w:anchor="_Toc7675981" w:history="1">
             <w:r>
               <w:rPr>
                 <w:rStyle w:val="Hyperlink"/>
@@ -2402,7 +2402,7 @@
                 <w:noProof/>
                 <w:webHidden/>
               </w:rPr>
-              <w:instrText xml:space="preserve"> PAGEREF _Toc528757680 \h </w:instrText>
+              <w:instrText xml:space="preserve"> PAGEREF _Toc7675981 \h </w:instrText>
             </w:r>
             <w:r>
               <w:rPr>
@@ -2445,7 +2445,7 @@
               <w:szCs w:val="22"/>
             </w:rPr>
           </w:pPr>
-          <w:hyperlink w:anchor="_Toc528757681" w:history="1">
+          <w:hyperlink w:anchor="_Toc7675982" w:history="1">
             <w:r>
               <w:rPr>
                 <w:rStyle w:val="Hyperlink"/>
@@ -2473,7 +2473,7 @@
                 <w:noProof/>
                 <w:webHidden/>
               </w:rPr>
-              <w:instrText xml:space="preserve"> PAGEREF _Toc528757681 \h </w:instrText>
+              <w:instrText xml:space="preserve"> PAGEREF _Toc7675982 \h </w:instrText>
             </w:r>
             <w:r>
               <w:rPr>
@@ -2516,7 +2516,7 @@
               <w:szCs w:val="22"/>
             </w:rPr>
           </w:pPr>
-          <w:hyperlink w:anchor="_Toc528757682" w:history="1">
+          <w:hyperlink w:anchor="_Toc7675983" w:history="1">
             <w:r>
               <w:rPr>
                 <w:rStyle w:val="Hyperlink"/>
@@ -2544,7 +2544,7 @@
                 <w:noProof/>
                 <w:webHidden/>
               </w:rPr>
-              <w:instrText xml:space="preserve"> PAGEREF _Toc528757682 \h </w:instrText>
+              <w:instrText xml:space="preserve"> PAGEREF _Toc7675983 \h </w:instrText>
             </w:r>
             <w:r>
               <w:rPr>
@@ -2587,7 +2587,7 @@
               <w:szCs w:val="22"/>
             </w:rPr>
           </w:pPr>
-          <w:hyperlink w:anchor="_Toc528757683" w:history="1">
+          <w:hyperlink w:anchor="_Toc7675984" w:history="1">
             <w:r>
               <w:rPr>
                 <w:rStyle w:val="Hyperlink"/>
@@ -2615,7 +2615,7 @@
                 <w:noProof/>
                 <w:webHidden/>
               </w:rPr>
-              <w:instrText xml:space="preserve"> PAGEREF _Toc528757683 \h </w:instrText>
+              <w:instrText xml:space="preserve"> PAGEREF _Toc7675984 \h </w:instrText>
             </w:r>
             <w:r>
               <w:rPr>
@@ -2658,7 +2658,7 @@
               <w:szCs w:val="22"/>
             </w:rPr>
           </w:pPr>
-          <w:hyperlink w:anchor="_Toc528757684" w:history="1">
+          <w:hyperlink w:anchor="_Toc7675985" w:history="1">
             <w:r>
               <w:rPr>
                 <w:rStyle w:val="Hyperlink"/>
@@ -2686,7 +2686,7 @@
                 <w:noProof/>
                 <w:webHidden/>
               </w:rPr>
-              <w:instrText xml:space="preserve"> PAGEREF _Toc528757684 \h </w:instrText>
+              <w:instrText xml:space="preserve"> PAGEREF _Toc7675985 \h </w:instrText>
             </w:r>
             <w:r>
               <w:rPr>
@@ -2729,7 +2729,7 @@
               <w:szCs w:val="22"/>
             </w:rPr>
           </w:pPr>
-          <w:hyperlink w:anchor="_Toc528757685" w:history="1">
+          <w:hyperlink w:anchor="_Toc7675986" w:history="1">
             <w:r>
               <w:rPr>
                 <w:rStyle w:val="Hyperlink"/>
@@ -2757,7 +2757,7 @@
                 <w:noProof/>
                 <w:webHidden/>
               </w:rPr>
-              <w:instrText xml:space="preserve"> PAGEREF _Toc528757685 \h </w:instrText>
+              <w:instrText xml:space="preserve"> PAGEREF _Toc7675986 \h </w:instrText>
             </w:r>
             <w:r>
               <w:rPr>
@@ -2800,7 +2800,7 @@
               <w:szCs w:val="22"/>
             </w:rPr>
           </w:pPr>
-          <w:hyperlink w:anchor="_Toc528757686" w:history="1">
+          <w:hyperlink w:anchor="_Toc7675987" w:history="1">
             <w:r>
               <w:rPr>
                 <w:rStyle w:val="Hyperlink"/>
@@ -2828,7 +2828,7 @@
                 <w:noProof/>
                 <w:webHidden/>
               </w:rPr>
-              <w:instrText xml:space="preserve"> PAGEREF _Toc528757686 \h </w:instrText>
+              <w:instrText xml:space="preserve"> PAGEREF _Toc7675987 \h </w:instrText>
             </w:r>
             <w:r>
               <w:rPr>
@@ -2871,7 +2871,7 @@
               <w:szCs w:val="22"/>
             </w:rPr>
           </w:pPr>
-          <w:hyperlink w:anchor="_Toc528757687" w:history="1">
+          <w:hyperlink w:anchor="_Toc7675988" w:history="1">
             <w:r>
               <w:rPr>
                 <w:rStyle w:val="Hyperlink"/>
@@ -2899,7 +2899,7 @@
                 <w:noProof/>
                 <w:webHidden/>
               </w:rPr>
-              <w:instrText xml:space="preserve"> PAGEREF _Toc528757687 \h </w:instrText>
+              <w:instrText xml:space="preserve"> PAGEREF _Toc7675988 \h </w:instrText>
             </w:r>
             <w:r>
               <w:rPr>
@@ -2942,7 +2942,7 @@
               <w:szCs w:val="22"/>
             </w:rPr>
           </w:pPr>
-          <w:hyperlink w:anchor="_Toc528757688" w:history="1">
+          <w:hyperlink w:anchor="_Toc7675989" w:history="1">
             <w:r>
               <w:rPr>
                 <w:rStyle w:val="Hyperlink"/>
@@ -2970,7 +2970,7 @@
                 <w:noProof/>
                 <w:webHidden/>
               </w:rPr>
-              <w:instrText xml:space="preserve"> PAGEREF _Toc528757688 \h </w:instrText>
+              <w:instrText xml:space="preserve"> PAGEREF _Toc7675989 \h </w:instrText>
             </w:r>
             <w:r>
               <w:rPr>
@@ -3013,7 +3013,7 @@
               <w:szCs w:val="22"/>
             </w:rPr>
           </w:pPr>
-          <w:hyperlink w:anchor="_Toc528757689" w:history="1">
+          <w:hyperlink w:anchor="_Toc7675990" w:history="1">
             <w:r>
               <w:rPr>
                 <w:rStyle w:val="Hyperlink"/>
@@ -3041,7 +3041,7 @@
                 <w:noProof/>
                 <w:webHidden/>
               </w:rPr>
-              <w:instrText xml:space="preserve"> PAGEREF _Toc528757689 \h </w:instrText>
+              <w:instrText xml:space="preserve"> PAGEREF _Toc7675990 \h </w:instrText>
             </w:r>
             <w:r>
               <w:rPr>
@@ -3084,7 +3084,7 @@
               <w:szCs w:val="22"/>
             </w:rPr>
           </w:pPr>
-          <w:hyperlink w:anchor="_Toc528757690" w:history="1">
+          <w:hyperlink w:anchor="_Toc7675991" w:history="1">
             <w:r>
               <w:rPr>
                 <w:rStyle w:val="Hyperlink"/>
@@ -3112,7 +3112,77 @@
                 <w:noProof/>
                 <w:webHidden/>
               </w:rPr>
-              <w:instrText xml:space="preserve"> PAGEREF _Toc528757690 \h </w:instrText>
+              <w:instrText xml:space="preserve"> PAGEREF _Toc7675991 \h </w:instrText>
+            </w:r>
+            <w:r>
+              <w:rPr>
+                <w:noProof/>
+                <w:webHidden/>
+              </w:rPr>
+            </w:r>
+            <w:r>
+              <w:rPr>
+                <w:noProof/>
+                <w:webHidden/>
+              </w:rPr>
+              <w:fldChar w:fldCharType="separate"/>
+            </w:r>
+            <w:r>
+              <w:rPr>
+                <w:noProof/>
+                <w:webHidden/>
+              </w:rPr>
+              <w:t>17</w:t>
+            </w:r>
+            <w:r>
+              <w:rPr>
+                <w:noProof/>
+                <w:webHidden/>
+              </w:rPr>
+              <w:fldChar w:fldCharType="end"/>
+            </w:r>
+          </w:hyperlink>
+        </w:p>
+        <w:p>
+          <w:pPr>
+            <w:pStyle w:val="TOC3"/>
+            <w:tabs>
+              <w:tab w:val="right" w:leader="dot" w:pos="9350"/>
+            </w:tabs>
+            <w:rPr>
+              <w:noProof/>
+              <w:sz w:val="22"/>
+              <w:szCs w:val="22"/>
+            </w:rPr>
+          </w:pPr>
+          <w:hyperlink w:anchor="_Toc7675992" w:history="1">
+            <w:r>
+              <w:rPr>
+                <w:rStyle w:val="Hyperlink"/>
+                <w:noProof/>
+              </w:rPr>
+              <w:t>Value Modes</w:t>
+            </w:r>
+            <w:r>
+              <w:rPr>
+                <w:noProof/>
+                <w:webHidden/>
+              </w:rPr>
+              <w:tab/>
+            </w:r>
+            <w:r>
+              <w:rPr>
+                <w:noProof/>
+                <w:webHidden/>
+              </w:rPr>
+              <w:fldChar w:fldCharType="begin"/>
+            </w:r>
+            <w:r>
+              <w:rPr>
+                <w:noProof/>
+                <w:webHidden/>
+              </w:rPr>
+              <w:instrText xml:space="preserve"> PAGEREF _Toc7675992 \h </w:instrText>
             </w:r>
             <w:r>
               <w:rPr>
@@ -3155,7 +3225,7 @@
               <w:szCs w:val="22"/>
             </w:rPr>
           </w:pPr>
-          <w:hyperlink w:anchor="_Toc528757691" w:history="1">
+          <w:hyperlink w:anchor="_Toc7675993" w:history="1">
             <w:r>
               <w:rPr>
                 <w:rStyle w:val="Hyperlink"/>
@@ -3183,7 +3253,7 @@
                 <w:noProof/>
                 <w:webHidden/>
               </w:rPr>
-              <w:instrText xml:space="preserve"> PAGEREF _Toc528757691 \h </w:instrText>
+              <w:instrText xml:space="preserve"> PAGEREF _Toc7675993 \h </w:instrText>
             </w:r>
             <w:r>
               <w:rPr>
@@ -3267,7 +3337,7 @@
           <w:rFonts w:ascii="Tahoma" w:hAnsi="Tahoma" w:cs="Tahoma"/>
         </w:rPr>
       </w:pPr>
-      <w:bookmarkStart w:id="0" w:name="_Toc528757648"/>
+      <w:bookmarkStart w:id="0" w:name="_Toc7675949"/>
       <w:r>
         <w:rPr>
           <w:rFonts w:ascii="Tahoma" w:hAnsi="Tahoma" w:cs="Tahoma"/>
@@ -3371,7 +3441,7 @@
           <w:rFonts w:ascii="Tahoma" w:hAnsi="Tahoma" w:cs="Tahoma"/>
         </w:rPr>
       </w:pPr>
-      <w:bookmarkStart w:id="1" w:name="_Toc528757649"/>
+      <w:bookmarkStart w:id="1" w:name="_Toc7675950"/>
       <w:r>
         <w:rPr>
           <w:rFonts w:ascii="Tahoma" w:hAnsi="Tahoma" w:cs="Tahoma"/>
@@ -3596,7 +3666,7 @@
       <w:pPr>
         <w:pStyle w:val="Heading2"/>
       </w:pPr>
-      <w:bookmarkStart w:id="2" w:name="_Toc528757650"/>
+      <w:bookmarkStart w:id="2" w:name="_Toc7675951"/>
       <w:r>
         <w:t>Running The Database In Server Mode</w:t>
       </w:r>
@@ -3763,7 +3833,7 @@
           <w:rFonts w:ascii="Tahoma" w:hAnsi="Tahoma" w:cs="Tahoma"/>
         </w:rPr>
       </w:pPr>
-      <w:bookmarkStart w:id="3" w:name="_Toc528757651"/>
+      <w:bookmarkStart w:id="3" w:name="_Toc7675952"/>
       <w:r>
         <w:rPr>
           <w:rFonts w:ascii="Tahoma" w:hAnsi="Tahoma" w:cs="Tahoma"/>
@@ -3793,7 +3863,7 @@
           <w:rFonts w:ascii="Tahoma" w:hAnsi="Tahoma" w:cs="Tahoma"/>
         </w:rPr>
       </w:pPr>
-      <w:bookmarkStart w:id="4" w:name="_Toc528757652"/>
+      <w:bookmarkStart w:id="4" w:name="_Toc7675953"/>
       <w:r>
         <w:rPr>
           <w:rFonts w:ascii="Tahoma" w:hAnsi="Tahoma" w:cs="Tahoma"/>
@@ -4115,7 +4185,7 @@
           <w:rFonts w:ascii="Tahoma" w:hAnsi="Tahoma" w:cs="Tahoma"/>
         </w:rPr>
       </w:pPr>
-      <w:bookmarkStart w:id="5" w:name="_Toc528757653"/>
+      <w:bookmarkStart w:id="5" w:name="_Toc7675954"/>
       <w:r>
         <w:rPr>
           <w:rFonts w:ascii="Tahoma" w:hAnsi="Tahoma" w:cs="Tahoma"/>
@@ -4217,7 +4287,7 @@
           <w:rFonts w:ascii="Tahoma" w:hAnsi="Tahoma" w:cs="Tahoma"/>
         </w:rPr>
       </w:pPr>
-      <w:bookmarkStart w:id="6" w:name="_Toc528757654"/>
+      <w:bookmarkStart w:id="6" w:name="_Toc7675955"/>
       <w:r>
         <w:rPr>
           <w:rFonts w:ascii="Tahoma" w:hAnsi="Tahoma" w:cs="Tahoma"/>
@@ -4329,7 +4399,7 @@
           <w:rFonts w:ascii="Tahoma" w:hAnsi="Tahoma" w:cs="Tahoma"/>
         </w:rPr>
       </w:pPr>
-      <w:bookmarkStart w:id="7" w:name="_Toc528757655"/>
+      <w:bookmarkStart w:id="7" w:name="_Toc7675956"/>
       <w:r>
         <w:rPr>
           <w:rFonts w:ascii="Tahoma" w:hAnsi="Tahoma" w:cs="Tahoma"/>
@@ -4459,7 +4529,7 @@
           <w:rFonts w:ascii="Tahoma" w:hAnsi="Tahoma" w:cs="Tahoma"/>
         </w:rPr>
       </w:pPr>
-      <w:bookmarkStart w:id="8" w:name="_Toc528757656"/>
+      <w:bookmarkStart w:id="8" w:name="_Toc7675957"/>
       <w:r>
         <w:rPr>
           <w:rFonts w:ascii="Tahoma" w:hAnsi="Tahoma" w:cs="Tahoma"/>
@@ -4489,7 +4559,7 @@
           <w:rFonts w:ascii="Tahoma" w:hAnsi="Tahoma" w:cs="Tahoma"/>
         </w:rPr>
       </w:pPr>
-      <w:bookmarkStart w:id="9" w:name="_Toc528757657"/>
+      <w:bookmarkStart w:id="9" w:name="_Toc7675958"/>
       <w:r>
         <w:rPr>
           <w:rFonts w:ascii="Tahoma" w:hAnsi="Tahoma" w:cs="Tahoma"/>
@@ -4530,7 +4600,7 @@
           <w:rFonts w:ascii="Tahoma" w:hAnsi="Tahoma" w:cs="Tahoma"/>
         </w:rPr>
       </w:pPr>
-      <w:bookmarkStart w:id="10" w:name="_Toc528757658"/>
+      <w:bookmarkStart w:id="10" w:name="_Toc7675959"/>
       <w:r>
         <w:rPr>
           <w:rFonts w:ascii="Tahoma" w:hAnsi="Tahoma" w:cs="Tahoma"/>
@@ -4571,7 +4641,7 @@
           <w:rFonts w:ascii="Tahoma" w:hAnsi="Tahoma" w:cs="Tahoma"/>
         </w:rPr>
       </w:pPr>
-      <w:bookmarkStart w:id="11" w:name="_Toc528757659"/>
+      <w:bookmarkStart w:id="11" w:name="_Toc7675960"/>
       <w:r>
         <w:rPr>
           <w:rFonts w:ascii="Tahoma" w:hAnsi="Tahoma" w:cs="Tahoma"/>
@@ -4624,7 +4694,7 @@
           <w:rFonts w:ascii="Tahoma" w:hAnsi="Tahoma" w:cs="Tahoma"/>
         </w:rPr>
       </w:pPr>
-      <w:bookmarkStart w:id="12" w:name="_Toc528757660"/>
+      <w:bookmarkStart w:id="12" w:name="_Toc7675961"/>
       <w:r>
         <w:rPr>
           <w:rFonts w:ascii="Tahoma" w:hAnsi="Tahoma" w:cs="Tahoma"/>
@@ -4663,7 +4733,7 @@
       <w:pPr>
         <w:pStyle w:val="Heading2"/>
       </w:pPr>
-      <w:bookmarkStart w:id="13" w:name="_Toc528757661"/>
+      <w:bookmarkStart w:id="13" w:name="_Toc7675962"/>
       <w:r>
         <w:t>Open vs Closed Alarms</w:t>
       </w:r>
@@ -4801,7 +4871,7 @@
           <w:rFonts w:ascii="Tahoma" w:hAnsi="Tahoma" w:cs="Tahoma"/>
         </w:rPr>
       </w:pPr>
-      <w:bookmarkStart w:id="14" w:name="_Toc528757662"/>
+      <w:bookmarkStart w:id="14" w:name="_Toc7675963"/>
       <w:r>
         <w:rPr>
           <w:rFonts w:ascii="Tahoma" w:hAnsi="Tahoma" w:cs="Tahoma"/>
@@ -4856,7 +4926,7 @@
           <w:rFonts w:ascii="Tahoma" w:hAnsi="Tahoma" w:cs="Tahoma"/>
         </w:rPr>
       </w:pPr>
-      <w:bookmarkStart w:id="15" w:name="_Toc528757663"/>
+      <w:bookmarkStart w:id="15" w:name="_Toc7675964"/>
       <w:r>
         <w:rPr>
           <w:rFonts w:ascii="Tahoma" w:hAnsi="Tahoma" w:cs="Tahoma"/>
@@ -4933,7 +5003,7 @@
           <w:rFonts w:ascii="Tahoma" w:hAnsi="Tahoma" w:cs="Tahoma"/>
         </w:rPr>
       </w:pPr>
-      <w:bookmarkStart w:id="16" w:name="_Toc528757664"/>
+      <w:bookmarkStart w:id="16" w:name="_Toc7675965"/>
       <w:r>
         <w:rPr>
           <w:rFonts w:ascii="Tahoma" w:hAnsi="Tahoma" w:cs="Tahoma"/>
@@ -5107,7 +5177,7 @@
           <w:rFonts w:ascii="Tahoma" w:hAnsi="Tahoma" w:cs="Tahoma"/>
         </w:rPr>
       </w:pPr>
-      <w:bookmarkStart w:id="17" w:name="_Toc528757665"/>
+      <w:bookmarkStart w:id="17" w:name="_Toc7675966"/>
       <w:r>
         <w:rPr>
           <w:rFonts w:ascii="Tahoma" w:hAnsi="Tahoma" w:cs="Tahoma"/>
@@ -6763,7 +6833,7 @@
           <w:rFonts w:ascii="Tahoma" w:hAnsi="Tahoma" w:cs="Tahoma"/>
         </w:rPr>
       </w:pPr>
-      <w:bookmarkStart w:id="18" w:name="_Toc528757666"/>
+      <w:bookmarkStart w:id="18" w:name="_Toc7675967"/>
       <w:r>
         <w:rPr>
           <w:rFonts w:ascii="Tahoma" w:hAnsi="Tahoma" w:cs="Tahoma"/>
@@ -6845,7 +6915,7 @@
           <w:spacing w:val="0"/>
         </w:rPr>
       </w:pPr>
-      <w:bookmarkStart w:id="19" w:name="_Toc528757667"/>
+      <w:bookmarkStart w:id="19" w:name="_Toc7675968"/>
       <w:r>
         <w:rPr>
           <w:rFonts w:ascii="Tahoma" w:hAnsi="Tahoma" w:cs="Tahoma"/>
@@ -7157,7 +7227,7 @@
           <w:rFonts w:ascii="Tahoma" w:hAnsi="Tahoma" w:cs="Tahoma"/>
         </w:rPr>
       </w:pPr>
-      <w:bookmarkStart w:id="20" w:name="_Toc528757668"/>
+      <w:bookmarkStart w:id="20" w:name="_Toc7675969"/>
       <w:r>
         <w:rPr>
           <w:rFonts w:ascii="Tahoma" w:hAnsi="Tahoma" w:cs="Tahoma"/>
@@ -8503,7 +8573,7 @@
           <w:rFonts w:ascii="Tahoma" w:hAnsi="Tahoma" w:cs="Tahoma"/>
         </w:rPr>
       </w:pPr>
-      <w:bookmarkStart w:id="21" w:name="_Toc528757669"/>
+      <w:bookmarkStart w:id="21" w:name="_Toc7675970"/>
       <w:r>
         <w:rPr>
           <w:rFonts w:ascii="Tahoma" w:hAnsi="Tahoma" w:cs="Tahoma"/>
@@ -8581,7 +8651,7 @@
           <w:rFonts w:ascii="Tahoma" w:hAnsi="Tahoma" w:cs="Tahoma"/>
         </w:rPr>
       </w:pPr>
-      <w:bookmarkStart w:id="22" w:name="_Toc528757670"/>
+      <w:bookmarkStart w:id="22" w:name="_Toc7675971"/>
       <w:r>
         <w:rPr>
           <w:rFonts w:ascii="Tahoma" w:hAnsi="Tahoma" w:cs="Tahoma"/>
@@ -8807,7 +8877,7 @@
           <w:rFonts w:ascii="Tahoma" w:hAnsi="Tahoma" w:cs="Tahoma"/>
         </w:rPr>
       </w:pPr>
-      <w:bookmarkStart w:id="23" w:name="_Toc528757671"/>
+      <w:bookmarkStart w:id="23" w:name="_Toc7675972"/>
       <w:r>
         <w:rPr>
           <w:rFonts w:ascii="Tahoma" w:hAnsi="Tahoma" w:cs="Tahoma"/>
@@ -8899,7 +8969,7 @@
           <w:rFonts w:ascii="Tahoma" w:hAnsi="Tahoma" w:cs="Tahoma"/>
         </w:rPr>
       </w:pPr>
-      <w:bookmarkStart w:id="24" w:name="_Toc528757672"/>
+      <w:bookmarkStart w:id="24" w:name="_Toc7675973"/>
       <w:r>
         <w:rPr>
           <w:rFonts w:ascii="Tahoma" w:hAnsi="Tahoma" w:cs="Tahoma"/>
@@ -8929,7 +8999,7 @@
           <w:rFonts w:ascii="Tahoma" w:hAnsi="Tahoma" w:cs="Tahoma"/>
         </w:rPr>
       </w:pPr>
-      <w:bookmarkStart w:id="25" w:name="_Toc528757673"/>
+      <w:bookmarkStart w:id="25" w:name="_Toc7675974"/>
       <w:r>
         <w:rPr>
           <w:rFonts w:ascii="Tahoma" w:hAnsi="Tahoma" w:cs="Tahoma"/>
@@ -9097,7 +9167,7 @@
           <w:rFonts w:ascii="Tahoma" w:hAnsi="Tahoma" w:cs="Tahoma"/>
         </w:rPr>
       </w:pPr>
-      <w:bookmarkStart w:id="26" w:name="_Toc528757674"/>
+      <w:bookmarkStart w:id="26" w:name="_Toc7675975"/>
       <w:r>
         <w:rPr>
           <w:rFonts w:ascii="Tahoma" w:hAnsi="Tahoma" w:cs="Tahoma"/>
@@ -9169,7 +9239,7 @@
           <w:rFonts w:ascii="Tahoma" w:hAnsi="Tahoma" w:cs="Tahoma"/>
         </w:rPr>
       </w:pPr>
-      <w:bookmarkStart w:id="27" w:name="_Toc528757675"/>
+      <w:bookmarkStart w:id="27" w:name="_Toc7675976"/>
       <w:r>
         <w:rPr>
           <w:rFonts w:ascii="Tahoma" w:hAnsi="Tahoma" w:cs="Tahoma"/>
@@ -9204,7 +9274,7 @@
           <w:rFonts w:ascii="Tahoma" w:hAnsi="Tahoma" w:cs="Tahoma"/>
         </w:rPr>
       </w:pPr>
-      <w:bookmarkStart w:id="28" w:name="_Toc528757676"/>
+      <w:bookmarkStart w:id="28" w:name="_Toc7675977"/>
       <w:r>
         <w:rPr>
           <w:rFonts w:ascii="Tahoma" w:hAnsi="Tahoma" w:cs="Tahoma"/>
@@ -9673,7 +9743,7 @@
           <w:rFonts w:ascii="Tahoma" w:hAnsi="Tahoma" w:cs="Tahoma"/>
         </w:rPr>
       </w:pPr>
-      <w:bookmarkStart w:id="29" w:name="_Toc528757677"/>
+      <w:bookmarkStart w:id="29" w:name="_Toc7675978"/>
       <w:r>
         <w:rPr>
           <w:rFonts w:ascii="Tahoma" w:hAnsi="Tahoma" w:cs="Tahoma"/>
@@ -9703,7 +9773,7 @@
           <w:rFonts w:ascii="Tahoma" w:hAnsi="Tahoma" w:cs="Tahoma"/>
         </w:rPr>
       </w:pPr>
-      <w:bookmarkStart w:id="30" w:name="_Toc528757678"/>
+      <w:bookmarkStart w:id="30" w:name="_Toc7675979"/>
       <w:r>
         <w:rPr>
           <w:rFonts w:ascii="Tahoma" w:hAnsi="Tahoma" w:cs="Tahoma"/>
@@ -9831,48 +9901,40 @@
           <w:rFonts w:ascii="Tahoma" w:hAnsi="Tahoma" w:cs="Tahoma"/>
         </w:rPr>
       </w:pPr>
-      <w:bookmarkStart w:id="31" w:name="_GoBack"/>
-      <w:r>
-        <w:rPr>
-          <w:rFonts w:ascii="Tahoma" w:hAnsi="Tahoma" w:cs="Tahoma"/>
-        </w:rPr>
-        <w:t>Message</w:t>
+      <w:r>
+        <w:rPr>
+          <w:rFonts w:ascii="Tahoma" w:hAnsi="Tahoma" w:cs="Tahoma"/>
+        </w:rPr>
+        <w:t xml:space="preserve">Message – The pattern used to generate the alarm message.  Use %s to have the </w:t>
+      </w:r>
+      <w:r>
+        <w:rPr>
+          <w:rFonts w:ascii="Tahoma" w:hAnsi="Tahoma" w:cs="Tahoma"/>
+        </w:rPr>
+        <w:t>value at the time of alarm creation inserted into the message.</w:t>
+      </w:r>
+      <w:r>
+        <w:rPr>
+          <w:rFonts w:ascii="Tahoma" w:hAnsi="Tahoma" w:cs="Tahoma"/>
+        </w:rPr>
+        <w:t xml:space="preserve">  Use two percent characters (%%) to represent a literal percent character.</w:t>
+      </w:r>
+    </w:p>
+    <w:p>
+      <w:pPr>
+        <w:pStyle w:val="Heading3"/>
+        <w:rPr>
+          <w:rFonts w:ascii="Tahoma" w:hAnsi="Tahoma" w:cs="Tahoma"/>
+        </w:rPr>
+      </w:pPr>
+      <w:bookmarkStart w:id="31" w:name="_Toc7675980"/>
+      <w:r>
+        <w:rPr>
+          <w:rFonts w:ascii="Tahoma" w:hAnsi="Tahoma" w:cs="Tahoma"/>
+        </w:rPr>
+        <w:t>Actions</w:t>
       </w:r>
       <w:bookmarkEnd w:id="31"/>
-      <w:r>
-        <w:rPr>
-          <w:rFonts w:ascii="Tahoma" w:hAnsi="Tahoma" w:cs="Tahoma"/>
-        </w:rPr>
-        <w:t xml:space="preserve"> – The pattern used to generate the alarm message.  Use %s to have the </w:t>
-      </w:r>
-      <w:r>
-        <w:rPr>
-          <w:rFonts w:ascii="Tahoma" w:hAnsi="Tahoma" w:cs="Tahoma"/>
-        </w:rPr>
-        <w:t>value at the time of alarm creation inserted into the message.</w:t>
-      </w:r>
-      <w:r>
-        <w:rPr>
-          <w:rFonts w:ascii="Tahoma" w:hAnsi="Tahoma" w:cs="Tahoma"/>
-        </w:rPr>
-        <w:t xml:space="preserve">  Use two percent characters (%%) to represent a literal percent character.</w:t>
-      </w:r>
-    </w:p>
-    <w:p>
-      <w:pPr>
-        <w:pStyle w:val="Heading3"/>
-        <w:rPr>
-          <w:rFonts w:ascii="Tahoma" w:hAnsi="Tahoma" w:cs="Tahoma"/>
-        </w:rPr>
-      </w:pPr>
-      <w:bookmarkStart w:id="32" w:name="_Toc528757679"/>
-      <w:r>
-        <w:rPr>
-          <w:rFonts w:ascii="Tahoma" w:hAnsi="Tahoma" w:cs="Tahoma"/>
-        </w:rPr>
-        <w:t>Actions</w:t>
-      </w:r>
-      <w:bookmarkEnd w:id="32"/>
     </w:p>
     <w:p>
       <w:pPr>
@@ -9959,7 +10021,7 @@
           <w:rFonts w:ascii="Tahoma" w:hAnsi="Tahoma" w:cs="Tahoma"/>
         </w:rPr>
       </w:pPr>
-      <w:bookmarkStart w:id="33" w:name="_Toc528757680"/>
+      <w:bookmarkStart w:id="32" w:name="_Toc7675981"/>
       <w:r>
         <w:rPr>
           <w:rFonts w:ascii="Tahoma" w:hAnsi="Tahoma" w:cs="Tahoma"/>
@@ -9979,32 +10041,266 @@
         </w:rPr>
         <w:t>lgorithm</w:t>
       </w:r>
+      <w:bookmarkEnd w:id="32"/>
+    </w:p>
+    <w:p>
+      <w:pPr>
+        <w:rPr>
+          <w:rFonts w:ascii="Tahoma" w:hAnsi="Tahoma" w:cs="Tahoma"/>
+        </w:rPr>
+      </w:pPr>
+      <w:r>
+        <w:rPr>
+          <w:rFonts w:ascii="Tahoma" w:hAnsi="Tahoma" w:cs="Tahoma"/>
+        </w:rPr>
+        <w:t xml:space="preserve">This algorithm creates alarms for sources whose numeric value </w:t>
+      </w:r>
+      <w:r>
+        <w:rPr>
+          <w:rFonts w:ascii="Tahoma" w:hAnsi="Tahoma" w:cs="Tahoma"/>
+        </w:rPr>
+        <w:t>is</w:t>
+      </w:r>
+      <w:r>
+        <w:rPr>
+          <w:rFonts w:ascii="Tahoma" w:hAnsi="Tahoma" w:cs="Tahoma"/>
+        </w:rPr>
+        <w:t xml:space="preserve"> less than a minimum value, or greater than a maximum value.  </w:t>
+      </w:r>
+    </w:p>
+    <w:p>
+      <w:pPr>
+        <w:pStyle w:val="Heading3"/>
+        <w:rPr>
+          <w:rFonts w:ascii="Tahoma" w:hAnsi="Tahoma" w:cs="Tahoma"/>
+        </w:rPr>
+      </w:pPr>
+      <w:bookmarkStart w:id="33" w:name="_Toc7675982"/>
+      <w:r>
+        <w:rPr>
+          <w:rFonts w:ascii="Tahoma" w:hAnsi="Tahoma" w:cs="Tahoma"/>
+        </w:rPr>
+        <w:t>Properties</w:t>
+      </w:r>
       <w:bookmarkEnd w:id="33"/>
     </w:p>
     <w:p>
       <w:pPr>
-        <w:rPr>
-          <w:rFonts w:ascii="Tahoma" w:hAnsi="Tahoma" w:cs="Tahoma"/>
-        </w:rPr>
-      </w:pPr>
-      <w:r>
-        <w:rPr>
-          <w:rFonts w:ascii="Tahoma" w:hAnsi="Tahoma" w:cs="Tahoma"/>
-        </w:rPr>
-        <w:t xml:space="preserve">This algorithm creates alarms for sources whose numeric value </w:t>
-      </w:r>
-      <w:r>
-        <w:rPr>
-          <w:rFonts w:ascii="Tahoma" w:hAnsi="Tahoma" w:cs="Tahoma"/>
-        </w:rPr>
-        <w:t>is</w:t>
-      </w:r>
-      <w:r>
-        <w:rPr>
-          <w:rFonts w:ascii="Tahoma" w:hAnsi="Tahoma" w:cs="Tahoma"/>
-        </w:rPr>
-        <w:t xml:space="preserve"> less than a minimum value, or greater than a maximum value.  </w:t>
-      </w:r>
+        <w:numPr>
+          <w:ilvl w:val="0"/>
+          <w:numId w:val="9"/>
+        </w:numPr>
+        <w:contextualSpacing/>
+        <w:rPr>
+          <w:rFonts w:ascii="Tahoma" w:hAnsi="Tahoma" w:cs="Tahoma"/>
+        </w:rPr>
+      </w:pPr>
+      <w:r>
+        <w:rPr>
+          <w:rFonts w:ascii="Tahoma" w:hAnsi="Tahoma" w:cs="Tahoma"/>
+        </w:rPr>
+        <w:t>Enabled – When false, no new records will be created.</w:t>
+      </w:r>
+    </w:p>
+    <w:p>
+      <w:pPr>
+        <w:numPr>
+          <w:ilvl w:val="0"/>
+          <w:numId w:val="9"/>
+        </w:numPr>
+        <w:contextualSpacing/>
+        <w:rPr>
+          <w:rFonts w:ascii="Tahoma" w:hAnsi="Tahoma" w:cs="Tahoma"/>
+        </w:rPr>
+      </w:pPr>
+      <w:r>
+        <w:rPr>
+          <w:rFonts w:ascii="Tahoma" w:hAnsi="Tahoma" w:cs="Tahoma"/>
+        </w:rPr>
+        <w:t>Alarm Type – Enum indicating whether records should be alert, fault or offnormal.</w:t>
+      </w:r>
+    </w:p>
+    <w:p>
+      <w:pPr>
+        <w:numPr>
+          <w:ilvl w:val="0"/>
+          <w:numId w:val="9"/>
+        </w:numPr>
+        <w:contextualSpacing/>
+        <w:rPr>
+          <w:rFonts w:ascii="Tahoma" w:hAnsi="Tahoma" w:cs="Tahoma"/>
+        </w:rPr>
+      </w:pPr>
+      <w:r>
+        <w:rPr>
+          <w:rFonts w:ascii="Tahoma" w:hAnsi="Tahoma" w:cs="Tahoma"/>
+        </w:rPr>
+        <w:t>Auto Update Interval – If greater than zero, will automatically re-evaluate the alarm state of each watch on this interval.  Will always update when the watch detects a change of value on the source.</w:t>
+      </w:r>
+    </w:p>
+    <w:p>
+      <w:pPr>
+        <w:numPr>
+          <w:ilvl w:val="0"/>
+          <w:numId w:val="9"/>
+        </w:numPr>
+        <w:contextualSpacing/>
+        <w:rPr>
+          <w:rFonts w:ascii="Tahoma" w:hAnsi="Tahoma" w:cs="Tahoma"/>
+        </w:rPr>
+      </w:pPr>
+      <w:r>
+        <w:rPr>
+          <w:rFonts w:ascii="Tahoma" w:hAnsi="Tahoma" w:cs="Tahoma"/>
+        </w:rPr>
+        <w:t>To Alarm Inhibit – How long (in seconds) to delay going into alarm after the alarm condition is first detected.  This can help minimize alarm creation.  Use zero to disable, otherwise you should have a positive auto update interval.</w:t>
+      </w:r>
+    </w:p>
+    <w:p>
+      <w:pPr>
+        <w:numPr>
+          <w:ilvl w:val="0"/>
+          <w:numId w:val="9"/>
+        </w:numPr>
+        <w:contextualSpacing/>
+        <w:rPr>
+          <w:rFonts w:ascii="Tahoma" w:hAnsi="Tahoma" w:cs="Tahoma"/>
+        </w:rPr>
+      </w:pPr>
+      <w:r>
+        <w:rPr>
+          <w:rFonts w:ascii="Tahoma" w:hAnsi="Tahoma" w:cs="Tahoma"/>
+        </w:rPr>
+        <w:t>To Normal Inhibit – How long (in seconds) to delay a return to normal after the normal condition is first detected.  This can help minimize alarm creation.  Use zero to disable, otherwise you should have a positive auto update interval.</w:t>
+      </w:r>
+    </w:p>
+    <w:p>
+      <w:pPr>
+        <w:numPr>
+          <w:ilvl w:val="0"/>
+          <w:numId w:val="9"/>
+        </w:numPr>
+        <w:contextualSpacing/>
+        <w:rPr>
+          <w:rFonts w:ascii="Tahoma" w:hAnsi="Tahoma" w:cs="Tahoma"/>
+        </w:rPr>
+      </w:pPr>
+      <w:r>
+        <w:rPr>
+          <w:rFonts w:ascii="Tahoma" w:hAnsi="Tahoma" w:cs="Tahoma"/>
+        </w:rPr>
+        <w:t>Min Value</w:t>
+      </w:r>
+      <w:r>
+        <w:rPr>
+          <w:rFonts w:ascii="Tahoma" w:hAnsi="Tahoma" w:cs="Tahoma"/>
+        </w:rPr>
+        <w:t xml:space="preserve"> – </w:t>
+      </w:r>
+      <w:r>
+        <w:rPr>
+          <w:rFonts w:ascii="Tahoma" w:hAnsi="Tahoma" w:cs="Tahoma"/>
+        </w:rPr>
+        <w:t xml:space="preserve">Value to use if </w:t>
+      </w:r>
+      <w:r>
+        <w:rPr>
+          <w:rFonts w:ascii="Tahoma" w:hAnsi="Tahoma" w:cs="Tahoma"/>
+        </w:rPr>
+        <w:t>Use Node Range is false, or the target node</w:t>
+      </w:r>
+      <w:r>
+        <w:rPr>
+          <w:rFonts w:ascii="Tahoma" w:hAnsi="Tahoma" w:cs="Tahoma"/>
+        </w:rPr>
+        <w:t xml:space="preserve"> does not define a min value.</w:t>
+      </w:r>
+    </w:p>
+    <w:p>
+      <w:pPr>
+        <w:numPr>
+          <w:ilvl w:val="0"/>
+          <w:numId w:val="9"/>
+        </w:numPr>
+        <w:contextualSpacing/>
+        <w:rPr>
+          <w:rFonts w:ascii="Tahoma" w:hAnsi="Tahoma" w:cs="Tahoma"/>
+        </w:rPr>
+      </w:pPr>
+      <w:r>
+        <w:rPr>
+          <w:rFonts w:ascii="Tahoma" w:hAnsi="Tahoma" w:cs="Tahoma"/>
+        </w:rPr>
+        <w:t>Max Value</w:t>
+      </w:r>
+      <w:r>
+        <w:rPr>
+          <w:rFonts w:ascii="Tahoma" w:hAnsi="Tahoma" w:cs="Tahoma"/>
+        </w:rPr>
+        <w:t xml:space="preserve"> – </w:t>
+      </w:r>
+      <w:r>
+        <w:rPr>
+          <w:rFonts w:ascii="Tahoma" w:hAnsi="Tahoma" w:cs="Tahoma"/>
+        </w:rPr>
+        <w:t xml:space="preserve">Value to use if </w:t>
+      </w:r>
+      <w:r>
+        <w:rPr>
+          <w:rFonts w:ascii="Tahoma" w:hAnsi="Tahoma" w:cs="Tahoma"/>
+        </w:rPr>
+        <w:t>Use Node Range is</w:t>
+      </w:r>
+      <w:r>
+        <w:rPr>
+          <w:rFonts w:ascii="Tahoma" w:hAnsi="Tahoma" w:cs="Tahoma"/>
+        </w:rPr>
+        <w:t xml:space="preserve"> false, or the target </w:t>
+      </w:r>
+      <w:r>
+        <w:rPr>
+          <w:rFonts w:ascii="Tahoma" w:hAnsi="Tahoma" w:cs="Tahoma"/>
+        </w:rPr>
+        <w:t>node</w:t>
+      </w:r>
+      <w:r>
+        <w:rPr>
+          <w:rFonts w:ascii="Tahoma" w:hAnsi="Tahoma" w:cs="Tahoma"/>
+        </w:rPr>
+        <w:t xml:space="preserve"> does not define a max value.</w:t>
+      </w:r>
+    </w:p>
+    <w:p>
+      <w:pPr>
+        <w:pStyle w:val="ListParagraph"/>
+        <w:numPr>
+          <w:ilvl w:val="0"/>
+          <w:numId w:val="9"/>
+        </w:numPr>
+        <w:rPr>
+          <w:rFonts w:ascii="Tahoma" w:hAnsi="Tahoma" w:cs="Tahoma"/>
+        </w:rPr>
+      </w:pPr>
+      <w:r>
+        <w:rPr>
+          <w:rFonts w:ascii="Tahoma" w:hAnsi="Tahoma" w:cs="Tahoma"/>
+        </w:rPr>
+        <w:t>Message – The pattern used to generate the alarm message.  Use %s to have the value at the time of alarm creation inserted into the message.</w:t>
+      </w:r>
+      <w:r>
+        <w:rPr>
+          <w:rFonts w:ascii="Tahoma" w:hAnsi="Tahoma" w:cs="Tahoma"/>
+        </w:rPr>
+        <w:t xml:space="preserve">  Use two percent characters (%%) to represent a literal percent character.</w:t>
+      </w:r>
+    </w:p>
+    <w:p>
+      <w:pPr>
+        <w:contextualSpacing/>
+        <w:rPr>
+          <w:rFonts w:ascii="Tahoma" w:hAnsi="Tahoma" w:cs="Tahoma"/>
+        </w:rPr>
+      </w:pPr>
     </w:p>
     <w:p>
       <w:pPr>
@@ -10013,254 +10309,20 @@
           <w:rFonts w:ascii="Tahoma" w:hAnsi="Tahoma" w:cs="Tahoma"/>
         </w:rPr>
       </w:pPr>
-      <w:bookmarkStart w:id="34" w:name="_Toc528757681"/>
-      <w:r>
-        <w:rPr>
-          <w:rFonts w:ascii="Tahoma" w:hAnsi="Tahoma" w:cs="Tahoma"/>
-        </w:rPr>
-        <w:t>Properties</w:t>
+      <w:bookmarkStart w:id="34" w:name="_Toc7675983"/>
+      <w:r>
+        <w:rPr>
+          <w:rFonts w:ascii="Tahoma" w:hAnsi="Tahoma" w:cs="Tahoma"/>
+        </w:rPr>
+        <w:t>A</w:t>
+      </w:r>
+      <w:r>
+        <w:rPr>
+          <w:rFonts w:ascii="Tahoma" w:hAnsi="Tahoma" w:cs="Tahoma"/>
+        </w:rPr>
+        <w:t>ctions</w:t>
       </w:r>
       <w:bookmarkEnd w:id="34"/>
-    </w:p>
-    <w:p>
-      <w:pPr>
-        <w:numPr>
-          <w:ilvl w:val="0"/>
-          <w:numId w:val="9"/>
-        </w:numPr>
-        <w:contextualSpacing/>
-        <w:rPr>
-          <w:rFonts w:ascii="Tahoma" w:hAnsi="Tahoma" w:cs="Tahoma"/>
-        </w:rPr>
-      </w:pPr>
-      <w:r>
-        <w:rPr>
-          <w:rFonts w:ascii="Tahoma" w:hAnsi="Tahoma" w:cs="Tahoma"/>
-        </w:rPr>
-        <w:t>Enabled – When false, no new records will be created.</w:t>
-      </w:r>
-    </w:p>
-    <w:p>
-      <w:pPr>
-        <w:numPr>
-          <w:ilvl w:val="0"/>
-          <w:numId w:val="9"/>
-        </w:numPr>
-        <w:contextualSpacing/>
-        <w:rPr>
-          <w:rFonts w:ascii="Tahoma" w:hAnsi="Tahoma" w:cs="Tahoma"/>
-        </w:rPr>
-      </w:pPr>
-      <w:r>
-        <w:rPr>
-          <w:rFonts w:ascii="Tahoma" w:hAnsi="Tahoma" w:cs="Tahoma"/>
-        </w:rPr>
-        <w:t>Alarm Type – Enum indicating whether records should be alert, fault or offnormal.</w:t>
-      </w:r>
-    </w:p>
-    <w:p>
-      <w:pPr>
-        <w:numPr>
-          <w:ilvl w:val="0"/>
-          <w:numId w:val="9"/>
-        </w:numPr>
-        <w:contextualSpacing/>
-        <w:rPr>
-          <w:rFonts w:ascii="Tahoma" w:hAnsi="Tahoma" w:cs="Tahoma"/>
-        </w:rPr>
-      </w:pPr>
-      <w:r>
-        <w:rPr>
-          <w:rFonts w:ascii="Tahoma" w:hAnsi="Tahoma" w:cs="Tahoma"/>
-        </w:rPr>
-        <w:t>Auto Update Interval – If greater than zero, will automatically re-evaluate the alarm state of each watch on this interval.  Will always update when the watch detects a change of value on the source.</w:t>
-      </w:r>
-    </w:p>
-    <w:p>
-      <w:pPr>
-        <w:numPr>
-          <w:ilvl w:val="0"/>
-          <w:numId w:val="9"/>
-        </w:numPr>
-        <w:contextualSpacing/>
-        <w:rPr>
-          <w:rFonts w:ascii="Tahoma" w:hAnsi="Tahoma" w:cs="Tahoma"/>
-        </w:rPr>
-      </w:pPr>
-      <w:r>
-        <w:rPr>
-          <w:rFonts w:ascii="Tahoma" w:hAnsi="Tahoma" w:cs="Tahoma"/>
-        </w:rPr>
-        <w:t>To Alarm Inhibit – How long (in seconds) to delay going into alarm after the alarm condition is first detected.  This can help minimize alarm creation.  Use zero to disable, otherwise you should have a positive auto update interval.</w:t>
-      </w:r>
-    </w:p>
-    <w:p>
-      <w:pPr>
-        <w:numPr>
-          <w:ilvl w:val="0"/>
-          <w:numId w:val="9"/>
-        </w:numPr>
-        <w:contextualSpacing/>
-        <w:rPr>
-          <w:rFonts w:ascii="Tahoma" w:hAnsi="Tahoma" w:cs="Tahoma"/>
-        </w:rPr>
-      </w:pPr>
-      <w:r>
-        <w:rPr>
-          <w:rFonts w:ascii="Tahoma" w:hAnsi="Tahoma" w:cs="Tahoma"/>
-        </w:rPr>
-        <w:t>To Normal Inhibit – How long (in seconds) to delay a return to normal after the normal condition is first detected.  This can help minimize alarm creation.  Use zero to disable, otherwise you should have a positive auto update interval.</w:t>
-      </w:r>
-    </w:p>
-    <w:p>
-      <w:pPr>
-        <w:numPr>
-          <w:ilvl w:val="0"/>
-          <w:numId w:val="9"/>
-        </w:numPr>
-        <w:contextualSpacing/>
-        <w:rPr>
-          <w:rFonts w:ascii="Tahoma" w:hAnsi="Tahoma" w:cs="Tahoma"/>
-        </w:rPr>
-      </w:pPr>
-      <w:r>
-        <w:rPr>
-          <w:rFonts w:ascii="Tahoma" w:hAnsi="Tahoma" w:cs="Tahoma"/>
-        </w:rPr>
-        <w:t>Min Value</w:t>
-      </w:r>
-      <w:r>
-        <w:rPr>
-          <w:rFonts w:ascii="Tahoma" w:hAnsi="Tahoma" w:cs="Tahoma"/>
-        </w:rPr>
-        <w:t xml:space="preserve"> – </w:t>
-      </w:r>
-      <w:r>
-        <w:rPr>
-          <w:rFonts w:ascii="Tahoma" w:hAnsi="Tahoma" w:cs="Tahoma"/>
-        </w:rPr>
-        <w:t xml:space="preserve">Value to use if </w:t>
-      </w:r>
-      <w:r>
-        <w:rPr>
-          <w:rFonts w:ascii="Tahoma" w:hAnsi="Tahoma" w:cs="Tahoma"/>
-        </w:rPr>
-        <w:t>Use Node Range is false, or the target node</w:t>
-      </w:r>
-      <w:r>
-        <w:rPr>
-          <w:rFonts w:ascii="Tahoma" w:hAnsi="Tahoma" w:cs="Tahoma"/>
-        </w:rPr>
-        <w:t xml:space="preserve"> does not define a min value.</w:t>
-      </w:r>
-    </w:p>
-    <w:p>
-      <w:pPr>
-        <w:numPr>
-          <w:ilvl w:val="0"/>
-          <w:numId w:val="9"/>
-        </w:numPr>
-        <w:contextualSpacing/>
-        <w:rPr>
-          <w:rFonts w:ascii="Tahoma" w:hAnsi="Tahoma" w:cs="Tahoma"/>
-        </w:rPr>
-      </w:pPr>
-      <w:r>
-        <w:rPr>
-          <w:rFonts w:ascii="Tahoma" w:hAnsi="Tahoma" w:cs="Tahoma"/>
-        </w:rPr>
-        <w:t>Max Value</w:t>
-      </w:r>
-      <w:r>
-        <w:rPr>
-          <w:rFonts w:ascii="Tahoma" w:hAnsi="Tahoma" w:cs="Tahoma"/>
-        </w:rPr>
-        <w:t xml:space="preserve"> – </w:t>
-      </w:r>
-      <w:r>
-        <w:rPr>
-          <w:rFonts w:ascii="Tahoma" w:hAnsi="Tahoma" w:cs="Tahoma"/>
-        </w:rPr>
-        <w:t xml:space="preserve">Value to use if </w:t>
-      </w:r>
-      <w:r>
-        <w:rPr>
-          <w:rFonts w:ascii="Tahoma" w:hAnsi="Tahoma" w:cs="Tahoma"/>
-        </w:rPr>
-        <w:t>Use Node Range is</w:t>
-      </w:r>
-      <w:r>
-        <w:rPr>
-          <w:rFonts w:ascii="Tahoma" w:hAnsi="Tahoma" w:cs="Tahoma"/>
-        </w:rPr>
-        <w:t xml:space="preserve"> false, or the target </w:t>
-      </w:r>
-      <w:r>
-        <w:rPr>
-          <w:rFonts w:ascii="Tahoma" w:hAnsi="Tahoma" w:cs="Tahoma"/>
-        </w:rPr>
-        <w:t>node</w:t>
-      </w:r>
-      <w:r>
-        <w:rPr>
-          <w:rFonts w:ascii="Tahoma" w:hAnsi="Tahoma" w:cs="Tahoma"/>
-        </w:rPr>
-        <w:t xml:space="preserve"> does not define a max value.</w:t>
-      </w:r>
-    </w:p>
-    <w:p>
-      <w:pPr>
-        <w:pStyle w:val="ListParagraph"/>
-        <w:numPr>
-          <w:ilvl w:val="0"/>
-          <w:numId w:val="9"/>
-        </w:numPr>
-        <w:rPr>
-          <w:rFonts w:ascii="Tahoma" w:hAnsi="Tahoma" w:cs="Tahoma"/>
-        </w:rPr>
-      </w:pPr>
-      <w:r>
-        <w:rPr>
-          <w:rFonts w:ascii="Tahoma" w:hAnsi="Tahoma" w:cs="Tahoma"/>
-        </w:rPr>
-        <w:t>Message – The pattern used to generate the alarm message.  Use %s to have the value at the time of alarm creation inserted into the message.</w:t>
-      </w:r>
-      <w:r>
-        <w:rPr>
-          <w:rFonts w:ascii="Tahoma" w:hAnsi="Tahoma" w:cs="Tahoma"/>
-        </w:rPr>
-        <w:t xml:space="preserve">  Use two percent characters (%%) to represent a literal percent character.</w:t>
-      </w:r>
-    </w:p>
-    <w:p>
-      <w:pPr>
-        <w:contextualSpacing/>
-        <w:rPr>
-          <w:rFonts w:ascii="Tahoma" w:hAnsi="Tahoma" w:cs="Tahoma"/>
-        </w:rPr>
-      </w:pPr>
-    </w:p>
-    <w:p>
-      <w:pPr>
-        <w:pStyle w:val="Heading3"/>
-        <w:rPr>
-          <w:rFonts w:ascii="Tahoma" w:hAnsi="Tahoma" w:cs="Tahoma"/>
-        </w:rPr>
-      </w:pPr>
-      <w:bookmarkStart w:id="35" w:name="_Toc528757682"/>
-      <w:r>
-        <w:rPr>
-          <w:rFonts w:ascii="Tahoma" w:hAnsi="Tahoma" w:cs="Tahoma"/>
-        </w:rPr>
-        <w:t>A</w:t>
-      </w:r>
-      <w:r>
-        <w:rPr>
-          <w:rFonts w:ascii="Tahoma" w:hAnsi="Tahoma" w:cs="Tahoma"/>
-        </w:rPr>
-        <w:t>ctions</w:t>
-      </w:r>
-      <w:bookmarkEnd w:id="35"/>
     </w:p>
     <w:p>
       <w:pPr>
@@ -10364,7 +10426,7 @@
           <w:rFonts w:ascii="Tahoma" w:hAnsi="Tahoma" w:cs="Tahoma"/>
         </w:rPr>
       </w:pPr>
-      <w:bookmarkStart w:id="36" w:name="_Toc528757683"/>
+      <w:bookmarkStart w:id="35" w:name="_Toc7675984"/>
       <w:r>
         <w:rPr>
           <w:rFonts w:ascii="Tahoma" w:hAnsi="Tahoma" w:cs="Tahoma"/>
@@ -10384,42 +10446,42 @@
         </w:rPr>
         <w:t>ervice</w:t>
       </w:r>
+      <w:bookmarkEnd w:id="35"/>
+    </w:p>
+    <w:p>
+      <w:pPr>
+        <w:rPr>
+          <w:rFonts w:ascii="Tahoma" w:hAnsi="Tahoma" w:cs="Tahoma"/>
+        </w:rPr>
+      </w:pPr>
+      <w:r>
+        <w:rPr>
+          <w:rFonts w:ascii="Tahoma" w:hAnsi="Tahoma" w:cs="Tahoma"/>
+        </w:rPr>
+        <w:t xml:space="preserve">This is an alarm service with a connection to a remote database.  All properties and actions are inherited from the base Alarm Service.  </w:t>
+      </w:r>
+    </w:p>
+    <w:p>
+      <w:pPr>
+        <w:pStyle w:val="Heading3"/>
+        <w:rPr>
+          <w:rFonts w:ascii="Tahoma" w:hAnsi="Tahoma" w:cs="Tahoma"/>
+        </w:rPr>
+      </w:pPr>
+      <w:bookmarkStart w:id="36" w:name="_Toc7675985"/>
+      <w:r>
+        <w:rPr>
+          <w:rFonts w:ascii="Tahoma" w:hAnsi="Tahoma" w:cs="Tahoma"/>
+        </w:rPr>
+        <w:t>P</w:t>
+      </w:r>
+      <w:r>
+        <w:rPr>
+          <w:rFonts w:ascii="Tahoma" w:hAnsi="Tahoma" w:cs="Tahoma"/>
+        </w:rPr>
+        <w:t>roperties</w:t>
+      </w:r>
       <w:bookmarkEnd w:id="36"/>
-    </w:p>
-    <w:p>
-      <w:pPr>
-        <w:rPr>
-          <w:rFonts w:ascii="Tahoma" w:hAnsi="Tahoma" w:cs="Tahoma"/>
-        </w:rPr>
-      </w:pPr>
-      <w:r>
-        <w:rPr>
-          <w:rFonts w:ascii="Tahoma" w:hAnsi="Tahoma" w:cs="Tahoma"/>
-        </w:rPr>
-        <w:t xml:space="preserve">This is an alarm service with a connection to a remote database.  All properties and actions are inherited from the base Alarm Service.  </w:t>
-      </w:r>
-    </w:p>
-    <w:p>
-      <w:pPr>
-        <w:pStyle w:val="Heading3"/>
-        <w:rPr>
-          <w:rFonts w:ascii="Tahoma" w:hAnsi="Tahoma" w:cs="Tahoma"/>
-        </w:rPr>
-      </w:pPr>
-      <w:bookmarkStart w:id="37" w:name="_Toc528757684"/>
-      <w:r>
-        <w:rPr>
-          <w:rFonts w:ascii="Tahoma" w:hAnsi="Tahoma" w:cs="Tahoma"/>
-        </w:rPr>
-        <w:t>P</w:t>
-      </w:r>
-      <w:r>
-        <w:rPr>
-          <w:rFonts w:ascii="Tahoma" w:hAnsi="Tahoma" w:cs="Tahoma"/>
-        </w:rPr>
-        <w:t>roperties</w:t>
-      </w:r>
-      <w:bookmarkEnd w:id="37"/>
     </w:p>
     <w:p>
       <w:pPr>
@@ -10540,38 +10602,234 @@
           <w:rFonts w:ascii="Tahoma" w:hAnsi="Tahoma" w:cs="Tahoma"/>
         </w:rPr>
       </w:pPr>
-      <w:bookmarkStart w:id="38" w:name="_Toc528757685"/>
+      <w:bookmarkStart w:id="37" w:name="_Toc7675986"/>
       <w:r>
         <w:rPr>
           <w:rFonts w:ascii="Tahoma" w:hAnsi="Tahoma" w:cs="Tahoma"/>
         </w:rPr>
         <w:t>Stale Algorithm</w:t>
       </w:r>
+      <w:bookmarkEnd w:id="37"/>
+    </w:p>
+    <w:p>
+      <w:pPr>
+        <w:rPr>
+          <w:rFonts w:ascii="Tahoma" w:hAnsi="Tahoma" w:cs="Tahoma"/>
+        </w:rPr>
+      </w:pPr>
+      <w:r>
+        <w:rPr>
+          <w:rFonts w:ascii="Tahoma" w:hAnsi="Tahoma" w:cs="Tahoma"/>
+        </w:rPr>
+        <w:t xml:space="preserve">This algorithm creates alarms for sources whose value does not change after a certain period of time. This can be useful for detecting </w:t>
+      </w:r>
+      <w:r>
+        <w:rPr>
+          <w:rFonts w:ascii="Tahoma" w:hAnsi="Tahoma" w:cs="Tahoma"/>
+        </w:rPr>
+        <w:t>sensor failure</w:t>
+      </w:r>
+      <w:r>
+        <w:rPr>
+          <w:rFonts w:ascii="Tahoma" w:hAnsi="Tahoma" w:cs="Tahoma"/>
+        </w:rPr>
+        <w:t>.</w:t>
+      </w:r>
+    </w:p>
+    <w:p>
+      <w:pPr>
+        <w:pStyle w:val="Heading3"/>
+        <w:rPr>
+          <w:rFonts w:ascii="Tahoma" w:hAnsi="Tahoma" w:cs="Tahoma"/>
+        </w:rPr>
+      </w:pPr>
+      <w:bookmarkStart w:id="38" w:name="_Toc7675987"/>
+      <w:r>
+        <w:rPr>
+          <w:rFonts w:ascii="Tahoma" w:hAnsi="Tahoma" w:cs="Tahoma"/>
+        </w:rPr>
+        <w:t>Properties</w:t>
+      </w:r>
       <w:bookmarkEnd w:id="38"/>
     </w:p>
     <w:p>
       <w:pPr>
-        <w:rPr>
-          <w:rFonts w:ascii="Tahoma" w:hAnsi="Tahoma" w:cs="Tahoma"/>
-        </w:rPr>
-      </w:pPr>
-      <w:r>
-        <w:rPr>
-          <w:rFonts w:ascii="Tahoma" w:hAnsi="Tahoma" w:cs="Tahoma"/>
-        </w:rPr>
-        <w:t xml:space="preserve">This algorithm creates alarms for sources whose value does not change after a certain period of time. This can be useful for detecting </w:t>
-      </w:r>
-      <w:r>
-        <w:rPr>
-          <w:rFonts w:ascii="Tahoma" w:hAnsi="Tahoma" w:cs="Tahoma"/>
-        </w:rPr>
-        <w:t>sensor failure</w:t>
-      </w:r>
-      <w:r>
-        <w:rPr>
-          <w:rFonts w:ascii="Tahoma" w:hAnsi="Tahoma" w:cs="Tahoma"/>
-        </w:rPr>
-        <w:t>.</w:t>
+        <w:pStyle w:val="ListParagraph"/>
+        <w:numPr>
+          <w:ilvl w:val="0"/>
+          <w:numId w:val="9"/>
+        </w:numPr>
+        <w:rPr>
+          <w:rFonts w:ascii="Tahoma" w:hAnsi="Tahoma" w:cs="Tahoma"/>
+        </w:rPr>
+      </w:pPr>
+      <w:r>
+        <w:rPr>
+          <w:rFonts w:ascii="Tahoma" w:hAnsi="Tahoma" w:cs="Tahoma"/>
+        </w:rPr>
+        <w:t>Enabled – When false, no new records will be created.</w:t>
+      </w:r>
+    </w:p>
+    <w:p>
+      <w:pPr>
+        <w:pStyle w:val="ListParagraph"/>
+        <w:numPr>
+          <w:ilvl w:val="0"/>
+          <w:numId w:val="5"/>
+        </w:numPr>
+        <w:rPr>
+          <w:rFonts w:ascii="Tahoma" w:hAnsi="Tahoma" w:cs="Tahoma"/>
+        </w:rPr>
+      </w:pPr>
+      <w:r>
+        <w:rPr>
+          <w:rFonts w:ascii="Tahoma" w:hAnsi="Tahoma" w:cs="Tahoma"/>
+        </w:rPr>
+        <w:t>Alarm Type – What type of alarm this algorithm creates: alert, fault or offnormal.</w:t>
+      </w:r>
+    </w:p>
+    <w:p>
+      <w:pPr>
+        <w:pStyle w:val="ListParagraph"/>
+        <w:numPr>
+          <w:ilvl w:val="0"/>
+          <w:numId w:val="5"/>
+        </w:numPr>
+        <w:rPr>
+          <w:rFonts w:ascii="Tahoma" w:hAnsi="Tahoma" w:cs="Tahoma"/>
+        </w:rPr>
+      </w:pPr>
+      <w:r>
+        <w:rPr>
+          <w:rFonts w:ascii="Tahoma" w:hAnsi="Tahoma" w:cs="Tahoma"/>
+        </w:rPr>
+        <w:t xml:space="preserve">Auto Update Interval – </w:t>
+      </w:r>
+      <w:r>
+        <w:rPr>
+          <w:rFonts w:ascii="Tahoma" w:hAnsi="Tahoma" w:cs="Tahoma"/>
+        </w:rPr>
+        <w:t xml:space="preserve">This should be greater than 0 for the stale algorithm. </w:t>
+      </w:r>
+      <w:r>
+        <w:rPr>
+          <w:rFonts w:ascii="Tahoma" w:hAnsi="Tahoma" w:cs="Tahoma"/>
+        </w:rPr>
+        <w:t>If greater than zero, will automatically re-evaluate the alarm state of each watch on this interval.  Will always update when the watch detects a change of value on the source.</w:t>
+      </w:r>
+    </w:p>
+    <w:p>
+      <w:pPr>
+        <w:pStyle w:val="ListParagraph"/>
+        <w:numPr>
+          <w:ilvl w:val="0"/>
+          <w:numId w:val="5"/>
+        </w:numPr>
+        <w:rPr>
+          <w:rFonts w:ascii="Tahoma" w:hAnsi="Tahoma" w:cs="Tahoma"/>
+        </w:rPr>
+      </w:pPr>
+      <w:r>
+        <w:rPr>
+          <w:rFonts w:ascii="Tahoma" w:hAnsi="Tahoma" w:cs="Tahoma"/>
+        </w:rPr>
+        <w:t>To Alarm Inhibit – How long (in seconds) to delay going into alarm after the alarm condition is first detected.  This can help minimize alarm creation.  Use zero to disable, otherwise you should have a positive auto update interval.</w:t>
+      </w:r>
+    </w:p>
+    <w:p>
+      <w:pPr>
+        <w:pStyle w:val="ListParagraph"/>
+        <w:numPr>
+          <w:ilvl w:val="0"/>
+          <w:numId w:val="5"/>
+        </w:numPr>
+        <w:rPr>
+          <w:rFonts w:ascii="Tahoma" w:hAnsi="Tahoma" w:cs="Tahoma"/>
+        </w:rPr>
+      </w:pPr>
+      <w:r>
+        <w:rPr>
+          <w:rFonts w:ascii="Tahoma" w:hAnsi="Tahoma" w:cs="Tahoma"/>
+        </w:rPr>
+        <w:t>To Normal Inhibit – How long (in seconds) to delay a return to normal after the normal condition is first detected.  This can help minimize alarm creation.  Use zero to disable, otherwise you should have a positive auto update interval.</w:t>
+      </w:r>
+    </w:p>
+    <w:p>
+      <w:pPr>
+        <w:pStyle w:val="ListParagraph"/>
+        <w:numPr>
+          <w:ilvl w:val="0"/>
+          <w:numId w:val="5"/>
+        </w:numPr>
+        <w:rPr>
+          <w:rFonts w:ascii="Tahoma" w:hAnsi="Tahoma" w:cs="Tahoma"/>
+        </w:rPr>
+      </w:pPr>
+      <w:r>
+        <w:rPr>
+          <w:rFonts w:ascii="Tahoma" w:hAnsi="Tahoma" w:cs="Tahoma"/>
+        </w:rPr>
+        <w:t>Stale Days – The number of days to add to the stale duration.</w:t>
+      </w:r>
+    </w:p>
+    <w:p>
+      <w:pPr>
+        <w:pStyle w:val="ListParagraph"/>
+        <w:numPr>
+          <w:ilvl w:val="0"/>
+          <w:numId w:val="5"/>
+        </w:numPr>
+        <w:rPr>
+          <w:rFonts w:ascii="Tahoma" w:hAnsi="Tahoma" w:cs="Tahoma"/>
+        </w:rPr>
+      </w:pPr>
+      <w:r>
+        <w:rPr>
+          <w:rFonts w:ascii="Tahoma" w:hAnsi="Tahoma" w:cs="Tahoma"/>
+        </w:rPr>
+        <w:t xml:space="preserve">Stale Hours – The number of hours to add to the stale duration. </w:t>
+      </w:r>
+    </w:p>
+    <w:p>
+      <w:pPr>
+        <w:pStyle w:val="ListParagraph"/>
+        <w:numPr>
+          <w:ilvl w:val="0"/>
+          <w:numId w:val="5"/>
+        </w:numPr>
+        <w:rPr>
+          <w:rFonts w:ascii="Tahoma" w:hAnsi="Tahoma" w:cs="Tahoma"/>
+        </w:rPr>
+      </w:pPr>
+      <w:r>
+        <w:rPr>
+          <w:rFonts w:ascii="Tahoma" w:hAnsi="Tahoma" w:cs="Tahoma"/>
+        </w:rPr>
+        <w:t>Stale Minutes – The number of minutes to add to the stale duration.</w:t>
+      </w:r>
+    </w:p>
+    <w:p>
+      <w:pPr>
+        <w:pStyle w:val="ListParagraph"/>
+        <w:numPr>
+          <w:ilvl w:val="0"/>
+          <w:numId w:val="5"/>
+        </w:numPr>
+        <w:rPr>
+          <w:rFonts w:ascii="Tahoma" w:hAnsi="Tahoma" w:cs="Tahoma"/>
+        </w:rPr>
+      </w:pPr>
+      <w:r>
+        <w:rPr>
+          <w:rFonts w:ascii="Tahoma" w:hAnsi="Tahoma" w:cs="Tahoma"/>
+        </w:rPr>
+        <w:t>Message – The pattern used to generate the alarm message.  Use %s to have the value at the time of alarm creation inserted into the message.</w:t>
+      </w:r>
+      <w:r>
+        <w:rPr>
+          <w:rFonts w:ascii="Tahoma" w:hAnsi="Tahoma" w:cs="Tahoma"/>
+        </w:rPr>
+        <w:t xml:space="preserve">  Use two percent characters (%%) to represent a literal percent character.</w:t>
       </w:r>
     </w:p>
     <w:p>
@@ -10581,210 +10839,14 @@
           <w:rFonts w:ascii="Tahoma" w:hAnsi="Tahoma" w:cs="Tahoma"/>
         </w:rPr>
       </w:pPr>
-      <w:bookmarkStart w:id="39" w:name="_Toc528757686"/>
-      <w:r>
-        <w:rPr>
-          <w:rFonts w:ascii="Tahoma" w:hAnsi="Tahoma" w:cs="Tahoma"/>
-        </w:rPr>
-        <w:t>Properties</w:t>
+      <w:bookmarkStart w:id="39" w:name="_Toc7675988"/>
+      <w:r>
+        <w:rPr>
+          <w:rFonts w:ascii="Tahoma" w:hAnsi="Tahoma" w:cs="Tahoma"/>
+        </w:rPr>
+        <w:t>Actions</w:t>
       </w:r>
       <w:bookmarkEnd w:id="39"/>
-    </w:p>
-    <w:p>
-      <w:pPr>
-        <w:pStyle w:val="ListParagraph"/>
-        <w:numPr>
-          <w:ilvl w:val="0"/>
-          <w:numId w:val="9"/>
-        </w:numPr>
-        <w:rPr>
-          <w:rFonts w:ascii="Tahoma" w:hAnsi="Tahoma" w:cs="Tahoma"/>
-        </w:rPr>
-      </w:pPr>
-      <w:r>
-        <w:rPr>
-          <w:rFonts w:ascii="Tahoma" w:hAnsi="Tahoma" w:cs="Tahoma"/>
-        </w:rPr>
-        <w:t>Enabled – When false, no new records will be created.</w:t>
-      </w:r>
-    </w:p>
-    <w:p>
-      <w:pPr>
-        <w:pStyle w:val="ListParagraph"/>
-        <w:numPr>
-          <w:ilvl w:val="0"/>
-          <w:numId w:val="5"/>
-        </w:numPr>
-        <w:rPr>
-          <w:rFonts w:ascii="Tahoma" w:hAnsi="Tahoma" w:cs="Tahoma"/>
-        </w:rPr>
-      </w:pPr>
-      <w:r>
-        <w:rPr>
-          <w:rFonts w:ascii="Tahoma" w:hAnsi="Tahoma" w:cs="Tahoma"/>
-        </w:rPr>
-        <w:t>Alarm Type – What type of alarm this algorithm creates: alert, fault or offnormal.</w:t>
-      </w:r>
-    </w:p>
-    <w:p>
-      <w:pPr>
-        <w:pStyle w:val="ListParagraph"/>
-        <w:numPr>
-          <w:ilvl w:val="0"/>
-          <w:numId w:val="5"/>
-        </w:numPr>
-        <w:rPr>
-          <w:rFonts w:ascii="Tahoma" w:hAnsi="Tahoma" w:cs="Tahoma"/>
-        </w:rPr>
-      </w:pPr>
-      <w:r>
-        <w:rPr>
-          <w:rFonts w:ascii="Tahoma" w:hAnsi="Tahoma" w:cs="Tahoma"/>
-        </w:rPr>
-        <w:t xml:space="preserve">Auto Update Interval – </w:t>
-      </w:r>
-      <w:r>
-        <w:rPr>
-          <w:rFonts w:ascii="Tahoma" w:hAnsi="Tahoma" w:cs="Tahoma"/>
-        </w:rPr>
-        <w:t xml:space="preserve">This should be greater than 0 for the stale algorithm. </w:t>
-      </w:r>
-      <w:r>
-        <w:rPr>
-          <w:rFonts w:ascii="Tahoma" w:hAnsi="Tahoma" w:cs="Tahoma"/>
-        </w:rPr>
-        <w:t>If greater than zero, will automatically re-evaluate the alarm state of each watch on this interval.  Will always update when the watch detects a change of value on the source.</w:t>
-      </w:r>
-    </w:p>
-    <w:p>
-      <w:pPr>
-        <w:pStyle w:val="ListParagraph"/>
-        <w:numPr>
-          <w:ilvl w:val="0"/>
-          <w:numId w:val="5"/>
-        </w:numPr>
-        <w:rPr>
-          <w:rFonts w:ascii="Tahoma" w:hAnsi="Tahoma" w:cs="Tahoma"/>
-        </w:rPr>
-      </w:pPr>
-      <w:r>
-        <w:rPr>
-          <w:rFonts w:ascii="Tahoma" w:hAnsi="Tahoma" w:cs="Tahoma"/>
-        </w:rPr>
-        <w:t>To Alarm Inhibit – How long (in seconds) to delay going into alarm after the alarm condition is first detected.  This can help minimize alarm creation.  Use zero to disable, otherwise you should have a positive auto update interval.</w:t>
-      </w:r>
-    </w:p>
-    <w:p>
-      <w:pPr>
-        <w:pStyle w:val="ListParagraph"/>
-        <w:numPr>
-          <w:ilvl w:val="0"/>
-          <w:numId w:val="5"/>
-        </w:numPr>
-        <w:rPr>
-          <w:rFonts w:ascii="Tahoma" w:hAnsi="Tahoma" w:cs="Tahoma"/>
-        </w:rPr>
-      </w:pPr>
-      <w:r>
-        <w:rPr>
-          <w:rFonts w:ascii="Tahoma" w:hAnsi="Tahoma" w:cs="Tahoma"/>
-        </w:rPr>
-        <w:t>To Normal Inhibit – How long (in seconds) to delay a return to normal after the normal condition is first detected.  This can help minimize alarm creation.  Use zero to disable, otherwise you should have a positive auto update interval.</w:t>
-      </w:r>
-    </w:p>
-    <w:p>
-      <w:pPr>
-        <w:pStyle w:val="ListParagraph"/>
-        <w:numPr>
-          <w:ilvl w:val="0"/>
-          <w:numId w:val="5"/>
-        </w:numPr>
-        <w:rPr>
-          <w:rFonts w:ascii="Tahoma" w:hAnsi="Tahoma" w:cs="Tahoma"/>
-        </w:rPr>
-      </w:pPr>
-      <w:r>
-        <w:rPr>
-          <w:rFonts w:ascii="Tahoma" w:hAnsi="Tahoma" w:cs="Tahoma"/>
-        </w:rPr>
-        <w:t>Stale Days – The number of days to add to the stale duration.</w:t>
-      </w:r>
-    </w:p>
-    <w:p>
-      <w:pPr>
-        <w:pStyle w:val="ListParagraph"/>
-        <w:numPr>
-          <w:ilvl w:val="0"/>
-          <w:numId w:val="5"/>
-        </w:numPr>
-        <w:rPr>
-          <w:rFonts w:ascii="Tahoma" w:hAnsi="Tahoma" w:cs="Tahoma"/>
-        </w:rPr>
-      </w:pPr>
-      <w:r>
-        <w:rPr>
-          <w:rFonts w:ascii="Tahoma" w:hAnsi="Tahoma" w:cs="Tahoma"/>
-        </w:rPr>
-        <w:t xml:space="preserve">Stale Hours – The number of hours to add to the stale duration. </w:t>
-      </w:r>
-    </w:p>
-    <w:p>
-      <w:pPr>
-        <w:pStyle w:val="ListParagraph"/>
-        <w:numPr>
-          <w:ilvl w:val="0"/>
-          <w:numId w:val="5"/>
-        </w:numPr>
-        <w:rPr>
-          <w:rFonts w:ascii="Tahoma" w:hAnsi="Tahoma" w:cs="Tahoma"/>
-        </w:rPr>
-      </w:pPr>
-      <w:r>
-        <w:rPr>
-          <w:rFonts w:ascii="Tahoma" w:hAnsi="Tahoma" w:cs="Tahoma"/>
-        </w:rPr>
-        <w:t>Stale Minutes – The number of minutes to add to the stale duration.</w:t>
-      </w:r>
-    </w:p>
-    <w:p>
-      <w:pPr>
-        <w:pStyle w:val="ListParagraph"/>
-        <w:numPr>
-          <w:ilvl w:val="0"/>
-          <w:numId w:val="5"/>
-        </w:numPr>
-        <w:rPr>
-          <w:rFonts w:ascii="Tahoma" w:hAnsi="Tahoma" w:cs="Tahoma"/>
-        </w:rPr>
-      </w:pPr>
-      <w:r>
-        <w:rPr>
-          <w:rFonts w:ascii="Tahoma" w:hAnsi="Tahoma" w:cs="Tahoma"/>
-        </w:rPr>
-        <w:t>Message – The pattern used to generate the alarm message.  Use %s to have the value at the time of alarm creation inserted into the message.</w:t>
-      </w:r>
-      <w:r>
-        <w:rPr>
-          <w:rFonts w:ascii="Tahoma" w:hAnsi="Tahoma" w:cs="Tahoma"/>
-        </w:rPr>
-        <w:t xml:space="preserve">  Use two percent characters (%%) to represent a literal percent character.</w:t>
-      </w:r>
-    </w:p>
-    <w:p>
-      <w:pPr>
-        <w:pStyle w:val="Heading3"/>
-        <w:rPr>
-          <w:rFonts w:ascii="Tahoma" w:hAnsi="Tahoma" w:cs="Tahoma"/>
-        </w:rPr>
-      </w:pPr>
-      <w:bookmarkStart w:id="40" w:name="_Toc528757687"/>
-      <w:r>
-        <w:rPr>
-          <w:rFonts w:ascii="Tahoma" w:hAnsi="Tahoma" w:cs="Tahoma"/>
-        </w:rPr>
-        <w:t>Actions</w:t>
-      </w:r>
-      <w:bookmarkEnd w:id="40"/>
     </w:p>
     <w:p>
       <w:pPr>
@@ -10865,7 +10927,7 @@
           <w:rFonts w:ascii="Tahoma" w:hAnsi="Tahoma" w:cs="Tahoma"/>
         </w:rPr>
       </w:pPr>
-      <w:bookmarkStart w:id="41" w:name="_Toc528757688"/>
+      <w:bookmarkStart w:id="40" w:name="_Toc7675989"/>
       <w:r>
         <w:rPr>
           <w:rFonts w:ascii="Tahoma" w:hAnsi="Tahoma" w:cs="Tahoma"/>
@@ -10879,37 +10941,245 @@
         </w:rPr>
         <w:t xml:space="preserve"> Algorithm</w:t>
       </w:r>
+      <w:bookmarkEnd w:id="40"/>
+    </w:p>
+    <w:p>
+      <w:pPr>
+        <w:rPr>
+          <w:rFonts w:ascii="Tahoma" w:hAnsi="Tahoma" w:cs="Tahoma"/>
+        </w:rPr>
+      </w:pPr>
+      <w:r>
+        <w:rPr>
+          <w:rFonts w:ascii="Tahoma" w:hAnsi="Tahoma" w:cs="Tahoma"/>
+        </w:rPr>
+        <w:t>T</w:t>
+      </w:r>
+      <w:r>
+        <w:rPr>
+          <w:rFonts w:ascii="Tahoma" w:hAnsi="Tahoma" w:cs="Tahoma"/>
+        </w:rPr>
+        <w:t>his algorithm creates alarms based on Strings</w:t>
+      </w:r>
+      <w:r>
+        <w:rPr>
+          <w:rFonts w:ascii="Tahoma" w:hAnsi="Tahoma" w:cs="Tahoma"/>
+        </w:rPr>
+        <w:t xml:space="preserve">. </w:t>
+      </w:r>
+      <w:r>
+        <w:rPr>
+          <w:rFonts w:ascii="Tahoma" w:hAnsi="Tahoma" w:cs="Tahoma"/>
+        </w:rPr>
+        <w:t>Use the Value Mode property to determine how the source value is compared to the alarm value defined on this object.  The source can be any value type, it will be converted to a string.</w:t>
+      </w:r>
+    </w:p>
+    <w:p>
+      <w:pPr>
+        <w:pStyle w:val="Heading3"/>
+        <w:rPr>
+          <w:rFonts w:ascii="Tahoma" w:hAnsi="Tahoma" w:cs="Tahoma"/>
+        </w:rPr>
+      </w:pPr>
+      <w:bookmarkStart w:id="41" w:name="_Toc7675990"/>
+      <w:r>
+        <w:rPr>
+          <w:rFonts w:ascii="Tahoma" w:hAnsi="Tahoma" w:cs="Tahoma"/>
+        </w:rPr>
+        <w:t>Properties</w:t>
+      </w:r>
       <w:bookmarkEnd w:id="41"/>
     </w:p>
     <w:p>
       <w:pPr>
-        <w:rPr>
-          <w:rFonts w:ascii="Tahoma" w:hAnsi="Tahoma" w:cs="Tahoma"/>
-        </w:rPr>
-      </w:pPr>
-      <w:r>
-        <w:rPr>
-          <w:rFonts w:ascii="Tahoma" w:hAnsi="Tahoma" w:cs="Tahoma"/>
-        </w:rPr>
-        <w:t>T</w:t>
-      </w:r>
-      <w:r>
-        <w:rPr>
-          <w:rFonts w:ascii="Tahoma" w:hAnsi="Tahoma" w:cs="Tahoma"/>
-        </w:rPr>
-        <w:t>his algorithm creates alarms based on Strings</w:t>
-      </w:r>
-      <w:r>
-        <w:rPr>
-          <w:rFonts w:ascii="Tahoma" w:hAnsi="Tahoma" w:cs="Tahoma"/>
-        </w:rPr>
-        <w:t xml:space="preserve">. </w:t>
-      </w:r>
-      <w:r>
-        <w:rPr>
-          <w:rFonts w:ascii="Tahoma" w:hAnsi="Tahoma" w:cs="Tahoma"/>
-        </w:rPr>
-        <w:t>Use the Value Mode property to determine how the source value is compared to the alarm value defined on this object.  The source can be any value type, it will be converted to a string.</w:t>
+        <w:pStyle w:val="ListParagraph"/>
+        <w:numPr>
+          <w:ilvl w:val="0"/>
+          <w:numId w:val="9"/>
+        </w:numPr>
+        <w:rPr>
+          <w:rFonts w:ascii="Tahoma" w:hAnsi="Tahoma" w:cs="Tahoma"/>
+        </w:rPr>
+      </w:pPr>
+      <w:r>
+        <w:rPr>
+          <w:rFonts w:ascii="Tahoma" w:hAnsi="Tahoma" w:cs="Tahoma"/>
+        </w:rPr>
+        <w:t>Enabled – When false, no new records will be created.</w:t>
+      </w:r>
+    </w:p>
+    <w:p>
+      <w:pPr>
+        <w:pStyle w:val="ListParagraph"/>
+        <w:numPr>
+          <w:ilvl w:val="0"/>
+          <w:numId w:val="5"/>
+        </w:numPr>
+        <w:rPr>
+          <w:rFonts w:ascii="Tahoma" w:hAnsi="Tahoma" w:cs="Tahoma"/>
+        </w:rPr>
+      </w:pPr>
+      <w:r>
+        <w:rPr>
+          <w:rFonts w:ascii="Tahoma" w:hAnsi="Tahoma" w:cs="Tahoma"/>
+        </w:rPr>
+        <w:t>Alarm Type – What type of alarm this algorithm creates: alert, fault or offnormal.</w:t>
+      </w:r>
+    </w:p>
+    <w:p>
+      <w:pPr>
+        <w:pStyle w:val="ListParagraph"/>
+        <w:numPr>
+          <w:ilvl w:val="0"/>
+          <w:numId w:val="5"/>
+        </w:numPr>
+        <w:rPr>
+          <w:rFonts w:ascii="Tahoma" w:hAnsi="Tahoma" w:cs="Tahoma"/>
+        </w:rPr>
+      </w:pPr>
+      <w:r>
+        <w:rPr>
+          <w:rFonts w:ascii="Tahoma" w:hAnsi="Tahoma" w:cs="Tahoma"/>
+        </w:rPr>
+        <w:t>Auto Update Interval – If greater than zero, will automatically re-evaluate the alarm state of each watch on this interval.  Will always update when the watch detects a change of value on the source.</w:t>
+      </w:r>
+    </w:p>
+    <w:p>
+      <w:pPr>
+        <w:pStyle w:val="ListParagraph"/>
+        <w:numPr>
+          <w:ilvl w:val="0"/>
+          <w:numId w:val="5"/>
+        </w:numPr>
+        <w:rPr>
+          <w:rFonts w:ascii="Tahoma" w:hAnsi="Tahoma" w:cs="Tahoma"/>
+        </w:rPr>
+      </w:pPr>
+      <w:r>
+        <w:rPr>
+          <w:rFonts w:ascii="Tahoma" w:hAnsi="Tahoma" w:cs="Tahoma"/>
+        </w:rPr>
+        <w:t>To Alarm Inhibit – How long (in seconds) to delay going into alarm after the alarm condition is first detected.  This can help minimize alarm creation.  Use zero to disable, otherwise you should have a positive auto update interval.</w:t>
+      </w:r>
+    </w:p>
+    <w:p>
+      <w:pPr>
+        <w:pStyle w:val="ListParagraph"/>
+        <w:numPr>
+          <w:ilvl w:val="0"/>
+          <w:numId w:val="5"/>
+        </w:numPr>
+        <w:rPr>
+          <w:rFonts w:ascii="Tahoma" w:hAnsi="Tahoma" w:cs="Tahoma"/>
+        </w:rPr>
+      </w:pPr>
+      <w:r>
+        <w:rPr>
+          <w:rFonts w:ascii="Tahoma" w:hAnsi="Tahoma" w:cs="Tahoma"/>
+        </w:rPr>
+        <w:t>To Normal Inhibit – How long (in seconds) to delay a return to normal after the normal condition is first detected.  This can help minimize alarm creation.  Use zero to disable, otherwise you should have a positive auto update interval.</w:t>
+      </w:r>
+    </w:p>
+    <w:p>
+      <w:pPr>
+        <w:pStyle w:val="ListParagraph"/>
+        <w:numPr>
+          <w:ilvl w:val="0"/>
+          <w:numId w:val="5"/>
+        </w:numPr>
+        <w:rPr>
+          <w:rFonts w:ascii="Tahoma" w:hAnsi="Tahoma" w:cs="Tahoma"/>
+        </w:rPr>
+      </w:pPr>
+      <w:r>
+        <w:rPr>
+          <w:rFonts w:ascii="Tahoma" w:hAnsi="Tahoma" w:cs="Tahoma"/>
+        </w:rPr>
+        <w:t>Alarm Value</w:t>
+      </w:r>
+      <w:r>
+        <w:rPr>
+          <w:rFonts w:ascii="Tahoma" w:hAnsi="Tahoma" w:cs="Tahoma"/>
+        </w:rPr>
+        <w:t xml:space="preserve"> – </w:t>
+      </w:r>
+      <w:r>
+        <w:rPr>
+          <w:rFonts w:ascii="Tahoma" w:hAnsi="Tahoma" w:cs="Tahoma"/>
+        </w:rPr>
+        <w:t>The string</w:t>
+      </w:r>
+      <w:r>
+        <w:rPr>
+          <w:rFonts w:ascii="Tahoma" w:hAnsi="Tahoma" w:cs="Tahoma"/>
+        </w:rPr>
+        <w:t xml:space="preserve"> the source value is compared against</w:t>
+      </w:r>
+      <w:r>
+        <w:rPr>
+          <w:rFonts w:ascii="Tahoma" w:hAnsi="Tahoma" w:cs="Tahoma"/>
+        </w:rPr>
+        <w:t>.</w:t>
+      </w:r>
+    </w:p>
+    <w:p>
+      <w:pPr>
+        <w:pStyle w:val="ListParagraph"/>
+        <w:numPr>
+          <w:ilvl w:val="0"/>
+          <w:numId w:val="5"/>
+        </w:numPr>
+        <w:rPr>
+          <w:rFonts w:ascii="Tahoma" w:hAnsi="Tahoma" w:cs="Tahoma"/>
+        </w:rPr>
+      </w:pPr>
+      <w:r>
+        <w:rPr>
+          <w:rFonts w:ascii="Tahoma" w:hAnsi="Tahoma" w:cs="Tahoma"/>
+        </w:rPr>
+        <w:t>Value Mode</w:t>
+      </w:r>
+      <w:r>
+        <w:rPr>
+          <w:rFonts w:ascii="Tahoma" w:hAnsi="Tahoma" w:cs="Tahoma"/>
+        </w:rPr>
+        <w:t xml:space="preserve"> – </w:t>
+      </w:r>
+      <w:r>
+        <w:rPr>
+          <w:rFonts w:ascii="Tahoma" w:hAnsi="Tahoma" w:cs="Tahoma"/>
+        </w:rPr>
+        <w:t>See the value modes section.</w:t>
+      </w:r>
+      <w:r>
+        <w:rPr>
+          <w:rFonts w:ascii="Tahoma" w:hAnsi="Tahoma" w:cs="Tahoma"/>
+        </w:rPr>
+        <w:t xml:space="preserve"> </w:t>
+      </w:r>
+    </w:p>
+    <w:p>
+      <w:pPr>
+        <w:pStyle w:val="ListParagraph"/>
+        <w:numPr>
+          <w:ilvl w:val="0"/>
+          <w:numId w:val="5"/>
+        </w:numPr>
+        <w:rPr>
+          <w:rFonts w:ascii="Tahoma" w:hAnsi="Tahoma" w:cs="Tahoma"/>
+        </w:rPr>
+      </w:pPr>
+      <w:r>
+        <w:rPr>
+          <w:rFonts w:ascii="Tahoma" w:hAnsi="Tahoma" w:cs="Tahoma"/>
+        </w:rPr>
+        <w:t>Message – The pattern used to generate the alarm message.  Use %s to have the value at the time of alarm creation inserted into the message.</w:t>
+      </w:r>
+      <w:r>
+        <w:rPr>
+          <w:rFonts w:ascii="Tahoma" w:hAnsi="Tahoma" w:cs="Tahoma"/>
+        </w:rPr>
+        <w:t xml:space="preserve">  Use two percent characters (%%) to represent a literal percent character.</w:t>
       </w:r>
     </w:p>
     <w:p>
@@ -10919,12 +11189,12 @@
           <w:rFonts w:ascii="Tahoma" w:hAnsi="Tahoma" w:cs="Tahoma"/>
         </w:rPr>
       </w:pPr>
-      <w:bookmarkStart w:id="42" w:name="_Toc528757689"/>
-      <w:r>
-        <w:rPr>
-          <w:rFonts w:ascii="Tahoma" w:hAnsi="Tahoma" w:cs="Tahoma"/>
-        </w:rPr>
-        <w:t>Properties</w:t>
+      <w:bookmarkStart w:id="42" w:name="_Toc7675991"/>
+      <w:r>
+        <w:rPr>
+          <w:rFonts w:ascii="Tahoma" w:hAnsi="Tahoma" w:cs="Tahoma"/>
+        </w:rPr>
+        <w:t>Actions</w:t>
       </w:r>
       <w:bookmarkEnd w:id="42"/>
     </w:p>
@@ -10933,24 +11203,6 @@
         <w:pStyle w:val="ListParagraph"/>
         <w:numPr>
           <w:ilvl w:val="0"/>
-          <w:numId w:val="9"/>
-        </w:numPr>
-        <w:rPr>
-          <w:rFonts w:ascii="Tahoma" w:hAnsi="Tahoma" w:cs="Tahoma"/>
-        </w:rPr>
-      </w:pPr>
-      <w:r>
-        <w:rPr>
-          <w:rFonts w:ascii="Tahoma" w:hAnsi="Tahoma" w:cs="Tahoma"/>
-        </w:rPr>
-        <w:t>Enabled – When false, no new records will be created.</w:t>
-      </w:r>
-    </w:p>
-    <w:p>
-      <w:pPr>
-        <w:pStyle w:val="ListParagraph"/>
-        <w:numPr>
-          <w:ilvl w:val="0"/>
           <w:numId w:val="5"/>
         </w:numPr>
         <w:rPr>
@@ -10961,7 +11213,7 @@
         <w:rPr>
           <w:rFonts w:ascii="Tahoma" w:hAnsi="Tahoma" w:cs="Tahoma"/>
         </w:rPr>
-        <w:t>Alarm Type – What type of alarm this algorithm creates: alert, fault or offnormal.</w:t>
+        <w:t>Add Watch – Takes path for subscription in the parent broker.</w:t>
       </w:r>
     </w:p>
     <w:p>
@@ -10979,7 +11231,7 @@
         <w:rPr>
           <w:rFonts w:ascii="Tahoma" w:hAnsi="Tahoma" w:cs="Tahoma"/>
         </w:rPr>
-        <w:t>Auto Update Interval – If greater than zero, will automatically re-evaluate the alarm state of each watch on this interval.  Will always update when the watch detects a change of value on the source.</w:t>
+        <w:t>Delete Algorithm – Remove the algorithm from the parent alarm class.</w:t>
       </w:r>
     </w:p>
     <w:p>
@@ -10997,97 +11249,253 @@
         <w:rPr>
           <w:rFonts w:ascii="Tahoma" w:hAnsi="Tahoma" w:cs="Tahoma"/>
         </w:rPr>
-        <w:t>To Alarm Inhibit – How long (in seconds) to delay going into alarm after the alarm condition is first detected.  This can help minimize alarm creation.  Use zero to disable, otherwise you should have a positive auto update interval.</w:t>
-      </w:r>
-    </w:p>
-    <w:p>
-      <w:pPr>
-        <w:pStyle w:val="ListParagraph"/>
-        <w:numPr>
-          <w:ilvl w:val="0"/>
-          <w:numId w:val="5"/>
-        </w:numPr>
-        <w:rPr>
-          <w:rFonts w:ascii="Tahoma" w:hAnsi="Tahoma" w:cs="Tahoma"/>
-        </w:rPr>
-      </w:pPr>
-      <w:r>
-        <w:rPr>
-          <w:rFonts w:ascii="Tahoma" w:hAnsi="Tahoma" w:cs="Tahoma"/>
-        </w:rPr>
-        <w:t>To Normal Inhibit – How long (in seconds) to delay a return to normal after the normal condition is first detected.  This can help minimize alarm creation.  Use zero to disable, otherwise you should have a positive auto update interval.</w:t>
-      </w:r>
-    </w:p>
-    <w:p>
-      <w:pPr>
-        <w:pStyle w:val="ListParagraph"/>
-        <w:numPr>
-          <w:ilvl w:val="0"/>
-          <w:numId w:val="5"/>
-        </w:numPr>
-        <w:rPr>
-          <w:rFonts w:ascii="Tahoma" w:hAnsi="Tahoma" w:cs="Tahoma"/>
-        </w:rPr>
-      </w:pPr>
-      <w:r>
-        <w:rPr>
-          <w:rFonts w:ascii="Tahoma" w:hAnsi="Tahoma" w:cs="Tahoma"/>
-        </w:rPr>
-        <w:t>Alarm Value</w:t>
-      </w:r>
-      <w:r>
-        <w:rPr>
-          <w:rFonts w:ascii="Tahoma" w:hAnsi="Tahoma" w:cs="Tahoma"/>
-        </w:rPr>
-        <w:t xml:space="preserve"> – </w:t>
-      </w:r>
-      <w:r>
-        <w:rPr>
-          <w:rFonts w:ascii="Tahoma" w:hAnsi="Tahoma" w:cs="Tahoma"/>
-        </w:rPr>
-        <w:t>The string to the source value is compared against</w:t>
-      </w:r>
-      <w:r>
-        <w:rPr>
-          <w:rFonts w:ascii="Tahoma" w:hAnsi="Tahoma" w:cs="Tahoma"/>
-        </w:rPr>
-        <w:t>.</w:t>
-      </w:r>
-    </w:p>
-    <w:p>
-      <w:pPr>
-        <w:pStyle w:val="ListParagraph"/>
-        <w:numPr>
-          <w:ilvl w:val="0"/>
-          <w:numId w:val="5"/>
-        </w:numPr>
-        <w:rPr>
-          <w:rFonts w:ascii="Tahoma" w:hAnsi="Tahoma" w:cs="Tahoma"/>
-        </w:rPr>
-      </w:pPr>
-      <w:r>
-        <w:rPr>
-          <w:rFonts w:ascii="Tahoma" w:hAnsi="Tahoma" w:cs="Tahoma"/>
-        </w:rPr>
-        <w:t>Value Mode</w:t>
-      </w:r>
-      <w:r>
-        <w:rPr>
-          <w:rFonts w:ascii="Tahoma" w:hAnsi="Tahoma" w:cs="Tahoma"/>
-        </w:rPr>
-        <w:t xml:space="preserve"> – </w:t>
-      </w:r>
-      <w:r>
-        <w:rPr>
-          <w:rFonts w:ascii="Tahoma" w:hAnsi="Tahoma" w:cs="Tahoma"/>
-        </w:rPr>
-        <w:t xml:space="preserve">How to compare the source value to the alarm value.  For example, if the mode is </w:t>
-      </w:r>
+        <w:t>Update All – Re-evaluate all child watches.</w:t>
+      </w:r>
+    </w:p>
+    <w:p>
+      <w:pPr>
+        <w:pStyle w:val="Heading3"/>
+      </w:pPr>
+      <w:bookmarkStart w:id="43" w:name="_Toc7675992"/>
+      <w:r>
+        <w:t>Value Modes</w:t>
+      </w:r>
+      <w:bookmarkEnd w:id="43"/>
+    </w:p>
+    <w:p>
+      <w:pPr>
+        <w:pStyle w:val="ListParagraph"/>
+        <w:numPr>
+          <w:ilvl w:val="0"/>
+          <w:numId w:val="20"/>
+        </w:numPr>
+        <w:rPr>
+          <w:rFonts w:ascii="Tahoma" w:hAnsi="Tahoma" w:cs="Tahoma"/>
+        </w:rPr>
+      </w:pPr>
+      <w:r>
+        <w:rPr>
+          <w:rFonts w:ascii="Tahoma" w:hAnsi="Tahoma" w:cs="Tahoma"/>
+        </w:rPr>
+        <w:t>Equals – Alarm if the source value equals the alarm value.</w:t>
+      </w:r>
+    </w:p>
+    <w:p>
+      <w:pPr>
+        <w:pStyle w:val="ListParagraph"/>
+        <w:numPr>
+          <w:ilvl w:val="0"/>
+          <w:numId w:val="20"/>
+        </w:numPr>
+        <w:rPr>
+          <w:rFonts w:ascii="Tahoma" w:hAnsi="Tahoma" w:cs="Tahoma"/>
+        </w:rPr>
+      </w:pPr>
       <w:proofErr w:type="spellStart"/>
       <w:r>
         <w:rPr>
           <w:rFonts w:ascii="Tahoma" w:hAnsi="Tahoma" w:cs="Tahoma"/>
         </w:rPr>
+        <w:t>NotEquals</w:t>
+      </w:r>
+      <w:proofErr w:type="spellEnd"/>
+      <w:r>
+        <w:rPr>
+          <w:rFonts w:ascii="Tahoma" w:hAnsi="Tahoma" w:cs="Tahoma"/>
+        </w:rPr>
+        <w:t xml:space="preserve"> – Alarm if the source </w:t>
+      </w:r>
+      <w:bookmarkStart w:id="44" w:name="_GoBack"/>
+      <w:bookmarkEnd w:id="44"/>
+      <w:r>
+        <w:rPr>
+          <w:rFonts w:ascii="Tahoma" w:hAnsi="Tahoma" w:cs="Tahoma"/>
+        </w:rPr>
+        <w:t>value does not equal the alarm value.</w:t>
+      </w:r>
+    </w:p>
+    <w:p>
+      <w:pPr>
+        <w:pStyle w:val="ListParagraph"/>
+        <w:numPr>
+          <w:ilvl w:val="0"/>
+          <w:numId w:val="20"/>
+        </w:numPr>
+        <w:rPr>
+          <w:rFonts w:ascii="Tahoma" w:hAnsi="Tahoma" w:cs="Tahoma"/>
+        </w:rPr>
+      </w:pPr>
+      <w:r>
+        <w:rPr>
+          <w:rFonts w:ascii="Tahoma" w:hAnsi="Tahoma" w:cs="Tahoma"/>
+        </w:rPr>
+        <w:t>Contains – Alarm if the source value contains the alarm value.</w:t>
+      </w:r>
+    </w:p>
+    <w:p>
+      <w:pPr>
+        <w:pStyle w:val="ListParagraph"/>
+        <w:numPr>
+          <w:ilvl w:val="0"/>
+          <w:numId w:val="20"/>
+        </w:numPr>
+        <w:rPr>
+          <w:rFonts w:ascii="Tahoma" w:hAnsi="Tahoma" w:cs="Tahoma"/>
+        </w:rPr>
+      </w:pPr>
+      <w:proofErr w:type="spellStart"/>
+      <w:r>
+        <w:rPr>
+          <w:rFonts w:ascii="Tahoma" w:hAnsi="Tahoma" w:cs="Tahoma"/>
+        </w:rPr>
+        <w:t>NotContains</w:t>
+      </w:r>
+      <w:proofErr w:type="spellEnd"/>
+      <w:r>
+        <w:rPr>
+          <w:rFonts w:ascii="Tahoma" w:hAnsi="Tahoma" w:cs="Tahoma"/>
+        </w:rPr>
+        <w:t xml:space="preserve"> – Alarm if the source value does not contain the alarm value.</w:t>
+      </w:r>
+    </w:p>
+    <w:p>
+      <w:pPr>
+        <w:pStyle w:val="ListParagraph"/>
+        <w:numPr>
+          <w:ilvl w:val="0"/>
+          <w:numId w:val="20"/>
+        </w:numPr>
+        <w:rPr>
+          <w:rFonts w:ascii="Tahoma" w:hAnsi="Tahoma" w:cs="Tahoma"/>
+        </w:rPr>
+      </w:pPr>
+      <w:r>
+        <w:rPr>
+          <w:rFonts w:ascii="Tahoma" w:hAnsi="Tahoma" w:cs="Tahoma"/>
+        </w:rPr>
+        <w:t>Contained – Alarm if the source value is contained in the alarm value.</w:t>
+      </w:r>
+    </w:p>
+    <w:p>
+      <w:pPr>
+        <w:pStyle w:val="ListParagraph"/>
+        <w:numPr>
+          <w:ilvl w:val="0"/>
+          <w:numId w:val="20"/>
+        </w:numPr>
+        <w:rPr>
+          <w:rFonts w:ascii="Tahoma" w:hAnsi="Tahoma" w:cs="Tahoma"/>
+        </w:rPr>
+      </w:pPr>
+      <w:proofErr w:type="spellStart"/>
+      <w:r>
+        <w:rPr>
+          <w:rFonts w:ascii="Tahoma" w:hAnsi="Tahoma" w:cs="Tahoma"/>
+        </w:rPr>
+        <w:t>NotContained</w:t>
+      </w:r>
+      <w:proofErr w:type="spellEnd"/>
+      <w:r>
+        <w:rPr>
+          <w:rFonts w:ascii="Tahoma" w:hAnsi="Tahoma" w:cs="Tahoma"/>
+        </w:rPr>
+        <w:t xml:space="preserve"> – Alarm if the source value is not contained in the alarm value.</w:t>
+      </w:r>
+    </w:p>
+    <w:p>
+      <w:pPr>
+        <w:pStyle w:val="ListParagraph"/>
+        <w:numPr>
+          <w:ilvl w:val="0"/>
+          <w:numId w:val="20"/>
+        </w:numPr>
+        <w:rPr>
+          <w:rFonts w:ascii="Tahoma" w:hAnsi="Tahoma" w:cs="Tahoma"/>
+        </w:rPr>
+      </w:pPr>
+      <w:proofErr w:type="spellStart"/>
+      <w:r>
+        <w:rPr>
+          <w:rFonts w:ascii="Tahoma" w:hAnsi="Tahoma" w:cs="Tahoma"/>
+        </w:rPr>
+        <w:t>InList</w:t>
+      </w:r>
+      <w:proofErr w:type="spellEnd"/>
+      <w:r>
+        <w:rPr>
+          <w:rFonts w:ascii="Tahoma" w:hAnsi="Tahoma" w:cs="Tahoma"/>
+        </w:rPr>
+        <w:t xml:space="preserve"> – Alarm if the source value equals one of the strings in the alarm value.  Alarm value should be a CSV formatted string.  Quotes are optional, escape a quote with another quote.</w:t>
+      </w:r>
+    </w:p>
+    <w:p>
+      <w:pPr>
+        <w:pStyle w:val="ListParagraph"/>
+        <w:numPr>
+          <w:ilvl w:val="0"/>
+          <w:numId w:val="20"/>
+        </w:numPr>
+        <w:rPr>
+          <w:rFonts w:ascii="Tahoma" w:hAnsi="Tahoma" w:cs="Tahoma"/>
+        </w:rPr>
+      </w:pPr>
+      <w:proofErr w:type="spellStart"/>
+      <w:r>
+        <w:rPr>
+          <w:rFonts w:ascii="Tahoma" w:hAnsi="Tahoma" w:cs="Tahoma"/>
+        </w:rPr>
+        <w:t>NotInList</w:t>
+      </w:r>
+      <w:proofErr w:type="spellEnd"/>
+      <w:r>
+        <w:rPr>
+          <w:rFonts w:ascii="Tahoma" w:hAnsi="Tahoma" w:cs="Tahoma"/>
+        </w:rPr>
+        <w:t xml:space="preserve"> – Alarm if the source value does not equal one of the strings in the alarm value.  Alarm value should be a CSV formatted string.  Quotes are optional, escape a quote with another quote.</w:t>
+      </w:r>
+    </w:p>
+    <w:p>
+      <w:pPr>
+        <w:pStyle w:val="ListParagraph"/>
+        <w:numPr>
+          <w:ilvl w:val="0"/>
+          <w:numId w:val="20"/>
+        </w:numPr>
+        <w:rPr>
+          <w:rFonts w:ascii="Tahoma" w:hAnsi="Tahoma" w:cs="Tahoma"/>
+        </w:rPr>
+      </w:pPr>
+      <w:proofErr w:type="spellStart"/>
+      <w:r>
+        <w:rPr>
+          <w:rFonts w:ascii="Tahoma" w:hAnsi="Tahoma" w:cs="Tahoma"/>
+        </w:rPr>
+        <w:t>StartsWith</w:t>
+      </w:r>
+      <w:proofErr w:type="spellEnd"/>
+      <w:r>
+        <w:rPr>
+          <w:rFonts w:ascii="Tahoma" w:hAnsi="Tahoma" w:cs="Tahoma"/>
+        </w:rPr>
+        <w:t xml:space="preserve"> – Alarm if the source value starts with the alarm value.</w:t>
+      </w:r>
+    </w:p>
+    <w:p>
+      <w:pPr>
+        <w:pStyle w:val="ListParagraph"/>
+        <w:numPr>
+          <w:ilvl w:val="0"/>
+          <w:numId w:val="20"/>
+        </w:numPr>
+        <w:rPr>
+          <w:rFonts w:ascii="Tahoma" w:hAnsi="Tahoma" w:cs="Tahoma"/>
+        </w:rPr>
+      </w:pPr>
+      <w:proofErr w:type="spellStart"/>
+      <w:r>
+        <w:rPr>
+          <w:rFonts w:ascii="Tahoma" w:hAnsi="Tahoma" w:cs="Tahoma"/>
+        </w:rPr>
         <w:t>EndsWith</w:t>
       </w:r>
       <w:proofErr w:type="spellEnd"/>
@@ -11095,115 +11503,8 @@
         <w:rPr>
           <w:rFonts w:ascii="Tahoma" w:hAnsi="Tahoma" w:cs="Tahoma"/>
         </w:rPr>
-        <w:t>, the evaluation is in alarm = source value ends with alarm value.</w:t>
-      </w:r>
-      <w:r>
-        <w:rPr>
-          <w:rFonts w:ascii="Tahoma" w:hAnsi="Tahoma" w:cs="Tahoma"/>
-        </w:rPr>
-        <w:t xml:space="preserve"> </w:t>
-      </w:r>
-    </w:p>
-    <w:p>
-      <w:pPr>
-        <w:pStyle w:val="ListParagraph"/>
-        <w:numPr>
-          <w:ilvl w:val="0"/>
-          <w:numId w:val="5"/>
-        </w:numPr>
-        <w:rPr>
-          <w:rFonts w:ascii="Tahoma" w:hAnsi="Tahoma" w:cs="Tahoma"/>
-        </w:rPr>
-      </w:pPr>
-      <w:r>
-        <w:rPr>
-          <w:rFonts w:ascii="Tahoma" w:hAnsi="Tahoma" w:cs="Tahoma"/>
-        </w:rPr>
-        <w:t>Message – The pattern used to generate the alarm message.  Use %s to have the value at the time of alarm creation inserted into the message.</w:t>
-      </w:r>
-      <w:r>
-        <w:rPr>
-          <w:rFonts w:ascii="Tahoma" w:hAnsi="Tahoma" w:cs="Tahoma"/>
-        </w:rPr>
-        <w:t xml:space="preserve">  Use two percent characters (%%) to represent a literal percent character.</w:t>
-      </w:r>
-    </w:p>
-    <w:p>
-      <w:pPr>
-        <w:pStyle w:val="Heading3"/>
-        <w:rPr>
-          <w:rFonts w:ascii="Tahoma" w:hAnsi="Tahoma" w:cs="Tahoma"/>
-        </w:rPr>
-      </w:pPr>
-      <w:bookmarkStart w:id="43" w:name="_Toc528757690"/>
-      <w:r>
-        <w:rPr>
-          <w:rFonts w:ascii="Tahoma" w:hAnsi="Tahoma" w:cs="Tahoma"/>
-        </w:rPr>
-        <w:t>Actions</w:t>
-      </w:r>
-      <w:bookmarkEnd w:id="43"/>
-    </w:p>
-    <w:p>
-      <w:pPr>
-        <w:pStyle w:val="ListParagraph"/>
-        <w:numPr>
-          <w:ilvl w:val="0"/>
-          <w:numId w:val="5"/>
-        </w:numPr>
-        <w:rPr>
-          <w:rFonts w:ascii="Tahoma" w:hAnsi="Tahoma" w:cs="Tahoma"/>
-        </w:rPr>
-      </w:pPr>
-      <w:r>
-        <w:rPr>
-          <w:rFonts w:ascii="Tahoma" w:hAnsi="Tahoma" w:cs="Tahoma"/>
-        </w:rPr>
-        <w:t>Add Watch – Takes path for subscription in the parent broker.</w:t>
-      </w:r>
-    </w:p>
-    <w:p>
-      <w:pPr>
-        <w:pStyle w:val="ListParagraph"/>
-        <w:numPr>
-          <w:ilvl w:val="0"/>
-          <w:numId w:val="5"/>
-        </w:numPr>
-        <w:rPr>
-          <w:rFonts w:ascii="Tahoma" w:hAnsi="Tahoma" w:cs="Tahoma"/>
-        </w:rPr>
-      </w:pPr>
-      <w:r>
-        <w:rPr>
-          <w:rFonts w:ascii="Tahoma" w:hAnsi="Tahoma" w:cs="Tahoma"/>
-        </w:rPr>
-        <w:t>Delete Algorithm – Remove the algorithm from the parent alarm class.</w:t>
-      </w:r>
-    </w:p>
-    <w:p>
-      <w:pPr>
-        <w:pStyle w:val="ListParagraph"/>
-        <w:numPr>
-          <w:ilvl w:val="0"/>
-          <w:numId w:val="5"/>
-        </w:numPr>
-        <w:rPr>
-          <w:rFonts w:ascii="Tahoma" w:hAnsi="Tahoma" w:cs="Tahoma"/>
-        </w:rPr>
-      </w:pPr>
-      <w:r>
-        <w:rPr>
-          <w:rFonts w:ascii="Tahoma" w:hAnsi="Tahoma" w:cs="Tahoma"/>
-        </w:rPr>
-        <w:t>Update All – Re-evaluate all child watches.</w:t>
-      </w:r>
-    </w:p>
-    <w:p>
-      <w:pPr>
-        <w:rPr>
-          <w:rFonts w:ascii="Tahoma" w:hAnsi="Tahoma" w:cs="Tahoma"/>
-        </w:rPr>
-      </w:pPr>
+        <w:t xml:space="preserve"> – Alarm if the source value ends with the alarm value.</w:t>
+      </w:r>
     </w:p>
     <w:p>
       <w:pPr>
@@ -11230,7 +11531,7 @@
           <w:rFonts w:ascii="Tahoma" w:hAnsi="Tahoma" w:cs="Tahoma"/>
         </w:rPr>
       </w:pPr>
-      <w:bookmarkStart w:id="44" w:name="_Toc528757691"/>
+      <w:bookmarkStart w:id="45" w:name="_Toc7675993"/>
       <w:r>
         <w:rPr>
           <w:rFonts w:ascii="Tahoma" w:hAnsi="Tahoma" w:cs="Tahoma"/>
@@ -11238,7 +11539,7 @@
         <w:lastRenderedPageBreak/>
         <w:t>Creating a Custom Alarm Link</w:t>
       </w:r>
-      <w:bookmarkEnd w:id="44"/>
+      <w:bookmarkEnd w:id="45"/>
     </w:p>
     <w:p>
       <w:pPr>
@@ -11345,21 +11646,7 @@
         <w:rPr>
           <w:rFonts w:ascii="Tahoma" w:hAnsi="Tahoma" w:cs="Tahoma"/>
         </w:rPr>
-        <w:t xml:space="preserve">In the main </w:t>
-      </w:r>
-      <w:proofErr w:type="spellStart"/>
-      <w:r>
-        <w:rPr>
-          <w:rFonts w:ascii="Tahoma" w:hAnsi="Tahoma" w:cs="Tahoma"/>
-        </w:rPr>
-        <w:t>Main</w:t>
-      </w:r>
-      <w:proofErr w:type="spellEnd"/>
-      <w:r>
-        <w:rPr>
-          <w:rFonts w:ascii="Tahoma" w:hAnsi="Tahoma" w:cs="Tahoma"/>
-        </w:rPr>
-        <w:t xml:space="preserve"> class:</w:t>
+        <w:t>In the Main class:</w:t>
       </w:r>
     </w:p>
     <w:p>
@@ -11836,7 +12123,7 @@
       <w:pStyle w:val="Footer"/>
     </w:pPr>
     <w:r>
-      <w:t>October 31, 2018</w:t>
+      <w:t>May 2, 2019</w:t>
     </w:r>
   </w:p>
 </w:ftr>
@@ -12182,6 +12469,119 @@
     </w:lvl>
   </w:abstractNum>
   <w:abstractNum w:abstractNumId="3" w15:restartNumberingAfterBreak="0">
+    <w:nsid w:val="13392C18"/>
+    <w:multiLevelType w:val="hybridMultilevel"/>
+    <w:tmpl w:val="B606B5A0"/>
+    <w:lvl w:ilvl="0" w:tplc="04090001">
+      <w:start w:val="1"/>
+      <w:numFmt w:val="bullet"/>
+      <w:lvlText w:val=""/>
+      <w:lvlJc w:val="left"/>
+      <w:pPr>
+        <w:ind w:left="720" w:hanging="360"/>
+      </w:pPr>
+      <w:rPr>
+        <w:rFonts w:ascii="Symbol" w:hAnsi="Symbol" w:hint="default"/>
+      </w:rPr>
+    </w:lvl>
+    <w:lvl w:ilvl="1" w:tplc="04090003" w:tentative="1">
+      <w:start w:val="1"/>
+      <w:numFmt w:val="bullet"/>
+      <w:lvlText w:val="o"/>
+      <w:lvlJc w:val="left"/>
+      <w:pPr>
+        <w:ind w:left="1440" w:hanging="360"/>
+      </w:pPr>
+      <w:rPr>
+        <w:rFonts w:ascii="Courier New" w:hAnsi="Courier New" w:cs="Courier New" w:hint="default"/>
+      </w:rPr>
+    </w:lvl>
+    <w:lvl w:ilvl="2" w:tplc="04090005" w:tentative="1">
+      <w:start w:val="1"/>
+      <w:numFmt w:val="bullet"/>
+      <w:lvlText w:val=""/>
+      <w:lvlJc w:val="left"/>
+      <w:pPr>
+        <w:ind w:left="2160" w:hanging="360"/>
+      </w:pPr>
+      <w:rPr>
+        <w:rFonts w:ascii="Wingdings" w:hAnsi="Wingdings" w:hint="default"/>
+      </w:rPr>
+    </w:lvl>
+    <w:lvl w:ilvl="3" w:tplc="04090001" w:tentative="1">
+      <w:start w:val="1"/>
+      <w:numFmt w:val="bullet"/>
+      <w:lvlText w:val=""/>
+      <w:lvlJc w:val="left"/>
+      <w:pPr>
+        <w:ind w:left="2880" w:hanging="360"/>
+      </w:pPr>
+      <w:rPr>
+        <w:rFonts w:ascii="Symbol" w:hAnsi="Symbol" w:hint="default"/>
+      </w:rPr>
+    </w:lvl>
+    <w:lvl w:ilvl="4" w:tplc="04090003" w:tentative="1">
+      <w:start w:val="1"/>
+      <w:numFmt w:val="bullet"/>
+      <w:lvlText w:val="o"/>
+      <w:lvlJc w:val="left"/>
+      <w:pPr>
+        <w:ind w:left="3600" w:hanging="360"/>
+      </w:pPr>
+      <w:rPr>
+        <w:rFonts w:ascii="Courier New" w:hAnsi="Courier New" w:cs="Courier New" w:hint="default"/>
+      </w:rPr>
+    </w:lvl>
+    <w:lvl w:ilvl="5" w:tplc="04090005" w:tentative="1">
+      <w:start w:val="1"/>
+      <w:numFmt w:val="bullet"/>
+      <w:lvlText w:val=""/>
+      <w:lvlJc w:val="left"/>
+      <w:pPr>
+        <w:ind w:left="4320" w:hanging="360"/>
+      </w:pPr>
+      <w:rPr>
+        <w:rFonts w:ascii="Wingdings" w:hAnsi="Wingdings" w:hint="default"/>
+      </w:rPr>
+    </w:lvl>
+    <w:lvl w:ilvl="6" w:tplc="04090001" w:tentative="1">
+      <w:start w:val="1"/>
+      <w:numFmt w:val="bullet"/>
+      <w:lvlText w:val=""/>
+      <w:lvlJc w:val="left"/>
+      <w:pPr>
+        <w:ind w:left="5040" w:hanging="360"/>
+      </w:pPr>
+      <w:rPr>
+        <w:rFonts w:ascii="Symbol" w:hAnsi="Symbol" w:hint="default"/>
+      </w:rPr>
+    </w:lvl>
+    <w:lvl w:ilvl="7" w:tplc="04090003" w:tentative="1">
+      <w:start w:val="1"/>
+      <w:numFmt w:val="bullet"/>
+      <w:lvlText w:val="o"/>
+      <w:lvlJc w:val="left"/>
+      <w:pPr>
+        <w:ind w:left="5760" w:hanging="360"/>
+      </w:pPr>
+      <w:rPr>
+        <w:rFonts w:ascii="Courier New" w:hAnsi="Courier New" w:cs="Courier New" w:hint="default"/>
+      </w:rPr>
+    </w:lvl>
+    <w:lvl w:ilvl="8" w:tplc="04090005" w:tentative="1">
+      <w:start w:val="1"/>
+      <w:numFmt w:val="bullet"/>
+      <w:lvlText w:val=""/>
+      <w:lvlJc w:val="left"/>
+      <w:pPr>
+        <w:ind w:left="6480" w:hanging="360"/>
+      </w:pPr>
+      <w:rPr>
+        <w:rFonts w:ascii="Wingdings" w:hAnsi="Wingdings" w:hint="default"/>
+      </w:rPr>
+    </w:lvl>
+  </w:abstractNum>
+  <w:abstractNum w:abstractNumId="4" w15:restartNumberingAfterBreak="0">
     <w:nsid w:val="16B84B84"/>
     <w:multiLevelType w:val="hybridMultilevel"/>
     <w:tmpl w:val="B066A81C"/>
@@ -12294,7 +12694,7 @@
       </w:rPr>
     </w:lvl>
   </w:abstractNum>
-  <w:abstractNum w:abstractNumId="4" w15:restartNumberingAfterBreak="0">
+  <w:abstractNum w:abstractNumId="5" w15:restartNumberingAfterBreak="0">
     <w:nsid w:val="1A1A0BA5"/>
     <w:multiLevelType w:val="hybridMultilevel"/>
     <w:tmpl w:val="F10AB6B0"/>
@@ -12380,7 +12780,7 @@
       </w:pPr>
     </w:lvl>
   </w:abstractNum>
-  <w:abstractNum w:abstractNumId="5" w15:restartNumberingAfterBreak="0">
+  <w:abstractNum w:abstractNumId="6" w15:restartNumberingAfterBreak="0">
     <w:nsid w:val="1AE73414"/>
     <w:multiLevelType w:val="hybridMultilevel"/>
     <w:tmpl w:val="5096F688"/>
@@ -12466,7 +12866,7 @@
       </w:pPr>
     </w:lvl>
   </w:abstractNum>
-  <w:abstractNum w:abstractNumId="6" w15:restartNumberingAfterBreak="0">
+  <w:abstractNum w:abstractNumId="7" w15:restartNumberingAfterBreak="0">
     <w:nsid w:val="229D197D"/>
     <w:multiLevelType w:val="hybridMultilevel"/>
     <w:tmpl w:val="F2040AFE"/>
@@ -12579,7 +12979,7 @@
       </w:rPr>
     </w:lvl>
   </w:abstractNum>
-  <w:abstractNum w:abstractNumId="7" w15:restartNumberingAfterBreak="0">
+  <w:abstractNum w:abstractNumId="8" w15:restartNumberingAfterBreak="0">
     <w:nsid w:val="275E74FB"/>
     <w:multiLevelType w:val="hybridMultilevel"/>
     <w:tmpl w:val="0B10C460"/>
@@ -12665,7 +13065,7 @@
       </w:pPr>
     </w:lvl>
   </w:abstractNum>
-  <w:abstractNum w:abstractNumId="8" w15:restartNumberingAfterBreak="0">
+  <w:abstractNum w:abstractNumId="9" w15:restartNumberingAfterBreak="0">
     <w:nsid w:val="35CA521D"/>
     <w:multiLevelType w:val="hybridMultilevel"/>
     <w:tmpl w:val="F690AD64"/>
@@ -12751,7 +13151,7 @@
       </w:pPr>
     </w:lvl>
   </w:abstractNum>
-  <w:abstractNum w:abstractNumId="9" w15:restartNumberingAfterBreak="0">
+  <w:abstractNum w:abstractNumId="10" w15:restartNumberingAfterBreak="0">
     <w:nsid w:val="3BCB168A"/>
     <w:multiLevelType w:val="hybridMultilevel"/>
     <w:tmpl w:val="A1A48AB0"/>
@@ -12864,7 +13264,7 @@
       </w:rPr>
     </w:lvl>
   </w:abstractNum>
-  <w:abstractNum w:abstractNumId="10" w15:restartNumberingAfterBreak="0">
+  <w:abstractNum w:abstractNumId="11" w15:restartNumberingAfterBreak="0">
     <w:nsid w:val="3DD26108"/>
     <w:multiLevelType w:val="hybridMultilevel"/>
     <w:tmpl w:val="605E5F2E"/>
@@ -12977,7 +13377,7 @@
       </w:rPr>
     </w:lvl>
   </w:abstractNum>
-  <w:abstractNum w:abstractNumId="11" w15:restartNumberingAfterBreak="0">
+  <w:abstractNum w:abstractNumId="12" w15:restartNumberingAfterBreak="0">
     <w:nsid w:val="3ED110AC"/>
     <w:multiLevelType w:val="hybridMultilevel"/>
     <w:tmpl w:val="94BC67EE"/>
@@ -13063,7 +13463,7 @@
       </w:pPr>
     </w:lvl>
   </w:abstractNum>
-  <w:abstractNum w:abstractNumId="12" w15:restartNumberingAfterBreak="0">
+  <w:abstractNum w:abstractNumId="13" w15:restartNumberingAfterBreak="0">
     <w:nsid w:val="456564EE"/>
     <w:multiLevelType w:val="hybridMultilevel"/>
     <w:tmpl w:val="AE58DA3A"/>
@@ -13176,7 +13576,7 @@
       </w:rPr>
     </w:lvl>
   </w:abstractNum>
-  <w:abstractNum w:abstractNumId="13" w15:restartNumberingAfterBreak="0">
+  <w:abstractNum w:abstractNumId="14" w15:restartNumberingAfterBreak="0">
     <w:nsid w:val="4EFA00A2"/>
     <w:multiLevelType w:val="hybridMultilevel"/>
     <w:tmpl w:val="D1623088"/>
@@ -13289,7 +13689,7 @@
       </w:rPr>
     </w:lvl>
   </w:abstractNum>
-  <w:abstractNum w:abstractNumId="14" w15:restartNumberingAfterBreak="0">
+  <w:abstractNum w:abstractNumId="15" w15:restartNumberingAfterBreak="0">
     <w:nsid w:val="56292589"/>
     <w:multiLevelType w:val="hybridMultilevel"/>
     <w:tmpl w:val="882EC44A"/>
@@ -13402,7 +13802,7 @@
       </w:rPr>
     </w:lvl>
   </w:abstractNum>
-  <w:abstractNum w:abstractNumId="15" w15:restartNumberingAfterBreak="0">
+  <w:abstractNum w:abstractNumId="16" w15:restartNumberingAfterBreak="0">
     <w:nsid w:val="5B7736FD"/>
     <w:multiLevelType w:val="hybridMultilevel"/>
     <w:tmpl w:val="A77E0F7E"/>
@@ -13515,7 +13915,7 @@
       </w:rPr>
     </w:lvl>
   </w:abstractNum>
-  <w:abstractNum w:abstractNumId="16" w15:restartNumberingAfterBreak="0">
+  <w:abstractNum w:abstractNumId="17" w15:restartNumberingAfterBreak="0">
     <w:nsid w:val="720031D1"/>
     <w:multiLevelType w:val="hybridMultilevel"/>
     <w:tmpl w:val="C952CAD4"/>
@@ -13628,7 +14028,7 @@
       </w:rPr>
     </w:lvl>
   </w:abstractNum>
-  <w:abstractNum w:abstractNumId="17" w15:restartNumberingAfterBreak="0">
+  <w:abstractNum w:abstractNumId="18" w15:restartNumberingAfterBreak="0">
     <w:nsid w:val="7A253EF5"/>
     <w:multiLevelType w:val="hybridMultilevel"/>
     <w:tmpl w:val="7E04CA42"/>
@@ -13741,7 +14141,7 @@
       </w:rPr>
     </w:lvl>
   </w:abstractNum>
-  <w:abstractNum w:abstractNumId="18" w15:restartNumberingAfterBreak="0">
+  <w:abstractNum w:abstractNumId="19" w15:restartNumberingAfterBreak="0">
     <w:nsid w:val="7D6550A8"/>
     <w:multiLevelType w:val="hybridMultilevel"/>
     <w:tmpl w:val="050CF214"/>
@@ -13855,61 +14255,64 @@
     </w:lvl>
   </w:abstractNum>
   <w:num w:numId="1">
-    <w:abstractNumId w:val="10"/>
+    <w:abstractNumId w:val="11"/>
   </w:num>
   <w:num w:numId="2">
-    <w:abstractNumId w:val="15"/>
+    <w:abstractNumId w:val="16"/>
   </w:num>
   <w:num w:numId="3">
-    <w:abstractNumId w:val="18"/>
+    <w:abstractNumId w:val="19"/>
   </w:num>
   <w:num w:numId="4">
     <w:abstractNumId w:val="2"/>
   </w:num>
   <w:num w:numId="5">
-    <w:abstractNumId w:val="6"/>
+    <w:abstractNumId w:val="7"/>
   </w:num>
   <w:num w:numId="6">
-    <w:abstractNumId w:val="17"/>
+    <w:abstractNumId w:val="18"/>
   </w:num>
   <w:num w:numId="7">
-    <w:abstractNumId w:val="12"/>
+    <w:abstractNumId w:val="13"/>
   </w:num>
   <w:num w:numId="8">
-    <w:abstractNumId w:val="9"/>
+    <w:abstractNumId w:val="10"/>
   </w:num>
   <w:num w:numId="9">
-    <w:abstractNumId w:val="3"/>
+    <w:abstractNumId w:val="4"/>
   </w:num>
   <w:num w:numId="10">
     <w:abstractNumId w:val="1"/>
   </w:num>
   <w:num w:numId="11">
+    <w:abstractNumId w:val="9"/>
+  </w:num>
+  <w:num w:numId="12">
+    <w:abstractNumId w:val="12"/>
+  </w:num>
+  <w:num w:numId="13">
+    <w:abstractNumId w:val="14"/>
+  </w:num>
+  <w:num w:numId="14">
     <w:abstractNumId w:val="8"/>
   </w:num>
-  <w:num w:numId="12">
-    <w:abstractNumId w:val="11"/>
-  </w:num>
-  <w:num w:numId="13">
-    <w:abstractNumId w:val="13"/>
-  </w:num>
-  <w:num w:numId="14">
-    <w:abstractNumId w:val="7"/>
-  </w:num>
   <w:num w:numId="15">
-    <w:abstractNumId w:val="16"/>
+    <w:abstractNumId w:val="17"/>
   </w:num>
   <w:num w:numId="16">
-    <w:abstractNumId w:val="4"/>
+    <w:abstractNumId w:val="5"/>
   </w:num>
   <w:num w:numId="17">
     <w:abstractNumId w:val="0"/>
   </w:num>
   <w:num w:numId="18">
-    <w:abstractNumId w:val="14"/>
+    <w:abstractNumId w:val="15"/>
   </w:num>
   <w:num w:numId="19">
-    <w:abstractNumId w:val="5"/>
+    <w:abstractNumId w:val="6"/>
+  </w:num>
+  <w:num w:numId="20">
+    <w:abstractNumId w:val="3"/>
   </w:num>
 </w:numbering>
 </file>
@@ -15302,7 +15705,7 @@
 </file>
 
 <file path=customXml/itemProps1.xml><?xml version="1.0" encoding="utf-8"?>
-<ds:datastoreItem xmlns:ds="http://schemas.openxmlformats.org/officeDocument/2006/customXml" ds:itemID="{03C68CE9-5F67-4617-B304-09A39400A56F}">
+<ds:datastoreItem xmlns:ds="http://schemas.openxmlformats.org/officeDocument/2006/customXml" ds:itemID="{61A015B6-6540-4015-AC3A-5E4F3E03C273}">
   <ds:schemaRefs>
     <ds:schemaRef ds:uri="http://schemas.openxmlformats.org/officeDocument/2006/bibliography"/>
   </ds:schemaRefs>

</xml_diff>